<commit_message>
Ajout d'actions realisation par objectif
</commit_message>
<xml_diff>
--- a/Avant-Projet/[S4][SITM] spécifications.docx
+++ b/Avant-Projet/[S4][SITM] spécifications.docx
@@ -1,6 +1,6 @@
 
 <file path=word/document.xml><?xml version="1.0" encoding="utf-8"?>
-<w:document xmlns:wpc="http://schemas.microsoft.com/office/word/2010/wordprocessingCanvas" xmlns:mc="http://schemas.openxmlformats.org/markup-compatibility/2006" xmlns:o="urn:schemas-microsoft-com:office:office" xmlns:r="http://schemas.openxmlformats.org/officeDocument/2006/relationships" xmlns:m="http://schemas.openxmlformats.org/officeDocument/2006/math" xmlns:v="urn:schemas-microsoft-com:vml" xmlns:wp14="http://schemas.microsoft.com/office/word/2010/wordprocessingDrawing" xmlns:wp="http://schemas.openxmlformats.org/drawingml/2006/wordprocessingDrawing" xmlns:w10="urn:schemas-microsoft-com:office:word" xmlns:w="http://schemas.openxmlformats.org/wordprocessingml/2006/main" xmlns:w14="http://schemas.microsoft.com/office/word/2010/wordml" xmlns:wpg="http://schemas.microsoft.com/office/word/2010/wordprocessingGroup" xmlns:wpi="http://schemas.microsoft.com/office/word/2010/wordprocessingInk" xmlns:wne="http://schemas.microsoft.com/office/word/2006/wordml" xmlns:wps="http://schemas.microsoft.com/office/word/2010/wordprocessingShape" mc:Ignorable="w14 wp14">
+<w:document xmlns:wpc="http://schemas.microsoft.com/office/word/2010/wordprocessingCanvas" xmlns:mc="http://schemas.openxmlformats.org/markup-compatibility/2006" xmlns:o="urn:schemas-microsoft-com:office:office" xmlns:r="http://schemas.openxmlformats.org/officeDocument/2006/relationships" xmlns:m="http://schemas.openxmlformats.org/officeDocument/2006/math" xmlns:v="urn:schemas-microsoft-com:vml" xmlns:wp14="http://schemas.microsoft.com/office/word/2010/wordprocessingDrawing" xmlns:wp="http://schemas.openxmlformats.org/drawingml/2006/wordprocessingDrawing" xmlns:w10="urn:schemas-microsoft-com:office:word" xmlns:w="http://schemas.openxmlformats.org/wordprocessingml/2006/main" xmlns:w14="http://schemas.microsoft.com/office/word/2010/wordml" xmlns:w15="http://schemas.microsoft.com/office/word/2012/wordml" xmlns:wpg="http://schemas.microsoft.com/office/word/2010/wordprocessingGroup" xmlns:wpi="http://schemas.microsoft.com/office/word/2010/wordprocessingInk" xmlns:wne="http://schemas.microsoft.com/office/word/2006/wordml" xmlns:wps="http://schemas.microsoft.com/office/word/2010/wordprocessingShape" mc:Ignorable="w14 w15 wp14">
   <w:body>
     <w:p>
       <w:pPr>
@@ -36,7 +36,7 @@
                     </pic:cNvPicPr>
                   </pic:nvPicPr>
                   <pic:blipFill>
-                    <a:blip r:embed="rId9" cstate="print">
+                    <a:blip r:embed="rId8" cstate="print">
                       <a:extLst>
                         <a:ext uri="{28A0092B-C50C-407E-A947-70E740481C1C}">
                           <a14:useLocalDpi xmlns:a14="http://schemas.microsoft.com/office/drawing/2010/main" val="0"/>
@@ -119,11 +119,13 @@
         <w:spacing w:before="0"/>
         <w:rPr>
           <w:rStyle w:val="StyleTitreLatin36ptCar"/>
+          <w:lang w:val="en-US"/>
         </w:rPr>
       </w:pPr>
       <w:r>
         <w:rPr>
           <w:rStyle w:val="StyleTitreLatin36ptCar"/>
+          <w:lang w:val="en-US"/>
         </w:rPr>
         <w:t> </w:t>
       </w:r>
@@ -131,6 +133,9 @@
         <w:fldChar w:fldCharType="begin"/>
       </w:r>
       <w:r>
+        <w:rPr>
+          <w:lang w:val="en-US"/>
+        </w:rPr>
         <w:instrText xml:space="preserve"> DOCPROPERTY "Subject"  \* MERGEFORMAT </w:instrText>
       </w:r>
       <w:r>
@@ -140,6 +145,7 @@
         <w:rPr>
           <w:rStyle w:val="TitreProjetCar"/>
           <w:rFonts w:ascii="Arial" w:hAnsi="Arial" w:cs="Arial"/>
+          <w:lang w:val="en-US"/>
         </w:rPr>
         <w:t>[</w:t>
       </w:r>
@@ -148,6 +154,7 @@
         <w:rPr>
           <w:rStyle w:val="TitreProjetCar"/>
           <w:rFonts w:ascii="Arial" w:hAnsi="Arial" w:cs="Arial"/>
+          <w:lang w:val="en-US"/>
         </w:rPr>
         <w:t>logo</w:t>
       </w:r>
@@ -156,19 +163,39 @@
         <w:rPr>
           <w:rStyle w:val="TitreProjetCar"/>
           <w:rFonts w:ascii="Arial" w:hAnsi="Arial" w:cs="Arial"/>
-        </w:rPr>
-        <w:t xml:space="preserve"> du projet]</w:t>
-      </w:r>
+          <w:lang w:val="en-US"/>
+        </w:rPr>
+        <w:t xml:space="preserve"> du </w:t>
+      </w:r>
+      <w:proofErr w:type="spellStart"/>
       <w:r>
         <w:rPr>
           <w:rStyle w:val="TitreProjetCar"/>
           <w:rFonts w:ascii="Arial" w:hAnsi="Arial" w:cs="Arial"/>
+          <w:lang w:val="en-US"/>
+        </w:rPr>
+        <w:t>projet</w:t>
+      </w:r>
+      <w:proofErr w:type="spellEnd"/>
+      <w:r>
+        <w:rPr>
+          <w:rStyle w:val="TitreProjetCar"/>
+          <w:rFonts w:ascii="Arial" w:hAnsi="Arial" w:cs="Arial"/>
+          <w:lang w:val="en-US"/>
+        </w:rPr>
+        <w:t>]</w:t>
+      </w:r>
+      <w:r>
+        <w:rPr>
+          <w:rStyle w:val="TitreProjetCar"/>
+          <w:rFonts w:ascii="Arial" w:hAnsi="Arial" w:cs="Arial"/>
         </w:rPr>
         <w:fldChar w:fldCharType="end"/>
       </w:r>
       <w:r>
         <w:rPr>
           <w:rStyle w:val="StyleTitreLatin36ptCar"/>
+          <w:lang w:val="en-US"/>
         </w:rPr>
         <w:t> </w:t>
       </w:r>
@@ -179,6 +206,7 @@
         <w:spacing w:before="0"/>
         <w:rPr>
           <w:rStyle w:val="StyleTitreLatin36ptCar"/>
+          <w:lang w:val="en-US"/>
         </w:rPr>
       </w:pPr>
     </w:p>
@@ -188,11 +216,13 @@
         <w:spacing w:before="0"/>
         <w:rPr>
           <w:rStyle w:val="StyleTitreLatin36ptCar"/>
+          <w:lang w:val="en-US"/>
         </w:rPr>
       </w:pPr>
       <w:r>
         <w:rPr>
           <w:rStyle w:val="StyleTitreLatin36ptCar"/>
+          <w:lang w:val="en-US"/>
         </w:rPr>
         <w:t> </w:t>
       </w:r>
@@ -200,6 +230,9 @@
         <w:fldChar w:fldCharType="begin"/>
       </w:r>
       <w:r>
+        <w:rPr>
+          <w:lang w:val="en-US"/>
+        </w:rPr>
         <w:instrText xml:space="preserve"> DOCPROPERTY "Subject"  \* MERGEFORMAT </w:instrText>
       </w:r>
       <w:r>
@@ -209,24 +242,27 @@
         <w:rPr>
           <w:rStyle w:val="TitreProjetCar"/>
           <w:rFonts w:ascii="Arial" w:hAnsi="Arial" w:cs="Arial"/>
-        </w:rPr>
-        <w:t>[</w:t>
+          <w:lang w:val="en-US"/>
+        </w:rPr>
+        <w:t xml:space="preserve">Stalker </w:t>
       </w:r>
       <w:proofErr w:type="gramStart"/>
       <w:r>
         <w:rPr>
           <w:rStyle w:val="TitreProjetCar"/>
           <w:rFonts w:ascii="Arial" w:hAnsi="Arial" w:cs="Arial"/>
-        </w:rPr>
-        <w:t>nom</w:t>
+          <w:lang w:val="en-US"/>
+        </w:rPr>
+        <w:t>In</w:t>
       </w:r>
       <w:proofErr w:type="gramEnd"/>
       <w:r>
         <w:rPr>
           <w:rStyle w:val="TitreProjetCar"/>
           <w:rFonts w:ascii="Arial" w:hAnsi="Arial" w:cs="Arial"/>
-        </w:rPr>
-        <w:t xml:space="preserve"> du projet]</w:t>
+          <w:lang w:val="en-US"/>
+        </w:rPr>
+        <w:t xml:space="preserve"> The Middle</w:t>
       </w:r>
       <w:r>
         <w:rPr>
@@ -238,6 +274,7 @@
       <w:r>
         <w:rPr>
           <w:rStyle w:val="StyleTitreLatin36ptCar"/>
+          <w:lang w:val="en-US"/>
         </w:rPr>
         <w:t> </w:t>
       </w:r>
@@ -248,6 +285,7 @@
         <w:spacing w:before="0"/>
         <w:rPr>
           <w:rStyle w:val="StyleTitreLatin36ptCar"/>
+          <w:lang w:val="en-US"/>
         </w:rPr>
       </w:pPr>
     </w:p>
@@ -262,48 +300,26 @@
       <w:r>
         <w:rPr>
           <w:rStyle w:val="StyleTitreLatin36ptCar"/>
+          <w:lang w:val="en-US"/>
         </w:rPr>
         <w:t> </w:t>
       </w:r>
       <w:r>
-        <w:fldChar w:fldCharType="begin"/>
-      </w:r>
-      <w:r>
-        <w:instrText xml:space="preserve"> DOCPROPERTY "Subject"  \* MERGEFORMAT </w:instrText>
-      </w:r>
-      <w:r>
-        <w:fldChar w:fldCharType="separate"/>
-      </w:r>
-      <w:r>
         <w:rPr>
           <w:rStyle w:val="TitreProjetCar"/>
           <w:rFonts w:ascii="Arial" w:hAnsi="Arial" w:cs="Arial"/>
         </w:rPr>
-        <w:t>[</w:t>
-      </w:r>
-      <w:proofErr w:type="gramStart"/>
+        <w:t xml:space="preserve">Laissez parler leurs </w:t>
+      </w:r>
+      <w:proofErr w:type="spellStart"/>
       <w:r>
         <w:rPr>
           <w:rStyle w:val="TitreProjetCar"/>
           <w:rFonts w:ascii="Arial" w:hAnsi="Arial" w:cs="Arial"/>
         </w:rPr>
-        <w:t>slogan</w:t>
-      </w:r>
-      <w:proofErr w:type="gramEnd"/>
-      <w:r>
-        <w:rPr>
-          <w:rStyle w:val="TitreProjetCar"/>
-          <w:rFonts w:ascii="Arial" w:hAnsi="Arial" w:cs="Arial"/>
-        </w:rPr>
-        <w:t>]</w:t>
-      </w:r>
-      <w:r>
-        <w:rPr>
-          <w:rStyle w:val="TitreProjetCar"/>
-          <w:rFonts w:ascii="Arial" w:hAnsi="Arial" w:cs="Arial"/>
-        </w:rPr>
-        <w:fldChar w:fldCharType="end"/>
-      </w:r>
+        <w:t>Packets</w:t>
+      </w:r>
+      <w:proofErr w:type="spellEnd"/>
       <w:r>
         <w:rPr>
           <w:rStyle w:val="StyleTitreLatin36ptCar"/>
@@ -507,13 +523,19 @@
         <w:rPr>
           <w:rFonts w:cs="Arial"/>
         </w:rPr>
-        <w:t>1.1</w:t>
+        <w:t>1.</w:t>
       </w:r>
       <w:r>
         <w:rPr>
           <w:rFonts w:cs="Arial"/>
         </w:rPr>
         <w:fldChar w:fldCharType="end"/>
+      </w:r>
+      <w:r>
+        <w:rPr>
+          <w:rFonts w:cs="Arial"/>
+        </w:rPr>
+        <w:t>0</w:t>
       </w:r>
     </w:p>
     <w:p>
@@ -537,6 +559,7 @@
         <w:rPr>
           <w:rFonts w:ascii="Arial" w:hAnsi="Arial" w:cs="Arial"/>
         </w:rPr>
+        <w:lastRenderedPageBreak/>
         <w:fldChar w:fldCharType="begin"/>
       </w:r>
       <w:r>
@@ -556,42 +579,28 @@
           <w:rFonts w:ascii="Arial" w:hAnsi="Arial" w:cs="Arial"/>
           <w:sz w:val="28"/>
         </w:rPr>
-        <w:t>10</w:t>
+        <w:t>03/04</w:t>
       </w:r>
       <w:r>
         <w:rPr>
           <w:rFonts w:ascii="Arial" w:hAnsi="Arial" w:cs="Arial"/>
           <w:sz w:val="28"/>
         </w:rPr>
-        <w:t>/0</w:t>
+        <w:t>/201</w:t>
       </w:r>
       <w:r>
         <w:rPr>
           <w:rFonts w:ascii="Arial" w:hAnsi="Arial" w:cs="Arial"/>
           <w:sz w:val="28"/>
         </w:rPr>
-        <w:t>9</w:t>
+        <w:fldChar w:fldCharType="end"/>
       </w:r>
       <w:r>
         <w:rPr>
           <w:rFonts w:ascii="Arial" w:hAnsi="Arial" w:cs="Arial"/>
           <w:sz w:val="28"/>
         </w:rPr>
-        <w:t>/201</w:t>
-      </w:r>
-      <w:r>
-        <w:rPr>
-          <w:rFonts w:ascii="Arial" w:hAnsi="Arial" w:cs="Arial"/>
-          <w:sz w:val="28"/>
-        </w:rPr>
-        <w:fldChar w:fldCharType="end"/>
-      </w:r>
-      <w:r>
-        <w:rPr>
-          <w:rFonts w:ascii="Arial" w:hAnsi="Arial" w:cs="Arial"/>
-          <w:sz w:val="28"/>
-        </w:rPr>
-        <w:t>2</w:t>
+        <w:t>3</w:t>
       </w:r>
       <w:r>
         <w:rPr>
@@ -834,6 +843,13 @@
                 <w:lang w:val="fr-FR"/>
               </w:rPr>
             </w:pPr>
+            <w:r>
+              <w:rPr>
+                <w:rFonts w:ascii="Arial" w:hAnsi="Arial" w:cs="Arial"/>
+                <w:lang w:val="fr-FR"/>
+              </w:rPr>
+              <w:t>03/04/2013</w:t>
+            </w:r>
           </w:p>
         </w:tc>
         <w:tc>
@@ -856,6 +872,13 @@
                 <w:lang w:val="fr-FR"/>
               </w:rPr>
             </w:pPr>
+            <w:r>
+              <w:rPr>
+                <w:rFonts w:ascii="Arial" w:hAnsi="Arial" w:cs="Arial"/>
+                <w:lang w:val="fr-FR"/>
+              </w:rPr>
+              <w:t>1.0</w:t>
+            </w:r>
           </w:p>
         </w:tc>
         <w:tc>
@@ -900,6 +923,13 @@
                 <w:lang w:val="fr-FR"/>
               </w:rPr>
             </w:pPr>
+            <w:r>
+              <w:rPr>
+                <w:rFonts w:ascii="Arial" w:hAnsi="Arial" w:cs="Arial"/>
+                <w:lang w:val="fr-FR"/>
+              </w:rPr>
+              <w:t>Nicolas CHATELAIN</w:t>
+            </w:r>
           </w:p>
         </w:tc>
         <w:tc>
@@ -1359,7 +1389,7 @@
           </mc:Choice>
           <mc:Fallback>
             <w:pict>
-              <v:shapetype id="_x0000_t202" coordsize="21600,21600" o:spt="202" path="m,l,21600r21600,l21600,xe">
+              <v:shapetype w14:anchorId="0754B0A2" id="_x0000_t202" coordsize="21600,21600" o:spt="202" path="m,l,21600r21600,l21600,xe">
                 <v:stroke joinstyle="miter"/>
                 <v:path gradientshapeok="t" o:connecttype="rect"/>
               </v:shapetype>
@@ -1440,6 +1470,7 @@
           <w:docPartUnique/>
         </w:docPartObj>
       </w:sdtPr>
+      <w:sdtEndPr/>
       <w:sdtContent>
         <w:p>
           <w:pPr>
@@ -3844,28 +3875,85 @@
       <w:bookmarkEnd w:id="12"/>
     </w:p>
     <w:p>
-      <w:pPr>
-        <w:pStyle w:val="Commentaires"/>
-        <w:rPr>
-          <w:rFonts w:ascii="Arial" w:hAnsi="Arial" w:cs="Arial"/>
-          <w:color w:val="auto"/>
-        </w:rPr>
-      </w:pPr>
-      <w:r>
-        <w:rPr>
-          <w:rFonts w:ascii="Arial" w:hAnsi="Arial" w:cs="Arial"/>
-          <w:color w:val="auto"/>
-        </w:rPr>
-        <w:t>Définir les termes propres, les sigles et les abréviations, les termes techniques nécessaires à une bonne compréhension et interprétation du document.</w:t>
+      <w:r>
+        <w:t>Protocole : Norme de communication permettant d’établir une communication entre ordinateurs.</w:t>
       </w:r>
     </w:p>
     <w:p>
+      <w:r>
+        <w:t xml:space="preserve">Adresse MAC : </w:t>
+      </w:r>
+      <w:r>
+        <w:t>Identifiant unique et physique implanté dans la carte réseau.</w:t>
+      </w:r>
+    </w:p>
+    <w:p>
+      <w:r>
+        <w:t>ARP (</w:t>
+      </w:r>
+      <w:proofErr w:type="spellStart"/>
+      <w:r>
+        <w:t>Address</w:t>
+      </w:r>
+      <w:proofErr w:type="spellEnd"/>
+      <w:r>
+        <w:t xml:space="preserve"> </w:t>
+      </w:r>
+      <w:proofErr w:type="spellStart"/>
+      <w:r>
+        <w:t>Resolution</w:t>
+      </w:r>
+      <w:proofErr w:type="spellEnd"/>
+      <w:r>
+        <w:t xml:space="preserve"> Protocol) : Protocole permettant la résolution de l’adresse MAC à partir de l’adresse IP.</w:t>
+      </w:r>
+    </w:p>
+    <w:p>
       <w:pPr>
         <w:pStyle w:val="Commentaires"/>
         <w:rPr>
           <w:rFonts w:ascii="Arial" w:hAnsi="Arial" w:cs="Arial"/>
         </w:rPr>
       </w:pPr>
+      <w:r>
+        <w:rPr>
+          <w:rFonts w:ascii="Arial" w:hAnsi="Arial" w:cs="Arial"/>
+          <w:color w:val="auto"/>
+        </w:rPr>
+        <w:t xml:space="preserve">MITM (Man In The Middle) : Technique permettant l’interception des </w:t>
+      </w:r>
+      <w:proofErr w:type="spellStart"/>
+      <w:r>
+        <w:rPr>
+          <w:rFonts w:ascii="Arial" w:hAnsi="Arial" w:cs="Arial"/>
+          <w:color w:val="auto"/>
+        </w:rPr>
+        <w:t>packets</w:t>
+      </w:r>
+      <w:proofErr w:type="spellEnd"/>
+      <w:r>
+        <w:rPr>
+          <w:rFonts w:ascii="Arial" w:hAnsi="Arial" w:cs="Arial"/>
+          <w:color w:val="auto"/>
+        </w:rPr>
+        <w:t xml:space="preserve"> destinés à un autre ordinateur en modifiant la table ARP de </w:t>
+      </w:r>
+      <w:proofErr w:type="gramStart"/>
+      <w:r>
+        <w:rPr>
+          <w:rFonts w:ascii="Arial" w:hAnsi="Arial" w:cs="Arial"/>
+          <w:color w:val="auto"/>
+        </w:rPr>
+        <w:t>l’ordinateur</w:t>
+      </w:r>
+      <w:proofErr w:type="gramEnd"/>
+      <w:r>
+        <w:rPr>
+          <w:rFonts w:ascii="Arial" w:hAnsi="Arial" w:cs="Arial"/>
+          <w:color w:val="auto"/>
+        </w:rPr>
+        <w:t xml:space="preserve"> victime.</w:t>
+      </w:r>
     </w:p>
     <w:p>
       <w:pPr>
@@ -7632,134 +7720,19 @@
           <w:rFonts w:ascii="Arial" w:hAnsi="Arial" w:cs="Arial"/>
         </w:rPr>
       </w:pPr>
-      <w:bookmarkStart w:id="30" w:name="_Toc334801213"/>
-      <w:r>
-        <w:rPr>
-          <w:rFonts w:ascii="Arial" w:hAnsi="Arial" w:cs="Arial"/>
-        </w:rPr>
-        <w:t>(</w:t>
-      </w:r>
-      <w:proofErr w:type="gramStart"/>
-      <w:r>
-        <w:rPr>
-          <w:rFonts w:ascii="Arial" w:hAnsi="Arial" w:cs="Arial"/>
-        </w:rPr>
-        <w:t>objectif</w:t>
-      </w:r>
-      <w:proofErr w:type="gramEnd"/>
-      <w:r>
-        <w:rPr>
-          <w:rFonts w:ascii="Arial" w:hAnsi="Arial" w:cs="Arial"/>
-        </w:rPr>
-        <w:t xml:space="preserve"> 1</w:t>
-      </w:r>
-      <w:r>
-        <w:rPr>
-          <w:rFonts w:ascii="Arial" w:hAnsi="Arial" w:cs="Arial"/>
-        </w:rPr>
-        <w:t> – Par exemple : Trouver une</w:t>
-      </w:r>
-      <w:r>
-        <w:rPr>
-          <w:rFonts w:ascii="Arial" w:hAnsi="Arial" w:cs="Arial"/>
-        </w:rPr>
-        <w:t xml:space="preserve"> salle de 75m2 avant le XXXX2012</w:t>
-      </w:r>
-      <w:r>
-        <w:rPr>
-          <w:rFonts w:ascii="Arial" w:hAnsi="Arial" w:cs="Arial"/>
-        </w:rPr>
-        <w:t xml:space="preserve"> à moins de 450 Euros</w:t>
-      </w:r>
-      <w:r>
-        <w:rPr>
-          <w:rFonts w:ascii="Arial" w:hAnsi="Arial" w:cs="Arial"/>
-        </w:rPr>
-        <w:t>)</w:t>
+      <w:bookmarkStart w:id="30" w:name="_Toc334801214"/>
+      <w:r>
+        <w:rPr>
+          <w:rFonts w:ascii="Arial" w:hAnsi="Arial" w:cs="Arial"/>
+        </w:rPr>
+        <w:t xml:space="preserve"> </w:t>
       </w:r>
       <w:bookmarkEnd w:id="30"/>
       <w:r>
         <w:rPr>
           <w:rFonts w:ascii="Arial" w:hAnsi="Arial" w:cs="Arial"/>
         </w:rPr>
-        <w:t xml:space="preserve"> </w:t>
-      </w:r>
-    </w:p>
-    <w:p>
-      <w:pPr>
-        <w:spacing w:after="0" w:line="240" w:lineRule="auto"/>
-        <w:ind w:left="709"/>
-        <w:rPr>
-          <w:rFonts w:ascii="Arial" w:hAnsi="Arial" w:cs="Arial"/>
-        </w:rPr>
-      </w:pPr>
-      <w:r>
-        <w:rPr>
-          <w:rFonts w:ascii="Arial" w:hAnsi="Arial" w:cs="Arial"/>
-        </w:rPr>
-        <w:t xml:space="preserve">Définissez les outils </w:t>
-      </w:r>
-      <w:r>
-        <w:rPr>
-          <w:rFonts w:ascii="Arial" w:hAnsi="Arial" w:cs="Arial"/>
-        </w:rPr>
-        <w:t>/</w:t>
-      </w:r>
-      <w:r>
-        <w:rPr>
-          <w:rFonts w:ascii="Arial" w:hAnsi="Arial" w:cs="Arial"/>
-        </w:rPr>
-        <w:t xml:space="preserve"> les moyens pour atteindre cet objectif</w:t>
-      </w:r>
-      <w:r>
-        <w:rPr>
-          <w:rFonts w:ascii="Arial" w:hAnsi="Arial" w:cs="Arial"/>
-        </w:rPr>
-        <w:t>.</w:t>
-      </w:r>
-    </w:p>
-    <w:p>
-      <w:pPr>
-        <w:ind w:left="708"/>
-        <w:rPr>
-          <w:rFonts w:ascii="Arial" w:hAnsi="Arial" w:cs="Arial"/>
-        </w:rPr>
-      </w:pPr>
-      <w:r>
-        <w:rPr>
-          <w:rFonts w:ascii="Arial" w:hAnsi="Arial" w:cs="Arial"/>
-        </w:rPr>
-        <w:t>P</w:t>
-      </w:r>
-      <w:r>
-        <w:rPr>
-          <w:rFonts w:ascii="Arial" w:hAnsi="Arial" w:cs="Arial"/>
-        </w:rPr>
-        <w:t xml:space="preserve">ar exemple : BDE, recherche sur internet, … Puis détailler les actions que vous allez mener </w:t>
-      </w:r>
-    </w:p>
-    <w:p>
-      <w:pPr>
-        <w:pStyle w:val="Paragraphedeliste"/>
-        <w:numPr>
-          <w:ilvl w:val="0"/>
-          <w:numId w:val="25"/>
-        </w:numPr>
-        <w:rPr>
-          <w:rFonts w:ascii="Arial" w:hAnsi="Arial" w:cs="Arial"/>
-        </w:rPr>
-      </w:pPr>
-      <w:r>
-        <w:rPr>
-          <w:rFonts w:ascii="Arial" w:hAnsi="Arial" w:cs="Arial"/>
-        </w:rPr>
-        <w:t>Action 1 pour réaliser l’objectif 1</w:t>
-      </w:r>
-      <w:r>
-        <w:rPr>
-          <w:rFonts w:ascii="Arial" w:hAnsi="Arial" w:cs="Arial"/>
-        </w:rPr>
-        <w:t xml:space="preserve"> </w:t>
+        <w:t>Pouvoir scanner l’intégralité du réseau avant le 15/04.</w:t>
       </w:r>
     </w:p>
     <w:p>
@@ -7769,43 +7742,15 @@
           <w:ilvl w:val="1"/>
           <w:numId w:val="25"/>
         </w:numPr>
-        <w:spacing w:after="0" w:line="240" w:lineRule="auto"/>
-        <w:rPr>
-          <w:rFonts w:ascii="Arial" w:hAnsi="Arial" w:cs="Arial"/>
-        </w:rPr>
-      </w:pPr>
-      <w:r>
-        <w:rPr>
-          <w:rFonts w:ascii="Arial" w:hAnsi="Arial" w:cs="Arial"/>
-        </w:rPr>
-        <w:t>Principales tâches de l’action 1 de l’objectif 1</w:t>
-      </w:r>
-    </w:p>
-    <w:p>
-      <w:pPr>
-        <w:spacing w:after="0" w:line="240" w:lineRule="auto"/>
-        <w:ind w:left="1080" w:firstLine="336"/>
-        <w:rPr>
-          <w:rFonts w:ascii="Arial" w:hAnsi="Arial" w:cs="Arial"/>
-        </w:rPr>
-      </w:pPr>
-      <w:r>
-        <w:rPr>
-          <w:rFonts w:ascii="Arial" w:hAnsi="Arial" w:cs="Arial"/>
-        </w:rPr>
-        <w:t xml:space="preserve"> </w:t>
-      </w:r>
-      <w:r>
-        <w:rPr>
-          <w:rFonts w:ascii="Arial" w:hAnsi="Arial" w:cs="Arial"/>
-        </w:rPr>
-        <w:t>SUR INTERNET</w:t>
-      </w:r>
-      <w:r>
-        <w:rPr>
-          <w:rFonts w:ascii="Arial" w:hAnsi="Arial" w:cs="Arial"/>
-        </w:rPr>
-        <w:t xml:space="preserve"> trouver des annuaires spécialisés</w:t>
+        <w:rPr>
+          <w:rFonts w:ascii="Arial" w:hAnsi="Arial" w:cs="Arial"/>
+        </w:rPr>
+      </w:pPr>
+      <w:r>
+        <w:rPr>
+          <w:rFonts w:ascii="Arial" w:hAnsi="Arial" w:cs="Arial"/>
+        </w:rPr>
+        <w:t>Calcul la plage d’adresse du réseau local.</w:t>
       </w:r>
     </w:p>
     <w:p>
@@ -7823,19 +7768,21 @@
         <w:rPr>
           <w:rFonts w:ascii="Arial" w:hAnsi="Arial" w:cs="Arial"/>
         </w:rPr>
-        <w:t>…</w:t>
-      </w:r>
-      <w:r>
-        <w:rPr>
-          <w:rFonts w:ascii="Arial" w:hAnsi="Arial" w:cs="Arial"/>
-        </w:rPr>
-        <w:t xml:space="preserve"> SE RENSEIGNER AU</w:t>
-      </w:r>
-      <w:r>
-        <w:rPr>
-          <w:rFonts w:ascii="Arial" w:hAnsi="Arial" w:cs="Arial"/>
-        </w:rPr>
-        <w:t>PRES DU BDE</w:t>
+        <w:t xml:space="preserve">Envoyer de nombreux </w:t>
+      </w:r>
+      <w:proofErr w:type="spellStart"/>
+      <w:r>
+        <w:rPr>
+          <w:rFonts w:ascii="Arial" w:hAnsi="Arial" w:cs="Arial"/>
+        </w:rPr>
+        <w:t>packets</w:t>
+      </w:r>
+      <w:proofErr w:type="spellEnd"/>
+      <w:r>
+        <w:rPr>
+          <w:rFonts w:ascii="Arial" w:hAnsi="Arial" w:cs="Arial"/>
+        </w:rPr>
+        <w:t xml:space="preserve"> ARP et ICMP à toutes les adresses IP.</w:t>
       </w:r>
     </w:p>
     <w:p>
@@ -7853,31 +7800,43 @@
         <w:rPr>
           <w:rFonts w:ascii="Arial" w:hAnsi="Arial" w:cs="Arial"/>
         </w:rPr>
-        <w:t>…</w:t>
-      </w:r>
-      <w:r>
-        <w:rPr>
-          <w:rFonts w:ascii="Arial" w:hAnsi="Arial" w:cs="Arial"/>
-        </w:rPr>
-        <w:t xml:space="preserve"> SE RENSEIGNER EN INTERNE (élèves, Service Communication,…)</w:t>
+        <w:t xml:space="preserve">Recevoir les réponses en écoutant les </w:t>
+      </w:r>
+      <w:proofErr w:type="spellStart"/>
+      <w:r>
+        <w:rPr>
+          <w:rFonts w:ascii="Arial" w:hAnsi="Arial" w:cs="Arial"/>
+        </w:rPr>
+        <w:t>packets</w:t>
+      </w:r>
+      <w:proofErr w:type="spellEnd"/>
+      <w:r>
+        <w:rPr>
+          <w:rFonts w:ascii="Arial" w:hAnsi="Arial" w:cs="Arial"/>
+        </w:rPr>
+        <w:t xml:space="preserve"> et découvrir les adresses MAC du réseau.</w:t>
       </w:r>
     </w:p>
     <w:p>
       <w:pPr>
-        <w:pStyle w:val="Paragraphedeliste"/>
-        <w:numPr>
-          <w:ilvl w:val="0"/>
-          <w:numId w:val="25"/>
-        </w:numPr>
-        <w:rPr>
-          <w:rFonts w:ascii="Arial" w:hAnsi="Arial" w:cs="Arial"/>
-        </w:rPr>
-      </w:pPr>
-      <w:r>
-        <w:rPr>
-          <w:rFonts w:ascii="Arial" w:hAnsi="Arial" w:cs="Arial"/>
-        </w:rPr>
-        <w:t>Action 2 pour réaliser l’objectif 1</w:t>
+        <w:pStyle w:val="Titre3"/>
+        <w:rPr>
+          <w:rFonts w:ascii="Arial" w:hAnsi="Arial" w:cs="Arial"/>
+        </w:rPr>
+      </w:pPr>
+      <w:bookmarkStart w:id="31" w:name="_Toc334801213"/>
+      <w:r>
+        <w:rPr>
+          <w:rFonts w:ascii="Arial" w:hAnsi="Arial" w:cs="Arial"/>
+        </w:rPr>
+        <w:t>Pouvoir modifier la table ARP à distance avant le 22/04.</w:t>
+      </w:r>
+      <w:bookmarkEnd w:id="31"/>
+      <w:r>
+        <w:rPr>
+          <w:rFonts w:ascii="Arial" w:hAnsi="Arial" w:cs="Arial"/>
+        </w:rPr>
+        <w:t xml:space="preserve"> </w:t>
       </w:r>
     </w:p>
     <w:p>
@@ -7895,7 +7854,35 @@
         <w:rPr>
           <w:rFonts w:ascii="Arial" w:hAnsi="Arial" w:cs="Arial"/>
         </w:rPr>
-        <w:t>Principales tâches de l’action 2 de l’objectif 1</w:t>
+        <w:t xml:space="preserve">Envoyer un </w:t>
+      </w:r>
+      <w:proofErr w:type="spellStart"/>
+      <w:r>
+        <w:rPr>
+          <w:rFonts w:ascii="Arial" w:hAnsi="Arial" w:cs="Arial"/>
+        </w:rPr>
+        <w:t>packet</w:t>
+      </w:r>
+      <w:proofErr w:type="spellEnd"/>
+      <w:r>
+        <w:rPr>
+          <w:rFonts w:ascii="Arial" w:hAnsi="Arial" w:cs="Arial"/>
+        </w:rPr>
+        <w:t xml:space="preserve"> de réponse ARP indiquant que l’adresse du routeur dispose maintenant de l’adresse MAC de l’ordinateur interceptant les </w:t>
+      </w:r>
+      <w:proofErr w:type="spellStart"/>
+      <w:r>
+        <w:rPr>
+          <w:rFonts w:ascii="Arial" w:hAnsi="Arial" w:cs="Arial"/>
+        </w:rPr>
+        <w:t>packets</w:t>
+      </w:r>
+      <w:proofErr w:type="spellEnd"/>
+      <w:r>
+        <w:rPr>
+          <w:rFonts w:ascii="Arial" w:hAnsi="Arial" w:cs="Arial"/>
+        </w:rPr>
+        <w:t>.</w:t>
       </w:r>
     </w:p>
     <w:p>
@@ -7913,303 +7900,136 @@
         <w:rPr>
           <w:rFonts w:ascii="Arial" w:hAnsi="Arial" w:cs="Arial"/>
         </w:rPr>
-        <w:t>…</w:t>
+        <w:t>V</w:t>
+      </w:r>
+      <w:bookmarkStart w:id="32" w:name="_GoBack"/>
+      <w:bookmarkEnd w:id="32"/>
+      <w:r>
+        <w:rPr>
+          <w:rFonts w:ascii="Arial" w:hAnsi="Arial" w:cs="Arial"/>
+        </w:rPr>
+        <w:t xml:space="preserve">érifier la réception de </w:t>
+      </w:r>
+      <w:proofErr w:type="spellStart"/>
+      <w:r>
+        <w:rPr>
+          <w:rFonts w:ascii="Arial" w:hAnsi="Arial" w:cs="Arial"/>
+        </w:rPr>
+        <w:t>packets</w:t>
+      </w:r>
+      <w:proofErr w:type="spellEnd"/>
+      <w:r>
+        <w:rPr>
+          <w:rFonts w:ascii="Arial" w:hAnsi="Arial" w:cs="Arial"/>
+        </w:rPr>
+        <w:t xml:space="preserve"> provenant de </w:t>
+      </w:r>
+      <w:proofErr w:type="gramStart"/>
+      <w:r>
+        <w:rPr>
+          <w:rFonts w:ascii="Arial" w:hAnsi="Arial" w:cs="Arial"/>
+        </w:rPr>
+        <w:t>l’ordinateur</w:t>
+      </w:r>
+      <w:proofErr w:type="gramEnd"/>
+      <w:r>
+        <w:rPr>
+          <w:rFonts w:ascii="Arial" w:hAnsi="Arial" w:cs="Arial"/>
+        </w:rPr>
+        <w:t xml:space="preserve"> victime.</w:t>
       </w:r>
     </w:p>
     <w:p>
       <w:pPr>
-        <w:pStyle w:val="Titre3"/>
-        <w:rPr>
-          <w:rFonts w:ascii="Arial" w:hAnsi="Arial" w:cs="Arial"/>
-        </w:rPr>
-      </w:pPr>
-      <w:bookmarkStart w:id="31" w:name="_Toc334801214"/>
-      <w:r>
-        <w:rPr>
-          <w:rFonts w:ascii="Arial" w:hAnsi="Arial" w:cs="Arial"/>
-        </w:rPr>
-        <w:t>(</w:t>
-      </w:r>
-      <w:proofErr w:type="gramStart"/>
-      <w:r>
-        <w:rPr>
-          <w:rFonts w:ascii="Arial" w:hAnsi="Arial" w:cs="Arial"/>
-        </w:rPr>
-        <w:t>objectif</w:t>
-      </w:r>
-      <w:proofErr w:type="gramEnd"/>
-      <w:r>
-        <w:rPr>
-          <w:rFonts w:ascii="Arial" w:hAnsi="Arial" w:cs="Arial"/>
-        </w:rPr>
-        <w:t xml:space="preserve"> 2) </w:t>
-      </w:r>
-      <w:r>
-        <w:rPr>
-          <w:rFonts w:ascii="Arial" w:hAnsi="Arial" w:cs="Arial"/>
-        </w:rPr>
-        <w:t>– Par exemple : Lancer une campagne de communication attrayantes dès le XXXX2012 pour obtenir 30 inscriptions avant le XXXX2012</w:t>
-      </w:r>
-      <w:bookmarkEnd w:id="31"/>
-      <w:r>
-        <w:rPr>
-          <w:rFonts w:ascii="Arial" w:hAnsi="Arial" w:cs="Arial"/>
-        </w:rPr>
-        <w:t xml:space="preserve"> </w:t>
-      </w:r>
+        <w:rPr>
+          <w:rFonts w:ascii="Arial" w:hAnsi="Arial" w:cs="Arial"/>
+        </w:rPr>
+      </w:pPr>
     </w:p>
     <w:p>
       <w:pPr>
-        <w:spacing w:after="0" w:line="240" w:lineRule="auto"/>
-        <w:ind w:left="709"/>
-        <w:rPr>
-          <w:rFonts w:ascii="Arial" w:hAnsi="Arial" w:cs="Arial"/>
-        </w:rPr>
-      </w:pPr>
-      <w:r>
-        <w:rPr>
-          <w:rFonts w:ascii="Arial" w:hAnsi="Arial" w:cs="Arial"/>
-        </w:rPr>
-        <w:t xml:space="preserve">Définissez les outils </w:t>
-      </w:r>
-      <w:r>
-        <w:rPr>
-          <w:rFonts w:ascii="Arial" w:hAnsi="Arial" w:cs="Arial"/>
-        </w:rPr>
-        <w:t>/</w:t>
-      </w:r>
-      <w:r>
-        <w:rPr>
-          <w:rFonts w:ascii="Arial" w:hAnsi="Arial" w:cs="Arial"/>
-        </w:rPr>
-        <w:t xml:space="preserve"> les moyens pour atteindre cet objectif</w:t>
-      </w:r>
-      <w:r>
-        <w:rPr>
-          <w:rFonts w:ascii="Arial" w:hAnsi="Arial" w:cs="Arial"/>
-        </w:rPr>
-        <w:t>.</w:t>
+        <w:pStyle w:val="Titre3"/>
+        <w:rPr>
+          <w:rFonts w:ascii="Arial" w:hAnsi="Arial" w:cs="Arial"/>
+        </w:rPr>
+      </w:pPr>
+      <w:bookmarkStart w:id="33" w:name="_Toc334801215"/>
+      <w:r>
+        <w:rPr>
+          <w:rFonts w:ascii="Arial" w:hAnsi="Arial" w:cs="Arial"/>
+        </w:rPr>
+        <w:t>(</w:t>
+      </w:r>
+      <w:proofErr w:type="gramStart"/>
+      <w:r>
+        <w:rPr>
+          <w:rFonts w:ascii="Arial" w:hAnsi="Arial" w:cs="Arial"/>
+        </w:rPr>
+        <w:t>objectif</w:t>
+      </w:r>
+      <w:proofErr w:type="gramEnd"/>
+      <w:r>
+        <w:rPr>
+          <w:rFonts w:ascii="Arial" w:hAnsi="Arial" w:cs="Arial"/>
+        </w:rPr>
+        <w:t xml:space="preserve"> 3)</w:t>
+      </w:r>
+      <w:bookmarkEnd w:id="33"/>
+      <w:r>
+        <w:rPr>
+          <w:rFonts w:ascii="Arial" w:hAnsi="Arial" w:cs="Arial"/>
+        </w:rPr>
+        <w:t xml:space="preserve"> </w:t>
       </w:r>
     </w:p>
     <w:p>
       <w:pPr>
-        <w:ind w:left="708"/>
-        <w:rPr>
-          <w:rFonts w:ascii="Arial" w:hAnsi="Arial" w:cs="Arial"/>
-        </w:rPr>
-      </w:pPr>
-      <w:r>
-        <w:rPr>
-          <w:rFonts w:ascii="Arial" w:hAnsi="Arial" w:cs="Arial"/>
-        </w:rPr>
-        <w:t>P</w:t>
-      </w:r>
-      <w:r>
-        <w:rPr>
-          <w:rFonts w:ascii="Arial" w:hAnsi="Arial" w:cs="Arial"/>
-        </w:rPr>
-        <w:t xml:space="preserve">ar exemple : </w:t>
-      </w:r>
-      <w:r>
-        <w:rPr>
-          <w:rFonts w:ascii="Arial" w:hAnsi="Arial" w:cs="Arial"/>
-        </w:rPr>
-        <w:t>site internet, m</w:t>
-      </w:r>
-      <w:r>
-        <w:rPr>
-          <w:rFonts w:ascii="Arial" w:hAnsi="Arial" w:cs="Arial"/>
-        </w:rPr>
-        <w:t xml:space="preserve">arketing viral, flyer, télévision, petits déjeuners promotionnels, </w:t>
-      </w:r>
-      <w:r>
-        <w:rPr>
-          <w:rFonts w:ascii="Arial" w:hAnsi="Arial" w:cs="Arial"/>
-        </w:rPr>
-        <w:t>Action 1 pour réaliser l’objectif 2</w:t>
+        <w:pStyle w:val="Titre3"/>
+        <w:rPr>
+          <w:rFonts w:ascii="Arial" w:hAnsi="Arial" w:cs="Arial"/>
+        </w:rPr>
+      </w:pPr>
+      <w:bookmarkStart w:id="34" w:name="_Toc334801216"/>
+      <w:r>
+        <w:rPr>
+          <w:rFonts w:ascii="Arial" w:hAnsi="Arial" w:cs="Arial"/>
+        </w:rPr>
+        <w:t>(</w:t>
+      </w:r>
+      <w:proofErr w:type="gramStart"/>
+      <w:r>
+        <w:rPr>
+          <w:rFonts w:ascii="Arial" w:hAnsi="Arial" w:cs="Arial"/>
+        </w:rPr>
+        <w:t>objectif</w:t>
+      </w:r>
+      <w:proofErr w:type="gramEnd"/>
+      <w:r>
+        <w:rPr>
+          <w:rFonts w:ascii="Arial" w:hAnsi="Arial" w:cs="Arial"/>
+        </w:rPr>
+        <w:t xml:space="preserve"> 4)</w:t>
+      </w:r>
+      <w:bookmarkEnd w:id="34"/>
+      <w:r>
+        <w:rPr>
+          <w:rFonts w:ascii="Arial" w:hAnsi="Arial" w:cs="Arial"/>
+        </w:rPr>
+        <w:t xml:space="preserve"> </w:t>
       </w:r>
     </w:p>
     <w:p>
       <w:pPr>
-        <w:pStyle w:val="Paragraphedeliste"/>
-        <w:numPr>
-          <w:ilvl w:val="1"/>
-          <w:numId w:val="25"/>
-        </w:numPr>
-        <w:spacing w:after="0" w:line="240" w:lineRule="auto"/>
-        <w:rPr>
-          <w:rFonts w:ascii="Arial" w:hAnsi="Arial" w:cs="Arial"/>
-        </w:rPr>
-      </w:pPr>
-      <w:r>
-        <w:rPr>
-          <w:rFonts w:ascii="Arial" w:hAnsi="Arial" w:cs="Arial"/>
-        </w:rPr>
-        <w:t xml:space="preserve">Principales tâches de l’action 1 </w:t>
-      </w:r>
-      <w:r>
-        <w:rPr>
-          <w:rFonts w:ascii="Arial" w:hAnsi="Arial" w:cs="Arial"/>
-        </w:rPr>
-        <w:t xml:space="preserve">de l’objectif </w:t>
-      </w:r>
-      <w:r>
-        <w:rPr>
-          <w:rFonts w:ascii="Arial" w:hAnsi="Arial" w:cs="Arial"/>
-        </w:rPr>
-        <w:t>2</w:t>
-      </w:r>
-    </w:p>
-    <w:p>
-      <w:pPr>
-        <w:spacing w:after="0" w:line="240" w:lineRule="auto"/>
-        <w:ind w:left="1440"/>
-        <w:rPr>
-          <w:rFonts w:ascii="Arial" w:hAnsi="Arial" w:cs="Arial"/>
-        </w:rPr>
-      </w:pPr>
-      <w:r>
-        <w:rPr>
-          <w:rFonts w:ascii="Arial" w:hAnsi="Arial" w:cs="Arial"/>
-        </w:rPr>
-        <w:t>Le site internet :</w:t>
-      </w:r>
-      <w:r>
-        <w:rPr>
-          <w:rFonts w:ascii="Arial" w:hAnsi="Arial" w:cs="Arial"/>
-        </w:rPr>
-        <w:tab/>
-        <w:t xml:space="preserve"> créer une page d’accueil, </w:t>
-      </w:r>
-    </w:p>
-    <w:p>
-      <w:pPr>
-        <w:spacing w:after="0" w:line="240" w:lineRule="auto"/>
-        <w:ind w:left="2856" w:firstLine="684"/>
-        <w:rPr>
-          <w:rFonts w:ascii="Arial" w:hAnsi="Arial" w:cs="Arial"/>
-        </w:rPr>
-      </w:pPr>
-      <w:r>
-        <w:rPr>
-          <w:rFonts w:ascii="Arial" w:hAnsi="Arial" w:cs="Arial"/>
-        </w:rPr>
-        <w:t xml:space="preserve"> Créer l’agenda de nos évènements,</w:t>
-      </w:r>
-    </w:p>
-    <w:p>
-      <w:pPr>
-        <w:spacing w:after="0" w:line="240" w:lineRule="auto"/>
-        <w:ind w:left="2856" w:firstLine="684"/>
-        <w:rPr>
-          <w:rFonts w:ascii="Arial" w:hAnsi="Arial" w:cs="Arial"/>
-        </w:rPr>
-      </w:pPr>
-      <w:r>
-        <w:rPr>
-          <w:rFonts w:ascii="Arial" w:hAnsi="Arial" w:cs="Arial"/>
-        </w:rPr>
-        <w:t xml:space="preserve"> Créer une galerie photos, etc…</w:t>
-      </w:r>
-    </w:p>
-    <w:p>
-      <w:pPr>
-        <w:pStyle w:val="Paragraphedeliste"/>
-        <w:numPr>
-          <w:ilvl w:val="1"/>
-          <w:numId w:val="25"/>
-        </w:numPr>
-        <w:rPr>
-          <w:rFonts w:ascii="Arial" w:hAnsi="Arial" w:cs="Arial"/>
-        </w:rPr>
-      </w:pPr>
-      <w:r>
-        <w:rPr>
-          <w:rFonts w:ascii="Arial" w:hAnsi="Arial" w:cs="Arial"/>
-        </w:rPr>
-        <w:t>…</w:t>
-      </w:r>
-    </w:p>
-    <w:p>
-      <w:pPr>
-        <w:pStyle w:val="Paragraphedeliste"/>
-        <w:numPr>
-          <w:ilvl w:val="0"/>
-          <w:numId w:val="25"/>
-        </w:numPr>
-        <w:rPr>
-          <w:rFonts w:ascii="Arial" w:hAnsi="Arial" w:cs="Arial"/>
-        </w:rPr>
-      </w:pPr>
-      <w:r>
-        <w:rPr>
-          <w:rFonts w:ascii="Arial" w:hAnsi="Arial" w:cs="Arial"/>
-        </w:rPr>
-        <w:t>Action 2 pour réaliser l’objectif 2</w:t>
-      </w:r>
-    </w:p>
-    <w:p>
-      <w:pPr>
-        <w:pStyle w:val="Paragraphedeliste"/>
-        <w:numPr>
-          <w:ilvl w:val="1"/>
-          <w:numId w:val="25"/>
-        </w:numPr>
-        <w:rPr>
-          <w:rFonts w:ascii="Arial" w:hAnsi="Arial" w:cs="Arial"/>
-        </w:rPr>
-      </w:pPr>
-      <w:r>
-        <w:rPr>
-          <w:rFonts w:ascii="Arial" w:hAnsi="Arial" w:cs="Arial"/>
-        </w:rPr>
-        <w:t>Principales tâches de l’action 2 de l’objectif 2</w:t>
-      </w:r>
-    </w:p>
-    <w:p>
-      <w:pPr>
-        <w:pStyle w:val="Paragraphedeliste"/>
-        <w:numPr>
-          <w:ilvl w:val="1"/>
-          <w:numId w:val="25"/>
-        </w:numPr>
-        <w:rPr>
-          <w:rFonts w:ascii="Arial" w:hAnsi="Arial" w:cs="Arial"/>
-        </w:rPr>
-      </w:pPr>
-      <w:r>
-        <w:rPr>
-          <w:rFonts w:ascii="Arial" w:hAnsi="Arial" w:cs="Arial"/>
-        </w:rPr>
-        <w:t>…</w:t>
-      </w:r>
-    </w:p>
-    <w:p>
-      <w:pPr>
-        <w:rPr>
-          <w:rFonts w:ascii="Arial" w:hAnsi="Arial" w:cs="Arial"/>
-        </w:rPr>
-      </w:pPr>
-      <w:r>
-        <w:rPr>
-          <w:rFonts w:ascii="Arial" w:hAnsi="Arial" w:cs="Arial"/>
-        </w:rPr>
-        <w:t>Même principe pour les 3 autres objectifs.</w:t>
-      </w:r>
-    </w:p>
-    <w:p>
-      <w:pPr>
         <w:pStyle w:val="Titre3"/>
         <w:rPr>
           <w:rFonts w:ascii="Arial" w:hAnsi="Arial" w:cs="Arial"/>
         </w:rPr>
       </w:pPr>
-      <w:bookmarkStart w:id="32" w:name="_Toc334801215"/>
-      <w:r>
-        <w:rPr>
-          <w:rFonts w:ascii="Arial" w:hAnsi="Arial" w:cs="Arial"/>
-        </w:rPr>
-        <w:lastRenderedPageBreak/>
+      <w:bookmarkStart w:id="35" w:name="_Toc334801217"/>
+      <w:r>
+        <w:rPr>
+          <w:rFonts w:ascii="Arial" w:hAnsi="Arial" w:cs="Arial"/>
+        </w:rPr>
         <w:t>(</w:t>
       </w:r>
       <w:proofErr w:type="gramStart"/>
@@ -8224,81 +8044,9 @@
         <w:rPr>
           <w:rFonts w:ascii="Arial" w:hAnsi="Arial" w:cs="Arial"/>
         </w:rPr>
-        <w:t xml:space="preserve"> 3)</w:t>
-      </w:r>
-      <w:bookmarkEnd w:id="32"/>
-      <w:r>
-        <w:rPr>
-          <w:rFonts w:ascii="Arial" w:hAnsi="Arial" w:cs="Arial"/>
-        </w:rPr>
-        <w:t xml:space="preserve"> </w:t>
-      </w:r>
-    </w:p>
-    <w:p>
-      <w:pPr>
-        <w:pStyle w:val="Titre3"/>
-        <w:rPr>
-          <w:rFonts w:ascii="Arial" w:hAnsi="Arial" w:cs="Arial"/>
-        </w:rPr>
-      </w:pPr>
-      <w:bookmarkStart w:id="33" w:name="_Toc334801216"/>
-      <w:r>
-        <w:rPr>
-          <w:rFonts w:ascii="Arial" w:hAnsi="Arial" w:cs="Arial"/>
-        </w:rPr>
-        <w:t>(</w:t>
-      </w:r>
-      <w:proofErr w:type="gramStart"/>
-      <w:r>
-        <w:rPr>
-          <w:rFonts w:ascii="Arial" w:hAnsi="Arial" w:cs="Arial"/>
-        </w:rPr>
-        <w:t>objectif</w:t>
-      </w:r>
-      <w:proofErr w:type="gramEnd"/>
-      <w:r>
-        <w:rPr>
-          <w:rFonts w:ascii="Arial" w:hAnsi="Arial" w:cs="Arial"/>
-        </w:rPr>
-        <w:t xml:space="preserve"> 4)</w:t>
-      </w:r>
-      <w:bookmarkEnd w:id="33"/>
-      <w:r>
-        <w:rPr>
-          <w:rFonts w:ascii="Arial" w:hAnsi="Arial" w:cs="Arial"/>
-        </w:rPr>
-        <w:t xml:space="preserve"> </w:t>
-      </w:r>
-    </w:p>
-    <w:p>
-      <w:pPr>
-        <w:pStyle w:val="Titre3"/>
-        <w:rPr>
-          <w:rFonts w:ascii="Arial" w:hAnsi="Arial" w:cs="Arial"/>
-        </w:rPr>
-      </w:pPr>
-      <w:bookmarkStart w:id="34" w:name="_Toc334801217"/>
-      <w:r>
-        <w:rPr>
-          <w:rFonts w:ascii="Arial" w:hAnsi="Arial" w:cs="Arial"/>
-        </w:rPr>
-        <w:t>(</w:t>
-      </w:r>
-      <w:proofErr w:type="gramStart"/>
-      <w:r>
-        <w:rPr>
-          <w:rFonts w:ascii="Arial" w:hAnsi="Arial" w:cs="Arial"/>
-        </w:rPr>
-        <w:t>objectif</w:t>
-      </w:r>
-      <w:proofErr w:type="gramEnd"/>
-      <w:r>
-        <w:rPr>
-          <w:rFonts w:ascii="Arial" w:hAnsi="Arial" w:cs="Arial"/>
-        </w:rPr>
         <w:t xml:space="preserve"> 5)</w:t>
       </w:r>
-      <w:bookmarkEnd w:id="34"/>
+      <w:bookmarkEnd w:id="35"/>
       <w:r>
         <w:rPr>
           <w:rFonts w:ascii="Arial" w:hAnsi="Arial" w:cs="Arial"/>
@@ -8327,18 +8075,18 @@
           <w:rFonts w:ascii="Arial" w:hAnsi="Arial" w:cs="Arial"/>
         </w:rPr>
       </w:pPr>
-      <w:bookmarkStart w:id="35" w:name="_Toc257966719"/>
-      <w:bookmarkStart w:id="36" w:name="_Toc258849545"/>
-      <w:bookmarkStart w:id="37" w:name="_Toc334801218"/>
+      <w:bookmarkStart w:id="36" w:name="_Toc257966719"/>
+      <w:bookmarkStart w:id="37" w:name="_Toc258849545"/>
+      <w:bookmarkStart w:id="38" w:name="_Toc334801218"/>
       <w:r>
         <w:rPr>
           <w:rFonts w:ascii="Arial" w:hAnsi="Arial" w:cs="Arial"/>
         </w:rPr>
         <w:t>Autres spécifications non fonctionnelles</w:t>
       </w:r>
-      <w:bookmarkEnd w:id="35"/>
       <w:bookmarkEnd w:id="36"/>
       <w:bookmarkEnd w:id="37"/>
+      <w:bookmarkEnd w:id="38"/>
     </w:p>
     <w:p>
       <w:pPr>
@@ -8347,20 +8095,20 @@
           <w:rFonts w:ascii="Arial" w:hAnsi="Arial" w:cs="Arial"/>
         </w:rPr>
       </w:pPr>
-      <w:bookmarkStart w:id="38" w:name="_Toc257966711"/>
-      <w:bookmarkStart w:id="39" w:name="_Toc258849537"/>
-      <w:bookmarkStart w:id="40" w:name="_Toc334801219"/>
-      <w:bookmarkStart w:id="41" w:name="_Toc257966712"/>
-      <w:bookmarkStart w:id="42" w:name="_Toc258849538"/>
+      <w:bookmarkStart w:id="39" w:name="_Toc257966711"/>
+      <w:bookmarkStart w:id="40" w:name="_Toc258849537"/>
+      <w:bookmarkStart w:id="41" w:name="_Toc334801219"/>
+      <w:bookmarkStart w:id="42" w:name="_Toc257966712"/>
+      <w:bookmarkStart w:id="43" w:name="_Toc258849538"/>
       <w:r>
         <w:rPr>
           <w:rFonts w:ascii="Arial" w:hAnsi="Arial" w:cs="Arial"/>
         </w:rPr>
         <w:t>Environnement opérationnel</w:t>
       </w:r>
-      <w:bookmarkEnd w:id="38"/>
       <w:bookmarkEnd w:id="39"/>
       <w:bookmarkEnd w:id="40"/>
+      <w:bookmarkEnd w:id="41"/>
     </w:p>
     <w:p>
       <w:pPr>
@@ -8394,49 +8142,20 @@
           <w:rFonts w:ascii="Arial" w:hAnsi="Arial" w:cs="Arial"/>
         </w:rPr>
       </w:pPr>
-      <w:bookmarkStart w:id="43" w:name="_Toc334801220"/>
+      <w:bookmarkStart w:id="44" w:name="_Toc334801220"/>
       <w:r>
         <w:rPr>
           <w:rFonts w:ascii="Arial" w:hAnsi="Arial" w:cs="Arial"/>
         </w:rPr>
         <w:t xml:space="preserve">Contraintes </w:t>
       </w:r>
-      <w:bookmarkEnd w:id="41"/>
       <w:bookmarkEnd w:id="42"/>
+      <w:bookmarkEnd w:id="43"/>
       <w:r>
         <w:rPr>
           <w:rFonts w:ascii="Arial" w:hAnsi="Arial" w:cs="Arial"/>
         </w:rPr>
         <w:t>d’organisation et temporelles</w:t>
-      </w:r>
-      <w:bookmarkEnd w:id="43"/>
-    </w:p>
-    <w:p>
-      <w:pPr>
-        <w:rPr>
-          <w:rFonts w:ascii="Arial" w:hAnsi="Arial" w:cs="Arial"/>
-        </w:rPr>
-      </w:pPr>
-      <w:r>
-        <w:rPr>
-          <w:rFonts w:ascii="Arial" w:hAnsi="Arial" w:cs="Arial"/>
-        </w:rPr>
-        <w:t>Tout est dans le titre.</w:t>
-      </w:r>
-    </w:p>
-    <w:p>
-      <w:pPr>
-        <w:pStyle w:val="Titre2"/>
-        <w:rPr>
-          <w:rFonts w:ascii="Arial" w:hAnsi="Arial" w:cs="Arial"/>
-        </w:rPr>
-      </w:pPr>
-      <w:bookmarkStart w:id="44" w:name="_Toc334801221"/>
-      <w:r>
-        <w:rPr>
-          <w:rFonts w:ascii="Arial" w:hAnsi="Arial" w:cs="Arial"/>
-        </w:rPr>
-        <w:t>Contraintes de sécurité</w:t>
       </w:r>
       <w:bookmarkEnd w:id="44"/>
     </w:p>
@@ -8460,20 +8179,13 @@
           <w:rFonts w:ascii="Arial" w:hAnsi="Arial" w:cs="Arial"/>
         </w:rPr>
       </w:pPr>
-      <w:bookmarkStart w:id="45" w:name="_Toc334801222"/>
-      <w:bookmarkStart w:id="46" w:name="_Toc257966720"/>
-      <w:bookmarkStart w:id="47" w:name="_Toc258849546"/>
-      <w:r>
-        <w:rPr>
-          <w:rFonts w:ascii="Arial" w:hAnsi="Arial" w:cs="Arial"/>
-        </w:rPr>
-        <w:t>Documents pour les participants</w:t>
-      </w:r>
-      <w:r>
-        <w:rPr>
-          <w:rFonts w:ascii="Arial" w:hAnsi="Arial" w:cs="Arial"/>
-        </w:rPr>
-        <w:t xml:space="preserve"> (ou clients ou abonnés…)</w:t>
+      <w:bookmarkStart w:id="45" w:name="_Toc334801221"/>
+      <w:r>
+        <w:rPr>
+          <w:rFonts w:ascii="Arial" w:hAnsi="Arial" w:cs="Arial"/>
+        </w:rPr>
+        <w:lastRenderedPageBreak/>
+        <w:t>Contraintes de sécurité</w:t>
       </w:r>
       <w:bookmarkEnd w:id="45"/>
     </w:p>
@@ -8487,31 +8199,7 @@
         <w:rPr>
           <w:rFonts w:ascii="Arial" w:hAnsi="Arial" w:cs="Arial"/>
         </w:rPr>
-        <w:t>Lister les documents que vous diffuserez</w:t>
-      </w:r>
-      <w:r>
-        <w:rPr>
-          <w:rFonts w:ascii="Arial" w:hAnsi="Arial" w:cs="Arial"/>
-        </w:rPr>
-        <w:t>. S</w:t>
-      </w:r>
-      <w:r>
-        <w:rPr>
-          <w:rFonts w:ascii="Arial" w:hAnsi="Arial" w:cs="Arial"/>
-        </w:rPr>
-        <w:t>i nécessaire à la compréhension, vous pouvez les décrire très succinctement, préciser le nombre de page</w:t>
-      </w:r>
-      <w:r>
-        <w:rPr>
-          <w:rFonts w:ascii="Arial" w:hAnsi="Arial" w:cs="Arial"/>
-        </w:rPr>
-        <w:t>s</w:t>
-      </w:r>
-      <w:r>
-        <w:rPr>
-          <w:rFonts w:ascii="Arial" w:hAnsi="Arial" w:cs="Arial"/>
-        </w:rPr>
-        <w:t xml:space="preserve"> ou format ou quadrichromie, …</w:t>
+        <w:t>Tout est dans le titre.</w:t>
       </w:r>
     </w:p>
     <w:p>
@@ -8521,16 +8209,77 @@
           <w:rFonts w:ascii="Arial" w:hAnsi="Arial" w:cs="Arial"/>
         </w:rPr>
       </w:pPr>
-      <w:bookmarkStart w:id="48" w:name="_Toc334801223"/>
+      <w:bookmarkStart w:id="46" w:name="_Toc334801222"/>
+      <w:bookmarkStart w:id="47" w:name="_Toc257966720"/>
+      <w:bookmarkStart w:id="48" w:name="_Toc258849546"/>
+      <w:r>
+        <w:rPr>
+          <w:rFonts w:ascii="Arial" w:hAnsi="Arial" w:cs="Arial"/>
+        </w:rPr>
+        <w:t>Documents pour les participants</w:t>
+      </w:r>
+      <w:r>
+        <w:rPr>
+          <w:rFonts w:ascii="Arial" w:hAnsi="Arial" w:cs="Arial"/>
+        </w:rPr>
+        <w:t xml:space="preserve"> (ou clients ou abonnés…)</w:t>
+      </w:r>
       <w:bookmarkEnd w:id="46"/>
+    </w:p>
+    <w:p>
+      <w:pPr>
+        <w:rPr>
+          <w:rFonts w:ascii="Arial" w:hAnsi="Arial" w:cs="Arial"/>
+        </w:rPr>
+      </w:pPr>
+      <w:r>
+        <w:rPr>
+          <w:rFonts w:ascii="Arial" w:hAnsi="Arial" w:cs="Arial"/>
+        </w:rPr>
+        <w:t>Lister les documents que vous diffuserez</w:t>
+      </w:r>
+      <w:r>
+        <w:rPr>
+          <w:rFonts w:ascii="Arial" w:hAnsi="Arial" w:cs="Arial"/>
+        </w:rPr>
+        <w:t>. S</w:t>
+      </w:r>
+      <w:r>
+        <w:rPr>
+          <w:rFonts w:ascii="Arial" w:hAnsi="Arial" w:cs="Arial"/>
+        </w:rPr>
+        <w:t>i nécessaire à la compréhension, vous pouvez les décrire très succinctement, préciser le nombre de page</w:t>
+      </w:r>
+      <w:r>
+        <w:rPr>
+          <w:rFonts w:ascii="Arial" w:hAnsi="Arial" w:cs="Arial"/>
+        </w:rPr>
+        <w:t>s</w:t>
+      </w:r>
+      <w:r>
+        <w:rPr>
+          <w:rFonts w:ascii="Arial" w:hAnsi="Arial" w:cs="Arial"/>
+        </w:rPr>
+        <w:t xml:space="preserve"> ou format ou quadrichromie, …</w:t>
+      </w:r>
+    </w:p>
+    <w:p>
+      <w:pPr>
+        <w:pStyle w:val="Titre2"/>
+        <w:rPr>
+          <w:rFonts w:ascii="Arial" w:hAnsi="Arial" w:cs="Arial"/>
+        </w:rPr>
+      </w:pPr>
+      <w:bookmarkStart w:id="49" w:name="_Toc334801223"/>
       <w:bookmarkEnd w:id="47"/>
+      <w:bookmarkEnd w:id="48"/>
       <w:r>
         <w:rPr>
           <w:rFonts w:ascii="Arial" w:hAnsi="Arial" w:cs="Arial"/>
         </w:rPr>
         <w:t>Attributs de qualité</w:t>
       </w:r>
-      <w:bookmarkEnd w:id="48"/>
+      <w:bookmarkEnd w:id="49"/>
     </w:p>
     <w:p>
       <w:pPr>
@@ -8852,18 +8601,18 @@
           <w:rFonts w:ascii="Arial" w:hAnsi="Arial" w:cs="Arial"/>
         </w:rPr>
       </w:pPr>
-      <w:bookmarkStart w:id="49" w:name="_Toc257966722"/>
-      <w:bookmarkStart w:id="50" w:name="_Toc258849548"/>
-      <w:bookmarkStart w:id="51" w:name="_Toc334801224"/>
+      <w:bookmarkStart w:id="50" w:name="_Toc257966722"/>
+      <w:bookmarkStart w:id="51" w:name="_Toc258849548"/>
+      <w:bookmarkStart w:id="52" w:name="_Toc334801224"/>
       <w:r>
         <w:rPr>
           <w:rFonts w:ascii="Arial" w:hAnsi="Arial" w:cs="Arial"/>
         </w:rPr>
         <w:t>Exigences de sécurité</w:t>
       </w:r>
-      <w:bookmarkEnd w:id="49"/>
       <w:bookmarkEnd w:id="50"/>
       <w:bookmarkEnd w:id="51"/>
+      <w:bookmarkEnd w:id="52"/>
       <w:r>
         <w:rPr>
           <w:rFonts w:ascii="Arial" w:hAnsi="Arial" w:cs="Arial"/>
@@ -8883,8 +8632,6 @@
         </w:rPr>
         <w:t xml:space="preserve">Elles sont </w:t>
       </w:r>
-      <w:bookmarkStart w:id="52" w:name="_GoBack"/>
-      <w:bookmarkEnd w:id="52"/>
       <w:r>
         <w:rPr>
           <w:rFonts w:ascii="Arial" w:hAnsi="Arial" w:cs="Arial"/>
@@ -8935,7 +8682,7 @@
       </w:pPr>
     </w:p>
     <w:sectPr>
-      <w:footerReference w:type="default" r:id="rId10"/>
+      <w:footerReference w:type="default" r:id="rId9"/>
       <w:pgSz w:w="11906" w:h="16838"/>
       <w:pgMar w:top="1247" w:right="1417" w:bottom="709" w:left="1417" w:header="708" w:footer="708" w:gutter="0"/>
       <w:cols w:space="708"/>
@@ -8947,7 +8694,7 @@
 </file>
 
 <file path=word/endnotes.xml><?xml version="1.0" encoding="utf-8"?>
-<w:endnotes xmlns:wpc="http://schemas.microsoft.com/office/word/2010/wordprocessingCanvas" xmlns:mc="http://schemas.openxmlformats.org/markup-compatibility/2006" xmlns:o="urn:schemas-microsoft-com:office:office" xmlns:r="http://schemas.openxmlformats.org/officeDocument/2006/relationships" xmlns:m="http://schemas.openxmlformats.org/officeDocument/2006/math" xmlns:v="urn:schemas-microsoft-com:vml" xmlns:wp14="http://schemas.microsoft.com/office/word/2010/wordprocessingDrawing" xmlns:wp="http://schemas.openxmlformats.org/drawingml/2006/wordprocessingDrawing" xmlns:w10="urn:schemas-microsoft-com:office:word" xmlns:w="http://schemas.openxmlformats.org/wordprocessingml/2006/main" xmlns:w14="http://schemas.microsoft.com/office/word/2010/wordml" xmlns:wpg="http://schemas.microsoft.com/office/word/2010/wordprocessingGroup" xmlns:wpi="http://schemas.microsoft.com/office/word/2010/wordprocessingInk" xmlns:wne="http://schemas.microsoft.com/office/word/2006/wordml" xmlns:wps="http://schemas.microsoft.com/office/word/2010/wordprocessingShape" mc:Ignorable="w14 wp14">
+<w:endnotes xmlns:wpc="http://schemas.microsoft.com/office/word/2010/wordprocessingCanvas" xmlns:mc="http://schemas.openxmlformats.org/markup-compatibility/2006" xmlns:o="urn:schemas-microsoft-com:office:office" xmlns:r="http://schemas.openxmlformats.org/officeDocument/2006/relationships" xmlns:m="http://schemas.openxmlformats.org/officeDocument/2006/math" xmlns:v="urn:schemas-microsoft-com:vml" xmlns:wp14="http://schemas.microsoft.com/office/word/2010/wordprocessingDrawing" xmlns:wp="http://schemas.openxmlformats.org/drawingml/2006/wordprocessingDrawing" xmlns:w10="urn:schemas-microsoft-com:office:word" xmlns:w="http://schemas.openxmlformats.org/wordprocessingml/2006/main" xmlns:w14="http://schemas.microsoft.com/office/word/2010/wordml" xmlns:w15="http://schemas.microsoft.com/office/word/2012/wordml" xmlns:wpg="http://schemas.microsoft.com/office/word/2010/wordprocessingGroup" xmlns:wpi="http://schemas.microsoft.com/office/word/2010/wordprocessingInk" xmlns:wne="http://schemas.microsoft.com/office/word/2006/wordml" xmlns:wps="http://schemas.microsoft.com/office/word/2010/wordprocessingShape" mc:Ignorable="w14 w15 wp14">
   <w:endnote w:type="separator" w:id="-1">
     <w:p>
       <w:pPr>
@@ -8972,7 +8719,7 @@
 </file>
 
 <file path=word/footer1.xml><?xml version="1.0" encoding="utf-8"?>
-<w:ftr xmlns:wpc="http://schemas.microsoft.com/office/word/2010/wordprocessingCanvas" xmlns:mc="http://schemas.openxmlformats.org/markup-compatibility/2006" xmlns:o="urn:schemas-microsoft-com:office:office" xmlns:r="http://schemas.openxmlformats.org/officeDocument/2006/relationships" xmlns:m="http://schemas.openxmlformats.org/officeDocument/2006/math" xmlns:v="urn:schemas-microsoft-com:vml" xmlns:wp14="http://schemas.microsoft.com/office/word/2010/wordprocessingDrawing" xmlns:wp="http://schemas.openxmlformats.org/drawingml/2006/wordprocessingDrawing" xmlns:w10="urn:schemas-microsoft-com:office:word" xmlns:w="http://schemas.openxmlformats.org/wordprocessingml/2006/main" xmlns:w14="http://schemas.microsoft.com/office/word/2010/wordml" xmlns:wpg="http://schemas.microsoft.com/office/word/2010/wordprocessingGroup" xmlns:wpi="http://schemas.microsoft.com/office/word/2010/wordprocessingInk" xmlns:wne="http://schemas.microsoft.com/office/word/2006/wordml" xmlns:wps="http://schemas.microsoft.com/office/word/2010/wordprocessingShape" mc:Ignorable="w14 wp14">
+<w:ftr xmlns:wpc="http://schemas.microsoft.com/office/word/2010/wordprocessingCanvas" xmlns:mc="http://schemas.openxmlformats.org/markup-compatibility/2006" xmlns:o="urn:schemas-microsoft-com:office:office" xmlns:r="http://schemas.openxmlformats.org/officeDocument/2006/relationships" xmlns:m="http://schemas.openxmlformats.org/officeDocument/2006/math" xmlns:v="urn:schemas-microsoft-com:vml" xmlns:wp14="http://schemas.microsoft.com/office/word/2010/wordprocessingDrawing" xmlns:wp="http://schemas.openxmlformats.org/drawingml/2006/wordprocessingDrawing" xmlns:w10="urn:schemas-microsoft-com:office:word" xmlns:w="http://schemas.openxmlformats.org/wordprocessingml/2006/main" xmlns:w14="http://schemas.microsoft.com/office/word/2010/wordml" xmlns:w15="http://schemas.microsoft.com/office/word/2012/wordml" xmlns:wpg="http://schemas.microsoft.com/office/word/2010/wordprocessingGroup" xmlns:wpi="http://schemas.microsoft.com/office/word/2010/wordprocessingInk" xmlns:wne="http://schemas.microsoft.com/office/word/2006/wordml" xmlns:wps="http://schemas.microsoft.com/office/word/2010/wordprocessingShape" mc:Ignorable="w14 w15 wp14">
   <w:sdt>
     <w:sdtPr>
       <w:id w:val="1605861"/>
@@ -8981,6 +8728,7 @@
         <w:docPartUnique/>
       </w:docPartObj>
     </w:sdtPr>
+    <w:sdtEndPr/>
     <w:sdtContent>
       <w:p>
         <w:pPr>
@@ -9015,7 +8763,7 @@
 </file>
 
 <file path=word/footnotes.xml><?xml version="1.0" encoding="utf-8"?>
-<w:footnotes xmlns:wpc="http://schemas.microsoft.com/office/word/2010/wordprocessingCanvas" xmlns:mc="http://schemas.openxmlformats.org/markup-compatibility/2006" xmlns:o="urn:schemas-microsoft-com:office:office" xmlns:r="http://schemas.openxmlformats.org/officeDocument/2006/relationships" xmlns:m="http://schemas.openxmlformats.org/officeDocument/2006/math" xmlns:v="urn:schemas-microsoft-com:vml" xmlns:wp14="http://schemas.microsoft.com/office/word/2010/wordprocessingDrawing" xmlns:wp="http://schemas.openxmlformats.org/drawingml/2006/wordprocessingDrawing" xmlns:w10="urn:schemas-microsoft-com:office:word" xmlns:w="http://schemas.openxmlformats.org/wordprocessingml/2006/main" xmlns:w14="http://schemas.microsoft.com/office/word/2010/wordml" xmlns:wpg="http://schemas.microsoft.com/office/word/2010/wordprocessingGroup" xmlns:wpi="http://schemas.microsoft.com/office/word/2010/wordprocessingInk" xmlns:wne="http://schemas.microsoft.com/office/word/2006/wordml" xmlns:wps="http://schemas.microsoft.com/office/word/2010/wordprocessingShape" mc:Ignorable="w14 wp14">
+<w:footnotes xmlns:wpc="http://schemas.microsoft.com/office/word/2010/wordprocessingCanvas" xmlns:mc="http://schemas.openxmlformats.org/markup-compatibility/2006" xmlns:o="urn:schemas-microsoft-com:office:office" xmlns:r="http://schemas.openxmlformats.org/officeDocument/2006/relationships" xmlns:m="http://schemas.openxmlformats.org/officeDocument/2006/math" xmlns:v="urn:schemas-microsoft-com:vml" xmlns:wp14="http://schemas.microsoft.com/office/word/2010/wordprocessingDrawing" xmlns:wp="http://schemas.openxmlformats.org/drawingml/2006/wordprocessingDrawing" xmlns:w10="urn:schemas-microsoft-com:office:word" xmlns:w="http://schemas.openxmlformats.org/wordprocessingml/2006/main" xmlns:w14="http://schemas.microsoft.com/office/word/2010/wordml" xmlns:w15="http://schemas.microsoft.com/office/word/2012/wordml" xmlns:wpg="http://schemas.microsoft.com/office/word/2010/wordprocessingGroup" xmlns:wpi="http://schemas.microsoft.com/office/word/2010/wordprocessingInk" xmlns:wne="http://schemas.microsoft.com/office/word/2006/wordml" xmlns:wps="http://schemas.microsoft.com/office/word/2010/wordprocessingShape" mc:Ignorable="w14 w15 wp14">
   <w:footnote w:type="separator" w:id="-1">
     <w:p>
       <w:pPr>
@@ -9040,7 +8788,7 @@
 </file>
 
 <file path=word/numbering.xml><?xml version="1.0" encoding="utf-8"?>
-<w:numbering xmlns:wpc="http://schemas.microsoft.com/office/word/2010/wordprocessingCanvas" xmlns:mc="http://schemas.openxmlformats.org/markup-compatibility/2006" xmlns:o="urn:schemas-microsoft-com:office:office" xmlns:r="http://schemas.openxmlformats.org/officeDocument/2006/relationships" xmlns:m="http://schemas.openxmlformats.org/officeDocument/2006/math" xmlns:v="urn:schemas-microsoft-com:vml" xmlns:wp14="http://schemas.microsoft.com/office/word/2010/wordprocessingDrawing" xmlns:wp="http://schemas.openxmlformats.org/drawingml/2006/wordprocessingDrawing" xmlns:w10="urn:schemas-microsoft-com:office:word" xmlns:w="http://schemas.openxmlformats.org/wordprocessingml/2006/main" xmlns:w14="http://schemas.microsoft.com/office/word/2010/wordml" xmlns:wpg="http://schemas.microsoft.com/office/word/2010/wordprocessingGroup" xmlns:wpi="http://schemas.microsoft.com/office/word/2010/wordprocessingInk" xmlns:wne="http://schemas.microsoft.com/office/word/2006/wordml" xmlns:wps="http://schemas.microsoft.com/office/word/2010/wordprocessingShape" mc:Ignorable="w14 wp14">
+<w:numbering xmlns:wpc="http://schemas.microsoft.com/office/word/2010/wordprocessingCanvas" xmlns:mc="http://schemas.openxmlformats.org/markup-compatibility/2006" xmlns:o="urn:schemas-microsoft-com:office:office" xmlns:r="http://schemas.openxmlformats.org/officeDocument/2006/relationships" xmlns:m="http://schemas.openxmlformats.org/officeDocument/2006/math" xmlns:v="urn:schemas-microsoft-com:vml" xmlns:wp14="http://schemas.microsoft.com/office/word/2010/wordprocessingDrawing" xmlns:wp="http://schemas.openxmlformats.org/drawingml/2006/wordprocessingDrawing" xmlns:w10="urn:schemas-microsoft-com:office:word" xmlns:w="http://schemas.openxmlformats.org/wordprocessingml/2006/main" xmlns:w14="http://schemas.microsoft.com/office/word/2010/wordml" xmlns:w15="http://schemas.microsoft.com/office/word/2012/wordml" xmlns:wpg="http://schemas.microsoft.com/office/word/2010/wordprocessingGroup" xmlns:wpi="http://schemas.microsoft.com/office/word/2010/wordprocessingInk" xmlns:wne="http://schemas.microsoft.com/office/word/2006/wordml" xmlns:wps="http://schemas.microsoft.com/office/word/2010/wordprocessingShape" mc:Ignorable="w14 w15 wp14">
   <w:abstractNum w:abstractNumId="0">
     <w:nsid w:val="08973A61"/>
     <w:multiLevelType w:val="hybridMultilevel"/>
@@ -13434,7 +13182,7 @@
 </file>
 
 <file path=word/styles.xml><?xml version="1.0" encoding="utf-8"?>
-<w:styles xmlns:mc="http://schemas.openxmlformats.org/markup-compatibility/2006" xmlns:r="http://schemas.openxmlformats.org/officeDocument/2006/relationships" xmlns:w="http://schemas.openxmlformats.org/wordprocessingml/2006/main" xmlns:w14="http://schemas.microsoft.com/office/word/2010/wordml" mc:Ignorable="w14">
+<w:styles xmlns:mc="http://schemas.openxmlformats.org/markup-compatibility/2006" xmlns:r="http://schemas.openxmlformats.org/officeDocument/2006/relationships" xmlns:w="http://schemas.openxmlformats.org/wordprocessingml/2006/main" xmlns:w14="http://schemas.microsoft.com/office/word/2010/wordml" xmlns:w15="http://schemas.microsoft.com/office/word/2012/wordml" mc:Ignorable="w14 w15">
   <w:docDefaults>
     <w:rPrDefault>
       <w:rPr>
@@ -13444,146 +13192,378 @@
     </w:rPrDefault>
     <w:pPrDefault/>
   </w:docDefaults>
-  <w:latentStyles w:defLockedState="0" w:defUIPriority="99" w:defSemiHidden="1" w:defUnhideWhenUsed="1" w:defQFormat="0" w:count="267">
-    <w:lsdException w:name="Normal" w:locked="1" w:semiHidden="0" w:uiPriority="0" w:unhideWhenUsed="0" w:qFormat="1"/>
-    <w:lsdException w:name="heading 1" w:locked="1" w:semiHidden="0" w:uiPriority="0" w:unhideWhenUsed="0" w:qFormat="1"/>
-    <w:lsdException w:name="heading 2" w:locked="1" w:semiHidden="0" w:uiPriority="0" w:unhideWhenUsed="0" w:qFormat="1"/>
-    <w:lsdException w:name="heading 3" w:locked="1" w:semiHidden="0" w:uiPriority="0" w:unhideWhenUsed="0" w:qFormat="1"/>
-    <w:lsdException w:name="heading 4" w:locked="1" w:uiPriority="0" w:qFormat="1"/>
-    <w:lsdException w:name="heading 5" w:locked="1" w:uiPriority="0" w:qFormat="1"/>
-    <w:lsdException w:name="heading 6" w:locked="1" w:uiPriority="0" w:qFormat="1"/>
-    <w:lsdException w:name="heading 7" w:locked="1" w:uiPriority="0" w:qFormat="1"/>
-    <w:lsdException w:name="heading 8" w:locked="1" w:uiPriority="0" w:qFormat="1"/>
-    <w:lsdException w:name="heading 9" w:locked="1" w:uiPriority="0" w:qFormat="1"/>
-    <w:lsdException w:name="toc 1" w:locked="1" w:semiHidden="0" w:uiPriority="39" w:unhideWhenUsed="0"/>
-    <w:lsdException w:name="toc 2" w:locked="1" w:semiHidden="0" w:uiPriority="39" w:unhideWhenUsed="0"/>
-    <w:lsdException w:name="toc 3" w:locked="1" w:semiHidden="0" w:uiPriority="39" w:unhideWhenUsed="0"/>
-    <w:lsdException w:name="toc 4" w:locked="1" w:semiHidden="0" w:uiPriority="0" w:unhideWhenUsed="0"/>
-    <w:lsdException w:name="toc 5" w:locked="1" w:semiHidden="0" w:uiPriority="0" w:unhideWhenUsed="0"/>
-    <w:lsdException w:name="toc 6" w:locked="1" w:semiHidden="0" w:uiPriority="0" w:unhideWhenUsed="0"/>
-    <w:lsdException w:name="toc 7" w:locked="1" w:semiHidden="0" w:uiPriority="0" w:unhideWhenUsed="0"/>
-    <w:lsdException w:name="toc 8" w:locked="1" w:semiHidden="0" w:uiPriority="0" w:unhideWhenUsed="0"/>
-    <w:lsdException w:name="toc 9" w:locked="1" w:semiHidden="0" w:uiPriority="0" w:unhideWhenUsed="0"/>
-    <w:lsdException w:name="header" w:locked="1" w:semiHidden="0" w:uiPriority="0" w:unhideWhenUsed="0"/>
-    <w:lsdException w:name="caption" w:locked="1" w:uiPriority="0" w:qFormat="1"/>
-    <w:lsdException w:name="Title" w:locked="1" w:semiHidden="0" w:unhideWhenUsed="0" w:qFormat="1"/>
-    <w:lsdException w:name="Default Paragraph Font" w:locked="1" w:semiHidden="0" w:uiPriority="0" w:unhideWhenUsed="0"/>
-    <w:lsdException w:name="Body Text" w:locked="1" w:semiHidden="0" w:unhideWhenUsed="0"/>
-    <w:lsdException w:name="Subtitle" w:locked="1" w:semiHidden="0" w:uiPriority="0" w:unhideWhenUsed="0" w:qFormat="1"/>
-    <w:lsdException w:name="Strong" w:locked="1" w:semiHidden="0" w:uiPriority="0" w:unhideWhenUsed="0" w:qFormat="1"/>
-    <w:lsdException w:name="Emphasis" w:locked="1" w:semiHidden="0" w:uiPriority="0" w:unhideWhenUsed="0" w:qFormat="1"/>
-    <w:lsdException w:name="Table Grid" w:locked="1" w:semiHidden="0" w:uiPriority="0" w:unhideWhenUsed="0"/>
-    <w:lsdException w:name="Placeholder Text" w:unhideWhenUsed="0"/>
-    <w:lsdException w:name="No Spacing" w:semiHidden="0" w:uiPriority="1" w:unhideWhenUsed="0" w:qFormat="1"/>
-    <w:lsdException w:name="Light Shading" w:semiHidden="0" w:uiPriority="60" w:unhideWhenUsed="0"/>
-    <w:lsdException w:name="Light List" w:semiHidden="0" w:uiPriority="61" w:unhideWhenUsed="0"/>
-    <w:lsdException w:name="Light Grid" w:semiHidden="0" w:uiPriority="62" w:unhideWhenUsed="0"/>
-    <w:lsdException w:name="Medium Shading 1" w:semiHidden="0" w:uiPriority="63" w:unhideWhenUsed="0"/>
-    <w:lsdException w:name="Medium Shading 2" w:semiHidden="0" w:uiPriority="64" w:unhideWhenUsed="0"/>
-    <w:lsdException w:name="Medium List 1" w:semiHidden="0" w:uiPriority="65" w:unhideWhenUsed="0"/>
-    <w:lsdException w:name="Medium List 2" w:semiHidden="0" w:uiPriority="66" w:unhideWhenUsed="0"/>
-    <w:lsdException w:name="Medium Grid 1" w:semiHidden="0" w:uiPriority="67" w:unhideWhenUsed="0"/>
-    <w:lsdException w:name="Medium Grid 2" w:semiHidden="0" w:uiPriority="68" w:unhideWhenUsed="0"/>
-    <w:lsdException w:name="Medium Grid 3" w:semiHidden="0" w:uiPriority="69" w:unhideWhenUsed="0"/>
-    <w:lsdException w:name="Dark List" w:semiHidden="0" w:uiPriority="70" w:unhideWhenUsed="0"/>
-    <w:lsdException w:name="Colorful Shading" w:semiHidden="0" w:uiPriority="71" w:unhideWhenUsed="0"/>
-    <w:lsdException w:name="Colorful List" w:semiHidden="0" w:uiPriority="72" w:unhideWhenUsed="0"/>
-    <w:lsdException w:name="Colorful Grid" w:semiHidden="0" w:uiPriority="73" w:unhideWhenUsed="0"/>
-    <w:lsdException w:name="Light Shading Accent 1" w:semiHidden="0" w:uiPriority="60" w:unhideWhenUsed="0"/>
-    <w:lsdException w:name="Light List Accent 1" w:semiHidden="0" w:uiPriority="61" w:unhideWhenUsed="0"/>
-    <w:lsdException w:name="Light Grid Accent 1" w:semiHidden="0" w:uiPriority="62" w:unhideWhenUsed="0"/>
-    <w:lsdException w:name="Medium Shading 1 Accent 1" w:semiHidden="0" w:uiPriority="63" w:unhideWhenUsed="0"/>
-    <w:lsdException w:name="Medium Shading 2 Accent 1" w:semiHidden="0" w:uiPriority="64" w:unhideWhenUsed="0"/>
-    <w:lsdException w:name="Medium List 1 Accent 1" w:semiHidden="0" w:uiPriority="65" w:unhideWhenUsed="0"/>
-    <w:lsdException w:name="Revision" w:unhideWhenUsed="0"/>
-    <w:lsdException w:name="List Paragraph" w:semiHidden="0" w:uiPriority="34" w:unhideWhenUsed="0" w:qFormat="1"/>
-    <w:lsdException w:name="Quote" w:semiHidden="0" w:uiPriority="29" w:unhideWhenUsed="0" w:qFormat="1"/>
-    <w:lsdException w:name="Intense Quote" w:semiHidden="0" w:uiPriority="30" w:unhideWhenUsed="0" w:qFormat="1"/>
-    <w:lsdException w:name="Medium List 2 Accent 1" w:semiHidden="0" w:uiPriority="66" w:unhideWhenUsed="0"/>
-    <w:lsdException w:name="Medium Grid 1 Accent 1" w:semiHidden="0" w:uiPriority="67" w:unhideWhenUsed="0"/>
-    <w:lsdException w:name="Medium Grid 2 Accent 1" w:semiHidden="0" w:uiPriority="68" w:unhideWhenUsed="0"/>
-    <w:lsdException w:name="Medium Grid 3 Accent 1" w:semiHidden="0" w:uiPriority="69" w:unhideWhenUsed="0"/>
-    <w:lsdException w:name="Dark List Accent 1" w:semiHidden="0" w:uiPriority="70" w:unhideWhenUsed="0"/>
-    <w:lsdException w:name="Colorful Shading Accent 1" w:semiHidden="0" w:uiPriority="71" w:unhideWhenUsed="0"/>
-    <w:lsdException w:name="Colorful List Accent 1" w:semiHidden="0" w:uiPriority="72" w:unhideWhenUsed="0"/>
-    <w:lsdException w:name="Colorful Grid Accent 1" w:semiHidden="0" w:uiPriority="73" w:unhideWhenUsed="0"/>
-    <w:lsdException w:name="Light Shading Accent 2" w:semiHidden="0" w:uiPriority="60" w:unhideWhenUsed="0"/>
-    <w:lsdException w:name="Light List Accent 2" w:semiHidden="0" w:uiPriority="61" w:unhideWhenUsed="0"/>
-    <w:lsdException w:name="Light Grid Accent 2" w:semiHidden="0" w:uiPriority="62" w:unhideWhenUsed="0"/>
-    <w:lsdException w:name="Medium Shading 1 Accent 2" w:semiHidden="0" w:uiPriority="63" w:unhideWhenUsed="0"/>
-    <w:lsdException w:name="Medium Shading 2 Accent 2" w:semiHidden="0" w:uiPriority="64" w:unhideWhenUsed="0"/>
-    <w:lsdException w:name="Medium List 1 Accent 2" w:semiHidden="0" w:uiPriority="65" w:unhideWhenUsed="0"/>
-    <w:lsdException w:name="Medium List 2 Accent 2" w:semiHidden="0" w:uiPriority="66" w:unhideWhenUsed="0"/>
-    <w:lsdException w:name="Medium Grid 1 Accent 2" w:semiHidden="0" w:uiPriority="67" w:unhideWhenUsed="0"/>
-    <w:lsdException w:name="Medium Grid 2 Accent 2" w:semiHidden="0" w:uiPriority="68" w:unhideWhenUsed="0"/>
-    <w:lsdException w:name="Medium Grid 3 Accent 2" w:semiHidden="0" w:uiPriority="69" w:unhideWhenUsed="0"/>
-    <w:lsdException w:name="Dark List Accent 2" w:semiHidden="0" w:uiPriority="70" w:unhideWhenUsed="0"/>
-    <w:lsdException w:name="Colorful Shading Accent 2" w:semiHidden="0" w:uiPriority="71" w:unhideWhenUsed="0"/>
-    <w:lsdException w:name="Colorful List Accent 2" w:semiHidden="0" w:uiPriority="72" w:unhideWhenUsed="0"/>
-    <w:lsdException w:name="Colorful Grid Accent 2" w:semiHidden="0" w:uiPriority="73" w:unhideWhenUsed="0"/>
-    <w:lsdException w:name="Light Shading Accent 3" w:semiHidden="0" w:uiPriority="60" w:unhideWhenUsed="0"/>
-    <w:lsdException w:name="Light List Accent 3" w:semiHidden="0" w:uiPriority="61" w:unhideWhenUsed="0"/>
-    <w:lsdException w:name="Light Grid Accent 3" w:semiHidden="0" w:uiPriority="62" w:unhideWhenUsed="0"/>
-    <w:lsdException w:name="Medium Shading 1 Accent 3" w:semiHidden="0" w:uiPriority="63" w:unhideWhenUsed="0"/>
-    <w:lsdException w:name="Medium Shading 2 Accent 3" w:semiHidden="0" w:uiPriority="64" w:unhideWhenUsed="0"/>
-    <w:lsdException w:name="Medium List 1 Accent 3" w:semiHidden="0" w:uiPriority="65" w:unhideWhenUsed="0"/>
-    <w:lsdException w:name="Medium List 2 Accent 3" w:semiHidden="0" w:uiPriority="66" w:unhideWhenUsed="0"/>
-    <w:lsdException w:name="Medium Grid 1 Accent 3" w:semiHidden="0" w:uiPriority="67" w:unhideWhenUsed="0"/>
-    <w:lsdException w:name="Medium Grid 2 Accent 3" w:semiHidden="0" w:uiPriority="68" w:unhideWhenUsed="0"/>
-    <w:lsdException w:name="Medium Grid 3 Accent 3" w:semiHidden="0" w:uiPriority="69" w:unhideWhenUsed="0"/>
-    <w:lsdException w:name="Dark List Accent 3" w:semiHidden="0" w:uiPriority="70" w:unhideWhenUsed="0"/>
-    <w:lsdException w:name="Colorful Shading Accent 3" w:semiHidden="0" w:uiPriority="71" w:unhideWhenUsed="0"/>
-    <w:lsdException w:name="Colorful List Accent 3" w:semiHidden="0" w:uiPriority="72" w:unhideWhenUsed="0"/>
-    <w:lsdException w:name="Colorful Grid Accent 3" w:semiHidden="0" w:uiPriority="73" w:unhideWhenUsed="0"/>
-    <w:lsdException w:name="Light Shading Accent 4" w:semiHidden="0" w:uiPriority="60" w:unhideWhenUsed="0"/>
-    <w:lsdException w:name="Light List Accent 4" w:semiHidden="0" w:uiPriority="61" w:unhideWhenUsed="0"/>
-    <w:lsdException w:name="Light Grid Accent 4" w:semiHidden="0" w:uiPriority="62" w:unhideWhenUsed="0"/>
-    <w:lsdException w:name="Medium Shading 1 Accent 4" w:semiHidden="0" w:uiPriority="63" w:unhideWhenUsed="0"/>
-    <w:lsdException w:name="Medium Shading 2 Accent 4" w:semiHidden="0" w:uiPriority="64" w:unhideWhenUsed="0"/>
-    <w:lsdException w:name="Medium List 1 Accent 4" w:semiHidden="0" w:uiPriority="65" w:unhideWhenUsed="0"/>
-    <w:lsdException w:name="Medium List 2 Accent 4" w:semiHidden="0" w:uiPriority="66" w:unhideWhenUsed="0"/>
-    <w:lsdException w:name="Medium Grid 1 Accent 4" w:semiHidden="0" w:uiPriority="67" w:unhideWhenUsed="0"/>
-    <w:lsdException w:name="Medium Grid 2 Accent 4" w:semiHidden="0" w:uiPriority="68" w:unhideWhenUsed="0"/>
-    <w:lsdException w:name="Medium Grid 3 Accent 4" w:semiHidden="0" w:uiPriority="69" w:unhideWhenUsed="0"/>
-    <w:lsdException w:name="Dark List Accent 4" w:semiHidden="0" w:uiPriority="70" w:unhideWhenUsed="0"/>
-    <w:lsdException w:name="Colorful Shading Accent 4" w:semiHidden="0" w:uiPriority="71" w:unhideWhenUsed="0"/>
-    <w:lsdException w:name="Colorful List Accent 4" w:semiHidden="0" w:uiPriority="72" w:unhideWhenUsed="0"/>
-    <w:lsdException w:name="Colorful Grid Accent 4" w:semiHidden="0" w:uiPriority="73" w:unhideWhenUsed="0"/>
-    <w:lsdException w:name="Light Shading Accent 5" w:semiHidden="0" w:uiPriority="60" w:unhideWhenUsed="0"/>
-    <w:lsdException w:name="Light List Accent 5" w:semiHidden="0" w:uiPriority="61" w:unhideWhenUsed="0"/>
-    <w:lsdException w:name="Light Grid Accent 5" w:semiHidden="0" w:uiPriority="62" w:unhideWhenUsed="0"/>
-    <w:lsdException w:name="Medium Shading 1 Accent 5" w:semiHidden="0" w:uiPriority="63" w:unhideWhenUsed="0"/>
-    <w:lsdException w:name="Medium Shading 2 Accent 5" w:semiHidden="0" w:uiPriority="64" w:unhideWhenUsed="0"/>
-    <w:lsdException w:name="Medium List 1 Accent 5" w:semiHidden="0" w:uiPriority="65" w:unhideWhenUsed="0"/>
-    <w:lsdException w:name="Medium List 2 Accent 5" w:semiHidden="0" w:uiPriority="66" w:unhideWhenUsed="0"/>
-    <w:lsdException w:name="Medium Grid 1 Accent 5" w:semiHidden="0" w:uiPriority="67" w:unhideWhenUsed="0"/>
-    <w:lsdException w:name="Medium Grid 2 Accent 5" w:semiHidden="0" w:uiPriority="68" w:unhideWhenUsed="0"/>
-    <w:lsdException w:name="Medium Grid 3 Accent 5" w:semiHidden="0" w:uiPriority="69" w:unhideWhenUsed="0"/>
-    <w:lsdException w:name="Dark List Accent 5" w:semiHidden="0" w:uiPriority="70" w:unhideWhenUsed="0"/>
-    <w:lsdException w:name="Colorful Shading Accent 5" w:semiHidden="0" w:uiPriority="71" w:unhideWhenUsed="0"/>
-    <w:lsdException w:name="Colorful List Accent 5" w:semiHidden="0" w:uiPriority="72" w:unhideWhenUsed="0"/>
-    <w:lsdException w:name="Colorful Grid Accent 5" w:semiHidden="0" w:uiPriority="73" w:unhideWhenUsed="0"/>
-    <w:lsdException w:name="Light Shading Accent 6" w:semiHidden="0" w:uiPriority="60" w:unhideWhenUsed="0"/>
-    <w:lsdException w:name="Light List Accent 6" w:semiHidden="0" w:uiPriority="61" w:unhideWhenUsed="0"/>
-    <w:lsdException w:name="Light Grid Accent 6" w:semiHidden="0" w:uiPriority="62" w:unhideWhenUsed="0"/>
-    <w:lsdException w:name="Medium Shading 1 Accent 6" w:semiHidden="0" w:uiPriority="63" w:unhideWhenUsed="0"/>
-    <w:lsdException w:name="Medium Shading 2 Accent 6" w:semiHidden="0" w:uiPriority="64" w:unhideWhenUsed="0"/>
-    <w:lsdException w:name="Medium List 1 Accent 6" w:semiHidden="0" w:uiPriority="65" w:unhideWhenUsed="0"/>
-    <w:lsdException w:name="Medium List 2 Accent 6" w:semiHidden="0" w:uiPriority="66" w:unhideWhenUsed="0"/>
-    <w:lsdException w:name="Medium Grid 1 Accent 6" w:semiHidden="0" w:uiPriority="67" w:unhideWhenUsed="0"/>
-    <w:lsdException w:name="Medium Grid 2 Accent 6" w:semiHidden="0" w:uiPriority="68" w:unhideWhenUsed="0"/>
-    <w:lsdException w:name="Medium Grid 3 Accent 6" w:semiHidden="0" w:uiPriority="69" w:unhideWhenUsed="0"/>
-    <w:lsdException w:name="Dark List Accent 6" w:semiHidden="0" w:uiPriority="70" w:unhideWhenUsed="0"/>
-    <w:lsdException w:name="Colorful Shading Accent 6" w:semiHidden="0" w:uiPriority="71" w:unhideWhenUsed="0"/>
-    <w:lsdException w:name="Colorful List Accent 6" w:semiHidden="0" w:uiPriority="72" w:unhideWhenUsed="0"/>
-    <w:lsdException w:name="Colorful Grid Accent 6" w:semiHidden="0" w:uiPriority="73" w:unhideWhenUsed="0"/>
-    <w:lsdException w:name="Subtle Emphasis" w:semiHidden="0" w:uiPriority="19" w:unhideWhenUsed="0" w:qFormat="1"/>
-    <w:lsdException w:name="Intense Emphasis" w:semiHidden="0" w:uiPriority="21" w:unhideWhenUsed="0" w:qFormat="1"/>
-    <w:lsdException w:name="Subtle Reference" w:semiHidden="0" w:uiPriority="31" w:unhideWhenUsed="0" w:qFormat="1"/>
-    <w:lsdException w:name="Intense Reference" w:semiHidden="0" w:uiPriority="32" w:unhideWhenUsed="0" w:qFormat="1"/>
-    <w:lsdException w:name="Book Title" w:semiHidden="0" w:uiPriority="33" w:unhideWhenUsed="0" w:qFormat="1"/>
-    <w:lsdException w:name="Bibliography" w:uiPriority="37"/>
-    <w:lsdException w:name="TOC Heading" w:semiHidden="0" w:uiPriority="39" w:unhideWhenUsed="0" w:qFormat="1"/>
+  <w:latentStyles w:defLockedState="0" w:defUIPriority="99" w:defSemiHidden="0" w:defUnhideWhenUsed="0" w:defQFormat="0" w:count="371">
+    <w:lsdException w:name="Normal" w:locked="1" w:uiPriority="0" w:qFormat="1"/>
+    <w:lsdException w:name="heading 1" w:locked="1" w:uiPriority="0" w:qFormat="1"/>
+    <w:lsdException w:name="heading 2" w:locked="1" w:uiPriority="0" w:qFormat="1"/>
+    <w:lsdException w:name="heading 3" w:locked="1" w:uiPriority="0" w:qFormat="1"/>
+    <w:lsdException w:name="heading 4" w:locked="1" w:semiHidden="1" w:uiPriority="0" w:unhideWhenUsed="1" w:qFormat="1"/>
+    <w:lsdException w:name="heading 5" w:locked="1" w:semiHidden="1" w:uiPriority="0" w:unhideWhenUsed="1" w:qFormat="1"/>
+    <w:lsdException w:name="heading 6" w:locked="1" w:semiHidden="1" w:uiPriority="0" w:unhideWhenUsed="1" w:qFormat="1"/>
+    <w:lsdException w:name="heading 7" w:locked="1" w:semiHidden="1" w:uiPriority="0" w:unhideWhenUsed="1" w:qFormat="1"/>
+    <w:lsdException w:name="heading 8" w:locked="1" w:semiHidden="1" w:uiPriority="0" w:unhideWhenUsed="1" w:qFormat="1"/>
+    <w:lsdException w:name="heading 9" w:locked="1" w:semiHidden="1" w:uiPriority="0" w:unhideWhenUsed="1" w:qFormat="1"/>
+    <w:lsdException w:name="index 1" w:semiHidden="1" w:unhideWhenUsed="1"/>
+    <w:lsdException w:name="index 2" w:semiHidden="1" w:unhideWhenUsed="1"/>
+    <w:lsdException w:name="index 3" w:semiHidden="1" w:unhideWhenUsed="1"/>
+    <w:lsdException w:name="index 4" w:semiHidden="1" w:unhideWhenUsed="1"/>
+    <w:lsdException w:name="index 5" w:semiHidden="1" w:unhideWhenUsed="1"/>
+    <w:lsdException w:name="index 6" w:semiHidden="1" w:unhideWhenUsed="1"/>
+    <w:lsdException w:name="index 7" w:semiHidden="1" w:unhideWhenUsed="1"/>
+    <w:lsdException w:name="index 8" w:semiHidden="1" w:unhideWhenUsed="1"/>
+    <w:lsdException w:name="index 9" w:semiHidden="1" w:unhideWhenUsed="1"/>
+    <w:lsdException w:name="toc 1" w:locked="1" w:uiPriority="39"/>
+    <w:lsdException w:name="toc 2" w:locked="1" w:uiPriority="39"/>
+    <w:lsdException w:name="toc 3" w:locked="1" w:uiPriority="39"/>
+    <w:lsdException w:name="toc 4" w:locked="1" w:uiPriority="0"/>
+    <w:lsdException w:name="toc 5" w:locked="1" w:uiPriority="0"/>
+    <w:lsdException w:name="toc 6" w:locked="1" w:uiPriority="0"/>
+    <w:lsdException w:name="toc 7" w:locked="1" w:uiPriority="0"/>
+    <w:lsdException w:name="toc 8" w:locked="1" w:uiPriority="0"/>
+    <w:lsdException w:name="toc 9" w:locked="1" w:uiPriority="0"/>
+    <w:lsdException w:name="Normal Indent" w:semiHidden="1" w:unhideWhenUsed="1"/>
+    <w:lsdException w:name="footnote text" w:semiHidden="1" w:unhideWhenUsed="1"/>
+    <w:lsdException w:name="annotation text" w:semiHidden="1" w:unhideWhenUsed="1"/>
+    <w:lsdException w:name="header" w:locked="1" w:uiPriority="0"/>
+    <w:lsdException w:name="footer" w:semiHidden="1" w:unhideWhenUsed="1"/>
+    <w:lsdException w:name="index heading" w:semiHidden="1" w:unhideWhenUsed="1"/>
+    <w:lsdException w:name="caption" w:locked="1" w:semiHidden="1" w:uiPriority="0" w:unhideWhenUsed="1" w:qFormat="1"/>
+    <w:lsdException w:name="table of figures" w:semiHidden="1" w:unhideWhenUsed="1"/>
+    <w:lsdException w:name="envelope address" w:semiHidden="1" w:unhideWhenUsed="1"/>
+    <w:lsdException w:name="envelope return" w:semiHidden="1" w:unhideWhenUsed="1"/>
+    <w:lsdException w:name="footnote reference" w:semiHidden="1" w:unhideWhenUsed="1"/>
+    <w:lsdException w:name="annotation reference" w:semiHidden="1" w:unhideWhenUsed="1"/>
+    <w:lsdException w:name="line number" w:semiHidden="1" w:unhideWhenUsed="1"/>
+    <w:lsdException w:name="page number" w:semiHidden="1" w:unhideWhenUsed="1"/>
+    <w:lsdException w:name="endnote reference" w:semiHidden="1" w:unhideWhenUsed="1"/>
+    <w:lsdException w:name="endnote text" w:semiHidden="1" w:unhideWhenUsed="1"/>
+    <w:lsdException w:name="table of authorities" w:semiHidden="1" w:unhideWhenUsed="1"/>
+    <w:lsdException w:name="macro" w:semiHidden="1" w:unhideWhenUsed="1"/>
+    <w:lsdException w:name="toa heading" w:semiHidden="1" w:unhideWhenUsed="1"/>
+    <w:lsdException w:name="List" w:semiHidden="1" w:unhideWhenUsed="1"/>
+    <w:lsdException w:name="List Bullet" w:semiHidden="1" w:unhideWhenUsed="1"/>
+    <w:lsdException w:name="List Number" w:semiHidden="1" w:unhideWhenUsed="1"/>
+    <w:lsdException w:name="List 2" w:semiHidden="1" w:unhideWhenUsed="1"/>
+    <w:lsdException w:name="List 3" w:semiHidden="1" w:unhideWhenUsed="1"/>
+    <w:lsdException w:name="List 4" w:semiHidden="1" w:unhideWhenUsed="1"/>
+    <w:lsdException w:name="List 5" w:semiHidden="1" w:unhideWhenUsed="1"/>
+    <w:lsdException w:name="List Bullet 2" w:semiHidden="1" w:unhideWhenUsed="1"/>
+    <w:lsdException w:name="List Bullet 3" w:semiHidden="1" w:unhideWhenUsed="1"/>
+    <w:lsdException w:name="List Bullet 4" w:semiHidden="1" w:unhideWhenUsed="1"/>
+    <w:lsdException w:name="List Bullet 5" w:semiHidden="1" w:unhideWhenUsed="1"/>
+    <w:lsdException w:name="List Number 2" w:semiHidden="1" w:unhideWhenUsed="1"/>
+    <w:lsdException w:name="List Number 3" w:semiHidden="1" w:unhideWhenUsed="1"/>
+    <w:lsdException w:name="List Number 4" w:semiHidden="1" w:unhideWhenUsed="1"/>
+    <w:lsdException w:name="List Number 5" w:semiHidden="1" w:unhideWhenUsed="1"/>
+    <w:lsdException w:name="Title" w:locked="1" w:qFormat="1"/>
+    <w:lsdException w:name="Closing" w:semiHidden="1" w:unhideWhenUsed="1"/>
+    <w:lsdException w:name="Signature" w:semiHidden="1" w:unhideWhenUsed="1"/>
+    <w:lsdException w:name="Default Paragraph Font" w:locked="1" w:uiPriority="0"/>
+    <w:lsdException w:name="Body Text" w:locked="1"/>
+    <w:lsdException w:name="Body Text Indent" w:semiHidden="1" w:unhideWhenUsed="1"/>
+    <w:lsdException w:name="List Continue" w:semiHidden="1" w:unhideWhenUsed="1"/>
+    <w:lsdException w:name="List Continue 2" w:semiHidden="1" w:unhideWhenUsed="1"/>
+    <w:lsdException w:name="List Continue 3" w:semiHidden="1" w:unhideWhenUsed="1"/>
+    <w:lsdException w:name="List Continue 4" w:semiHidden="1" w:unhideWhenUsed="1"/>
+    <w:lsdException w:name="List Continue 5" w:semiHidden="1" w:unhideWhenUsed="1"/>
+    <w:lsdException w:name="Message Header" w:semiHidden="1" w:unhideWhenUsed="1"/>
+    <w:lsdException w:name="Subtitle" w:locked="1" w:uiPriority="0" w:qFormat="1"/>
+    <w:lsdException w:name="Salutation" w:semiHidden="1" w:unhideWhenUsed="1"/>
+    <w:lsdException w:name="Date" w:semiHidden="1" w:unhideWhenUsed="1"/>
+    <w:lsdException w:name="Body Text First Indent" w:semiHidden="1" w:unhideWhenUsed="1"/>
+    <w:lsdException w:name="Body Text First Indent 2" w:semiHidden="1" w:unhideWhenUsed="1"/>
+    <w:lsdException w:name="Note Heading" w:semiHidden="1" w:unhideWhenUsed="1"/>
+    <w:lsdException w:name="Body Text 2" w:semiHidden="1" w:unhideWhenUsed="1"/>
+    <w:lsdException w:name="Body Text 3" w:semiHidden="1" w:unhideWhenUsed="1"/>
+    <w:lsdException w:name="Body Text Indent 2" w:semiHidden="1" w:unhideWhenUsed="1"/>
+    <w:lsdException w:name="Body Text Indent 3" w:semiHidden="1" w:unhideWhenUsed="1"/>
+    <w:lsdException w:name="Block Text" w:semiHidden="1" w:unhideWhenUsed="1"/>
+    <w:lsdException w:name="Hyperlink" w:semiHidden="1" w:unhideWhenUsed="1"/>
+    <w:lsdException w:name="FollowedHyperlink" w:semiHidden="1" w:unhideWhenUsed="1"/>
+    <w:lsdException w:name="Strong" w:locked="1" w:uiPriority="0" w:qFormat="1"/>
+    <w:lsdException w:name="Emphasis" w:locked="1" w:uiPriority="0" w:qFormat="1"/>
+    <w:lsdException w:name="Document Map" w:semiHidden="1" w:unhideWhenUsed="1"/>
+    <w:lsdException w:name="Plain Text" w:semiHidden="1" w:unhideWhenUsed="1"/>
+    <w:lsdException w:name="E-mail Signature" w:semiHidden="1" w:unhideWhenUsed="1"/>
+    <w:lsdException w:name="HTML Top of Form" w:semiHidden="1" w:unhideWhenUsed="1"/>
+    <w:lsdException w:name="HTML Bottom of Form" w:semiHidden="1" w:unhideWhenUsed="1"/>
+    <w:lsdException w:name="Normal (Web)" w:semiHidden="1" w:unhideWhenUsed="1"/>
+    <w:lsdException w:name="HTML Acronym" w:semiHidden="1" w:unhideWhenUsed="1"/>
+    <w:lsdException w:name="HTML Address" w:semiHidden="1" w:unhideWhenUsed="1"/>
+    <w:lsdException w:name="HTML Cite" w:semiHidden="1" w:unhideWhenUsed="1"/>
+    <w:lsdException w:name="HTML Code" w:semiHidden="1" w:unhideWhenUsed="1"/>
+    <w:lsdException w:name="HTML Definition" w:semiHidden="1" w:unhideWhenUsed="1"/>
+    <w:lsdException w:name="HTML Keyboard" w:semiHidden="1" w:unhideWhenUsed="1"/>
+    <w:lsdException w:name="HTML Preformatted" w:semiHidden="1" w:unhideWhenUsed="1"/>
+    <w:lsdException w:name="HTML Sample" w:semiHidden="1" w:unhideWhenUsed="1"/>
+    <w:lsdException w:name="HTML Typewriter" w:semiHidden="1" w:unhideWhenUsed="1"/>
+    <w:lsdException w:name="HTML Variable" w:semiHidden="1" w:unhideWhenUsed="1"/>
+    <w:lsdException w:name="Normal Table" w:semiHidden="1" w:unhideWhenUsed="1"/>
+    <w:lsdException w:name="annotation subject" w:semiHidden="1" w:unhideWhenUsed="1"/>
+    <w:lsdException w:name="No List" w:semiHidden="1" w:unhideWhenUsed="1"/>
+    <w:lsdException w:name="Outline List 1" w:semiHidden="1" w:unhideWhenUsed="1"/>
+    <w:lsdException w:name="Outline List 2" w:semiHidden="1" w:unhideWhenUsed="1"/>
+    <w:lsdException w:name="Outline List 3" w:semiHidden="1" w:unhideWhenUsed="1"/>
+    <w:lsdException w:name="Table Simple 1" w:semiHidden="1" w:unhideWhenUsed="1"/>
+    <w:lsdException w:name="Table Simple 2" w:semiHidden="1" w:unhideWhenUsed="1"/>
+    <w:lsdException w:name="Table Simple 3" w:semiHidden="1" w:unhideWhenUsed="1"/>
+    <w:lsdException w:name="Table Classic 1" w:semiHidden="1" w:unhideWhenUsed="1"/>
+    <w:lsdException w:name="Table Classic 2" w:semiHidden="1" w:unhideWhenUsed="1"/>
+    <w:lsdException w:name="Table Classic 3" w:semiHidden="1" w:unhideWhenUsed="1"/>
+    <w:lsdException w:name="Table Classic 4" w:semiHidden="1" w:unhideWhenUsed="1"/>
+    <w:lsdException w:name="Table Colorful 1" w:semiHidden="1" w:unhideWhenUsed="1"/>
+    <w:lsdException w:name="Table Colorful 2" w:semiHidden="1" w:unhideWhenUsed="1"/>
+    <w:lsdException w:name="Table Colorful 3" w:semiHidden="1" w:unhideWhenUsed="1"/>
+    <w:lsdException w:name="Table Columns 1" w:semiHidden="1" w:unhideWhenUsed="1"/>
+    <w:lsdException w:name="Table Columns 2" w:semiHidden="1" w:unhideWhenUsed="1"/>
+    <w:lsdException w:name="Table Columns 3" w:semiHidden="1" w:unhideWhenUsed="1"/>
+    <w:lsdException w:name="Table Columns 4" w:semiHidden="1" w:unhideWhenUsed="1"/>
+    <w:lsdException w:name="Table Columns 5" w:semiHidden="1" w:unhideWhenUsed="1"/>
+    <w:lsdException w:name="Table Grid 1" w:semiHidden="1" w:unhideWhenUsed="1"/>
+    <w:lsdException w:name="Table Grid 2" w:semiHidden="1" w:unhideWhenUsed="1"/>
+    <w:lsdException w:name="Table Grid 3" w:semiHidden="1" w:unhideWhenUsed="1"/>
+    <w:lsdException w:name="Table Grid 4" w:semiHidden="1" w:unhideWhenUsed="1"/>
+    <w:lsdException w:name="Table Grid 5" w:semiHidden="1" w:unhideWhenUsed="1"/>
+    <w:lsdException w:name="Table Grid 6" w:semiHidden="1" w:unhideWhenUsed="1"/>
+    <w:lsdException w:name="Table Grid 7" w:semiHidden="1" w:unhideWhenUsed="1"/>
+    <w:lsdException w:name="Table Grid 8" w:semiHidden="1" w:unhideWhenUsed="1"/>
+    <w:lsdException w:name="Table List 1" w:semiHidden="1" w:unhideWhenUsed="1"/>
+    <w:lsdException w:name="Table List 2" w:semiHidden="1" w:unhideWhenUsed="1"/>
+    <w:lsdException w:name="Table List 3" w:semiHidden="1" w:unhideWhenUsed="1"/>
+    <w:lsdException w:name="Table List 4" w:semiHidden="1" w:unhideWhenUsed="1"/>
+    <w:lsdException w:name="Table List 5" w:semiHidden="1" w:unhideWhenUsed="1"/>
+    <w:lsdException w:name="Table List 6" w:semiHidden="1" w:unhideWhenUsed="1"/>
+    <w:lsdException w:name="Table List 7" w:semiHidden="1" w:unhideWhenUsed="1"/>
+    <w:lsdException w:name="Table List 8" w:semiHidden="1" w:unhideWhenUsed="1"/>
+    <w:lsdException w:name="Table 3D effects 1" w:semiHidden="1" w:unhideWhenUsed="1"/>
+    <w:lsdException w:name="Table 3D effects 2" w:semiHidden="1" w:unhideWhenUsed="1"/>
+    <w:lsdException w:name="Table 3D effects 3" w:semiHidden="1" w:unhideWhenUsed="1"/>
+    <w:lsdException w:name="Table Contemporary" w:semiHidden="1" w:unhideWhenUsed="1"/>
+    <w:lsdException w:name="Table Elegant" w:semiHidden="1" w:unhideWhenUsed="1"/>
+    <w:lsdException w:name="Table Professional" w:semiHidden="1" w:unhideWhenUsed="1"/>
+    <w:lsdException w:name="Table Subtle 1" w:semiHidden="1" w:unhideWhenUsed="1"/>
+    <w:lsdException w:name="Table Subtle 2" w:semiHidden="1" w:unhideWhenUsed="1"/>
+    <w:lsdException w:name="Table Web 1" w:semiHidden="1" w:unhideWhenUsed="1"/>
+    <w:lsdException w:name="Table Web 2" w:semiHidden="1" w:unhideWhenUsed="1"/>
+    <w:lsdException w:name="Table Web 3" w:semiHidden="1" w:unhideWhenUsed="1"/>
+    <w:lsdException w:name="Balloon Text" w:semiHidden="1" w:unhideWhenUsed="1"/>
+    <w:lsdException w:name="Table Grid" w:locked="1" w:uiPriority="0"/>
+    <w:lsdException w:name="Table Theme" w:semiHidden="1" w:unhideWhenUsed="1"/>
+    <w:lsdException w:name="Placeholder Text" w:semiHidden="1"/>
+    <w:lsdException w:name="No Spacing" w:uiPriority="1" w:qFormat="1"/>
+    <w:lsdException w:name="Light Shading" w:uiPriority="60"/>
+    <w:lsdException w:name="Light List" w:uiPriority="61"/>
+    <w:lsdException w:name="Light Grid" w:uiPriority="62"/>
+    <w:lsdException w:name="Medium Shading 1" w:uiPriority="63"/>
+    <w:lsdException w:name="Medium Shading 2" w:uiPriority="64"/>
+    <w:lsdException w:name="Medium List 1" w:uiPriority="65"/>
+    <w:lsdException w:name="Medium List 2" w:uiPriority="66"/>
+    <w:lsdException w:name="Medium Grid 1" w:uiPriority="67"/>
+    <w:lsdException w:name="Medium Grid 2" w:uiPriority="68"/>
+    <w:lsdException w:name="Medium Grid 3" w:uiPriority="69"/>
+    <w:lsdException w:name="Dark List" w:uiPriority="70"/>
+    <w:lsdException w:name="Colorful Shading" w:uiPriority="71"/>
+    <w:lsdException w:name="Colorful List" w:uiPriority="72"/>
+    <w:lsdException w:name="Colorful Grid" w:uiPriority="73"/>
+    <w:lsdException w:name="Light Shading Accent 1" w:uiPriority="60"/>
+    <w:lsdException w:name="Light List Accent 1" w:uiPriority="61"/>
+    <w:lsdException w:name="Light Grid Accent 1" w:uiPriority="62"/>
+    <w:lsdException w:name="Medium Shading 1 Accent 1" w:uiPriority="63"/>
+    <w:lsdException w:name="Medium Shading 2 Accent 1" w:uiPriority="64"/>
+    <w:lsdException w:name="Medium List 1 Accent 1" w:uiPriority="65"/>
+    <w:lsdException w:name="Revision" w:semiHidden="1"/>
+    <w:lsdException w:name="List Paragraph" w:uiPriority="34" w:qFormat="1"/>
+    <w:lsdException w:name="Quote" w:uiPriority="29" w:qFormat="1"/>
+    <w:lsdException w:name="Intense Quote" w:uiPriority="30" w:qFormat="1"/>
+    <w:lsdException w:name="Medium List 2 Accent 1" w:uiPriority="66"/>
+    <w:lsdException w:name="Medium Grid 1 Accent 1" w:uiPriority="67"/>
+    <w:lsdException w:name="Medium Grid 2 Accent 1" w:uiPriority="68"/>
+    <w:lsdException w:name="Medium Grid 3 Accent 1" w:uiPriority="69"/>
+    <w:lsdException w:name="Dark List Accent 1" w:uiPriority="70"/>
+    <w:lsdException w:name="Colorful Shading Accent 1" w:uiPriority="71"/>
+    <w:lsdException w:name="Colorful List Accent 1" w:uiPriority="72"/>
+    <w:lsdException w:name="Colorful Grid Accent 1" w:uiPriority="73"/>
+    <w:lsdException w:name="Light Shading Accent 2" w:uiPriority="60"/>
+    <w:lsdException w:name="Light List Accent 2" w:uiPriority="61"/>
+    <w:lsdException w:name="Light Grid Accent 2" w:uiPriority="62"/>
+    <w:lsdException w:name="Medium Shading 1 Accent 2" w:uiPriority="63"/>
+    <w:lsdException w:name="Medium Shading 2 Accent 2" w:uiPriority="64"/>
+    <w:lsdException w:name="Medium List 1 Accent 2" w:uiPriority="65"/>
+    <w:lsdException w:name="Medium List 2 Accent 2" w:uiPriority="66"/>
+    <w:lsdException w:name="Medium Grid 1 Accent 2" w:uiPriority="67"/>
+    <w:lsdException w:name="Medium Grid 2 Accent 2" w:uiPriority="68"/>
+    <w:lsdException w:name="Medium Grid 3 Accent 2" w:uiPriority="69"/>
+    <w:lsdException w:name="Dark List Accent 2" w:uiPriority="70"/>
+    <w:lsdException w:name="Colorful Shading Accent 2" w:uiPriority="71"/>
+    <w:lsdException w:name="Colorful List Accent 2" w:uiPriority="72"/>
+    <w:lsdException w:name="Colorful Grid Accent 2" w:uiPriority="73"/>
+    <w:lsdException w:name="Light Shading Accent 3" w:uiPriority="60"/>
+    <w:lsdException w:name="Light List Accent 3" w:uiPriority="61"/>
+    <w:lsdException w:name="Light Grid Accent 3" w:uiPriority="62"/>
+    <w:lsdException w:name="Medium Shading 1 Accent 3" w:uiPriority="63"/>
+    <w:lsdException w:name="Medium Shading 2 Accent 3" w:uiPriority="64"/>
+    <w:lsdException w:name="Medium List 1 Accent 3" w:uiPriority="65"/>
+    <w:lsdException w:name="Medium List 2 Accent 3" w:uiPriority="66"/>
+    <w:lsdException w:name="Medium Grid 1 Accent 3" w:uiPriority="67"/>
+    <w:lsdException w:name="Medium Grid 2 Accent 3" w:uiPriority="68"/>
+    <w:lsdException w:name="Medium Grid 3 Accent 3" w:uiPriority="69"/>
+    <w:lsdException w:name="Dark List Accent 3" w:uiPriority="70"/>
+    <w:lsdException w:name="Colorful Shading Accent 3" w:uiPriority="71"/>
+    <w:lsdException w:name="Colorful List Accent 3" w:uiPriority="72"/>
+    <w:lsdException w:name="Colorful Grid Accent 3" w:uiPriority="73"/>
+    <w:lsdException w:name="Light Shading Accent 4" w:uiPriority="60"/>
+    <w:lsdException w:name="Light List Accent 4" w:uiPriority="61"/>
+    <w:lsdException w:name="Light Grid Accent 4" w:uiPriority="62"/>
+    <w:lsdException w:name="Medium Shading 1 Accent 4" w:uiPriority="63"/>
+    <w:lsdException w:name="Medium Shading 2 Accent 4" w:uiPriority="64"/>
+    <w:lsdException w:name="Medium List 1 Accent 4" w:uiPriority="65"/>
+    <w:lsdException w:name="Medium List 2 Accent 4" w:uiPriority="66"/>
+    <w:lsdException w:name="Medium Grid 1 Accent 4" w:uiPriority="67"/>
+    <w:lsdException w:name="Medium Grid 2 Accent 4" w:uiPriority="68"/>
+    <w:lsdException w:name="Medium Grid 3 Accent 4" w:uiPriority="69"/>
+    <w:lsdException w:name="Dark List Accent 4" w:uiPriority="70"/>
+    <w:lsdException w:name="Colorful Shading Accent 4" w:uiPriority="71"/>
+    <w:lsdException w:name="Colorful List Accent 4" w:uiPriority="72"/>
+    <w:lsdException w:name="Colorful Grid Accent 4" w:uiPriority="73"/>
+    <w:lsdException w:name="Light Shading Accent 5" w:uiPriority="60"/>
+    <w:lsdException w:name="Light List Accent 5" w:uiPriority="61"/>
+    <w:lsdException w:name="Light Grid Accent 5" w:uiPriority="62"/>
+    <w:lsdException w:name="Medium Shading 1 Accent 5" w:uiPriority="63"/>
+    <w:lsdException w:name="Medium Shading 2 Accent 5" w:uiPriority="64"/>
+    <w:lsdException w:name="Medium List 1 Accent 5" w:uiPriority="65"/>
+    <w:lsdException w:name="Medium List 2 Accent 5" w:uiPriority="66"/>
+    <w:lsdException w:name="Medium Grid 1 Accent 5" w:uiPriority="67"/>
+    <w:lsdException w:name="Medium Grid 2 Accent 5" w:uiPriority="68"/>
+    <w:lsdException w:name="Medium Grid 3 Accent 5" w:uiPriority="69"/>
+    <w:lsdException w:name="Dark List Accent 5" w:uiPriority="70"/>
+    <w:lsdException w:name="Colorful Shading Accent 5" w:uiPriority="71"/>
+    <w:lsdException w:name="Colorful List Accent 5" w:uiPriority="72"/>
+    <w:lsdException w:name="Colorful Grid Accent 5" w:uiPriority="73"/>
+    <w:lsdException w:name="Light Shading Accent 6" w:uiPriority="60"/>
+    <w:lsdException w:name="Light List Accent 6" w:uiPriority="61"/>
+    <w:lsdException w:name="Light Grid Accent 6" w:uiPriority="62"/>
+    <w:lsdException w:name="Medium Shading 1 Accent 6" w:uiPriority="63"/>
+    <w:lsdException w:name="Medium Shading 2 Accent 6" w:uiPriority="64"/>
+    <w:lsdException w:name="Medium List 1 Accent 6" w:uiPriority="65"/>
+    <w:lsdException w:name="Medium List 2 Accent 6" w:uiPriority="66"/>
+    <w:lsdException w:name="Medium Grid 1 Accent 6" w:uiPriority="67"/>
+    <w:lsdException w:name="Medium Grid 2 Accent 6" w:uiPriority="68"/>
+    <w:lsdException w:name="Medium Grid 3 Accent 6" w:uiPriority="69"/>
+    <w:lsdException w:name="Dark List Accent 6" w:uiPriority="70"/>
+    <w:lsdException w:name="Colorful Shading Accent 6" w:uiPriority="71"/>
+    <w:lsdException w:name="Colorful List Accent 6" w:uiPriority="72"/>
+    <w:lsdException w:name="Colorful Grid Accent 6" w:uiPriority="73"/>
+    <w:lsdException w:name="Subtle Emphasis" w:uiPriority="19" w:qFormat="1"/>
+    <w:lsdException w:name="Intense Emphasis" w:uiPriority="21" w:qFormat="1"/>
+    <w:lsdException w:name="Subtle Reference" w:uiPriority="31" w:qFormat="1"/>
+    <w:lsdException w:name="Intense Reference" w:uiPriority="32" w:qFormat="1"/>
+    <w:lsdException w:name="Book Title" w:uiPriority="33" w:qFormat="1"/>
+    <w:lsdException w:name="Bibliography" w:semiHidden="1" w:uiPriority="37" w:unhideWhenUsed="1"/>
+    <w:lsdException w:name="TOC Heading" w:uiPriority="39" w:qFormat="1"/>
+    <w:lsdException w:name="Plain Table 1" w:uiPriority="41"/>
+    <w:lsdException w:name="Plain Table 2" w:uiPriority="42"/>
+    <w:lsdException w:name="Plain Table 3" w:uiPriority="43"/>
+    <w:lsdException w:name="Plain Table 4" w:uiPriority="44"/>
+    <w:lsdException w:name="Plain Table 5" w:uiPriority="45"/>
+    <w:lsdException w:name="Grid Table Light" w:uiPriority="40"/>
+    <w:lsdException w:name="Grid Table 1 Light" w:uiPriority="46"/>
+    <w:lsdException w:name="Grid Table 2" w:uiPriority="47"/>
+    <w:lsdException w:name="Grid Table 3" w:uiPriority="48"/>
+    <w:lsdException w:name="Grid Table 4" w:uiPriority="49"/>
+    <w:lsdException w:name="Grid Table 5 Dark" w:uiPriority="50"/>
+    <w:lsdException w:name="Grid Table 6 Colorful" w:uiPriority="51"/>
+    <w:lsdException w:name="Grid Table 7 Colorful" w:uiPriority="52"/>
+    <w:lsdException w:name="Grid Table 1 Light Accent 1" w:uiPriority="46"/>
+    <w:lsdException w:name="Grid Table 2 Accent 1" w:uiPriority="47"/>
+    <w:lsdException w:name="Grid Table 3 Accent 1" w:uiPriority="48"/>
+    <w:lsdException w:name="Grid Table 4 Accent 1" w:uiPriority="49"/>
+    <w:lsdException w:name="Grid Table 5 Dark Accent 1" w:uiPriority="50"/>
+    <w:lsdException w:name="Grid Table 6 Colorful Accent 1" w:uiPriority="51"/>
+    <w:lsdException w:name="Grid Table 7 Colorful Accent 1" w:uiPriority="52"/>
+    <w:lsdException w:name="Grid Table 1 Light Accent 2" w:uiPriority="46"/>
+    <w:lsdException w:name="Grid Table 2 Accent 2" w:uiPriority="47"/>
+    <w:lsdException w:name="Grid Table 3 Accent 2" w:uiPriority="48"/>
+    <w:lsdException w:name="Grid Table 4 Accent 2" w:uiPriority="49"/>
+    <w:lsdException w:name="Grid Table 5 Dark Accent 2" w:uiPriority="50"/>
+    <w:lsdException w:name="Grid Table 6 Colorful Accent 2" w:uiPriority="51"/>
+    <w:lsdException w:name="Grid Table 7 Colorful Accent 2" w:uiPriority="52"/>
+    <w:lsdException w:name="Grid Table 1 Light Accent 3" w:uiPriority="46"/>
+    <w:lsdException w:name="Grid Table 2 Accent 3" w:uiPriority="47"/>
+    <w:lsdException w:name="Grid Table 3 Accent 3" w:uiPriority="48"/>
+    <w:lsdException w:name="Grid Table 4 Accent 3" w:uiPriority="49"/>
+    <w:lsdException w:name="Grid Table 5 Dark Accent 3" w:uiPriority="50"/>
+    <w:lsdException w:name="Grid Table 6 Colorful Accent 3" w:uiPriority="51"/>
+    <w:lsdException w:name="Grid Table 7 Colorful Accent 3" w:uiPriority="52"/>
+    <w:lsdException w:name="Grid Table 1 Light Accent 4" w:uiPriority="46"/>
+    <w:lsdException w:name="Grid Table 2 Accent 4" w:uiPriority="47"/>
+    <w:lsdException w:name="Grid Table 3 Accent 4" w:uiPriority="48"/>
+    <w:lsdException w:name="Grid Table 4 Accent 4" w:uiPriority="49"/>
+    <w:lsdException w:name="Grid Table 5 Dark Accent 4" w:uiPriority="50"/>
+    <w:lsdException w:name="Grid Table 6 Colorful Accent 4" w:uiPriority="51"/>
+    <w:lsdException w:name="Grid Table 7 Colorful Accent 4" w:uiPriority="52"/>
+    <w:lsdException w:name="Grid Table 1 Light Accent 5" w:uiPriority="46"/>
+    <w:lsdException w:name="Grid Table 2 Accent 5" w:uiPriority="47"/>
+    <w:lsdException w:name="Grid Table 3 Accent 5" w:uiPriority="48"/>
+    <w:lsdException w:name="Grid Table 4 Accent 5" w:uiPriority="49"/>
+    <w:lsdException w:name="Grid Table 5 Dark Accent 5" w:uiPriority="50"/>
+    <w:lsdException w:name="Grid Table 6 Colorful Accent 5" w:uiPriority="51"/>
+    <w:lsdException w:name="Grid Table 7 Colorful Accent 5" w:uiPriority="52"/>
+    <w:lsdException w:name="Grid Table 1 Light Accent 6" w:uiPriority="46"/>
+    <w:lsdException w:name="Grid Table 2 Accent 6" w:uiPriority="47"/>
+    <w:lsdException w:name="Grid Table 3 Accent 6" w:uiPriority="48"/>
+    <w:lsdException w:name="Grid Table 4 Accent 6" w:uiPriority="49"/>
+    <w:lsdException w:name="Grid Table 5 Dark Accent 6" w:uiPriority="50"/>
+    <w:lsdException w:name="Grid Table 6 Colorful Accent 6" w:uiPriority="51"/>
+    <w:lsdException w:name="Grid Table 7 Colorful Accent 6" w:uiPriority="52"/>
+    <w:lsdException w:name="List Table 1 Light" w:uiPriority="46"/>
+    <w:lsdException w:name="List Table 2" w:uiPriority="47"/>
+    <w:lsdException w:name="List Table 3" w:uiPriority="48"/>
+    <w:lsdException w:name="List Table 4" w:uiPriority="49"/>
+    <w:lsdException w:name="List Table 5 Dark" w:uiPriority="50"/>
+    <w:lsdException w:name="List Table 6 Colorful" w:uiPriority="51"/>
+    <w:lsdException w:name="List Table 7 Colorful" w:uiPriority="52"/>
+    <w:lsdException w:name="List Table 1 Light Accent 1" w:uiPriority="46"/>
+    <w:lsdException w:name="List Table 2 Accent 1" w:uiPriority="47"/>
+    <w:lsdException w:name="List Table 3 Accent 1" w:uiPriority="48"/>
+    <w:lsdException w:name="List Table 4 Accent 1" w:uiPriority="49"/>
+    <w:lsdException w:name="List Table 5 Dark Accent 1" w:uiPriority="50"/>
+    <w:lsdException w:name="List Table 6 Colorful Accent 1" w:uiPriority="51"/>
+    <w:lsdException w:name="List Table 7 Colorful Accent 1" w:uiPriority="52"/>
+    <w:lsdException w:name="List Table 1 Light Accent 2" w:uiPriority="46"/>
+    <w:lsdException w:name="List Table 2 Accent 2" w:uiPriority="47"/>
+    <w:lsdException w:name="List Table 3 Accent 2" w:uiPriority="48"/>
+    <w:lsdException w:name="List Table 4 Accent 2" w:uiPriority="49"/>
+    <w:lsdException w:name="List Table 5 Dark Accent 2" w:uiPriority="50"/>
+    <w:lsdException w:name="List Table 6 Colorful Accent 2" w:uiPriority="51"/>
+    <w:lsdException w:name="List Table 7 Colorful Accent 2" w:uiPriority="52"/>
+    <w:lsdException w:name="List Table 1 Light Accent 3" w:uiPriority="46"/>
+    <w:lsdException w:name="List Table 2 Accent 3" w:uiPriority="47"/>
+    <w:lsdException w:name="List Table 3 Accent 3" w:uiPriority="48"/>
+    <w:lsdException w:name="List Table 4 Accent 3" w:uiPriority="49"/>
+    <w:lsdException w:name="List Table 5 Dark Accent 3" w:uiPriority="50"/>
+    <w:lsdException w:name="List Table 6 Colorful Accent 3" w:uiPriority="51"/>
+    <w:lsdException w:name="List Table 7 Colorful Accent 3" w:uiPriority="52"/>
+    <w:lsdException w:name="List Table 1 Light Accent 4" w:uiPriority="46"/>
+    <w:lsdException w:name="List Table 2 Accent 4" w:uiPriority="47"/>
+    <w:lsdException w:name="List Table 3 Accent 4" w:uiPriority="48"/>
+    <w:lsdException w:name="List Table 4 Accent 4" w:uiPriority="49"/>
+    <w:lsdException w:name="List Table 5 Dark Accent 4" w:uiPriority="50"/>
+    <w:lsdException w:name="List Table 6 Colorful Accent 4" w:uiPriority="51"/>
+    <w:lsdException w:name="List Table 7 Colorful Accent 4" w:uiPriority="52"/>
+    <w:lsdException w:name="List Table 1 Light Accent 5" w:uiPriority="46"/>
+    <w:lsdException w:name="List Table 2 Accent 5" w:uiPriority="47"/>
+    <w:lsdException w:name="List Table 3 Accent 5" w:uiPriority="48"/>
+    <w:lsdException w:name="List Table 4 Accent 5" w:uiPriority="49"/>
+    <w:lsdException w:name="List Table 5 Dark Accent 5" w:uiPriority="50"/>
+    <w:lsdException w:name="List Table 6 Colorful Accent 5" w:uiPriority="51"/>
+    <w:lsdException w:name="List Table 7 Colorful Accent 5" w:uiPriority="52"/>
+    <w:lsdException w:name="List Table 1 Light Accent 6" w:uiPriority="46"/>
+    <w:lsdException w:name="List Table 2 Accent 6" w:uiPriority="47"/>
+    <w:lsdException w:name="List Table 3 Accent 6" w:uiPriority="48"/>
+    <w:lsdException w:name="List Table 4 Accent 6" w:uiPriority="49"/>
+    <w:lsdException w:name="List Table 5 Dark Accent 6" w:uiPriority="50"/>
+    <w:lsdException w:name="List Table 6 Colorful Accent 6" w:uiPriority="51"/>
+    <w:lsdException w:name="List Table 7 Colorful Accent 6" w:uiPriority="52"/>
   </w:latentStyles>
   <w:style w:type="paragraph" w:default="1" w:styleId="Normal">
     <w:name w:val="Normal"/>
@@ -15582,2155 +15562,6 @@
 </w:styles>
 </file>
 
-<file path=word/stylesWithEffects.xml><?xml version="1.0" encoding="utf-8"?>
-<w:styles xmlns:wpc="http://schemas.microsoft.com/office/word/2010/wordprocessingCanvas" xmlns:mc="http://schemas.openxmlformats.org/markup-compatibility/2006" xmlns:o="urn:schemas-microsoft-com:office:office" xmlns:r="http://schemas.openxmlformats.org/officeDocument/2006/relationships" xmlns:m="http://schemas.openxmlformats.org/officeDocument/2006/math" xmlns:v="urn:schemas-microsoft-com:vml" xmlns:wp14="http://schemas.microsoft.com/office/word/2010/wordprocessingDrawing" xmlns:wp="http://schemas.openxmlformats.org/drawingml/2006/wordprocessingDrawing" xmlns:w10="urn:schemas-microsoft-com:office:word" xmlns:w="http://schemas.openxmlformats.org/wordprocessingml/2006/main" xmlns:w14="http://schemas.microsoft.com/office/word/2010/wordml" xmlns:wpg="http://schemas.microsoft.com/office/word/2010/wordprocessingGroup" xmlns:wpi="http://schemas.microsoft.com/office/word/2010/wordprocessingInk" xmlns:wne="http://schemas.microsoft.com/office/word/2006/wordml" xmlns:wps="http://schemas.microsoft.com/office/word/2010/wordprocessingShape" mc:Ignorable="w14 wp14">
-  <w:docDefaults>
-    <w:rPrDefault>
-      <w:rPr>
-        <w:rFonts w:ascii="Calibri" w:eastAsia="Calibri" w:hAnsi="Calibri" w:cs="Times New Roman"/>
-        <w:lang w:val="fr-FR" w:eastAsia="fr-FR" w:bidi="ar-SA"/>
-      </w:rPr>
-    </w:rPrDefault>
-    <w:pPrDefault/>
-  </w:docDefaults>
-  <w:latentStyles w:defLockedState="0" w:defUIPriority="99" w:defSemiHidden="1" w:defUnhideWhenUsed="1" w:defQFormat="0" w:count="267">
-    <w:lsdException w:name="Normal" w:locked="1" w:semiHidden="0" w:uiPriority="0" w:unhideWhenUsed="0" w:qFormat="1"/>
-    <w:lsdException w:name="heading 1" w:locked="1" w:semiHidden="0" w:uiPriority="0" w:unhideWhenUsed="0" w:qFormat="1"/>
-    <w:lsdException w:name="heading 2" w:locked="1" w:semiHidden="0" w:uiPriority="0" w:unhideWhenUsed="0" w:qFormat="1"/>
-    <w:lsdException w:name="heading 3" w:locked="1" w:semiHidden="0" w:uiPriority="0" w:unhideWhenUsed="0" w:qFormat="1"/>
-    <w:lsdException w:name="heading 4" w:locked="1" w:uiPriority="0" w:qFormat="1"/>
-    <w:lsdException w:name="heading 5" w:locked="1" w:uiPriority="0" w:qFormat="1"/>
-    <w:lsdException w:name="heading 6" w:locked="1" w:uiPriority="0" w:qFormat="1"/>
-    <w:lsdException w:name="heading 7" w:locked="1" w:uiPriority="0" w:qFormat="1"/>
-    <w:lsdException w:name="heading 8" w:locked="1" w:uiPriority="0" w:qFormat="1"/>
-    <w:lsdException w:name="heading 9" w:locked="1" w:uiPriority="0" w:qFormat="1"/>
-    <w:lsdException w:name="toc 1" w:locked="1" w:semiHidden="0" w:uiPriority="39" w:unhideWhenUsed="0"/>
-    <w:lsdException w:name="toc 2" w:locked="1" w:semiHidden="0" w:uiPriority="39" w:unhideWhenUsed="0"/>
-    <w:lsdException w:name="toc 3" w:locked="1" w:semiHidden="0" w:uiPriority="39" w:unhideWhenUsed="0"/>
-    <w:lsdException w:name="toc 4" w:locked="1" w:semiHidden="0" w:uiPriority="0" w:unhideWhenUsed="0"/>
-    <w:lsdException w:name="toc 5" w:locked="1" w:semiHidden="0" w:uiPriority="0" w:unhideWhenUsed="0"/>
-    <w:lsdException w:name="toc 6" w:locked="1" w:semiHidden="0" w:uiPriority="0" w:unhideWhenUsed="0"/>
-    <w:lsdException w:name="toc 7" w:locked="1" w:semiHidden="0" w:uiPriority="0" w:unhideWhenUsed="0"/>
-    <w:lsdException w:name="toc 8" w:locked="1" w:semiHidden="0" w:uiPriority="0" w:unhideWhenUsed="0"/>
-    <w:lsdException w:name="toc 9" w:locked="1" w:semiHidden="0" w:uiPriority="0" w:unhideWhenUsed="0"/>
-    <w:lsdException w:name="header" w:locked="1" w:semiHidden="0" w:uiPriority="0" w:unhideWhenUsed="0"/>
-    <w:lsdException w:name="caption" w:locked="1" w:uiPriority="0" w:qFormat="1"/>
-    <w:lsdException w:name="Title" w:locked="1" w:semiHidden="0" w:unhideWhenUsed="0" w:qFormat="1"/>
-    <w:lsdException w:name="Default Paragraph Font" w:locked="1" w:semiHidden="0" w:uiPriority="0" w:unhideWhenUsed="0"/>
-    <w:lsdException w:name="Body Text" w:locked="1" w:semiHidden="0" w:unhideWhenUsed="0"/>
-    <w:lsdException w:name="Subtitle" w:locked="1" w:semiHidden="0" w:uiPriority="0" w:unhideWhenUsed="0" w:qFormat="1"/>
-    <w:lsdException w:name="Strong" w:locked="1" w:semiHidden="0" w:uiPriority="0" w:unhideWhenUsed="0" w:qFormat="1"/>
-    <w:lsdException w:name="Emphasis" w:locked="1" w:semiHidden="0" w:uiPriority="0" w:unhideWhenUsed="0" w:qFormat="1"/>
-    <w:lsdException w:name="Table Grid" w:locked="1" w:semiHidden="0" w:uiPriority="0" w:unhideWhenUsed="0"/>
-    <w:lsdException w:name="Placeholder Text" w:unhideWhenUsed="0"/>
-    <w:lsdException w:name="No Spacing" w:semiHidden="0" w:uiPriority="1" w:unhideWhenUsed="0" w:qFormat="1"/>
-    <w:lsdException w:name="Light Shading" w:semiHidden="0" w:uiPriority="60" w:unhideWhenUsed="0"/>
-    <w:lsdException w:name="Light List" w:semiHidden="0" w:uiPriority="61" w:unhideWhenUsed="0"/>
-    <w:lsdException w:name="Light Grid" w:semiHidden="0" w:uiPriority="62" w:unhideWhenUsed="0"/>
-    <w:lsdException w:name="Medium Shading 1" w:semiHidden="0" w:uiPriority="63" w:unhideWhenUsed="0"/>
-    <w:lsdException w:name="Medium Shading 2" w:semiHidden="0" w:uiPriority="64" w:unhideWhenUsed="0"/>
-    <w:lsdException w:name="Medium List 1" w:semiHidden="0" w:uiPriority="65" w:unhideWhenUsed="0"/>
-    <w:lsdException w:name="Medium List 2" w:semiHidden="0" w:uiPriority="66" w:unhideWhenUsed="0"/>
-    <w:lsdException w:name="Medium Grid 1" w:semiHidden="0" w:uiPriority="67" w:unhideWhenUsed="0"/>
-    <w:lsdException w:name="Medium Grid 2" w:semiHidden="0" w:uiPriority="68" w:unhideWhenUsed="0"/>
-    <w:lsdException w:name="Medium Grid 3" w:semiHidden="0" w:uiPriority="69" w:unhideWhenUsed="0"/>
-    <w:lsdException w:name="Dark List" w:semiHidden="0" w:uiPriority="70" w:unhideWhenUsed="0"/>
-    <w:lsdException w:name="Colorful Shading" w:semiHidden="0" w:uiPriority="71" w:unhideWhenUsed="0"/>
-    <w:lsdException w:name="Colorful List" w:semiHidden="0" w:uiPriority="72" w:unhideWhenUsed="0"/>
-    <w:lsdException w:name="Colorful Grid" w:semiHidden="0" w:uiPriority="73" w:unhideWhenUsed="0"/>
-    <w:lsdException w:name="Light Shading Accent 1" w:semiHidden="0" w:uiPriority="60" w:unhideWhenUsed="0"/>
-    <w:lsdException w:name="Light List Accent 1" w:semiHidden="0" w:uiPriority="61" w:unhideWhenUsed="0"/>
-    <w:lsdException w:name="Light Grid Accent 1" w:semiHidden="0" w:uiPriority="62" w:unhideWhenUsed="0"/>
-    <w:lsdException w:name="Medium Shading 1 Accent 1" w:semiHidden="0" w:uiPriority="63" w:unhideWhenUsed="0"/>
-    <w:lsdException w:name="Medium Shading 2 Accent 1" w:semiHidden="0" w:uiPriority="64" w:unhideWhenUsed="0"/>
-    <w:lsdException w:name="Medium List 1 Accent 1" w:semiHidden="0" w:uiPriority="65" w:unhideWhenUsed="0"/>
-    <w:lsdException w:name="Revision" w:unhideWhenUsed="0"/>
-    <w:lsdException w:name="List Paragraph" w:semiHidden="0" w:uiPriority="34" w:unhideWhenUsed="0" w:qFormat="1"/>
-    <w:lsdException w:name="Quote" w:semiHidden="0" w:uiPriority="29" w:unhideWhenUsed="0" w:qFormat="1"/>
-    <w:lsdException w:name="Intense Quote" w:semiHidden="0" w:uiPriority="30" w:unhideWhenUsed="0" w:qFormat="1"/>
-    <w:lsdException w:name="Medium List 2 Accent 1" w:semiHidden="0" w:uiPriority="66" w:unhideWhenUsed="0"/>
-    <w:lsdException w:name="Medium Grid 1 Accent 1" w:semiHidden="0" w:uiPriority="67" w:unhideWhenUsed="0"/>
-    <w:lsdException w:name="Medium Grid 2 Accent 1" w:semiHidden="0" w:uiPriority="68" w:unhideWhenUsed="0"/>
-    <w:lsdException w:name="Medium Grid 3 Accent 1" w:semiHidden="0" w:uiPriority="69" w:unhideWhenUsed="0"/>
-    <w:lsdException w:name="Dark List Accent 1" w:semiHidden="0" w:uiPriority="70" w:unhideWhenUsed="0"/>
-    <w:lsdException w:name="Colorful Shading Accent 1" w:semiHidden="0" w:uiPriority="71" w:unhideWhenUsed="0"/>
-    <w:lsdException w:name="Colorful List Accent 1" w:semiHidden="0" w:uiPriority="72" w:unhideWhenUsed="0"/>
-    <w:lsdException w:name="Colorful Grid Accent 1" w:semiHidden="0" w:uiPriority="73" w:unhideWhenUsed="0"/>
-    <w:lsdException w:name="Light Shading Accent 2" w:semiHidden="0" w:uiPriority="60" w:unhideWhenUsed="0"/>
-    <w:lsdException w:name="Light List Accent 2" w:semiHidden="0" w:uiPriority="61" w:unhideWhenUsed="0"/>
-    <w:lsdException w:name="Light Grid Accent 2" w:semiHidden="0" w:uiPriority="62" w:unhideWhenUsed="0"/>
-    <w:lsdException w:name="Medium Shading 1 Accent 2" w:semiHidden="0" w:uiPriority="63" w:unhideWhenUsed="0"/>
-    <w:lsdException w:name="Medium Shading 2 Accent 2" w:semiHidden="0" w:uiPriority="64" w:unhideWhenUsed="0"/>
-    <w:lsdException w:name="Medium List 1 Accent 2" w:semiHidden="0" w:uiPriority="65" w:unhideWhenUsed="0"/>
-    <w:lsdException w:name="Medium List 2 Accent 2" w:semiHidden="0" w:uiPriority="66" w:unhideWhenUsed="0"/>
-    <w:lsdException w:name="Medium Grid 1 Accent 2" w:semiHidden="0" w:uiPriority="67" w:unhideWhenUsed="0"/>
-    <w:lsdException w:name="Medium Grid 2 Accent 2" w:semiHidden="0" w:uiPriority="68" w:unhideWhenUsed="0"/>
-    <w:lsdException w:name="Medium Grid 3 Accent 2" w:semiHidden="0" w:uiPriority="69" w:unhideWhenUsed="0"/>
-    <w:lsdException w:name="Dark List Accent 2" w:semiHidden="0" w:uiPriority="70" w:unhideWhenUsed="0"/>
-    <w:lsdException w:name="Colorful Shading Accent 2" w:semiHidden="0" w:uiPriority="71" w:unhideWhenUsed="0"/>
-    <w:lsdException w:name="Colorful List Accent 2" w:semiHidden="0" w:uiPriority="72" w:unhideWhenUsed="0"/>
-    <w:lsdException w:name="Colorful Grid Accent 2" w:semiHidden="0" w:uiPriority="73" w:unhideWhenUsed="0"/>
-    <w:lsdException w:name="Light Shading Accent 3" w:semiHidden="0" w:uiPriority="60" w:unhideWhenUsed="0"/>
-    <w:lsdException w:name="Light List Accent 3" w:semiHidden="0" w:uiPriority="61" w:unhideWhenUsed="0"/>
-    <w:lsdException w:name="Light Grid Accent 3" w:semiHidden="0" w:uiPriority="62" w:unhideWhenUsed="0"/>
-    <w:lsdException w:name="Medium Shading 1 Accent 3" w:semiHidden="0" w:uiPriority="63" w:unhideWhenUsed="0"/>
-    <w:lsdException w:name="Medium Shading 2 Accent 3" w:semiHidden="0" w:uiPriority="64" w:unhideWhenUsed="0"/>
-    <w:lsdException w:name="Medium List 1 Accent 3" w:semiHidden="0" w:uiPriority="65" w:unhideWhenUsed="0"/>
-    <w:lsdException w:name="Medium List 2 Accent 3" w:semiHidden="0" w:uiPriority="66" w:unhideWhenUsed="0"/>
-    <w:lsdException w:name="Medium Grid 1 Accent 3" w:semiHidden="0" w:uiPriority="67" w:unhideWhenUsed="0"/>
-    <w:lsdException w:name="Medium Grid 2 Accent 3" w:semiHidden="0" w:uiPriority="68" w:unhideWhenUsed="0"/>
-    <w:lsdException w:name="Medium Grid 3 Accent 3" w:semiHidden="0" w:uiPriority="69" w:unhideWhenUsed="0"/>
-    <w:lsdException w:name="Dark List Accent 3" w:semiHidden="0" w:uiPriority="70" w:unhideWhenUsed="0"/>
-    <w:lsdException w:name="Colorful Shading Accent 3" w:semiHidden="0" w:uiPriority="71" w:unhideWhenUsed="0"/>
-    <w:lsdException w:name="Colorful List Accent 3" w:semiHidden="0" w:uiPriority="72" w:unhideWhenUsed="0"/>
-    <w:lsdException w:name="Colorful Grid Accent 3" w:semiHidden="0" w:uiPriority="73" w:unhideWhenUsed="0"/>
-    <w:lsdException w:name="Light Shading Accent 4" w:semiHidden="0" w:uiPriority="60" w:unhideWhenUsed="0"/>
-    <w:lsdException w:name="Light List Accent 4" w:semiHidden="0" w:uiPriority="61" w:unhideWhenUsed="0"/>
-    <w:lsdException w:name="Light Grid Accent 4" w:semiHidden="0" w:uiPriority="62" w:unhideWhenUsed="0"/>
-    <w:lsdException w:name="Medium Shading 1 Accent 4" w:semiHidden="0" w:uiPriority="63" w:unhideWhenUsed="0"/>
-    <w:lsdException w:name="Medium Shading 2 Accent 4" w:semiHidden="0" w:uiPriority="64" w:unhideWhenUsed="0"/>
-    <w:lsdException w:name="Medium List 1 Accent 4" w:semiHidden="0" w:uiPriority="65" w:unhideWhenUsed="0"/>
-    <w:lsdException w:name="Medium List 2 Accent 4" w:semiHidden="0" w:uiPriority="66" w:unhideWhenUsed="0"/>
-    <w:lsdException w:name="Medium Grid 1 Accent 4" w:semiHidden="0" w:uiPriority="67" w:unhideWhenUsed="0"/>
-    <w:lsdException w:name="Medium Grid 2 Accent 4" w:semiHidden="0" w:uiPriority="68" w:unhideWhenUsed="0"/>
-    <w:lsdException w:name="Medium Grid 3 Accent 4" w:semiHidden="0" w:uiPriority="69" w:unhideWhenUsed="0"/>
-    <w:lsdException w:name="Dark List Accent 4" w:semiHidden="0" w:uiPriority="70" w:unhideWhenUsed="0"/>
-    <w:lsdException w:name="Colorful Shading Accent 4" w:semiHidden="0" w:uiPriority="71" w:unhideWhenUsed="0"/>
-    <w:lsdException w:name="Colorful List Accent 4" w:semiHidden="0" w:uiPriority="72" w:unhideWhenUsed="0"/>
-    <w:lsdException w:name="Colorful Grid Accent 4" w:semiHidden="0" w:uiPriority="73" w:unhideWhenUsed="0"/>
-    <w:lsdException w:name="Light Shading Accent 5" w:semiHidden="0" w:uiPriority="60" w:unhideWhenUsed="0"/>
-    <w:lsdException w:name="Light List Accent 5" w:semiHidden="0" w:uiPriority="61" w:unhideWhenUsed="0"/>
-    <w:lsdException w:name="Light Grid Accent 5" w:semiHidden="0" w:uiPriority="62" w:unhideWhenUsed="0"/>
-    <w:lsdException w:name="Medium Shading 1 Accent 5" w:semiHidden="0" w:uiPriority="63" w:unhideWhenUsed="0"/>
-    <w:lsdException w:name="Medium Shading 2 Accent 5" w:semiHidden="0" w:uiPriority="64" w:unhideWhenUsed="0"/>
-    <w:lsdException w:name="Medium List 1 Accent 5" w:semiHidden="0" w:uiPriority="65" w:unhideWhenUsed="0"/>
-    <w:lsdException w:name="Medium List 2 Accent 5" w:semiHidden="0" w:uiPriority="66" w:unhideWhenUsed="0"/>
-    <w:lsdException w:name="Medium Grid 1 Accent 5" w:semiHidden="0" w:uiPriority="67" w:unhideWhenUsed="0"/>
-    <w:lsdException w:name="Medium Grid 2 Accent 5" w:semiHidden="0" w:uiPriority="68" w:unhideWhenUsed="0"/>
-    <w:lsdException w:name="Medium Grid 3 Accent 5" w:semiHidden="0" w:uiPriority="69" w:unhideWhenUsed="0"/>
-    <w:lsdException w:name="Dark List Accent 5" w:semiHidden="0" w:uiPriority="70" w:unhideWhenUsed="0"/>
-    <w:lsdException w:name="Colorful Shading Accent 5" w:semiHidden="0" w:uiPriority="71" w:unhideWhenUsed="0"/>
-    <w:lsdException w:name="Colorful List Accent 5" w:semiHidden="0" w:uiPriority="72" w:unhideWhenUsed="0"/>
-    <w:lsdException w:name="Colorful Grid Accent 5" w:semiHidden="0" w:uiPriority="73" w:unhideWhenUsed="0"/>
-    <w:lsdException w:name="Light Shading Accent 6" w:semiHidden="0" w:uiPriority="60" w:unhideWhenUsed="0"/>
-    <w:lsdException w:name="Light List Accent 6" w:semiHidden="0" w:uiPriority="61" w:unhideWhenUsed="0"/>
-    <w:lsdException w:name="Light Grid Accent 6" w:semiHidden="0" w:uiPriority="62" w:unhideWhenUsed="0"/>
-    <w:lsdException w:name="Medium Shading 1 Accent 6" w:semiHidden="0" w:uiPriority="63" w:unhideWhenUsed="0"/>
-    <w:lsdException w:name="Medium Shading 2 Accent 6" w:semiHidden="0" w:uiPriority="64" w:unhideWhenUsed="0"/>
-    <w:lsdException w:name="Medium List 1 Accent 6" w:semiHidden="0" w:uiPriority="65" w:unhideWhenUsed="0"/>
-    <w:lsdException w:name="Medium List 2 Accent 6" w:semiHidden="0" w:uiPriority="66" w:unhideWhenUsed="0"/>
-    <w:lsdException w:name="Medium Grid 1 Accent 6" w:semiHidden="0" w:uiPriority="67" w:unhideWhenUsed="0"/>
-    <w:lsdException w:name="Medium Grid 2 Accent 6" w:semiHidden="0" w:uiPriority="68" w:unhideWhenUsed="0"/>
-    <w:lsdException w:name="Medium Grid 3 Accent 6" w:semiHidden="0" w:uiPriority="69" w:unhideWhenUsed="0"/>
-    <w:lsdException w:name="Dark List Accent 6" w:semiHidden="0" w:uiPriority="70" w:unhideWhenUsed="0"/>
-    <w:lsdException w:name="Colorful Shading Accent 6" w:semiHidden="0" w:uiPriority="71" w:unhideWhenUsed="0"/>
-    <w:lsdException w:name="Colorful List Accent 6" w:semiHidden="0" w:uiPriority="72" w:unhideWhenUsed="0"/>
-    <w:lsdException w:name="Colorful Grid Accent 6" w:semiHidden="0" w:uiPriority="73" w:unhideWhenUsed="0"/>
-    <w:lsdException w:name="Subtle Emphasis" w:semiHidden="0" w:uiPriority="19" w:unhideWhenUsed="0" w:qFormat="1"/>
-    <w:lsdException w:name="Intense Emphasis" w:semiHidden="0" w:uiPriority="21" w:unhideWhenUsed="0" w:qFormat="1"/>
-    <w:lsdException w:name="Subtle Reference" w:semiHidden="0" w:uiPriority="31" w:unhideWhenUsed="0" w:qFormat="1"/>
-    <w:lsdException w:name="Intense Reference" w:semiHidden="0" w:uiPriority="32" w:unhideWhenUsed="0" w:qFormat="1"/>
-    <w:lsdException w:name="Book Title" w:semiHidden="0" w:uiPriority="33" w:unhideWhenUsed="0" w:qFormat="1"/>
-    <w:lsdException w:name="Bibliography" w:uiPriority="37"/>
-    <w:lsdException w:name="TOC Heading" w:semiHidden="0" w:uiPriority="39" w:unhideWhenUsed="0" w:qFormat="1"/>
-  </w:latentStyles>
-  <w:style w:type="paragraph" w:default="1" w:styleId="Normal">
-    <w:name w:val="Normal"/>
-    <w:qFormat/>
-    <w:rsid w:val="00922A85"/>
-    <w:pPr>
-      <w:spacing w:after="200" w:line="276" w:lineRule="auto"/>
-    </w:pPr>
-    <w:rPr>
-      <w:sz w:val="22"/>
-      <w:szCs w:val="22"/>
-      <w:lang w:eastAsia="en-US"/>
-    </w:rPr>
-  </w:style>
-  <w:style w:type="paragraph" w:styleId="Titre1">
-    <w:name w:val="heading 1"/>
-    <w:basedOn w:val="Normal"/>
-    <w:next w:val="Normal"/>
-    <w:link w:val="Titre1Car"/>
-    <w:uiPriority w:val="99"/>
-    <w:qFormat/>
-    <w:rsid w:val="00A93EF8"/>
-    <w:pPr>
-      <w:keepNext/>
-      <w:keepLines/>
-      <w:numPr>
-        <w:numId w:val="20"/>
-      </w:numPr>
-      <w:spacing w:before="480" w:after="240"/>
-      <w:ind w:left="431" w:hanging="431"/>
-      <w:outlineLvl w:val="0"/>
-    </w:pPr>
-    <w:rPr>
-      <w:rFonts w:ascii="Cambria" w:eastAsia="Times New Roman" w:hAnsi="Cambria"/>
-      <w:b/>
-      <w:bCs/>
-      <w:color w:val="365F91"/>
-      <w:sz w:val="28"/>
-      <w:szCs w:val="28"/>
-    </w:rPr>
-  </w:style>
-  <w:style w:type="paragraph" w:styleId="Titre2">
-    <w:name w:val="heading 2"/>
-    <w:basedOn w:val="Normal"/>
-    <w:next w:val="Normal"/>
-    <w:link w:val="Titre2Car"/>
-    <w:uiPriority w:val="99"/>
-    <w:qFormat/>
-    <w:rsid w:val="00ED373C"/>
-    <w:pPr>
-      <w:keepNext/>
-      <w:keepLines/>
-      <w:numPr>
-        <w:ilvl w:val="1"/>
-        <w:numId w:val="20"/>
-      </w:numPr>
-      <w:spacing w:before="200"/>
-      <w:ind w:left="578" w:hanging="578"/>
-      <w:outlineLvl w:val="1"/>
-    </w:pPr>
-    <w:rPr>
-      <w:rFonts w:ascii="Cambria" w:eastAsia="Times New Roman" w:hAnsi="Cambria"/>
-      <w:b/>
-      <w:bCs/>
-      <w:color w:val="7199C9"/>
-      <w:sz w:val="26"/>
-      <w:szCs w:val="26"/>
-    </w:rPr>
-  </w:style>
-  <w:style w:type="paragraph" w:styleId="Titre3">
-    <w:name w:val="heading 3"/>
-    <w:basedOn w:val="Normal"/>
-    <w:next w:val="Normal"/>
-    <w:link w:val="Titre3Car"/>
-    <w:uiPriority w:val="99"/>
-    <w:qFormat/>
-    <w:rsid w:val="00393BBE"/>
-    <w:pPr>
-      <w:keepNext/>
-      <w:keepLines/>
-      <w:numPr>
-        <w:ilvl w:val="2"/>
-        <w:numId w:val="20"/>
-      </w:numPr>
-      <w:spacing w:before="200" w:after="0"/>
-      <w:outlineLvl w:val="2"/>
-    </w:pPr>
-    <w:rPr>
-      <w:rFonts w:ascii="Cambria" w:eastAsia="Times New Roman" w:hAnsi="Cambria"/>
-      <w:b/>
-      <w:bCs/>
-      <w:color w:val="9999FF"/>
-    </w:rPr>
-  </w:style>
-  <w:style w:type="paragraph" w:styleId="Titre4">
-    <w:name w:val="heading 4"/>
-    <w:basedOn w:val="Normal"/>
-    <w:next w:val="Normal"/>
-    <w:link w:val="Titre4Car"/>
-    <w:unhideWhenUsed/>
-    <w:qFormat/>
-    <w:locked/>
-    <w:rsid w:val="008678EF"/>
-    <w:pPr>
-      <w:keepNext/>
-      <w:keepLines/>
-      <w:numPr>
-        <w:ilvl w:val="3"/>
-        <w:numId w:val="20"/>
-      </w:numPr>
-      <w:spacing w:before="200" w:after="0"/>
-      <w:outlineLvl w:val="3"/>
-    </w:pPr>
-    <w:rPr>
-      <w:rFonts w:asciiTheme="majorHAnsi" w:eastAsiaTheme="majorEastAsia" w:hAnsiTheme="majorHAnsi" w:cstheme="majorBidi"/>
-      <w:b/>
-      <w:bCs/>
-      <w:i/>
-      <w:iCs/>
-      <w:color w:val="4F81BD" w:themeColor="accent1"/>
-    </w:rPr>
-  </w:style>
-  <w:style w:type="paragraph" w:styleId="Titre5">
-    <w:name w:val="heading 5"/>
-    <w:basedOn w:val="Normal"/>
-    <w:next w:val="Normal"/>
-    <w:link w:val="Titre5Car"/>
-    <w:semiHidden/>
-    <w:unhideWhenUsed/>
-    <w:qFormat/>
-    <w:locked/>
-    <w:rsid w:val="008678EF"/>
-    <w:pPr>
-      <w:keepNext/>
-      <w:keepLines/>
-      <w:numPr>
-        <w:ilvl w:val="4"/>
-        <w:numId w:val="20"/>
-      </w:numPr>
-      <w:spacing w:before="200" w:after="0"/>
-      <w:outlineLvl w:val="4"/>
-    </w:pPr>
-    <w:rPr>
-      <w:rFonts w:asciiTheme="majorHAnsi" w:eastAsiaTheme="majorEastAsia" w:hAnsiTheme="majorHAnsi" w:cstheme="majorBidi"/>
-      <w:color w:val="243F60" w:themeColor="accent1" w:themeShade="7F"/>
-    </w:rPr>
-  </w:style>
-  <w:style w:type="paragraph" w:styleId="Titre6">
-    <w:name w:val="heading 6"/>
-    <w:basedOn w:val="Normal"/>
-    <w:next w:val="Normal"/>
-    <w:link w:val="Titre6Car"/>
-    <w:semiHidden/>
-    <w:unhideWhenUsed/>
-    <w:qFormat/>
-    <w:locked/>
-    <w:rsid w:val="008678EF"/>
-    <w:pPr>
-      <w:keepNext/>
-      <w:keepLines/>
-      <w:numPr>
-        <w:ilvl w:val="5"/>
-        <w:numId w:val="20"/>
-      </w:numPr>
-      <w:spacing w:before="200" w:after="0"/>
-      <w:outlineLvl w:val="5"/>
-    </w:pPr>
-    <w:rPr>
-      <w:rFonts w:asciiTheme="majorHAnsi" w:eastAsiaTheme="majorEastAsia" w:hAnsiTheme="majorHAnsi" w:cstheme="majorBidi"/>
-      <w:i/>
-      <w:iCs/>
-      <w:color w:val="243F60" w:themeColor="accent1" w:themeShade="7F"/>
-    </w:rPr>
-  </w:style>
-  <w:style w:type="paragraph" w:styleId="Titre7">
-    <w:name w:val="heading 7"/>
-    <w:basedOn w:val="Normal"/>
-    <w:next w:val="Normal"/>
-    <w:link w:val="Titre7Car"/>
-    <w:semiHidden/>
-    <w:unhideWhenUsed/>
-    <w:qFormat/>
-    <w:locked/>
-    <w:rsid w:val="008678EF"/>
-    <w:pPr>
-      <w:keepNext/>
-      <w:keepLines/>
-      <w:numPr>
-        <w:ilvl w:val="6"/>
-        <w:numId w:val="20"/>
-      </w:numPr>
-      <w:spacing w:before="200" w:after="0"/>
-      <w:outlineLvl w:val="6"/>
-    </w:pPr>
-    <w:rPr>
-      <w:rFonts w:asciiTheme="majorHAnsi" w:eastAsiaTheme="majorEastAsia" w:hAnsiTheme="majorHAnsi" w:cstheme="majorBidi"/>
-      <w:i/>
-      <w:iCs/>
-      <w:color w:val="404040" w:themeColor="text1" w:themeTint="BF"/>
-    </w:rPr>
-  </w:style>
-  <w:style w:type="paragraph" w:styleId="Titre8">
-    <w:name w:val="heading 8"/>
-    <w:basedOn w:val="Normal"/>
-    <w:next w:val="Normal"/>
-    <w:link w:val="Titre8Car"/>
-    <w:semiHidden/>
-    <w:unhideWhenUsed/>
-    <w:qFormat/>
-    <w:locked/>
-    <w:rsid w:val="008678EF"/>
-    <w:pPr>
-      <w:keepNext/>
-      <w:keepLines/>
-      <w:numPr>
-        <w:ilvl w:val="7"/>
-        <w:numId w:val="20"/>
-      </w:numPr>
-      <w:spacing w:before="200" w:after="0"/>
-      <w:outlineLvl w:val="7"/>
-    </w:pPr>
-    <w:rPr>
-      <w:rFonts w:asciiTheme="majorHAnsi" w:eastAsiaTheme="majorEastAsia" w:hAnsiTheme="majorHAnsi" w:cstheme="majorBidi"/>
-      <w:color w:val="404040" w:themeColor="text1" w:themeTint="BF"/>
-      <w:sz w:val="20"/>
-      <w:szCs w:val="20"/>
-    </w:rPr>
-  </w:style>
-  <w:style w:type="paragraph" w:styleId="Titre9">
-    <w:name w:val="heading 9"/>
-    <w:basedOn w:val="Normal"/>
-    <w:next w:val="Normal"/>
-    <w:link w:val="Titre9Car"/>
-    <w:semiHidden/>
-    <w:unhideWhenUsed/>
-    <w:qFormat/>
-    <w:locked/>
-    <w:rsid w:val="008678EF"/>
-    <w:pPr>
-      <w:keepNext/>
-      <w:keepLines/>
-      <w:numPr>
-        <w:ilvl w:val="8"/>
-        <w:numId w:val="20"/>
-      </w:numPr>
-      <w:spacing w:before="200" w:after="0"/>
-      <w:outlineLvl w:val="8"/>
-    </w:pPr>
-    <w:rPr>
-      <w:rFonts w:asciiTheme="majorHAnsi" w:eastAsiaTheme="majorEastAsia" w:hAnsiTheme="majorHAnsi" w:cstheme="majorBidi"/>
-      <w:i/>
-      <w:iCs/>
-      <w:color w:val="404040" w:themeColor="text1" w:themeTint="BF"/>
-      <w:sz w:val="20"/>
-      <w:szCs w:val="20"/>
-    </w:rPr>
-  </w:style>
-  <w:style w:type="character" w:default="1" w:styleId="Policepardfaut">
-    <w:name w:val="Default Paragraph Font"/>
-    <w:uiPriority w:val="1"/>
-    <w:semiHidden/>
-    <w:unhideWhenUsed/>
-  </w:style>
-  <w:style w:type="table" w:default="1" w:styleId="TableauNormal">
-    <w:name w:val="Normal Table"/>
-    <w:uiPriority w:val="99"/>
-    <w:semiHidden/>
-    <w:unhideWhenUsed/>
-    <w:tblPr>
-      <w:tblInd w:w="0" w:type="dxa"/>
-      <w:tblCellMar>
-        <w:top w:w="0" w:type="dxa"/>
-        <w:left w:w="108" w:type="dxa"/>
-        <w:bottom w:w="0" w:type="dxa"/>
-        <w:right w:w="108" w:type="dxa"/>
-      </w:tblCellMar>
-    </w:tblPr>
-  </w:style>
-  <w:style w:type="numbering" w:default="1" w:styleId="Aucuneliste">
-    <w:name w:val="No List"/>
-    <w:uiPriority w:val="99"/>
-    <w:semiHidden/>
-    <w:unhideWhenUsed/>
-  </w:style>
-  <w:style w:type="character" w:customStyle="1" w:styleId="Titre1Car">
-    <w:name w:val="Titre 1 Car"/>
-    <w:basedOn w:val="Policepardfaut"/>
-    <w:link w:val="Titre1"/>
-    <w:uiPriority w:val="99"/>
-    <w:locked/>
-    <w:rsid w:val="00A93EF8"/>
-    <w:rPr>
-      <w:rFonts w:ascii="Cambria" w:eastAsia="Times New Roman" w:hAnsi="Cambria"/>
-      <w:b/>
-      <w:bCs/>
-      <w:color w:val="365F91"/>
-      <w:sz w:val="28"/>
-      <w:szCs w:val="28"/>
-      <w:lang w:eastAsia="en-US"/>
-    </w:rPr>
-  </w:style>
-  <w:style w:type="character" w:customStyle="1" w:styleId="Titre2Car">
-    <w:name w:val="Titre 2 Car"/>
-    <w:basedOn w:val="Policepardfaut"/>
-    <w:link w:val="Titre2"/>
-    <w:uiPriority w:val="99"/>
-    <w:locked/>
-    <w:rsid w:val="00ED373C"/>
-    <w:rPr>
-      <w:rFonts w:ascii="Cambria" w:eastAsia="Times New Roman" w:hAnsi="Cambria"/>
-      <w:b/>
-      <w:bCs/>
-      <w:color w:val="7199C9"/>
-      <w:sz w:val="26"/>
-      <w:szCs w:val="26"/>
-      <w:lang w:eastAsia="en-US"/>
-    </w:rPr>
-  </w:style>
-  <w:style w:type="character" w:customStyle="1" w:styleId="Titre3Car">
-    <w:name w:val="Titre 3 Car"/>
-    <w:basedOn w:val="Policepardfaut"/>
-    <w:link w:val="Titre3"/>
-    <w:uiPriority w:val="99"/>
-    <w:locked/>
-    <w:rsid w:val="00393BBE"/>
-    <w:rPr>
-      <w:rFonts w:ascii="Cambria" w:eastAsia="Times New Roman" w:hAnsi="Cambria"/>
-      <w:b/>
-      <w:bCs/>
-      <w:color w:val="9999FF"/>
-      <w:sz w:val="22"/>
-      <w:szCs w:val="22"/>
-      <w:lang w:eastAsia="en-US"/>
-    </w:rPr>
-  </w:style>
-  <w:style w:type="paragraph" w:styleId="Paragraphedeliste">
-    <w:name w:val="List Paragraph"/>
-    <w:basedOn w:val="Normal"/>
-    <w:uiPriority w:val="34"/>
-    <w:qFormat/>
-    <w:rsid w:val="00DB78D8"/>
-    <w:pPr>
-      <w:ind w:left="720"/>
-      <w:contextualSpacing/>
-    </w:pPr>
-  </w:style>
-  <w:style w:type="paragraph" w:styleId="En-ttedetabledesmatires">
-    <w:name w:val="TOC Heading"/>
-    <w:basedOn w:val="Titre1"/>
-    <w:next w:val="Normal"/>
-    <w:uiPriority w:val="39"/>
-    <w:qFormat/>
-    <w:rsid w:val="00292652"/>
-    <w:pPr>
-      <w:outlineLvl w:val="9"/>
-    </w:pPr>
-  </w:style>
-  <w:style w:type="paragraph" w:styleId="TM1">
-    <w:name w:val="toc 1"/>
-    <w:basedOn w:val="Normal"/>
-    <w:next w:val="Normal"/>
-    <w:autoRedefine/>
-    <w:uiPriority w:val="39"/>
-    <w:rsid w:val="00292652"/>
-    <w:pPr>
-      <w:spacing w:after="100"/>
-    </w:pPr>
-  </w:style>
-  <w:style w:type="paragraph" w:styleId="TM2">
-    <w:name w:val="toc 2"/>
-    <w:basedOn w:val="Normal"/>
-    <w:next w:val="Normal"/>
-    <w:autoRedefine/>
-    <w:uiPriority w:val="39"/>
-    <w:rsid w:val="00292652"/>
-    <w:pPr>
-      <w:spacing w:after="100"/>
-      <w:ind w:left="220"/>
-    </w:pPr>
-  </w:style>
-  <w:style w:type="paragraph" w:styleId="TM3">
-    <w:name w:val="toc 3"/>
-    <w:basedOn w:val="Normal"/>
-    <w:next w:val="Normal"/>
-    <w:autoRedefine/>
-    <w:uiPriority w:val="39"/>
-    <w:rsid w:val="00292652"/>
-    <w:pPr>
-      <w:spacing w:after="100"/>
-      <w:ind w:left="440"/>
-    </w:pPr>
-  </w:style>
-  <w:style w:type="character" w:styleId="Lienhypertexte">
-    <w:name w:val="Hyperlink"/>
-    <w:basedOn w:val="Policepardfaut"/>
-    <w:uiPriority w:val="99"/>
-    <w:rsid w:val="00292652"/>
-    <w:rPr>
-      <w:rFonts w:cs="Times New Roman"/>
-      <w:color w:val="0000FF"/>
-      <w:u w:val="single"/>
-    </w:rPr>
-  </w:style>
-  <w:style w:type="paragraph" w:styleId="Textedebulles">
-    <w:name w:val="Balloon Text"/>
-    <w:basedOn w:val="Normal"/>
-    <w:link w:val="TextedebullesCar"/>
-    <w:uiPriority w:val="99"/>
-    <w:semiHidden/>
-    <w:rsid w:val="00292652"/>
-    <w:pPr>
-      <w:spacing w:after="0" w:line="240" w:lineRule="auto"/>
-    </w:pPr>
-    <w:rPr>
-      <w:rFonts w:ascii="Tahoma" w:hAnsi="Tahoma" w:cs="Tahoma"/>
-      <w:sz w:val="16"/>
-      <w:szCs w:val="16"/>
-    </w:rPr>
-  </w:style>
-  <w:style w:type="character" w:customStyle="1" w:styleId="TextedebullesCar">
-    <w:name w:val="Texte de bulles Car"/>
-    <w:basedOn w:val="Policepardfaut"/>
-    <w:link w:val="Textedebulles"/>
-    <w:uiPriority w:val="99"/>
-    <w:semiHidden/>
-    <w:locked/>
-    <w:rsid w:val="00292652"/>
-    <w:rPr>
-      <w:rFonts w:ascii="Tahoma" w:hAnsi="Tahoma" w:cs="Tahoma"/>
-      <w:sz w:val="16"/>
-      <w:szCs w:val="16"/>
-    </w:rPr>
-  </w:style>
-  <w:style w:type="paragraph" w:styleId="En-tte">
-    <w:name w:val="header"/>
-    <w:basedOn w:val="Normal"/>
-    <w:link w:val="En-tteCar"/>
-    <w:uiPriority w:val="99"/>
-    <w:rsid w:val="00196712"/>
-    <w:pPr>
-      <w:tabs>
-        <w:tab w:val="center" w:pos="4536"/>
-        <w:tab w:val="right" w:pos="9072"/>
-      </w:tabs>
-      <w:spacing w:after="0" w:line="240" w:lineRule="auto"/>
-    </w:pPr>
-  </w:style>
-  <w:style w:type="character" w:customStyle="1" w:styleId="En-tteCar">
-    <w:name w:val="En-tête Car"/>
-    <w:basedOn w:val="Policepardfaut"/>
-    <w:link w:val="En-tte"/>
-    <w:uiPriority w:val="99"/>
-    <w:locked/>
-    <w:rsid w:val="00196712"/>
-    <w:rPr>
-      <w:rFonts w:cs="Times New Roman"/>
-    </w:rPr>
-  </w:style>
-  <w:style w:type="paragraph" w:styleId="Pieddepage">
-    <w:name w:val="footer"/>
-    <w:basedOn w:val="Normal"/>
-    <w:link w:val="PieddepageCar"/>
-    <w:uiPriority w:val="99"/>
-    <w:rsid w:val="00196712"/>
-    <w:pPr>
-      <w:tabs>
-        <w:tab w:val="center" w:pos="4536"/>
-        <w:tab w:val="right" w:pos="9072"/>
-      </w:tabs>
-      <w:spacing w:after="0" w:line="240" w:lineRule="auto"/>
-    </w:pPr>
-  </w:style>
-  <w:style w:type="character" w:customStyle="1" w:styleId="PieddepageCar">
-    <w:name w:val="Pied de page Car"/>
-    <w:basedOn w:val="Policepardfaut"/>
-    <w:link w:val="Pieddepage"/>
-    <w:uiPriority w:val="99"/>
-    <w:locked/>
-    <w:rsid w:val="00196712"/>
-    <w:rPr>
-      <w:rFonts w:cs="Times New Roman"/>
-    </w:rPr>
-  </w:style>
-  <w:style w:type="paragraph" w:styleId="Corpsdetexte">
-    <w:name w:val="Body Text"/>
-    <w:basedOn w:val="Normal"/>
-    <w:link w:val="CorpsdetexteCar"/>
-    <w:uiPriority w:val="99"/>
-    <w:rsid w:val="007F7B19"/>
-    <w:pPr>
-      <w:spacing w:before="120" w:after="120" w:line="240" w:lineRule="auto"/>
-    </w:pPr>
-    <w:rPr>
-      <w:rFonts w:ascii="Arial" w:eastAsia="Times New Roman" w:hAnsi="Arial"/>
-      <w:szCs w:val="24"/>
-      <w:lang w:eastAsia="fr-FR"/>
-    </w:rPr>
-  </w:style>
-  <w:style w:type="character" w:customStyle="1" w:styleId="CorpsdetexteCar">
-    <w:name w:val="Corps de texte Car"/>
-    <w:basedOn w:val="Policepardfaut"/>
-    <w:link w:val="Corpsdetexte"/>
-    <w:uiPriority w:val="99"/>
-    <w:locked/>
-    <w:rsid w:val="007F7B19"/>
-    <w:rPr>
-      <w:rFonts w:ascii="Arial" w:hAnsi="Arial" w:cs="Times New Roman"/>
-      <w:sz w:val="24"/>
-      <w:szCs w:val="24"/>
-      <w:lang w:eastAsia="fr-FR"/>
-    </w:rPr>
-  </w:style>
-  <w:style w:type="character" w:customStyle="1" w:styleId="StyleTitreLatin36ptCar">
-    <w:name w:val="Style Titre + (Latin) 36 pt Car"/>
-    <w:basedOn w:val="Policepardfaut"/>
-    <w:rsid w:val="007F7B19"/>
-    <w:rPr>
-      <w:rFonts w:ascii="Arial" w:hAnsi="Arial" w:cs="Arial"/>
-      <w:b/>
-      <w:bCs/>
-      <w:kern w:val="28"/>
-      <w:sz w:val="32"/>
-      <w:szCs w:val="32"/>
-      <w:lang w:val="fr-FR" w:eastAsia="fr-FR" w:bidi="ar-SA"/>
-    </w:rPr>
-  </w:style>
-  <w:style w:type="paragraph" w:customStyle="1" w:styleId="Titredocument">
-    <w:name w:val="Titre document"/>
-    <w:basedOn w:val="Normal"/>
-    <w:rsid w:val="007F7B19"/>
-    <w:pPr>
-      <w:spacing w:before="1200" w:after="360" w:line="240" w:lineRule="auto"/>
-      <w:jc w:val="center"/>
-    </w:pPr>
-    <w:rPr>
-      <w:rFonts w:ascii="Arial" w:eastAsia="Times New Roman" w:hAnsi="Arial" w:cs="Arial"/>
-      <w:b/>
-      <w:bCs/>
-      <w:kern w:val="28"/>
-      <w:sz w:val="56"/>
-      <w:szCs w:val="32"/>
-      <w:lang w:eastAsia="fr-FR"/>
-    </w:rPr>
-  </w:style>
-  <w:style w:type="paragraph" w:customStyle="1" w:styleId="TitreProjet">
-    <w:name w:val="Titre Projet"/>
-    <w:rsid w:val="007F7B19"/>
-    <w:pPr>
-      <w:spacing w:before="2280"/>
-      <w:jc w:val="center"/>
-    </w:pPr>
-    <w:rPr>
-      <w:rFonts w:ascii="Arial" w:eastAsia="Times New Roman" w:hAnsi="Arial" w:cs="Arial"/>
-      <w:b/>
-      <w:bCs/>
-      <w:kern w:val="28"/>
-      <w:sz w:val="72"/>
-      <w:szCs w:val="32"/>
-    </w:rPr>
-  </w:style>
-  <w:style w:type="paragraph" w:customStyle="1" w:styleId="Version">
-    <w:name w:val="Version"/>
-    <w:basedOn w:val="Normal"/>
-    <w:rsid w:val="007F7B19"/>
-    <w:pPr>
-      <w:spacing w:before="1200" w:after="360" w:line="240" w:lineRule="auto"/>
-      <w:jc w:val="center"/>
-    </w:pPr>
-    <w:rPr>
-      <w:rFonts w:ascii="Arial" w:eastAsia="Times New Roman" w:hAnsi="Arial"/>
-      <w:sz w:val="36"/>
-      <w:szCs w:val="36"/>
-      <w:lang w:eastAsia="fr-FR"/>
-    </w:rPr>
-  </w:style>
-  <w:style w:type="table" w:styleId="Grilledutableau">
-    <w:name w:val="Table Grid"/>
-    <w:basedOn w:val="TableauNormal"/>
-    <w:uiPriority w:val="99"/>
-    <w:rsid w:val="00C22AF4"/>
-    <w:tblPr>
-      <w:tblInd w:w="0" w:type="dxa"/>
-      <w:tblBorders>
-        <w:top w:val="single" w:sz="4" w:space="0" w:color="000000"/>
-        <w:left w:val="single" w:sz="4" w:space="0" w:color="000000"/>
-        <w:bottom w:val="single" w:sz="4" w:space="0" w:color="000000"/>
-        <w:right w:val="single" w:sz="4" w:space="0" w:color="000000"/>
-        <w:insideH w:val="single" w:sz="4" w:space="0" w:color="000000"/>
-        <w:insideV w:val="single" w:sz="4" w:space="0" w:color="000000"/>
-      </w:tblBorders>
-      <w:tblCellMar>
-        <w:top w:w="0" w:type="dxa"/>
-        <w:left w:w="108" w:type="dxa"/>
-        <w:bottom w:w="0" w:type="dxa"/>
-        <w:right w:w="108" w:type="dxa"/>
-      </w:tblCellMar>
-    </w:tblPr>
-  </w:style>
-  <w:style w:type="table" w:styleId="Grilleclaire-Accent5">
-    <w:name w:val="Light Grid Accent 5"/>
-    <w:basedOn w:val="TableauNormal"/>
-    <w:uiPriority w:val="99"/>
-    <w:rsid w:val="00C22AF4"/>
-    <w:tblPr>
-      <w:tblStyleRowBandSize w:val="1"/>
-      <w:tblStyleColBandSize w:val="1"/>
-      <w:tblInd w:w="0" w:type="dxa"/>
-      <w:tblBorders>
-        <w:top w:val="single" w:sz="8" w:space="0" w:color="4BACC6"/>
-        <w:left w:val="single" w:sz="8" w:space="0" w:color="4BACC6"/>
-        <w:bottom w:val="single" w:sz="8" w:space="0" w:color="4BACC6"/>
-        <w:right w:val="single" w:sz="8" w:space="0" w:color="4BACC6"/>
-        <w:insideH w:val="single" w:sz="8" w:space="0" w:color="4BACC6"/>
-        <w:insideV w:val="single" w:sz="8" w:space="0" w:color="4BACC6"/>
-      </w:tblBorders>
-      <w:tblCellMar>
-        <w:top w:w="0" w:type="dxa"/>
-        <w:left w:w="108" w:type="dxa"/>
-        <w:bottom w:w="0" w:type="dxa"/>
-        <w:right w:w="108" w:type="dxa"/>
-      </w:tblCellMar>
-    </w:tblPr>
-    <w:tblStylePr w:type="firstRow">
-      <w:pPr>
-        <w:spacing w:before="0" w:after="0"/>
-      </w:pPr>
-      <w:rPr>
-        <w:rFonts w:ascii="Cambria" w:eastAsia="Times New Roman" w:hAnsi="Cambria" w:cs="Times New Roman"/>
-        <w:b/>
-        <w:bCs/>
-      </w:rPr>
-      <w:tblPr/>
-      <w:tcPr>
-        <w:tcBorders>
-          <w:top w:val="single" w:sz="8" w:space="0" w:color="4BACC6"/>
-          <w:left w:val="single" w:sz="8" w:space="0" w:color="4BACC6"/>
-          <w:bottom w:val="single" w:sz="18" w:space="0" w:color="4BACC6"/>
-          <w:right w:val="single" w:sz="8" w:space="0" w:color="4BACC6"/>
-          <w:insideH w:val="nil"/>
-          <w:insideV w:val="single" w:sz="8" w:space="0" w:color="4BACC6"/>
-        </w:tcBorders>
-      </w:tcPr>
-    </w:tblStylePr>
-    <w:tblStylePr w:type="lastRow">
-      <w:pPr>
-        <w:spacing w:before="0" w:after="0"/>
-      </w:pPr>
-      <w:rPr>
-        <w:rFonts w:ascii="Cambria" w:eastAsia="Times New Roman" w:hAnsi="Cambria" w:cs="Times New Roman"/>
-        <w:b/>
-        <w:bCs/>
-      </w:rPr>
-      <w:tblPr/>
-      <w:tcPr>
-        <w:tcBorders>
-          <w:top w:val="double" w:sz="6" w:space="0" w:color="4BACC6"/>
-          <w:left w:val="single" w:sz="8" w:space="0" w:color="4BACC6"/>
-          <w:bottom w:val="single" w:sz="8" w:space="0" w:color="4BACC6"/>
-          <w:right w:val="single" w:sz="8" w:space="0" w:color="4BACC6"/>
-          <w:insideH w:val="nil"/>
-          <w:insideV w:val="single" w:sz="8" w:space="0" w:color="4BACC6"/>
-        </w:tcBorders>
-      </w:tcPr>
-    </w:tblStylePr>
-    <w:tblStylePr w:type="firstCol">
-      <w:rPr>
-        <w:rFonts w:ascii="Cambria" w:eastAsia="Times New Roman" w:hAnsi="Cambria" w:cs="Times New Roman"/>
-        <w:b/>
-        <w:bCs/>
-      </w:rPr>
-    </w:tblStylePr>
-    <w:tblStylePr w:type="lastCol">
-      <w:rPr>
-        <w:rFonts w:ascii="Cambria" w:eastAsia="Times New Roman" w:hAnsi="Cambria" w:cs="Times New Roman"/>
-        <w:b/>
-        <w:bCs/>
-      </w:rPr>
-      <w:tblPr/>
-      <w:tcPr>
-        <w:tcBorders>
-          <w:top w:val="single" w:sz="8" w:space="0" w:color="4BACC6"/>
-          <w:left w:val="single" w:sz="8" w:space="0" w:color="4BACC6"/>
-          <w:bottom w:val="single" w:sz="8" w:space="0" w:color="4BACC6"/>
-          <w:right w:val="single" w:sz="8" w:space="0" w:color="4BACC6"/>
-        </w:tcBorders>
-      </w:tcPr>
-    </w:tblStylePr>
-    <w:tblStylePr w:type="band1Vert">
-      <w:rPr>
-        <w:rFonts w:cs="Times New Roman"/>
-      </w:rPr>
-      <w:tblPr/>
-      <w:tcPr>
-        <w:tcBorders>
-          <w:top w:val="single" w:sz="8" w:space="0" w:color="4BACC6"/>
-          <w:left w:val="single" w:sz="8" w:space="0" w:color="4BACC6"/>
-          <w:bottom w:val="single" w:sz="8" w:space="0" w:color="4BACC6"/>
-          <w:right w:val="single" w:sz="8" w:space="0" w:color="4BACC6"/>
-        </w:tcBorders>
-        <w:shd w:val="clear" w:color="auto" w:fill="D2EAF1"/>
-      </w:tcPr>
-    </w:tblStylePr>
-    <w:tblStylePr w:type="band1Horz">
-      <w:rPr>
-        <w:rFonts w:cs="Times New Roman"/>
-      </w:rPr>
-      <w:tblPr/>
-      <w:tcPr>
-        <w:tcBorders>
-          <w:top w:val="single" w:sz="8" w:space="0" w:color="4BACC6"/>
-          <w:left w:val="single" w:sz="8" w:space="0" w:color="4BACC6"/>
-          <w:bottom w:val="single" w:sz="8" w:space="0" w:color="4BACC6"/>
-          <w:right w:val="single" w:sz="8" w:space="0" w:color="4BACC6"/>
-          <w:insideV w:val="single" w:sz="8" w:space="0" w:color="4BACC6"/>
-        </w:tcBorders>
-        <w:shd w:val="clear" w:color="auto" w:fill="D2EAF1"/>
-      </w:tcPr>
-    </w:tblStylePr>
-    <w:tblStylePr w:type="band2Horz">
-      <w:rPr>
-        <w:rFonts w:cs="Times New Roman"/>
-      </w:rPr>
-      <w:tblPr/>
-      <w:tcPr>
-        <w:tcBorders>
-          <w:top w:val="single" w:sz="8" w:space="0" w:color="4BACC6"/>
-          <w:left w:val="single" w:sz="8" w:space="0" w:color="4BACC6"/>
-          <w:bottom w:val="single" w:sz="8" w:space="0" w:color="4BACC6"/>
-          <w:right w:val="single" w:sz="8" w:space="0" w:color="4BACC6"/>
-          <w:insideV w:val="single" w:sz="8" w:space="0" w:color="4BACC6"/>
-        </w:tcBorders>
-      </w:tcPr>
-    </w:tblStylePr>
-  </w:style>
-  <w:style w:type="table" w:styleId="Trameclaire-Accent5">
-    <w:name w:val="Light Shading Accent 5"/>
-    <w:basedOn w:val="TableauNormal"/>
-    <w:uiPriority w:val="99"/>
-    <w:rsid w:val="00195685"/>
-    <w:rPr>
-      <w:color w:val="31849B"/>
-    </w:rPr>
-    <w:tblPr>
-      <w:tblStyleRowBandSize w:val="1"/>
-      <w:tblStyleColBandSize w:val="1"/>
-      <w:tblInd w:w="0" w:type="dxa"/>
-      <w:tblBorders>
-        <w:top w:val="single" w:sz="8" w:space="0" w:color="4BACC6"/>
-        <w:bottom w:val="single" w:sz="8" w:space="0" w:color="4BACC6"/>
-      </w:tblBorders>
-      <w:tblCellMar>
-        <w:top w:w="0" w:type="dxa"/>
-        <w:left w:w="108" w:type="dxa"/>
-        <w:bottom w:w="0" w:type="dxa"/>
-        <w:right w:w="108" w:type="dxa"/>
-      </w:tblCellMar>
-    </w:tblPr>
-    <w:tblStylePr w:type="firstRow">
-      <w:pPr>
-        <w:spacing w:before="0" w:after="0"/>
-      </w:pPr>
-      <w:rPr>
-        <w:rFonts w:cs="Times New Roman"/>
-        <w:b/>
-        <w:bCs/>
-      </w:rPr>
-      <w:tblPr/>
-      <w:tcPr>
-        <w:tcBorders>
-          <w:top w:val="single" w:sz="8" w:space="0" w:color="4BACC6"/>
-          <w:left w:val="nil"/>
-          <w:bottom w:val="single" w:sz="8" w:space="0" w:color="4BACC6"/>
-          <w:right w:val="nil"/>
-          <w:insideH w:val="nil"/>
-          <w:insideV w:val="nil"/>
-        </w:tcBorders>
-      </w:tcPr>
-    </w:tblStylePr>
-    <w:tblStylePr w:type="lastRow">
-      <w:pPr>
-        <w:spacing w:before="0" w:after="0"/>
-      </w:pPr>
-      <w:rPr>
-        <w:rFonts w:cs="Times New Roman"/>
-        <w:b/>
-        <w:bCs/>
-      </w:rPr>
-      <w:tblPr/>
-      <w:tcPr>
-        <w:tcBorders>
-          <w:top w:val="single" w:sz="8" w:space="0" w:color="4BACC6"/>
-          <w:left w:val="nil"/>
-          <w:bottom w:val="single" w:sz="8" w:space="0" w:color="4BACC6"/>
-          <w:right w:val="nil"/>
-          <w:insideH w:val="nil"/>
-          <w:insideV w:val="nil"/>
-        </w:tcBorders>
-      </w:tcPr>
-    </w:tblStylePr>
-    <w:tblStylePr w:type="firstCol">
-      <w:rPr>
-        <w:rFonts w:cs="Times New Roman"/>
-        <w:b/>
-        <w:bCs/>
-      </w:rPr>
-    </w:tblStylePr>
-    <w:tblStylePr w:type="lastCol">
-      <w:rPr>
-        <w:rFonts w:cs="Times New Roman"/>
-        <w:b/>
-        <w:bCs/>
-      </w:rPr>
-    </w:tblStylePr>
-    <w:tblStylePr w:type="band1Vert">
-      <w:rPr>
-        <w:rFonts w:cs="Times New Roman"/>
-      </w:rPr>
-      <w:tblPr/>
-      <w:tcPr>
-        <w:tcBorders>
-          <w:left w:val="nil"/>
-          <w:right w:val="nil"/>
-          <w:insideH w:val="nil"/>
-          <w:insideV w:val="nil"/>
-        </w:tcBorders>
-        <w:shd w:val="clear" w:color="auto" w:fill="D2EAF1"/>
-      </w:tcPr>
-    </w:tblStylePr>
-    <w:tblStylePr w:type="band1Horz">
-      <w:rPr>
-        <w:rFonts w:cs="Times New Roman"/>
-      </w:rPr>
-      <w:tblPr/>
-      <w:tcPr>
-        <w:tcBorders>
-          <w:left w:val="nil"/>
-          <w:right w:val="nil"/>
-          <w:insideH w:val="nil"/>
-          <w:insideV w:val="nil"/>
-        </w:tcBorders>
-        <w:shd w:val="clear" w:color="auto" w:fill="D2EAF1"/>
-      </w:tcPr>
-    </w:tblStylePr>
-  </w:style>
-  <w:style w:type="table" w:styleId="Tramemoyenne1-Accent5">
-    <w:name w:val="Medium Shading 1 Accent 5"/>
-    <w:basedOn w:val="TableauNormal"/>
-    <w:uiPriority w:val="99"/>
-    <w:rsid w:val="00195685"/>
-    <w:tblPr>
-      <w:tblStyleRowBandSize w:val="1"/>
-      <w:tblStyleColBandSize w:val="1"/>
-      <w:tblInd w:w="0" w:type="dxa"/>
-      <w:tblBorders>
-        <w:top w:val="single" w:sz="8" w:space="0" w:color="78C0D4"/>
-        <w:left w:val="single" w:sz="8" w:space="0" w:color="78C0D4"/>
-        <w:bottom w:val="single" w:sz="8" w:space="0" w:color="78C0D4"/>
-        <w:right w:val="single" w:sz="8" w:space="0" w:color="78C0D4"/>
-        <w:insideH w:val="single" w:sz="8" w:space="0" w:color="78C0D4"/>
-      </w:tblBorders>
-      <w:tblCellMar>
-        <w:top w:w="0" w:type="dxa"/>
-        <w:left w:w="108" w:type="dxa"/>
-        <w:bottom w:w="0" w:type="dxa"/>
-        <w:right w:w="108" w:type="dxa"/>
-      </w:tblCellMar>
-    </w:tblPr>
-    <w:tblStylePr w:type="firstRow">
-      <w:pPr>
-        <w:spacing w:before="0" w:after="0"/>
-      </w:pPr>
-      <w:rPr>
-        <w:rFonts w:cs="Times New Roman"/>
-        <w:b/>
-        <w:bCs/>
-        <w:color w:val="FFFFFF"/>
-      </w:rPr>
-      <w:tblPr/>
-      <w:tcPr>
-        <w:tcBorders>
-          <w:top w:val="single" w:sz="8" w:space="0" w:color="78C0D4"/>
-          <w:left w:val="single" w:sz="8" w:space="0" w:color="78C0D4"/>
-          <w:bottom w:val="single" w:sz="8" w:space="0" w:color="78C0D4"/>
-          <w:right w:val="single" w:sz="8" w:space="0" w:color="78C0D4"/>
-          <w:insideH w:val="nil"/>
-          <w:insideV w:val="nil"/>
-        </w:tcBorders>
-        <w:shd w:val="clear" w:color="auto" w:fill="4BACC6"/>
-      </w:tcPr>
-    </w:tblStylePr>
-    <w:tblStylePr w:type="lastRow">
-      <w:pPr>
-        <w:spacing w:before="0" w:after="0"/>
-      </w:pPr>
-      <w:rPr>
-        <w:rFonts w:cs="Times New Roman"/>
-        <w:b/>
-        <w:bCs/>
-      </w:rPr>
-      <w:tblPr/>
-      <w:tcPr>
-        <w:tcBorders>
-          <w:top w:val="double" w:sz="6" w:space="0" w:color="78C0D4"/>
-          <w:left w:val="single" w:sz="8" w:space="0" w:color="78C0D4"/>
-          <w:bottom w:val="single" w:sz="8" w:space="0" w:color="78C0D4"/>
-          <w:right w:val="single" w:sz="8" w:space="0" w:color="78C0D4"/>
-          <w:insideH w:val="nil"/>
-          <w:insideV w:val="nil"/>
-        </w:tcBorders>
-      </w:tcPr>
-    </w:tblStylePr>
-    <w:tblStylePr w:type="firstCol">
-      <w:rPr>
-        <w:rFonts w:cs="Times New Roman"/>
-        <w:b/>
-        <w:bCs/>
-      </w:rPr>
-    </w:tblStylePr>
-    <w:tblStylePr w:type="lastCol">
-      <w:rPr>
-        <w:rFonts w:cs="Times New Roman"/>
-        <w:b/>
-        <w:bCs/>
-      </w:rPr>
-    </w:tblStylePr>
-    <w:tblStylePr w:type="band1Vert">
-      <w:rPr>
-        <w:rFonts w:cs="Times New Roman"/>
-      </w:rPr>
-      <w:tblPr/>
-      <w:tcPr>
-        <w:shd w:val="clear" w:color="auto" w:fill="D2EAF1"/>
-      </w:tcPr>
-    </w:tblStylePr>
-    <w:tblStylePr w:type="band1Horz">
-      <w:rPr>
-        <w:rFonts w:cs="Times New Roman"/>
-      </w:rPr>
-      <w:tblPr/>
-      <w:tcPr>
-        <w:tcBorders>
-          <w:insideH w:val="nil"/>
-          <w:insideV w:val="nil"/>
-        </w:tcBorders>
-        <w:shd w:val="clear" w:color="auto" w:fill="D2EAF1"/>
-      </w:tcPr>
-    </w:tblStylePr>
-    <w:tblStylePr w:type="band2Horz">
-      <w:rPr>
-        <w:rFonts w:cs="Times New Roman"/>
-      </w:rPr>
-      <w:tblPr/>
-      <w:tcPr>
-        <w:tcBorders>
-          <w:insideH w:val="nil"/>
-          <w:insideV w:val="nil"/>
-        </w:tcBorders>
-      </w:tcPr>
-    </w:tblStylePr>
-  </w:style>
-  <w:style w:type="table" w:styleId="Listemoyenne1-Accent5">
-    <w:name w:val="Medium List 1 Accent 5"/>
-    <w:basedOn w:val="TableauNormal"/>
-    <w:uiPriority w:val="99"/>
-    <w:rsid w:val="00195685"/>
-    <w:rPr>
-      <w:color w:val="000000"/>
-    </w:rPr>
-    <w:tblPr>
-      <w:tblStyleRowBandSize w:val="1"/>
-      <w:tblStyleColBandSize w:val="1"/>
-      <w:tblInd w:w="0" w:type="dxa"/>
-      <w:tblBorders>
-        <w:top w:val="single" w:sz="8" w:space="0" w:color="4BACC6"/>
-        <w:bottom w:val="single" w:sz="8" w:space="0" w:color="4BACC6"/>
-      </w:tblBorders>
-      <w:tblCellMar>
-        <w:top w:w="0" w:type="dxa"/>
-        <w:left w:w="108" w:type="dxa"/>
-        <w:bottom w:w="0" w:type="dxa"/>
-        <w:right w:w="108" w:type="dxa"/>
-      </w:tblCellMar>
-    </w:tblPr>
-    <w:tblStylePr w:type="firstRow">
-      <w:rPr>
-        <w:rFonts w:ascii="Cambria" w:eastAsia="Times New Roman" w:hAnsi="Cambria" w:cs="Times New Roman"/>
-      </w:rPr>
-      <w:tblPr/>
-      <w:tcPr>
-        <w:tcBorders>
-          <w:top w:val="nil"/>
-          <w:bottom w:val="single" w:sz="8" w:space="0" w:color="4BACC6"/>
-        </w:tcBorders>
-      </w:tcPr>
-    </w:tblStylePr>
-    <w:tblStylePr w:type="lastRow">
-      <w:rPr>
-        <w:rFonts w:cs="Times New Roman"/>
-        <w:b/>
-        <w:bCs/>
-        <w:color w:val="1F497D"/>
-      </w:rPr>
-      <w:tblPr/>
-      <w:tcPr>
-        <w:tcBorders>
-          <w:top w:val="single" w:sz="8" w:space="0" w:color="4BACC6"/>
-          <w:bottom w:val="single" w:sz="8" w:space="0" w:color="4BACC6"/>
-        </w:tcBorders>
-      </w:tcPr>
-    </w:tblStylePr>
-    <w:tblStylePr w:type="firstCol">
-      <w:rPr>
-        <w:rFonts w:cs="Times New Roman"/>
-        <w:b/>
-        <w:bCs/>
-      </w:rPr>
-    </w:tblStylePr>
-    <w:tblStylePr w:type="lastCol">
-      <w:rPr>
-        <w:rFonts w:cs="Times New Roman"/>
-        <w:b/>
-        <w:bCs/>
-      </w:rPr>
-      <w:tblPr/>
-      <w:tcPr>
-        <w:tcBorders>
-          <w:top w:val="single" w:sz="8" w:space="0" w:color="4BACC6"/>
-          <w:bottom w:val="single" w:sz="8" w:space="0" w:color="4BACC6"/>
-        </w:tcBorders>
-      </w:tcPr>
-    </w:tblStylePr>
-    <w:tblStylePr w:type="band1Vert">
-      <w:rPr>
-        <w:rFonts w:cs="Times New Roman"/>
-      </w:rPr>
-      <w:tblPr/>
-      <w:tcPr>
-        <w:shd w:val="clear" w:color="auto" w:fill="D2EAF1"/>
-      </w:tcPr>
-    </w:tblStylePr>
-    <w:tblStylePr w:type="band1Horz">
-      <w:rPr>
-        <w:rFonts w:cs="Times New Roman"/>
-      </w:rPr>
-      <w:tblPr/>
-      <w:tcPr>
-        <w:shd w:val="clear" w:color="auto" w:fill="D2EAF1"/>
-      </w:tcPr>
-    </w:tblStylePr>
-  </w:style>
-  <w:style w:type="paragraph" w:styleId="NormalWeb">
-    <w:name w:val="Normal (Web)"/>
-    <w:basedOn w:val="Normal"/>
-    <w:uiPriority w:val="99"/>
-    <w:rsid w:val="00EE04BB"/>
-    <w:pPr>
-      <w:spacing w:before="100" w:beforeAutospacing="1" w:after="100" w:afterAutospacing="1" w:line="240" w:lineRule="auto"/>
-    </w:pPr>
-    <w:rPr>
-      <w:rFonts w:ascii="Times New Roman" w:eastAsia="Times New Roman" w:hAnsi="Times New Roman"/>
-      <w:sz w:val="24"/>
-      <w:szCs w:val="24"/>
-      <w:lang w:eastAsia="fr-FR"/>
-    </w:rPr>
-  </w:style>
-  <w:style w:type="character" w:customStyle="1" w:styleId="spellmod1">
-    <w:name w:val="spellmod1"/>
-    <w:basedOn w:val="Policepardfaut"/>
-    <w:uiPriority w:val="99"/>
-    <w:rsid w:val="00EE04BB"/>
-    <w:rPr>
-      <w:rFonts w:cs="Times New Roman"/>
-      <w:i/>
-      <w:iCs/>
-      <w:color w:val="FF0000"/>
-      <w:u w:val="none"/>
-      <w:effect w:val="none"/>
-    </w:rPr>
-  </w:style>
-  <w:style w:type="character" w:customStyle="1" w:styleId="ver1">
-    <w:name w:val="ver1"/>
-    <w:basedOn w:val="Policepardfaut"/>
-    <w:uiPriority w:val="99"/>
-    <w:rsid w:val="00EE04BB"/>
-    <w:rPr>
-      <w:rFonts w:cs="Times New Roman"/>
-      <w:b/>
-      <w:bCs/>
-      <w:color w:val="000000"/>
-      <w:u w:val="none"/>
-      <w:effect w:val="none"/>
-      <w:bdr w:val="single" w:sz="12" w:space="0" w:color="FFCC33" w:frame="1"/>
-      <w:shd w:val="clear" w:color="auto" w:fill="FFFFDD"/>
-    </w:rPr>
-  </w:style>
-  <w:style w:type="paragraph" w:customStyle="1" w:styleId="Tabletext">
-    <w:name w:val="Tabletext"/>
-    <w:basedOn w:val="Normal"/>
-    <w:rsid w:val="0095384A"/>
-    <w:pPr>
-      <w:keepLines/>
-      <w:widowControl w:val="0"/>
-      <w:spacing w:after="120" w:line="240" w:lineRule="atLeast"/>
-    </w:pPr>
-    <w:rPr>
-      <w:rFonts w:ascii="Times New Roman" w:eastAsia="Times New Roman" w:hAnsi="Times New Roman"/>
-      <w:sz w:val="20"/>
-      <w:szCs w:val="20"/>
-      <w:lang w:val="en-US"/>
-    </w:rPr>
-  </w:style>
-  <w:style w:type="paragraph" w:styleId="Sansinterligne">
-    <w:name w:val="No Spacing"/>
-    <w:link w:val="SansinterligneCar"/>
-    <w:uiPriority w:val="99"/>
-    <w:qFormat/>
-    <w:rsid w:val="009B5EEB"/>
-    <w:rPr>
-      <w:rFonts w:eastAsia="Times New Roman"/>
-      <w:sz w:val="22"/>
-      <w:szCs w:val="22"/>
-      <w:lang w:eastAsia="en-US"/>
-    </w:rPr>
-  </w:style>
-  <w:style w:type="character" w:customStyle="1" w:styleId="SansinterligneCar">
-    <w:name w:val="Sans interligne Car"/>
-    <w:basedOn w:val="Policepardfaut"/>
-    <w:link w:val="Sansinterligne"/>
-    <w:uiPriority w:val="99"/>
-    <w:locked/>
-    <w:rsid w:val="009B5EEB"/>
-    <w:rPr>
-      <w:rFonts w:eastAsia="Times New Roman"/>
-      <w:sz w:val="22"/>
-      <w:szCs w:val="22"/>
-      <w:lang w:val="fr-FR" w:eastAsia="en-US" w:bidi="ar-SA"/>
-    </w:rPr>
-  </w:style>
-  <w:style w:type="table" w:customStyle="1" w:styleId="Grilleclaire-Accent11">
-    <w:name w:val="Grille claire - Accent 11"/>
-    <w:basedOn w:val="TableauNormal"/>
-    <w:uiPriority w:val="62"/>
-    <w:rsid w:val="00BD680A"/>
-    <w:tblPr>
-      <w:tblStyleRowBandSize w:val="1"/>
-      <w:tblStyleColBandSize w:val="1"/>
-      <w:tblInd w:w="0" w:type="dxa"/>
-      <w:tblBorders>
-        <w:top w:val="single" w:sz="8" w:space="0" w:color="4F81BD"/>
-        <w:left w:val="single" w:sz="8" w:space="0" w:color="4F81BD"/>
-        <w:bottom w:val="single" w:sz="8" w:space="0" w:color="4F81BD"/>
-        <w:right w:val="single" w:sz="8" w:space="0" w:color="4F81BD"/>
-        <w:insideH w:val="single" w:sz="8" w:space="0" w:color="4F81BD"/>
-        <w:insideV w:val="single" w:sz="8" w:space="0" w:color="4F81BD"/>
-      </w:tblBorders>
-      <w:tblCellMar>
-        <w:top w:w="0" w:type="dxa"/>
-        <w:left w:w="108" w:type="dxa"/>
-        <w:bottom w:w="0" w:type="dxa"/>
-        <w:right w:w="108" w:type="dxa"/>
-      </w:tblCellMar>
-    </w:tblPr>
-    <w:tblStylePr w:type="firstRow">
-      <w:pPr>
-        <w:spacing w:before="0" w:after="0" w:line="240" w:lineRule="auto"/>
-      </w:pPr>
-      <w:rPr>
-        <w:rFonts w:ascii="Cambria" w:eastAsia="Times New Roman" w:hAnsi="Cambria" w:cs="Times New Roman"/>
-        <w:b/>
-        <w:bCs/>
-      </w:rPr>
-      <w:tblPr/>
-      <w:tcPr>
-        <w:tcBorders>
-          <w:top w:val="single" w:sz="8" w:space="0" w:color="4F81BD"/>
-          <w:left w:val="single" w:sz="8" w:space="0" w:color="4F81BD"/>
-          <w:bottom w:val="single" w:sz="18" w:space="0" w:color="4F81BD"/>
-          <w:right w:val="single" w:sz="8" w:space="0" w:color="4F81BD"/>
-          <w:insideH w:val="nil"/>
-          <w:insideV w:val="single" w:sz="8" w:space="0" w:color="4F81BD"/>
-        </w:tcBorders>
-      </w:tcPr>
-    </w:tblStylePr>
-    <w:tblStylePr w:type="lastRow">
-      <w:pPr>
-        <w:spacing w:before="0" w:after="0" w:line="240" w:lineRule="auto"/>
-      </w:pPr>
-      <w:rPr>
-        <w:rFonts w:ascii="Cambria" w:eastAsia="Times New Roman" w:hAnsi="Cambria" w:cs="Times New Roman"/>
-        <w:b/>
-        <w:bCs/>
-      </w:rPr>
-      <w:tblPr/>
-      <w:tcPr>
-        <w:tcBorders>
-          <w:top w:val="double" w:sz="6" w:space="0" w:color="4F81BD"/>
-          <w:left w:val="single" w:sz="8" w:space="0" w:color="4F81BD"/>
-          <w:bottom w:val="single" w:sz="8" w:space="0" w:color="4F81BD"/>
-          <w:right w:val="single" w:sz="8" w:space="0" w:color="4F81BD"/>
-          <w:insideH w:val="nil"/>
-          <w:insideV w:val="single" w:sz="8" w:space="0" w:color="4F81BD"/>
-        </w:tcBorders>
-      </w:tcPr>
-    </w:tblStylePr>
-    <w:tblStylePr w:type="firstCol">
-      <w:rPr>
-        <w:rFonts w:ascii="Cambria" w:eastAsia="Times New Roman" w:hAnsi="Cambria" w:cs="Times New Roman"/>
-        <w:b/>
-        <w:bCs/>
-      </w:rPr>
-    </w:tblStylePr>
-    <w:tblStylePr w:type="lastCol">
-      <w:rPr>
-        <w:rFonts w:ascii="Cambria" w:eastAsia="Times New Roman" w:hAnsi="Cambria" w:cs="Times New Roman"/>
-        <w:b/>
-        <w:bCs/>
-      </w:rPr>
-      <w:tblPr/>
-      <w:tcPr>
-        <w:tcBorders>
-          <w:top w:val="single" w:sz="8" w:space="0" w:color="4F81BD"/>
-          <w:left w:val="single" w:sz="8" w:space="0" w:color="4F81BD"/>
-          <w:bottom w:val="single" w:sz="8" w:space="0" w:color="4F81BD"/>
-          <w:right w:val="single" w:sz="8" w:space="0" w:color="4F81BD"/>
-        </w:tcBorders>
-      </w:tcPr>
-    </w:tblStylePr>
-    <w:tblStylePr w:type="band1Vert">
-      <w:tblPr/>
-      <w:tcPr>
-        <w:tcBorders>
-          <w:top w:val="single" w:sz="8" w:space="0" w:color="4F81BD"/>
-          <w:left w:val="single" w:sz="8" w:space="0" w:color="4F81BD"/>
-          <w:bottom w:val="single" w:sz="8" w:space="0" w:color="4F81BD"/>
-          <w:right w:val="single" w:sz="8" w:space="0" w:color="4F81BD"/>
-        </w:tcBorders>
-        <w:shd w:val="clear" w:color="auto" w:fill="D3DFEE"/>
-      </w:tcPr>
-    </w:tblStylePr>
-    <w:tblStylePr w:type="band1Horz">
-      <w:tblPr/>
-      <w:tcPr>
-        <w:tcBorders>
-          <w:top w:val="single" w:sz="8" w:space="0" w:color="4F81BD"/>
-          <w:left w:val="single" w:sz="8" w:space="0" w:color="4F81BD"/>
-          <w:bottom w:val="single" w:sz="8" w:space="0" w:color="4F81BD"/>
-          <w:right w:val="single" w:sz="8" w:space="0" w:color="4F81BD"/>
-          <w:insideV w:val="single" w:sz="8" w:space="0" w:color="4F81BD"/>
-        </w:tcBorders>
-        <w:shd w:val="clear" w:color="auto" w:fill="D3DFEE"/>
-      </w:tcPr>
-    </w:tblStylePr>
-    <w:tblStylePr w:type="band2Horz">
-      <w:tblPr/>
-      <w:tcPr>
-        <w:tcBorders>
-          <w:top w:val="single" w:sz="8" w:space="0" w:color="4F81BD"/>
-          <w:left w:val="single" w:sz="8" w:space="0" w:color="4F81BD"/>
-          <w:bottom w:val="single" w:sz="8" w:space="0" w:color="4F81BD"/>
-          <w:right w:val="single" w:sz="8" w:space="0" w:color="4F81BD"/>
-          <w:insideV w:val="single" w:sz="8" w:space="0" w:color="4F81BD"/>
-        </w:tcBorders>
-      </w:tcPr>
-    </w:tblStylePr>
-  </w:style>
-  <w:style w:type="paragraph" w:styleId="Titre">
-    <w:name w:val="Title"/>
-    <w:basedOn w:val="Normal"/>
-    <w:next w:val="Normal"/>
-    <w:link w:val="TitreCar"/>
-    <w:uiPriority w:val="99"/>
-    <w:qFormat/>
-    <w:locked/>
-    <w:rsid w:val="00604EE6"/>
-    <w:pPr>
-      <w:pBdr>
-        <w:bottom w:val="single" w:sz="8" w:space="4" w:color="4F81BD"/>
-      </w:pBdr>
-      <w:spacing w:after="300" w:line="240" w:lineRule="auto"/>
-      <w:contextualSpacing/>
-    </w:pPr>
-    <w:rPr>
-      <w:rFonts w:ascii="Cambria" w:eastAsia="Times New Roman" w:hAnsi="Cambria"/>
-      <w:color w:val="17365D"/>
-      <w:spacing w:val="5"/>
-      <w:kern w:val="28"/>
-      <w:sz w:val="52"/>
-      <w:szCs w:val="52"/>
-    </w:rPr>
-  </w:style>
-  <w:style w:type="character" w:customStyle="1" w:styleId="TitreCar">
-    <w:name w:val="Titre Car"/>
-    <w:basedOn w:val="Policepardfaut"/>
-    <w:link w:val="Titre"/>
-    <w:uiPriority w:val="99"/>
-    <w:rsid w:val="00604EE6"/>
-    <w:rPr>
-      <w:rFonts w:ascii="Cambria" w:eastAsia="Times New Roman" w:hAnsi="Cambria" w:cs="Times New Roman"/>
-      <w:color w:val="17365D"/>
-      <w:spacing w:val="5"/>
-      <w:kern w:val="28"/>
-      <w:sz w:val="52"/>
-      <w:szCs w:val="52"/>
-      <w:lang w:eastAsia="en-US"/>
-    </w:rPr>
-  </w:style>
-  <w:style w:type="table" w:customStyle="1" w:styleId="Trameclaire-Accent11">
-    <w:name w:val="Trame claire - Accent 11"/>
-    <w:basedOn w:val="TableauNormal"/>
-    <w:uiPriority w:val="60"/>
-    <w:rsid w:val="0017276D"/>
-    <w:rPr>
-      <w:color w:val="365F91"/>
-    </w:rPr>
-    <w:tblPr>
-      <w:tblStyleRowBandSize w:val="1"/>
-      <w:tblStyleColBandSize w:val="1"/>
-      <w:tblInd w:w="0" w:type="dxa"/>
-      <w:tblBorders>
-        <w:top w:val="single" w:sz="8" w:space="0" w:color="4F81BD"/>
-        <w:bottom w:val="single" w:sz="8" w:space="0" w:color="4F81BD"/>
-      </w:tblBorders>
-      <w:tblCellMar>
-        <w:top w:w="0" w:type="dxa"/>
-        <w:left w:w="108" w:type="dxa"/>
-        <w:bottom w:w="0" w:type="dxa"/>
-        <w:right w:w="108" w:type="dxa"/>
-      </w:tblCellMar>
-    </w:tblPr>
-    <w:tblStylePr w:type="firstRow">
-      <w:pPr>
-        <w:spacing w:before="0" w:after="0" w:line="240" w:lineRule="auto"/>
-      </w:pPr>
-      <w:rPr>
-        <w:b/>
-        <w:bCs/>
-      </w:rPr>
-      <w:tblPr/>
-      <w:tcPr>
-        <w:tcBorders>
-          <w:top w:val="single" w:sz="8" w:space="0" w:color="4F81BD"/>
-          <w:left w:val="nil"/>
-          <w:bottom w:val="single" w:sz="8" w:space="0" w:color="4F81BD"/>
-          <w:right w:val="nil"/>
-          <w:insideH w:val="nil"/>
-          <w:insideV w:val="nil"/>
-        </w:tcBorders>
-      </w:tcPr>
-    </w:tblStylePr>
-    <w:tblStylePr w:type="lastRow">
-      <w:pPr>
-        <w:spacing w:before="0" w:after="0" w:line="240" w:lineRule="auto"/>
-      </w:pPr>
-      <w:rPr>
-        <w:b/>
-        <w:bCs/>
-      </w:rPr>
-      <w:tblPr/>
-      <w:tcPr>
-        <w:tcBorders>
-          <w:top w:val="single" w:sz="8" w:space="0" w:color="4F81BD"/>
-          <w:left w:val="nil"/>
-          <w:bottom w:val="single" w:sz="8" w:space="0" w:color="4F81BD"/>
-          <w:right w:val="nil"/>
-          <w:insideH w:val="nil"/>
-          <w:insideV w:val="nil"/>
-        </w:tcBorders>
-      </w:tcPr>
-    </w:tblStylePr>
-    <w:tblStylePr w:type="firstCol">
-      <w:rPr>
-        <w:b/>
-        <w:bCs/>
-      </w:rPr>
-    </w:tblStylePr>
-    <w:tblStylePr w:type="lastCol">
-      <w:rPr>
-        <w:b/>
-        <w:bCs/>
-      </w:rPr>
-    </w:tblStylePr>
-    <w:tblStylePr w:type="band1Vert">
-      <w:tblPr/>
-      <w:tcPr>
-        <w:tcBorders>
-          <w:left w:val="nil"/>
-          <w:right w:val="nil"/>
-          <w:insideH w:val="nil"/>
-          <w:insideV w:val="nil"/>
-        </w:tcBorders>
-        <w:shd w:val="clear" w:color="auto" w:fill="D3DFEE"/>
-      </w:tcPr>
-    </w:tblStylePr>
-    <w:tblStylePr w:type="band1Horz">
-      <w:tblPr/>
-      <w:tcPr>
-        <w:tcBorders>
-          <w:left w:val="nil"/>
-          <w:right w:val="nil"/>
-          <w:insideH w:val="nil"/>
-          <w:insideV w:val="nil"/>
-        </w:tcBorders>
-        <w:shd w:val="clear" w:color="auto" w:fill="D3DFEE"/>
-      </w:tcPr>
-    </w:tblStylePr>
-  </w:style>
-  <w:style w:type="character" w:styleId="Lienhypertextesuivivisit">
-    <w:name w:val="FollowedHyperlink"/>
-    <w:basedOn w:val="Policepardfaut"/>
-    <w:uiPriority w:val="99"/>
-    <w:semiHidden/>
-    <w:unhideWhenUsed/>
-    <w:rsid w:val="00E606BA"/>
-    <w:rPr>
-      <w:color w:val="800080"/>
-      <w:u w:val="single"/>
-    </w:rPr>
-  </w:style>
-  <w:style w:type="character" w:styleId="Accentuation">
-    <w:name w:val="Emphasis"/>
-    <w:basedOn w:val="Policepardfaut"/>
-    <w:qFormat/>
-    <w:locked/>
-    <w:rsid w:val="00951E7C"/>
-    <w:rPr>
-      <w:i/>
-      <w:iCs/>
-    </w:rPr>
-  </w:style>
-  <w:style w:type="table" w:styleId="Trameclaire-Accent3">
-    <w:name w:val="Light Shading Accent 3"/>
-    <w:basedOn w:val="TableauNormal"/>
-    <w:uiPriority w:val="60"/>
-    <w:rsid w:val="004769F8"/>
-    <w:rPr>
-      <w:color w:val="76923C"/>
-    </w:rPr>
-    <w:tblPr>
-      <w:tblStyleRowBandSize w:val="1"/>
-      <w:tblStyleColBandSize w:val="1"/>
-      <w:tblInd w:w="0" w:type="dxa"/>
-      <w:tblBorders>
-        <w:top w:val="single" w:sz="8" w:space="0" w:color="9BBB59"/>
-        <w:bottom w:val="single" w:sz="8" w:space="0" w:color="9BBB59"/>
-      </w:tblBorders>
-      <w:tblCellMar>
-        <w:top w:w="0" w:type="dxa"/>
-        <w:left w:w="108" w:type="dxa"/>
-        <w:bottom w:w="0" w:type="dxa"/>
-        <w:right w:w="108" w:type="dxa"/>
-      </w:tblCellMar>
-    </w:tblPr>
-    <w:tblStylePr w:type="firstRow">
-      <w:pPr>
-        <w:spacing w:before="0" w:after="0" w:line="240" w:lineRule="auto"/>
-      </w:pPr>
-      <w:rPr>
-        <w:b/>
-        <w:bCs/>
-      </w:rPr>
-      <w:tblPr/>
-      <w:tcPr>
-        <w:tcBorders>
-          <w:top w:val="single" w:sz="8" w:space="0" w:color="9BBB59"/>
-          <w:left w:val="nil"/>
-          <w:bottom w:val="single" w:sz="8" w:space="0" w:color="9BBB59"/>
-          <w:right w:val="nil"/>
-          <w:insideH w:val="nil"/>
-          <w:insideV w:val="nil"/>
-        </w:tcBorders>
-      </w:tcPr>
-    </w:tblStylePr>
-    <w:tblStylePr w:type="lastRow">
-      <w:pPr>
-        <w:spacing w:before="0" w:after="0" w:line="240" w:lineRule="auto"/>
-      </w:pPr>
-      <w:rPr>
-        <w:b/>
-        <w:bCs/>
-      </w:rPr>
-      <w:tblPr/>
-      <w:tcPr>
-        <w:tcBorders>
-          <w:top w:val="single" w:sz="8" w:space="0" w:color="9BBB59"/>
-          <w:left w:val="nil"/>
-          <w:bottom w:val="single" w:sz="8" w:space="0" w:color="9BBB59"/>
-          <w:right w:val="nil"/>
-          <w:insideH w:val="nil"/>
-          <w:insideV w:val="nil"/>
-        </w:tcBorders>
-      </w:tcPr>
-    </w:tblStylePr>
-    <w:tblStylePr w:type="firstCol">
-      <w:rPr>
-        <w:b/>
-        <w:bCs/>
-      </w:rPr>
-    </w:tblStylePr>
-    <w:tblStylePr w:type="lastCol">
-      <w:rPr>
-        <w:b/>
-        <w:bCs/>
-      </w:rPr>
-    </w:tblStylePr>
-    <w:tblStylePr w:type="band1Vert">
-      <w:tblPr/>
-      <w:tcPr>
-        <w:tcBorders>
-          <w:left w:val="nil"/>
-          <w:right w:val="nil"/>
-          <w:insideH w:val="nil"/>
-          <w:insideV w:val="nil"/>
-        </w:tcBorders>
-        <w:shd w:val="clear" w:color="auto" w:fill="E6EED5"/>
-      </w:tcPr>
-    </w:tblStylePr>
-    <w:tblStylePr w:type="band1Horz">
-      <w:tblPr/>
-      <w:tcPr>
-        <w:tcBorders>
-          <w:left w:val="nil"/>
-          <w:right w:val="nil"/>
-          <w:insideH w:val="nil"/>
-          <w:insideV w:val="nil"/>
-        </w:tcBorders>
-        <w:shd w:val="clear" w:color="auto" w:fill="E6EED5"/>
-      </w:tcPr>
-    </w:tblStylePr>
-  </w:style>
-  <w:style w:type="table" w:styleId="Grilleclaire-Accent3">
-    <w:name w:val="Light Grid Accent 3"/>
-    <w:basedOn w:val="TableauNormal"/>
-    <w:uiPriority w:val="62"/>
-    <w:rsid w:val="009511BD"/>
-    <w:tblPr>
-      <w:tblStyleRowBandSize w:val="1"/>
-      <w:tblStyleColBandSize w:val="1"/>
-      <w:tblInd w:w="0" w:type="dxa"/>
-      <w:tblBorders>
-        <w:top w:val="single" w:sz="8" w:space="0" w:color="9BBB59" w:themeColor="accent3"/>
-        <w:left w:val="single" w:sz="8" w:space="0" w:color="9BBB59" w:themeColor="accent3"/>
-        <w:bottom w:val="single" w:sz="8" w:space="0" w:color="9BBB59" w:themeColor="accent3"/>
-        <w:right w:val="single" w:sz="8" w:space="0" w:color="9BBB59" w:themeColor="accent3"/>
-        <w:insideH w:val="single" w:sz="8" w:space="0" w:color="9BBB59" w:themeColor="accent3"/>
-        <w:insideV w:val="single" w:sz="8" w:space="0" w:color="9BBB59" w:themeColor="accent3"/>
-      </w:tblBorders>
-      <w:tblCellMar>
-        <w:top w:w="0" w:type="dxa"/>
-        <w:left w:w="108" w:type="dxa"/>
-        <w:bottom w:w="0" w:type="dxa"/>
-        <w:right w:w="108" w:type="dxa"/>
-      </w:tblCellMar>
-    </w:tblPr>
-    <w:tblStylePr w:type="firstRow">
-      <w:pPr>
-        <w:spacing w:before="0" w:after="0" w:line="240" w:lineRule="auto"/>
-      </w:pPr>
-      <w:rPr>
-        <w:rFonts w:asciiTheme="majorHAnsi" w:eastAsiaTheme="majorEastAsia" w:hAnsiTheme="majorHAnsi" w:cstheme="majorBidi"/>
-        <w:b/>
-        <w:bCs/>
-      </w:rPr>
-      <w:tblPr/>
-      <w:tcPr>
-        <w:tcBorders>
-          <w:top w:val="single" w:sz="8" w:space="0" w:color="9BBB59" w:themeColor="accent3"/>
-          <w:left w:val="single" w:sz="8" w:space="0" w:color="9BBB59" w:themeColor="accent3"/>
-          <w:bottom w:val="single" w:sz="18" w:space="0" w:color="9BBB59" w:themeColor="accent3"/>
-          <w:right w:val="single" w:sz="8" w:space="0" w:color="9BBB59" w:themeColor="accent3"/>
-          <w:insideH w:val="nil"/>
-          <w:insideV w:val="single" w:sz="8" w:space="0" w:color="9BBB59" w:themeColor="accent3"/>
-        </w:tcBorders>
-      </w:tcPr>
-    </w:tblStylePr>
-    <w:tblStylePr w:type="lastRow">
-      <w:pPr>
-        <w:spacing w:before="0" w:after="0" w:line="240" w:lineRule="auto"/>
-      </w:pPr>
-      <w:rPr>
-        <w:rFonts w:asciiTheme="majorHAnsi" w:eastAsiaTheme="majorEastAsia" w:hAnsiTheme="majorHAnsi" w:cstheme="majorBidi"/>
-        <w:b/>
-        <w:bCs/>
-      </w:rPr>
-      <w:tblPr/>
-      <w:tcPr>
-        <w:tcBorders>
-          <w:top w:val="double" w:sz="6" w:space="0" w:color="9BBB59" w:themeColor="accent3"/>
-          <w:left w:val="single" w:sz="8" w:space="0" w:color="9BBB59" w:themeColor="accent3"/>
-          <w:bottom w:val="single" w:sz="8" w:space="0" w:color="9BBB59" w:themeColor="accent3"/>
-          <w:right w:val="single" w:sz="8" w:space="0" w:color="9BBB59" w:themeColor="accent3"/>
-          <w:insideH w:val="nil"/>
-          <w:insideV w:val="single" w:sz="8" w:space="0" w:color="9BBB59" w:themeColor="accent3"/>
-        </w:tcBorders>
-      </w:tcPr>
-    </w:tblStylePr>
-    <w:tblStylePr w:type="firstCol">
-      <w:rPr>
-        <w:rFonts w:asciiTheme="majorHAnsi" w:eastAsiaTheme="majorEastAsia" w:hAnsiTheme="majorHAnsi" w:cstheme="majorBidi"/>
-        <w:b/>
-        <w:bCs/>
-      </w:rPr>
-    </w:tblStylePr>
-    <w:tblStylePr w:type="lastCol">
-      <w:rPr>
-        <w:rFonts w:asciiTheme="majorHAnsi" w:eastAsiaTheme="majorEastAsia" w:hAnsiTheme="majorHAnsi" w:cstheme="majorBidi"/>
-        <w:b/>
-        <w:bCs/>
-      </w:rPr>
-      <w:tblPr/>
-      <w:tcPr>
-        <w:tcBorders>
-          <w:top w:val="single" w:sz="8" w:space="0" w:color="9BBB59" w:themeColor="accent3"/>
-          <w:left w:val="single" w:sz="8" w:space="0" w:color="9BBB59" w:themeColor="accent3"/>
-          <w:bottom w:val="single" w:sz="8" w:space="0" w:color="9BBB59" w:themeColor="accent3"/>
-          <w:right w:val="single" w:sz="8" w:space="0" w:color="9BBB59" w:themeColor="accent3"/>
-        </w:tcBorders>
-      </w:tcPr>
-    </w:tblStylePr>
-    <w:tblStylePr w:type="band1Vert">
-      <w:tblPr/>
-      <w:tcPr>
-        <w:tcBorders>
-          <w:top w:val="single" w:sz="8" w:space="0" w:color="9BBB59" w:themeColor="accent3"/>
-          <w:left w:val="single" w:sz="8" w:space="0" w:color="9BBB59" w:themeColor="accent3"/>
-          <w:bottom w:val="single" w:sz="8" w:space="0" w:color="9BBB59" w:themeColor="accent3"/>
-          <w:right w:val="single" w:sz="8" w:space="0" w:color="9BBB59" w:themeColor="accent3"/>
-        </w:tcBorders>
-        <w:shd w:val="clear" w:color="auto" w:fill="E6EED5" w:themeFill="accent3" w:themeFillTint="3F"/>
-      </w:tcPr>
-    </w:tblStylePr>
-    <w:tblStylePr w:type="band1Horz">
-      <w:tblPr/>
-      <w:tcPr>
-        <w:tcBorders>
-          <w:top w:val="single" w:sz="8" w:space="0" w:color="9BBB59" w:themeColor="accent3"/>
-          <w:left w:val="single" w:sz="8" w:space="0" w:color="9BBB59" w:themeColor="accent3"/>
-          <w:bottom w:val="single" w:sz="8" w:space="0" w:color="9BBB59" w:themeColor="accent3"/>
-          <w:right w:val="single" w:sz="8" w:space="0" w:color="9BBB59" w:themeColor="accent3"/>
-          <w:insideV w:val="single" w:sz="8" w:space="0" w:color="9BBB59" w:themeColor="accent3"/>
-        </w:tcBorders>
-        <w:shd w:val="clear" w:color="auto" w:fill="E6EED5" w:themeFill="accent3" w:themeFillTint="3F"/>
-      </w:tcPr>
-    </w:tblStylePr>
-    <w:tblStylePr w:type="band2Horz">
-      <w:tblPr/>
-      <w:tcPr>
-        <w:tcBorders>
-          <w:top w:val="single" w:sz="8" w:space="0" w:color="9BBB59" w:themeColor="accent3"/>
-          <w:left w:val="single" w:sz="8" w:space="0" w:color="9BBB59" w:themeColor="accent3"/>
-          <w:bottom w:val="single" w:sz="8" w:space="0" w:color="9BBB59" w:themeColor="accent3"/>
-          <w:right w:val="single" w:sz="8" w:space="0" w:color="9BBB59" w:themeColor="accent3"/>
-          <w:insideV w:val="single" w:sz="8" w:space="0" w:color="9BBB59" w:themeColor="accent3"/>
-        </w:tcBorders>
-      </w:tcPr>
-    </w:tblStylePr>
-  </w:style>
-  <w:style w:type="table" w:customStyle="1" w:styleId="Grilleclaire-Accent12">
-    <w:name w:val="Grille claire - Accent 12"/>
-    <w:basedOn w:val="TableauNormal"/>
-    <w:uiPriority w:val="62"/>
-    <w:rsid w:val="00F30013"/>
-    <w:tblPr>
-      <w:tblStyleRowBandSize w:val="1"/>
-      <w:tblStyleColBandSize w:val="1"/>
-      <w:tblInd w:w="0" w:type="dxa"/>
-      <w:tblBorders>
-        <w:top w:val="single" w:sz="8" w:space="0" w:color="4F81BD" w:themeColor="accent1"/>
-        <w:left w:val="single" w:sz="8" w:space="0" w:color="4F81BD" w:themeColor="accent1"/>
-        <w:bottom w:val="single" w:sz="8" w:space="0" w:color="4F81BD" w:themeColor="accent1"/>
-        <w:right w:val="single" w:sz="8" w:space="0" w:color="4F81BD" w:themeColor="accent1"/>
-        <w:insideH w:val="single" w:sz="8" w:space="0" w:color="4F81BD" w:themeColor="accent1"/>
-        <w:insideV w:val="single" w:sz="8" w:space="0" w:color="4F81BD" w:themeColor="accent1"/>
-      </w:tblBorders>
-      <w:tblCellMar>
-        <w:top w:w="0" w:type="dxa"/>
-        <w:left w:w="108" w:type="dxa"/>
-        <w:bottom w:w="0" w:type="dxa"/>
-        <w:right w:w="108" w:type="dxa"/>
-      </w:tblCellMar>
-    </w:tblPr>
-    <w:tblStylePr w:type="firstRow">
-      <w:pPr>
-        <w:spacing w:before="0" w:after="0" w:line="240" w:lineRule="auto"/>
-      </w:pPr>
-      <w:rPr>
-        <w:rFonts w:asciiTheme="majorHAnsi" w:eastAsiaTheme="majorEastAsia" w:hAnsiTheme="majorHAnsi" w:cstheme="majorBidi"/>
-        <w:b/>
-        <w:bCs/>
-      </w:rPr>
-      <w:tblPr/>
-      <w:tcPr>
-        <w:tcBorders>
-          <w:top w:val="single" w:sz="8" w:space="0" w:color="4F81BD" w:themeColor="accent1"/>
-          <w:left w:val="single" w:sz="8" w:space="0" w:color="4F81BD" w:themeColor="accent1"/>
-          <w:bottom w:val="single" w:sz="18" w:space="0" w:color="4F81BD" w:themeColor="accent1"/>
-          <w:right w:val="single" w:sz="8" w:space="0" w:color="4F81BD" w:themeColor="accent1"/>
-          <w:insideH w:val="nil"/>
-          <w:insideV w:val="single" w:sz="8" w:space="0" w:color="4F81BD" w:themeColor="accent1"/>
-        </w:tcBorders>
-      </w:tcPr>
-    </w:tblStylePr>
-    <w:tblStylePr w:type="lastRow">
-      <w:pPr>
-        <w:spacing w:before="0" w:after="0" w:line="240" w:lineRule="auto"/>
-      </w:pPr>
-      <w:rPr>
-        <w:rFonts w:asciiTheme="majorHAnsi" w:eastAsiaTheme="majorEastAsia" w:hAnsiTheme="majorHAnsi" w:cstheme="majorBidi"/>
-        <w:b/>
-        <w:bCs/>
-      </w:rPr>
-      <w:tblPr/>
-      <w:tcPr>
-        <w:tcBorders>
-          <w:top w:val="double" w:sz="6" w:space="0" w:color="4F81BD" w:themeColor="accent1"/>
-          <w:left w:val="single" w:sz="8" w:space="0" w:color="4F81BD" w:themeColor="accent1"/>
-          <w:bottom w:val="single" w:sz="8" w:space="0" w:color="4F81BD" w:themeColor="accent1"/>
-          <w:right w:val="single" w:sz="8" w:space="0" w:color="4F81BD" w:themeColor="accent1"/>
-          <w:insideH w:val="nil"/>
-          <w:insideV w:val="single" w:sz="8" w:space="0" w:color="4F81BD" w:themeColor="accent1"/>
-        </w:tcBorders>
-      </w:tcPr>
-    </w:tblStylePr>
-    <w:tblStylePr w:type="firstCol">
-      <w:rPr>
-        <w:rFonts w:asciiTheme="majorHAnsi" w:eastAsiaTheme="majorEastAsia" w:hAnsiTheme="majorHAnsi" w:cstheme="majorBidi"/>
-        <w:b/>
-        <w:bCs/>
-      </w:rPr>
-    </w:tblStylePr>
-    <w:tblStylePr w:type="lastCol">
-      <w:rPr>
-        <w:rFonts w:asciiTheme="majorHAnsi" w:eastAsiaTheme="majorEastAsia" w:hAnsiTheme="majorHAnsi" w:cstheme="majorBidi"/>
-        <w:b/>
-        <w:bCs/>
-      </w:rPr>
-      <w:tblPr/>
-      <w:tcPr>
-        <w:tcBorders>
-          <w:top w:val="single" w:sz="8" w:space="0" w:color="4F81BD" w:themeColor="accent1"/>
-          <w:left w:val="single" w:sz="8" w:space="0" w:color="4F81BD" w:themeColor="accent1"/>
-          <w:bottom w:val="single" w:sz="8" w:space="0" w:color="4F81BD" w:themeColor="accent1"/>
-          <w:right w:val="single" w:sz="8" w:space="0" w:color="4F81BD" w:themeColor="accent1"/>
-        </w:tcBorders>
-      </w:tcPr>
-    </w:tblStylePr>
-    <w:tblStylePr w:type="band1Vert">
-      <w:tblPr/>
-      <w:tcPr>
-        <w:tcBorders>
-          <w:top w:val="single" w:sz="8" w:space="0" w:color="4F81BD" w:themeColor="accent1"/>
-          <w:left w:val="single" w:sz="8" w:space="0" w:color="4F81BD" w:themeColor="accent1"/>
-          <w:bottom w:val="single" w:sz="8" w:space="0" w:color="4F81BD" w:themeColor="accent1"/>
-          <w:right w:val="single" w:sz="8" w:space="0" w:color="4F81BD" w:themeColor="accent1"/>
-        </w:tcBorders>
-        <w:shd w:val="clear" w:color="auto" w:fill="D3DFEE" w:themeFill="accent1" w:themeFillTint="3F"/>
-      </w:tcPr>
-    </w:tblStylePr>
-    <w:tblStylePr w:type="band1Horz">
-      <w:tblPr/>
-      <w:tcPr>
-        <w:tcBorders>
-          <w:top w:val="single" w:sz="8" w:space="0" w:color="4F81BD" w:themeColor="accent1"/>
-          <w:left w:val="single" w:sz="8" w:space="0" w:color="4F81BD" w:themeColor="accent1"/>
-          <w:bottom w:val="single" w:sz="8" w:space="0" w:color="4F81BD" w:themeColor="accent1"/>
-          <w:right w:val="single" w:sz="8" w:space="0" w:color="4F81BD" w:themeColor="accent1"/>
-          <w:insideV w:val="single" w:sz="8" w:space="0" w:color="4F81BD" w:themeColor="accent1"/>
-        </w:tcBorders>
-        <w:shd w:val="clear" w:color="auto" w:fill="D3DFEE" w:themeFill="accent1" w:themeFillTint="3F"/>
-      </w:tcPr>
-    </w:tblStylePr>
-    <w:tblStylePr w:type="band2Horz">
-      <w:tblPr/>
-      <w:tcPr>
-        <w:tcBorders>
-          <w:top w:val="single" w:sz="8" w:space="0" w:color="4F81BD" w:themeColor="accent1"/>
-          <w:left w:val="single" w:sz="8" w:space="0" w:color="4F81BD" w:themeColor="accent1"/>
-          <w:bottom w:val="single" w:sz="8" w:space="0" w:color="4F81BD" w:themeColor="accent1"/>
-          <w:right w:val="single" w:sz="8" w:space="0" w:color="4F81BD" w:themeColor="accent1"/>
-          <w:insideV w:val="single" w:sz="8" w:space="0" w:color="4F81BD" w:themeColor="accent1"/>
-        </w:tcBorders>
-      </w:tcPr>
-    </w:tblStylePr>
-  </w:style>
-  <w:style w:type="character" w:styleId="lev">
-    <w:name w:val="Strong"/>
-    <w:basedOn w:val="Policepardfaut"/>
-    <w:qFormat/>
-    <w:locked/>
-    <w:rsid w:val="008678EF"/>
-    <w:rPr>
-      <w:b/>
-      <w:bCs/>
-    </w:rPr>
-  </w:style>
-  <w:style w:type="character" w:customStyle="1" w:styleId="Titre4Car">
-    <w:name w:val="Titre 4 Car"/>
-    <w:basedOn w:val="Policepardfaut"/>
-    <w:link w:val="Titre4"/>
-    <w:rsid w:val="008678EF"/>
-    <w:rPr>
-      <w:rFonts w:asciiTheme="majorHAnsi" w:eastAsiaTheme="majorEastAsia" w:hAnsiTheme="majorHAnsi" w:cstheme="majorBidi"/>
-      <w:b/>
-      <w:bCs/>
-      <w:i/>
-      <w:iCs/>
-      <w:color w:val="4F81BD" w:themeColor="accent1"/>
-      <w:sz w:val="22"/>
-      <w:szCs w:val="22"/>
-      <w:lang w:eastAsia="en-US"/>
-    </w:rPr>
-  </w:style>
-  <w:style w:type="character" w:customStyle="1" w:styleId="Titre5Car">
-    <w:name w:val="Titre 5 Car"/>
-    <w:basedOn w:val="Policepardfaut"/>
-    <w:link w:val="Titre5"/>
-    <w:semiHidden/>
-    <w:rsid w:val="008678EF"/>
-    <w:rPr>
-      <w:rFonts w:asciiTheme="majorHAnsi" w:eastAsiaTheme="majorEastAsia" w:hAnsiTheme="majorHAnsi" w:cstheme="majorBidi"/>
-      <w:color w:val="243F60" w:themeColor="accent1" w:themeShade="7F"/>
-      <w:sz w:val="22"/>
-      <w:szCs w:val="22"/>
-      <w:lang w:eastAsia="en-US"/>
-    </w:rPr>
-  </w:style>
-  <w:style w:type="character" w:customStyle="1" w:styleId="Titre6Car">
-    <w:name w:val="Titre 6 Car"/>
-    <w:basedOn w:val="Policepardfaut"/>
-    <w:link w:val="Titre6"/>
-    <w:semiHidden/>
-    <w:rsid w:val="008678EF"/>
-    <w:rPr>
-      <w:rFonts w:asciiTheme="majorHAnsi" w:eastAsiaTheme="majorEastAsia" w:hAnsiTheme="majorHAnsi" w:cstheme="majorBidi"/>
-      <w:i/>
-      <w:iCs/>
-      <w:color w:val="243F60" w:themeColor="accent1" w:themeShade="7F"/>
-      <w:sz w:val="22"/>
-      <w:szCs w:val="22"/>
-      <w:lang w:eastAsia="en-US"/>
-    </w:rPr>
-  </w:style>
-  <w:style w:type="character" w:customStyle="1" w:styleId="Titre7Car">
-    <w:name w:val="Titre 7 Car"/>
-    <w:basedOn w:val="Policepardfaut"/>
-    <w:link w:val="Titre7"/>
-    <w:semiHidden/>
-    <w:rsid w:val="008678EF"/>
-    <w:rPr>
-      <w:rFonts w:asciiTheme="majorHAnsi" w:eastAsiaTheme="majorEastAsia" w:hAnsiTheme="majorHAnsi" w:cstheme="majorBidi"/>
-      <w:i/>
-      <w:iCs/>
-      <w:color w:val="404040" w:themeColor="text1" w:themeTint="BF"/>
-      <w:sz w:val="22"/>
-      <w:szCs w:val="22"/>
-      <w:lang w:eastAsia="en-US"/>
-    </w:rPr>
-  </w:style>
-  <w:style w:type="character" w:customStyle="1" w:styleId="Titre8Car">
-    <w:name w:val="Titre 8 Car"/>
-    <w:basedOn w:val="Policepardfaut"/>
-    <w:link w:val="Titre8"/>
-    <w:semiHidden/>
-    <w:rsid w:val="008678EF"/>
-    <w:rPr>
-      <w:rFonts w:asciiTheme="majorHAnsi" w:eastAsiaTheme="majorEastAsia" w:hAnsiTheme="majorHAnsi" w:cstheme="majorBidi"/>
-      <w:color w:val="404040" w:themeColor="text1" w:themeTint="BF"/>
-      <w:lang w:eastAsia="en-US"/>
-    </w:rPr>
-  </w:style>
-  <w:style w:type="character" w:customStyle="1" w:styleId="Titre9Car">
-    <w:name w:val="Titre 9 Car"/>
-    <w:basedOn w:val="Policepardfaut"/>
-    <w:link w:val="Titre9"/>
-    <w:semiHidden/>
-    <w:rsid w:val="008678EF"/>
-    <w:rPr>
-      <w:rFonts w:asciiTheme="majorHAnsi" w:eastAsiaTheme="majorEastAsia" w:hAnsiTheme="majorHAnsi" w:cstheme="majorBidi"/>
-      <w:i/>
-      <w:iCs/>
-      <w:color w:val="404040" w:themeColor="text1" w:themeTint="BF"/>
-      <w:lang w:eastAsia="en-US"/>
-    </w:rPr>
-  </w:style>
-  <w:style w:type="character" w:customStyle="1" w:styleId="TitreProjetCar">
-    <w:name w:val="Titre Projet Car"/>
-    <w:basedOn w:val="TitreCar"/>
-    <w:rsid w:val="00A93EF8"/>
-    <w:rPr>
-      <w:rFonts w:ascii="Cambria" w:eastAsia="Times New Roman" w:hAnsi="Cambria" w:cs="Times New Roman"/>
-      <w:color w:val="17365D"/>
-      <w:spacing w:val="5"/>
-      <w:kern w:val="28"/>
-      <w:sz w:val="72"/>
-      <w:szCs w:val="52"/>
-      <w:lang w:eastAsia="en-US"/>
-    </w:rPr>
-  </w:style>
-  <w:style w:type="character" w:customStyle="1" w:styleId="apple-style-span">
-    <w:name w:val="apple-style-span"/>
-    <w:basedOn w:val="Policepardfaut"/>
-    <w:rsid w:val="007C5D47"/>
-  </w:style>
-  <w:style w:type="character" w:customStyle="1" w:styleId="apple-converted-space">
-    <w:name w:val="apple-converted-space"/>
-    <w:basedOn w:val="Policepardfaut"/>
-    <w:rsid w:val="007C5D47"/>
-  </w:style>
-  <w:style w:type="paragraph" w:styleId="Notedebasdepage">
-    <w:name w:val="footnote text"/>
-    <w:basedOn w:val="Normal"/>
-    <w:link w:val="NotedebasdepageCar"/>
-    <w:uiPriority w:val="99"/>
-    <w:semiHidden/>
-    <w:unhideWhenUsed/>
-    <w:rsid w:val="007C5D47"/>
-    <w:pPr>
-      <w:spacing w:after="0" w:line="240" w:lineRule="auto"/>
-    </w:pPr>
-    <w:rPr>
-      <w:sz w:val="20"/>
-      <w:szCs w:val="20"/>
-    </w:rPr>
-  </w:style>
-  <w:style w:type="character" w:customStyle="1" w:styleId="NotedebasdepageCar">
-    <w:name w:val="Note de bas de page Car"/>
-    <w:basedOn w:val="Policepardfaut"/>
-    <w:link w:val="Notedebasdepage"/>
-    <w:uiPriority w:val="99"/>
-    <w:semiHidden/>
-    <w:rsid w:val="007C5D47"/>
-    <w:rPr>
-      <w:lang w:eastAsia="en-US"/>
-    </w:rPr>
-  </w:style>
-  <w:style w:type="character" w:styleId="Appelnotedebasdep">
-    <w:name w:val="footnote reference"/>
-    <w:basedOn w:val="Policepardfaut"/>
-    <w:uiPriority w:val="99"/>
-    <w:semiHidden/>
-    <w:unhideWhenUsed/>
-    <w:rsid w:val="007C5D47"/>
-    <w:rPr>
-      <w:vertAlign w:val="superscript"/>
-    </w:rPr>
-  </w:style>
-  <w:style w:type="paragraph" w:customStyle="1" w:styleId="Commentaires">
-    <w:name w:val="Commentaires"/>
-    <w:basedOn w:val="Normal"/>
-    <w:link w:val="CommentairesCar"/>
-    <w:qFormat/>
-    <w:rsid w:val="00B5147D"/>
-    <w:pPr>
-      <w:tabs>
-        <w:tab w:val="left" w:pos="540"/>
-        <w:tab w:val="left" w:pos="1260"/>
-      </w:tabs>
-      <w:spacing w:after="0"/>
-    </w:pPr>
-    <w:rPr>
-      <w:rFonts w:eastAsia="Times New Roman"/>
-      <w:iCs/>
-      <w:color w:val="0000FF"/>
-      <w:sz w:val="20"/>
-      <w:lang w:bidi="en-US"/>
-    </w:rPr>
-  </w:style>
-  <w:style w:type="character" w:customStyle="1" w:styleId="CommentairesCar">
-    <w:name w:val="Commentaires Car"/>
-    <w:basedOn w:val="Policepardfaut"/>
-    <w:link w:val="Commentaires"/>
-    <w:rsid w:val="00B5147D"/>
-    <w:rPr>
-      <w:rFonts w:eastAsia="Times New Roman"/>
-      <w:iCs/>
-      <w:color w:val="0000FF"/>
-      <w:szCs w:val="22"/>
-      <w:lang w:eastAsia="en-US" w:bidi="en-US"/>
-    </w:rPr>
-  </w:style>
-  <w:style w:type="paragraph" w:customStyle="1" w:styleId="Titrehistorique">
-    <w:name w:val="Titre historique"/>
-    <w:rsid w:val="00230C9C"/>
-    <w:pPr>
-      <w:spacing w:after="360" w:line="276" w:lineRule="auto"/>
-      <w:jc w:val="center"/>
-    </w:pPr>
-    <w:rPr>
-      <w:rFonts w:ascii="Arial" w:eastAsia="Times New Roman" w:hAnsi="Arial" w:cs="Arial"/>
-      <w:b/>
-      <w:bCs/>
-      <w:kern w:val="28"/>
-      <w:sz w:val="40"/>
-      <w:szCs w:val="32"/>
-    </w:rPr>
-  </w:style>
-</w:styles>
-</file>
-
 <file path=word/theme/theme1.xml><?xml version="1.0" encoding="utf-8"?>
 <a:theme xmlns:a="http://schemas.openxmlformats.org/drawingml/2006/main" name="Office Theme">
   <a:themeElements>
@@ -18019,7 +15850,7 @@
 </file>
 
 <file path=customXml/itemProps1.xml><?xml version="1.0" encoding="utf-8"?>
-<ds:datastoreItem xmlns:ds="http://schemas.openxmlformats.org/officeDocument/2006/customXml" ds:itemID="{5D7E2364-906E-4B35-884C-A45710E76925}">
+<ds:datastoreItem xmlns:ds="http://schemas.openxmlformats.org/officeDocument/2006/customXml" ds:itemID="{3B2BF814-0D17-41AF-BD00-4593C68EBD0D}">
   <ds:schemaRefs>
     <ds:schemaRef ds:uri="http://schemas.openxmlformats.org/officeDocument/2006/bibliography"/>
   </ds:schemaRefs>

</xml_diff>

<commit_message>
Ajout des autres spécifications non fonctionnelles.
</commit_message>
<xml_diff>
--- a/Avant-Projet/[S4][SITM] spécifications.docx
+++ b/Avant-Projet/[S4][SITM] spécifications.docx
@@ -1,6 +1,6 @@
 
 <file path=word/document.xml><?xml version="1.0" encoding="utf-8"?>
-<w:document xmlns:wpc="http://schemas.microsoft.com/office/word/2010/wordprocessingCanvas" xmlns:mc="http://schemas.openxmlformats.org/markup-compatibility/2006" xmlns:o="urn:schemas-microsoft-com:office:office" xmlns:r="http://schemas.openxmlformats.org/officeDocument/2006/relationships" xmlns:m="http://schemas.openxmlformats.org/officeDocument/2006/math" xmlns:v="urn:schemas-microsoft-com:vml" xmlns:wp14="http://schemas.microsoft.com/office/word/2010/wordprocessingDrawing" xmlns:wp="http://schemas.openxmlformats.org/drawingml/2006/wordprocessingDrawing" xmlns:w10="urn:schemas-microsoft-com:office:word" xmlns:w="http://schemas.openxmlformats.org/wordprocessingml/2006/main" xmlns:w14="http://schemas.microsoft.com/office/word/2010/wordml" xmlns:wpg="http://schemas.microsoft.com/office/word/2010/wordprocessingGroup" xmlns:wpi="http://schemas.microsoft.com/office/word/2010/wordprocessingInk" xmlns:wne="http://schemas.microsoft.com/office/word/2006/wordml" xmlns:wps="http://schemas.microsoft.com/office/word/2010/wordprocessingShape" mc:Ignorable="w14 wp14">
+<w:document xmlns:wpc="http://schemas.microsoft.com/office/word/2010/wordprocessingCanvas" xmlns:mc="http://schemas.openxmlformats.org/markup-compatibility/2006" xmlns:o="urn:schemas-microsoft-com:office:office" xmlns:r="http://schemas.openxmlformats.org/officeDocument/2006/relationships" xmlns:m="http://schemas.openxmlformats.org/officeDocument/2006/math" xmlns:v="urn:schemas-microsoft-com:vml" xmlns:wp14="http://schemas.microsoft.com/office/word/2010/wordprocessingDrawing" xmlns:wp="http://schemas.openxmlformats.org/drawingml/2006/wordprocessingDrawing" xmlns:w10="urn:schemas-microsoft-com:office:word" xmlns:w="http://schemas.openxmlformats.org/wordprocessingml/2006/main" xmlns:w14="http://schemas.microsoft.com/office/word/2010/wordml" xmlns:w15="http://schemas.microsoft.com/office/word/2012/wordml" xmlns:wpg="http://schemas.microsoft.com/office/word/2010/wordprocessingGroup" xmlns:wpi="http://schemas.microsoft.com/office/word/2010/wordprocessingInk" xmlns:wne="http://schemas.microsoft.com/office/word/2006/wordml" xmlns:wps="http://schemas.microsoft.com/office/word/2010/wordprocessingShape" mc:Ignorable="w14 w15 wp14">
   <w:body>
     <w:p>
       <w:pPr>
@@ -36,7 +36,7 @@
                     </pic:cNvPicPr>
                   </pic:nvPicPr>
                   <pic:blipFill>
-                    <a:blip r:embed="rId9" cstate="print">
+                    <a:blip r:embed="rId8" cstate="print">
                       <a:extLst>
                         <a:ext uri="{28A0092B-C50C-407E-A947-70E740481C1C}">
                           <a14:useLocalDpi xmlns:a14="http://schemas.microsoft.com/office/drawing/2010/main" val="0"/>
@@ -156,7 +156,7 @@
           <w:rFonts w:ascii="Arial" w:hAnsi="Arial" w:cs="Arial"/>
           <w:lang w:val="en-US"/>
         </w:rPr>
-        <w:t>logo</w:t>
+        <w:t>go</w:t>
       </w:r>
       <w:proofErr w:type="gramEnd"/>
       <w:r>
@@ -1457,7 +1457,7 @@
           </mc:Choice>
           <mc:Fallback>
             <w:pict>
-              <v:shapetype id="_x0000_t202" coordsize="21600,21600" o:spt="202" path="m,l,21600r21600,l21600,xe">
+              <v:shapetype w14:anchorId="0754B0A2" id="_x0000_t202" coordsize="21600,21600" o:spt="202" path="m,l,21600r21600,l21600,xe">
                 <v:stroke joinstyle="miter"/>
                 <v:path gradientshapeok="t" o:connecttype="rect"/>
               </v:shapetype>
@@ -4627,8 +4627,6 @@
         </w:rPr>
         <w:t xml:space="preserve"> victime.</w:t>
       </w:r>
-      <w:bookmarkStart w:id="13" w:name="_GoBack"/>
-      <w:bookmarkEnd w:id="13"/>
     </w:p>
     <w:p>
       <w:pPr>
@@ -4644,16 +4642,16 @@
           <w:rFonts w:ascii="Arial" w:hAnsi="Arial" w:cs="Arial"/>
         </w:rPr>
       </w:pPr>
-      <w:bookmarkStart w:id="14" w:name="_Toc254870967"/>
-      <w:bookmarkStart w:id="15" w:name="_Toc352768783"/>
+      <w:bookmarkStart w:id="13" w:name="_Toc254870967"/>
+      <w:bookmarkStart w:id="14" w:name="_Toc352768783"/>
       <w:r>
         <w:rPr>
           <w:rFonts w:ascii="Arial" w:hAnsi="Arial" w:cs="Arial"/>
         </w:rPr>
         <w:t>Documents de référence</w:t>
       </w:r>
+      <w:bookmarkEnd w:id="13"/>
       <w:bookmarkEnd w:id="14"/>
-      <w:bookmarkEnd w:id="15"/>
     </w:p>
     <w:p>
       <w:pPr>
@@ -4860,10 +4858,10 @@
         <w:tblLook w:val="04A0" w:firstRow="1" w:lastRow="0" w:firstColumn="1" w:lastColumn="0" w:noHBand="0" w:noVBand="1"/>
       </w:tblPr>
       <w:tblGrid>
-        <w:gridCol w:w="3604"/>
+        <w:gridCol w:w="2749"/>
         <w:gridCol w:w="1517"/>
-        <w:gridCol w:w="861"/>
-        <w:gridCol w:w="2356"/>
+        <w:gridCol w:w="1441"/>
+        <w:gridCol w:w="2631"/>
         <w:gridCol w:w="950"/>
       </w:tblGrid>
       <w:tr>
@@ -5045,7 +5043,7 @@
                 <w:sz w:val="20"/>
                 <w:szCs w:val="20"/>
               </w:rPr>
-              <w:t>Texte de loi (engagement de responsabilités)</w:t>
+              <w:t>Spécifications</w:t>
             </w:r>
           </w:p>
         </w:tc>
@@ -5079,6 +5077,13 @@
                 <w:color w:val="365F91" w:themeColor="accent1" w:themeShade="BF"/>
               </w:rPr>
             </w:pPr>
+            <w:r>
+              <w:rPr>
+                <w:rFonts w:ascii="Arial" w:hAnsi="Arial" w:cs="Arial"/>
+                <w:color w:val="365F91" w:themeColor="accent1" w:themeShade="BF"/>
+              </w:rPr>
+              <w:t>Equipe SITM</w:t>
+            </w:r>
           </w:p>
         </w:tc>
         <w:tc>
@@ -5228,7 +5233,6 @@
           </w:tcPr>
           <w:p>
             <w:pPr>
-              <w:spacing w:before="120" w:after="120"/>
               <w:jc w:val="center"/>
               <w:rPr>
                 <w:rFonts w:ascii="Arial" w:hAnsi="Arial" w:cs="Arial"/>
@@ -5306,96 +5310,6 @@
           </w:p>
         </w:tc>
       </w:tr>
-      <w:tr>
-        <w:trPr>
-          <w:cnfStyle w:val="000000010000" w:firstRow="0" w:lastRow="0" w:firstColumn="0" w:lastColumn="0" w:oddVBand="0" w:evenVBand="0" w:oddHBand="0" w:evenHBand="1" w:firstRowFirstColumn="0" w:firstRowLastColumn="0" w:lastRowFirstColumn="0" w:lastRowLastColumn="0"/>
-          <w:jc w:val="center"/>
-        </w:trPr>
-        <w:tc>
-          <w:tcPr>
-            <w:cnfStyle w:val="001000000000" w:firstRow="0" w:lastRow="0" w:firstColumn="1" w:lastColumn="0" w:oddVBand="0" w:evenVBand="0" w:oddHBand="0" w:evenHBand="0" w:firstRowFirstColumn="0" w:firstRowLastColumn="0" w:lastRowFirstColumn="0" w:lastRowLastColumn="0"/>
-            <w:tcW w:w="0" w:type="auto"/>
-            <w:vAlign w:val="center"/>
-          </w:tcPr>
-          <w:p>
-            <w:pPr>
-              <w:jc w:val="center"/>
-              <w:rPr>
-                <w:rFonts w:ascii="Arial" w:hAnsi="Arial" w:cs="Arial"/>
-                <w:b w:val="0"/>
-                <w:color w:val="365F91" w:themeColor="accent1" w:themeShade="BF"/>
-                <w:sz w:val="20"/>
-                <w:szCs w:val="20"/>
-              </w:rPr>
-            </w:pPr>
-          </w:p>
-        </w:tc>
-        <w:tc>
-          <w:tcPr>
-            <w:tcW w:w="0" w:type="auto"/>
-            <w:vAlign w:val="center"/>
-          </w:tcPr>
-          <w:p>
-            <w:pPr>
-              <w:jc w:val="center"/>
-              <w:cnfStyle w:val="000000010000" w:firstRow="0" w:lastRow="0" w:firstColumn="0" w:lastColumn="0" w:oddVBand="0" w:evenVBand="0" w:oddHBand="0" w:evenHBand="1" w:firstRowFirstColumn="0" w:firstRowLastColumn="0" w:lastRowFirstColumn="0" w:lastRowLastColumn="0"/>
-              <w:rPr>
-                <w:rFonts w:ascii="Arial" w:hAnsi="Arial" w:cs="Arial"/>
-                <w:color w:val="365F91"/>
-                <w:sz w:val="20"/>
-              </w:rPr>
-            </w:pPr>
-          </w:p>
-        </w:tc>
-        <w:tc>
-          <w:tcPr>
-            <w:tcW w:w="0" w:type="auto"/>
-            <w:vAlign w:val="center"/>
-          </w:tcPr>
-          <w:p>
-            <w:pPr>
-              <w:jc w:val="center"/>
-              <w:cnfStyle w:val="000000010000" w:firstRow="0" w:lastRow="0" w:firstColumn="0" w:lastColumn="0" w:oddVBand="0" w:evenVBand="0" w:oddHBand="0" w:evenHBand="1" w:firstRowFirstColumn="0" w:firstRowLastColumn="0" w:lastRowFirstColumn="0" w:lastRowLastColumn="0"/>
-              <w:rPr>
-                <w:rFonts w:ascii="Arial" w:hAnsi="Arial" w:cs="Arial"/>
-                <w:color w:val="365F91" w:themeColor="accent1" w:themeShade="BF"/>
-              </w:rPr>
-            </w:pPr>
-          </w:p>
-        </w:tc>
-        <w:tc>
-          <w:tcPr>
-            <w:tcW w:w="0" w:type="auto"/>
-            <w:vAlign w:val="center"/>
-          </w:tcPr>
-          <w:p>
-            <w:pPr>
-              <w:jc w:val="center"/>
-              <w:cnfStyle w:val="000000010000" w:firstRow="0" w:lastRow="0" w:firstColumn="0" w:lastColumn="0" w:oddVBand="0" w:evenVBand="0" w:oddHBand="0" w:evenHBand="1" w:firstRowFirstColumn="0" w:firstRowLastColumn="0" w:lastRowFirstColumn="0" w:lastRowLastColumn="0"/>
-              <w:rPr>
-                <w:rFonts w:ascii="Arial" w:hAnsi="Arial" w:cs="Arial"/>
-                <w:color w:val="365F91" w:themeColor="accent1" w:themeShade="BF"/>
-              </w:rPr>
-            </w:pPr>
-          </w:p>
-        </w:tc>
-        <w:tc>
-          <w:tcPr>
-            <w:tcW w:w="0" w:type="auto"/>
-            <w:vAlign w:val="center"/>
-          </w:tcPr>
-          <w:p>
-            <w:pPr>
-              <w:jc w:val="center"/>
-              <w:cnfStyle w:val="000000010000" w:firstRow="0" w:lastRow="0" w:firstColumn="0" w:lastColumn="0" w:oddVBand="0" w:evenVBand="0" w:oddHBand="0" w:evenHBand="1" w:firstRowFirstColumn="0" w:firstRowLastColumn="0" w:lastRowFirstColumn="0" w:lastRowLastColumn="0"/>
-              <w:rPr>
-                <w:rFonts w:ascii="Arial" w:hAnsi="Arial" w:cs="Arial"/>
-                <w:color w:val="365F91" w:themeColor="accent1" w:themeShade="BF"/>
-              </w:rPr>
-            </w:pPr>
-          </w:p>
-        </w:tc>
-      </w:tr>
     </w:tbl>
     <w:p>
       <w:pPr>
@@ -5404,8 +5318,8 @@
           <w:rFonts w:ascii="Arial" w:hAnsi="Arial" w:cs="Arial"/>
         </w:rPr>
       </w:pPr>
-      <w:bookmarkStart w:id="16" w:name="_Toc257966708"/>
-      <w:bookmarkStart w:id="17" w:name="_Toc258849534"/>
+      <w:bookmarkStart w:id="15" w:name="_Toc257966708"/>
+      <w:bookmarkStart w:id="16" w:name="_Toc258849534"/>
       <w:r>
         <w:rPr>
           <w:rFonts w:ascii="Arial" w:hAnsi="Arial" w:cs="Arial"/>
@@ -5420,7 +5334,7 @@
           <w:rFonts w:ascii="Arial" w:hAnsi="Arial" w:cs="Arial"/>
         </w:rPr>
       </w:pPr>
-      <w:bookmarkStart w:id="18" w:name="_Toc352768784"/>
+      <w:bookmarkStart w:id="17" w:name="_Toc352768784"/>
       <w:r>
         <w:rPr>
           <w:rFonts w:ascii="Arial" w:hAnsi="Arial" w:cs="Arial"/>
@@ -5428,9 +5342,9 @@
         <w:lastRenderedPageBreak/>
         <w:t>Description générale</w:t>
       </w:r>
+      <w:bookmarkEnd w:id="15"/>
       <w:bookmarkEnd w:id="16"/>
       <w:bookmarkEnd w:id="17"/>
-      <w:bookmarkEnd w:id="18"/>
     </w:p>
     <w:p>
       <w:pPr>
@@ -5439,9 +5353,9 @@
           <w:rFonts w:ascii="Arial" w:hAnsi="Arial" w:cs="Arial"/>
         </w:rPr>
       </w:pPr>
-      <w:bookmarkStart w:id="19" w:name="_Toc257966710"/>
-      <w:bookmarkStart w:id="20" w:name="_Toc258849536"/>
-      <w:bookmarkStart w:id="21" w:name="_Toc352768785"/>
+      <w:bookmarkStart w:id="18" w:name="_Toc257966710"/>
+      <w:bookmarkStart w:id="19" w:name="_Toc258849536"/>
+      <w:bookmarkStart w:id="20" w:name="_Toc352768785"/>
       <w:r>
         <w:rPr>
           <w:rFonts w:ascii="Arial" w:hAnsi="Arial" w:cs="Arial"/>
@@ -5454,9 +5368,9 @@
         </w:rPr>
         <w:t xml:space="preserve"> et caractéristiques</w:t>
       </w:r>
+      <w:bookmarkEnd w:id="18"/>
       <w:bookmarkEnd w:id="19"/>
       <w:bookmarkEnd w:id="20"/>
-      <w:bookmarkEnd w:id="21"/>
     </w:p>
     <w:p>
       <w:pPr>
@@ -5982,18 +5896,18 @@
           <w:rFonts w:ascii="Arial" w:hAnsi="Arial" w:cs="Arial"/>
         </w:rPr>
       </w:pPr>
-      <w:bookmarkStart w:id="22" w:name="_Toc257966715"/>
-      <w:bookmarkStart w:id="23" w:name="_Toc258849541"/>
-      <w:bookmarkStart w:id="24" w:name="_Toc352768786"/>
+      <w:bookmarkStart w:id="21" w:name="_Toc257966715"/>
+      <w:bookmarkStart w:id="22" w:name="_Toc258849541"/>
+      <w:bookmarkStart w:id="23" w:name="_Toc352768786"/>
       <w:r>
         <w:rPr>
           <w:rFonts w:ascii="Arial" w:hAnsi="Arial" w:cs="Arial"/>
         </w:rPr>
         <w:t>Caractéristiques du produit</w:t>
       </w:r>
+      <w:bookmarkEnd w:id="21"/>
       <w:bookmarkEnd w:id="22"/>
       <w:bookmarkEnd w:id="23"/>
-      <w:bookmarkEnd w:id="24"/>
     </w:p>
     <w:p>
       <w:pPr>
@@ -6002,24 +5916,27 @@
           <w:rFonts w:ascii="Arial" w:hAnsi="Arial" w:cs="Arial"/>
         </w:rPr>
       </w:pPr>
-      <w:bookmarkStart w:id="25" w:name="_Toc257966716"/>
-      <w:bookmarkStart w:id="26" w:name="_Toc258849542"/>
-      <w:bookmarkStart w:id="27" w:name="_Toc352768787"/>
+      <w:bookmarkStart w:id="24" w:name="_Toc352768788"/>
+      <w:bookmarkStart w:id="25" w:name="_Toc257966717"/>
+      <w:bookmarkStart w:id="26" w:name="_Toc258849543"/>
+      <w:bookmarkStart w:id="27" w:name="_Toc257966716"/>
+      <w:bookmarkStart w:id="28" w:name="_Toc258849542"/>
+      <w:bookmarkStart w:id="29" w:name="_Toc352768787"/>
       <w:r>
         <w:rPr>
           <w:rFonts w:ascii="Arial" w:hAnsi="Arial" w:cs="Arial"/>
         </w:rPr>
         <w:t xml:space="preserve">Description </w:t>
       </w:r>
-      <w:bookmarkEnd w:id="25"/>
-      <w:bookmarkEnd w:id="26"/>
+      <w:bookmarkEnd w:id="27"/>
+      <w:bookmarkEnd w:id="28"/>
       <w:r>
         <w:rPr>
           <w:rFonts w:ascii="Arial" w:hAnsi="Arial" w:cs="Arial"/>
         </w:rPr>
         <w:t>et priorité</w:t>
       </w:r>
-      <w:bookmarkEnd w:id="27"/>
+      <w:bookmarkEnd w:id="29"/>
     </w:p>
     <w:p>
       <w:pPr>
@@ -6846,15 +6763,7 @@
                 <w:color w:val="365F91"/>
                 <w:lang w:eastAsia="fr-FR"/>
               </w:rPr>
-              <w:t>Buvette</w:t>
-            </w:r>
-            <w:r>
-              <w:rPr>
-                <w:rFonts w:ascii="Arial" w:eastAsia="Times New Roman" w:hAnsi="Arial" w:cs="Arial"/>
-                <w:color w:val="365F91"/>
-                <w:lang w:eastAsia="fr-FR"/>
-              </w:rPr>
-              <w:t xml:space="preserve"> (à l'extérieur si la météo le permet) </w:t>
+              <w:t xml:space="preserve">Buvette (à l'extérieur si la météo le permet) </w:t>
             </w:r>
           </w:p>
         </w:tc>
@@ -7505,15 +7414,7 @@
                 <w:color w:val="365F91" w:themeColor="accent1" w:themeShade="BF"/>
                 <w:lang w:eastAsia="fr-FR"/>
               </w:rPr>
-              <w:t xml:space="preserve">La soirée se déroulera le </w:t>
-            </w:r>
-            <w:r>
-              <w:rPr>
-                <w:rFonts w:ascii="Arial" w:eastAsia="Times New Roman" w:hAnsi="Arial" w:cs="Arial"/>
-                <w:color w:val="365F91" w:themeColor="accent1" w:themeShade="BF"/>
-                <w:lang w:eastAsia="fr-FR"/>
-              </w:rPr>
-              <w:t xml:space="preserve">XX </w:t>
+              <w:t xml:space="preserve">La soirée se déroulera le XX </w:t>
             </w:r>
             <w:proofErr w:type="spellStart"/>
             <w:r>
@@ -8364,24 +8265,21 @@
           <w:rFonts w:ascii="Arial" w:hAnsi="Arial" w:cs="Arial"/>
         </w:rPr>
       </w:pPr>
-      <w:bookmarkStart w:id="28" w:name="_Toc352768788"/>
-      <w:bookmarkStart w:id="29" w:name="_Toc257966717"/>
-      <w:bookmarkStart w:id="30" w:name="_Toc258849543"/>
       <w:r>
         <w:rPr>
           <w:rFonts w:ascii="Arial" w:hAnsi="Arial" w:cs="Arial"/>
         </w:rPr>
         <w:t>Actions / Réalisations par objectif</w:t>
       </w:r>
-      <w:bookmarkEnd w:id="28"/>
+      <w:bookmarkEnd w:id="24"/>
       <w:r>
         <w:rPr>
           <w:rFonts w:ascii="Arial" w:hAnsi="Arial" w:cs="Arial"/>
         </w:rPr>
         <w:t xml:space="preserve"> </w:t>
       </w:r>
-      <w:bookmarkEnd w:id="29"/>
-      <w:bookmarkEnd w:id="30"/>
+      <w:bookmarkEnd w:id="25"/>
+      <w:bookmarkEnd w:id="26"/>
       <w:r>
         <w:rPr>
           <w:rFonts w:ascii="Arial" w:hAnsi="Arial" w:cs="Arial"/>
@@ -8402,14 +8300,14 @@
         </w:rPr>
         <w:t xml:space="preserve"> </w:t>
       </w:r>
-      <w:bookmarkStart w:id="31" w:name="_Toc352768789"/>
+      <w:bookmarkStart w:id="30" w:name="_Toc352768789"/>
       <w:r>
         <w:rPr>
           <w:rFonts w:ascii="Arial" w:hAnsi="Arial" w:cs="Arial"/>
         </w:rPr>
         <w:t>Pouvoir scanner l’intégralité du réseau avant le 15/04.</w:t>
       </w:r>
-      <w:bookmarkEnd w:id="31"/>
+      <w:bookmarkEnd w:id="30"/>
     </w:p>
     <w:p>
       <w:pPr>
@@ -8508,14 +8406,14 @@
           <w:rFonts w:ascii="Arial" w:hAnsi="Arial" w:cs="Arial"/>
         </w:rPr>
       </w:pPr>
-      <w:bookmarkStart w:id="32" w:name="_Toc352768790"/>
+      <w:bookmarkStart w:id="31" w:name="_Toc352768790"/>
       <w:r>
         <w:rPr>
           <w:rFonts w:ascii="Arial" w:hAnsi="Arial" w:cs="Arial"/>
         </w:rPr>
         <w:t>Pouvoir modifier la table ARP à distance avant le 22/04.</w:t>
       </w:r>
-      <w:bookmarkEnd w:id="32"/>
+      <w:bookmarkEnd w:id="31"/>
       <w:r>
         <w:rPr>
           <w:rFonts w:ascii="Arial" w:hAnsi="Arial" w:cs="Arial"/>
@@ -8634,7 +8532,7 @@
           <w:rFonts w:ascii="Arial" w:hAnsi="Arial" w:cs="Arial"/>
         </w:rPr>
       </w:pPr>
-      <w:bookmarkStart w:id="33" w:name="_Toc352768791"/>
+      <w:bookmarkStart w:id="32" w:name="_Toc352768791"/>
       <w:r>
         <w:rPr>
           <w:rFonts w:ascii="Arial" w:hAnsi="Arial" w:cs="Arial"/>
@@ -8655,7 +8553,7 @@
         </w:rPr>
         <w:t xml:space="preserve"> les paquets avant le 29/04</w:t>
       </w:r>
-      <w:bookmarkEnd w:id="33"/>
+      <w:bookmarkEnd w:id="32"/>
     </w:p>
     <w:p>
       <w:pPr>
@@ -8720,14 +8618,14 @@
           <w:rFonts w:ascii="Arial" w:hAnsi="Arial" w:cs="Arial"/>
         </w:rPr>
       </w:pPr>
-      <w:bookmarkStart w:id="34" w:name="_Toc352768792"/>
+      <w:bookmarkStart w:id="33" w:name="_Toc352768792"/>
       <w:r>
         <w:rPr>
           <w:rFonts w:ascii="Arial" w:hAnsi="Arial" w:cs="Arial"/>
         </w:rPr>
         <w:t>Création d’une interface graphique avant le 03/05</w:t>
       </w:r>
-      <w:bookmarkEnd w:id="34"/>
+      <w:bookmarkEnd w:id="33"/>
     </w:p>
     <w:p>
       <w:pPr>
@@ -8804,14 +8702,14 @@
           <w:rFonts w:ascii="Arial" w:hAnsi="Arial" w:cs="Arial"/>
         </w:rPr>
       </w:pPr>
-      <w:bookmarkStart w:id="35" w:name="_Toc352768793"/>
+      <w:bookmarkStart w:id="34" w:name="_Toc352768793"/>
       <w:r>
         <w:rPr>
           <w:rFonts w:ascii="Arial" w:hAnsi="Arial" w:cs="Arial"/>
         </w:rPr>
         <w:t>Pouvoir obtenir les mots de passe transitant en clair avant le 06/05</w:t>
       </w:r>
-      <w:bookmarkEnd w:id="35"/>
+      <w:bookmarkEnd w:id="34"/>
     </w:p>
     <w:p>
       <w:pPr>
@@ -8862,14 +8760,14 @@
           <w:rFonts w:ascii="Arial" w:hAnsi="Arial" w:cs="Arial"/>
         </w:rPr>
       </w:pPr>
-      <w:bookmarkStart w:id="36" w:name="_Toc352768794"/>
+      <w:bookmarkStart w:id="35" w:name="_Toc352768794"/>
       <w:r>
         <w:rPr>
           <w:rFonts w:ascii="Arial" w:hAnsi="Arial" w:cs="Arial"/>
         </w:rPr>
         <w:t>Pouvoir modifier les réponses DNS avant le 15/05</w:t>
       </w:r>
-      <w:bookmarkEnd w:id="36"/>
+      <w:bookmarkEnd w:id="35"/>
     </w:p>
     <w:p>
       <w:pPr>
@@ -8908,14 +8806,14 @@
           <w:rFonts w:ascii="Arial" w:hAnsi="Arial" w:cs="Arial"/>
         </w:rPr>
       </w:pPr>
-      <w:bookmarkStart w:id="37" w:name="_Toc352768795"/>
+      <w:bookmarkStart w:id="36" w:name="_Toc352768795"/>
       <w:r>
         <w:rPr>
           <w:rFonts w:ascii="Arial" w:hAnsi="Arial" w:cs="Arial"/>
         </w:rPr>
         <w:t>Pouvoir intégrer les cookies de la « victime » automatiquement sur la machine attaquante avant le 23/05.</w:t>
       </w:r>
-      <w:bookmarkEnd w:id="37"/>
+      <w:bookmarkEnd w:id="36"/>
     </w:p>
     <w:p>
       <w:pPr>
@@ -8978,7 +8876,7 @@
           <w:rFonts w:ascii="Arial" w:hAnsi="Arial" w:cs="Arial"/>
         </w:rPr>
       </w:pPr>
-      <w:bookmarkStart w:id="38" w:name="_Toc352768796"/>
+      <w:bookmarkStart w:id="37" w:name="_Toc352768796"/>
       <w:r>
         <w:rPr>
           <w:rFonts w:ascii="Arial" w:hAnsi="Arial" w:cs="Arial"/>
@@ -8986,7 +8884,7 @@
         <w:lastRenderedPageBreak/>
         <w:t>Affichage des pages web visitées avant le 30/05.</w:t>
       </w:r>
-      <w:bookmarkEnd w:id="38"/>
+      <w:bookmarkEnd w:id="37"/>
     </w:p>
     <w:p>
       <w:pPr>
@@ -9055,7 +8953,7 @@
           <w:rFonts w:ascii="Arial" w:hAnsi="Arial" w:cs="Arial"/>
         </w:rPr>
       </w:pPr>
-      <w:bookmarkStart w:id="39" w:name="_Toc352768797"/>
+      <w:bookmarkStart w:id="38" w:name="_Toc352768797"/>
       <w:r>
         <w:rPr>
           <w:rFonts w:ascii="Arial" w:hAnsi="Arial" w:cs="Arial"/>
@@ -9088,7 +8986,7 @@
         </w:rPr>
         <w:t>.</w:t>
       </w:r>
-      <w:bookmarkEnd w:id="39"/>
+      <w:bookmarkEnd w:id="38"/>
     </w:p>
     <w:p>
       <w:pPr>
@@ -9147,14 +9045,14 @@
           <w:rFonts w:ascii="Arial" w:hAnsi="Arial" w:cs="Arial"/>
         </w:rPr>
       </w:pPr>
-      <w:bookmarkStart w:id="40" w:name="_Toc352768798"/>
+      <w:bookmarkStart w:id="39" w:name="_Toc352768798"/>
       <w:r>
         <w:rPr>
           <w:rFonts w:ascii="Arial" w:hAnsi="Arial" w:cs="Arial"/>
         </w:rPr>
         <w:t>Pouvoir générer de faux certificats automatiquement avant le 13/06.</w:t>
       </w:r>
-      <w:bookmarkEnd w:id="40"/>
+      <w:bookmarkEnd w:id="39"/>
     </w:p>
     <w:p>
       <w:pPr>
@@ -9220,18 +9118,18 @@
           <w:rFonts w:ascii="Arial" w:hAnsi="Arial" w:cs="Arial"/>
         </w:rPr>
       </w:pPr>
-      <w:bookmarkStart w:id="41" w:name="_Toc257966719"/>
-      <w:bookmarkStart w:id="42" w:name="_Toc258849545"/>
-      <w:bookmarkStart w:id="43" w:name="_Toc352768799"/>
+      <w:bookmarkStart w:id="40" w:name="_Toc257966719"/>
+      <w:bookmarkStart w:id="41" w:name="_Toc258849545"/>
+      <w:bookmarkStart w:id="42" w:name="_Toc352768799"/>
       <w:r>
         <w:rPr>
           <w:rFonts w:ascii="Arial" w:hAnsi="Arial" w:cs="Arial"/>
         </w:rPr>
         <w:t>Autres spécifications non fonctionnelles</w:t>
       </w:r>
+      <w:bookmarkEnd w:id="40"/>
       <w:bookmarkEnd w:id="41"/>
       <w:bookmarkEnd w:id="42"/>
-      <w:bookmarkEnd w:id="43"/>
     </w:p>
     <w:p>
       <w:pPr>
@@ -9240,44 +9138,24 @@
           <w:rFonts w:ascii="Arial" w:hAnsi="Arial" w:cs="Arial"/>
         </w:rPr>
       </w:pPr>
-      <w:bookmarkStart w:id="44" w:name="_Toc257966711"/>
-      <w:bookmarkStart w:id="45" w:name="_Toc258849537"/>
-      <w:bookmarkStart w:id="46" w:name="_Toc352768800"/>
-      <w:bookmarkStart w:id="47" w:name="_Toc257966712"/>
-      <w:bookmarkStart w:id="48" w:name="_Toc258849538"/>
+      <w:bookmarkStart w:id="43" w:name="_Toc257966711"/>
+      <w:bookmarkStart w:id="44" w:name="_Toc258849537"/>
+      <w:bookmarkStart w:id="45" w:name="_Toc352768800"/>
+      <w:bookmarkStart w:id="46" w:name="_Toc257966712"/>
+      <w:bookmarkStart w:id="47" w:name="_Toc258849538"/>
       <w:r>
         <w:rPr>
           <w:rFonts w:ascii="Arial" w:hAnsi="Arial" w:cs="Arial"/>
         </w:rPr>
         <w:t>Environnement opérationnel</w:t>
       </w:r>
+      <w:bookmarkEnd w:id="43"/>
       <w:bookmarkEnd w:id="44"/>
       <w:bookmarkEnd w:id="45"/>
-      <w:bookmarkEnd w:id="46"/>
     </w:p>
     <w:p>
-      <w:pPr>
-        <w:rPr>
-          <w:rFonts w:ascii="Arial" w:hAnsi="Arial" w:cs="Arial"/>
-        </w:rPr>
-      </w:pPr>
-      <w:r>
-        <w:rPr>
-          <w:rFonts w:ascii="Arial" w:hAnsi="Arial" w:cs="Arial"/>
-        </w:rPr>
-        <w:t xml:space="preserve">Vous pouvez décrire les lieux, les emplacements, </w:t>
-      </w:r>
-      <w:r>
-        <w:rPr>
-          <w:rFonts w:ascii="Arial" w:hAnsi="Arial" w:cs="Arial"/>
-        </w:rPr>
-        <w:t xml:space="preserve">schématiser les parcours et les flux, </w:t>
-      </w:r>
-      <w:r>
-        <w:rPr>
-          <w:rFonts w:ascii="Arial" w:hAnsi="Arial" w:cs="Arial"/>
-        </w:rPr>
-        <w:t xml:space="preserve">éventuellement joindre un plan. </w:t>
+      <w:r>
+        <w:t>Le projet est susceptible d’être développé dans les locaux d’IN’TECH INFO à Ivry-sur-Seine et à chaque endroit où un membre de l’équipe dispose d’une connexion Internet.</w:t>
       </w:r>
     </w:p>
     <w:p>
@@ -9287,20 +9165,88 @@
           <w:rFonts w:ascii="Arial" w:hAnsi="Arial" w:cs="Arial"/>
         </w:rPr>
       </w:pPr>
-      <w:bookmarkStart w:id="49" w:name="_Toc352768801"/>
+      <w:bookmarkStart w:id="48" w:name="_Toc352768801"/>
       <w:r>
         <w:rPr>
           <w:rFonts w:ascii="Arial" w:hAnsi="Arial" w:cs="Arial"/>
         </w:rPr>
         <w:t xml:space="preserve">Contraintes </w:t>
       </w:r>
+      <w:bookmarkEnd w:id="46"/>
       <w:bookmarkEnd w:id="47"/>
+      <w:r>
+        <w:rPr>
+          <w:rFonts w:ascii="Arial" w:hAnsi="Arial" w:cs="Arial"/>
+        </w:rPr>
+        <w:t>d’organisation et temporelles</w:t>
+      </w:r>
       <w:bookmarkEnd w:id="48"/>
-      <w:r>
-        <w:rPr>
-          <w:rFonts w:ascii="Arial" w:hAnsi="Arial" w:cs="Arial"/>
-        </w:rPr>
-        <w:t>d’organisation et temporelles</w:t>
+    </w:p>
+    <w:p>
+      <w:pPr>
+        <w:tabs>
+          <w:tab w:val="left" w:pos="2850"/>
+        </w:tabs>
+        <w:rPr>
+          <w:rFonts w:ascii="Arial" w:hAnsi="Arial" w:cs="Arial"/>
+        </w:rPr>
+      </w:pPr>
+      <w:r>
+        <w:rPr>
+          <w:rFonts w:ascii="Arial" w:hAnsi="Arial" w:cs="Arial"/>
+        </w:rPr>
+        <w:t xml:space="preserve">Les sources du programme SITM doivent être modifiables simultanément, c’est pour cette raison que nous mettons en place un système de gestion de version en ligne, </w:t>
+      </w:r>
+      <w:proofErr w:type="spellStart"/>
+      <w:r>
+        <w:rPr>
+          <w:rFonts w:ascii="Arial" w:hAnsi="Arial" w:cs="Arial"/>
+        </w:rPr>
+        <w:t>GitHub</w:t>
+      </w:r>
+      <w:proofErr w:type="spellEnd"/>
+      <w:r>
+        <w:rPr>
+          <w:rFonts w:ascii="Arial" w:hAnsi="Arial" w:cs="Arial"/>
+        </w:rPr>
+        <w:t>.</w:t>
+      </w:r>
+    </w:p>
+    <w:p>
+      <w:pPr>
+        <w:tabs>
+          <w:tab w:val="left" w:pos="2850"/>
+        </w:tabs>
+        <w:rPr>
+          <w:rFonts w:ascii="Arial" w:hAnsi="Arial" w:cs="Arial"/>
+        </w:rPr>
+      </w:pPr>
+      <w:r>
+        <w:rPr>
+          <w:rFonts w:ascii="Arial" w:hAnsi="Arial" w:cs="Arial"/>
+        </w:rPr>
+        <w:t xml:space="preserve">Il faut également pouvoir </w:t>
+      </w:r>
+      <w:r>
+        <w:rPr>
+          <w:rFonts w:ascii="Arial" w:hAnsi="Arial" w:cs="Arial"/>
+        </w:rPr>
+        <w:t>terminer les objectifs en temps et en heure, c’est une chose complexe car étant donné que nous implantons des fonctionnalités complexes, nous ne pouvons pas bien estimer le temps requis.</w:t>
+      </w:r>
+    </w:p>
+    <w:p>
+      <w:pPr>
+        <w:pStyle w:val="Titre2"/>
+        <w:rPr>
+          <w:rFonts w:ascii="Arial" w:hAnsi="Arial" w:cs="Arial"/>
+        </w:rPr>
+      </w:pPr>
+      <w:bookmarkStart w:id="49" w:name="_Toc352768802"/>
+      <w:r>
+        <w:rPr>
+          <w:rFonts w:ascii="Arial" w:hAnsi="Arial" w:cs="Arial"/>
+        </w:rPr>
+        <w:t>Contraintes de sécurité</w:t>
       </w:r>
       <w:bookmarkEnd w:id="49"/>
     </w:p>
@@ -9314,7 +9260,7 @@
         <w:rPr>
           <w:rFonts w:ascii="Arial" w:hAnsi="Arial" w:cs="Arial"/>
         </w:rPr>
-        <w:t>Tout est dans le titre.</w:t>
+        <w:t xml:space="preserve">Nous devons éviter lors de la phase de test d’utiliser le réseau IN’TECH INFO car SITM est un programme dangereux modifiant le routage des ordinateurs d’un réseau. Afin d’éviter ce problème, nous devrons mettre en place notre propre réseau local. </w:t>
       </w:r>
     </w:p>
     <w:p>
@@ -9324,12 +9270,20 @@
           <w:rFonts w:ascii="Arial" w:hAnsi="Arial" w:cs="Arial"/>
         </w:rPr>
       </w:pPr>
-      <w:bookmarkStart w:id="50" w:name="_Toc352768802"/>
-      <w:r>
-        <w:rPr>
-          <w:rFonts w:ascii="Arial" w:hAnsi="Arial" w:cs="Arial"/>
-        </w:rPr>
-        <w:t>Contraintes de sécurité</w:t>
+      <w:bookmarkStart w:id="50" w:name="_Toc352768803"/>
+      <w:bookmarkStart w:id="51" w:name="_Toc257966720"/>
+      <w:bookmarkStart w:id="52" w:name="_Toc258849546"/>
+      <w:r>
+        <w:rPr>
+          <w:rFonts w:ascii="Arial" w:hAnsi="Arial" w:cs="Arial"/>
+        </w:rPr>
+        <w:t>Documents pour les participants</w:t>
+      </w:r>
+      <w:r>
+        <w:rPr>
+          <w:rFonts w:ascii="Arial" w:hAnsi="Arial" w:cs="Arial"/>
+        </w:rPr>
+        <w:t xml:space="preserve"> (ou clients ou abonnés…)</w:t>
       </w:r>
       <w:bookmarkEnd w:id="50"/>
     </w:p>
@@ -9343,7 +9297,7 @@
         <w:rPr>
           <w:rFonts w:ascii="Arial" w:hAnsi="Arial" w:cs="Arial"/>
         </w:rPr>
-        <w:t>Tout est dans le titre.</w:t>
+        <w:t>Code source du programme &amp; manuel d’utilisation du programme.</w:t>
       </w:r>
     </w:p>
     <w:p>
@@ -9353,22 +9307,16 @@
           <w:rFonts w:ascii="Arial" w:hAnsi="Arial" w:cs="Arial"/>
         </w:rPr>
       </w:pPr>
-      <w:bookmarkStart w:id="51" w:name="_Toc352768803"/>
-      <w:bookmarkStart w:id="52" w:name="_Toc257966720"/>
-      <w:bookmarkStart w:id="53" w:name="_Toc258849546"/>
-      <w:r>
-        <w:rPr>
-          <w:rFonts w:ascii="Arial" w:hAnsi="Arial" w:cs="Arial"/>
-        </w:rPr>
-        <w:t>Documents pour les participants</w:t>
-      </w:r>
-      <w:r>
-        <w:rPr>
-          <w:rFonts w:ascii="Arial" w:hAnsi="Arial" w:cs="Arial"/>
-        </w:rPr>
-        <w:t xml:space="preserve"> (ou clients ou abonnés…)</w:t>
-      </w:r>
+      <w:bookmarkStart w:id="53" w:name="_Toc352768804"/>
       <w:bookmarkEnd w:id="51"/>
+      <w:bookmarkEnd w:id="52"/>
+      <w:r>
+        <w:rPr>
+          <w:rFonts w:ascii="Arial" w:hAnsi="Arial" w:cs="Arial"/>
+        </w:rPr>
+        <w:t>Attributs de qualité</w:t>
+      </w:r>
+      <w:bookmarkEnd w:id="53"/>
     </w:p>
     <w:p>
       <w:pPr>
@@ -9380,50 +9328,21 @@
         <w:rPr>
           <w:rFonts w:ascii="Arial" w:hAnsi="Arial" w:cs="Arial"/>
         </w:rPr>
-        <w:t>Lister les documents que vous diffuserez</w:t>
-      </w:r>
-      <w:r>
-        <w:rPr>
-          <w:rFonts w:ascii="Arial" w:hAnsi="Arial" w:cs="Arial"/>
-        </w:rPr>
-        <w:t>. S</w:t>
-      </w:r>
-      <w:r>
-        <w:rPr>
-          <w:rFonts w:ascii="Arial" w:hAnsi="Arial" w:cs="Arial"/>
-        </w:rPr>
-        <w:t>i nécessaire à la compréhension, vous pouvez les décrire très succinctement, préciser le nombre de page</w:t>
-      </w:r>
-      <w:r>
-        <w:rPr>
-          <w:rFonts w:ascii="Arial" w:hAnsi="Arial" w:cs="Arial"/>
-        </w:rPr>
-        <w:t>s</w:t>
-      </w:r>
-      <w:r>
-        <w:rPr>
-          <w:rFonts w:ascii="Arial" w:hAnsi="Arial" w:cs="Arial"/>
-        </w:rPr>
-        <w:t xml:space="preserve"> ou format ou quadrichromie, …</w:t>
+        <w:t>Le programme devra être fonctionnel sur la grande majorité des distributions Linux, devra être portable et ne devra pas utiliser un grand nombre de dépendances.</w:t>
       </w:r>
     </w:p>
     <w:p>
       <w:pPr>
-        <w:pStyle w:val="Titre2"/>
-        <w:rPr>
-          <w:rFonts w:ascii="Arial" w:hAnsi="Arial" w:cs="Arial"/>
-        </w:rPr>
-      </w:pPr>
-      <w:bookmarkStart w:id="54" w:name="_Toc352768804"/>
-      <w:bookmarkEnd w:id="52"/>
-      <w:bookmarkEnd w:id="53"/>
-      <w:r>
-        <w:rPr>
-          <w:rFonts w:ascii="Arial" w:hAnsi="Arial" w:cs="Arial"/>
-        </w:rPr>
-        <w:t>Attributs de qualité</w:t>
-      </w:r>
-      <w:bookmarkEnd w:id="54"/>
+        <w:rPr>
+          <w:rFonts w:ascii="Arial" w:hAnsi="Arial" w:cs="Arial"/>
+        </w:rPr>
+      </w:pPr>
+      <w:r>
+        <w:rPr>
+          <w:rFonts w:ascii="Arial" w:hAnsi="Arial" w:cs="Arial"/>
+        </w:rPr>
+        <w:t>SITM devra être rapide, stable, léger et surtout efficace.</w:t>
+      </w:r>
     </w:p>
     <w:p>
       <w:pPr>
@@ -9435,55 +9354,13 @@
         <w:rPr>
           <w:rFonts w:ascii="Arial" w:hAnsi="Arial" w:cs="Arial"/>
         </w:rPr>
-        <w:t xml:space="preserve">Atteindre un objectif est une chose, définir le niveau de qualité </w:t>
-      </w:r>
-      <w:r>
-        <w:rPr>
-          <w:rFonts w:ascii="Arial" w:hAnsi="Arial" w:cs="Arial"/>
-        </w:rPr>
-        <w:t xml:space="preserve">(en termes </w:t>
-      </w:r>
-      <w:r>
-        <w:rPr>
-          <w:rFonts w:ascii="Arial" w:hAnsi="Arial" w:cs="Arial"/>
-        </w:rPr>
-        <w:t>de performance</w:t>
-      </w:r>
-      <w:r>
-        <w:rPr>
-          <w:rFonts w:ascii="Arial" w:hAnsi="Arial" w:cs="Arial"/>
-        </w:rPr>
-        <w:t>, fiabilité, ergonomie)</w:t>
-      </w:r>
-      <w:r>
-        <w:rPr>
-          <w:rFonts w:ascii="Arial" w:hAnsi="Arial" w:cs="Arial"/>
-        </w:rPr>
-        <w:t xml:space="preserve"> visé </w:t>
-      </w:r>
-      <w:r>
-        <w:rPr>
-          <w:rFonts w:ascii="Arial" w:hAnsi="Arial" w:cs="Arial"/>
-        </w:rPr>
-        <w:t>permet d’éviter quelques déceptions</w:t>
-      </w:r>
-      <w:r>
-        <w:rPr>
-          <w:rFonts w:ascii="Arial" w:hAnsi="Arial" w:cs="Arial"/>
-        </w:rPr>
-        <w:t>. Il faut être très spécifique, ne pas être avare de chiffres (date, timing, surface, nombre,…</w:t>
-      </w:r>
-      <w:r>
-        <w:rPr>
-          <w:rFonts w:ascii="Arial" w:hAnsi="Arial" w:cs="Arial"/>
-        </w:rPr>
-        <w:t xml:space="preserve"> questionnaire de satisfaction</w:t>
-      </w:r>
-      <w:r>
-        <w:rPr>
-          <w:rFonts w:ascii="Arial" w:hAnsi="Arial" w:cs="Arial"/>
-        </w:rPr>
-        <w:t>).</w:t>
+        <w:t xml:space="preserve">Le programme devra disposer de nombreuses fonctionnalités </w:t>
+      </w:r>
+      <w:r>
+        <w:rPr>
+          <w:rFonts w:ascii="Arial" w:hAnsi="Arial" w:cs="Arial"/>
+        </w:rPr>
+        <w:t>configurables en fonction des besoins de l’utilisateur.</w:t>
       </w:r>
     </w:p>
     <w:p>
@@ -9492,89 +9369,27 @@
           <w:rFonts w:ascii="Arial" w:hAnsi="Arial" w:cs="Arial"/>
         </w:rPr>
       </w:pPr>
-      <w:r>
-        <w:rPr>
-          <w:rFonts w:ascii="Arial" w:hAnsi="Arial" w:cs="Arial"/>
-        </w:rPr>
-        <w:t>1</w:t>
-      </w:r>
-      <w:r>
-        <w:rPr>
-          <w:rFonts w:ascii="Arial" w:hAnsi="Arial" w:cs="Arial"/>
-          <w:vertAlign w:val="superscript"/>
-        </w:rPr>
-        <w:t>er</w:t>
-      </w:r>
-      <w:r>
-        <w:rPr>
-          <w:rFonts w:ascii="Arial" w:hAnsi="Arial" w:cs="Arial"/>
-        </w:rPr>
-        <w:t xml:space="preserve"> Exemple : L’objectif est d’offrir un repas à deux amis.</w:t>
-      </w:r>
     </w:p>
     <w:p>
       <w:pPr>
-        <w:rPr>
-          <w:rFonts w:ascii="Arial" w:hAnsi="Arial" w:cs="Arial"/>
-        </w:rPr>
-      </w:pPr>
-      <w:r>
-        <w:rPr>
-          <w:rFonts w:ascii="Arial" w:hAnsi="Arial" w:cs="Arial"/>
-        </w:rPr>
-        <w:tab/>
-        <w:t xml:space="preserve">Cet objectif peut être atteint avec une boîte de ravioli, dans laquelle </w:t>
-      </w:r>
-      <w:r>
-        <w:rPr>
-          <w:rFonts w:ascii="Arial" w:hAnsi="Arial" w:cs="Arial"/>
-        </w:rPr>
-        <w:t>les 3 personnes</w:t>
-      </w:r>
-      <w:r>
-        <w:rPr>
-          <w:rFonts w:ascii="Arial" w:hAnsi="Arial" w:cs="Arial"/>
-        </w:rPr>
-        <w:t xml:space="preserve"> </w:t>
-      </w:r>
-      <w:proofErr w:type="gramStart"/>
-      <w:r>
-        <w:rPr>
-          <w:rFonts w:ascii="Arial" w:hAnsi="Arial" w:cs="Arial"/>
-        </w:rPr>
-        <w:t>piquerons</w:t>
-      </w:r>
-      <w:proofErr w:type="gramEnd"/>
-      <w:r>
-        <w:rPr>
-          <w:rFonts w:ascii="Arial" w:hAnsi="Arial" w:cs="Arial"/>
-        </w:rPr>
-        <w:t xml:space="preserve"> </w:t>
-      </w:r>
-      <w:r>
-        <w:rPr>
-          <w:rFonts w:ascii="Arial" w:hAnsi="Arial" w:cs="Arial"/>
-        </w:rPr>
-        <w:t>avec une</w:t>
-      </w:r>
-      <w:r>
-        <w:rPr>
-          <w:rFonts w:ascii="Arial" w:hAnsi="Arial" w:cs="Arial"/>
-        </w:rPr>
-        <w:t xml:space="preserve"> fourchette</w:t>
-      </w:r>
-      <w:r>
-        <w:rPr>
-          <w:rFonts w:ascii="Arial" w:hAnsi="Arial" w:cs="Arial"/>
-        </w:rPr>
-        <w:t xml:space="preserve"> en plastique</w:t>
-      </w:r>
-      <w:r>
-        <w:rPr>
-          <w:rFonts w:ascii="Arial" w:hAnsi="Arial" w:cs="Arial"/>
-        </w:rPr>
-        <w:t xml:space="preserve">. </w:t>
-      </w:r>
+        <w:pStyle w:val="Titre2"/>
+        <w:rPr>
+          <w:rFonts w:ascii="Arial" w:hAnsi="Arial" w:cs="Arial"/>
+        </w:rPr>
+      </w:pPr>
+      <w:bookmarkStart w:id="54" w:name="_Toc257966722"/>
+      <w:bookmarkStart w:id="55" w:name="_Toc258849548"/>
+      <w:bookmarkStart w:id="56" w:name="_Toc352768805"/>
+      <w:r>
+        <w:rPr>
+          <w:rFonts w:ascii="Arial" w:hAnsi="Arial" w:cs="Arial"/>
+        </w:rPr>
+        <w:lastRenderedPageBreak/>
+        <w:t>Exigences de sécurité</w:t>
+      </w:r>
+      <w:bookmarkEnd w:id="54"/>
+      <w:bookmarkEnd w:id="55"/>
+      <w:bookmarkEnd w:id="56"/>
       <w:r>
         <w:rPr>
           <w:rFonts w:ascii="Arial" w:hAnsi="Arial" w:cs="Arial"/>
@@ -9584,60 +9399,42 @@
     </w:p>
     <w:p>
       <w:pPr>
-        <w:rPr>
-          <w:rFonts w:ascii="Arial" w:hAnsi="Arial" w:cs="Arial"/>
-        </w:rPr>
-      </w:pPr>
-      <w:r>
-        <w:rPr>
-          <w:rFonts w:ascii="Arial" w:hAnsi="Arial" w:cs="Arial"/>
-        </w:rPr>
-        <w:tab/>
-      </w:r>
-      <w:r>
-        <w:rPr>
-          <w:rFonts w:ascii="Arial" w:hAnsi="Arial" w:cs="Arial"/>
-        </w:rPr>
-        <w:tab/>
-      </w:r>
-      <w:r>
-        <w:rPr>
-          <w:rFonts w:ascii="Arial" w:hAnsi="Arial" w:cs="Arial"/>
-        </w:rPr>
-        <w:tab/>
-      </w:r>
-      <w:r>
-        <w:rPr>
-          <w:rFonts w:ascii="Arial" w:hAnsi="Arial" w:cs="Arial"/>
-        </w:rPr>
-        <w:tab/>
-      </w:r>
-      <w:r>
-        <w:rPr>
-          <w:rFonts w:ascii="Arial" w:hAnsi="Arial" w:cs="Arial"/>
-        </w:rPr>
-        <w:tab/>
-      </w:r>
-      <w:r>
-        <w:rPr>
-          <w:rFonts w:ascii="Arial" w:hAnsi="Arial" w:cs="Arial"/>
-        </w:rPr>
-        <w:tab/>
-        <w:t>Aucun attribut de qualité sur cet objectif atteint…</w:t>
+        <w:tabs>
+          <w:tab w:val="left" w:pos="1950"/>
+          <w:tab w:val="left" w:pos="3255"/>
+        </w:tabs>
+        <w:rPr>
+          <w:rFonts w:ascii="Arial" w:hAnsi="Arial" w:cs="Arial"/>
+        </w:rPr>
+      </w:pPr>
+      <w:r>
+        <w:rPr>
+          <w:rFonts w:ascii="Arial" w:hAnsi="Arial" w:cs="Arial"/>
+        </w:rPr>
+        <w:t xml:space="preserve">Tous les tests de l’application doivent être fais dans un réseau privé </w:t>
+      </w:r>
+      <w:r>
+        <w:rPr>
+          <w:rFonts w:ascii="Arial" w:hAnsi="Arial" w:cs="Arial"/>
+        </w:rPr>
+        <w:t>qui ne peuvent pas interroger les ordinateurs et les routeurs IN’TECH INFO.</w:t>
       </w:r>
     </w:p>
     <w:p>
       <w:pPr>
-        <w:rPr>
-          <w:rFonts w:ascii="Arial" w:hAnsi="Arial" w:cs="Arial"/>
-        </w:rPr>
-      </w:pPr>
-      <w:r>
-        <w:rPr>
-          <w:rFonts w:ascii="Arial" w:hAnsi="Arial" w:cs="Arial"/>
-        </w:rPr>
-        <w:t>2ème Exemple : L’objectif est d’offrir un repas à deux amis.</w:t>
-      </w:r>
+        <w:pStyle w:val="Titre2"/>
+        <w:rPr>
+          <w:rFonts w:ascii="Arial" w:hAnsi="Arial" w:cs="Arial"/>
+        </w:rPr>
+      </w:pPr>
+      <w:bookmarkStart w:id="57" w:name="_Toc352768806"/>
+      <w:r>
+        <w:rPr>
+          <w:rFonts w:ascii="Arial" w:hAnsi="Arial" w:cs="Arial"/>
+        </w:rPr>
+        <w:t>Exigences financières</w:t>
+      </w:r>
+      <w:bookmarkEnd w:id="57"/>
     </w:p>
     <w:p>
       <w:pPr>
@@ -9649,185 +9446,26 @@
         <w:rPr>
           <w:rFonts w:ascii="Arial" w:hAnsi="Arial" w:cs="Arial"/>
         </w:rPr>
-        <w:t>Attributs de qualité :</w:t>
+        <w:t>Elles doivent être formulées par le client (ou suiveur)</w:t>
+      </w:r>
+      <w:r>
+        <w:rPr>
+          <w:rFonts w:ascii="Arial" w:hAnsi="Arial" w:cs="Arial"/>
+        </w:rPr>
+        <w:t>.</w:t>
       </w:r>
     </w:p>
     <w:p>
       <w:pPr>
-        <w:pStyle w:val="Paragraphedeliste"/>
-        <w:numPr>
-          <w:ilvl w:val="0"/>
-          <w:numId w:val="37"/>
-        </w:numPr>
-        <w:rPr>
-          <w:rFonts w:ascii="Arial" w:hAnsi="Arial" w:cs="Arial"/>
-        </w:rPr>
-      </w:pPr>
-      <w:r>
-        <w:rPr>
-          <w:rFonts w:ascii="Arial" w:hAnsi="Arial" w:cs="Arial"/>
-        </w:rPr>
-        <w:t>Utiliser des aliments frais achetés le jour même,</w:t>
-      </w:r>
-    </w:p>
-    <w:p>
-      <w:pPr>
-        <w:pStyle w:val="Paragraphedeliste"/>
-        <w:numPr>
-          <w:ilvl w:val="0"/>
-          <w:numId w:val="37"/>
-        </w:numPr>
-        <w:rPr>
-          <w:rFonts w:ascii="Arial" w:hAnsi="Arial" w:cs="Arial"/>
-        </w:rPr>
-      </w:pPr>
-      <w:r>
-        <w:rPr>
-          <w:rFonts w:ascii="Arial" w:hAnsi="Arial" w:cs="Arial"/>
-        </w:rPr>
-        <w:t>Tous les plats seront faits maison le jour même : une entrée, un plat, un dessert,</w:t>
-      </w:r>
-    </w:p>
-    <w:p>
-      <w:pPr>
-        <w:pStyle w:val="Paragraphedeliste"/>
-        <w:numPr>
-          <w:ilvl w:val="0"/>
-          <w:numId w:val="37"/>
-        </w:numPr>
-        <w:rPr>
-          <w:rFonts w:ascii="Arial" w:hAnsi="Arial" w:cs="Arial"/>
-        </w:rPr>
-      </w:pPr>
-      <w:r>
-        <w:rPr>
-          <w:rFonts w:ascii="Arial" w:hAnsi="Arial" w:cs="Arial"/>
-        </w:rPr>
-        <w:lastRenderedPageBreak/>
-        <w:t>Le repas sera équilibré,</w:t>
-      </w:r>
-    </w:p>
-    <w:p>
-      <w:pPr>
-        <w:pStyle w:val="Paragraphedeliste"/>
-        <w:numPr>
-          <w:ilvl w:val="0"/>
-          <w:numId w:val="37"/>
-        </w:numPr>
-        <w:rPr>
-          <w:rFonts w:ascii="Arial" w:hAnsi="Arial" w:cs="Arial"/>
-        </w:rPr>
-      </w:pPr>
-      <w:r>
-        <w:rPr>
-          <w:rFonts w:ascii="Arial" w:hAnsi="Arial" w:cs="Arial"/>
-        </w:rPr>
-        <w:t>La mise en place, et les plats seront visuellement attractifs (arts de la table, présentation).</w:t>
-      </w:r>
-    </w:p>
-    <w:p>
-      <w:pPr>
-        <w:rPr>
-          <w:rFonts w:ascii="Arial" w:hAnsi="Arial" w:cs="Arial"/>
-        </w:rPr>
-      </w:pPr>
-    </w:p>
-    <w:p>
-      <w:pPr>
-        <w:rPr>
-          <w:rFonts w:ascii="Arial" w:hAnsi="Arial" w:cs="Arial"/>
-        </w:rPr>
-      </w:pPr>
-    </w:p>
-    <w:p>
-      <w:pPr>
-        <w:pStyle w:val="Titre2"/>
-        <w:rPr>
-          <w:rFonts w:ascii="Arial" w:hAnsi="Arial" w:cs="Arial"/>
-        </w:rPr>
-      </w:pPr>
-      <w:bookmarkStart w:id="55" w:name="_Toc257966722"/>
-      <w:bookmarkStart w:id="56" w:name="_Toc258849548"/>
-      <w:bookmarkStart w:id="57" w:name="_Toc352768805"/>
-      <w:r>
-        <w:rPr>
-          <w:rFonts w:ascii="Arial" w:hAnsi="Arial" w:cs="Arial"/>
-        </w:rPr>
-        <w:t>Exigences de sécurité</w:t>
-      </w:r>
-      <w:bookmarkEnd w:id="55"/>
-      <w:bookmarkEnd w:id="56"/>
-      <w:bookmarkEnd w:id="57"/>
-      <w:r>
-        <w:rPr>
-          <w:rFonts w:ascii="Arial" w:hAnsi="Arial" w:cs="Arial"/>
-        </w:rPr>
-        <w:t xml:space="preserve"> </w:t>
-      </w:r>
-    </w:p>
-    <w:p>
-      <w:pPr>
-        <w:rPr>
-          <w:rFonts w:ascii="Arial" w:hAnsi="Arial" w:cs="Arial"/>
-        </w:rPr>
-      </w:pPr>
-      <w:r>
-        <w:rPr>
-          <w:rFonts w:ascii="Arial" w:hAnsi="Arial" w:cs="Arial"/>
-        </w:rPr>
-        <w:t xml:space="preserve">Elles sont </w:t>
-      </w:r>
-      <w:r>
-        <w:rPr>
-          <w:rFonts w:ascii="Arial" w:hAnsi="Arial" w:cs="Arial"/>
-        </w:rPr>
-        <w:t>.</w:t>
-      </w:r>
-    </w:p>
-    <w:p>
-      <w:pPr>
-        <w:pStyle w:val="Titre2"/>
-        <w:rPr>
-          <w:rFonts w:ascii="Arial" w:hAnsi="Arial" w:cs="Arial"/>
-        </w:rPr>
-      </w:pPr>
-      <w:bookmarkStart w:id="58" w:name="_Toc352768806"/>
-      <w:r>
-        <w:rPr>
-          <w:rFonts w:ascii="Arial" w:hAnsi="Arial" w:cs="Arial"/>
-        </w:rPr>
-        <w:t>Exigences financières</w:t>
-      </w:r>
+        <w:rPr>
+          <w:rFonts w:ascii="Arial" w:hAnsi="Arial" w:cs="Arial"/>
+        </w:rPr>
+      </w:pPr>
+      <w:bookmarkStart w:id="58" w:name="_GoBack"/>
       <w:bookmarkEnd w:id="58"/>
     </w:p>
-    <w:p>
-      <w:pPr>
-        <w:rPr>
-          <w:rFonts w:ascii="Arial" w:hAnsi="Arial" w:cs="Arial"/>
-        </w:rPr>
-      </w:pPr>
-      <w:r>
-        <w:rPr>
-          <w:rFonts w:ascii="Arial" w:hAnsi="Arial" w:cs="Arial"/>
-        </w:rPr>
-        <w:t>Elles doivent être formulées par le client (ou suiveur)</w:t>
-      </w:r>
-      <w:r>
-        <w:rPr>
-          <w:rFonts w:ascii="Arial" w:hAnsi="Arial" w:cs="Arial"/>
-        </w:rPr>
-        <w:t>.</w:t>
-      </w:r>
-    </w:p>
-    <w:p>
-      <w:pPr>
-        <w:rPr>
-          <w:rFonts w:ascii="Arial" w:hAnsi="Arial" w:cs="Arial"/>
-        </w:rPr>
-      </w:pPr>
-    </w:p>
     <w:sectPr>
-      <w:footerReference w:type="default" r:id="rId10"/>
+      <w:footerReference w:type="default" r:id="rId9"/>
       <w:pgSz w:w="11906" w:h="16838"/>
       <w:pgMar w:top="1247" w:right="1417" w:bottom="709" w:left="1417" w:header="708" w:footer="708" w:gutter="0"/>
       <w:cols w:space="708"/>
@@ -9839,7 +9477,7 @@
 </file>
 
 <file path=word/endnotes.xml><?xml version="1.0" encoding="utf-8"?>
-<w:endnotes xmlns:wpc="http://schemas.microsoft.com/office/word/2010/wordprocessingCanvas" xmlns:mc="http://schemas.openxmlformats.org/markup-compatibility/2006" xmlns:o="urn:schemas-microsoft-com:office:office" xmlns:r="http://schemas.openxmlformats.org/officeDocument/2006/relationships" xmlns:m="http://schemas.openxmlformats.org/officeDocument/2006/math" xmlns:v="urn:schemas-microsoft-com:vml" xmlns:wp14="http://schemas.microsoft.com/office/word/2010/wordprocessingDrawing" xmlns:wp="http://schemas.openxmlformats.org/drawingml/2006/wordprocessingDrawing" xmlns:w10="urn:schemas-microsoft-com:office:word" xmlns:w="http://schemas.openxmlformats.org/wordprocessingml/2006/main" xmlns:w14="http://schemas.microsoft.com/office/word/2010/wordml" xmlns:wpg="http://schemas.microsoft.com/office/word/2010/wordprocessingGroup" xmlns:wpi="http://schemas.microsoft.com/office/word/2010/wordprocessingInk" xmlns:wne="http://schemas.microsoft.com/office/word/2006/wordml" xmlns:wps="http://schemas.microsoft.com/office/word/2010/wordprocessingShape" mc:Ignorable="w14 wp14">
+<w:endnotes xmlns:wpc="http://schemas.microsoft.com/office/word/2010/wordprocessingCanvas" xmlns:mc="http://schemas.openxmlformats.org/markup-compatibility/2006" xmlns:o="urn:schemas-microsoft-com:office:office" xmlns:r="http://schemas.openxmlformats.org/officeDocument/2006/relationships" xmlns:m="http://schemas.openxmlformats.org/officeDocument/2006/math" xmlns:v="urn:schemas-microsoft-com:vml" xmlns:wp14="http://schemas.microsoft.com/office/word/2010/wordprocessingDrawing" xmlns:wp="http://schemas.openxmlformats.org/drawingml/2006/wordprocessingDrawing" xmlns:w10="urn:schemas-microsoft-com:office:word" xmlns:w="http://schemas.openxmlformats.org/wordprocessingml/2006/main" xmlns:w14="http://schemas.microsoft.com/office/word/2010/wordml" xmlns:w15="http://schemas.microsoft.com/office/word/2012/wordml" xmlns:wpg="http://schemas.microsoft.com/office/word/2010/wordprocessingGroup" xmlns:wpi="http://schemas.microsoft.com/office/word/2010/wordprocessingInk" xmlns:wne="http://schemas.microsoft.com/office/word/2006/wordml" xmlns:wps="http://schemas.microsoft.com/office/word/2010/wordprocessingShape" mc:Ignorable="w14 w15 wp14">
   <w:endnote w:type="separator" w:id="-1">
     <w:p>
       <w:pPr>
@@ -9864,7 +9502,7 @@
 </file>
 
 <file path=word/footer1.xml><?xml version="1.0" encoding="utf-8"?>
-<w:ftr xmlns:wpc="http://schemas.microsoft.com/office/word/2010/wordprocessingCanvas" xmlns:mc="http://schemas.openxmlformats.org/markup-compatibility/2006" xmlns:o="urn:schemas-microsoft-com:office:office" xmlns:r="http://schemas.openxmlformats.org/officeDocument/2006/relationships" xmlns:m="http://schemas.openxmlformats.org/officeDocument/2006/math" xmlns:v="urn:schemas-microsoft-com:vml" xmlns:wp14="http://schemas.microsoft.com/office/word/2010/wordprocessingDrawing" xmlns:wp="http://schemas.openxmlformats.org/drawingml/2006/wordprocessingDrawing" xmlns:w10="urn:schemas-microsoft-com:office:word" xmlns:w="http://schemas.openxmlformats.org/wordprocessingml/2006/main" xmlns:w14="http://schemas.microsoft.com/office/word/2010/wordml" xmlns:wpg="http://schemas.microsoft.com/office/word/2010/wordprocessingGroup" xmlns:wpi="http://schemas.microsoft.com/office/word/2010/wordprocessingInk" xmlns:wne="http://schemas.microsoft.com/office/word/2006/wordml" xmlns:wps="http://schemas.microsoft.com/office/word/2010/wordprocessingShape" mc:Ignorable="w14 wp14">
+<w:ftr xmlns:wpc="http://schemas.microsoft.com/office/word/2010/wordprocessingCanvas" xmlns:mc="http://schemas.openxmlformats.org/markup-compatibility/2006" xmlns:o="urn:schemas-microsoft-com:office:office" xmlns:r="http://schemas.openxmlformats.org/officeDocument/2006/relationships" xmlns:m="http://schemas.openxmlformats.org/officeDocument/2006/math" xmlns:v="urn:schemas-microsoft-com:vml" xmlns:wp14="http://schemas.microsoft.com/office/word/2010/wordprocessingDrawing" xmlns:wp="http://schemas.openxmlformats.org/drawingml/2006/wordprocessingDrawing" xmlns:w10="urn:schemas-microsoft-com:office:word" xmlns:w="http://schemas.openxmlformats.org/wordprocessingml/2006/main" xmlns:w14="http://schemas.microsoft.com/office/word/2010/wordml" xmlns:w15="http://schemas.microsoft.com/office/word/2012/wordml" xmlns:wpg="http://schemas.microsoft.com/office/word/2010/wordprocessingGroup" xmlns:wpi="http://schemas.microsoft.com/office/word/2010/wordprocessingInk" xmlns:wne="http://schemas.microsoft.com/office/word/2006/wordml" xmlns:wps="http://schemas.microsoft.com/office/word/2010/wordprocessingShape" mc:Ignorable="w14 w15 wp14">
   <w:sdt>
     <w:sdtPr>
       <w:id w:val="1605861"/>
@@ -9893,7 +9531,7 @@
           <w:rPr>
             <w:noProof/>
           </w:rPr>
-          <w:t>5</w:t>
+          <w:t>8</w:t>
         </w:r>
         <w:r>
           <w:rPr>
@@ -9908,7 +9546,7 @@
 </file>
 
 <file path=word/footnotes.xml><?xml version="1.0" encoding="utf-8"?>
-<w:footnotes xmlns:wpc="http://schemas.microsoft.com/office/word/2010/wordprocessingCanvas" xmlns:mc="http://schemas.openxmlformats.org/markup-compatibility/2006" xmlns:o="urn:schemas-microsoft-com:office:office" xmlns:r="http://schemas.openxmlformats.org/officeDocument/2006/relationships" xmlns:m="http://schemas.openxmlformats.org/officeDocument/2006/math" xmlns:v="urn:schemas-microsoft-com:vml" xmlns:wp14="http://schemas.microsoft.com/office/word/2010/wordprocessingDrawing" xmlns:wp="http://schemas.openxmlformats.org/drawingml/2006/wordprocessingDrawing" xmlns:w10="urn:schemas-microsoft-com:office:word" xmlns:w="http://schemas.openxmlformats.org/wordprocessingml/2006/main" xmlns:w14="http://schemas.microsoft.com/office/word/2010/wordml" xmlns:wpg="http://schemas.microsoft.com/office/word/2010/wordprocessingGroup" xmlns:wpi="http://schemas.microsoft.com/office/word/2010/wordprocessingInk" xmlns:wne="http://schemas.microsoft.com/office/word/2006/wordml" xmlns:wps="http://schemas.microsoft.com/office/word/2010/wordprocessingShape" mc:Ignorable="w14 wp14">
+<w:footnotes xmlns:wpc="http://schemas.microsoft.com/office/word/2010/wordprocessingCanvas" xmlns:mc="http://schemas.openxmlformats.org/markup-compatibility/2006" xmlns:o="urn:schemas-microsoft-com:office:office" xmlns:r="http://schemas.openxmlformats.org/officeDocument/2006/relationships" xmlns:m="http://schemas.openxmlformats.org/officeDocument/2006/math" xmlns:v="urn:schemas-microsoft-com:vml" xmlns:wp14="http://schemas.microsoft.com/office/word/2010/wordprocessingDrawing" xmlns:wp="http://schemas.openxmlformats.org/drawingml/2006/wordprocessingDrawing" xmlns:w10="urn:schemas-microsoft-com:office:word" xmlns:w="http://schemas.openxmlformats.org/wordprocessingml/2006/main" xmlns:w14="http://schemas.microsoft.com/office/word/2010/wordml" xmlns:w15="http://schemas.microsoft.com/office/word/2012/wordml" xmlns:wpg="http://schemas.microsoft.com/office/word/2010/wordprocessingGroup" xmlns:wpi="http://schemas.microsoft.com/office/word/2010/wordprocessingInk" xmlns:wne="http://schemas.microsoft.com/office/word/2006/wordml" xmlns:wps="http://schemas.microsoft.com/office/word/2010/wordprocessingShape" mc:Ignorable="w14 w15 wp14">
   <w:footnote w:type="separator" w:id="-1">
     <w:p>
       <w:pPr>
@@ -9933,7 +9571,7 @@
 </file>
 
 <file path=word/numbering.xml><?xml version="1.0" encoding="utf-8"?>
-<w:numbering xmlns:wpc="http://schemas.microsoft.com/office/word/2010/wordprocessingCanvas" xmlns:mc="http://schemas.openxmlformats.org/markup-compatibility/2006" xmlns:o="urn:schemas-microsoft-com:office:office" xmlns:r="http://schemas.openxmlformats.org/officeDocument/2006/relationships" xmlns:m="http://schemas.openxmlformats.org/officeDocument/2006/math" xmlns:v="urn:schemas-microsoft-com:vml" xmlns:wp14="http://schemas.microsoft.com/office/word/2010/wordprocessingDrawing" xmlns:wp="http://schemas.openxmlformats.org/drawingml/2006/wordprocessingDrawing" xmlns:w10="urn:schemas-microsoft-com:office:word" xmlns:w="http://schemas.openxmlformats.org/wordprocessingml/2006/main" xmlns:w14="http://schemas.microsoft.com/office/word/2010/wordml" xmlns:wpg="http://schemas.microsoft.com/office/word/2010/wordprocessingGroup" xmlns:wpi="http://schemas.microsoft.com/office/word/2010/wordprocessingInk" xmlns:wne="http://schemas.microsoft.com/office/word/2006/wordml" xmlns:wps="http://schemas.microsoft.com/office/word/2010/wordprocessingShape" mc:Ignorable="w14 wp14">
+<w:numbering xmlns:wpc="http://schemas.microsoft.com/office/word/2010/wordprocessingCanvas" xmlns:mc="http://schemas.openxmlformats.org/markup-compatibility/2006" xmlns:o="urn:schemas-microsoft-com:office:office" xmlns:r="http://schemas.openxmlformats.org/officeDocument/2006/relationships" xmlns:m="http://schemas.openxmlformats.org/officeDocument/2006/math" xmlns:v="urn:schemas-microsoft-com:vml" xmlns:wp14="http://schemas.microsoft.com/office/word/2010/wordprocessingDrawing" xmlns:wp="http://schemas.openxmlformats.org/drawingml/2006/wordprocessingDrawing" xmlns:w10="urn:schemas-microsoft-com:office:word" xmlns:w="http://schemas.openxmlformats.org/wordprocessingml/2006/main" xmlns:w14="http://schemas.microsoft.com/office/word/2010/wordml" xmlns:w15="http://schemas.microsoft.com/office/word/2012/wordml" xmlns:wpg="http://schemas.microsoft.com/office/word/2010/wordprocessingGroup" xmlns:wpi="http://schemas.microsoft.com/office/word/2010/wordprocessingInk" xmlns:wne="http://schemas.microsoft.com/office/word/2006/wordml" xmlns:wps="http://schemas.microsoft.com/office/word/2010/wordprocessingShape" mc:Ignorable="w14 w15 wp14">
   <w:abstractNum w:abstractNumId="0">
     <w:nsid w:val="08973A61"/>
     <w:multiLevelType w:val="hybridMultilevel"/>
@@ -14443,7 +14081,7 @@
 </file>
 
 <file path=word/styles.xml><?xml version="1.0" encoding="utf-8"?>
-<w:styles xmlns:mc="http://schemas.openxmlformats.org/markup-compatibility/2006" xmlns:r="http://schemas.openxmlformats.org/officeDocument/2006/relationships" xmlns:w="http://schemas.openxmlformats.org/wordprocessingml/2006/main" xmlns:w14="http://schemas.microsoft.com/office/word/2010/wordml" mc:Ignorable="w14">
+<w:styles xmlns:mc="http://schemas.openxmlformats.org/markup-compatibility/2006" xmlns:r="http://schemas.openxmlformats.org/officeDocument/2006/relationships" xmlns:w="http://schemas.openxmlformats.org/wordprocessingml/2006/main" xmlns:w14="http://schemas.microsoft.com/office/word/2010/wordml" xmlns:w15="http://schemas.microsoft.com/office/word/2012/wordml" mc:Ignorable="w14 w15">
   <w:docDefaults>
     <w:rPrDefault>
       <w:rPr>
@@ -14453,146 +14091,378 @@
     </w:rPrDefault>
     <w:pPrDefault/>
   </w:docDefaults>
-  <w:latentStyles w:defLockedState="0" w:defUIPriority="99" w:defSemiHidden="1" w:defUnhideWhenUsed="1" w:defQFormat="0" w:count="267">
-    <w:lsdException w:name="Normal" w:locked="1" w:semiHidden="0" w:uiPriority="0" w:unhideWhenUsed="0" w:qFormat="1"/>
-    <w:lsdException w:name="heading 1" w:locked="1" w:semiHidden="0" w:uiPriority="0" w:unhideWhenUsed="0" w:qFormat="1"/>
-    <w:lsdException w:name="heading 2" w:locked="1" w:semiHidden="0" w:uiPriority="0" w:unhideWhenUsed="0" w:qFormat="1"/>
-    <w:lsdException w:name="heading 3" w:locked="1" w:semiHidden="0" w:uiPriority="0" w:unhideWhenUsed="0" w:qFormat="1"/>
-    <w:lsdException w:name="heading 4" w:locked="1" w:uiPriority="0" w:qFormat="1"/>
-    <w:lsdException w:name="heading 5" w:locked="1" w:uiPriority="0" w:qFormat="1"/>
-    <w:lsdException w:name="heading 6" w:locked="1" w:uiPriority="0" w:qFormat="1"/>
-    <w:lsdException w:name="heading 7" w:locked="1" w:uiPriority="0" w:qFormat="1"/>
-    <w:lsdException w:name="heading 8" w:locked="1" w:uiPriority="0" w:qFormat="1"/>
-    <w:lsdException w:name="heading 9" w:locked="1" w:uiPriority="0" w:qFormat="1"/>
-    <w:lsdException w:name="toc 1" w:locked="1" w:semiHidden="0" w:uiPriority="39" w:unhideWhenUsed="0"/>
-    <w:lsdException w:name="toc 2" w:locked="1" w:semiHidden="0" w:uiPriority="39" w:unhideWhenUsed="0"/>
-    <w:lsdException w:name="toc 3" w:locked="1" w:semiHidden="0" w:uiPriority="39" w:unhideWhenUsed="0"/>
-    <w:lsdException w:name="toc 4" w:locked="1" w:semiHidden="0" w:uiPriority="0" w:unhideWhenUsed="0"/>
-    <w:lsdException w:name="toc 5" w:locked="1" w:semiHidden="0" w:uiPriority="0" w:unhideWhenUsed="0"/>
-    <w:lsdException w:name="toc 6" w:locked="1" w:semiHidden="0" w:uiPriority="0" w:unhideWhenUsed="0"/>
-    <w:lsdException w:name="toc 7" w:locked="1" w:semiHidden="0" w:uiPriority="0" w:unhideWhenUsed="0"/>
-    <w:lsdException w:name="toc 8" w:locked="1" w:semiHidden="0" w:uiPriority="0" w:unhideWhenUsed="0"/>
-    <w:lsdException w:name="toc 9" w:locked="1" w:semiHidden="0" w:uiPriority="0" w:unhideWhenUsed="0"/>
-    <w:lsdException w:name="header" w:locked="1" w:semiHidden="0" w:uiPriority="0" w:unhideWhenUsed="0"/>
-    <w:lsdException w:name="caption" w:locked="1" w:uiPriority="0" w:qFormat="1"/>
-    <w:lsdException w:name="Title" w:locked="1" w:semiHidden="0" w:unhideWhenUsed="0" w:qFormat="1"/>
-    <w:lsdException w:name="Default Paragraph Font" w:locked="1" w:semiHidden="0" w:uiPriority="0" w:unhideWhenUsed="0"/>
-    <w:lsdException w:name="Body Text" w:locked="1" w:semiHidden="0" w:unhideWhenUsed="0"/>
-    <w:lsdException w:name="Subtitle" w:locked="1" w:semiHidden="0" w:uiPriority="0" w:unhideWhenUsed="0" w:qFormat="1"/>
-    <w:lsdException w:name="Strong" w:locked="1" w:semiHidden="0" w:uiPriority="0" w:unhideWhenUsed="0" w:qFormat="1"/>
-    <w:lsdException w:name="Emphasis" w:locked="1" w:semiHidden="0" w:uiPriority="0" w:unhideWhenUsed="0" w:qFormat="1"/>
-    <w:lsdException w:name="Table Grid" w:locked="1" w:semiHidden="0" w:uiPriority="0" w:unhideWhenUsed="0"/>
-    <w:lsdException w:name="Placeholder Text" w:unhideWhenUsed="0"/>
-    <w:lsdException w:name="No Spacing" w:semiHidden="0" w:uiPriority="1" w:unhideWhenUsed="0" w:qFormat="1"/>
-    <w:lsdException w:name="Light Shading" w:semiHidden="0" w:uiPriority="60" w:unhideWhenUsed="0"/>
-    <w:lsdException w:name="Light List" w:semiHidden="0" w:uiPriority="61" w:unhideWhenUsed="0"/>
-    <w:lsdException w:name="Light Grid" w:semiHidden="0" w:uiPriority="62" w:unhideWhenUsed="0"/>
-    <w:lsdException w:name="Medium Shading 1" w:semiHidden="0" w:uiPriority="63" w:unhideWhenUsed="0"/>
-    <w:lsdException w:name="Medium Shading 2" w:semiHidden="0" w:uiPriority="64" w:unhideWhenUsed="0"/>
-    <w:lsdException w:name="Medium List 1" w:semiHidden="0" w:uiPriority="65" w:unhideWhenUsed="0"/>
-    <w:lsdException w:name="Medium List 2" w:semiHidden="0" w:uiPriority="66" w:unhideWhenUsed="0"/>
-    <w:lsdException w:name="Medium Grid 1" w:semiHidden="0" w:uiPriority="67" w:unhideWhenUsed="0"/>
-    <w:lsdException w:name="Medium Grid 2" w:semiHidden="0" w:uiPriority="68" w:unhideWhenUsed="0"/>
-    <w:lsdException w:name="Medium Grid 3" w:semiHidden="0" w:uiPriority="69" w:unhideWhenUsed="0"/>
-    <w:lsdException w:name="Dark List" w:semiHidden="0" w:uiPriority="70" w:unhideWhenUsed="0"/>
-    <w:lsdException w:name="Colorful Shading" w:semiHidden="0" w:uiPriority="71" w:unhideWhenUsed="0"/>
-    <w:lsdException w:name="Colorful List" w:semiHidden="0" w:uiPriority="72" w:unhideWhenUsed="0"/>
-    <w:lsdException w:name="Colorful Grid" w:semiHidden="0" w:uiPriority="73" w:unhideWhenUsed="0"/>
-    <w:lsdException w:name="Light Shading Accent 1" w:semiHidden="0" w:uiPriority="60" w:unhideWhenUsed="0"/>
-    <w:lsdException w:name="Light List Accent 1" w:semiHidden="0" w:uiPriority="61" w:unhideWhenUsed="0"/>
-    <w:lsdException w:name="Light Grid Accent 1" w:semiHidden="0" w:uiPriority="62" w:unhideWhenUsed="0"/>
-    <w:lsdException w:name="Medium Shading 1 Accent 1" w:semiHidden="0" w:uiPriority="63" w:unhideWhenUsed="0"/>
-    <w:lsdException w:name="Medium Shading 2 Accent 1" w:semiHidden="0" w:uiPriority="64" w:unhideWhenUsed="0"/>
-    <w:lsdException w:name="Medium List 1 Accent 1" w:semiHidden="0" w:uiPriority="65" w:unhideWhenUsed="0"/>
-    <w:lsdException w:name="Revision" w:unhideWhenUsed="0"/>
-    <w:lsdException w:name="List Paragraph" w:semiHidden="0" w:uiPriority="34" w:unhideWhenUsed="0" w:qFormat="1"/>
-    <w:lsdException w:name="Quote" w:semiHidden="0" w:uiPriority="29" w:unhideWhenUsed="0" w:qFormat="1"/>
-    <w:lsdException w:name="Intense Quote" w:semiHidden="0" w:uiPriority="30" w:unhideWhenUsed="0" w:qFormat="1"/>
-    <w:lsdException w:name="Medium List 2 Accent 1" w:semiHidden="0" w:uiPriority="66" w:unhideWhenUsed="0"/>
-    <w:lsdException w:name="Medium Grid 1 Accent 1" w:semiHidden="0" w:uiPriority="67" w:unhideWhenUsed="0"/>
-    <w:lsdException w:name="Medium Grid 2 Accent 1" w:semiHidden="0" w:uiPriority="68" w:unhideWhenUsed="0"/>
-    <w:lsdException w:name="Medium Grid 3 Accent 1" w:semiHidden="0" w:uiPriority="69" w:unhideWhenUsed="0"/>
-    <w:lsdException w:name="Dark List Accent 1" w:semiHidden="0" w:uiPriority="70" w:unhideWhenUsed="0"/>
-    <w:lsdException w:name="Colorful Shading Accent 1" w:semiHidden="0" w:uiPriority="71" w:unhideWhenUsed="0"/>
-    <w:lsdException w:name="Colorful List Accent 1" w:semiHidden="0" w:uiPriority="72" w:unhideWhenUsed="0"/>
-    <w:lsdException w:name="Colorful Grid Accent 1" w:semiHidden="0" w:uiPriority="73" w:unhideWhenUsed="0"/>
-    <w:lsdException w:name="Light Shading Accent 2" w:semiHidden="0" w:uiPriority="60" w:unhideWhenUsed="0"/>
-    <w:lsdException w:name="Light List Accent 2" w:semiHidden="0" w:uiPriority="61" w:unhideWhenUsed="0"/>
-    <w:lsdException w:name="Light Grid Accent 2" w:semiHidden="0" w:uiPriority="62" w:unhideWhenUsed="0"/>
-    <w:lsdException w:name="Medium Shading 1 Accent 2" w:semiHidden="0" w:uiPriority="63" w:unhideWhenUsed="0"/>
-    <w:lsdException w:name="Medium Shading 2 Accent 2" w:semiHidden="0" w:uiPriority="64" w:unhideWhenUsed="0"/>
-    <w:lsdException w:name="Medium List 1 Accent 2" w:semiHidden="0" w:uiPriority="65" w:unhideWhenUsed="0"/>
-    <w:lsdException w:name="Medium List 2 Accent 2" w:semiHidden="0" w:uiPriority="66" w:unhideWhenUsed="0"/>
-    <w:lsdException w:name="Medium Grid 1 Accent 2" w:semiHidden="0" w:uiPriority="67" w:unhideWhenUsed="0"/>
-    <w:lsdException w:name="Medium Grid 2 Accent 2" w:semiHidden="0" w:uiPriority="68" w:unhideWhenUsed="0"/>
-    <w:lsdException w:name="Medium Grid 3 Accent 2" w:semiHidden="0" w:uiPriority="69" w:unhideWhenUsed="0"/>
-    <w:lsdException w:name="Dark List Accent 2" w:semiHidden="0" w:uiPriority="70" w:unhideWhenUsed="0"/>
-    <w:lsdException w:name="Colorful Shading Accent 2" w:semiHidden="0" w:uiPriority="71" w:unhideWhenUsed="0"/>
-    <w:lsdException w:name="Colorful List Accent 2" w:semiHidden="0" w:uiPriority="72" w:unhideWhenUsed="0"/>
-    <w:lsdException w:name="Colorful Grid Accent 2" w:semiHidden="0" w:uiPriority="73" w:unhideWhenUsed="0"/>
-    <w:lsdException w:name="Light Shading Accent 3" w:semiHidden="0" w:uiPriority="60" w:unhideWhenUsed="0"/>
-    <w:lsdException w:name="Light List Accent 3" w:semiHidden="0" w:uiPriority="61" w:unhideWhenUsed="0"/>
-    <w:lsdException w:name="Light Grid Accent 3" w:semiHidden="0" w:uiPriority="62" w:unhideWhenUsed="0"/>
-    <w:lsdException w:name="Medium Shading 1 Accent 3" w:semiHidden="0" w:uiPriority="63" w:unhideWhenUsed="0"/>
-    <w:lsdException w:name="Medium Shading 2 Accent 3" w:semiHidden="0" w:uiPriority="64" w:unhideWhenUsed="0"/>
-    <w:lsdException w:name="Medium List 1 Accent 3" w:semiHidden="0" w:uiPriority="65" w:unhideWhenUsed="0"/>
-    <w:lsdException w:name="Medium List 2 Accent 3" w:semiHidden="0" w:uiPriority="66" w:unhideWhenUsed="0"/>
-    <w:lsdException w:name="Medium Grid 1 Accent 3" w:semiHidden="0" w:uiPriority="67" w:unhideWhenUsed="0"/>
-    <w:lsdException w:name="Medium Grid 2 Accent 3" w:semiHidden="0" w:uiPriority="68" w:unhideWhenUsed="0"/>
-    <w:lsdException w:name="Medium Grid 3 Accent 3" w:semiHidden="0" w:uiPriority="69" w:unhideWhenUsed="0"/>
-    <w:lsdException w:name="Dark List Accent 3" w:semiHidden="0" w:uiPriority="70" w:unhideWhenUsed="0"/>
-    <w:lsdException w:name="Colorful Shading Accent 3" w:semiHidden="0" w:uiPriority="71" w:unhideWhenUsed="0"/>
-    <w:lsdException w:name="Colorful List Accent 3" w:semiHidden="0" w:uiPriority="72" w:unhideWhenUsed="0"/>
-    <w:lsdException w:name="Colorful Grid Accent 3" w:semiHidden="0" w:uiPriority="73" w:unhideWhenUsed="0"/>
-    <w:lsdException w:name="Light Shading Accent 4" w:semiHidden="0" w:uiPriority="60" w:unhideWhenUsed="0"/>
-    <w:lsdException w:name="Light List Accent 4" w:semiHidden="0" w:uiPriority="61" w:unhideWhenUsed="0"/>
-    <w:lsdException w:name="Light Grid Accent 4" w:semiHidden="0" w:uiPriority="62" w:unhideWhenUsed="0"/>
-    <w:lsdException w:name="Medium Shading 1 Accent 4" w:semiHidden="0" w:uiPriority="63" w:unhideWhenUsed="0"/>
-    <w:lsdException w:name="Medium Shading 2 Accent 4" w:semiHidden="0" w:uiPriority="64" w:unhideWhenUsed="0"/>
-    <w:lsdException w:name="Medium List 1 Accent 4" w:semiHidden="0" w:uiPriority="65" w:unhideWhenUsed="0"/>
-    <w:lsdException w:name="Medium List 2 Accent 4" w:semiHidden="0" w:uiPriority="66" w:unhideWhenUsed="0"/>
-    <w:lsdException w:name="Medium Grid 1 Accent 4" w:semiHidden="0" w:uiPriority="67" w:unhideWhenUsed="0"/>
-    <w:lsdException w:name="Medium Grid 2 Accent 4" w:semiHidden="0" w:uiPriority="68" w:unhideWhenUsed="0"/>
-    <w:lsdException w:name="Medium Grid 3 Accent 4" w:semiHidden="0" w:uiPriority="69" w:unhideWhenUsed="0"/>
-    <w:lsdException w:name="Dark List Accent 4" w:semiHidden="0" w:uiPriority="70" w:unhideWhenUsed="0"/>
-    <w:lsdException w:name="Colorful Shading Accent 4" w:semiHidden="0" w:uiPriority="71" w:unhideWhenUsed="0"/>
-    <w:lsdException w:name="Colorful List Accent 4" w:semiHidden="0" w:uiPriority="72" w:unhideWhenUsed="0"/>
-    <w:lsdException w:name="Colorful Grid Accent 4" w:semiHidden="0" w:uiPriority="73" w:unhideWhenUsed="0"/>
-    <w:lsdException w:name="Light Shading Accent 5" w:semiHidden="0" w:uiPriority="60" w:unhideWhenUsed="0"/>
-    <w:lsdException w:name="Light List Accent 5" w:semiHidden="0" w:uiPriority="61" w:unhideWhenUsed="0"/>
-    <w:lsdException w:name="Light Grid Accent 5" w:semiHidden="0" w:uiPriority="62" w:unhideWhenUsed="0"/>
-    <w:lsdException w:name="Medium Shading 1 Accent 5" w:semiHidden="0" w:uiPriority="63" w:unhideWhenUsed="0"/>
-    <w:lsdException w:name="Medium Shading 2 Accent 5" w:semiHidden="0" w:uiPriority="64" w:unhideWhenUsed="0"/>
-    <w:lsdException w:name="Medium List 1 Accent 5" w:semiHidden="0" w:uiPriority="65" w:unhideWhenUsed="0"/>
-    <w:lsdException w:name="Medium List 2 Accent 5" w:semiHidden="0" w:uiPriority="66" w:unhideWhenUsed="0"/>
-    <w:lsdException w:name="Medium Grid 1 Accent 5" w:semiHidden="0" w:uiPriority="67" w:unhideWhenUsed="0"/>
-    <w:lsdException w:name="Medium Grid 2 Accent 5" w:semiHidden="0" w:uiPriority="68" w:unhideWhenUsed="0"/>
-    <w:lsdException w:name="Medium Grid 3 Accent 5" w:semiHidden="0" w:uiPriority="69" w:unhideWhenUsed="0"/>
-    <w:lsdException w:name="Dark List Accent 5" w:semiHidden="0" w:uiPriority="70" w:unhideWhenUsed="0"/>
-    <w:lsdException w:name="Colorful Shading Accent 5" w:semiHidden="0" w:uiPriority="71" w:unhideWhenUsed="0"/>
-    <w:lsdException w:name="Colorful List Accent 5" w:semiHidden="0" w:uiPriority="72" w:unhideWhenUsed="0"/>
-    <w:lsdException w:name="Colorful Grid Accent 5" w:semiHidden="0" w:uiPriority="73" w:unhideWhenUsed="0"/>
-    <w:lsdException w:name="Light Shading Accent 6" w:semiHidden="0" w:uiPriority="60" w:unhideWhenUsed="0"/>
-    <w:lsdException w:name="Light List Accent 6" w:semiHidden="0" w:uiPriority="61" w:unhideWhenUsed="0"/>
-    <w:lsdException w:name="Light Grid Accent 6" w:semiHidden="0" w:uiPriority="62" w:unhideWhenUsed="0"/>
-    <w:lsdException w:name="Medium Shading 1 Accent 6" w:semiHidden="0" w:uiPriority="63" w:unhideWhenUsed="0"/>
-    <w:lsdException w:name="Medium Shading 2 Accent 6" w:semiHidden="0" w:uiPriority="64" w:unhideWhenUsed="0"/>
-    <w:lsdException w:name="Medium List 1 Accent 6" w:semiHidden="0" w:uiPriority="65" w:unhideWhenUsed="0"/>
-    <w:lsdException w:name="Medium List 2 Accent 6" w:semiHidden="0" w:uiPriority="66" w:unhideWhenUsed="0"/>
-    <w:lsdException w:name="Medium Grid 1 Accent 6" w:semiHidden="0" w:uiPriority="67" w:unhideWhenUsed="0"/>
-    <w:lsdException w:name="Medium Grid 2 Accent 6" w:semiHidden="0" w:uiPriority="68" w:unhideWhenUsed="0"/>
-    <w:lsdException w:name="Medium Grid 3 Accent 6" w:semiHidden="0" w:uiPriority="69" w:unhideWhenUsed="0"/>
-    <w:lsdException w:name="Dark List Accent 6" w:semiHidden="0" w:uiPriority="70" w:unhideWhenUsed="0"/>
-    <w:lsdException w:name="Colorful Shading Accent 6" w:semiHidden="0" w:uiPriority="71" w:unhideWhenUsed="0"/>
-    <w:lsdException w:name="Colorful List Accent 6" w:semiHidden="0" w:uiPriority="72" w:unhideWhenUsed="0"/>
-    <w:lsdException w:name="Colorful Grid Accent 6" w:semiHidden="0" w:uiPriority="73" w:unhideWhenUsed="0"/>
-    <w:lsdException w:name="Subtle Emphasis" w:semiHidden="0" w:uiPriority="19" w:unhideWhenUsed="0" w:qFormat="1"/>
-    <w:lsdException w:name="Intense Emphasis" w:semiHidden="0" w:uiPriority="21" w:unhideWhenUsed="0" w:qFormat="1"/>
-    <w:lsdException w:name="Subtle Reference" w:semiHidden="0" w:uiPriority="31" w:unhideWhenUsed="0" w:qFormat="1"/>
-    <w:lsdException w:name="Intense Reference" w:semiHidden="0" w:uiPriority="32" w:unhideWhenUsed="0" w:qFormat="1"/>
-    <w:lsdException w:name="Book Title" w:semiHidden="0" w:uiPriority="33" w:unhideWhenUsed="0" w:qFormat="1"/>
-    <w:lsdException w:name="Bibliography" w:uiPriority="37"/>
-    <w:lsdException w:name="TOC Heading" w:semiHidden="0" w:uiPriority="39" w:unhideWhenUsed="0" w:qFormat="1"/>
+  <w:latentStyles w:defLockedState="0" w:defUIPriority="99" w:defSemiHidden="0" w:defUnhideWhenUsed="0" w:defQFormat="0" w:count="371">
+    <w:lsdException w:name="Normal" w:locked="1" w:uiPriority="0" w:qFormat="1"/>
+    <w:lsdException w:name="heading 1" w:locked="1" w:uiPriority="0" w:qFormat="1"/>
+    <w:lsdException w:name="heading 2" w:locked="1" w:uiPriority="0" w:qFormat="1"/>
+    <w:lsdException w:name="heading 3" w:locked="1" w:uiPriority="0" w:qFormat="1"/>
+    <w:lsdException w:name="heading 4" w:locked="1" w:semiHidden="1" w:uiPriority="0" w:unhideWhenUsed="1" w:qFormat="1"/>
+    <w:lsdException w:name="heading 5" w:locked="1" w:semiHidden="1" w:uiPriority="0" w:unhideWhenUsed="1" w:qFormat="1"/>
+    <w:lsdException w:name="heading 6" w:locked="1" w:semiHidden="1" w:uiPriority="0" w:unhideWhenUsed="1" w:qFormat="1"/>
+    <w:lsdException w:name="heading 7" w:locked="1" w:semiHidden="1" w:uiPriority="0" w:unhideWhenUsed="1" w:qFormat="1"/>
+    <w:lsdException w:name="heading 8" w:locked="1" w:semiHidden="1" w:uiPriority="0" w:unhideWhenUsed="1" w:qFormat="1"/>
+    <w:lsdException w:name="heading 9" w:locked="1" w:semiHidden="1" w:uiPriority="0" w:unhideWhenUsed="1" w:qFormat="1"/>
+    <w:lsdException w:name="index 1" w:semiHidden="1" w:unhideWhenUsed="1"/>
+    <w:lsdException w:name="index 2" w:semiHidden="1" w:unhideWhenUsed="1"/>
+    <w:lsdException w:name="index 3" w:semiHidden="1" w:unhideWhenUsed="1"/>
+    <w:lsdException w:name="index 4" w:semiHidden="1" w:unhideWhenUsed="1"/>
+    <w:lsdException w:name="index 5" w:semiHidden="1" w:unhideWhenUsed="1"/>
+    <w:lsdException w:name="index 6" w:semiHidden="1" w:unhideWhenUsed="1"/>
+    <w:lsdException w:name="index 7" w:semiHidden="1" w:unhideWhenUsed="1"/>
+    <w:lsdException w:name="index 8" w:semiHidden="1" w:unhideWhenUsed="1"/>
+    <w:lsdException w:name="index 9" w:semiHidden="1" w:unhideWhenUsed="1"/>
+    <w:lsdException w:name="toc 1" w:locked="1" w:uiPriority="39"/>
+    <w:lsdException w:name="toc 2" w:locked="1" w:uiPriority="39"/>
+    <w:lsdException w:name="toc 3" w:locked="1" w:uiPriority="39"/>
+    <w:lsdException w:name="toc 4" w:locked="1" w:uiPriority="0"/>
+    <w:lsdException w:name="toc 5" w:locked="1" w:uiPriority="0"/>
+    <w:lsdException w:name="toc 6" w:locked="1" w:uiPriority="0"/>
+    <w:lsdException w:name="toc 7" w:locked="1" w:uiPriority="0"/>
+    <w:lsdException w:name="toc 8" w:locked="1" w:uiPriority="0"/>
+    <w:lsdException w:name="toc 9" w:locked="1" w:uiPriority="0"/>
+    <w:lsdException w:name="Normal Indent" w:semiHidden="1" w:unhideWhenUsed="1"/>
+    <w:lsdException w:name="footnote text" w:semiHidden="1" w:unhideWhenUsed="1"/>
+    <w:lsdException w:name="annotation text" w:semiHidden="1" w:unhideWhenUsed="1"/>
+    <w:lsdException w:name="header" w:locked="1" w:uiPriority="0"/>
+    <w:lsdException w:name="footer" w:semiHidden="1" w:unhideWhenUsed="1"/>
+    <w:lsdException w:name="index heading" w:semiHidden="1" w:unhideWhenUsed="1"/>
+    <w:lsdException w:name="caption" w:locked="1" w:semiHidden="1" w:uiPriority="0" w:unhideWhenUsed="1" w:qFormat="1"/>
+    <w:lsdException w:name="table of figures" w:semiHidden="1" w:unhideWhenUsed="1"/>
+    <w:lsdException w:name="envelope address" w:semiHidden="1" w:unhideWhenUsed="1"/>
+    <w:lsdException w:name="envelope return" w:semiHidden="1" w:unhideWhenUsed="1"/>
+    <w:lsdException w:name="footnote reference" w:semiHidden="1" w:unhideWhenUsed="1"/>
+    <w:lsdException w:name="annotation reference" w:semiHidden="1" w:unhideWhenUsed="1"/>
+    <w:lsdException w:name="line number" w:semiHidden="1" w:unhideWhenUsed="1"/>
+    <w:lsdException w:name="page number" w:semiHidden="1" w:unhideWhenUsed="1"/>
+    <w:lsdException w:name="endnote reference" w:semiHidden="1" w:unhideWhenUsed="1"/>
+    <w:lsdException w:name="endnote text" w:semiHidden="1" w:unhideWhenUsed="1"/>
+    <w:lsdException w:name="table of authorities" w:semiHidden="1" w:unhideWhenUsed="1"/>
+    <w:lsdException w:name="macro" w:semiHidden="1" w:unhideWhenUsed="1"/>
+    <w:lsdException w:name="toa heading" w:semiHidden="1" w:unhideWhenUsed="1"/>
+    <w:lsdException w:name="List" w:semiHidden="1" w:unhideWhenUsed="1"/>
+    <w:lsdException w:name="List Bullet" w:semiHidden="1" w:unhideWhenUsed="1"/>
+    <w:lsdException w:name="List Number" w:semiHidden="1" w:unhideWhenUsed="1"/>
+    <w:lsdException w:name="List 2" w:semiHidden="1" w:unhideWhenUsed="1"/>
+    <w:lsdException w:name="List 3" w:semiHidden="1" w:unhideWhenUsed="1"/>
+    <w:lsdException w:name="List 4" w:semiHidden="1" w:unhideWhenUsed="1"/>
+    <w:lsdException w:name="List 5" w:semiHidden="1" w:unhideWhenUsed="1"/>
+    <w:lsdException w:name="List Bullet 2" w:semiHidden="1" w:unhideWhenUsed="1"/>
+    <w:lsdException w:name="List Bullet 3" w:semiHidden="1" w:unhideWhenUsed="1"/>
+    <w:lsdException w:name="List Bullet 4" w:semiHidden="1" w:unhideWhenUsed="1"/>
+    <w:lsdException w:name="List Bullet 5" w:semiHidden="1" w:unhideWhenUsed="1"/>
+    <w:lsdException w:name="List Number 2" w:semiHidden="1" w:unhideWhenUsed="1"/>
+    <w:lsdException w:name="List Number 3" w:semiHidden="1" w:unhideWhenUsed="1"/>
+    <w:lsdException w:name="List Number 4" w:semiHidden="1" w:unhideWhenUsed="1"/>
+    <w:lsdException w:name="List Number 5" w:semiHidden="1" w:unhideWhenUsed="1"/>
+    <w:lsdException w:name="Title" w:locked="1" w:qFormat="1"/>
+    <w:lsdException w:name="Closing" w:semiHidden="1" w:unhideWhenUsed="1"/>
+    <w:lsdException w:name="Signature" w:semiHidden="1" w:unhideWhenUsed="1"/>
+    <w:lsdException w:name="Default Paragraph Font" w:locked="1" w:uiPriority="0"/>
+    <w:lsdException w:name="Body Text" w:locked="1"/>
+    <w:lsdException w:name="Body Text Indent" w:semiHidden="1" w:unhideWhenUsed="1"/>
+    <w:lsdException w:name="List Continue" w:semiHidden="1" w:unhideWhenUsed="1"/>
+    <w:lsdException w:name="List Continue 2" w:semiHidden="1" w:unhideWhenUsed="1"/>
+    <w:lsdException w:name="List Continue 3" w:semiHidden="1" w:unhideWhenUsed="1"/>
+    <w:lsdException w:name="List Continue 4" w:semiHidden="1" w:unhideWhenUsed="1"/>
+    <w:lsdException w:name="List Continue 5" w:semiHidden="1" w:unhideWhenUsed="1"/>
+    <w:lsdException w:name="Message Header" w:semiHidden="1" w:unhideWhenUsed="1"/>
+    <w:lsdException w:name="Subtitle" w:locked="1" w:uiPriority="0" w:qFormat="1"/>
+    <w:lsdException w:name="Salutation" w:semiHidden="1" w:unhideWhenUsed="1"/>
+    <w:lsdException w:name="Date" w:semiHidden="1" w:unhideWhenUsed="1"/>
+    <w:lsdException w:name="Body Text First Indent" w:semiHidden="1" w:unhideWhenUsed="1"/>
+    <w:lsdException w:name="Body Text First Indent 2" w:semiHidden="1" w:unhideWhenUsed="1"/>
+    <w:lsdException w:name="Note Heading" w:semiHidden="1" w:unhideWhenUsed="1"/>
+    <w:lsdException w:name="Body Text 2" w:semiHidden="1" w:unhideWhenUsed="1"/>
+    <w:lsdException w:name="Body Text 3" w:semiHidden="1" w:unhideWhenUsed="1"/>
+    <w:lsdException w:name="Body Text Indent 2" w:semiHidden="1" w:unhideWhenUsed="1"/>
+    <w:lsdException w:name="Body Text Indent 3" w:semiHidden="1" w:unhideWhenUsed="1"/>
+    <w:lsdException w:name="Block Text" w:semiHidden="1" w:unhideWhenUsed="1"/>
+    <w:lsdException w:name="Hyperlink" w:semiHidden="1" w:unhideWhenUsed="1"/>
+    <w:lsdException w:name="FollowedHyperlink" w:semiHidden="1" w:unhideWhenUsed="1"/>
+    <w:lsdException w:name="Strong" w:locked="1" w:uiPriority="0" w:qFormat="1"/>
+    <w:lsdException w:name="Emphasis" w:locked="1" w:uiPriority="0" w:qFormat="1"/>
+    <w:lsdException w:name="Document Map" w:semiHidden="1" w:unhideWhenUsed="1"/>
+    <w:lsdException w:name="Plain Text" w:semiHidden="1" w:unhideWhenUsed="1"/>
+    <w:lsdException w:name="E-mail Signature" w:semiHidden="1" w:unhideWhenUsed="1"/>
+    <w:lsdException w:name="HTML Top of Form" w:semiHidden="1" w:unhideWhenUsed="1"/>
+    <w:lsdException w:name="HTML Bottom of Form" w:semiHidden="1" w:unhideWhenUsed="1"/>
+    <w:lsdException w:name="Normal (Web)" w:semiHidden="1" w:unhideWhenUsed="1"/>
+    <w:lsdException w:name="HTML Acronym" w:semiHidden="1" w:unhideWhenUsed="1"/>
+    <w:lsdException w:name="HTML Address" w:semiHidden="1" w:unhideWhenUsed="1"/>
+    <w:lsdException w:name="HTML Cite" w:semiHidden="1" w:unhideWhenUsed="1"/>
+    <w:lsdException w:name="HTML Code" w:semiHidden="1" w:unhideWhenUsed="1"/>
+    <w:lsdException w:name="HTML Definition" w:semiHidden="1" w:unhideWhenUsed="1"/>
+    <w:lsdException w:name="HTML Keyboard" w:semiHidden="1" w:unhideWhenUsed="1"/>
+    <w:lsdException w:name="HTML Preformatted" w:semiHidden="1" w:unhideWhenUsed="1"/>
+    <w:lsdException w:name="HTML Sample" w:semiHidden="1" w:unhideWhenUsed="1"/>
+    <w:lsdException w:name="HTML Typewriter" w:semiHidden="1" w:unhideWhenUsed="1"/>
+    <w:lsdException w:name="HTML Variable" w:semiHidden="1" w:unhideWhenUsed="1"/>
+    <w:lsdException w:name="Normal Table" w:semiHidden="1" w:unhideWhenUsed="1"/>
+    <w:lsdException w:name="annotation subject" w:semiHidden="1" w:unhideWhenUsed="1"/>
+    <w:lsdException w:name="No List" w:semiHidden="1" w:unhideWhenUsed="1"/>
+    <w:lsdException w:name="Outline List 1" w:semiHidden="1" w:unhideWhenUsed="1"/>
+    <w:lsdException w:name="Outline List 2" w:semiHidden="1" w:unhideWhenUsed="1"/>
+    <w:lsdException w:name="Outline List 3" w:semiHidden="1" w:unhideWhenUsed="1"/>
+    <w:lsdException w:name="Table Simple 1" w:semiHidden="1" w:unhideWhenUsed="1"/>
+    <w:lsdException w:name="Table Simple 2" w:semiHidden="1" w:unhideWhenUsed="1"/>
+    <w:lsdException w:name="Table Simple 3" w:semiHidden="1" w:unhideWhenUsed="1"/>
+    <w:lsdException w:name="Table Classic 1" w:semiHidden="1" w:unhideWhenUsed="1"/>
+    <w:lsdException w:name="Table Classic 2" w:semiHidden="1" w:unhideWhenUsed="1"/>
+    <w:lsdException w:name="Table Classic 3" w:semiHidden="1" w:unhideWhenUsed="1"/>
+    <w:lsdException w:name="Table Classic 4" w:semiHidden="1" w:unhideWhenUsed="1"/>
+    <w:lsdException w:name="Table Colorful 1" w:semiHidden="1" w:unhideWhenUsed="1"/>
+    <w:lsdException w:name="Table Colorful 2" w:semiHidden="1" w:unhideWhenUsed="1"/>
+    <w:lsdException w:name="Table Colorful 3" w:semiHidden="1" w:unhideWhenUsed="1"/>
+    <w:lsdException w:name="Table Columns 1" w:semiHidden="1" w:unhideWhenUsed="1"/>
+    <w:lsdException w:name="Table Columns 2" w:semiHidden="1" w:unhideWhenUsed="1"/>
+    <w:lsdException w:name="Table Columns 3" w:semiHidden="1" w:unhideWhenUsed="1"/>
+    <w:lsdException w:name="Table Columns 4" w:semiHidden="1" w:unhideWhenUsed="1"/>
+    <w:lsdException w:name="Table Columns 5" w:semiHidden="1" w:unhideWhenUsed="1"/>
+    <w:lsdException w:name="Table Grid 1" w:semiHidden="1" w:unhideWhenUsed="1"/>
+    <w:lsdException w:name="Table Grid 2" w:semiHidden="1" w:unhideWhenUsed="1"/>
+    <w:lsdException w:name="Table Grid 3" w:semiHidden="1" w:unhideWhenUsed="1"/>
+    <w:lsdException w:name="Table Grid 4" w:semiHidden="1" w:unhideWhenUsed="1"/>
+    <w:lsdException w:name="Table Grid 5" w:semiHidden="1" w:unhideWhenUsed="1"/>
+    <w:lsdException w:name="Table Grid 6" w:semiHidden="1" w:unhideWhenUsed="1"/>
+    <w:lsdException w:name="Table Grid 7" w:semiHidden="1" w:unhideWhenUsed="1"/>
+    <w:lsdException w:name="Table Grid 8" w:semiHidden="1" w:unhideWhenUsed="1"/>
+    <w:lsdException w:name="Table List 1" w:semiHidden="1" w:unhideWhenUsed="1"/>
+    <w:lsdException w:name="Table List 2" w:semiHidden="1" w:unhideWhenUsed="1"/>
+    <w:lsdException w:name="Table List 3" w:semiHidden="1" w:unhideWhenUsed="1"/>
+    <w:lsdException w:name="Table List 4" w:semiHidden="1" w:unhideWhenUsed="1"/>
+    <w:lsdException w:name="Table List 5" w:semiHidden="1" w:unhideWhenUsed="1"/>
+    <w:lsdException w:name="Table List 6" w:semiHidden="1" w:unhideWhenUsed="1"/>
+    <w:lsdException w:name="Table List 7" w:semiHidden="1" w:unhideWhenUsed="1"/>
+    <w:lsdException w:name="Table List 8" w:semiHidden="1" w:unhideWhenUsed="1"/>
+    <w:lsdException w:name="Table 3D effects 1" w:semiHidden="1" w:unhideWhenUsed="1"/>
+    <w:lsdException w:name="Table 3D effects 2" w:semiHidden="1" w:unhideWhenUsed="1"/>
+    <w:lsdException w:name="Table 3D effects 3" w:semiHidden="1" w:unhideWhenUsed="1"/>
+    <w:lsdException w:name="Table Contemporary" w:semiHidden="1" w:unhideWhenUsed="1"/>
+    <w:lsdException w:name="Table Elegant" w:semiHidden="1" w:unhideWhenUsed="1"/>
+    <w:lsdException w:name="Table Professional" w:semiHidden="1" w:unhideWhenUsed="1"/>
+    <w:lsdException w:name="Table Subtle 1" w:semiHidden="1" w:unhideWhenUsed="1"/>
+    <w:lsdException w:name="Table Subtle 2" w:semiHidden="1" w:unhideWhenUsed="1"/>
+    <w:lsdException w:name="Table Web 1" w:semiHidden="1" w:unhideWhenUsed="1"/>
+    <w:lsdException w:name="Table Web 2" w:semiHidden="1" w:unhideWhenUsed="1"/>
+    <w:lsdException w:name="Table Web 3" w:semiHidden="1" w:unhideWhenUsed="1"/>
+    <w:lsdException w:name="Balloon Text" w:semiHidden="1" w:unhideWhenUsed="1"/>
+    <w:lsdException w:name="Table Grid" w:locked="1" w:uiPriority="0"/>
+    <w:lsdException w:name="Table Theme" w:semiHidden="1" w:unhideWhenUsed="1"/>
+    <w:lsdException w:name="Placeholder Text" w:semiHidden="1"/>
+    <w:lsdException w:name="No Spacing" w:uiPriority="1" w:qFormat="1"/>
+    <w:lsdException w:name="Light Shading" w:uiPriority="60"/>
+    <w:lsdException w:name="Light List" w:uiPriority="61"/>
+    <w:lsdException w:name="Light Grid" w:uiPriority="62"/>
+    <w:lsdException w:name="Medium Shading 1" w:uiPriority="63"/>
+    <w:lsdException w:name="Medium Shading 2" w:uiPriority="64"/>
+    <w:lsdException w:name="Medium List 1" w:uiPriority="65"/>
+    <w:lsdException w:name="Medium List 2" w:uiPriority="66"/>
+    <w:lsdException w:name="Medium Grid 1" w:uiPriority="67"/>
+    <w:lsdException w:name="Medium Grid 2" w:uiPriority="68"/>
+    <w:lsdException w:name="Medium Grid 3" w:uiPriority="69"/>
+    <w:lsdException w:name="Dark List" w:uiPriority="70"/>
+    <w:lsdException w:name="Colorful Shading" w:uiPriority="71"/>
+    <w:lsdException w:name="Colorful List" w:uiPriority="72"/>
+    <w:lsdException w:name="Colorful Grid" w:uiPriority="73"/>
+    <w:lsdException w:name="Light Shading Accent 1" w:uiPriority="60"/>
+    <w:lsdException w:name="Light List Accent 1" w:uiPriority="61"/>
+    <w:lsdException w:name="Light Grid Accent 1" w:uiPriority="62"/>
+    <w:lsdException w:name="Medium Shading 1 Accent 1" w:uiPriority="63"/>
+    <w:lsdException w:name="Medium Shading 2 Accent 1" w:uiPriority="64"/>
+    <w:lsdException w:name="Medium List 1 Accent 1" w:uiPriority="65"/>
+    <w:lsdException w:name="Revision" w:semiHidden="1"/>
+    <w:lsdException w:name="List Paragraph" w:uiPriority="34" w:qFormat="1"/>
+    <w:lsdException w:name="Quote" w:uiPriority="29" w:qFormat="1"/>
+    <w:lsdException w:name="Intense Quote" w:uiPriority="30" w:qFormat="1"/>
+    <w:lsdException w:name="Medium List 2 Accent 1" w:uiPriority="66"/>
+    <w:lsdException w:name="Medium Grid 1 Accent 1" w:uiPriority="67"/>
+    <w:lsdException w:name="Medium Grid 2 Accent 1" w:uiPriority="68"/>
+    <w:lsdException w:name="Medium Grid 3 Accent 1" w:uiPriority="69"/>
+    <w:lsdException w:name="Dark List Accent 1" w:uiPriority="70"/>
+    <w:lsdException w:name="Colorful Shading Accent 1" w:uiPriority="71"/>
+    <w:lsdException w:name="Colorful List Accent 1" w:uiPriority="72"/>
+    <w:lsdException w:name="Colorful Grid Accent 1" w:uiPriority="73"/>
+    <w:lsdException w:name="Light Shading Accent 2" w:uiPriority="60"/>
+    <w:lsdException w:name="Light List Accent 2" w:uiPriority="61"/>
+    <w:lsdException w:name="Light Grid Accent 2" w:uiPriority="62"/>
+    <w:lsdException w:name="Medium Shading 1 Accent 2" w:uiPriority="63"/>
+    <w:lsdException w:name="Medium Shading 2 Accent 2" w:uiPriority="64"/>
+    <w:lsdException w:name="Medium List 1 Accent 2" w:uiPriority="65"/>
+    <w:lsdException w:name="Medium List 2 Accent 2" w:uiPriority="66"/>
+    <w:lsdException w:name="Medium Grid 1 Accent 2" w:uiPriority="67"/>
+    <w:lsdException w:name="Medium Grid 2 Accent 2" w:uiPriority="68"/>
+    <w:lsdException w:name="Medium Grid 3 Accent 2" w:uiPriority="69"/>
+    <w:lsdException w:name="Dark List Accent 2" w:uiPriority="70"/>
+    <w:lsdException w:name="Colorful Shading Accent 2" w:uiPriority="71"/>
+    <w:lsdException w:name="Colorful List Accent 2" w:uiPriority="72"/>
+    <w:lsdException w:name="Colorful Grid Accent 2" w:uiPriority="73"/>
+    <w:lsdException w:name="Light Shading Accent 3" w:uiPriority="60"/>
+    <w:lsdException w:name="Light List Accent 3" w:uiPriority="61"/>
+    <w:lsdException w:name="Light Grid Accent 3" w:uiPriority="62"/>
+    <w:lsdException w:name="Medium Shading 1 Accent 3" w:uiPriority="63"/>
+    <w:lsdException w:name="Medium Shading 2 Accent 3" w:uiPriority="64"/>
+    <w:lsdException w:name="Medium List 1 Accent 3" w:uiPriority="65"/>
+    <w:lsdException w:name="Medium List 2 Accent 3" w:uiPriority="66"/>
+    <w:lsdException w:name="Medium Grid 1 Accent 3" w:uiPriority="67"/>
+    <w:lsdException w:name="Medium Grid 2 Accent 3" w:uiPriority="68"/>
+    <w:lsdException w:name="Medium Grid 3 Accent 3" w:uiPriority="69"/>
+    <w:lsdException w:name="Dark List Accent 3" w:uiPriority="70"/>
+    <w:lsdException w:name="Colorful Shading Accent 3" w:uiPriority="71"/>
+    <w:lsdException w:name="Colorful List Accent 3" w:uiPriority="72"/>
+    <w:lsdException w:name="Colorful Grid Accent 3" w:uiPriority="73"/>
+    <w:lsdException w:name="Light Shading Accent 4" w:uiPriority="60"/>
+    <w:lsdException w:name="Light List Accent 4" w:uiPriority="61"/>
+    <w:lsdException w:name="Light Grid Accent 4" w:uiPriority="62"/>
+    <w:lsdException w:name="Medium Shading 1 Accent 4" w:uiPriority="63"/>
+    <w:lsdException w:name="Medium Shading 2 Accent 4" w:uiPriority="64"/>
+    <w:lsdException w:name="Medium List 1 Accent 4" w:uiPriority="65"/>
+    <w:lsdException w:name="Medium List 2 Accent 4" w:uiPriority="66"/>
+    <w:lsdException w:name="Medium Grid 1 Accent 4" w:uiPriority="67"/>
+    <w:lsdException w:name="Medium Grid 2 Accent 4" w:uiPriority="68"/>
+    <w:lsdException w:name="Medium Grid 3 Accent 4" w:uiPriority="69"/>
+    <w:lsdException w:name="Dark List Accent 4" w:uiPriority="70"/>
+    <w:lsdException w:name="Colorful Shading Accent 4" w:uiPriority="71"/>
+    <w:lsdException w:name="Colorful List Accent 4" w:uiPriority="72"/>
+    <w:lsdException w:name="Colorful Grid Accent 4" w:uiPriority="73"/>
+    <w:lsdException w:name="Light Shading Accent 5" w:uiPriority="60"/>
+    <w:lsdException w:name="Light List Accent 5" w:uiPriority="61"/>
+    <w:lsdException w:name="Light Grid Accent 5" w:uiPriority="62"/>
+    <w:lsdException w:name="Medium Shading 1 Accent 5" w:uiPriority="63"/>
+    <w:lsdException w:name="Medium Shading 2 Accent 5" w:uiPriority="64"/>
+    <w:lsdException w:name="Medium List 1 Accent 5" w:uiPriority="65"/>
+    <w:lsdException w:name="Medium List 2 Accent 5" w:uiPriority="66"/>
+    <w:lsdException w:name="Medium Grid 1 Accent 5" w:uiPriority="67"/>
+    <w:lsdException w:name="Medium Grid 2 Accent 5" w:uiPriority="68"/>
+    <w:lsdException w:name="Medium Grid 3 Accent 5" w:uiPriority="69"/>
+    <w:lsdException w:name="Dark List Accent 5" w:uiPriority="70"/>
+    <w:lsdException w:name="Colorful Shading Accent 5" w:uiPriority="71"/>
+    <w:lsdException w:name="Colorful List Accent 5" w:uiPriority="72"/>
+    <w:lsdException w:name="Colorful Grid Accent 5" w:uiPriority="73"/>
+    <w:lsdException w:name="Light Shading Accent 6" w:uiPriority="60"/>
+    <w:lsdException w:name="Light List Accent 6" w:uiPriority="61"/>
+    <w:lsdException w:name="Light Grid Accent 6" w:uiPriority="62"/>
+    <w:lsdException w:name="Medium Shading 1 Accent 6" w:uiPriority="63"/>
+    <w:lsdException w:name="Medium Shading 2 Accent 6" w:uiPriority="64"/>
+    <w:lsdException w:name="Medium List 1 Accent 6" w:uiPriority="65"/>
+    <w:lsdException w:name="Medium List 2 Accent 6" w:uiPriority="66"/>
+    <w:lsdException w:name="Medium Grid 1 Accent 6" w:uiPriority="67"/>
+    <w:lsdException w:name="Medium Grid 2 Accent 6" w:uiPriority="68"/>
+    <w:lsdException w:name="Medium Grid 3 Accent 6" w:uiPriority="69"/>
+    <w:lsdException w:name="Dark List Accent 6" w:uiPriority="70"/>
+    <w:lsdException w:name="Colorful Shading Accent 6" w:uiPriority="71"/>
+    <w:lsdException w:name="Colorful List Accent 6" w:uiPriority="72"/>
+    <w:lsdException w:name="Colorful Grid Accent 6" w:uiPriority="73"/>
+    <w:lsdException w:name="Subtle Emphasis" w:uiPriority="19" w:qFormat="1"/>
+    <w:lsdException w:name="Intense Emphasis" w:uiPriority="21" w:qFormat="1"/>
+    <w:lsdException w:name="Subtle Reference" w:uiPriority="31" w:qFormat="1"/>
+    <w:lsdException w:name="Intense Reference" w:uiPriority="32" w:qFormat="1"/>
+    <w:lsdException w:name="Book Title" w:uiPriority="33" w:qFormat="1"/>
+    <w:lsdException w:name="Bibliography" w:semiHidden="1" w:uiPriority="37" w:unhideWhenUsed="1"/>
+    <w:lsdException w:name="TOC Heading" w:uiPriority="39" w:qFormat="1"/>
+    <w:lsdException w:name="Plain Table 1" w:uiPriority="41"/>
+    <w:lsdException w:name="Plain Table 2" w:uiPriority="42"/>
+    <w:lsdException w:name="Plain Table 3" w:uiPriority="43"/>
+    <w:lsdException w:name="Plain Table 4" w:uiPriority="44"/>
+    <w:lsdException w:name="Plain Table 5" w:uiPriority="45"/>
+    <w:lsdException w:name="Grid Table Light" w:uiPriority="40"/>
+    <w:lsdException w:name="Grid Table 1 Light" w:uiPriority="46"/>
+    <w:lsdException w:name="Grid Table 2" w:uiPriority="47"/>
+    <w:lsdException w:name="Grid Table 3" w:uiPriority="48"/>
+    <w:lsdException w:name="Grid Table 4" w:uiPriority="49"/>
+    <w:lsdException w:name="Grid Table 5 Dark" w:uiPriority="50"/>
+    <w:lsdException w:name="Grid Table 6 Colorful" w:uiPriority="51"/>
+    <w:lsdException w:name="Grid Table 7 Colorful" w:uiPriority="52"/>
+    <w:lsdException w:name="Grid Table 1 Light Accent 1" w:uiPriority="46"/>
+    <w:lsdException w:name="Grid Table 2 Accent 1" w:uiPriority="47"/>
+    <w:lsdException w:name="Grid Table 3 Accent 1" w:uiPriority="48"/>
+    <w:lsdException w:name="Grid Table 4 Accent 1" w:uiPriority="49"/>
+    <w:lsdException w:name="Grid Table 5 Dark Accent 1" w:uiPriority="50"/>
+    <w:lsdException w:name="Grid Table 6 Colorful Accent 1" w:uiPriority="51"/>
+    <w:lsdException w:name="Grid Table 7 Colorful Accent 1" w:uiPriority="52"/>
+    <w:lsdException w:name="Grid Table 1 Light Accent 2" w:uiPriority="46"/>
+    <w:lsdException w:name="Grid Table 2 Accent 2" w:uiPriority="47"/>
+    <w:lsdException w:name="Grid Table 3 Accent 2" w:uiPriority="48"/>
+    <w:lsdException w:name="Grid Table 4 Accent 2" w:uiPriority="49"/>
+    <w:lsdException w:name="Grid Table 5 Dark Accent 2" w:uiPriority="50"/>
+    <w:lsdException w:name="Grid Table 6 Colorful Accent 2" w:uiPriority="51"/>
+    <w:lsdException w:name="Grid Table 7 Colorful Accent 2" w:uiPriority="52"/>
+    <w:lsdException w:name="Grid Table 1 Light Accent 3" w:uiPriority="46"/>
+    <w:lsdException w:name="Grid Table 2 Accent 3" w:uiPriority="47"/>
+    <w:lsdException w:name="Grid Table 3 Accent 3" w:uiPriority="48"/>
+    <w:lsdException w:name="Grid Table 4 Accent 3" w:uiPriority="49"/>
+    <w:lsdException w:name="Grid Table 5 Dark Accent 3" w:uiPriority="50"/>
+    <w:lsdException w:name="Grid Table 6 Colorful Accent 3" w:uiPriority="51"/>
+    <w:lsdException w:name="Grid Table 7 Colorful Accent 3" w:uiPriority="52"/>
+    <w:lsdException w:name="Grid Table 1 Light Accent 4" w:uiPriority="46"/>
+    <w:lsdException w:name="Grid Table 2 Accent 4" w:uiPriority="47"/>
+    <w:lsdException w:name="Grid Table 3 Accent 4" w:uiPriority="48"/>
+    <w:lsdException w:name="Grid Table 4 Accent 4" w:uiPriority="49"/>
+    <w:lsdException w:name="Grid Table 5 Dark Accent 4" w:uiPriority="50"/>
+    <w:lsdException w:name="Grid Table 6 Colorful Accent 4" w:uiPriority="51"/>
+    <w:lsdException w:name="Grid Table 7 Colorful Accent 4" w:uiPriority="52"/>
+    <w:lsdException w:name="Grid Table 1 Light Accent 5" w:uiPriority="46"/>
+    <w:lsdException w:name="Grid Table 2 Accent 5" w:uiPriority="47"/>
+    <w:lsdException w:name="Grid Table 3 Accent 5" w:uiPriority="48"/>
+    <w:lsdException w:name="Grid Table 4 Accent 5" w:uiPriority="49"/>
+    <w:lsdException w:name="Grid Table 5 Dark Accent 5" w:uiPriority="50"/>
+    <w:lsdException w:name="Grid Table 6 Colorful Accent 5" w:uiPriority="51"/>
+    <w:lsdException w:name="Grid Table 7 Colorful Accent 5" w:uiPriority="52"/>
+    <w:lsdException w:name="Grid Table 1 Light Accent 6" w:uiPriority="46"/>
+    <w:lsdException w:name="Grid Table 2 Accent 6" w:uiPriority="47"/>
+    <w:lsdException w:name="Grid Table 3 Accent 6" w:uiPriority="48"/>
+    <w:lsdException w:name="Grid Table 4 Accent 6" w:uiPriority="49"/>
+    <w:lsdException w:name="Grid Table 5 Dark Accent 6" w:uiPriority="50"/>
+    <w:lsdException w:name="Grid Table 6 Colorful Accent 6" w:uiPriority="51"/>
+    <w:lsdException w:name="Grid Table 7 Colorful Accent 6" w:uiPriority="52"/>
+    <w:lsdException w:name="List Table 1 Light" w:uiPriority="46"/>
+    <w:lsdException w:name="List Table 2" w:uiPriority="47"/>
+    <w:lsdException w:name="List Table 3" w:uiPriority="48"/>
+    <w:lsdException w:name="List Table 4" w:uiPriority="49"/>
+    <w:lsdException w:name="List Table 5 Dark" w:uiPriority="50"/>
+    <w:lsdException w:name="List Table 6 Colorful" w:uiPriority="51"/>
+    <w:lsdException w:name="List Table 7 Colorful" w:uiPriority="52"/>
+    <w:lsdException w:name="List Table 1 Light Accent 1" w:uiPriority="46"/>
+    <w:lsdException w:name="List Table 2 Accent 1" w:uiPriority="47"/>
+    <w:lsdException w:name="List Table 3 Accent 1" w:uiPriority="48"/>
+    <w:lsdException w:name="List Table 4 Accent 1" w:uiPriority="49"/>
+    <w:lsdException w:name="List Table 5 Dark Accent 1" w:uiPriority="50"/>
+    <w:lsdException w:name="List Table 6 Colorful Accent 1" w:uiPriority="51"/>
+    <w:lsdException w:name="List Table 7 Colorful Accent 1" w:uiPriority="52"/>
+    <w:lsdException w:name="List Table 1 Light Accent 2" w:uiPriority="46"/>
+    <w:lsdException w:name="List Table 2 Accent 2" w:uiPriority="47"/>
+    <w:lsdException w:name="List Table 3 Accent 2" w:uiPriority="48"/>
+    <w:lsdException w:name="List Table 4 Accent 2" w:uiPriority="49"/>
+    <w:lsdException w:name="List Table 5 Dark Accent 2" w:uiPriority="50"/>
+    <w:lsdException w:name="List Table 6 Colorful Accent 2" w:uiPriority="51"/>
+    <w:lsdException w:name="List Table 7 Colorful Accent 2" w:uiPriority="52"/>
+    <w:lsdException w:name="List Table 1 Light Accent 3" w:uiPriority="46"/>
+    <w:lsdException w:name="List Table 2 Accent 3" w:uiPriority="47"/>
+    <w:lsdException w:name="List Table 3 Accent 3" w:uiPriority="48"/>
+    <w:lsdException w:name="List Table 4 Accent 3" w:uiPriority="49"/>
+    <w:lsdException w:name="List Table 5 Dark Accent 3" w:uiPriority="50"/>
+    <w:lsdException w:name="List Table 6 Colorful Accent 3" w:uiPriority="51"/>
+    <w:lsdException w:name="List Table 7 Colorful Accent 3" w:uiPriority="52"/>
+    <w:lsdException w:name="List Table 1 Light Accent 4" w:uiPriority="46"/>
+    <w:lsdException w:name="List Table 2 Accent 4" w:uiPriority="47"/>
+    <w:lsdException w:name="List Table 3 Accent 4" w:uiPriority="48"/>
+    <w:lsdException w:name="List Table 4 Accent 4" w:uiPriority="49"/>
+    <w:lsdException w:name="List Table 5 Dark Accent 4" w:uiPriority="50"/>
+    <w:lsdException w:name="List Table 6 Colorful Accent 4" w:uiPriority="51"/>
+    <w:lsdException w:name="List Table 7 Colorful Accent 4" w:uiPriority="52"/>
+    <w:lsdException w:name="List Table 1 Light Accent 5" w:uiPriority="46"/>
+    <w:lsdException w:name="List Table 2 Accent 5" w:uiPriority="47"/>
+    <w:lsdException w:name="List Table 3 Accent 5" w:uiPriority="48"/>
+    <w:lsdException w:name="List Table 4 Accent 5" w:uiPriority="49"/>
+    <w:lsdException w:name="List Table 5 Dark Accent 5" w:uiPriority="50"/>
+    <w:lsdException w:name="List Table 6 Colorful Accent 5" w:uiPriority="51"/>
+    <w:lsdException w:name="List Table 7 Colorful Accent 5" w:uiPriority="52"/>
+    <w:lsdException w:name="List Table 1 Light Accent 6" w:uiPriority="46"/>
+    <w:lsdException w:name="List Table 2 Accent 6" w:uiPriority="47"/>
+    <w:lsdException w:name="List Table 3 Accent 6" w:uiPriority="48"/>
+    <w:lsdException w:name="List Table 4 Accent 6" w:uiPriority="49"/>
+    <w:lsdException w:name="List Table 5 Dark Accent 6" w:uiPriority="50"/>
+    <w:lsdException w:name="List Table 6 Colorful Accent 6" w:uiPriority="51"/>
+    <w:lsdException w:name="List Table 7 Colorful Accent 6" w:uiPriority="52"/>
   </w:latentStyles>
   <w:style w:type="paragraph" w:default="1" w:styleId="Normal">
     <w:name w:val="Normal"/>
@@ -16591,2155 +16461,6 @@
 </w:styles>
 </file>
 
-<file path=word/stylesWithEffects.xml><?xml version="1.0" encoding="utf-8"?>
-<w:styles xmlns:wpc="http://schemas.microsoft.com/office/word/2010/wordprocessingCanvas" xmlns:mc="http://schemas.openxmlformats.org/markup-compatibility/2006" xmlns:o="urn:schemas-microsoft-com:office:office" xmlns:r="http://schemas.openxmlformats.org/officeDocument/2006/relationships" xmlns:m="http://schemas.openxmlformats.org/officeDocument/2006/math" xmlns:v="urn:schemas-microsoft-com:vml" xmlns:wp14="http://schemas.microsoft.com/office/word/2010/wordprocessingDrawing" xmlns:wp="http://schemas.openxmlformats.org/drawingml/2006/wordprocessingDrawing" xmlns:w10="urn:schemas-microsoft-com:office:word" xmlns:w="http://schemas.openxmlformats.org/wordprocessingml/2006/main" xmlns:w14="http://schemas.microsoft.com/office/word/2010/wordml" xmlns:wpg="http://schemas.microsoft.com/office/word/2010/wordprocessingGroup" xmlns:wpi="http://schemas.microsoft.com/office/word/2010/wordprocessingInk" xmlns:wne="http://schemas.microsoft.com/office/word/2006/wordml" xmlns:wps="http://schemas.microsoft.com/office/word/2010/wordprocessingShape" mc:Ignorable="w14 wp14">
-  <w:docDefaults>
-    <w:rPrDefault>
-      <w:rPr>
-        <w:rFonts w:ascii="Calibri" w:eastAsia="Calibri" w:hAnsi="Calibri" w:cs="Times New Roman"/>
-        <w:lang w:val="fr-FR" w:eastAsia="fr-FR" w:bidi="ar-SA"/>
-      </w:rPr>
-    </w:rPrDefault>
-    <w:pPrDefault/>
-  </w:docDefaults>
-  <w:latentStyles w:defLockedState="0" w:defUIPriority="99" w:defSemiHidden="1" w:defUnhideWhenUsed="1" w:defQFormat="0" w:count="267">
-    <w:lsdException w:name="Normal" w:locked="1" w:semiHidden="0" w:uiPriority="0" w:unhideWhenUsed="0" w:qFormat="1"/>
-    <w:lsdException w:name="heading 1" w:locked="1" w:semiHidden="0" w:uiPriority="0" w:unhideWhenUsed="0" w:qFormat="1"/>
-    <w:lsdException w:name="heading 2" w:locked="1" w:semiHidden="0" w:uiPriority="0" w:unhideWhenUsed="0" w:qFormat="1"/>
-    <w:lsdException w:name="heading 3" w:locked="1" w:semiHidden="0" w:uiPriority="0" w:unhideWhenUsed="0" w:qFormat="1"/>
-    <w:lsdException w:name="heading 4" w:locked="1" w:uiPriority="0" w:qFormat="1"/>
-    <w:lsdException w:name="heading 5" w:locked="1" w:uiPriority="0" w:qFormat="1"/>
-    <w:lsdException w:name="heading 6" w:locked="1" w:uiPriority="0" w:qFormat="1"/>
-    <w:lsdException w:name="heading 7" w:locked="1" w:uiPriority="0" w:qFormat="1"/>
-    <w:lsdException w:name="heading 8" w:locked="1" w:uiPriority="0" w:qFormat="1"/>
-    <w:lsdException w:name="heading 9" w:locked="1" w:uiPriority="0" w:qFormat="1"/>
-    <w:lsdException w:name="toc 1" w:locked="1" w:semiHidden="0" w:uiPriority="39" w:unhideWhenUsed="0"/>
-    <w:lsdException w:name="toc 2" w:locked="1" w:semiHidden="0" w:uiPriority="39" w:unhideWhenUsed="0"/>
-    <w:lsdException w:name="toc 3" w:locked="1" w:semiHidden="0" w:uiPriority="39" w:unhideWhenUsed="0"/>
-    <w:lsdException w:name="toc 4" w:locked="1" w:semiHidden="0" w:uiPriority="0" w:unhideWhenUsed="0"/>
-    <w:lsdException w:name="toc 5" w:locked="1" w:semiHidden="0" w:uiPriority="0" w:unhideWhenUsed="0"/>
-    <w:lsdException w:name="toc 6" w:locked="1" w:semiHidden="0" w:uiPriority="0" w:unhideWhenUsed="0"/>
-    <w:lsdException w:name="toc 7" w:locked="1" w:semiHidden="0" w:uiPriority="0" w:unhideWhenUsed="0"/>
-    <w:lsdException w:name="toc 8" w:locked="1" w:semiHidden="0" w:uiPriority="0" w:unhideWhenUsed="0"/>
-    <w:lsdException w:name="toc 9" w:locked="1" w:semiHidden="0" w:uiPriority="0" w:unhideWhenUsed="0"/>
-    <w:lsdException w:name="header" w:locked="1" w:semiHidden="0" w:uiPriority="0" w:unhideWhenUsed="0"/>
-    <w:lsdException w:name="caption" w:locked="1" w:uiPriority="0" w:qFormat="1"/>
-    <w:lsdException w:name="Title" w:locked="1" w:semiHidden="0" w:unhideWhenUsed="0" w:qFormat="1"/>
-    <w:lsdException w:name="Default Paragraph Font" w:locked="1" w:semiHidden="0" w:uiPriority="0" w:unhideWhenUsed="0"/>
-    <w:lsdException w:name="Body Text" w:locked="1" w:semiHidden="0" w:unhideWhenUsed="0"/>
-    <w:lsdException w:name="Subtitle" w:locked="1" w:semiHidden="0" w:uiPriority="0" w:unhideWhenUsed="0" w:qFormat="1"/>
-    <w:lsdException w:name="Strong" w:locked="1" w:semiHidden="0" w:uiPriority="0" w:unhideWhenUsed="0" w:qFormat="1"/>
-    <w:lsdException w:name="Emphasis" w:locked="1" w:semiHidden="0" w:uiPriority="0" w:unhideWhenUsed="0" w:qFormat="1"/>
-    <w:lsdException w:name="Table Grid" w:locked="1" w:semiHidden="0" w:uiPriority="0" w:unhideWhenUsed="0"/>
-    <w:lsdException w:name="Placeholder Text" w:unhideWhenUsed="0"/>
-    <w:lsdException w:name="No Spacing" w:semiHidden="0" w:uiPriority="1" w:unhideWhenUsed="0" w:qFormat="1"/>
-    <w:lsdException w:name="Light Shading" w:semiHidden="0" w:uiPriority="60" w:unhideWhenUsed="0"/>
-    <w:lsdException w:name="Light List" w:semiHidden="0" w:uiPriority="61" w:unhideWhenUsed="0"/>
-    <w:lsdException w:name="Light Grid" w:semiHidden="0" w:uiPriority="62" w:unhideWhenUsed="0"/>
-    <w:lsdException w:name="Medium Shading 1" w:semiHidden="0" w:uiPriority="63" w:unhideWhenUsed="0"/>
-    <w:lsdException w:name="Medium Shading 2" w:semiHidden="0" w:uiPriority="64" w:unhideWhenUsed="0"/>
-    <w:lsdException w:name="Medium List 1" w:semiHidden="0" w:uiPriority="65" w:unhideWhenUsed="0"/>
-    <w:lsdException w:name="Medium List 2" w:semiHidden="0" w:uiPriority="66" w:unhideWhenUsed="0"/>
-    <w:lsdException w:name="Medium Grid 1" w:semiHidden="0" w:uiPriority="67" w:unhideWhenUsed="0"/>
-    <w:lsdException w:name="Medium Grid 2" w:semiHidden="0" w:uiPriority="68" w:unhideWhenUsed="0"/>
-    <w:lsdException w:name="Medium Grid 3" w:semiHidden="0" w:uiPriority="69" w:unhideWhenUsed="0"/>
-    <w:lsdException w:name="Dark List" w:semiHidden="0" w:uiPriority="70" w:unhideWhenUsed="0"/>
-    <w:lsdException w:name="Colorful Shading" w:semiHidden="0" w:uiPriority="71" w:unhideWhenUsed="0"/>
-    <w:lsdException w:name="Colorful List" w:semiHidden="0" w:uiPriority="72" w:unhideWhenUsed="0"/>
-    <w:lsdException w:name="Colorful Grid" w:semiHidden="0" w:uiPriority="73" w:unhideWhenUsed="0"/>
-    <w:lsdException w:name="Light Shading Accent 1" w:semiHidden="0" w:uiPriority="60" w:unhideWhenUsed="0"/>
-    <w:lsdException w:name="Light List Accent 1" w:semiHidden="0" w:uiPriority="61" w:unhideWhenUsed="0"/>
-    <w:lsdException w:name="Light Grid Accent 1" w:semiHidden="0" w:uiPriority="62" w:unhideWhenUsed="0"/>
-    <w:lsdException w:name="Medium Shading 1 Accent 1" w:semiHidden="0" w:uiPriority="63" w:unhideWhenUsed="0"/>
-    <w:lsdException w:name="Medium Shading 2 Accent 1" w:semiHidden="0" w:uiPriority="64" w:unhideWhenUsed="0"/>
-    <w:lsdException w:name="Medium List 1 Accent 1" w:semiHidden="0" w:uiPriority="65" w:unhideWhenUsed="0"/>
-    <w:lsdException w:name="Revision" w:unhideWhenUsed="0"/>
-    <w:lsdException w:name="List Paragraph" w:semiHidden="0" w:uiPriority="34" w:unhideWhenUsed="0" w:qFormat="1"/>
-    <w:lsdException w:name="Quote" w:semiHidden="0" w:uiPriority="29" w:unhideWhenUsed="0" w:qFormat="1"/>
-    <w:lsdException w:name="Intense Quote" w:semiHidden="0" w:uiPriority="30" w:unhideWhenUsed="0" w:qFormat="1"/>
-    <w:lsdException w:name="Medium List 2 Accent 1" w:semiHidden="0" w:uiPriority="66" w:unhideWhenUsed="0"/>
-    <w:lsdException w:name="Medium Grid 1 Accent 1" w:semiHidden="0" w:uiPriority="67" w:unhideWhenUsed="0"/>
-    <w:lsdException w:name="Medium Grid 2 Accent 1" w:semiHidden="0" w:uiPriority="68" w:unhideWhenUsed="0"/>
-    <w:lsdException w:name="Medium Grid 3 Accent 1" w:semiHidden="0" w:uiPriority="69" w:unhideWhenUsed="0"/>
-    <w:lsdException w:name="Dark List Accent 1" w:semiHidden="0" w:uiPriority="70" w:unhideWhenUsed="0"/>
-    <w:lsdException w:name="Colorful Shading Accent 1" w:semiHidden="0" w:uiPriority="71" w:unhideWhenUsed="0"/>
-    <w:lsdException w:name="Colorful List Accent 1" w:semiHidden="0" w:uiPriority="72" w:unhideWhenUsed="0"/>
-    <w:lsdException w:name="Colorful Grid Accent 1" w:semiHidden="0" w:uiPriority="73" w:unhideWhenUsed="0"/>
-    <w:lsdException w:name="Light Shading Accent 2" w:semiHidden="0" w:uiPriority="60" w:unhideWhenUsed="0"/>
-    <w:lsdException w:name="Light List Accent 2" w:semiHidden="0" w:uiPriority="61" w:unhideWhenUsed="0"/>
-    <w:lsdException w:name="Light Grid Accent 2" w:semiHidden="0" w:uiPriority="62" w:unhideWhenUsed="0"/>
-    <w:lsdException w:name="Medium Shading 1 Accent 2" w:semiHidden="0" w:uiPriority="63" w:unhideWhenUsed="0"/>
-    <w:lsdException w:name="Medium Shading 2 Accent 2" w:semiHidden="0" w:uiPriority="64" w:unhideWhenUsed="0"/>
-    <w:lsdException w:name="Medium List 1 Accent 2" w:semiHidden="0" w:uiPriority="65" w:unhideWhenUsed="0"/>
-    <w:lsdException w:name="Medium List 2 Accent 2" w:semiHidden="0" w:uiPriority="66" w:unhideWhenUsed="0"/>
-    <w:lsdException w:name="Medium Grid 1 Accent 2" w:semiHidden="0" w:uiPriority="67" w:unhideWhenUsed="0"/>
-    <w:lsdException w:name="Medium Grid 2 Accent 2" w:semiHidden="0" w:uiPriority="68" w:unhideWhenUsed="0"/>
-    <w:lsdException w:name="Medium Grid 3 Accent 2" w:semiHidden="0" w:uiPriority="69" w:unhideWhenUsed="0"/>
-    <w:lsdException w:name="Dark List Accent 2" w:semiHidden="0" w:uiPriority="70" w:unhideWhenUsed="0"/>
-    <w:lsdException w:name="Colorful Shading Accent 2" w:semiHidden="0" w:uiPriority="71" w:unhideWhenUsed="0"/>
-    <w:lsdException w:name="Colorful List Accent 2" w:semiHidden="0" w:uiPriority="72" w:unhideWhenUsed="0"/>
-    <w:lsdException w:name="Colorful Grid Accent 2" w:semiHidden="0" w:uiPriority="73" w:unhideWhenUsed="0"/>
-    <w:lsdException w:name="Light Shading Accent 3" w:semiHidden="0" w:uiPriority="60" w:unhideWhenUsed="0"/>
-    <w:lsdException w:name="Light List Accent 3" w:semiHidden="0" w:uiPriority="61" w:unhideWhenUsed="0"/>
-    <w:lsdException w:name="Light Grid Accent 3" w:semiHidden="0" w:uiPriority="62" w:unhideWhenUsed="0"/>
-    <w:lsdException w:name="Medium Shading 1 Accent 3" w:semiHidden="0" w:uiPriority="63" w:unhideWhenUsed="0"/>
-    <w:lsdException w:name="Medium Shading 2 Accent 3" w:semiHidden="0" w:uiPriority="64" w:unhideWhenUsed="0"/>
-    <w:lsdException w:name="Medium List 1 Accent 3" w:semiHidden="0" w:uiPriority="65" w:unhideWhenUsed="0"/>
-    <w:lsdException w:name="Medium List 2 Accent 3" w:semiHidden="0" w:uiPriority="66" w:unhideWhenUsed="0"/>
-    <w:lsdException w:name="Medium Grid 1 Accent 3" w:semiHidden="0" w:uiPriority="67" w:unhideWhenUsed="0"/>
-    <w:lsdException w:name="Medium Grid 2 Accent 3" w:semiHidden="0" w:uiPriority="68" w:unhideWhenUsed="0"/>
-    <w:lsdException w:name="Medium Grid 3 Accent 3" w:semiHidden="0" w:uiPriority="69" w:unhideWhenUsed="0"/>
-    <w:lsdException w:name="Dark List Accent 3" w:semiHidden="0" w:uiPriority="70" w:unhideWhenUsed="0"/>
-    <w:lsdException w:name="Colorful Shading Accent 3" w:semiHidden="0" w:uiPriority="71" w:unhideWhenUsed="0"/>
-    <w:lsdException w:name="Colorful List Accent 3" w:semiHidden="0" w:uiPriority="72" w:unhideWhenUsed="0"/>
-    <w:lsdException w:name="Colorful Grid Accent 3" w:semiHidden="0" w:uiPriority="73" w:unhideWhenUsed="0"/>
-    <w:lsdException w:name="Light Shading Accent 4" w:semiHidden="0" w:uiPriority="60" w:unhideWhenUsed="0"/>
-    <w:lsdException w:name="Light List Accent 4" w:semiHidden="0" w:uiPriority="61" w:unhideWhenUsed="0"/>
-    <w:lsdException w:name="Light Grid Accent 4" w:semiHidden="0" w:uiPriority="62" w:unhideWhenUsed="0"/>
-    <w:lsdException w:name="Medium Shading 1 Accent 4" w:semiHidden="0" w:uiPriority="63" w:unhideWhenUsed="0"/>
-    <w:lsdException w:name="Medium Shading 2 Accent 4" w:semiHidden="0" w:uiPriority="64" w:unhideWhenUsed="0"/>
-    <w:lsdException w:name="Medium List 1 Accent 4" w:semiHidden="0" w:uiPriority="65" w:unhideWhenUsed="0"/>
-    <w:lsdException w:name="Medium List 2 Accent 4" w:semiHidden="0" w:uiPriority="66" w:unhideWhenUsed="0"/>
-    <w:lsdException w:name="Medium Grid 1 Accent 4" w:semiHidden="0" w:uiPriority="67" w:unhideWhenUsed="0"/>
-    <w:lsdException w:name="Medium Grid 2 Accent 4" w:semiHidden="0" w:uiPriority="68" w:unhideWhenUsed="0"/>
-    <w:lsdException w:name="Medium Grid 3 Accent 4" w:semiHidden="0" w:uiPriority="69" w:unhideWhenUsed="0"/>
-    <w:lsdException w:name="Dark List Accent 4" w:semiHidden="0" w:uiPriority="70" w:unhideWhenUsed="0"/>
-    <w:lsdException w:name="Colorful Shading Accent 4" w:semiHidden="0" w:uiPriority="71" w:unhideWhenUsed="0"/>
-    <w:lsdException w:name="Colorful List Accent 4" w:semiHidden="0" w:uiPriority="72" w:unhideWhenUsed="0"/>
-    <w:lsdException w:name="Colorful Grid Accent 4" w:semiHidden="0" w:uiPriority="73" w:unhideWhenUsed="0"/>
-    <w:lsdException w:name="Light Shading Accent 5" w:semiHidden="0" w:uiPriority="60" w:unhideWhenUsed="0"/>
-    <w:lsdException w:name="Light List Accent 5" w:semiHidden="0" w:uiPriority="61" w:unhideWhenUsed="0"/>
-    <w:lsdException w:name="Light Grid Accent 5" w:semiHidden="0" w:uiPriority="62" w:unhideWhenUsed="0"/>
-    <w:lsdException w:name="Medium Shading 1 Accent 5" w:semiHidden="0" w:uiPriority="63" w:unhideWhenUsed="0"/>
-    <w:lsdException w:name="Medium Shading 2 Accent 5" w:semiHidden="0" w:uiPriority="64" w:unhideWhenUsed="0"/>
-    <w:lsdException w:name="Medium List 1 Accent 5" w:semiHidden="0" w:uiPriority="65" w:unhideWhenUsed="0"/>
-    <w:lsdException w:name="Medium List 2 Accent 5" w:semiHidden="0" w:uiPriority="66" w:unhideWhenUsed="0"/>
-    <w:lsdException w:name="Medium Grid 1 Accent 5" w:semiHidden="0" w:uiPriority="67" w:unhideWhenUsed="0"/>
-    <w:lsdException w:name="Medium Grid 2 Accent 5" w:semiHidden="0" w:uiPriority="68" w:unhideWhenUsed="0"/>
-    <w:lsdException w:name="Medium Grid 3 Accent 5" w:semiHidden="0" w:uiPriority="69" w:unhideWhenUsed="0"/>
-    <w:lsdException w:name="Dark List Accent 5" w:semiHidden="0" w:uiPriority="70" w:unhideWhenUsed="0"/>
-    <w:lsdException w:name="Colorful Shading Accent 5" w:semiHidden="0" w:uiPriority="71" w:unhideWhenUsed="0"/>
-    <w:lsdException w:name="Colorful List Accent 5" w:semiHidden="0" w:uiPriority="72" w:unhideWhenUsed="0"/>
-    <w:lsdException w:name="Colorful Grid Accent 5" w:semiHidden="0" w:uiPriority="73" w:unhideWhenUsed="0"/>
-    <w:lsdException w:name="Light Shading Accent 6" w:semiHidden="0" w:uiPriority="60" w:unhideWhenUsed="0"/>
-    <w:lsdException w:name="Light List Accent 6" w:semiHidden="0" w:uiPriority="61" w:unhideWhenUsed="0"/>
-    <w:lsdException w:name="Light Grid Accent 6" w:semiHidden="0" w:uiPriority="62" w:unhideWhenUsed="0"/>
-    <w:lsdException w:name="Medium Shading 1 Accent 6" w:semiHidden="0" w:uiPriority="63" w:unhideWhenUsed="0"/>
-    <w:lsdException w:name="Medium Shading 2 Accent 6" w:semiHidden="0" w:uiPriority="64" w:unhideWhenUsed="0"/>
-    <w:lsdException w:name="Medium List 1 Accent 6" w:semiHidden="0" w:uiPriority="65" w:unhideWhenUsed="0"/>
-    <w:lsdException w:name="Medium List 2 Accent 6" w:semiHidden="0" w:uiPriority="66" w:unhideWhenUsed="0"/>
-    <w:lsdException w:name="Medium Grid 1 Accent 6" w:semiHidden="0" w:uiPriority="67" w:unhideWhenUsed="0"/>
-    <w:lsdException w:name="Medium Grid 2 Accent 6" w:semiHidden="0" w:uiPriority="68" w:unhideWhenUsed="0"/>
-    <w:lsdException w:name="Medium Grid 3 Accent 6" w:semiHidden="0" w:uiPriority="69" w:unhideWhenUsed="0"/>
-    <w:lsdException w:name="Dark List Accent 6" w:semiHidden="0" w:uiPriority="70" w:unhideWhenUsed="0"/>
-    <w:lsdException w:name="Colorful Shading Accent 6" w:semiHidden="0" w:uiPriority="71" w:unhideWhenUsed="0"/>
-    <w:lsdException w:name="Colorful List Accent 6" w:semiHidden="0" w:uiPriority="72" w:unhideWhenUsed="0"/>
-    <w:lsdException w:name="Colorful Grid Accent 6" w:semiHidden="0" w:uiPriority="73" w:unhideWhenUsed="0"/>
-    <w:lsdException w:name="Subtle Emphasis" w:semiHidden="0" w:uiPriority="19" w:unhideWhenUsed="0" w:qFormat="1"/>
-    <w:lsdException w:name="Intense Emphasis" w:semiHidden="0" w:uiPriority="21" w:unhideWhenUsed="0" w:qFormat="1"/>
-    <w:lsdException w:name="Subtle Reference" w:semiHidden="0" w:uiPriority="31" w:unhideWhenUsed="0" w:qFormat="1"/>
-    <w:lsdException w:name="Intense Reference" w:semiHidden="0" w:uiPriority="32" w:unhideWhenUsed="0" w:qFormat="1"/>
-    <w:lsdException w:name="Book Title" w:semiHidden="0" w:uiPriority="33" w:unhideWhenUsed="0" w:qFormat="1"/>
-    <w:lsdException w:name="Bibliography" w:uiPriority="37"/>
-    <w:lsdException w:name="TOC Heading" w:semiHidden="0" w:uiPriority="39" w:unhideWhenUsed="0" w:qFormat="1"/>
-  </w:latentStyles>
-  <w:style w:type="paragraph" w:default="1" w:styleId="Normal">
-    <w:name w:val="Normal"/>
-    <w:qFormat/>
-    <w:rsid w:val="00922A85"/>
-    <w:pPr>
-      <w:spacing w:after="200" w:line="276" w:lineRule="auto"/>
-    </w:pPr>
-    <w:rPr>
-      <w:sz w:val="22"/>
-      <w:szCs w:val="22"/>
-      <w:lang w:eastAsia="en-US"/>
-    </w:rPr>
-  </w:style>
-  <w:style w:type="paragraph" w:styleId="Titre1">
-    <w:name w:val="heading 1"/>
-    <w:basedOn w:val="Normal"/>
-    <w:next w:val="Normal"/>
-    <w:link w:val="Titre1Car"/>
-    <w:uiPriority w:val="99"/>
-    <w:qFormat/>
-    <w:rsid w:val="00A93EF8"/>
-    <w:pPr>
-      <w:keepNext/>
-      <w:keepLines/>
-      <w:numPr>
-        <w:numId w:val="20"/>
-      </w:numPr>
-      <w:spacing w:before="480" w:after="240"/>
-      <w:ind w:left="431" w:hanging="431"/>
-      <w:outlineLvl w:val="0"/>
-    </w:pPr>
-    <w:rPr>
-      <w:rFonts w:ascii="Cambria" w:eastAsia="Times New Roman" w:hAnsi="Cambria"/>
-      <w:b/>
-      <w:bCs/>
-      <w:color w:val="365F91"/>
-      <w:sz w:val="28"/>
-      <w:szCs w:val="28"/>
-    </w:rPr>
-  </w:style>
-  <w:style w:type="paragraph" w:styleId="Titre2">
-    <w:name w:val="heading 2"/>
-    <w:basedOn w:val="Normal"/>
-    <w:next w:val="Normal"/>
-    <w:link w:val="Titre2Car"/>
-    <w:uiPriority w:val="99"/>
-    <w:qFormat/>
-    <w:rsid w:val="00ED373C"/>
-    <w:pPr>
-      <w:keepNext/>
-      <w:keepLines/>
-      <w:numPr>
-        <w:ilvl w:val="1"/>
-        <w:numId w:val="20"/>
-      </w:numPr>
-      <w:spacing w:before="200"/>
-      <w:ind w:left="578" w:hanging="578"/>
-      <w:outlineLvl w:val="1"/>
-    </w:pPr>
-    <w:rPr>
-      <w:rFonts w:ascii="Cambria" w:eastAsia="Times New Roman" w:hAnsi="Cambria"/>
-      <w:b/>
-      <w:bCs/>
-      <w:color w:val="7199C9"/>
-      <w:sz w:val="26"/>
-      <w:szCs w:val="26"/>
-    </w:rPr>
-  </w:style>
-  <w:style w:type="paragraph" w:styleId="Titre3">
-    <w:name w:val="heading 3"/>
-    <w:basedOn w:val="Normal"/>
-    <w:next w:val="Normal"/>
-    <w:link w:val="Titre3Car"/>
-    <w:uiPriority w:val="99"/>
-    <w:qFormat/>
-    <w:rsid w:val="00393BBE"/>
-    <w:pPr>
-      <w:keepNext/>
-      <w:keepLines/>
-      <w:numPr>
-        <w:ilvl w:val="2"/>
-        <w:numId w:val="20"/>
-      </w:numPr>
-      <w:spacing w:before="200" w:after="0"/>
-      <w:outlineLvl w:val="2"/>
-    </w:pPr>
-    <w:rPr>
-      <w:rFonts w:ascii="Cambria" w:eastAsia="Times New Roman" w:hAnsi="Cambria"/>
-      <w:b/>
-      <w:bCs/>
-      <w:color w:val="9999FF"/>
-    </w:rPr>
-  </w:style>
-  <w:style w:type="paragraph" w:styleId="Titre4">
-    <w:name w:val="heading 4"/>
-    <w:basedOn w:val="Normal"/>
-    <w:next w:val="Normal"/>
-    <w:link w:val="Titre4Car"/>
-    <w:unhideWhenUsed/>
-    <w:qFormat/>
-    <w:locked/>
-    <w:rsid w:val="008678EF"/>
-    <w:pPr>
-      <w:keepNext/>
-      <w:keepLines/>
-      <w:numPr>
-        <w:ilvl w:val="3"/>
-        <w:numId w:val="20"/>
-      </w:numPr>
-      <w:spacing w:before="200" w:after="0"/>
-      <w:outlineLvl w:val="3"/>
-    </w:pPr>
-    <w:rPr>
-      <w:rFonts w:asciiTheme="majorHAnsi" w:eastAsiaTheme="majorEastAsia" w:hAnsiTheme="majorHAnsi" w:cstheme="majorBidi"/>
-      <w:b/>
-      <w:bCs/>
-      <w:i/>
-      <w:iCs/>
-      <w:color w:val="4F81BD" w:themeColor="accent1"/>
-    </w:rPr>
-  </w:style>
-  <w:style w:type="paragraph" w:styleId="Titre5">
-    <w:name w:val="heading 5"/>
-    <w:basedOn w:val="Normal"/>
-    <w:next w:val="Normal"/>
-    <w:link w:val="Titre5Car"/>
-    <w:semiHidden/>
-    <w:unhideWhenUsed/>
-    <w:qFormat/>
-    <w:locked/>
-    <w:rsid w:val="008678EF"/>
-    <w:pPr>
-      <w:keepNext/>
-      <w:keepLines/>
-      <w:numPr>
-        <w:ilvl w:val="4"/>
-        <w:numId w:val="20"/>
-      </w:numPr>
-      <w:spacing w:before="200" w:after="0"/>
-      <w:outlineLvl w:val="4"/>
-    </w:pPr>
-    <w:rPr>
-      <w:rFonts w:asciiTheme="majorHAnsi" w:eastAsiaTheme="majorEastAsia" w:hAnsiTheme="majorHAnsi" w:cstheme="majorBidi"/>
-      <w:color w:val="243F60" w:themeColor="accent1" w:themeShade="7F"/>
-    </w:rPr>
-  </w:style>
-  <w:style w:type="paragraph" w:styleId="Titre6">
-    <w:name w:val="heading 6"/>
-    <w:basedOn w:val="Normal"/>
-    <w:next w:val="Normal"/>
-    <w:link w:val="Titre6Car"/>
-    <w:semiHidden/>
-    <w:unhideWhenUsed/>
-    <w:qFormat/>
-    <w:locked/>
-    <w:rsid w:val="008678EF"/>
-    <w:pPr>
-      <w:keepNext/>
-      <w:keepLines/>
-      <w:numPr>
-        <w:ilvl w:val="5"/>
-        <w:numId w:val="20"/>
-      </w:numPr>
-      <w:spacing w:before="200" w:after="0"/>
-      <w:outlineLvl w:val="5"/>
-    </w:pPr>
-    <w:rPr>
-      <w:rFonts w:asciiTheme="majorHAnsi" w:eastAsiaTheme="majorEastAsia" w:hAnsiTheme="majorHAnsi" w:cstheme="majorBidi"/>
-      <w:i/>
-      <w:iCs/>
-      <w:color w:val="243F60" w:themeColor="accent1" w:themeShade="7F"/>
-    </w:rPr>
-  </w:style>
-  <w:style w:type="paragraph" w:styleId="Titre7">
-    <w:name w:val="heading 7"/>
-    <w:basedOn w:val="Normal"/>
-    <w:next w:val="Normal"/>
-    <w:link w:val="Titre7Car"/>
-    <w:semiHidden/>
-    <w:unhideWhenUsed/>
-    <w:qFormat/>
-    <w:locked/>
-    <w:rsid w:val="008678EF"/>
-    <w:pPr>
-      <w:keepNext/>
-      <w:keepLines/>
-      <w:numPr>
-        <w:ilvl w:val="6"/>
-        <w:numId w:val="20"/>
-      </w:numPr>
-      <w:spacing w:before="200" w:after="0"/>
-      <w:outlineLvl w:val="6"/>
-    </w:pPr>
-    <w:rPr>
-      <w:rFonts w:asciiTheme="majorHAnsi" w:eastAsiaTheme="majorEastAsia" w:hAnsiTheme="majorHAnsi" w:cstheme="majorBidi"/>
-      <w:i/>
-      <w:iCs/>
-      <w:color w:val="404040" w:themeColor="text1" w:themeTint="BF"/>
-    </w:rPr>
-  </w:style>
-  <w:style w:type="paragraph" w:styleId="Titre8">
-    <w:name w:val="heading 8"/>
-    <w:basedOn w:val="Normal"/>
-    <w:next w:val="Normal"/>
-    <w:link w:val="Titre8Car"/>
-    <w:semiHidden/>
-    <w:unhideWhenUsed/>
-    <w:qFormat/>
-    <w:locked/>
-    <w:rsid w:val="008678EF"/>
-    <w:pPr>
-      <w:keepNext/>
-      <w:keepLines/>
-      <w:numPr>
-        <w:ilvl w:val="7"/>
-        <w:numId w:val="20"/>
-      </w:numPr>
-      <w:spacing w:before="200" w:after="0"/>
-      <w:outlineLvl w:val="7"/>
-    </w:pPr>
-    <w:rPr>
-      <w:rFonts w:asciiTheme="majorHAnsi" w:eastAsiaTheme="majorEastAsia" w:hAnsiTheme="majorHAnsi" w:cstheme="majorBidi"/>
-      <w:color w:val="404040" w:themeColor="text1" w:themeTint="BF"/>
-      <w:sz w:val="20"/>
-      <w:szCs w:val="20"/>
-    </w:rPr>
-  </w:style>
-  <w:style w:type="paragraph" w:styleId="Titre9">
-    <w:name w:val="heading 9"/>
-    <w:basedOn w:val="Normal"/>
-    <w:next w:val="Normal"/>
-    <w:link w:val="Titre9Car"/>
-    <w:semiHidden/>
-    <w:unhideWhenUsed/>
-    <w:qFormat/>
-    <w:locked/>
-    <w:rsid w:val="008678EF"/>
-    <w:pPr>
-      <w:keepNext/>
-      <w:keepLines/>
-      <w:numPr>
-        <w:ilvl w:val="8"/>
-        <w:numId w:val="20"/>
-      </w:numPr>
-      <w:spacing w:before="200" w:after="0"/>
-      <w:outlineLvl w:val="8"/>
-    </w:pPr>
-    <w:rPr>
-      <w:rFonts w:asciiTheme="majorHAnsi" w:eastAsiaTheme="majorEastAsia" w:hAnsiTheme="majorHAnsi" w:cstheme="majorBidi"/>
-      <w:i/>
-      <w:iCs/>
-      <w:color w:val="404040" w:themeColor="text1" w:themeTint="BF"/>
-      <w:sz w:val="20"/>
-      <w:szCs w:val="20"/>
-    </w:rPr>
-  </w:style>
-  <w:style w:type="character" w:default="1" w:styleId="Policepardfaut">
-    <w:name w:val="Default Paragraph Font"/>
-    <w:uiPriority w:val="1"/>
-    <w:semiHidden/>
-    <w:unhideWhenUsed/>
-  </w:style>
-  <w:style w:type="table" w:default="1" w:styleId="TableauNormal">
-    <w:name w:val="Normal Table"/>
-    <w:uiPriority w:val="99"/>
-    <w:semiHidden/>
-    <w:unhideWhenUsed/>
-    <w:tblPr>
-      <w:tblInd w:w="0" w:type="dxa"/>
-      <w:tblCellMar>
-        <w:top w:w="0" w:type="dxa"/>
-        <w:left w:w="108" w:type="dxa"/>
-        <w:bottom w:w="0" w:type="dxa"/>
-        <w:right w:w="108" w:type="dxa"/>
-      </w:tblCellMar>
-    </w:tblPr>
-  </w:style>
-  <w:style w:type="numbering" w:default="1" w:styleId="Aucuneliste">
-    <w:name w:val="No List"/>
-    <w:uiPriority w:val="99"/>
-    <w:semiHidden/>
-    <w:unhideWhenUsed/>
-  </w:style>
-  <w:style w:type="character" w:customStyle="1" w:styleId="Titre1Car">
-    <w:name w:val="Titre 1 Car"/>
-    <w:basedOn w:val="Policepardfaut"/>
-    <w:link w:val="Titre1"/>
-    <w:uiPriority w:val="99"/>
-    <w:locked/>
-    <w:rsid w:val="00A93EF8"/>
-    <w:rPr>
-      <w:rFonts w:ascii="Cambria" w:eastAsia="Times New Roman" w:hAnsi="Cambria"/>
-      <w:b/>
-      <w:bCs/>
-      <w:color w:val="365F91"/>
-      <w:sz w:val="28"/>
-      <w:szCs w:val="28"/>
-      <w:lang w:eastAsia="en-US"/>
-    </w:rPr>
-  </w:style>
-  <w:style w:type="character" w:customStyle="1" w:styleId="Titre2Car">
-    <w:name w:val="Titre 2 Car"/>
-    <w:basedOn w:val="Policepardfaut"/>
-    <w:link w:val="Titre2"/>
-    <w:uiPriority w:val="99"/>
-    <w:locked/>
-    <w:rsid w:val="00ED373C"/>
-    <w:rPr>
-      <w:rFonts w:ascii="Cambria" w:eastAsia="Times New Roman" w:hAnsi="Cambria"/>
-      <w:b/>
-      <w:bCs/>
-      <w:color w:val="7199C9"/>
-      <w:sz w:val="26"/>
-      <w:szCs w:val="26"/>
-      <w:lang w:eastAsia="en-US"/>
-    </w:rPr>
-  </w:style>
-  <w:style w:type="character" w:customStyle="1" w:styleId="Titre3Car">
-    <w:name w:val="Titre 3 Car"/>
-    <w:basedOn w:val="Policepardfaut"/>
-    <w:link w:val="Titre3"/>
-    <w:uiPriority w:val="99"/>
-    <w:locked/>
-    <w:rsid w:val="00393BBE"/>
-    <w:rPr>
-      <w:rFonts w:ascii="Cambria" w:eastAsia="Times New Roman" w:hAnsi="Cambria"/>
-      <w:b/>
-      <w:bCs/>
-      <w:color w:val="9999FF"/>
-      <w:sz w:val="22"/>
-      <w:szCs w:val="22"/>
-      <w:lang w:eastAsia="en-US"/>
-    </w:rPr>
-  </w:style>
-  <w:style w:type="paragraph" w:styleId="Paragraphedeliste">
-    <w:name w:val="List Paragraph"/>
-    <w:basedOn w:val="Normal"/>
-    <w:uiPriority w:val="34"/>
-    <w:qFormat/>
-    <w:rsid w:val="00DB78D8"/>
-    <w:pPr>
-      <w:ind w:left="720"/>
-      <w:contextualSpacing/>
-    </w:pPr>
-  </w:style>
-  <w:style w:type="paragraph" w:styleId="En-ttedetabledesmatires">
-    <w:name w:val="TOC Heading"/>
-    <w:basedOn w:val="Titre1"/>
-    <w:next w:val="Normal"/>
-    <w:uiPriority w:val="39"/>
-    <w:qFormat/>
-    <w:rsid w:val="00292652"/>
-    <w:pPr>
-      <w:outlineLvl w:val="9"/>
-    </w:pPr>
-  </w:style>
-  <w:style w:type="paragraph" w:styleId="TM1">
-    <w:name w:val="toc 1"/>
-    <w:basedOn w:val="Normal"/>
-    <w:next w:val="Normal"/>
-    <w:autoRedefine/>
-    <w:uiPriority w:val="39"/>
-    <w:rsid w:val="00292652"/>
-    <w:pPr>
-      <w:spacing w:after="100"/>
-    </w:pPr>
-  </w:style>
-  <w:style w:type="paragraph" w:styleId="TM2">
-    <w:name w:val="toc 2"/>
-    <w:basedOn w:val="Normal"/>
-    <w:next w:val="Normal"/>
-    <w:autoRedefine/>
-    <w:uiPriority w:val="39"/>
-    <w:rsid w:val="00292652"/>
-    <w:pPr>
-      <w:spacing w:after="100"/>
-      <w:ind w:left="220"/>
-    </w:pPr>
-  </w:style>
-  <w:style w:type="paragraph" w:styleId="TM3">
-    <w:name w:val="toc 3"/>
-    <w:basedOn w:val="Normal"/>
-    <w:next w:val="Normal"/>
-    <w:autoRedefine/>
-    <w:uiPriority w:val="39"/>
-    <w:rsid w:val="00292652"/>
-    <w:pPr>
-      <w:spacing w:after="100"/>
-      <w:ind w:left="440"/>
-    </w:pPr>
-  </w:style>
-  <w:style w:type="character" w:styleId="Lienhypertexte">
-    <w:name w:val="Hyperlink"/>
-    <w:basedOn w:val="Policepardfaut"/>
-    <w:uiPriority w:val="99"/>
-    <w:rsid w:val="00292652"/>
-    <w:rPr>
-      <w:rFonts w:cs="Times New Roman"/>
-      <w:color w:val="0000FF"/>
-      <w:u w:val="single"/>
-    </w:rPr>
-  </w:style>
-  <w:style w:type="paragraph" w:styleId="Textedebulles">
-    <w:name w:val="Balloon Text"/>
-    <w:basedOn w:val="Normal"/>
-    <w:link w:val="TextedebullesCar"/>
-    <w:uiPriority w:val="99"/>
-    <w:semiHidden/>
-    <w:rsid w:val="00292652"/>
-    <w:pPr>
-      <w:spacing w:after="0" w:line="240" w:lineRule="auto"/>
-    </w:pPr>
-    <w:rPr>
-      <w:rFonts w:ascii="Tahoma" w:hAnsi="Tahoma" w:cs="Tahoma"/>
-      <w:sz w:val="16"/>
-      <w:szCs w:val="16"/>
-    </w:rPr>
-  </w:style>
-  <w:style w:type="character" w:customStyle="1" w:styleId="TextedebullesCar">
-    <w:name w:val="Texte de bulles Car"/>
-    <w:basedOn w:val="Policepardfaut"/>
-    <w:link w:val="Textedebulles"/>
-    <w:uiPriority w:val="99"/>
-    <w:semiHidden/>
-    <w:locked/>
-    <w:rsid w:val="00292652"/>
-    <w:rPr>
-      <w:rFonts w:ascii="Tahoma" w:hAnsi="Tahoma" w:cs="Tahoma"/>
-      <w:sz w:val="16"/>
-      <w:szCs w:val="16"/>
-    </w:rPr>
-  </w:style>
-  <w:style w:type="paragraph" w:styleId="En-tte">
-    <w:name w:val="header"/>
-    <w:basedOn w:val="Normal"/>
-    <w:link w:val="En-tteCar"/>
-    <w:uiPriority w:val="99"/>
-    <w:rsid w:val="00196712"/>
-    <w:pPr>
-      <w:tabs>
-        <w:tab w:val="center" w:pos="4536"/>
-        <w:tab w:val="right" w:pos="9072"/>
-      </w:tabs>
-      <w:spacing w:after="0" w:line="240" w:lineRule="auto"/>
-    </w:pPr>
-  </w:style>
-  <w:style w:type="character" w:customStyle="1" w:styleId="En-tteCar">
-    <w:name w:val="En-tête Car"/>
-    <w:basedOn w:val="Policepardfaut"/>
-    <w:link w:val="En-tte"/>
-    <w:uiPriority w:val="99"/>
-    <w:locked/>
-    <w:rsid w:val="00196712"/>
-    <w:rPr>
-      <w:rFonts w:cs="Times New Roman"/>
-    </w:rPr>
-  </w:style>
-  <w:style w:type="paragraph" w:styleId="Pieddepage">
-    <w:name w:val="footer"/>
-    <w:basedOn w:val="Normal"/>
-    <w:link w:val="PieddepageCar"/>
-    <w:uiPriority w:val="99"/>
-    <w:rsid w:val="00196712"/>
-    <w:pPr>
-      <w:tabs>
-        <w:tab w:val="center" w:pos="4536"/>
-        <w:tab w:val="right" w:pos="9072"/>
-      </w:tabs>
-      <w:spacing w:after="0" w:line="240" w:lineRule="auto"/>
-    </w:pPr>
-  </w:style>
-  <w:style w:type="character" w:customStyle="1" w:styleId="PieddepageCar">
-    <w:name w:val="Pied de page Car"/>
-    <w:basedOn w:val="Policepardfaut"/>
-    <w:link w:val="Pieddepage"/>
-    <w:uiPriority w:val="99"/>
-    <w:locked/>
-    <w:rsid w:val="00196712"/>
-    <w:rPr>
-      <w:rFonts w:cs="Times New Roman"/>
-    </w:rPr>
-  </w:style>
-  <w:style w:type="paragraph" w:styleId="Corpsdetexte">
-    <w:name w:val="Body Text"/>
-    <w:basedOn w:val="Normal"/>
-    <w:link w:val="CorpsdetexteCar"/>
-    <w:uiPriority w:val="99"/>
-    <w:rsid w:val="007F7B19"/>
-    <w:pPr>
-      <w:spacing w:before="120" w:after="120" w:line="240" w:lineRule="auto"/>
-    </w:pPr>
-    <w:rPr>
-      <w:rFonts w:ascii="Arial" w:eastAsia="Times New Roman" w:hAnsi="Arial"/>
-      <w:szCs w:val="24"/>
-      <w:lang w:eastAsia="fr-FR"/>
-    </w:rPr>
-  </w:style>
-  <w:style w:type="character" w:customStyle="1" w:styleId="CorpsdetexteCar">
-    <w:name w:val="Corps de texte Car"/>
-    <w:basedOn w:val="Policepardfaut"/>
-    <w:link w:val="Corpsdetexte"/>
-    <w:uiPriority w:val="99"/>
-    <w:locked/>
-    <w:rsid w:val="007F7B19"/>
-    <w:rPr>
-      <w:rFonts w:ascii="Arial" w:hAnsi="Arial" w:cs="Times New Roman"/>
-      <w:sz w:val="24"/>
-      <w:szCs w:val="24"/>
-      <w:lang w:eastAsia="fr-FR"/>
-    </w:rPr>
-  </w:style>
-  <w:style w:type="character" w:customStyle="1" w:styleId="StyleTitreLatin36ptCar">
-    <w:name w:val="Style Titre + (Latin) 36 pt Car"/>
-    <w:basedOn w:val="Policepardfaut"/>
-    <w:rsid w:val="007F7B19"/>
-    <w:rPr>
-      <w:rFonts w:ascii="Arial" w:hAnsi="Arial" w:cs="Arial"/>
-      <w:b/>
-      <w:bCs/>
-      <w:kern w:val="28"/>
-      <w:sz w:val="32"/>
-      <w:szCs w:val="32"/>
-      <w:lang w:val="fr-FR" w:eastAsia="fr-FR" w:bidi="ar-SA"/>
-    </w:rPr>
-  </w:style>
-  <w:style w:type="paragraph" w:customStyle="1" w:styleId="Titredocument">
-    <w:name w:val="Titre document"/>
-    <w:basedOn w:val="Normal"/>
-    <w:rsid w:val="007F7B19"/>
-    <w:pPr>
-      <w:spacing w:before="1200" w:after="360" w:line="240" w:lineRule="auto"/>
-      <w:jc w:val="center"/>
-    </w:pPr>
-    <w:rPr>
-      <w:rFonts w:ascii="Arial" w:eastAsia="Times New Roman" w:hAnsi="Arial" w:cs="Arial"/>
-      <w:b/>
-      <w:bCs/>
-      <w:kern w:val="28"/>
-      <w:sz w:val="56"/>
-      <w:szCs w:val="32"/>
-      <w:lang w:eastAsia="fr-FR"/>
-    </w:rPr>
-  </w:style>
-  <w:style w:type="paragraph" w:customStyle="1" w:styleId="TitreProjet">
-    <w:name w:val="Titre Projet"/>
-    <w:rsid w:val="007F7B19"/>
-    <w:pPr>
-      <w:spacing w:before="2280"/>
-      <w:jc w:val="center"/>
-    </w:pPr>
-    <w:rPr>
-      <w:rFonts w:ascii="Arial" w:eastAsia="Times New Roman" w:hAnsi="Arial" w:cs="Arial"/>
-      <w:b/>
-      <w:bCs/>
-      <w:kern w:val="28"/>
-      <w:sz w:val="72"/>
-      <w:szCs w:val="32"/>
-    </w:rPr>
-  </w:style>
-  <w:style w:type="paragraph" w:customStyle="1" w:styleId="Version">
-    <w:name w:val="Version"/>
-    <w:basedOn w:val="Normal"/>
-    <w:rsid w:val="007F7B19"/>
-    <w:pPr>
-      <w:spacing w:before="1200" w:after="360" w:line="240" w:lineRule="auto"/>
-      <w:jc w:val="center"/>
-    </w:pPr>
-    <w:rPr>
-      <w:rFonts w:ascii="Arial" w:eastAsia="Times New Roman" w:hAnsi="Arial"/>
-      <w:sz w:val="36"/>
-      <w:szCs w:val="36"/>
-      <w:lang w:eastAsia="fr-FR"/>
-    </w:rPr>
-  </w:style>
-  <w:style w:type="table" w:styleId="Grilledutableau">
-    <w:name w:val="Table Grid"/>
-    <w:basedOn w:val="TableauNormal"/>
-    <w:uiPriority w:val="99"/>
-    <w:rsid w:val="00C22AF4"/>
-    <w:tblPr>
-      <w:tblInd w:w="0" w:type="dxa"/>
-      <w:tblBorders>
-        <w:top w:val="single" w:sz="4" w:space="0" w:color="000000"/>
-        <w:left w:val="single" w:sz="4" w:space="0" w:color="000000"/>
-        <w:bottom w:val="single" w:sz="4" w:space="0" w:color="000000"/>
-        <w:right w:val="single" w:sz="4" w:space="0" w:color="000000"/>
-        <w:insideH w:val="single" w:sz="4" w:space="0" w:color="000000"/>
-        <w:insideV w:val="single" w:sz="4" w:space="0" w:color="000000"/>
-      </w:tblBorders>
-      <w:tblCellMar>
-        <w:top w:w="0" w:type="dxa"/>
-        <w:left w:w="108" w:type="dxa"/>
-        <w:bottom w:w="0" w:type="dxa"/>
-        <w:right w:w="108" w:type="dxa"/>
-      </w:tblCellMar>
-    </w:tblPr>
-  </w:style>
-  <w:style w:type="table" w:styleId="Grilleclaire-Accent5">
-    <w:name w:val="Light Grid Accent 5"/>
-    <w:basedOn w:val="TableauNormal"/>
-    <w:uiPriority w:val="99"/>
-    <w:rsid w:val="00C22AF4"/>
-    <w:tblPr>
-      <w:tblStyleRowBandSize w:val="1"/>
-      <w:tblStyleColBandSize w:val="1"/>
-      <w:tblInd w:w="0" w:type="dxa"/>
-      <w:tblBorders>
-        <w:top w:val="single" w:sz="8" w:space="0" w:color="4BACC6"/>
-        <w:left w:val="single" w:sz="8" w:space="0" w:color="4BACC6"/>
-        <w:bottom w:val="single" w:sz="8" w:space="0" w:color="4BACC6"/>
-        <w:right w:val="single" w:sz="8" w:space="0" w:color="4BACC6"/>
-        <w:insideH w:val="single" w:sz="8" w:space="0" w:color="4BACC6"/>
-        <w:insideV w:val="single" w:sz="8" w:space="0" w:color="4BACC6"/>
-      </w:tblBorders>
-      <w:tblCellMar>
-        <w:top w:w="0" w:type="dxa"/>
-        <w:left w:w="108" w:type="dxa"/>
-        <w:bottom w:w="0" w:type="dxa"/>
-        <w:right w:w="108" w:type="dxa"/>
-      </w:tblCellMar>
-    </w:tblPr>
-    <w:tblStylePr w:type="firstRow">
-      <w:pPr>
-        <w:spacing w:before="0" w:after="0"/>
-      </w:pPr>
-      <w:rPr>
-        <w:rFonts w:ascii="Cambria" w:eastAsia="Times New Roman" w:hAnsi="Cambria" w:cs="Times New Roman"/>
-        <w:b/>
-        <w:bCs/>
-      </w:rPr>
-      <w:tblPr/>
-      <w:tcPr>
-        <w:tcBorders>
-          <w:top w:val="single" w:sz="8" w:space="0" w:color="4BACC6"/>
-          <w:left w:val="single" w:sz="8" w:space="0" w:color="4BACC6"/>
-          <w:bottom w:val="single" w:sz="18" w:space="0" w:color="4BACC6"/>
-          <w:right w:val="single" w:sz="8" w:space="0" w:color="4BACC6"/>
-          <w:insideH w:val="nil"/>
-          <w:insideV w:val="single" w:sz="8" w:space="0" w:color="4BACC6"/>
-        </w:tcBorders>
-      </w:tcPr>
-    </w:tblStylePr>
-    <w:tblStylePr w:type="lastRow">
-      <w:pPr>
-        <w:spacing w:before="0" w:after="0"/>
-      </w:pPr>
-      <w:rPr>
-        <w:rFonts w:ascii="Cambria" w:eastAsia="Times New Roman" w:hAnsi="Cambria" w:cs="Times New Roman"/>
-        <w:b/>
-        <w:bCs/>
-      </w:rPr>
-      <w:tblPr/>
-      <w:tcPr>
-        <w:tcBorders>
-          <w:top w:val="double" w:sz="6" w:space="0" w:color="4BACC6"/>
-          <w:left w:val="single" w:sz="8" w:space="0" w:color="4BACC6"/>
-          <w:bottom w:val="single" w:sz="8" w:space="0" w:color="4BACC6"/>
-          <w:right w:val="single" w:sz="8" w:space="0" w:color="4BACC6"/>
-          <w:insideH w:val="nil"/>
-          <w:insideV w:val="single" w:sz="8" w:space="0" w:color="4BACC6"/>
-        </w:tcBorders>
-      </w:tcPr>
-    </w:tblStylePr>
-    <w:tblStylePr w:type="firstCol">
-      <w:rPr>
-        <w:rFonts w:ascii="Cambria" w:eastAsia="Times New Roman" w:hAnsi="Cambria" w:cs="Times New Roman"/>
-        <w:b/>
-        <w:bCs/>
-      </w:rPr>
-    </w:tblStylePr>
-    <w:tblStylePr w:type="lastCol">
-      <w:rPr>
-        <w:rFonts w:ascii="Cambria" w:eastAsia="Times New Roman" w:hAnsi="Cambria" w:cs="Times New Roman"/>
-        <w:b/>
-        <w:bCs/>
-      </w:rPr>
-      <w:tblPr/>
-      <w:tcPr>
-        <w:tcBorders>
-          <w:top w:val="single" w:sz="8" w:space="0" w:color="4BACC6"/>
-          <w:left w:val="single" w:sz="8" w:space="0" w:color="4BACC6"/>
-          <w:bottom w:val="single" w:sz="8" w:space="0" w:color="4BACC6"/>
-          <w:right w:val="single" w:sz="8" w:space="0" w:color="4BACC6"/>
-        </w:tcBorders>
-      </w:tcPr>
-    </w:tblStylePr>
-    <w:tblStylePr w:type="band1Vert">
-      <w:rPr>
-        <w:rFonts w:cs="Times New Roman"/>
-      </w:rPr>
-      <w:tblPr/>
-      <w:tcPr>
-        <w:tcBorders>
-          <w:top w:val="single" w:sz="8" w:space="0" w:color="4BACC6"/>
-          <w:left w:val="single" w:sz="8" w:space="0" w:color="4BACC6"/>
-          <w:bottom w:val="single" w:sz="8" w:space="0" w:color="4BACC6"/>
-          <w:right w:val="single" w:sz="8" w:space="0" w:color="4BACC6"/>
-        </w:tcBorders>
-        <w:shd w:val="clear" w:color="auto" w:fill="D2EAF1"/>
-      </w:tcPr>
-    </w:tblStylePr>
-    <w:tblStylePr w:type="band1Horz">
-      <w:rPr>
-        <w:rFonts w:cs="Times New Roman"/>
-      </w:rPr>
-      <w:tblPr/>
-      <w:tcPr>
-        <w:tcBorders>
-          <w:top w:val="single" w:sz="8" w:space="0" w:color="4BACC6"/>
-          <w:left w:val="single" w:sz="8" w:space="0" w:color="4BACC6"/>
-          <w:bottom w:val="single" w:sz="8" w:space="0" w:color="4BACC6"/>
-          <w:right w:val="single" w:sz="8" w:space="0" w:color="4BACC6"/>
-          <w:insideV w:val="single" w:sz="8" w:space="0" w:color="4BACC6"/>
-        </w:tcBorders>
-        <w:shd w:val="clear" w:color="auto" w:fill="D2EAF1"/>
-      </w:tcPr>
-    </w:tblStylePr>
-    <w:tblStylePr w:type="band2Horz">
-      <w:rPr>
-        <w:rFonts w:cs="Times New Roman"/>
-      </w:rPr>
-      <w:tblPr/>
-      <w:tcPr>
-        <w:tcBorders>
-          <w:top w:val="single" w:sz="8" w:space="0" w:color="4BACC6"/>
-          <w:left w:val="single" w:sz="8" w:space="0" w:color="4BACC6"/>
-          <w:bottom w:val="single" w:sz="8" w:space="0" w:color="4BACC6"/>
-          <w:right w:val="single" w:sz="8" w:space="0" w:color="4BACC6"/>
-          <w:insideV w:val="single" w:sz="8" w:space="0" w:color="4BACC6"/>
-        </w:tcBorders>
-      </w:tcPr>
-    </w:tblStylePr>
-  </w:style>
-  <w:style w:type="table" w:styleId="Trameclaire-Accent5">
-    <w:name w:val="Light Shading Accent 5"/>
-    <w:basedOn w:val="TableauNormal"/>
-    <w:uiPriority w:val="99"/>
-    <w:rsid w:val="00195685"/>
-    <w:rPr>
-      <w:color w:val="31849B"/>
-    </w:rPr>
-    <w:tblPr>
-      <w:tblStyleRowBandSize w:val="1"/>
-      <w:tblStyleColBandSize w:val="1"/>
-      <w:tblInd w:w="0" w:type="dxa"/>
-      <w:tblBorders>
-        <w:top w:val="single" w:sz="8" w:space="0" w:color="4BACC6"/>
-        <w:bottom w:val="single" w:sz="8" w:space="0" w:color="4BACC6"/>
-      </w:tblBorders>
-      <w:tblCellMar>
-        <w:top w:w="0" w:type="dxa"/>
-        <w:left w:w="108" w:type="dxa"/>
-        <w:bottom w:w="0" w:type="dxa"/>
-        <w:right w:w="108" w:type="dxa"/>
-      </w:tblCellMar>
-    </w:tblPr>
-    <w:tblStylePr w:type="firstRow">
-      <w:pPr>
-        <w:spacing w:before="0" w:after="0"/>
-      </w:pPr>
-      <w:rPr>
-        <w:rFonts w:cs="Times New Roman"/>
-        <w:b/>
-        <w:bCs/>
-      </w:rPr>
-      <w:tblPr/>
-      <w:tcPr>
-        <w:tcBorders>
-          <w:top w:val="single" w:sz="8" w:space="0" w:color="4BACC6"/>
-          <w:left w:val="nil"/>
-          <w:bottom w:val="single" w:sz="8" w:space="0" w:color="4BACC6"/>
-          <w:right w:val="nil"/>
-          <w:insideH w:val="nil"/>
-          <w:insideV w:val="nil"/>
-        </w:tcBorders>
-      </w:tcPr>
-    </w:tblStylePr>
-    <w:tblStylePr w:type="lastRow">
-      <w:pPr>
-        <w:spacing w:before="0" w:after="0"/>
-      </w:pPr>
-      <w:rPr>
-        <w:rFonts w:cs="Times New Roman"/>
-        <w:b/>
-        <w:bCs/>
-      </w:rPr>
-      <w:tblPr/>
-      <w:tcPr>
-        <w:tcBorders>
-          <w:top w:val="single" w:sz="8" w:space="0" w:color="4BACC6"/>
-          <w:left w:val="nil"/>
-          <w:bottom w:val="single" w:sz="8" w:space="0" w:color="4BACC6"/>
-          <w:right w:val="nil"/>
-          <w:insideH w:val="nil"/>
-          <w:insideV w:val="nil"/>
-        </w:tcBorders>
-      </w:tcPr>
-    </w:tblStylePr>
-    <w:tblStylePr w:type="firstCol">
-      <w:rPr>
-        <w:rFonts w:cs="Times New Roman"/>
-        <w:b/>
-        <w:bCs/>
-      </w:rPr>
-    </w:tblStylePr>
-    <w:tblStylePr w:type="lastCol">
-      <w:rPr>
-        <w:rFonts w:cs="Times New Roman"/>
-        <w:b/>
-        <w:bCs/>
-      </w:rPr>
-    </w:tblStylePr>
-    <w:tblStylePr w:type="band1Vert">
-      <w:rPr>
-        <w:rFonts w:cs="Times New Roman"/>
-      </w:rPr>
-      <w:tblPr/>
-      <w:tcPr>
-        <w:tcBorders>
-          <w:left w:val="nil"/>
-          <w:right w:val="nil"/>
-          <w:insideH w:val="nil"/>
-          <w:insideV w:val="nil"/>
-        </w:tcBorders>
-        <w:shd w:val="clear" w:color="auto" w:fill="D2EAF1"/>
-      </w:tcPr>
-    </w:tblStylePr>
-    <w:tblStylePr w:type="band1Horz">
-      <w:rPr>
-        <w:rFonts w:cs="Times New Roman"/>
-      </w:rPr>
-      <w:tblPr/>
-      <w:tcPr>
-        <w:tcBorders>
-          <w:left w:val="nil"/>
-          <w:right w:val="nil"/>
-          <w:insideH w:val="nil"/>
-          <w:insideV w:val="nil"/>
-        </w:tcBorders>
-        <w:shd w:val="clear" w:color="auto" w:fill="D2EAF1"/>
-      </w:tcPr>
-    </w:tblStylePr>
-  </w:style>
-  <w:style w:type="table" w:styleId="Tramemoyenne1-Accent5">
-    <w:name w:val="Medium Shading 1 Accent 5"/>
-    <w:basedOn w:val="TableauNormal"/>
-    <w:uiPriority w:val="99"/>
-    <w:rsid w:val="00195685"/>
-    <w:tblPr>
-      <w:tblStyleRowBandSize w:val="1"/>
-      <w:tblStyleColBandSize w:val="1"/>
-      <w:tblInd w:w="0" w:type="dxa"/>
-      <w:tblBorders>
-        <w:top w:val="single" w:sz="8" w:space="0" w:color="78C0D4"/>
-        <w:left w:val="single" w:sz="8" w:space="0" w:color="78C0D4"/>
-        <w:bottom w:val="single" w:sz="8" w:space="0" w:color="78C0D4"/>
-        <w:right w:val="single" w:sz="8" w:space="0" w:color="78C0D4"/>
-        <w:insideH w:val="single" w:sz="8" w:space="0" w:color="78C0D4"/>
-      </w:tblBorders>
-      <w:tblCellMar>
-        <w:top w:w="0" w:type="dxa"/>
-        <w:left w:w="108" w:type="dxa"/>
-        <w:bottom w:w="0" w:type="dxa"/>
-        <w:right w:w="108" w:type="dxa"/>
-      </w:tblCellMar>
-    </w:tblPr>
-    <w:tblStylePr w:type="firstRow">
-      <w:pPr>
-        <w:spacing w:before="0" w:after="0"/>
-      </w:pPr>
-      <w:rPr>
-        <w:rFonts w:cs="Times New Roman"/>
-        <w:b/>
-        <w:bCs/>
-        <w:color w:val="FFFFFF"/>
-      </w:rPr>
-      <w:tblPr/>
-      <w:tcPr>
-        <w:tcBorders>
-          <w:top w:val="single" w:sz="8" w:space="0" w:color="78C0D4"/>
-          <w:left w:val="single" w:sz="8" w:space="0" w:color="78C0D4"/>
-          <w:bottom w:val="single" w:sz="8" w:space="0" w:color="78C0D4"/>
-          <w:right w:val="single" w:sz="8" w:space="0" w:color="78C0D4"/>
-          <w:insideH w:val="nil"/>
-          <w:insideV w:val="nil"/>
-        </w:tcBorders>
-        <w:shd w:val="clear" w:color="auto" w:fill="4BACC6"/>
-      </w:tcPr>
-    </w:tblStylePr>
-    <w:tblStylePr w:type="lastRow">
-      <w:pPr>
-        <w:spacing w:before="0" w:after="0"/>
-      </w:pPr>
-      <w:rPr>
-        <w:rFonts w:cs="Times New Roman"/>
-        <w:b/>
-        <w:bCs/>
-      </w:rPr>
-      <w:tblPr/>
-      <w:tcPr>
-        <w:tcBorders>
-          <w:top w:val="double" w:sz="6" w:space="0" w:color="78C0D4"/>
-          <w:left w:val="single" w:sz="8" w:space="0" w:color="78C0D4"/>
-          <w:bottom w:val="single" w:sz="8" w:space="0" w:color="78C0D4"/>
-          <w:right w:val="single" w:sz="8" w:space="0" w:color="78C0D4"/>
-          <w:insideH w:val="nil"/>
-          <w:insideV w:val="nil"/>
-        </w:tcBorders>
-      </w:tcPr>
-    </w:tblStylePr>
-    <w:tblStylePr w:type="firstCol">
-      <w:rPr>
-        <w:rFonts w:cs="Times New Roman"/>
-        <w:b/>
-        <w:bCs/>
-      </w:rPr>
-    </w:tblStylePr>
-    <w:tblStylePr w:type="lastCol">
-      <w:rPr>
-        <w:rFonts w:cs="Times New Roman"/>
-        <w:b/>
-        <w:bCs/>
-      </w:rPr>
-    </w:tblStylePr>
-    <w:tblStylePr w:type="band1Vert">
-      <w:rPr>
-        <w:rFonts w:cs="Times New Roman"/>
-      </w:rPr>
-      <w:tblPr/>
-      <w:tcPr>
-        <w:shd w:val="clear" w:color="auto" w:fill="D2EAF1"/>
-      </w:tcPr>
-    </w:tblStylePr>
-    <w:tblStylePr w:type="band1Horz">
-      <w:rPr>
-        <w:rFonts w:cs="Times New Roman"/>
-      </w:rPr>
-      <w:tblPr/>
-      <w:tcPr>
-        <w:tcBorders>
-          <w:insideH w:val="nil"/>
-          <w:insideV w:val="nil"/>
-        </w:tcBorders>
-        <w:shd w:val="clear" w:color="auto" w:fill="D2EAF1"/>
-      </w:tcPr>
-    </w:tblStylePr>
-    <w:tblStylePr w:type="band2Horz">
-      <w:rPr>
-        <w:rFonts w:cs="Times New Roman"/>
-      </w:rPr>
-      <w:tblPr/>
-      <w:tcPr>
-        <w:tcBorders>
-          <w:insideH w:val="nil"/>
-          <w:insideV w:val="nil"/>
-        </w:tcBorders>
-      </w:tcPr>
-    </w:tblStylePr>
-  </w:style>
-  <w:style w:type="table" w:styleId="Listemoyenne1-Accent5">
-    <w:name w:val="Medium List 1 Accent 5"/>
-    <w:basedOn w:val="TableauNormal"/>
-    <w:uiPriority w:val="99"/>
-    <w:rsid w:val="00195685"/>
-    <w:rPr>
-      <w:color w:val="000000"/>
-    </w:rPr>
-    <w:tblPr>
-      <w:tblStyleRowBandSize w:val="1"/>
-      <w:tblStyleColBandSize w:val="1"/>
-      <w:tblInd w:w="0" w:type="dxa"/>
-      <w:tblBorders>
-        <w:top w:val="single" w:sz="8" w:space="0" w:color="4BACC6"/>
-        <w:bottom w:val="single" w:sz="8" w:space="0" w:color="4BACC6"/>
-      </w:tblBorders>
-      <w:tblCellMar>
-        <w:top w:w="0" w:type="dxa"/>
-        <w:left w:w="108" w:type="dxa"/>
-        <w:bottom w:w="0" w:type="dxa"/>
-        <w:right w:w="108" w:type="dxa"/>
-      </w:tblCellMar>
-    </w:tblPr>
-    <w:tblStylePr w:type="firstRow">
-      <w:rPr>
-        <w:rFonts w:ascii="Cambria" w:eastAsia="Times New Roman" w:hAnsi="Cambria" w:cs="Times New Roman"/>
-      </w:rPr>
-      <w:tblPr/>
-      <w:tcPr>
-        <w:tcBorders>
-          <w:top w:val="nil"/>
-          <w:bottom w:val="single" w:sz="8" w:space="0" w:color="4BACC6"/>
-        </w:tcBorders>
-      </w:tcPr>
-    </w:tblStylePr>
-    <w:tblStylePr w:type="lastRow">
-      <w:rPr>
-        <w:rFonts w:cs="Times New Roman"/>
-        <w:b/>
-        <w:bCs/>
-        <w:color w:val="1F497D"/>
-      </w:rPr>
-      <w:tblPr/>
-      <w:tcPr>
-        <w:tcBorders>
-          <w:top w:val="single" w:sz="8" w:space="0" w:color="4BACC6"/>
-          <w:bottom w:val="single" w:sz="8" w:space="0" w:color="4BACC6"/>
-        </w:tcBorders>
-      </w:tcPr>
-    </w:tblStylePr>
-    <w:tblStylePr w:type="firstCol">
-      <w:rPr>
-        <w:rFonts w:cs="Times New Roman"/>
-        <w:b/>
-        <w:bCs/>
-      </w:rPr>
-    </w:tblStylePr>
-    <w:tblStylePr w:type="lastCol">
-      <w:rPr>
-        <w:rFonts w:cs="Times New Roman"/>
-        <w:b/>
-        <w:bCs/>
-      </w:rPr>
-      <w:tblPr/>
-      <w:tcPr>
-        <w:tcBorders>
-          <w:top w:val="single" w:sz="8" w:space="0" w:color="4BACC6"/>
-          <w:bottom w:val="single" w:sz="8" w:space="0" w:color="4BACC6"/>
-        </w:tcBorders>
-      </w:tcPr>
-    </w:tblStylePr>
-    <w:tblStylePr w:type="band1Vert">
-      <w:rPr>
-        <w:rFonts w:cs="Times New Roman"/>
-      </w:rPr>
-      <w:tblPr/>
-      <w:tcPr>
-        <w:shd w:val="clear" w:color="auto" w:fill="D2EAF1"/>
-      </w:tcPr>
-    </w:tblStylePr>
-    <w:tblStylePr w:type="band1Horz">
-      <w:rPr>
-        <w:rFonts w:cs="Times New Roman"/>
-      </w:rPr>
-      <w:tblPr/>
-      <w:tcPr>
-        <w:shd w:val="clear" w:color="auto" w:fill="D2EAF1"/>
-      </w:tcPr>
-    </w:tblStylePr>
-  </w:style>
-  <w:style w:type="paragraph" w:styleId="NormalWeb">
-    <w:name w:val="Normal (Web)"/>
-    <w:basedOn w:val="Normal"/>
-    <w:uiPriority w:val="99"/>
-    <w:rsid w:val="00EE04BB"/>
-    <w:pPr>
-      <w:spacing w:before="100" w:beforeAutospacing="1" w:after="100" w:afterAutospacing="1" w:line="240" w:lineRule="auto"/>
-    </w:pPr>
-    <w:rPr>
-      <w:rFonts w:ascii="Times New Roman" w:eastAsia="Times New Roman" w:hAnsi="Times New Roman"/>
-      <w:sz w:val="24"/>
-      <w:szCs w:val="24"/>
-      <w:lang w:eastAsia="fr-FR"/>
-    </w:rPr>
-  </w:style>
-  <w:style w:type="character" w:customStyle="1" w:styleId="spellmod1">
-    <w:name w:val="spellmod1"/>
-    <w:basedOn w:val="Policepardfaut"/>
-    <w:uiPriority w:val="99"/>
-    <w:rsid w:val="00EE04BB"/>
-    <w:rPr>
-      <w:rFonts w:cs="Times New Roman"/>
-      <w:i/>
-      <w:iCs/>
-      <w:color w:val="FF0000"/>
-      <w:u w:val="none"/>
-      <w:effect w:val="none"/>
-    </w:rPr>
-  </w:style>
-  <w:style w:type="character" w:customStyle="1" w:styleId="ver1">
-    <w:name w:val="ver1"/>
-    <w:basedOn w:val="Policepardfaut"/>
-    <w:uiPriority w:val="99"/>
-    <w:rsid w:val="00EE04BB"/>
-    <w:rPr>
-      <w:rFonts w:cs="Times New Roman"/>
-      <w:b/>
-      <w:bCs/>
-      <w:color w:val="000000"/>
-      <w:u w:val="none"/>
-      <w:effect w:val="none"/>
-      <w:bdr w:val="single" w:sz="12" w:space="0" w:color="FFCC33" w:frame="1"/>
-      <w:shd w:val="clear" w:color="auto" w:fill="FFFFDD"/>
-    </w:rPr>
-  </w:style>
-  <w:style w:type="paragraph" w:customStyle="1" w:styleId="Tabletext">
-    <w:name w:val="Tabletext"/>
-    <w:basedOn w:val="Normal"/>
-    <w:rsid w:val="0095384A"/>
-    <w:pPr>
-      <w:keepLines/>
-      <w:widowControl w:val="0"/>
-      <w:spacing w:after="120" w:line="240" w:lineRule="atLeast"/>
-    </w:pPr>
-    <w:rPr>
-      <w:rFonts w:ascii="Times New Roman" w:eastAsia="Times New Roman" w:hAnsi="Times New Roman"/>
-      <w:sz w:val="20"/>
-      <w:szCs w:val="20"/>
-      <w:lang w:val="en-US"/>
-    </w:rPr>
-  </w:style>
-  <w:style w:type="paragraph" w:styleId="Sansinterligne">
-    <w:name w:val="No Spacing"/>
-    <w:link w:val="SansinterligneCar"/>
-    <w:uiPriority w:val="99"/>
-    <w:qFormat/>
-    <w:rsid w:val="009B5EEB"/>
-    <w:rPr>
-      <w:rFonts w:eastAsia="Times New Roman"/>
-      <w:sz w:val="22"/>
-      <w:szCs w:val="22"/>
-      <w:lang w:eastAsia="en-US"/>
-    </w:rPr>
-  </w:style>
-  <w:style w:type="character" w:customStyle="1" w:styleId="SansinterligneCar">
-    <w:name w:val="Sans interligne Car"/>
-    <w:basedOn w:val="Policepardfaut"/>
-    <w:link w:val="Sansinterligne"/>
-    <w:uiPriority w:val="99"/>
-    <w:locked/>
-    <w:rsid w:val="009B5EEB"/>
-    <w:rPr>
-      <w:rFonts w:eastAsia="Times New Roman"/>
-      <w:sz w:val="22"/>
-      <w:szCs w:val="22"/>
-      <w:lang w:val="fr-FR" w:eastAsia="en-US" w:bidi="ar-SA"/>
-    </w:rPr>
-  </w:style>
-  <w:style w:type="table" w:customStyle="1" w:styleId="Grilleclaire-Accent11">
-    <w:name w:val="Grille claire - Accent 11"/>
-    <w:basedOn w:val="TableauNormal"/>
-    <w:uiPriority w:val="62"/>
-    <w:rsid w:val="00BD680A"/>
-    <w:tblPr>
-      <w:tblStyleRowBandSize w:val="1"/>
-      <w:tblStyleColBandSize w:val="1"/>
-      <w:tblInd w:w="0" w:type="dxa"/>
-      <w:tblBorders>
-        <w:top w:val="single" w:sz="8" w:space="0" w:color="4F81BD"/>
-        <w:left w:val="single" w:sz="8" w:space="0" w:color="4F81BD"/>
-        <w:bottom w:val="single" w:sz="8" w:space="0" w:color="4F81BD"/>
-        <w:right w:val="single" w:sz="8" w:space="0" w:color="4F81BD"/>
-        <w:insideH w:val="single" w:sz="8" w:space="0" w:color="4F81BD"/>
-        <w:insideV w:val="single" w:sz="8" w:space="0" w:color="4F81BD"/>
-      </w:tblBorders>
-      <w:tblCellMar>
-        <w:top w:w="0" w:type="dxa"/>
-        <w:left w:w="108" w:type="dxa"/>
-        <w:bottom w:w="0" w:type="dxa"/>
-        <w:right w:w="108" w:type="dxa"/>
-      </w:tblCellMar>
-    </w:tblPr>
-    <w:tblStylePr w:type="firstRow">
-      <w:pPr>
-        <w:spacing w:before="0" w:after="0" w:line="240" w:lineRule="auto"/>
-      </w:pPr>
-      <w:rPr>
-        <w:rFonts w:ascii="Cambria" w:eastAsia="Times New Roman" w:hAnsi="Cambria" w:cs="Times New Roman"/>
-        <w:b/>
-        <w:bCs/>
-      </w:rPr>
-      <w:tblPr/>
-      <w:tcPr>
-        <w:tcBorders>
-          <w:top w:val="single" w:sz="8" w:space="0" w:color="4F81BD"/>
-          <w:left w:val="single" w:sz="8" w:space="0" w:color="4F81BD"/>
-          <w:bottom w:val="single" w:sz="18" w:space="0" w:color="4F81BD"/>
-          <w:right w:val="single" w:sz="8" w:space="0" w:color="4F81BD"/>
-          <w:insideH w:val="nil"/>
-          <w:insideV w:val="single" w:sz="8" w:space="0" w:color="4F81BD"/>
-        </w:tcBorders>
-      </w:tcPr>
-    </w:tblStylePr>
-    <w:tblStylePr w:type="lastRow">
-      <w:pPr>
-        <w:spacing w:before="0" w:after="0" w:line="240" w:lineRule="auto"/>
-      </w:pPr>
-      <w:rPr>
-        <w:rFonts w:ascii="Cambria" w:eastAsia="Times New Roman" w:hAnsi="Cambria" w:cs="Times New Roman"/>
-        <w:b/>
-        <w:bCs/>
-      </w:rPr>
-      <w:tblPr/>
-      <w:tcPr>
-        <w:tcBorders>
-          <w:top w:val="double" w:sz="6" w:space="0" w:color="4F81BD"/>
-          <w:left w:val="single" w:sz="8" w:space="0" w:color="4F81BD"/>
-          <w:bottom w:val="single" w:sz="8" w:space="0" w:color="4F81BD"/>
-          <w:right w:val="single" w:sz="8" w:space="0" w:color="4F81BD"/>
-          <w:insideH w:val="nil"/>
-          <w:insideV w:val="single" w:sz="8" w:space="0" w:color="4F81BD"/>
-        </w:tcBorders>
-      </w:tcPr>
-    </w:tblStylePr>
-    <w:tblStylePr w:type="firstCol">
-      <w:rPr>
-        <w:rFonts w:ascii="Cambria" w:eastAsia="Times New Roman" w:hAnsi="Cambria" w:cs="Times New Roman"/>
-        <w:b/>
-        <w:bCs/>
-      </w:rPr>
-    </w:tblStylePr>
-    <w:tblStylePr w:type="lastCol">
-      <w:rPr>
-        <w:rFonts w:ascii="Cambria" w:eastAsia="Times New Roman" w:hAnsi="Cambria" w:cs="Times New Roman"/>
-        <w:b/>
-        <w:bCs/>
-      </w:rPr>
-      <w:tblPr/>
-      <w:tcPr>
-        <w:tcBorders>
-          <w:top w:val="single" w:sz="8" w:space="0" w:color="4F81BD"/>
-          <w:left w:val="single" w:sz="8" w:space="0" w:color="4F81BD"/>
-          <w:bottom w:val="single" w:sz="8" w:space="0" w:color="4F81BD"/>
-          <w:right w:val="single" w:sz="8" w:space="0" w:color="4F81BD"/>
-        </w:tcBorders>
-      </w:tcPr>
-    </w:tblStylePr>
-    <w:tblStylePr w:type="band1Vert">
-      <w:tblPr/>
-      <w:tcPr>
-        <w:tcBorders>
-          <w:top w:val="single" w:sz="8" w:space="0" w:color="4F81BD"/>
-          <w:left w:val="single" w:sz="8" w:space="0" w:color="4F81BD"/>
-          <w:bottom w:val="single" w:sz="8" w:space="0" w:color="4F81BD"/>
-          <w:right w:val="single" w:sz="8" w:space="0" w:color="4F81BD"/>
-        </w:tcBorders>
-        <w:shd w:val="clear" w:color="auto" w:fill="D3DFEE"/>
-      </w:tcPr>
-    </w:tblStylePr>
-    <w:tblStylePr w:type="band1Horz">
-      <w:tblPr/>
-      <w:tcPr>
-        <w:tcBorders>
-          <w:top w:val="single" w:sz="8" w:space="0" w:color="4F81BD"/>
-          <w:left w:val="single" w:sz="8" w:space="0" w:color="4F81BD"/>
-          <w:bottom w:val="single" w:sz="8" w:space="0" w:color="4F81BD"/>
-          <w:right w:val="single" w:sz="8" w:space="0" w:color="4F81BD"/>
-          <w:insideV w:val="single" w:sz="8" w:space="0" w:color="4F81BD"/>
-        </w:tcBorders>
-        <w:shd w:val="clear" w:color="auto" w:fill="D3DFEE"/>
-      </w:tcPr>
-    </w:tblStylePr>
-    <w:tblStylePr w:type="band2Horz">
-      <w:tblPr/>
-      <w:tcPr>
-        <w:tcBorders>
-          <w:top w:val="single" w:sz="8" w:space="0" w:color="4F81BD"/>
-          <w:left w:val="single" w:sz="8" w:space="0" w:color="4F81BD"/>
-          <w:bottom w:val="single" w:sz="8" w:space="0" w:color="4F81BD"/>
-          <w:right w:val="single" w:sz="8" w:space="0" w:color="4F81BD"/>
-          <w:insideV w:val="single" w:sz="8" w:space="0" w:color="4F81BD"/>
-        </w:tcBorders>
-      </w:tcPr>
-    </w:tblStylePr>
-  </w:style>
-  <w:style w:type="paragraph" w:styleId="Titre">
-    <w:name w:val="Title"/>
-    <w:basedOn w:val="Normal"/>
-    <w:next w:val="Normal"/>
-    <w:link w:val="TitreCar"/>
-    <w:uiPriority w:val="99"/>
-    <w:qFormat/>
-    <w:locked/>
-    <w:rsid w:val="00604EE6"/>
-    <w:pPr>
-      <w:pBdr>
-        <w:bottom w:val="single" w:sz="8" w:space="4" w:color="4F81BD"/>
-      </w:pBdr>
-      <w:spacing w:after="300" w:line="240" w:lineRule="auto"/>
-      <w:contextualSpacing/>
-    </w:pPr>
-    <w:rPr>
-      <w:rFonts w:ascii="Cambria" w:eastAsia="Times New Roman" w:hAnsi="Cambria"/>
-      <w:color w:val="17365D"/>
-      <w:spacing w:val="5"/>
-      <w:kern w:val="28"/>
-      <w:sz w:val="52"/>
-      <w:szCs w:val="52"/>
-    </w:rPr>
-  </w:style>
-  <w:style w:type="character" w:customStyle="1" w:styleId="TitreCar">
-    <w:name w:val="Titre Car"/>
-    <w:basedOn w:val="Policepardfaut"/>
-    <w:link w:val="Titre"/>
-    <w:uiPriority w:val="99"/>
-    <w:rsid w:val="00604EE6"/>
-    <w:rPr>
-      <w:rFonts w:ascii="Cambria" w:eastAsia="Times New Roman" w:hAnsi="Cambria" w:cs="Times New Roman"/>
-      <w:color w:val="17365D"/>
-      <w:spacing w:val="5"/>
-      <w:kern w:val="28"/>
-      <w:sz w:val="52"/>
-      <w:szCs w:val="52"/>
-      <w:lang w:eastAsia="en-US"/>
-    </w:rPr>
-  </w:style>
-  <w:style w:type="table" w:customStyle="1" w:styleId="Trameclaire-Accent11">
-    <w:name w:val="Trame claire - Accent 11"/>
-    <w:basedOn w:val="TableauNormal"/>
-    <w:uiPriority w:val="60"/>
-    <w:rsid w:val="0017276D"/>
-    <w:rPr>
-      <w:color w:val="365F91"/>
-    </w:rPr>
-    <w:tblPr>
-      <w:tblStyleRowBandSize w:val="1"/>
-      <w:tblStyleColBandSize w:val="1"/>
-      <w:tblInd w:w="0" w:type="dxa"/>
-      <w:tblBorders>
-        <w:top w:val="single" w:sz="8" w:space="0" w:color="4F81BD"/>
-        <w:bottom w:val="single" w:sz="8" w:space="0" w:color="4F81BD"/>
-      </w:tblBorders>
-      <w:tblCellMar>
-        <w:top w:w="0" w:type="dxa"/>
-        <w:left w:w="108" w:type="dxa"/>
-        <w:bottom w:w="0" w:type="dxa"/>
-        <w:right w:w="108" w:type="dxa"/>
-      </w:tblCellMar>
-    </w:tblPr>
-    <w:tblStylePr w:type="firstRow">
-      <w:pPr>
-        <w:spacing w:before="0" w:after="0" w:line="240" w:lineRule="auto"/>
-      </w:pPr>
-      <w:rPr>
-        <w:b/>
-        <w:bCs/>
-      </w:rPr>
-      <w:tblPr/>
-      <w:tcPr>
-        <w:tcBorders>
-          <w:top w:val="single" w:sz="8" w:space="0" w:color="4F81BD"/>
-          <w:left w:val="nil"/>
-          <w:bottom w:val="single" w:sz="8" w:space="0" w:color="4F81BD"/>
-          <w:right w:val="nil"/>
-          <w:insideH w:val="nil"/>
-          <w:insideV w:val="nil"/>
-        </w:tcBorders>
-      </w:tcPr>
-    </w:tblStylePr>
-    <w:tblStylePr w:type="lastRow">
-      <w:pPr>
-        <w:spacing w:before="0" w:after="0" w:line="240" w:lineRule="auto"/>
-      </w:pPr>
-      <w:rPr>
-        <w:b/>
-        <w:bCs/>
-      </w:rPr>
-      <w:tblPr/>
-      <w:tcPr>
-        <w:tcBorders>
-          <w:top w:val="single" w:sz="8" w:space="0" w:color="4F81BD"/>
-          <w:left w:val="nil"/>
-          <w:bottom w:val="single" w:sz="8" w:space="0" w:color="4F81BD"/>
-          <w:right w:val="nil"/>
-          <w:insideH w:val="nil"/>
-          <w:insideV w:val="nil"/>
-        </w:tcBorders>
-      </w:tcPr>
-    </w:tblStylePr>
-    <w:tblStylePr w:type="firstCol">
-      <w:rPr>
-        <w:b/>
-        <w:bCs/>
-      </w:rPr>
-    </w:tblStylePr>
-    <w:tblStylePr w:type="lastCol">
-      <w:rPr>
-        <w:b/>
-        <w:bCs/>
-      </w:rPr>
-    </w:tblStylePr>
-    <w:tblStylePr w:type="band1Vert">
-      <w:tblPr/>
-      <w:tcPr>
-        <w:tcBorders>
-          <w:left w:val="nil"/>
-          <w:right w:val="nil"/>
-          <w:insideH w:val="nil"/>
-          <w:insideV w:val="nil"/>
-        </w:tcBorders>
-        <w:shd w:val="clear" w:color="auto" w:fill="D3DFEE"/>
-      </w:tcPr>
-    </w:tblStylePr>
-    <w:tblStylePr w:type="band1Horz">
-      <w:tblPr/>
-      <w:tcPr>
-        <w:tcBorders>
-          <w:left w:val="nil"/>
-          <w:right w:val="nil"/>
-          <w:insideH w:val="nil"/>
-          <w:insideV w:val="nil"/>
-        </w:tcBorders>
-        <w:shd w:val="clear" w:color="auto" w:fill="D3DFEE"/>
-      </w:tcPr>
-    </w:tblStylePr>
-  </w:style>
-  <w:style w:type="character" w:styleId="Lienhypertextesuivivisit">
-    <w:name w:val="FollowedHyperlink"/>
-    <w:basedOn w:val="Policepardfaut"/>
-    <w:uiPriority w:val="99"/>
-    <w:semiHidden/>
-    <w:unhideWhenUsed/>
-    <w:rsid w:val="00E606BA"/>
-    <w:rPr>
-      <w:color w:val="800080"/>
-      <w:u w:val="single"/>
-    </w:rPr>
-  </w:style>
-  <w:style w:type="character" w:styleId="Accentuation">
-    <w:name w:val="Emphasis"/>
-    <w:basedOn w:val="Policepardfaut"/>
-    <w:qFormat/>
-    <w:locked/>
-    <w:rsid w:val="00951E7C"/>
-    <w:rPr>
-      <w:i/>
-      <w:iCs/>
-    </w:rPr>
-  </w:style>
-  <w:style w:type="table" w:styleId="Trameclaire-Accent3">
-    <w:name w:val="Light Shading Accent 3"/>
-    <w:basedOn w:val="TableauNormal"/>
-    <w:uiPriority w:val="60"/>
-    <w:rsid w:val="004769F8"/>
-    <w:rPr>
-      <w:color w:val="76923C"/>
-    </w:rPr>
-    <w:tblPr>
-      <w:tblStyleRowBandSize w:val="1"/>
-      <w:tblStyleColBandSize w:val="1"/>
-      <w:tblInd w:w="0" w:type="dxa"/>
-      <w:tblBorders>
-        <w:top w:val="single" w:sz="8" w:space="0" w:color="9BBB59"/>
-        <w:bottom w:val="single" w:sz="8" w:space="0" w:color="9BBB59"/>
-      </w:tblBorders>
-      <w:tblCellMar>
-        <w:top w:w="0" w:type="dxa"/>
-        <w:left w:w="108" w:type="dxa"/>
-        <w:bottom w:w="0" w:type="dxa"/>
-        <w:right w:w="108" w:type="dxa"/>
-      </w:tblCellMar>
-    </w:tblPr>
-    <w:tblStylePr w:type="firstRow">
-      <w:pPr>
-        <w:spacing w:before="0" w:after="0" w:line="240" w:lineRule="auto"/>
-      </w:pPr>
-      <w:rPr>
-        <w:b/>
-        <w:bCs/>
-      </w:rPr>
-      <w:tblPr/>
-      <w:tcPr>
-        <w:tcBorders>
-          <w:top w:val="single" w:sz="8" w:space="0" w:color="9BBB59"/>
-          <w:left w:val="nil"/>
-          <w:bottom w:val="single" w:sz="8" w:space="0" w:color="9BBB59"/>
-          <w:right w:val="nil"/>
-          <w:insideH w:val="nil"/>
-          <w:insideV w:val="nil"/>
-        </w:tcBorders>
-      </w:tcPr>
-    </w:tblStylePr>
-    <w:tblStylePr w:type="lastRow">
-      <w:pPr>
-        <w:spacing w:before="0" w:after="0" w:line="240" w:lineRule="auto"/>
-      </w:pPr>
-      <w:rPr>
-        <w:b/>
-        <w:bCs/>
-      </w:rPr>
-      <w:tblPr/>
-      <w:tcPr>
-        <w:tcBorders>
-          <w:top w:val="single" w:sz="8" w:space="0" w:color="9BBB59"/>
-          <w:left w:val="nil"/>
-          <w:bottom w:val="single" w:sz="8" w:space="0" w:color="9BBB59"/>
-          <w:right w:val="nil"/>
-          <w:insideH w:val="nil"/>
-          <w:insideV w:val="nil"/>
-        </w:tcBorders>
-      </w:tcPr>
-    </w:tblStylePr>
-    <w:tblStylePr w:type="firstCol">
-      <w:rPr>
-        <w:b/>
-        <w:bCs/>
-      </w:rPr>
-    </w:tblStylePr>
-    <w:tblStylePr w:type="lastCol">
-      <w:rPr>
-        <w:b/>
-        <w:bCs/>
-      </w:rPr>
-    </w:tblStylePr>
-    <w:tblStylePr w:type="band1Vert">
-      <w:tblPr/>
-      <w:tcPr>
-        <w:tcBorders>
-          <w:left w:val="nil"/>
-          <w:right w:val="nil"/>
-          <w:insideH w:val="nil"/>
-          <w:insideV w:val="nil"/>
-        </w:tcBorders>
-        <w:shd w:val="clear" w:color="auto" w:fill="E6EED5"/>
-      </w:tcPr>
-    </w:tblStylePr>
-    <w:tblStylePr w:type="band1Horz">
-      <w:tblPr/>
-      <w:tcPr>
-        <w:tcBorders>
-          <w:left w:val="nil"/>
-          <w:right w:val="nil"/>
-          <w:insideH w:val="nil"/>
-          <w:insideV w:val="nil"/>
-        </w:tcBorders>
-        <w:shd w:val="clear" w:color="auto" w:fill="E6EED5"/>
-      </w:tcPr>
-    </w:tblStylePr>
-  </w:style>
-  <w:style w:type="table" w:styleId="Grilleclaire-Accent3">
-    <w:name w:val="Light Grid Accent 3"/>
-    <w:basedOn w:val="TableauNormal"/>
-    <w:uiPriority w:val="62"/>
-    <w:rsid w:val="009511BD"/>
-    <w:tblPr>
-      <w:tblStyleRowBandSize w:val="1"/>
-      <w:tblStyleColBandSize w:val="1"/>
-      <w:tblInd w:w="0" w:type="dxa"/>
-      <w:tblBorders>
-        <w:top w:val="single" w:sz="8" w:space="0" w:color="9BBB59" w:themeColor="accent3"/>
-        <w:left w:val="single" w:sz="8" w:space="0" w:color="9BBB59" w:themeColor="accent3"/>
-        <w:bottom w:val="single" w:sz="8" w:space="0" w:color="9BBB59" w:themeColor="accent3"/>
-        <w:right w:val="single" w:sz="8" w:space="0" w:color="9BBB59" w:themeColor="accent3"/>
-        <w:insideH w:val="single" w:sz="8" w:space="0" w:color="9BBB59" w:themeColor="accent3"/>
-        <w:insideV w:val="single" w:sz="8" w:space="0" w:color="9BBB59" w:themeColor="accent3"/>
-      </w:tblBorders>
-      <w:tblCellMar>
-        <w:top w:w="0" w:type="dxa"/>
-        <w:left w:w="108" w:type="dxa"/>
-        <w:bottom w:w="0" w:type="dxa"/>
-        <w:right w:w="108" w:type="dxa"/>
-      </w:tblCellMar>
-    </w:tblPr>
-    <w:tblStylePr w:type="firstRow">
-      <w:pPr>
-        <w:spacing w:before="0" w:after="0" w:line="240" w:lineRule="auto"/>
-      </w:pPr>
-      <w:rPr>
-        <w:rFonts w:asciiTheme="majorHAnsi" w:eastAsiaTheme="majorEastAsia" w:hAnsiTheme="majorHAnsi" w:cstheme="majorBidi"/>
-        <w:b/>
-        <w:bCs/>
-      </w:rPr>
-      <w:tblPr/>
-      <w:tcPr>
-        <w:tcBorders>
-          <w:top w:val="single" w:sz="8" w:space="0" w:color="9BBB59" w:themeColor="accent3"/>
-          <w:left w:val="single" w:sz="8" w:space="0" w:color="9BBB59" w:themeColor="accent3"/>
-          <w:bottom w:val="single" w:sz="18" w:space="0" w:color="9BBB59" w:themeColor="accent3"/>
-          <w:right w:val="single" w:sz="8" w:space="0" w:color="9BBB59" w:themeColor="accent3"/>
-          <w:insideH w:val="nil"/>
-          <w:insideV w:val="single" w:sz="8" w:space="0" w:color="9BBB59" w:themeColor="accent3"/>
-        </w:tcBorders>
-      </w:tcPr>
-    </w:tblStylePr>
-    <w:tblStylePr w:type="lastRow">
-      <w:pPr>
-        <w:spacing w:before="0" w:after="0" w:line="240" w:lineRule="auto"/>
-      </w:pPr>
-      <w:rPr>
-        <w:rFonts w:asciiTheme="majorHAnsi" w:eastAsiaTheme="majorEastAsia" w:hAnsiTheme="majorHAnsi" w:cstheme="majorBidi"/>
-        <w:b/>
-        <w:bCs/>
-      </w:rPr>
-      <w:tblPr/>
-      <w:tcPr>
-        <w:tcBorders>
-          <w:top w:val="double" w:sz="6" w:space="0" w:color="9BBB59" w:themeColor="accent3"/>
-          <w:left w:val="single" w:sz="8" w:space="0" w:color="9BBB59" w:themeColor="accent3"/>
-          <w:bottom w:val="single" w:sz="8" w:space="0" w:color="9BBB59" w:themeColor="accent3"/>
-          <w:right w:val="single" w:sz="8" w:space="0" w:color="9BBB59" w:themeColor="accent3"/>
-          <w:insideH w:val="nil"/>
-          <w:insideV w:val="single" w:sz="8" w:space="0" w:color="9BBB59" w:themeColor="accent3"/>
-        </w:tcBorders>
-      </w:tcPr>
-    </w:tblStylePr>
-    <w:tblStylePr w:type="firstCol">
-      <w:rPr>
-        <w:rFonts w:asciiTheme="majorHAnsi" w:eastAsiaTheme="majorEastAsia" w:hAnsiTheme="majorHAnsi" w:cstheme="majorBidi"/>
-        <w:b/>
-        <w:bCs/>
-      </w:rPr>
-    </w:tblStylePr>
-    <w:tblStylePr w:type="lastCol">
-      <w:rPr>
-        <w:rFonts w:asciiTheme="majorHAnsi" w:eastAsiaTheme="majorEastAsia" w:hAnsiTheme="majorHAnsi" w:cstheme="majorBidi"/>
-        <w:b/>
-        <w:bCs/>
-      </w:rPr>
-      <w:tblPr/>
-      <w:tcPr>
-        <w:tcBorders>
-          <w:top w:val="single" w:sz="8" w:space="0" w:color="9BBB59" w:themeColor="accent3"/>
-          <w:left w:val="single" w:sz="8" w:space="0" w:color="9BBB59" w:themeColor="accent3"/>
-          <w:bottom w:val="single" w:sz="8" w:space="0" w:color="9BBB59" w:themeColor="accent3"/>
-          <w:right w:val="single" w:sz="8" w:space="0" w:color="9BBB59" w:themeColor="accent3"/>
-        </w:tcBorders>
-      </w:tcPr>
-    </w:tblStylePr>
-    <w:tblStylePr w:type="band1Vert">
-      <w:tblPr/>
-      <w:tcPr>
-        <w:tcBorders>
-          <w:top w:val="single" w:sz="8" w:space="0" w:color="9BBB59" w:themeColor="accent3"/>
-          <w:left w:val="single" w:sz="8" w:space="0" w:color="9BBB59" w:themeColor="accent3"/>
-          <w:bottom w:val="single" w:sz="8" w:space="0" w:color="9BBB59" w:themeColor="accent3"/>
-          <w:right w:val="single" w:sz="8" w:space="0" w:color="9BBB59" w:themeColor="accent3"/>
-        </w:tcBorders>
-        <w:shd w:val="clear" w:color="auto" w:fill="E6EED5" w:themeFill="accent3" w:themeFillTint="3F"/>
-      </w:tcPr>
-    </w:tblStylePr>
-    <w:tblStylePr w:type="band1Horz">
-      <w:tblPr/>
-      <w:tcPr>
-        <w:tcBorders>
-          <w:top w:val="single" w:sz="8" w:space="0" w:color="9BBB59" w:themeColor="accent3"/>
-          <w:left w:val="single" w:sz="8" w:space="0" w:color="9BBB59" w:themeColor="accent3"/>
-          <w:bottom w:val="single" w:sz="8" w:space="0" w:color="9BBB59" w:themeColor="accent3"/>
-          <w:right w:val="single" w:sz="8" w:space="0" w:color="9BBB59" w:themeColor="accent3"/>
-          <w:insideV w:val="single" w:sz="8" w:space="0" w:color="9BBB59" w:themeColor="accent3"/>
-        </w:tcBorders>
-        <w:shd w:val="clear" w:color="auto" w:fill="E6EED5" w:themeFill="accent3" w:themeFillTint="3F"/>
-      </w:tcPr>
-    </w:tblStylePr>
-    <w:tblStylePr w:type="band2Horz">
-      <w:tblPr/>
-      <w:tcPr>
-        <w:tcBorders>
-          <w:top w:val="single" w:sz="8" w:space="0" w:color="9BBB59" w:themeColor="accent3"/>
-          <w:left w:val="single" w:sz="8" w:space="0" w:color="9BBB59" w:themeColor="accent3"/>
-          <w:bottom w:val="single" w:sz="8" w:space="0" w:color="9BBB59" w:themeColor="accent3"/>
-          <w:right w:val="single" w:sz="8" w:space="0" w:color="9BBB59" w:themeColor="accent3"/>
-          <w:insideV w:val="single" w:sz="8" w:space="0" w:color="9BBB59" w:themeColor="accent3"/>
-        </w:tcBorders>
-      </w:tcPr>
-    </w:tblStylePr>
-  </w:style>
-  <w:style w:type="table" w:customStyle="1" w:styleId="Grilleclaire-Accent12">
-    <w:name w:val="Grille claire - Accent 12"/>
-    <w:basedOn w:val="TableauNormal"/>
-    <w:uiPriority w:val="62"/>
-    <w:rsid w:val="00F30013"/>
-    <w:tblPr>
-      <w:tblStyleRowBandSize w:val="1"/>
-      <w:tblStyleColBandSize w:val="1"/>
-      <w:tblInd w:w="0" w:type="dxa"/>
-      <w:tblBorders>
-        <w:top w:val="single" w:sz="8" w:space="0" w:color="4F81BD" w:themeColor="accent1"/>
-        <w:left w:val="single" w:sz="8" w:space="0" w:color="4F81BD" w:themeColor="accent1"/>
-        <w:bottom w:val="single" w:sz="8" w:space="0" w:color="4F81BD" w:themeColor="accent1"/>
-        <w:right w:val="single" w:sz="8" w:space="0" w:color="4F81BD" w:themeColor="accent1"/>
-        <w:insideH w:val="single" w:sz="8" w:space="0" w:color="4F81BD" w:themeColor="accent1"/>
-        <w:insideV w:val="single" w:sz="8" w:space="0" w:color="4F81BD" w:themeColor="accent1"/>
-      </w:tblBorders>
-      <w:tblCellMar>
-        <w:top w:w="0" w:type="dxa"/>
-        <w:left w:w="108" w:type="dxa"/>
-        <w:bottom w:w="0" w:type="dxa"/>
-        <w:right w:w="108" w:type="dxa"/>
-      </w:tblCellMar>
-    </w:tblPr>
-    <w:tblStylePr w:type="firstRow">
-      <w:pPr>
-        <w:spacing w:before="0" w:after="0" w:line="240" w:lineRule="auto"/>
-      </w:pPr>
-      <w:rPr>
-        <w:rFonts w:asciiTheme="majorHAnsi" w:eastAsiaTheme="majorEastAsia" w:hAnsiTheme="majorHAnsi" w:cstheme="majorBidi"/>
-        <w:b/>
-        <w:bCs/>
-      </w:rPr>
-      <w:tblPr/>
-      <w:tcPr>
-        <w:tcBorders>
-          <w:top w:val="single" w:sz="8" w:space="0" w:color="4F81BD" w:themeColor="accent1"/>
-          <w:left w:val="single" w:sz="8" w:space="0" w:color="4F81BD" w:themeColor="accent1"/>
-          <w:bottom w:val="single" w:sz="18" w:space="0" w:color="4F81BD" w:themeColor="accent1"/>
-          <w:right w:val="single" w:sz="8" w:space="0" w:color="4F81BD" w:themeColor="accent1"/>
-          <w:insideH w:val="nil"/>
-          <w:insideV w:val="single" w:sz="8" w:space="0" w:color="4F81BD" w:themeColor="accent1"/>
-        </w:tcBorders>
-      </w:tcPr>
-    </w:tblStylePr>
-    <w:tblStylePr w:type="lastRow">
-      <w:pPr>
-        <w:spacing w:before="0" w:after="0" w:line="240" w:lineRule="auto"/>
-      </w:pPr>
-      <w:rPr>
-        <w:rFonts w:asciiTheme="majorHAnsi" w:eastAsiaTheme="majorEastAsia" w:hAnsiTheme="majorHAnsi" w:cstheme="majorBidi"/>
-        <w:b/>
-        <w:bCs/>
-      </w:rPr>
-      <w:tblPr/>
-      <w:tcPr>
-        <w:tcBorders>
-          <w:top w:val="double" w:sz="6" w:space="0" w:color="4F81BD" w:themeColor="accent1"/>
-          <w:left w:val="single" w:sz="8" w:space="0" w:color="4F81BD" w:themeColor="accent1"/>
-          <w:bottom w:val="single" w:sz="8" w:space="0" w:color="4F81BD" w:themeColor="accent1"/>
-          <w:right w:val="single" w:sz="8" w:space="0" w:color="4F81BD" w:themeColor="accent1"/>
-          <w:insideH w:val="nil"/>
-          <w:insideV w:val="single" w:sz="8" w:space="0" w:color="4F81BD" w:themeColor="accent1"/>
-        </w:tcBorders>
-      </w:tcPr>
-    </w:tblStylePr>
-    <w:tblStylePr w:type="firstCol">
-      <w:rPr>
-        <w:rFonts w:asciiTheme="majorHAnsi" w:eastAsiaTheme="majorEastAsia" w:hAnsiTheme="majorHAnsi" w:cstheme="majorBidi"/>
-        <w:b/>
-        <w:bCs/>
-      </w:rPr>
-    </w:tblStylePr>
-    <w:tblStylePr w:type="lastCol">
-      <w:rPr>
-        <w:rFonts w:asciiTheme="majorHAnsi" w:eastAsiaTheme="majorEastAsia" w:hAnsiTheme="majorHAnsi" w:cstheme="majorBidi"/>
-        <w:b/>
-        <w:bCs/>
-      </w:rPr>
-      <w:tblPr/>
-      <w:tcPr>
-        <w:tcBorders>
-          <w:top w:val="single" w:sz="8" w:space="0" w:color="4F81BD" w:themeColor="accent1"/>
-          <w:left w:val="single" w:sz="8" w:space="0" w:color="4F81BD" w:themeColor="accent1"/>
-          <w:bottom w:val="single" w:sz="8" w:space="0" w:color="4F81BD" w:themeColor="accent1"/>
-          <w:right w:val="single" w:sz="8" w:space="0" w:color="4F81BD" w:themeColor="accent1"/>
-        </w:tcBorders>
-      </w:tcPr>
-    </w:tblStylePr>
-    <w:tblStylePr w:type="band1Vert">
-      <w:tblPr/>
-      <w:tcPr>
-        <w:tcBorders>
-          <w:top w:val="single" w:sz="8" w:space="0" w:color="4F81BD" w:themeColor="accent1"/>
-          <w:left w:val="single" w:sz="8" w:space="0" w:color="4F81BD" w:themeColor="accent1"/>
-          <w:bottom w:val="single" w:sz="8" w:space="0" w:color="4F81BD" w:themeColor="accent1"/>
-          <w:right w:val="single" w:sz="8" w:space="0" w:color="4F81BD" w:themeColor="accent1"/>
-        </w:tcBorders>
-        <w:shd w:val="clear" w:color="auto" w:fill="D3DFEE" w:themeFill="accent1" w:themeFillTint="3F"/>
-      </w:tcPr>
-    </w:tblStylePr>
-    <w:tblStylePr w:type="band1Horz">
-      <w:tblPr/>
-      <w:tcPr>
-        <w:tcBorders>
-          <w:top w:val="single" w:sz="8" w:space="0" w:color="4F81BD" w:themeColor="accent1"/>
-          <w:left w:val="single" w:sz="8" w:space="0" w:color="4F81BD" w:themeColor="accent1"/>
-          <w:bottom w:val="single" w:sz="8" w:space="0" w:color="4F81BD" w:themeColor="accent1"/>
-          <w:right w:val="single" w:sz="8" w:space="0" w:color="4F81BD" w:themeColor="accent1"/>
-          <w:insideV w:val="single" w:sz="8" w:space="0" w:color="4F81BD" w:themeColor="accent1"/>
-        </w:tcBorders>
-        <w:shd w:val="clear" w:color="auto" w:fill="D3DFEE" w:themeFill="accent1" w:themeFillTint="3F"/>
-      </w:tcPr>
-    </w:tblStylePr>
-    <w:tblStylePr w:type="band2Horz">
-      <w:tblPr/>
-      <w:tcPr>
-        <w:tcBorders>
-          <w:top w:val="single" w:sz="8" w:space="0" w:color="4F81BD" w:themeColor="accent1"/>
-          <w:left w:val="single" w:sz="8" w:space="0" w:color="4F81BD" w:themeColor="accent1"/>
-          <w:bottom w:val="single" w:sz="8" w:space="0" w:color="4F81BD" w:themeColor="accent1"/>
-          <w:right w:val="single" w:sz="8" w:space="0" w:color="4F81BD" w:themeColor="accent1"/>
-          <w:insideV w:val="single" w:sz="8" w:space="0" w:color="4F81BD" w:themeColor="accent1"/>
-        </w:tcBorders>
-      </w:tcPr>
-    </w:tblStylePr>
-  </w:style>
-  <w:style w:type="character" w:styleId="lev">
-    <w:name w:val="Strong"/>
-    <w:basedOn w:val="Policepardfaut"/>
-    <w:qFormat/>
-    <w:locked/>
-    <w:rsid w:val="008678EF"/>
-    <w:rPr>
-      <w:b/>
-      <w:bCs/>
-    </w:rPr>
-  </w:style>
-  <w:style w:type="character" w:customStyle="1" w:styleId="Titre4Car">
-    <w:name w:val="Titre 4 Car"/>
-    <w:basedOn w:val="Policepardfaut"/>
-    <w:link w:val="Titre4"/>
-    <w:rsid w:val="008678EF"/>
-    <w:rPr>
-      <w:rFonts w:asciiTheme="majorHAnsi" w:eastAsiaTheme="majorEastAsia" w:hAnsiTheme="majorHAnsi" w:cstheme="majorBidi"/>
-      <w:b/>
-      <w:bCs/>
-      <w:i/>
-      <w:iCs/>
-      <w:color w:val="4F81BD" w:themeColor="accent1"/>
-      <w:sz w:val="22"/>
-      <w:szCs w:val="22"/>
-      <w:lang w:eastAsia="en-US"/>
-    </w:rPr>
-  </w:style>
-  <w:style w:type="character" w:customStyle="1" w:styleId="Titre5Car">
-    <w:name w:val="Titre 5 Car"/>
-    <w:basedOn w:val="Policepardfaut"/>
-    <w:link w:val="Titre5"/>
-    <w:semiHidden/>
-    <w:rsid w:val="008678EF"/>
-    <w:rPr>
-      <w:rFonts w:asciiTheme="majorHAnsi" w:eastAsiaTheme="majorEastAsia" w:hAnsiTheme="majorHAnsi" w:cstheme="majorBidi"/>
-      <w:color w:val="243F60" w:themeColor="accent1" w:themeShade="7F"/>
-      <w:sz w:val="22"/>
-      <w:szCs w:val="22"/>
-      <w:lang w:eastAsia="en-US"/>
-    </w:rPr>
-  </w:style>
-  <w:style w:type="character" w:customStyle="1" w:styleId="Titre6Car">
-    <w:name w:val="Titre 6 Car"/>
-    <w:basedOn w:val="Policepardfaut"/>
-    <w:link w:val="Titre6"/>
-    <w:semiHidden/>
-    <w:rsid w:val="008678EF"/>
-    <w:rPr>
-      <w:rFonts w:asciiTheme="majorHAnsi" w:eastAsiaTheme="majorEastAsia" w:hAnsiTheme="majorHAnsi" w:cstheme="majorBidi"/>
-      <w:i/>
-      <w:iCs/>
-      <w:color w:val="243F60" w:themeColor="accent1" w:themeShade="7F"/>
-      <w:sz w:val="22"/>
-      <w:szCs w:val="22"/>
-      <w:lang w:eastAsia="en-US"/>
-    </w:rPr>
-  </w:style>
-  <w:style w:type="character" w:customStyle="1" w:styleId="Titre7Car">
-    <w:name w:val="Titre 7 Car"/>
-    <w:basedOn w:val="Policepardfaut"/>
-    <w:link w:val="Titre7"/>
-    <w:semiHidden/>
-    <w:rsid w:val="008678EF"/>
-    <w:rPr>
-      <w:rFonts w:asciiTheme="majorHAnsi" w:eastAsiaTheme="majorEastAsia" w:hAnsiTheme="majorHAnsi" w:cstheme="majorBidi"/>
-      <w:i/>
-      <w:iCs/>
-      <w:color w:val="404040" w:themeColor="text1" w:themeTint="BF"/>
-      <w:sz w:val="22"/>
-      <w:szCs w:val="22"/>
-      <w:lang w:eastAsia="en-US"/>
-    </w:rPr>
-  </w:style>
-  <w:style w:type="character" w:customStyle="1" w:styleId="Titre8Car">
-    <w:name w:val="Titre 8 Car"/>
-    <w:basedOn w:val="Policepardfaut"/>
-    <w:link w:val="Titre8"/>
-    <w:semiHidden/>
-    <w:rsid w:val="008678EF"/>
-    <w:rPr>
-      <w:rFonts w:asciiTheme="majorHAnsi" w:eastAsiaTheme="majorEastAsia" w:hAnsiTheme="majorHAnsi" w:cstheme="majorBidi"/>
-      <w:color w:val="404040" w:themeColor="text1" w:themeTint="BF"/>
-      <w:lang w:eastAsia="en-US"/>
-    </w:rPr>
-  </w:style>
-  <w:style w:type="character" w:customStyle="1" w:styleId="Titre9Car">
-    <w:name w:val="Titre 9 Car"/>
-    <w:basedOn w:val="Policepardfaut"/>
-    <w:link w:val="Titre9"/>
-    <w:semiHidden/>
-    <w:rsid w:val="008678EF"/>
-    <w:rPr>
-      <w:rFonts w:asciiTheme="majorHAnsi" w:eastAsiaTheme="majorEastAsia" w:hAnsiTheme="majorHAnsi" w:cstheme="majorBidi"/>
-      <w:i/>
-      <w:iCs/>
-      <w:color w:val="404040" w:themeColor="text1" w:themeTint="BF"/>
-      <w:lang w:eastAsia="en-US"/>
-    </w:rPr>
-  </w:style>
-  <w:style w:type="character" w:customStyle="1" w:styleId="TitreProjetCar">
-    <w:name w:val="Titre Projet Car"/>
-    <w:basedOn w:val="TitreCar"/>
-    <w:rsid w:val="00A93EF8"/>
-    <w:rPr>
-      <w:rFonts w:ascii="Cambria" w:eastAsia="Times New Roman" w:hAnsi="Cambria" w:cs="Times New Roman"/>
-      <w:color w:val="17365D"/>
-      <w:spacing w:val="5"/>
-      <w:kern w:val="28"/>
-      <w:sz w:val="72"/>
-      <w:szCs w:val="52"/>
-      <w:lang w:eastAsia="en-US"/>
-    </w:rPr>
-  </w:style>
-  <w:style w:type="character" w:customStyle="1" w:styleId="apple-style-span">
-    <w:name w:val="apple-style-span"/>
-    <w:basedOn w:val="Policepardfaut"/>
-    <w:rsid w:val="007C5D47"/>
-  </w:style>
-  <w:style w:type="character" w:customStyle="1" w:styleId="apple-converted-space">
-    <w:name w:val="apple-converted-space"/>
-    <w:basedOn w:val="Policepardfaut"/>
-    <w:rsid w:val="007C5D47"/>
-  </w:style>
-  <w:style w:type="paragraph" w:styleId="Notedebasdepage">
-    <w:name w:val="footnote text"/>
-    <w:basedOn w:val="Normal"/>
-    <w:link w:val="NotedebasdepageCar"/>
-    <w:uiPriority w:val="99"/>
-    <w:semiHidden/>
-    <w:unhideWhenUsed/>
-    <w:rsid w:val="007C5D47"/>
-    <w:pPr>
-      <w:spacing w:after="0" w:line="240" w:lineRule="auto"/>
-    </w:pPr>
-    <w:rPr>
-      <w:sz w:val="20"/>
-      <w:szCs w:val="20"/>
-    </w:rPr>
-  </w:style>
-  <w:style w:type="character" w:customStyle="1" w:styleId="NotedebasdepageCar">
-    <w:name w:val="Note de bas de page Car"/>
-    <w:basedOn w:val="Policepardfaut"/>
-    <w:link w:val="Notedebasdepage"/>
-    <w:uiPriority w:val="99"/>
-    <w:semiHidden/>
-    <w:rsid w:val="007C5D47"/>
-    <w:rPr>
-      <w:lang w:eastAsia="en-US"/>
-    </w:rPr>
-  </w:style>
-  <w:style w:type="character" w:styleId="Appelnotedebasdep">
-    <w:name w:val="footnote reference"/>
-    <w:basedOn w:val="Policepardfaut"/>
-    <w:uiPriority w:val="99"/>
-    <w:semiHidden/>
-    <w:unhideWhenUsed/>
-    <w:rsid w:val="007C5D47"/>
-    <w:rPr>
-      <w:vertAlign w:val="superscript"/>
-    </w:rPr>
-  </w:style>
-  <w:style w:type="paragraph" w:customStyle="1" w:styleId="Commentaires">
-    <w:name w:val="Commentaires"/>
-    <w:basedOn w:val="Normal"/>
-    <w:link w:val="CommentairesCar"/>
-    <w:qFormat/>
-    <w:rsid w:val="00B5147D"/>
-    <w:pPr>
-      <w:tabs>
-        <w:tab w:val="left" w:pos="540"/>
-        <w:tab w:val="left" w:pos="1260"/>
-      </w:tabs>
-      <w:spacing w:after="0"/>
-    </w:pPr>
-    <w:rPr>
-      <w:rFonts w:eastAsia="Times New Roman"/>
-      <w:iCs/>
-      <w:color w:val="0000FF"/>
-      <w:sz w:val="20"/>
-      <w:lang w:bidi="en-US"/>
-    </w:rPr>
-  </w:style>
-  <w:style w:type="character" w:customStyle="1" w:styleId="CommentairesCar">
-    <w:name w:val="Commentaires Car"/>
-    <w:basedOn w:val="Policepardfaut"/>
-    <w:link w:val="Commentaires"/>
-    <w:rsid w:val="00B5147D"/>
-    <w:rPr>
-      <w:rFonts w:eastAsia="Times New Roman"/>
-      <w:iCs/>
-      <w:color w:val="0000FF"/>
-      <w:szCs w:val="22"/>
-      <w:lang w:eastAsia="en-US" w:bidi="en-US"/>
-    </w:rPr>
-  </w:style>
-  <w:style w:type="paragraph" w:customStyle="1" w:styleId="Titrehistorique">
-    <w:name w:val="Titre historique"/>
-    <w:rsid w:val="00230C9C"/>
-    <w:pPr>
-      <w:spacing w:after="360" w:line="276" w:lineRule="auto"/>
-      <w:jc w:val="center"/>
-    </w:pPr>
-    <w:rPr>
-      <w:rFonts w:ascii="Arial" w:eastAsia="Times New Roman" w:hAnsi="Arial" w:cs="Arial"/>
-      <w:b/>
-      <w:bCs/>
-      <w:kern w:val="28"/>
-      <w:sz w:val="40"/>
-      <w:szCs w:val="32"/>
-    </w:rPr>
-  </w:style>
-</w:styles>
-</file>
-
 <file path=word/theme/theme1.xml><?xml version="1.0" encoding="utf-8"?>
 <a:theme xmlns:a="http://schemas.openxmlformats.org/drawingml/2006/main" name="Office Theme">
   <a:themeElements>
@@ -19028,7 +16749,7 @@
 </file>
 
 <file path=customXml/itemProps1.xml><?xml version="1.0" encoding="utf-8"?>
-<ds:datastoreItem xmlns:ds="http://schemas.openxmlformats.org/officeDocument/2006/customXml" ds:itemID="{94F7A525-016D-4F15-8A84-0F729F15B889}">
+<ds:datastoreItem xmlns:ds="http://schemas.openxmlformats.org/officeDocument/2006/customXml" ds:itemID="{60923414-CB92-4928-B23D-C0F600EA383A}">
   <ds:schemaRefs>
     <ds:schemaRef ds:uri="http://schemas.openxmlformats.org/officeDocument/2006/bibliography"/>
   </ds:schemaRefs>

</xml_diff>

<commit_message>
- Modification des spécifications (Ajout d'un objectif).
</commit_message>
<xml_diff>
--- a/Avant-Projet/[S4][SITM] spécifications.docx
+++ b/Avant-Projet/[S4][SITM] spécifications.docx
@@ -1,6 +1,6 @@
 
 <file path=word/document.xml><?xml version="1.0" encoding="utf-8"?>
-<w:document xmlns:wpc="http://schemas.microsoft.com/office/word/2010/wordprocessingCanvas" xmlns:mc="http://schemas.openxmlformats.org/markup-compatibility/2006" xmlns:o="urn:schemas-microsoft-com:office:office" xmlns:r="http://schemas.openxmlformats.org/officeDocument/2006/relationships" xmlns:m="http://schemas.openxmlformats.org/officeDocument/2006/math" xmlns:v="urn:schemas-microsoft-com:vml" xmlns:wp14="http://schemas.microsoft.com/office/word/2010/wordprocessingDrawing" xmlns:wp="http://schemas.openxmlformats.org/drawingml/2006/wordprocessingDrawing" xmlns:w10="urn:schemas-microsoft-com:office:word" xmlns:w="http://schemas.openxmlformats.org/wordprocessingml/2006/main" xmlns:w14="http://schemas.microsoft.com/office/word/2010/wordml" xmlns:wpg="http://schemas.microsoft.com/office/word/2010/wordprocessingGroup" xmlns:wpi="http://schemas.microsoft.com/office/word/2010/wordprocessingInk" xmlns:wne="http://schemas.microsoft.com/office/word/2006/wordml" xmlns:wps="http://schemas.microsoft.com/office/word/2010/wordprocessingShape" mc:Ignorable="w14 wp14">
+<w:document xmlns:wpc="http://schemas.microsoft.com/office/word/2010/wordprocessingCanvas" xmlns:mc="http://schemas.openxmlformats.org/markup-compatibility/2006" xmlns:o="urn:schemas-microsoft-com:office:office" xmlns:r="http://schemas.openxmlformats.org/officeDocument/2006/relationships" xmlns:m="http://schemas.openxmlformats.org/officeDocument/2006/math" xmlns:v="urn:schemas-microsoft-com:vml" xmlns:wp14="http://schemas.microsoft.com/office/word/2010/wordprocessingDrawing" xmlns:wp="http://schemas.openxmlformats.org/drawingml/2006/wordprocessingDrawing" xmlns:w10="urn:schemas-microsoft-com:office:word" xmlns:w="http://schemas.openxmlformats.org/wordprocessingml/2006/main" xmlns:w14="http://schemas.microsoft.com/office/word/2010/wordml" xmlns:w15="http://schemas.microsoft.com/office/word/2012/wordml" xmlns:wpg="http://schemas.microsoft.com/office/word/2010/wordprocessingGroup" xmlns:wpi="http://schemas.microsoft.com/office/word/2010/wordprocessingInk" xmlns:wne="http://schemas.microsoft.com/office/word/2006/wordml" xmlns:wps="http://schemas.microsoft.com/office/word/2010/wordprocessingShape" mc:Ignorable="w14 w15 wp14">
   <w:body>
     <w:p>
       <w:pPr>
@@ -36,7 +36,7 @@
                     </pic:cNvPicPr>
                   </pic:nvPicPr>
                   <pic:blipFill>
-                    <a:blip r:embed="rId9" cstate="print">
+                    <a:blip r:embed="rId8" cstate="print">
                       <a:extLst>
                         <a:ext uri="{28A0092B-C50C-407E-A947-70E740481C1C}">
                           <a14:useLocalDpi xmlns:a14="http://schemas.microsoft.com/office/drawing/2010/main" val="0"/>
@@ -147,43 +147,7 @@
           <w:rFonts w:ascii="Arial" w:hAnsi="Arial" w:cs="Arial"/>
           <w:lang w:val="en-US"/>
         </w:rPr>
-        <w:t>[</w:t>
-      </w:r>
-      <w:proofErr w:type="gramStart"/>
-      <w:r>
-        <w:rPr>
-          <w:rStyle w:val="TitreProjetCar"/>
-          <w:rFonts w:ascii="Arial" w:hAnsi="Arial" w:cs="Arial"/>
-          <w:lang w:val="en-US"/>
-        </w:rPr>
-        <w:t>go</w:t>
-      </w:r>
-      <w:proofErr w:type="gramEnd"/>
-      <w:r>
-        <w:rPr>
-          <w:rStyle w:val="TitreProjetCar"/>
-          <w:rFonts w:ascii="Arial" w:hAnsi="Arial" w:cs="Arial"/>
-          <w:lang w:val="en-US"/>
-        </w:rPr>
-        <w:t xml:space="preserve"> du </w:t>
-      </w:r>
-      <w:proofErr w:type="spellStart"/>
-      <w:r>
-        <w:rPr>
-          <w:rStyle w:val="TitreProjetCar"/>
-          <w:rFonts w:ascii="Arial" w:hAnsi="Arial" w:cs="Arial"/>
-          <w:lang w:val="en-US"/>
-        </w:rPr>
-        <w:t>projet</w:t>
-      </w:r>
-      <w:proofErr w:type="spellEnd"/>
-      <w:r>
-        <w:rPr>
-          <w:rStyle w:val="TitreProjetCar"/>
-          <w:rFonts w:ascii="Arial" w:hAnsi="Arial" w:cs="Arial"/>
-          <w:lang w:val="en-US"/>
-        </w:rPr>
-        <w:t>]</w:t>
+        <w:t>[go du projet]</w:t>
       </w:r>
       <w:r>
         <w:rPr>
@@ -244,25 +208,7 @@
           <w:rFonts w:ascii="Arial" w:hAnsi="Arial" w:cs="Arial"/>
           <w:lang w:val="en-US"/>
         </w:rPr>
-        <w:t xml:space="preserve">Stalker </w:t>
-      </w:r>
-      <w:proofErr w:type="gramStart"/>
-      <w:r>
-        <w:rPr>
-          <w:rStyle w:val="TitreProjetCar"/>
-          <w:rFonts w:ascii="Arial" w:hAnsi="Arial" w:cs="Arial"/>
-          <w:lang w:val="en-US"/>
-        </w:rPr>
-        <w:t>In</w:t>
-      </w:r>
-      <w:proofErr w:type="gramEnd"/>
-      <w:r>
-        <w:rPr>
-          <w:rStyle w:val="TitreProjetCar"/>
-          <w:rFonts w:ascii="Arial" w:hAnsi="Arial" w:cs="Arial"/>
-          <w:lang w:val="en-US"/>
-        </w:rPr>
-        <w:t xml:space="preserve"> The Middle</w:t>
+        <w:t>Stalker In The Middle</w:t>
       </w:r>
       <w:r>
         <w:rPr>
@@ -309,17 +255,8 @@
           <w:rStyle w:val="TitreProjetCar"/>
           <w:rFonts w:ascii="Arial" w:hAnsi="Arial" w:cs="Arial"/>
         </w:rPr>
-        <w:t xml:space="preserve">Laissez parler leurs </w:t>
-      </w:r>
-      <w:proofErr w:type="spellStart"/>
-      <w:r>
-        <w:rPr>
-          <w:rStyle w:val="TitreProjetCar"/>
-          <w:rFonts w:ascii="Arial" w:hAnsi="Arial" w:cs="Arial"/>
-        </w:rPr>
-        <w:t>Packets</w:t>
-      </w:r>
-      <w:proofErr w:type="spellEnd"/>
+        <w:t>Laissez parler leurs Packets</w:t>
+      </w:r>
       <w:r>
         <w:rPr>
           <w:rStyle w:val="StyleTitreLatin36ptCar"/>
@@ -350,45 +287,15 @@
         </w:rPr>
         <w:t> </w:t>
       </w:r>
-      <w:r>
-        <w:fldChar w:fldCharType="begin"/>
-      </w:r>
-      <w:r>
-        <w:instrText xml:space="preserve"> DOCPROPERTY "Subject"  \* MERGEFORMAT </w:instrText>
-      </w:r>
-      <w:r>
-        <w:fldChar w:fldCharType="separate"/>
-      </w:r>
-      <w:r>
-        <w:rPr>
-          <w:rStyle w:val="TitreProjetCar"/>
-          <w:rFonts w:ascii="Arial" w:hAnsi="Arial" w:cs="Arial"/>
-        </w:rPr>
-        <w:t>[</w:t>
-      </w:r>
-      <w:proofErr w:type="gramStart"/>
-      <w:r>
-        <w:rPr>
-          <w:rStyle w:val="TitreProjetCar"/>
-          <w:rFonts w:ascii="Arial" w:hAnsi="Arial" w:cs="Arial"/>
-        </w:rPr>
-        <w:t>pitch</w:t>
-      </w:r>
-      <w:proofErr w:type="gramEnd"/>
-      <w:r>
-        <w:rPr>
-          <w:rStyle w:val="TitreProjetCar"/>
-          <w:rFonts w:ascii="Arial" w:hAnsi="Arial" w:cs="Arial"/>
-        </w:rPr>
-        <w:t>]</w:t>
-      </w:r>
-      <w:r>
-        <w:rPr>
-          <w:rStyle w:val="TitreProjetCar"/>
-          <w:rFonts w:ascii="Arial" w:hAnsi="Arial" w:cs="Arial"/>
-        </w:rPr>
-        <w:fldChar w:fldCharType="end"/>
-      </w:r>
+      <w:fldSimple w:instr=" DOCPROPERTY &quot;Subject&quot;  \* MERGEFORMAT ">
+        <w:r>
+          <w:rPr>
+            <w:rStyle w:val="TitreProjetCar"/>
+            <w:rFonts w:ascii="Arial" w:hAnsi="Arial" w:cs="Arial"/>
+          </w:rPr>
+          <w:t>[pitch]</w:t>
+        </w:r>
+      </w:fldSimple>
       <w:r>
         <w:rPr>
           <w:rStyle w:val="StyleTitreLatin36ptCar"/>
@@ -1050,7 +957,7 @@
                 <w:rFonts w:ascii="Arial" w:hAnsi="Arial" w:cs="Arial"/>
                 <w:lang w:val="fr-FR"/>
               </w:rPr>
-              <w:t>1.0</w:t>
+              <w:t>1.1</w:t>
             </w:r>
           </w:p>
         </w:tc>
@@ -1455,7 +1362,7 @@
               </wp:inline>
             </w:drawing>
           </mc:Choice>
-          <mc:Fallback xmlns:w15="http://schemas.microsoft.com/office/word/2012/wordml">
+          <mc:Fallback>
             <w:pict>
               <v:shapetype w14:anchorId="0754B0A2" id="_x0000_t202" coordsize="21600,21600" o:spt="202" path="m,l,21600r21600,l21600,xe">
                 <v:stroke joinstyle="miter"/>
@@ -4243,15 +4150,7 @@
         </w:rPr>
       </w:pPr>
       <w:r>
-        <w:t xml:space="preserve"> Ce projet a été proposé par notre directeur Eric </w:t>
-      </w:r>
-      <w:proofErr w:type="spellStart"/>
-      <w:r>
-        <w:t>Lalitte</w:t>
-      </w:r>
-      <w:proofErr w:type="spellEnd"/>
-      <w:r>
-        <w:t>, et intéressés par la sécurité réseau, nous avons décidé de le réaliser.</w:t>
+        <w:t xml:space="preserve"> Ce projet a été proposé par notre directeur Eric Lalitte, et intéressés par la sécurité réseau, nous avons décidé de le réaliser.</w:t>
       </w:r>
     </w:p>
     <w:p>
@@ -4402,15 +4301,7 @@
         </w:numPr>
       </w:pPr>
       <w:r>
-        <w:t xml:space="preserve">Pouvoir intercepter et </w:t>
-      </w:r>
-      <w:proofErr w:type="spellStart"/>
-      <w:r>
-        <w:t>rerouter</w:t>
-      </w:r>
-      <w:proofErr w:type="spellEnd"/>
-      <w:r>
-        <w:t xml:space="preserve"> les paquets avant le 29/04.</w:t>
+        <w:t>Pouvoir détecter les modifications de la table ARP avant le 25/04.</w:t>
       </w:r>
     </w:p>
     <w:p>
@@ -4422,7 +4313,7 @@
         </w:numPr>
       </w:pPr>
       <w:r>
-        <w:t>Création d’une interface graphique avant le 03/05.</w:t>
+        <w:t>Pouvoir intercepter et rerouter les paquets avant le 29/04.</w:t>
       </w:r>
     </w:p>
     <w:p>
@@ -4434,7 +4325,7 @@
         </w:numPr>
       </w:pPr>
       <w:r>
-        <w:t>Pouvoir obtenir les mots de passe transitant en clair avant le 06/05.</w:t>
+        <w:t>Création d’une interface graphique avant le 03/05.</w:t>
       </w:r>
     </w:p>
     <w:p>
@@ -4446,7 +4337,7 @@
         </w:numPr>
       </w:pPr>
       <w:r>
-        <w:t>Pouvoir modifier les réponses DNS avant le 15/05.</w:t>
+        <w:t>Pouvoir obtenir les mots de passe transitant en clair avant le 06/05.</w:t>
       </w:r>
     </w:p>
     <w:p>
@@ -4458,7 +4349,7 @@
         </w:numPr>
       </w:pPr>
       <w:r>
-        <w:t>Pouvoir intégrer les cookies de la « victime » automatiquement sur la machine attaquante avant le 23/05.</w:t>
+        <w:t>Pouvoir modifier les réponses DNS avant le 15/05.</w:t>
       </w:r>
     </w:p>
     <w:p>
@@ -4470,7 +4361,7 @@
         </w:numPr>
       </w:pPr>
       <w:r>
-        <w:t>Affichage des pages web visitées avant le 30/05.</w:t>
+        <w:t>Pouvoir intégrer les cookies de la « victime » automatiquement sur la machine attaquante avant le 23/05.</w:t>
       </w:r>
     </w:p>
     <w:p>
@@ -4482,15 +4373,19 @@
         </w:numPr>
       </w:pPr>
       <w:r>
-        <w:t xml:space="preserve">Pouvoir intercepter les transmissions </w:t>
-      </w:r>
-      <w:proofErr w:type="spellStart"/>
-      <w:r>
-        <w:t>VoIP</w:t>
-      </w:r>
-      <w:proofErr w:type="spellEnd"/>
-      <w:r>
-        <w:t xml:space="preserve"> avant le 05/06.</w:t>
+        <w:t>Affichage des pages web visitées avant le 30/05.</w:t>
+      </w:r>
+    </w:p>
+    <w:p>
+      <w:pPr>
+        <w:pStyle w:val="Paragraphedeliste"/>
+        <w:numPr>
+          <w:ilvl w:val="0"/>
+          <w:numId w:val="38"/>
+        </w:numPr>
+      </w:pPr>
+      <w:r>
+        <w:t>Pouvoir intercepter les transmissions VoIP avant le 05/06.</w:t>
       </w:r>
     </w:p>
     <w:p>
@@ -4562,23 +4457,7 @@
     </w:p>
     <w:p>
       <w:r>
-        <w:t>ARP (</w:t>
-      </w:r>
-      <w:proofErr w:type="spellStart"/>
-      <w:r>
-        <w:t>Address</w:t>
-      </w:r>
-      <w:proofErr w:type="spellEnd"/>
-      <w:r>
-        <w:t xml:space="preserve"> </w:t>
-      </w:r>
-      <w:proofErr w:type="spellStart"/>
-      <w:r>
-        <w:t>Resolution</w:t>
-      </w:r>
-      <w:proofErr w:type="spellEnd"/>
-      <w:r>
-        <w:t xml:space="preserve"> Protocol) : Protocole permettant la résolution de l’adresse MAC à partir de l’adresse IP.</w:t>
+        <w:t>ARP (Address Resolution Protocol) : Protocole permettant la résolution de l’adresse MAC à partir de l’adresse IP.</w:t>
       </w:r>
     </w:p>
     <w:p>
@@ -4595,37 +4474,19 @@
         </w:rPr>
         <w:t xml:space="preserve">MITM (Man In The Middle) : Technique permettant l’interception des </w:t>
       </w:r>
-      <w:proofErr w:type="spellStart"/>
       <w:r>
         <w:rPr>
           <w:rFonts w:ascii="Arial" w:hAnsi="Arial" w:cs="Arial"/>
           <w:color w:val="auto"/>
         </w:rPr>
-        <w:t>packets</w:t>
-      </w:r>
-      <w:proofErr w:type="spellEnd"/>
+        <w:t>paquets</w:t>
+      </w:r>
       <w:r>
         <w:rPr>
           <w:rFonts w:ascii="Arial" w:hAnsi="Arial" w:cs="Arial"/>
           <w:color w:val="auto"/>
         </w:rPr>
-        <w:t xml:space="preserve"> destinés à un autre ordinateur en modifiant la table ARP de </w:t>
-      </w:r>
-      <w:proofErr w:type="gramStart"/>
-      <w:r>
-        <w:rPr>
-          <w:rFonts w:ascii="Arial" w:hAnsi="Arial" w:cs="Arial"/>
-          <w:color w:val="auto"/>
-        </w:rPr>
-        <w:t>l’ordinateur</w:t>
-      </w:r>
-      <w:proofErr w:type="gramEnd"/>
-      <w:r>
-        <w:rPr>
-          <w:rFonts w:ascii="Arial" w:hAnsi="Arial" w:cs="Arial"/>
-          <w:color w:val="auto"/>
-        </w:rPr>
-        <w:t xml:space="preserve"> victime.</w:t>
+        <w:t xml:space="preserve"> destinés à un autre ordinateur en modifiant la table ARP de l’ordinateur victime.</w:t>
       </w:r>
     </w:p>
     <w:p>
@@ -4648,6 +4509,7 @@
         <w:rPr>
           <w:rFonts w:ascii="Arial" w:hAnsi="Arial" w:cs="Arial"/>
         </w:rPr>
+        <w:lastRenderedPageBreak/>
         <w:t>Documents de référence</w:t>
       </w:r>
       <w:bookmarkEnd w:id="13"/>
@@ -4758,7 +4620,6 @@
           <w:rFonts w:ascii="Arial" w:hAnsi="Arial" w:cs="Arial"/>
           <w:color w:val="auto"/>
         </w:rPr>
-        <w:lastRenderedPageBreak/>
         <w:t>Résultats d'interviews des parties prenantes</w:t>
       </w:r>
     </w:p>
@@ -5936,7 +5797,9 @@
         </w:rPr>
         <w:t>et priorité</w:t>
       </w:r>
+      <w:bookmarkStart w:id="30" w:name="_GoBack"/>
       <w:bookmarkEnd w:id="26"/>
+      <w:bookmarkEnd w:id="30"/>
     </w:p>
     <w:p>
       <w:pPr>
@@ -6135,7 +5998,6 @@
                 <w:lang w:eastAsia="fr-FR"/>
               </w:rPr>
             </w:pPr>
-            <w:proofErr w:type="gramStart"/>
             <w:r>
               <w:rPr>
                 <w:rFonts w:ascii="Arial" w:eastAsia="Times New Roman" w:hAnsi="Arial" w:cs="Arial"/>
@@ -6146,7 +6008,6 @@
               </w:rPr>
               <w:t>Priorité</w:t>
             </w:r>
-            <w:proofErr w:type="gramEnd"/>
             <w:r>
               <w:rPr>
                 <w:rFonts w:ascii="Arial" w:eastAsia="Times New Roman" w:hAnsi="Arial" w:cs="Arial"/>
@@ -7414,25 +7275,7 @@
                 <w:color w:val="365F91" w:themeColor="accent1" w:themeShade="BF"/>
                 <w:lang w:eastAsia="fr-FR"/>
               </w:rPr>
-              <w:t xml:space="preserve">La soirée se déroulera le XX </w:t>
-            </w:r>
-            <w:proofErr w:type="spellStart"/>
-            <w:r>
-              <w:rPr>
-                <w:rFonts w:ascii="Arial" w:eastAsia="Times New Roman" w:hAnsi="Arial" w:cs="Arial"/>
-                <w:color w:val="365F91" w:themeColor="accent1" w:themeShade="BF"/>
-                <w:lang w:eastAsia="fr-FR"/>
-              </w:rPr>
-              <w:t>xxxxxxx</w:t>
-            </w:r>
-            <w:proofErr w:type="spellEnd"/>
-            <w:r>
-              <w:rPr>
-                <w:rFonts w:ascii="Arial" w:eastAsia="Times New Roman" w:hAnsi="Arial" w:cs="Arial"/>
-                <w:color w:val="365F91" w:themeColor="accent1" w:themeShade="BF"/>
-                <w:lang w:eastAsia="fr-FR"/>
-              </w:rPr>
-              <w:t xml:space="preserve"> 2010</w:t>
+              <w:t>La soirée se déroulera le XX xxxxxxx 2010</w:t>
             </w:r>
           </w:p>
         </w:tc>
@@ -8300,14 +8143,14 @@
         </w:rPr>
         <w:t xml:space="preserve"> </w:t>
       </w:r>
-      <w:bookmarkStart w:id="30" w:name="_Toc352768789"/>
+      <w:bookmarkStart w:id="31" w:name="_Toc352768789"/>
       <w:r>
         <w:rPr>
           <w:rFonts w:ascii="Arial" w:hAnsi="Arial" w:cs="Arial"/>
         </w:rPr>
         <w:t>Pouvoir scanner l’intégralité du réseau avant le 15/04.</w:t>
       </w:r>
-      <w:bookmarkEnd w:id="30"/>
+      <w:bookmarkEnd w:id="31"/>
     </w:p>
     <w:p>
       <w:pPr>
@@ -8406,14 +8249,14 @@
           <w:rFonts w:ascii="Arial" w:hAnsi="Arial" w:cs="Arial"/>
         </w:rPr>
       </w:pPr>
-      <w:bookmarkStart w:id="31" w:name="_Toc352768790"/>
+      <w:bookmarkStart w:id="32" w:name="_Toc352768790"/>
       <w:r>
         <w:rPr>
           <w:rFonts w:ascii="Arial" w:hAnsi="Arial" w:cs="Arial"/>
         </w:rPr>
         <w:t>Pouvoir modifier la table ARP à distance avant le 22/04.</w:t>
       </w:r>
-      <w:bookmarkEnd w:id="31"/>
+      <w:bookmarkEnd w:id="32"/>
       <w:r>
         <w:rPr>
           <w:rFonts w:ascii="Arial" w:hAnsi="Arial" w:cs="Arial"/>
@@ -8502,21 +8345,7 @@
         <w:rPr>
           <w:rFonts w:ascii="Arial" w:hAnsi="Arial" w:cs="Arial"/>
         </w:rPr>
-        <w:t xml:space="preserve"> provenant de </w:t>
-      </w:r>
-      <w:proofErr w:type="gramStart"/>
-      <w:r>
-        <w:rPr>
-          <w:rFonts w:ascii="Arial" w:hAnsi="Arial" w:cs="Arial"/>
-        </w:rPr>
-        <w:t>l’ordinateur</w:t>
-      </w:r>
-      <w:proofErr w:type="gramEnd"/>
-      <w:r>
-        <w:rPr>
-          <w:rFonts w:ascii="Arial" w:hAnsi="Arial" w:cs="Arial"/>
-        </w:rPr>
-        <w:t xml:space="preserve"> </w:t>
+        <w:t xml:space="preserve"> provenant de l’ordinateur </w:t>
       </w:r>
       <w:r>
         <w:rPr>
@@ -8532,28 +8361,14 @@
           <w:rFonts w:ascii="Arial" w:hAnsi="Arial" w:cs="Arial"/>
         </w:rPr>
       </w:pPr>
-      <w:bookmarkStart w:id="32" w:name="_Toc352768791"/>
-      <w:r>
-        <w:rPr>
-          <w:rFonts w:ascii="Arial" w:hAnsi="Arial" w:cs="Arial"/>
-        </w:rPr>
-        <w:t xml:space="preserve">Pouvoir intercepter et </w:t>
-      </w:r>
-      <w:proofErr w:type="spellStart"/>
-      <w:r>
-        <w:rPr>
-          <w:rFonts w:ascii="Arial" w:hAnsi="Arial" w:cs="Arial"/>
-        </w:rPr>
-        <w:t>rerouter</w:t>
-      </w:r>
-      <w:proofErr w:type="spellEnd"/>
-      <w:r>
-        <w:rPr>
-          <w:rFonts w:ascii="Arial" w:hAnsi="Arial" w:cs="Arial"/>
-        </w:rPr>
-        <w:t xml:space="preserve"> les paquets avant le 29/04</w:t>
-      </w:r>
-      <w:bookmarkEnd w:id="32"/>
+      <w:bookmarkStart w:id="33" w:name="_Toc352768791"/>
+      <w:r>
+        <w:rPr>
+          <w:rFonts w:ascii="Arial" w:hAnsi="Arial" w:cs="Arial"/>
+        </w:rPr>
+        <w:t>Pouvoir intercepter et rerouter les paquets avant le 29/04</w:t>
+      </w:r>
+      <w:bookmarkEnd w:id="33"/>
     </w:p>
     <w:p>
       <w:pPr>
@@ -8570,21 +8385,7 @@
         <w:rPr>
           <w:rFonts w:ascii="Arial" w:hAnsi="Arial" w:cs="Arial"/>
         </w:rPr>
-        <w:t xml:space="preserve">Pouvoir lire et interpréter les paquets à l’aide de la librairie </w:t>
-      </w:r>
-      <w:proofErr w:type="spellStart"/>
-      <w:r>
-        <w:rPr>
-          <w:rFonts w:ascii="Arial" w:hAnsi="Arial" w:cs="Arial"/>
-        </w:rPr>
-        <w:t>libpcap</w:t>
-      </w:r>
-      <w:proofErr w:type="spellEnd"/>
-      <w:r>
-        <w:rPr>
-          <w:rFonts w:ascii="Arial" w:hAnsi="Arial" w:cs="Arial"/>
-        </w:rPr>
-        <w:t>.</w:t>
+        <w:t>Pouvoir lire et interpréter les paquets à l’aide de la librairie libpcap.</w:t>
       </w:r>
     </w:p>
     <w:p>
@@ -8618,14 +8419,14 @@
           <w:rFonts w:ascii="Arial" w:hAnsi="Arial" w:cs="Arial"/>
         </w:rPr>
       </w:pPr>
-      <w:bookmarkStart w:id="33" w:name="_Toc352768792"/>
+      <w:bookmarkStart w:id="34" w:name="_Toc352768792"/>
       <w:r>
         <w:rPr>
           <w:rFonts w:ascii="Arial" w:hAnsi="Arial" w:cs="Arial"/>
         </w:rPr>
         <w:t>Création d’une interface graphique avant le 03/05</w:t>
       </w:r>
-      <w:bookmarkEnd w:id="33"/>
+      <w:bookmarkEnd w:id="34"/>
     </w:p>
     <w:p>
       <w:pPr>
@@ -8654,21 +8455,7 @@
         <w:rPr>
           <w:rFonts w:ascii="Arial" w:hAnsi="Arial" w:cs="Arial"/>
         </w:rPr>
-        <w:t xml:space="preserve">e </w:t>
-      </w:r>
-      <w:proofErr w:type="spellStart"/>
-      <w:r>
-        <w:rPr>
-          <w:rFonts w:ascii="Arial" w:hAnsi="Arial" w:cs="Arial"/>
-        </w:rPr>
-        <w:t>Curses</w:t>
-      </w:r>
-      <w:proofErr w:type="spellEnd"/>
-      <w:r>
-        <w:rPr>
-          <w:rFonts w:ascii="Arial" w:hAnsi="Arial" w:cs="Arial"/>
-        </w:rPr>
-        <w:t xml:space="preserve"> pour créer l’interface en PERL.</w:t>
+        <w:t>e Curses pour créer l’interface en PERL.</w:t>
       </w:r>
     </w:p>
     <w:p>
@@ -8702,14 +8489,14 @@
           <w:rFonts w:ascii="Arial" w:hAnsi="Arial" w:cs="Arial"/>
         </w:rPr>
       </w:pPr>
-      <w:bookmarkStart w:id="34" w:name="_Toc352768793"/>
+      <w:bookmarkStart w:id="35" w:name="_Toc352768793"/>
       <w:r>
         <w:rPr>
           <w:rFonts w:ascii="Arial" w:hAnsi="Arial" w:cs="Arial"/>
         </w:rPr>
         <w:t>Pouvoir obtenir les mots de passe transitant en clair avant le 06/05</w:t>
       </w:r>
-      <w:bookmarkEnd w:id="34"/>
+      <w:bookmarkEnd w:id="35"/>
     </w:p>
     <w:p>
       <w:pPr>
@@ -8760,14 +8547,14 @@
           <w:rFonts w:ascii="Arial" w:hAnsi="Arial" w:cs="Arial"/>
         </w:rPr>
       </w:pPr>
-      <w:bookmarkStart w:id="35" w:name="_Toc352768794"/>
+      <w:bookmarkStart w:id="36" w:name="_Toc352768794"/>
       <w:r>
         <w:rPr>
           <w:rFonts w:ascii="Arial" w:hAnsi="Arial" w:cs="Arial"/>
         </w:rPr>
         <w:t>Pouvoir modifier les réponses DNS avant le 15/05</w:t>
       </w:r>
-      <w:bookmarkEnd w:id="35"/>
+      <w:bookmarkEnd w:id="36"/>
     </w:p>
     <w:p>
       <w:pPr>
@@ -8806,14 +8593,14 @@
           <w:rFonts w:ascii="Arial" w:hAnsi="Arial" w:cs="Arial"/>
         </w:rPr>
       </w:pPr>
-      <w:bookmarkStart w:id="36" w:name="_Toc352768795"/>
+      <w:bookmarkStart w:id="37" w:name="_Toc352768795"/>
       <w:r>
         <w:rPr>
           <w:rFonts w:ascii="Arial" w:hAnsi="Arial" w:cs="Arial"/>
         </w:rPr>
         <w:t>Pouvoir intégrer les cookies de la « victime » automatiquement sur la machine attaquante avant le 23/05.</w:t>
       </w:r>
-      <w:bookmarkEnd w:id="36"/>
+      <w:bookmarkEnd w:id="37"/>
     </w:p>
     <w:p>
       <w:pPr>
@@ -8876,7 +8663,7 @@
           <w:rFonts w:ascii="Arial" w:hAnsi="Arial" w:cs="Arial"/>
         </w:rPr>
       </w:pPr>
-      <w:bookmarkStart w:id="37" w:name="_Toc352768796"/>
+      <w:bookmarkStart w:id="38" w:name="_Toc352768796"/>
       <w:r>
         <w:rPr>
           <w:rFonts w:ascii="Arial" w:hAnsi="Arial" w:cs="Arial"/>
@@ -8884,7 +8671,7 @@
         <w:lastRenderedPageBreak/>
         <w:t>Affichage des pages web visitées avant le 30/05.</w:t>
       </w:r>
-      <w:bookmarkEnd w:id="37"/>
+      <w:bookmarkEnd w:id="38"/>
     </w:p>
     <w:p>
       <w:pPr>
@@ -8953,7 +8740,7 @@
           <w:rFonts w:ascii="Arial" w:hAnsi="Arial" w:cs="Arial"/>
         </w:rPr>
       </w:pPr>
-      <w:bookmarkStart w:id="38" w:name="_Toc352768797"/>
+      <w:bookmarkStart w:id="39" w:name="_Toc352768797"/>
       <w:r>
         <w:rPr>
           <w:rFonts w:ascii="Arial" w:hAnsi="Arial" w:cs="Arial"/>
@@ -8964,21 +8751,7 @@
         <w:rPr>
           <w:rFonts w:ascii="Arial" w:hAnsi="Arial" w:cs="Arial"/>
         </w:rPr>
-        <w:t xml:space="preserve">ansmissions </w:t>
-      </w:r>
-      <w:proofErr w:type="spellStart"/>
-      <w:r>
-        <w:rPr>
-          <w:rFonts w:ascii="Arial" w:hAnsi="Arial" w:cs="Arial"/>
-        </w:rPr>
-        <w:t>VoIP</w:t>
-      </w:r>
-      <w:proofErr w:type="spellEnd"/>
-      <w:r>
-        <w:rPr>
-          <w:rFonts w:ascii="Arial" w:hAnsi="Arial" w:cs="Arial"/>
-        </w:rPr>
-        <w:t xml:space="preserve"> avant le 05/06</w:t>
+        <w:t>ansmissions VoIP avant le 05/06</w:t>
       </w:r>
       <w:r>
         <w:rPr>
@@ -8986,7 +8759,7 @@
         </w:rPr>
         <w:t>.</w:t>
       </w:r>
-      <w:bookmarkEnd w:id="38"/>
+      <w:bookmarkEnd w:id="39"/>
     </w:p>
     <w:p>
       <w:pPr>
@@ -9003,21 +8776,7 @@
         <w:rPr>
           <w:rFonts w:ascii="Arial" w:hAnsi="Arial" w:cs="Arial"/>
         </w:rPr>
-        <w:t xml:space="preserve">Etre capable de détecter lorsqu’un appel </w:t>
-      </w:r>
-      <w:proofErr w:type="spellStart"/>
-      <w:r>
-        <w:rPr>
-          <w:rFonts w:ascii="Arial" w:hAnsi="Arial" w:cs="Arial"/>
-        </w:rPr>
-        <w:t>VoIP</w:t>
-      </w:r>
-      <w:proofErr w:type="spellEnd"/>
-      <w:r>
-        <w:rPr>
-          <w:rFonts w:ascii="Arial" w:hAnsi="Arial" w:cs="Arial"/>
-        </w:rPr>
-        <w:t xml:space="preserve"> débute.</w:t>
+        <w:t>Etre capable de détecter lorsqu’un appel VoIP débute.</w:t>
       </w:r>
     </w:p>
     <w:p>
@@ -9045,14 +8804,14 @@
           <w:rFonts w:ascii="Arial" w:hAnsi="Arial" w:cs="Arial"/>
         </w:rPr>
       </w:pPr>
-      <w:bookmarkStart w:id="39" w:name="_Toc352768798"/>
+      <w:bookmarkStart w:id="40" w:name="_Toc352768798"/>
       <w:r>
         <w:rPr>
           <w:rFonts w:ascii="Arial" w:hAnsi="Arial" w:cs="Arial"/>
         </w:rPr>
         <w:t>Pouvoir générer de faux certificats automatiquement avant le 13/06.</w:t>
       </w:r>
-      <w:bookmarkEnd w:id="39"/>
+      <w:bookmarkEnd w:id="40"/>
     </w:p>
     <w:p>
       <w:pPr>
@@ -9118,18 +8877,18 @@
           <w:rFonts w:ascii="Arial" w:hAnsi="Arial" w:cs="Arial"/>
         </w:rPr>
       </w:pPr>
-      <w:bookmarkStart w:id="40" w:name="_Toc257966719"/>
-      <w:bookmarkStart w:id="41" w:name="_Toc258849545"/>
-      <w:bookmarkStart w:id="42" w:name="_Toc352768799"/>
+      <w:bookmarkStart w:id="41" w:name="_Toc257966719"/>
+      <w:bookmarkStart w:id="42" w:name="_Toc258849545"/>
+      <w:bookmarkStart w:id="43" w:name="_Toc352768799"/>
       <w:r>
         <w:rPr>
           <w:rFonts w:ascii="Arial" w:hAnsi="Arial" w:cs="Arial"/>
         </w:rPr>
         <w:t>Autres spécifications non fonctionnelles</w:t>
       </w:r>
-      <w:bookmarkEnd w:id="40"/>
       <w:bookmarkEnd w:id="41"/>
       <w:bookmarkEnd w:id="42"/>
+      <w:bookmarkEnd w:id="43"/>
     </w:p>
     <w:p>
       <w:pPr>
@@ -9138,20 +8897,20 @@
           <w:rFonts w:ascii="Arial" w:hAnsi="Arial" w:cs="Arial"/>
         </w:rPr>
       </w:pPr>
-      <w:bookmarkStart w:id="43" w:name="_Toc257966711"/>
-      <w:bookmarkStart w:id="44" w:name="_Toc258849537"/>
-      <w:bookmarkStart w:id="45" w:name="_Toc352768800"/>
-      <w:bookmarkStart w:id="46" w:name="_Toc257966712"/>
-      <w:bookmarkStart w:id="47" w:name="_Toc258849538"/>
+      <w:bookmarkStart w:id="44" w:name="_Toc257966711"/>
+      <w:bookmarkStart w:id="45" w:name="_Toc258849537"/>
+      <w:bookmarkStart w:id="46" w:name="_Toc352768800"/>
+      <w:bookmarkStart w:id="47" w:name="_Toc257966712"/>
+      <w:bookmarkStart w:id="48" w:name="_Toc258849538"/>
       <w:r>
         <w:rPr>
           <w:rFonts w:ascii="Arial" w:hAnsi="Arial" w:cs="Arial"/>
         </w:rPr>
         <w:t>Environnement opérationnel</w:t>
       </w:r>
-      <w:bookmarkEnd w:id="43"/>
       <w:bookmarkEnd w:id="44"/>
       <w:bookmarkEnd w:id="45"/>
+      <w:bookmarkEnd w:id="46"/>
     </w:p>
     <w:p>
       <w:r>
@@ -9165,22 +8924,22 @@
           <w:rFonts w:ascii="Arial" w:hAnsi="Arial" w:cs="Arial"/>
         </w:rPr>
       </w:pPr>
-      <w:bookmarkStart w:id="48" w:name="_Toc352768801"/>
+      <w:bookmarkStart w:id="49" w:name="_Toc352768801"/>
       <w:r>
         <w:rPr>
           <w:rFonts w:ascii="Arial" w:hAnsi="Arial" w:cs="Arial"/>
         </w:rPr>
         <w:t xml:space="preserve">Contraintes </w:t>
       </w:r>
-      <w:bookmarkEnd w:id="46"/>
       <w:bookmarkEnd w:id="47"/>
+      <w:bookmarkEnd w:id="48"/>
       <w:r>
         <w:rPr>
           <w:rFonts w:ascii="Arial" w:hAnsi="Arial" w:cs="Arial"/>
         </w:rPr>
         <w:t>d’organisation et temporelles</w:t>
       </w:r>
-      <w:bookmarkEnd w:id="48"/>
+      <w:bookmarkEnd w:id="49"/>
     </w:p>
     <w:p>
       <w:pPr>
@@ -9195,21 +8954,7 @@
         <w:rPr>
           <w:rFonts w:ascii="Arial" w:hAnsi="Arial" w:cs="Arial"/>
         </w:rPr>
-        <w:t xml:space="preserve">Les sources du programme SITM doivent être modifiables simultanément, c’est pour cette raison que nous mettons en place un système de gestion de version en ligne, </w:t>
-      </w:r>
-      <w:proofErr w:type="spellStart"/>
-      <w:r>
-        <w:rPr>
-          <w:rFonts w:ascii="Arial" w:hAnsi="Arial" w:cs="Arial"/>
-        </w:rPr>
-        <w:t>GitHub</w:t>
-      </w:r>
-      <w:proofErr w:type="spellEnd"/>
-      <w:r>
-        <w:rPr>
-          <w:rFonts w:ascii="Arial" w:hAnsi="Arial" w:cs="Arial"/>
-        </w:rPr>
-        <w:t>.</w:t>
+        <w:t>Les sources du programme SITM doivent être modifiables simultanément, c’est pour cette raison que nous mettons en place un système de gestion de version en ligne, GitHub.</w:t>
       </w:r>
     </w:p>
     <w:p>
@@ -9253,49 +8998,12 @@
           <w:rFonts w:ascii="Arial" w:hAnsi="Arial" w:cs="Arial"/>
         </w:rPr>
       </w:pPr>
-      <w:bookmarkStart w:id="49" w:name="_Toc352768802"/>
+      <w:bookmarkStart w:id="50" w:name="_Toc352768802"/>
       <w:r>
         <w:rPr>
           <w:rFonts w:ascii="Arial" w:hAnsi="Arial" w:cs="Arial"/>
         </w:rPr>
         <w:t>Contraintes de sécurité</w:t>
-      </w:r>
-      <w:bookmarkEnd w:id="49"/>
-    </w:p>
-    <w:p>
-      <w:pPr>
-        <w:rPr>
-          <w:rFonts w:ascii="Arial" w:hAnsi="Arial" w:cs="Arial"/>
-        </w:rPr>
-      </w:pPr>
-      <w:r>
-        <w:rPr>
-          <w:rFonts w:ascii="Arial" w:hAnsi="Arial" w:cs="Arial"/>
-        </w:rPr>
-        <w:t xml:space="preserve">Nous devons éviter lors de la phase de test d’utiliser le réseau IN’TECH INFO car SITM est un programme dangereux modifiant le routage des ordinateurs d’un réseau. Afin d’éviter ce problème, nous devrons mettre en place notre propre réseau local. </w:t>
-      </w:r>
-    </w:p>
-    <w:p>
-      <w:pPr>
-        <w:pStyle w:val="Titre2"/>
-        <w:rPr>
-          <w:rFonts w:ascii="Arial" w:hAnsi="Arial" w:cs="Arial"/>
-        </w:rPr>
-      </w:pPr>
-      <w:bookmarkStart w:id="50" w:name="_Toc352768803"/>
-      <w:bookmarkStart w:id="51" w:name="_Toc257966720"/>
-      <w:bookmarkStart w:id="52" w:name="_Toc258849546"/>
-      <w:r>
-        <w:rPr>
-          <w:rFonts w:ascii="Arial" w:hAnsi="Arial" w:cs="Arial"/>
-        </w:rPr>
-        <w:t>Documents pour les participants</w:t>
-      </w:r>
-      <w:r>
-        <w:rPr>
-          <w:rFonts w:ascii="Arial" w:hAnsi="Arial" w:cs="Arial"/>
-        </w:rPr>
-        <w:t xml:space="preserve"> (ou clients ou abonnés…)</w:t>
       </w:r>
       <w:bookmarkEnd w:id="50"/>
     </w:p>
@@ -9309,7 +9017,7 @@
         <w:rPr>
           <w:rFonts w:ascii="Arial" w:hAnsi="Arial" w:cs="Arial"/>
         </w:rPr>
-        <w:t>Code source du programme &amp; manuel d’utilisation du programme.</w:t>
+        <w:t xml:space="preserve">Nous devons éviter lors de la phase de test d’utiliser le réseau IN’TECH INFO car SITM est un programme dangereux modifiant le routage des ordinateurs d’un réseau. Afin d’éviter ce problème, nous devrons mettre en place notre propre réseau local. </w:t>
       </w:r>
     </w:p>
     <w:p>
@@ -9319,16 +9027,22 @@
           <w:rFonts w:ascii="Arial" w:hAnsi="Arial" w:cs="Arial"/>
         </w:rPr>
       </w:pPr>
-      <w:bookmarkStart w:id="53" w:name="_Toc352768804"/>
+      <w:bookmarkStart w:id="51" w:name="_Toc352768803"/>
+      <w:bookmarkStart w:id="52" w:name="_Toc257966720"/>
+      <w:bookmarkStart w:id="53" w:name="_Toc258849546"/>
+      <w:r>
+        <w:rPr>
+          <w:rFonts w:ascii="Arial" w:hAnsi="Arial" w:cs="Arial"/>
+        </w:rPr>
+        <w:t>Documents pour les participants</w:t>
+      </w:r>
+      <w:r>
+        <w:rPr>
+          <w:rFonts w:ascii="Arial" w:hAnsi="Arial" w:cs="Arial"/>
+        </w:rPr>
+        <w:t xml:space="preserve"> (ou clients ou abonnés…)</w:t>
+      </w:r>
       <w:bookmarkEnd w:id="51"/>
-      <w:bookmarkEnd w:id="52"/>
-      <w:r>
-        <w:rPr>
-          <w:rFonts w:ascii="Arial" w:hAnsi="Arial" w:cs="Arial"/>
-        </w:rPr>
-        <w:t>Attributs de qualité</w:t>
-      </w:r>
-      <w:bookmarkEnd w:id="53"/>
     </w:p>
     <w:p>
       <w:pPr>
@@ -9340,21 +9054,26 @@
         <w:rPr>
           <w:rFonts w:ascii="Arial" w:hAnsi="Arial" w:cs="Arial"/>
         </w:rPr>
-        <w:t>Le programme devra être fonctionnel sur la grande majorité des distributions Linux, devra être portable et ne devra pas utiliser un grand nombre de dépendances.</w:t>
+        <w:t>Code source du programme &amp; manuel d’utilisation du programme.</w:t>
       </w:r>
     </w:p>
     <w:p>
       <w:pPr>
-        <w:rPr>
-          <w:rFonts w:ascii="Arial" w:hAnsi="Arial" w:cs="Arial"/>
-        </w:rPr>
-      </w:pPr>
-      <w:r>
-        <w:rPr>
-          <w:rFonts w:ascii="Arial" w:hAnsi="Arial" w:cs="Arial"/>
-        </w:rPr>
-        <w:t>SITM devra être rapide, stable, léger et surtout efficace.</w:t>
-      </w:r>
+        <w:pStyle w:val="Titre2"/>
+        <w:rPr>
+          <w:rFonts w:ascii="Arial" w:hAnsi="Arial" w:cs="Arial"/>
+        </w:rPr>
+      </w:pPr>
+      <w:bookmarkStart w:id="54" w:name="_Toc352768804"/>
+      <w:bookmarkEnd w:id="52"/>
+      <w:bookmarkEnd w:id="53"/>
+      <w:r>
+        <w:rPr>
+          <w:rFonts w:ascii="Arial" w:hAnsi="Arial" w:cs="Arial"/>
+        </w:rPr>
+        <w:t>Attributs de qualité</w:t>
+      </w:r>
+      <w:bookmarkEnd w:id="54"/>
     </w:p>
     <w:p>
       <w:pPr>
@@ -9366,13 +9085,7 @@
         <w:rPr>
           <w:rFonts w:ascii="Arial" w:hAnsi="Arial" w:cs="Arial"/>
         </w:rPr>
-        <w:t xml:space="preserve">Le programme devra disposer de nombreuses fonctionnalités </w:t>
-      </w:r>
-      <w:r>
-        <w:rPr>
-          <w:rFonts w:ascii="Arial" w:hAnsi="Arial" w:cs="Arial"/>
-        </w:rPr>
-        <w:t>configurables en fonction des besoins de l’utilisateur.</w:t>
+        <w:t>Le programme devra être fonctionnel sur la grande majorité des distributions Linux, devra être portable et ne devra pas utiliser un grand nombre de dépendances.</w:t>
       </w:r>
     </w:p>
     <w:p>
@@ -9381,17 +9094,49 @@
           <w:rFonts w:ascii="Arial" w:hAnsi="Arial" w:cs="Arial"/>
         </w:rPr>
       </w:pPr>
+      <w:r>
+        <w:rPr>
+          <w:rFonts w:ascii="Arial" w:hAnsi="Arial" w:cs="Arial"/>
+        </w:rPr>
+        <w:t>SITM devra être rapide, stable, léger et surtout efficace.</w:t>
+      </w:r>
     </w:p>
     <w:p>
       <w:pPr>
+        <w:rPr>
+          <w:rFonts w:ascii="Arial" w:hAnsi="Arial" w:cs="Arial"/>
+        </w:rPr>
+      </w:pPr>
+      <w:r>
+        <w:rPr>
+          <w:rFonts w:ascii="Arial" w:hAnsi="Arial" w:cs="Arial"/>
+        </w:rPr>
+        <w:t xml:space="preserve">Le programme devra disposer de nombreuses fonctionnalités </w:t>
+      </w:r>
+      <w:r>
+        <w:rPr>
+          <w:rFonts w:ascii="Arial" w:hAnsi="Arial" w:cs="Arial"/>
+        </w:rPr>
+        <w:t>configurables en fonction des besoins de l’utilisateur.</w:t>
+      </w:r>
+    </w:p>
+    <w:p>
+      <w:pPr>
+        <w:rPr>
+          <w:rFonts w:ascii="Arial" w:hAnsi="Arial" w:cs="Arial"/>
+        </w:rPr>
+      </w:pPr>
+    </w:p>
+    <w:p>
+      <w:pPr>
         <w:pStyle w:val="Titre2"/>
         <w:rPr>
           <w:rFonts w:ascii="Arial" w:hAnsi="Arial" w:cs="Arial"/>
         </w:rPr>
       </w:pPr>
-      <w:bookmarkStart w:id="54" w:name="_Toc257966722"/>
-      <w:bookmarkStart w:id="55" w:name="_Toc258849548"/>
-      <w:bookmarkStart w:id="56" w:name="_Toc352768805"/>
+      <w:bookmarkStart w:id="55" w:name="_Toc257966722"/>
+      <w:bookmarkStart w:id="56" w:name="_Toc258849548"/>
+      <w:bookmarkStart w:id="57" w:name="_Toc352768805"/>
       <w:r>
         <w:rPr>
           <w:rFonts w:ascii="Arial" w:hAnsi="Arial" w:cs="Arial"/>
@@ -9399,9 +9144,9 @@
         <w:lastRenderedPageBreak/>
         <w:t>Exigences de sécurité</w:t>
       </w:r>
-      <w:bookmarkEnd w:id="54"/>
       <w:bookmarkEnd w:id="55"/>
       <w:bookmarkEnd w:id="56"/>
+      <w:bookmarkEnd w:id="57"/>
       <w:r>
         <w:rPr>
           <w:rFonts w:ascii="Arial" w:hAnsi="Arial" w:cs="Arial"/>
@@ -9439,14 +9184,14 @@
           <w:rFonts w:ascii="Arial" w:hAnsi="Arial" w:cs="Arial"/>
         </w:rPr>
       </w:pPr>
-      <w:bookmarkStart w:id="57" w:name="_Toc352768806"/>
+      <w:bookmarkStart w:id="58" w:name="_Toc352768806"/>
       <w:r>
         <w:rPr>
           <w:rFonts w:ascii="Arial" w:hAnsi="Arial" w:cs="Arial"/>
         </w:rPr>
         <w:t>Exigences financières</w:t>
       </w:r>
-      <w:bookmarkEnd w:id="57"/>
+      <w:bookmarkEnd w:id="58"/>
     </w:p>
     <w:p>
       <w:pPr>
@@ -9454,7 +9199,6 @@
           <w:rFonts w:ascii="Arial" w:hAnsi="Arial" w:cs="Arial"/>
         </w:rPr>
       </w:pPr>
-      <w:bookmarkStart w:id="58" w:name="_GoBack"/>
       <w:r>
         <w:rPr>
           <w:rFonts w:ascii="Arial" w:hAnsi="Arial" w:cs="Arial"/>
@@ -9468,7 +9212,6 @@
         <w:t>.</w:t>
       </w:r>
     </w:p>
-    <w:bookmarkEnd w:id="58"/>
     <w:p>
       <w:pPr>
         <w:rPr>
@@ -9477,7 +9220,7 @@
       </w:pPr>
     </w:p>
     <w:sectPr>
-      <w:footerReference w:type="default" r:id="rId10"/>
+      <w:footerReference w:type="default" r:id="rId9"/>
       <w:pgSz w:w="11906" w:h="16838"/>
       <w:pgMar w:top="1247" w:right="1417" w:bottom="709" w:left="1417" w:header="708" w:footer="708" w:gutter="0"/>
       <w:cols w:space="708"/>
@@ -9489,7 +9232,7 @@
 </file>
 
 <file path=word/endnotes.xml><?xml version="1.0" encoding="utf-8"?>
-<w:endnotes xmlns:wpc="http://schemas.microsoft.com/office/word/2010/wordprocessingCanvas" xmlns:mc="http://schemas.openxmlformats.org/markup-compatibility/2006" xmlns:o="urn:schemas-microsoft-com:office:office" xmlns:r="http://schemas.openxmlformats.org/officeDocument/2006/relationships" xmlns:m="http://schemas.openxmlformats.org/officeDocument/2006/math" xmlns:v="urn:schemas-microsoft-com:vml" xmlns:wp14="http://schemas.microsoft.com/office/word/2010/wordprocessingDrawing" xmlns:wp="http://schemas.openxmlformats.org/drawingml/2006/wordprocessingDrawing" xmlns:w10="urn:schemas-microsoft-com:office:word" xmlns:w="http://schemas.openxmlformats.org/wordprocessingml/2006/main" xmlns:w14="http://schemas.microsoft.com/office/word/2010/wordml" xmlns:wpg="http://schemas.microsoft.com/office/word/2010/wordprocessingGroup" xmlns:wpi="http://schemas.microsoft.com/office/word/2010/wordprocessingInk" xmlns:wne="http://schemas.microsoft.com/office/word/2006/wordml" xmlns:wps="http://schemas.microsoft.com/office/word/2010/wordprocessingShape" mc:Ignorable="w14 wp14">
+<w:endnotes xmlns:wpc="http://schemas.microsoft.com/office/word/2010/wordprocessingCanvas" xmlns:mc="http://schemas.openxmlformats.org/markup-compatibility/2006" xmlns:o="urn:schemas-microsoft-com:office:office" xmlns:r="http://schemas.openxmlformats.org/officeDocument/2006/relationships" xmlns:m="http://schemas.openxmlformats.org/officeDocument/2006/math" xmlns:v="urn:schemas-microsoft-com:vml" xmlns:wp14="http://schemas.microsoft.com/office/word/2010/wordprocessingDrawing" xmlns:wp="http://schemas.openxmlformats.org/drawingml/2006/wordprocessingDrawing" xmlns:w10="urn:schemas-microsoft-com:office:word" xmlns:w="http://schemas.openxmlformats.org/wordprocessingml/2006/main" xmlns:w14="http://schemas.microsoft.com/office/word/2010/wordml" xmlns:w15="http://schemas.microsoft.com/office/word/2012/wordml" xmlns:wpg="http://schemas.microsoft.com/office/word/2010/wordprocessingGroup" xmlns:wpi="http://schemas.microsoft.com/office/word/2010/wordprocessingInk" xmlns:wne="http://schemas.microsoft.com/office/word/2006/wordml" xmlns:wps="http://schemas.microsoft.com/office/word/2010/wordprocessingShape" mc:Ignorable="w14 w15 wp14">
   <w:endnote w:type="separator" w:id="-1">
     <w:p>
       <w:pPr>
@@ -9514,7 +9257,7 @@
 </file>
 
 <file path=word/footer1.xml><?xml version="1.0" encoding="utf-8"?>
-<w:ftr xmlns:wpc="http://schemas.microsoft.com/office/word/2010/wordprocessingCanvas" xmlns:mc="http://schemas.openxmlformats.org/markup-compatibility/2006" xmlns:o="urn:schemas-microsoft-com:office:office" xmlns:r="http://schemas.openxmlformats.org/officeDocument/2006/relationships" xmlns:m="http://schemas.openxmlformats.org/officeDocument/2006/math" xmlns:v="urn:schemas-microsoft-com:vml" xmlns:wp14="http://schemas.microsoft.com/office/word/2010/wordprocessingDrawing" xmlns:wp="http://schemas.openxmlformats.org/drawingml/2006/wordprocessingDrawing" xmlns:w10="urn:schemas-microsoft-com:office:word" xmlns:w="http://schemas.openxmlformats.org/wordprocessingml/2006/main" xmlns:w14="http://schemas.microsoft.com/office/word/2010/wordml" xmlns:wpg="http://schemas.microsoft.com/office/word/2010/wordprocessingGroup" xmlns:wpi="http://schemas.microsoft.com/office/word/2010/wordprocessingInk" xmlns:wne="http://schemas.microsoft.com/office/word/2006/wordml" xmlns:wps="http://schemas.microsoft.com/office/word/2010/wordprocessingShape" mc:Ignorable="w14 wp14">
+<w:ftr xmlns:wpc="http://schemas.microsoft.com/office/word/2010/wordprocessingCanvas" xmlns:mc="http://schemas.openxmlformats.org/markup-compatibility/2006" xmlns:o="urn:schemas-microsoft-com:office:office" xmlns:r="http://schemas.openxmlformats.org/officeDocument/2006/relationships" xmlns:m="http://schemas.openxmlformats.org/officeDocument/2006/math" xmlns:v="urn:schemas-microsoft-com:vml" xmlns:wp14="http://schemas.microsoft.com/office/word/2010/wordprocessingDrawing" xmlns:wp="http://schemas.openxmlformats.org/drawingml/2006/wordprocessingDrawing" xmlns:w10="urn:schemas-microsoft-com:office:word" xmlns:w="http://schemas.openxmlformats.org/wordprocessingml/2006/main" xmlns:w14="http://schemas.microsoft.com/office/word/2010/wordml" xmlns:w15="http://schemas.microsoft.com/office/word/2012/wordml" xmlns:wpg="http://schemas.microsoft.com/office/word/2010/wordprocessingGroup" xmlns:wpi="http://schemas.microsoft.com/office/word/2010/wordprocessingInk" xmlns:wne="http://schemas.microsoft.com/office/word/2006/wordml" xmlns:wps="http://schemas.microsoft.com/office/word/2010/wordprocessingShape" mc:Ignorable="w14 w15 wp14">
   <w:sdt>
     <w:sdtPr>
       <w:id w:val="1605861"/>
@@ -9543,7 +9286,7 @@
           <w:rPr>
             <w:noProof/>
           </w:rPr>
-          <w:t>5</w:t>
+          <w:t>4</w:t>
         </w:r>
         <w:r>
           <w:rPr>
@@ -9558,7 +9301,7 @@
 </file>
 
 <file path=word/footnotes.xml><?xml version="1.0" encoding="utf-8"?>
-<w:footnotes xmlns:wpc="http://schemas.microsoft.com/office/word/2010/wordprocessingCanvas" xmlns:mc="http://schemas.openxmlformats.org/markup-compatibility/2006" xmlns:o="urn:schemas-microsoft-com:office:office" xmlns:r="http://schemas.openxmlformats.org/officeDocument/2006/relationships" xmlns:m="http://schemas.openxmlformats.org/officeDocument/2006/math" xmlns:v="urn:schemas-microsoft-com:vml" xmlns:wp14="http://schemas.microsoft.com/office/word/2010/wordprocessingDrawing" xmlns:wp="http://schemas.openxmlformats.org/drawingml/2006/wordprocessingDrawing" xmlns:w10="urn:schemas-microsoft-com:office:word" xmlns:w="http://schemas.openxmlformats.org/wordprocessingml/2006/main" xmlns:w14="http://schemas.microsoft.com/office/word/2010/wordml" xmlns:wpg="http://schemas.microsoft.com/office/word/2010/wordprocessingGroup" xmlns:wpi="http://schemas.microsoft.com/office/word/2010/wordprocessingInk" xmlns:wne="http://schemas.microsoft.com/office/word/2006/wordml" xmlns:wps="http://schemas.microsoft.com/office/word/2010/wordprocessingShape" mc:Ignorable="w14 wp14">
+<w:footnotes xmlns:wpc="http://schemas.microsoft.com/office/word/2010/wordprocessingCanvas" xmlns:mc="http://schemas.openxmlformats.org/markup-compatibility/2006" xmlns:o="urn:schemas-microsoft-com:office:office" xmlns:r="http://schemas.openxmlformats.org/officeDocument/2006/relationships" xmlns:m="http://schemas.openxmlformats.org/officeDocument/2006/math" xmlns:v="urn:schemas-microsoft-com:vml" xmlns:wp14="http://schemas.microsoft.com/office/word/2010/wordprocessingDrawing" xmlns:wp="http://schemas.openxmlformats.org/drawingml/2006/wordprocessingDrawing" xmlns:w10="urn:schemas-microsoft-com:office:word" xmlns:w="http://schemas.openxmlformats.org/wordprocessingml/2006/main" xmlns:w14="http://schemas.microsoft.com/office/word/2010/wordml" xmlns:w15="http://schemas.microsoft.com/office/word/2012/wordml" xmlns:wpg="http://schemas.microsoft.com/office/word/2010/wordprocessingGroup" xmlns:wpi="http://schemas.microsoft.com/office/word/2010/wordprocessingInk" xmlns:wne="http://schemas.microsoft.com/office/word/2006/wordml" xmlns:wps="http://schemas.microsoft.com/office/word/2010/wordprocessingShape" mc:Ignorable="w14 w15 wp14">
   <w:footnote w:type="separator" w:id="-1">
     <w:p>
       <w:pPr>
@@ -9583,7 +9326,7 @@
 </file>
 
 <file path=word/numbering.xml><?xml version="1.0" encoding="utf-8"?>
-<w:numbering xmlns:wpc="http://schemas.microsoft.com/office/word/2010/wordprocessingCanvas" xmlns:mc="http://schemas.openxmlformats.org/markup-compatibility/2006" xmlns:o="urn:schemas-microsoft-com:office:office" xmlns:r="http://schemas.openxmlformats.org/officeDocument/2006/relationships" xmlns:m="http://schemas.openxmlformats.org/officeDocument/2006/math" xmlns:v="urn:schemas-microsoft-com:vml" xmlns:wp14="http://schemas.microsoft.com/office/word/2010/wordprocessingDrawing" xmlns:wp="http://schemas.openxmlformats.org/drawingml/2006/wordprocessingDrawing" xmlns:w10="urn:schemas-microsoft-com:office:word" xmlns:w="http://schemas.openxmlformats.org/wordprocessingml/2006/main" xmlns:w14="http://schemas.microsoft.com/office/word/2010/wordml" xmlns:wpg="http://schemas.microsoft.com/office/word/2010/wordprocessingGroup" xmlns:wpi="http://schemas.microsoft.com/office/word/2010/wordprocessingInk" xmlns:wne="http://schemas.microsoft.com/office/word/2006/wordml" xmlns:wps="http://schemas.microsoft.com/office/word/2010/wordprocessingShape" mc:Ignorable="w14 wp14">
+<w:numbering xmlns:wpc="http://schemas.microsoft.com/office/word/2010/wordprocessingCanvas" xmlns:mc="http://schemas.openxmlformats.org/markup-compatibility/2006" xmlns:o="urn:schemas-microsoft-com:office:office" xmlns:r="http://schemas.openxmlformats.org/officeDocument/2006/relationships" xmlns:m="http://schemas.openxmlformats.org/officeDocument/2006/math" xmlns:v="urn:schemas-microsoft-com:vml" xmlns:wp14="http://schemas.microsoft.com/office/word/2010/wordprocessingDrawing" xmlns:wp="http://schemas.openxmlformats.org/drawingml/2006/wordprocessingDrawing" xmlns:w10="urn:schemas-microsoft-com:office:word" xmlns:w="http://schemas.openxmlformats.org/wordprocessingml/2006/main" xmlns:w14="http://schemas.microsoft.com/office/word/2010/wordml" xmlns:w15="http://schemas.microsoft.com/office/word/2012/wordml" xmlns:wpg="http://schemas.microsoft.com/office/word/2010/wordprocessingGroup" xmlns:wpi="http://schemas.microsoft.com/office/word/2010/wordprocessingInk" xmlns:wne="http://schemas.microsoft.com/office/word/2006/wordml" xmlns:wps="http://schemas.microsoft.com/office/word/2010/wordprocessingShape" mc:Ignorable="w14 w15 wp14">
   <w:abstractNum w:abstractNumId="0">
     <w:nsid w:val="08973A61"/>
     <w:multiLevelType w:val="hybridMultilevel"/>
@@ -14093,7 +13836,7 @@
 </file>
 
 <file path=word/styles.xml><?xml version="1.0" encoding="utf-8"?>
-<w:styles xmlns:mc="http://schemas.openxmlformats.org/markup-compatibility/2006" xmlns:r="http://schemas.openxmlformats.org/officeDocument/2006/relationships" xmlns:w="http://schemas.openxmlformats.org/wordprocessingml/2006/main" xmlns:w14="http://schemas.microsoft.com/office/word/2010/wordml" mc:Ignorable="w14">
+<w:styles xmlns:mc="http://schemas.openxmlformats.org/markup-compatibility/2006" xmlns:r="http://schemas.openxmlformats.org/officeDocument/2006/relationships" xmlns:w="http://schemas.openxmlformats.org/wordprocessingml/2006/main" xmlns:w14="http://schemas.microsoft.com/office/word/2010/wordml" xmlns:w15="http://schemas.microsoft.com/office/word/2012/wordml" mc:Ignorable="w14 w15">
   <w:docDefaults>
     <w:rPrDefault>
       <w:rPr>
@@ -14103,146 +13846,378 @@
     </w:rPrDefault>
     <w:pPrDefault/>
   </w:docDefaults>
-  <w:latentStyles w:defLockedState="0" w:defUIPriority="99" w:defSemiHidden="1" w:defUnhideWhenUsed="1" w:defQFormat="0" w:count="267">
-    <w:lsdException w:name="Normal" w:locked="1" w:semiHidden="0" w:uiPriority="0" w:unhideWhenUsed="0" w:qFormat="1"/>
-    <w:lsdException w:name="heading 1" w:locked="1" w:semiHidden="0" w:uiPriority="0" w:unhideWhenUsed="0" w:qFormat="1"/>
-    <w:lsdException w:name="heading 2" w:locked="1" w:semiHidden="0" w:uiPriority="0" w:unhideWhenUsed="0" w:qFormat="1"/>
-    <w:lsdException w:name="heading 3" w:locked="1" w:semiHidden="0" w:uiPriority="0" w:unhideWhenUsed="0" w:qFormat="1"/>
-    <w:lsdException w:name="heading 4" w:locked="1" w:uiPriority="0" w:qFormat="1"/>
-    <w:lsdException w:name="heading 5" w:locked="1" w:uiPriority="0" w:qFormat="1"/>
-    <w:lsdException w:name="heading 6" w:locked="1" w:uiPriority="0" w:qFormat="1"/>
-    <w:lsdException w:name="heading 7" w:locked="1" w:uiPriority="0" w:qFormat="1"/>
-    <w:lsdException w:name="heading 8" w:locked="1" w:uiPriority="0" w:qFormat="1"/>
-    <w:lsdException w:name="heading 9" w:locked="1" w:uiPriority="0" w:qFormat="1"/>
-    <w:lsdException w:name="toc 1" w:locked="1" w:semiHidden="0" w:uiPriority="39" w:unhideWhenUsed="0"/>
-    <w:lsdException w:name="toc 2" w:locked="1" w:semiHidden="0" w:uiPriority="39" w:unhideWhenUsed="0"/>
-    <w:lsdException w:name="toc 3" w:locked="1" w:semiHidden="0" w:uiPriority="39" w:unhideWhenUsed="0"/>
-    <w:lsdException w:name="toc 4" w:locked="1" w:semiHidden="0" w:uiPriority="0" w:unhideWhenUsed="0"/>
-    <w:lsdException w:name="toc 5" w:locked="1" w:semiHidden="0" w:uiPriority="0" w:unhideWhenUsed="0"/>
-    <w:lsdException w:name="toc 6" w:locked="1" w:semiHidden="0" w:uiPriority="0" w:unhideWhenUsed="0"/>
-    <w:lsdException w:name="toc 7" w:locked="1" w:semiHidden="0" w:uiPriority="0" w:unhideWhenUsed="0"/>
-    <w:lsdException w:name="toc 8" w:locked="1" w:semiHidden="0" w:uiPriority="0" w:unhideWhenUsed="0"/>
-    <w:lsdException w:name="toc 9" w:locked="1" w:semiHidden="0" w:uiPriority="0" w:unhideWhenUsed="0"/>
-    <w:lsdException w:name="header" w:locked="1" w:semiHidden="0" w:uiPriority="0" w:unhideWhenUsed="0"/>
-    <w:lsdException w:name="caption" w:locked="1" w:uiPriority="0" w:qFormat="1"/>
-    <w:lsdException w:name="Title" w:locked="1" w:semiHidden="0" w:unhideWhenUsed="0" w:qFormat="1"/>
-    <w:lsdException w:name="Default Paragraph Font" w:locked="1" w:semiHidden="0" w:uiPriority="0" w:unhideWhenUsed="0"/>
-    <w:lsdException w:name="Body Text" w:locked="1" w:semiHidden="0" w:unhideWhenUsed="0"/>
-    <w:lsdException w:name="Subtitle" w:locked="1" w:semiHidden="0" w:uiPriority="0" w:unhideWhenUsed="0" w:qFormat="1"/>
-    <w:lsdException w:name="Strong" w:locked="1" w:semiHidden="0" w:uiPriority="0" w:unhideWhenUsed="0" w:qFormat="1"/>
-    <w:lsdException w:name="Emphasis" w:locked="1" w:semiHidden="0" w:uiPriority="0" w:unhideWhenUsed="0" w:qFormat="1"/>
-    <w:lsdException w:name="Table Grid" w:locked="1" w:semiHidden="0" w:uiPriority="0" w:unhideWhenUsed="0"/>
-    <w:lsdException w:name="Placeholder Text" w:unhideWhenUsed="0"/>
-    <w:lsdException w:name="No Spacing" w:semiHidden="0" w:uiPriority="1" w:unhideWhenUsed="0" w:qFormat="1"/>
-    <w:lsdException w:name="Light Shading" w:semiHidden="0" w:uiPriority="60" w:unhideWhenUsed="0"/>
-    <w:lsdException w:name="Light List" w:semiHidden="0" w:uiPriority="61" w:unhideWhenUsed="0"/>
-    <w:lsdException w:name="Light Grid" w:semiHidden="0" w:uiPriority="62" w:unhideWhenUsed="0"/>
-    <w:lsdException w:name="Medium Shading 1" w:semiHidden="0" w:uiPriority="63" w:unhideWhenUsed="0"/>
-    <w:lsdException w:name="Medium Shading 2" w:semiHidden="0" w:uiPriority="64" w:unhideWhenUsed="0"/>
-    <w:lsdException w:name="Medium List 1" w:semiHidden="0" w:uiPriority="65" w:unhideWhenUsed="0"/>
-    <w:lsdException w:name="Medium List 2" w:semiHidden="0" w:uiPriority="66" w:unhideWhenUsed="0"/>
-    <w:lsdException w:name="Medium Grid 1" w:semiHidden="0" w:uiPriority="67" w:unhideWhenUsed="0"/>
-    <w:lsdException w:name="Medium Grid 2" w:semiHidden="0" w:uiPriority="68" w:unhideWhenUsed="0"/>
-    <w:lsdException w:name="Medium Grid 3" w:semiHidden="0" w:uiPriority="69" w:unhideWhenUsed="0"/>
-    <w:lsdException w:name="Dark List" w:semiHidden="0" w:uiPriority="70" w:unhideWhenUsed="0"/>
-    <w:lsdException w:name="Colorful Shading" w:semiHidden="0" w:uiPriority="71" w:unhideWhenUsed="0"/>
-    <w:lsdException w:name="Colorful List" w:semiHidden="0" w:uiPriority="72" w:unhideWhenUsed="0"/>
-    <w:lsdException w:name="Colorful Grid" w:semiHidden="0" w:uiPriority="73" w:unhideWhenUsed="0"/>
-    <w:lsdException w:name="Light Shading Accent 1" w:semiHidden="0" w:uiPriority="60" w:unhideWhenUsed="0"/>
-    <w:lsdException w:name="Light List Accent 1" w:semiHidden="0" w:uiPriority="61" w:unhideWhenUsed="0"/>
-    <w:lsdException w:name="Light Grid Accent 1" w:semiHidden="0" w:uiPriority="62" w:unhideWhenUsed="0"/>
-    <w:lsdException w:name="Medium Shading 1 Accent 1" w:semiHidden="0" w:uiPriority="63" w:unhideWhenUsed="0"/>
-    <w:lsdException w:name="Medium Shading 2 Accent 1" w:semiHidden="0" w:uiPriority="64" w:unhideWhenUsed="0"/>
-    <w:lsdException w:name="Medium List 1 Accent 1" w:semiHidden="0" w:uiPriority="65" w:unhideWhenUsed="0"/>
-    <w:lsdException w:name="Revision" w:unhideWhenUsed="0"/>
-    <w:lsdException w:name="List Paragraph" w:semiHidden="0" w:uiPriority="34" w:unhideWhenUsed="0" w:qFormat="1"/>
-    <w:lsdException w:name="Quote" w:semiHidden="0" w:uiPriority="29" w:unhideWhenUsed="0" w:qFormat="1"/>
-    <w:lsdException w:name="Intense Quote" w:semiHidden="0" w:uiPriority="30" w:unhideWhenUsed="0" w:qFormat="1"/>
-    <w:lsdException w:name="Medium List 2 Accent 1" w:semiHidden="0" w:uiPriority="66" w:unhideWhenUsed="0"/>
-    <w:lsdException w:name="Medium Grid 1 Accent 1" w:semiHidden="0" w:uiPriority="67" w:unhideWhenUsed="0"/>
-    <w:lsdException w:name="Medium Grid 2 Accent 1" w:semiHidden="0" w:uiPriority="68" w:unhideWhenUsed="0"/>
-    <w:lsdException w:name="Medium Grid 3 Accent 1" w:semiHidden="0" w:uiPriority="69" w:unhideWhenUsed="0"/>
-    <w:lsdException w:name="Dark List Accent 1" w:semiHidden="0" w:uiPriority="70" w:unhideWhenUsed="0"/>
-    <w:lsdException w:name="Colorful Shading Accent 1" w:semiHidden="0" w:uiPriority="71" w:unhideWhenUsed="0"/>
-    <w:lsdException w:name="Colorful List Accent 1" w:semiHidden="0" w:uiPriority="72" w:unhideWhenUsed="0"/>
-    <w:lsdException w:name="Colorful Grid Accent 1" w:semiHidden="0" w:uiPriority="73" w:unhideWhenUsed="0"/>
-    <w:lsdException w:name="Light Shading Accent 2" w:semiHidden="0" w:uiPriority="60" w:unhideWhenUsed="0"/>
-    <w:lsdException w:name="Light List Accent 2" w:semiHidden="0" w:uiPriority="61" w:unhideWhenUsed="0"/>
-    <w:lsdException w:name="Light Grid Accent 2" w:semiHidden="0" w:uiPriority="62" w:unhideWhenUsed="0"/>
-    <w:lsdException w:name="Medium Shading 1 Accent 2" w:semiHidden="0" w:uiPriority="63" w:unhideWhenUsed="0"/>
-    <w:lsdException w:name="Medium Shading 2 Accent 2" w:semiHidden="0" w:uiPriority="64" w:unhideWhenUsed="0"/>
-    <w:lsdException w:name="Medium List 1 Accent 2" w:semiHidden="0" w:uiPriority="65" w:unhideWhenUsed="0"/>
-    <w:lsdException w:name="Medium List 2 Accent 2" w:semiHidden="0" w:uiPriority="66" w:unhideWhenUsed="0"/>
-    <w:lsdException w:name="Medium Grid 1 Accent 2" w:semiHidden="0" w:uiPriority="67" w:unhideWhenUsed="0"/>
-    <w:lsdException w:name="Medium Grid 2 Accent 2" w:semiHidden="0" w:uiPriority="68" w:unhideWhenUsed="0"/>
-    <w:lsdException w:name="Medium Grid 3 Accent 2" w:semiHidden="0" w:uiPriority="69" w:unhideWhenUsed="0"/>
-    <w:lsdException w:name="Dark List Accent 2" w:semiHidden="0" w:uiPriority="70" w:unhideWhenUsed="0"/>
-    <w:lsdException w:name="Colorful Shading Accent 2" w:semiHidden="0" w:uiPriority="71" w:unhideWhenUsed="0"/>
-    <w:lsdException w:name="Colorful List Accent 2" w:semiHidden="0" w:uiPriority="72" w:unhideWhenUsed="0"/>
-    <w:lsdException w:name="Colorful Grid Accent 2" w:semiHidden="0" w:uiPriority="73" w:unhideWhenUsed="0"/>
-    <w:lsdException w:name="Light Shading Accent 3" w:semiHidden="0" w:uiPriority="60" w:unhideWhenUsed="0"/>
-    <w:lsdException w:name="Light List Accent 3" w:semiHidden="0" w:uiPriority="61" w:unhideWhenUsed="0"/>
-    <w:lsdException w:name="Light Grid Accent 3" w:semiHidden="0" w:uiPriority="62" w:unhideWhenUsed="0"/>
-    <w:lsdException w:name="Medium Shading 1 Accent 3" w:semiHidden="0" w:uiPriority="63" w:unhideWhenUsed="0"/>
-    <w:lsdException w:name="Medium Shading 2 Accent 3" w:semiHidden="0" w:uiPriority="64" w:unhideWhenUsed="0"/>
-    <w:lsdException w:name="Medium List 1 Accent 3" w:semiHidden="0" w:uiPriority="65" w:unhideWhenUsed="0"/>
-    <w:lsdException w:name="Medium List 2 Accent 3" w:semiHidden="0" w:uiPriority="66" w:unhideWhenUsed="0"/>
-    <w:lsdException w:name="Medium Grid 1 Accent 3" w:semiHidden="0" w:uiPriority="67" w:unhideWhenUsed="0"/>
-    <w:lsdException w:name="Medium Grid 2 Accent 3" w:semiHidden="0" w:uiPriority="68" w:unhideWhenUsed="0"/>
-    <w:lsdException w:name="Medium Grid 3 Accent 3" w:semiHidden="0" w:uiPriority="69" w:unhideWhenUsed="0"/>
-    <w:lsdException w:name="Dark List Accent 3" w:semiHidden="0" w:uiPriority="70" w:unhideWhenUsed="0"/>
-    <w:lsdException w:name="Colorful Shading Accent 3" w:semiHidden="0" w:uiPriority="71" w:unhideWhenUsed="0"/>
-    <w:lsdException w:name="Colorful List Accent 3" w:semiHidden="0" w:uiPriority="72" w:unhideWhenUsed="0"/>
-    <w:lsdException w:name="Colorful Grid Accent 3" w:semiHidden="0" w:uiPriority="73" w:unhideWhenUsed="0"/>
-    <w:lsdException w:name="Light Shading Accent 4" w:semiHidden="0" w:uiPriority="60" w:unhideWhenUsed="0"/>
-    <w:lsdException w:name="Light List Accent 4" w:semiHidden="0" w:uiPriority="61" w:unhideWhenUsed="0"/>
-    <w:lsdException w:name="Light Grid Accent 4" w:semiHidden="0" w:uiPriority="62" w:unhideWhenUsed="0"/>
-    <w:lsdException w:name="Medium Shading 1 Accent 4" w:semiHidden="0" w:uiPriority="63" w:unhideWhenUsed="0"/>
-    <w:lsdException w:name="Medium Shading 2 Accent 4" w:semiHidden="0" w:uiPriority="64" w:unhideWhenUsed="0"/>
-    <w:lsdException w:name="Medium List 1 Accent 4" w:semiHidden="0" w:uiPriority="65" w:unhideWhenUsed="0"/>
-    <w:lsdException w:name="Medium List 2 Accent 4" w:semiHidden="0" w:uiPriority="66" w:unhideWhenUsed="0"/>
-    <w:lsdException w:name="Medium Grid 1 Accent 4" w:semiHidden="0" w:uiPriority="67" w:unhideWhenUsed="0"/>
-    <w:lsdException w:name="Medium Grid 2 Accent 4" w:semiHidden="0" w:uiPriority="68" w:unhideWhenUsed="0"/>
-    <w:lsdException w:name="Medium Grid 3 Accent 4" w:semiHidden="0" w:uiPriority="69" w:unhideWhenUsed="0"/>
-    <w:lsdException w:name="Dark List Accent 4" w:semiHidden="0" w:uiPriority="70" w:unhideWhenUsed="0"/>
-    <w:lsdException w:name="Colorful Shading Accent 4" w:semiHidden="0" w:uiPriority="71" w:unhideWhenUsed="0"/>
-    <w:lsdException w:name="Colorful List Accent 4" w:semiHidden="0" w:uiPriority="72" w:unhideWhenUsed="0"/>
-    <w:lsdException w:name="Colorful Grid Accent 4" w:semiHidden="0" w:uiPriority="73" w:unhideWhenUsed="0"/>
-    <w:lsdException w:name="Light Shading Accent 5" w:semiHidden="0" w:uiPriority="60" w:unhideWhenUsed="0"/>
-    <w:lsdException w:name="Light List Accent 5" w:semiHidden="0" w:uiPriority="61" w:unhideWhenUsed="0"/>
-    <w:lsdException w:name="Light Grid Accent 5" w:semiHidden="0" w:uiPriority="62" w:unhideWhenUsed="0"/>
-    <w:lsdException w:name="Medium Shading 1 Accent 5" w:semiHidden="0" w:uiPriority="63" w:unhideWhenUsed="0"/>
-    <w:lsdException w:name="Medium Shading 2 Accent 5" w:semiHidden="0" w:uiPriority="64" w:unhideWhenUsed="0"/>
-    <w:lsdException w:name="Medium List 1 Accent 5" w:semiHidden="0" w:uiPriority="65" w:unhideWhenUsed="0"/>
-    <w:lsdException w:name="Medium List 2 Accent 5" w:semiHidden="0" w:uiPriority="66" w:unhideWhenUsed="0"/>
-    <w:lsdException w:name="Medium Grid 1 Accent 5" w:semiHidden="0" w:uiPriority="67" w:unhideWhenUsed="0"/>
-    <w:lsdException w:name="Medium Grid 2 Accent 5" w:semiHidden="0" w:uiPriority="68" w:unhideWhenUsed="0"/>
-    <w:lsdException w:name="Medium Grid 3 Accent 5" w:semiHidden="0" w:uiPriority="69" w:unhideWhenUsed="0"/>
-    <w:lsdException w:name="Dark List Accent 5" w:semiHidden="0" w:uiPriority="70" w:unhideWhenUsed="0"/>
-    <w:lsdException w:name="Colorful Shading Accent 5" w:semiHidden="0" w:uiPriority="71" w:unhideWhenUsed="0"/>
-    <w:lsdException w:name="Colorful List Accent 5" w:semiHidden="0" w:uiPriority="72" w:unhideWhenUsed="0"/>
-    <w:lsdException w:name="Colorful Grid Accent 5" w:semiHidden="0" w:uiPriority="73" w:unhideWhenUsed="0"/>
-    <w:lsdException w:name="Light Shading Accent 6" w:semiHidden="0" w:uiPriority="60" w:unhideWhenUsed="0"/>
-    <w:lsdException w:name="Light List Accent 6" w:semiHidden="0" w:uiPriority="61" w:unhideWhenUsed="0"/>
-    <w:lsdException w:name="Light Grid Accent 6" w:semiHidden="0" w:uiPriority="62" w:unhideWhenUsed="0"/>
-    <w:lsdException w:name="Medium Shading 1 Accent 6" w:semiHidden="0" w:uiPriority="63" w:unhideWhenUsed="0"/>
-    <w:lsdException w:name="Medium Shading 2 Accent 6" w:semiHidden="0" w:uiPriority="64" w:unhideWhenUsed="0"/>
-    <w:lsdException w:name="Medium List 1 Accent 6" w:semiHidden="0" w:uiPriority="65" w:unhideWhenUsed="0"/>
-    <w:lsdException w:name="Medium List 2 Accent 6" w:semiHidden="0" w:uiPriority="66" w:unhideWhenUsed="0"/>
-    <w:lsdException w:name="Medium Grid 1 Accent 6" w:semiHidden="0" w:uiPriority="67" w:unhideWhenUsed="0"/>
-    <w:lsdException w:name="Medium Grid 2 Accent 6" w:semiHidden="0" w:uiPriority="68" w:unhideWhenUsed="0"/>
-    <w:lsdException w:name="Medium Grid 3 Accent 6" w:semiHidden="0" w:uiPriority="69" w:unhideWhenUsed="0"/>
-    <w:lsdException w:name="Dark List Accent 6" w:semiHidden="0" w:uiPriority="70" w:unhideWhenUsed="0"/>
-    <w:lsdException w:name="Colorful Shading Accent 6" w:semiHidden="0" w:uiPriority="71" w:unhideWhenUsed="0"/>
-    <w:lsdException w:name="Colorful List Accent 6" w:semiHidden="0" w:uiPriority="72" w:unhideWhenUsed="0"/>
-    <w:lsdException w:name="Colorful Grid Accent 6" w:semiHidden="0" w:uiPriority="73" w:unhideWhenUsed="0"/>
-    <w:lsdException w:name="Subtle Emphasis" w:semiHidden="0" w:uiPriority="19" w:unhideWhenUsed="0" w:qFormat="1"/>
-    <w:lsdException w:name="Intense Emphasis" w:semiHidden="0" w:uiPriority="21" w:unhideWhenUsed="0" w:qFormat="1"/>
-    <w:lsdException w:name="Subtle Reference" w:semiHidden="0" w:uiPriority="31" w:unhideWhenUsed="0" w:qFormat="1"/>
-    <w:lsdException w:name="Intense Reference" w:semiHidden="0" w:uiPriority="32" w:unhideWhenUsed="0" w:qFormat="1"/>
-    <w:lsdException w:name="Book Title" w:semiHidden="0" w:uiPriority="33" w:unhideWhenUsed="0" w:qFormat="1"/>
-    <w:lsdException w:name="Bibliography" w:uiPriority="37"/>
-    <w:lsdException w:name="TOC Heading" w:semiHidden="0" w:uiPriority="39" w:unhideWhenUsed="0" w:qFormat="1"/>
+  <w:latentStyles w:defLockedState="0" w:defUIPriority="99" w:defSemiHidden="0" w:defUnhideWhenUsed="0" w:defQFormat="0" w:count="371">
+    <w:lsdException w:name="Normal" w:locked="1" w:uiPriority="0" w:qFormat="1"/>
+    <w:lsdException w:name="heading 1" w:locked="1" w:uiPriority="0" w:qFormat="1"/>
+    <w:lsdException w:name="heading 2" w:locked="1" w:uiPriority="0" w:qFormat="1"/>
+    <w:lsdException w:name="heading 3" w:locked="1" w:uiPriority="0" w:qFormat="1"/>
+    <w:lsdException w:name="heading 4" w:locked="1" w:semiHidden="1" w:uiPriority="0" w:unhideWhenUsed="1" w:qFormat="1"/>
+    <w:lsdException w:name="heading 5" w:locked="1" w:semiHidden="1" w:uiPriority="0" w:unhideWhenUsed="1" w:qFormat="1"/>
+    <w:lsdException w:name="heading 6" w:locked="1" w:semiHidden="1" w:uiPriority="0" w:unhideWhenUsed="1" w:qFormat="1"/>
+    <w:lsdException w:name="heading 7" w:locked="1" w:semiHidden="1" w:uiPriority="0" w:unhideWhenUsed="1" w:qFormat="1"/>
+    <w:lsdException w:name="heading 8" w:locked="1" w:semiHidden="1" w:uiPriority="0" w:unhideWhenUsed="1" w:qFormat="1"/>
+    <w:lsdException w:name="heading 9" w:locked="1" w:semiHidden="1" w:uiPriority="0" w:unhideWhenUsed="1" w:qFormat="1"/>
+    <w:lsdException w:name="index 1" w:semiHidden="1" w:unhideWhenUsed="1"/>
+    <w:lsdException w:name="index 2" w:semiHidden="1" w:unhideWhenUsed="1"/>
+    <w:lsdException w:name="index 3" w:semiHidden="1" w:unhideWhenUsed="1"/>
+    <w:lsdException w:name="index 4" w:semiHidden="1" w:unhideWhenUsed="1"/>
+    <w:lsdException w:name="index 5" w:semiHidden="1" w:unhideWhenUsed="1"/>
+    <w:lsdException w:name="index 6" w:semiHidden="1" w:unhideWhenUsed="1"/>
+    <w:lsdException w:name="index 7" w:semiHidden="1" w:unhideWhenUsed="1"/>
+    <w:lsdException w:name="index 8" w:semiHidden="1" w:unhideWhenUsed="1"/>
+    <w:lsdException w:name="index 9" w:semiHidden="1" w:unhideWhenUsed="1"/>
+    <w:lsdException w:name="toc 1" w:locked="1" w:uiPriority="39"/>
+    <w:lsdException w:name="toc 2" w:locked="1" w:uiPriority="39"/>
+    <w:lsdException w:name="toc 3" w:locked="1" w:uiPriority="39"/>
+    <w:lsdException w:name="toc 4" w:locked="1" w:uiPriority="0"/>
+    <w:lsdException w:name="toc 5" w:locked="1" w:uiPriority="0"/>
+    <w:lsdException w:name="toc 6" w:locked="1" w:uiPriority="0"/>
+    <w:lsdException w:name="toc 7" w:locked="1" w:uiPriority="0"/>
+    <w:lsdException w:name="toc 8" w:locked="1" w:uiPriority="0"/>
+    <w:lsdException w:name="toc 9" w:locked="1" w:uiPriority="0"/>
+    <w:lsdException w:name="Normal Indent" w:semiHidden="1" w:unhideWhenUsed="1"/>
+    <w:lsdException w:name="footnote text" w:semiHidden="1" w:unhideWhenUsed="1"/>
+    <w:lsdException w:name="annotation text" w:semiHidden="1" w:unhideWhenUsed="1"/>
+    <w:lsdException w:name="header" w:locked="1" w:uiPriority="0"/>
+    <w:lsdException w:name="footer" w:semiHidden="1" w:unhideWhenUsed="1"/>
+    <w:lsdException w:name="index heading" w:semiHidden="1" w:unhideWhenUsed="1"/>
+    <w:lsdException w:name="caption" w:locked="1" w:semiHidden="1" w:uiPriority="0" w:unhideWhenUsed="1" w:qFormat="1"/>
+    <w:lsdException w:name="table of figures" w:semiHidden="1" w:unhideWhenUsed="1"/>
+    <w:lsdException w:name="envelope address" w:semiHidden="1" w:unhideWhenUsed="1"/>
+    <w:lsdException w:name="envelope return" w:semiHidden="1" w:unhideWhenUsed="1"/>
+    <w:lsdException w:name="footnote reference" w:semiHidden="1" w:unhideWhenUsed="1"/>
+    <w:lsdException w:name="annotation reference" w:semiHidden="1" w:unhideWhenUsed="1"/>
+    <w:lsdException w:name="line number" w:semiHidden="1" w:unhideWhenUsed="1"/>
+    <w:lsdException w:name="page number" w:semiHidden="1" w:unhideWhenUsed="1"/>
+    <w:lsdException w:name="endnote reference" w:semiHidden="1" w:unhideWhenUsed="1"/>
+    <w:lsdException w:name="endnote text" w:semiHidden="1" w:unhideWhenUsed="1"/>
+    <w:lsdException w:name="table of authorities" w:semiHidden="1" w:unhideWhenUsed="1"/>
+    <w:lsdException w:name="macro" w:semiHidden="1" w:unhideWhenUsed="1"/>
+    <w:lsdException w:name="toa heading" w:semiHidden="1" w:unhideWhenUsed="1"/>
+    <w:lsdException w:name="List" w:semiHidden="1" w:unhideWhenUsed="1"/>
+    <w:lsdException w:name="List Bullet" w:semiHidden="1" w:unhideWhenUsed="1"/>
+    <w:lsdException w:name="List Number" w:semiHidden="1" w:unhideWhenUsed="1"/>
+    <w:lsdException w:name="List 2" w:semiHidden="1" w:unhideWhenUsed="1"/>
+    <w:lsdException w:name="List 3" w:semiHidden="1" w:unhideWhenUsed="1"/>
+    <w:lsdException w:name="List 4" w:semiHidden="1" w:unhideWhenUsed="1"/>
+    <w:lsdException w:name="List 5" w:semiHidden="1" w:unhideWhenUsed="1"/>
+    <w:lsdException w:name="List Bullet 2" w:semiHidden="1" w:unhideWhenUsed="1"/>
+    <w:lsdException w:name="List Bullet 3" w:semiHidden="1" w:unhideWhenUsed="1"/>
+    <w:lsdException w:name="List Bullet 4" w:semiHidden="1" w:unhideWhenUsed="1"/>
+    <w:lsdException w:name="List Bullet 5" w:semiHidden="1" w:unhideWhenUsed="1"/>
+    <w:lsdException w:name="List Number 2" w:semiHidden="1" w:unhideWhenUsed="1"/>
+    <w:lsdException w:name="List Number 3" w:semiHidden="1" w:unhideWhenUsed="1"/>
+    <w:lsdException w:name="List Number 4" w:semiHidden="1" w:unhideWhenUsed="1"/>
+    <w:lsdException w:name="List Number 5" w:semiHidden="1" w:unhideWhenUsed="1"/>
+    <w:lsdException w:name="Title" w:locked="1" w:qFormat="1"/>
+    <w:lsdException w:name="Closing" w:semiHidden="1" w:unhideWhenUsed="1"/>
+    <w:lsdException w:name="Signature" w:semiHidden="1" w:unhideWhenUsed="1"/>
+    <w:lsdException w:name="Default Paragraph Font" w:locked="1" w:uiPriority="0"/>
+    <w:lsdException w:name="Body Text" w:locked="1"/>
+    <w:lsdException w:name="Body Text Indent" w:semiHidden="1" w:unhideWhenUsed="1"/>
+    <w:lsdException w:name="List Continue" w:semiHidden="1" w:unhideWhenUsed="1"/>
+    <w:lsdException w:name="List Continue 2" w:semiHidden="1" w:unhideWhenUsed="1"/>
+    <w:lsdException w:name="List Continue 3" w:semiHidden="1" w:unhideWhenUsed="1"/>
+    <w:lsdException w:name="List Continue 4" w:semiHidden="1" w:unhideWhenUsed="1"/>
+    <w:lsdException w:name="List Continue 5" w:semiHidden="1" w:unhideWhenUsed="1"/>
+    <w:lsdException w:name="Message Header" w:semiHidden="1" w:unhideWhenUsed="1"/>
+    <w:lsdException w:name="Subtitle" w:locked="1" w:uiPriority="0" w:qFormat="1"/>
+    <w:lsdException w:name="Salutation" w:semiHidden="1" w:unhideWhenUsed="1"/>
+    <w:lsdException w:name="Date" w:semiHidden="1" w:unhideWhenUsed="1"/>
+    <w:lsdException w:name="Body Text First Indent" w:semiHidden="1" w:unhideWhenUsed="1"/>
+    <w:lsdException w:name="Body Text First Indent 2" w:semiHidden="1" w:unhideWhenUsed="1"/>
+    <w:lsdException w:name="Note Heading" w:semiHidden="1" w:unhideWhenUsed="1"/>
+    <w:lsdException w:name="Body Text 2" w:semiHidden="1" w:unhideWhenUsed="1"/>
+    <w:lsdException w:name="Body Text 3" w:semiHidden="1" w:unhideWhenUsed="1"/>
+    <w:lsdException w:name="Body Text Indent 2" w:semiHidden="1" w:unhideWhenUsed="1"/>
+    <w:lsdException w:name="Body Text Indent 3" w:semiHidden="1" w:unhideWhenUsed="1"/>
+    <w:lsdException w:name="Block Text" w:semiHidden="1" w:unhideWhenUsed="1"/>
+    <w:lsdException w:name="Hyperlink" w:semiHidden="1" w:unhideWhenUsed="1"/>
+    <w:lsdException w:name="FollowedHyperlink" w:semiHidden="1" w:unhideWhenUsed="1"/>
+    <w:lsdException w:name="Strong" w:locked="1" w:uiPriority="0" w:qFormat="1"/>
+    <w:lsdException w:name="Emphasis" w:locked="1" w:uiPriority="0" w:qFormat="1"/>
+    <w:lsdException w:name="Document Map" w:semiHidden="1" w:unhideWhenUsed="1"/>
+    <w:lsdException w:name="Plain Text" w:semiHidden="1" w:unhideWhenUsed="1"/>
+    <w:lsdException w:name="E-mail Signature" w:semiHidden="1" w:unhideWhenUsed="1"/>
+    <w:lsdException w:name="HTML Top of Form" w:semiHidden="1" w:unhideWhenUsed="1"/>
+    <w:lsdException w:name="HTML Bottom of Form" w:semiHidden="1" w:unhideWhenUsed="1"/>
+    <w:lsdException w:name="Normal (Web)" w:semiHidden="1" w:unhideWhenUsed="1"/>
+    <w:lsdException w:name="HTML Acronym" w:semiHidden="1" w:unhideWhenUsed="1"/>
+    <w:lsdException w:name="HTML Address" w:semiHidden="1" w:unhideWhenUsed="1"/>
+    <w:lsdException w:name="HTML Cite" w:semiHidden="1" w:unhideWhenUsed="1"/>
+    <w:lsdException w:name="HTML Code" w:semiHidden="1" w:unhideWhenUsed="1"/>
+    <w:lsdException w:name="HTML Definition" w:semiHidden="1" w:unhideWhenUsed="1"/>
+    <w:lsdException w:name="HTML Keyboard" w:semiHidden="1" w:unhideWhenUsed="1"/>
+    <w:lsdException w:name="HTML Preformatted" w:semiHidden="1" w:unhideWhenUsed="1"/>
+    <w:lsdException w:name="HTML Sample" w:semiHidden="1" w:unhideWhenUsed="1"/>
+    <w:lsdException w:name="HTML Typewriter" w:semiHidden="1" w:unhideWhenUsed="1"/>
+    <w:lsdException w:name="HTML Variable" w:semiHidden="1" w:unhideWhenUsed="1"/>
+    <w:lsdException w:name="Normal Table" w:semiHidden="1" w:unhideWhenUsed="1"/>
+    <w:lsdException w:name="annotation subject" w:semiHidden="1" w:unhideWhenUsed="1"/>
+    <w:lsdException w:name="No List" w:semiHidden="1" w:unhideWhenUsed="1"/>
+    <w:lsdException w:name="Outline List 1" w:semiHidden="1" w:unhideWhenUsed="1"/>
+    <w:lsdException w:name="Outline List 2" w:semiHidden="1" w:unhideWhenUsed="1"/>
+    <w:lsdException w:name="Outline List 3" w:semiHidden="1" w:unhideWhenUsed="1"/>
+    <w:lsdException w:name="Table Simple 1" w:semiHidden="1" w:unhideWhenUsed="1"/>
+    <w:lsdException w:name="Table Simple 2" w:semiHidden="1" w:unhideWhenUsed="1"/>
+    <w:lsdException w:name="Table Simple 3" w:semiHidden="1" w:unhideWhenUsed="1"/>
+    <w:lsdException w:name="Table Classic 1" w:semiHidden="1" w:unhideWhenUsed="1"/>
+    <w:lsdException w:name="Table Classic 2" w:semiHidden="1" w:unhideWhenUsed="1"/>
+    <w:lsdException w:name="Table Classic 3" w:semiHidden="1" w:unhideWhenUsed="1"/>
+    <w:lsdException w:name="Table Classic 4" w:semiHidden="1" w:unhideWhenUsed="1"/>
+    <w:lsdException w:name="Table Colorful 1" w:semiHidden="1" w:unhideWhenUsed="1"/>
+    <w:lsdException w:name="Table Colorful 2" w:semiHidden="1" w:unhideWhenUsed="1"/>
+    <w:lsdException w:name="Table Colorful 3" w:semiHidden="1" w:unhideWhenUsed="1"/>
+    <w:lsdException w:name="Table Columns 1" w:semiHidden="1" w:unhideWhenUsed="1"/>
+    <w:lsdException w:name="Table Columns 2" w:semiHidden="1" w:unhideWhenUsed="1"/>
+    <w:lsdException w:name="Table Columns 3" w:semiHidden="1" w:unhideWhenUsed="1"/>
+    <w:lsdException w:name="Table Columns 4" w:semiHidden="1" w:unhideWhenUsed="1"/>
+    <w:lsdException w:name="Table Columns 5" w:semiHidden="1" w:unhideWhenUsed="1"/>
+    <w:lsdException w:name="Table Grid 1" w:semiHidden="1" w:unhideWhenUsed="1"/>
+    <w:lsdException w:name="Table Grid 2" w:semiHidden="1" w:unhideWhenUsed="1"/>
+    <w:lsdException w:name="Table Grid 3" w:semiHidden="1" w:unhideWhenUsed="1"/>
+    <w:lsdException w:name="Table Grid 4" w:semiHidden="1" w:unhideWhenUsed="1"/>
+    <w:lsdException w:name="Table Grid 5" w:semiHidden="1" w:unhideWhenUsed="1"/>
+    <w:lsdException w:name="Table Grid 6" w:semiHidden="1" w:unhideWhenUsed="1"/>
+    <w:lsdException w:name="Table Grid 7" w:semiHidden="1" w:unhideWhenUsed="1"/>
+    <w:lsdException w:name="Table Grid 8" w:semiHidden="1" w:unhideWhenUsed="1"/>
+    <w:lsdException w:name="Table List 1" w:semiHidden="1" w:unhideWhenUsed="1"/>
+    <w:lsdException w:name="Table List 2" w:semiHidden="1" w:unhideWhenUsed="1"/>
+    <w:lsdException w:name="Table List 3" w:semiHidden="1" w:unhideWhenUsed="1"/>
+    <w:lsdException w:name="Table List 4" w:semiHidden="1" w:unhideWhenUsed="1"/>
+    <w:lsdException w:name="Table List 5" w:semiHidden="1" w:unhideWhenUsed="1"/>
+    <w:lsdException w:name="Table List 6" w:semiHidden="1" w:unhideWhenUsed="1"/>
+    <w:lsdException w:name="Table List 7" w:semiHidden="1" w:unhideWhenUsed="1"/>
+    <w:lsdException w:name="Table List 8" w:semiHidden="1" w:unhideWhenUsed="1"/>
+    <w:lsdException w:name="Table 3D effects 1" w:semiHidden="1" w:unhideWhenUsed="1"/>
+    <w:lsdException w:name="Table 3D effects 2" w:semiHidden="1" w:unhideWhenUsed="1"/>
+    <w:lsdException w:name="Table 3D effects 3" w:semiHidden="1" w:unhideWhenUsed="1"/>
+    <w:lsdException w:name="Table Contemporary" w:semiHidden="1" w:unhideWhenUsed="1"/>
+    <w:lsdException w:name="Table Elegant" w:semiHidden="1" w:unhideWhenUsed="1"/>
+    <w:lsdException w:name="Table Professional" w:semiHidden="1" w:unhideWhenUsed="1"/>
+    <w:lsdException w:name="Table Subtle 1" w:semiHidden="1" w:unhideWhenUsed="1"/>
+    <w:lsdException w:name="Table Subtle 2" w:semiHidden="1" w:unhideWhenUsed="1"/>
+    <w:lsdException w:name="Table Web 1" w:semiHidden="1" w:unhideWhenUsed="1"/>
+    <w:lsdException w:name="Table Web 2" w:semiHidden="1" w:unhideWhenUsed="1"/>
+    <w:lsdException w:name="Table Web 3" w:semiHidden="1" w:unhideWhenUsed="1"/>
+    <w:lsdException w:name="Balloon Text" w:semiHidden="1" w:unhideWhenUsed="1"/>
+    <w:lsdException w:name="Table Grid" w:locked="1" w:uiPriority="0"/>
+    <w:lsdException w:name="Table Theme" w:semiHidden="1" w:unhideWhenUsed="1"/>
+    <w:lsdException w:name="Placeholder Text" w:semiHidden="1"/>
+    <w:lsdException w:name="No Spacing" w:uiPriority="1" w:qFormat="1"/>
+    <w:lsdException w:name="Light Shading" w:uiPriority="60"/>
+    <w:lsdException w:name="Light List" w:uiPriority="61"/>
+    <w:lsdException w:name="Light Grid" w:uiPriority="62"/>
+    <w:lsdException w:name="Medium Shading 1" w:uiPriority="63"/>
+    <w:lsdException w:name="Medium Shading 2" w:uiPriority="64"/>
+    <w:lsdException w:name="Medium List 1" w:uiPriority="65"/>
+    <w:lsdException w:name="Medium List 2" w:uiPriority="66"/>
+    <w:lsdException w:name="Medium Grid 1" w:uiPriority="67"/>
+    <w:lsdException w:name="Medium Grid 2" w:uiPriority="68"/>
+    <w:lsdException w:name="Medium Grid 3" w:uiPriority="69"/>
+    <w:lsdException w:name="Dark List" w:uiPriority="70"/>
+    <w:lsdException w:name="Colorful Shading" w:uiPriority="71"/>
+    <w:lsdException w:name="Colorful List" w:uiPriority="72"/>
+    <w:lsdException w:name="Colorful Grid" w:uiPriority="73"/>
+    <w:lsdException w:name="Light Shading Accent 1" w:uiPriority="60"/>
+    <w:lsdException w:name="Light List Accent 1" w:uiPriority="61"/>
+    <w:lsdException w:name="Light Grid Accent 1" w:uiPriority="62"/>
+    <w:lsdException w:name="Medium Shading 1 Accent 1" w:uiPriority="63"/>
+    <w:lsdException w:name="Medium Shading 2 Accent 1" w:uiPriority="64"/>
+    <w:lsdException w:name="Medium List 1 Accent 1" w:uiPriority="65"/>
+    <w:lsdException w:name="Revision" w:semiHidden="1"/>
+    <w:lsdException w:name="List Paragraph" w:uiPriority="34" w:qFormat="1"/>
+    <w:lsdException w:name="Quote" w:uiPriority="29" w:qFormat="1"/>
+    <w:lsdException w:name="Intense Quote" w:uiPriority="30" w:qFormat="1"/>
+    <w:lsdException w:name="Medium List 2 Accent 1" w:uiPriority="66"/>
+    <w:lsdException w:name="Medium Grid 1 Accent 1" w:uiPriority="67"/>
+    <w:lsdException w:name="Medium Grid 2 Accent 1" w:uiPriority="68"/>
+    <w:lsdException w:name="Medium Grid 3 Accent 1" w:uiPriority="69"/>
+    <w:lsdException w:name="Dark List Accent 1" w:uiPriority="70"/>
+    <w:lsdException w:name="Colorful Shading Accent 1" w:uiPriority="71"/>
+    <w:lsdException w:name="Colorful List Accent 1" w:uiPriority="72"/>
+    <w:lsdException w:name="Colorful Grid Accent 1" w:uiPriority="73"/>
+    <w:lsdException w:name="Light Shading Accent 2" w:uiPriority="60"/>
+    <w:lsdException w:name="Light List Accent 2" w:uiPriority="61"/>
+    <w:lsdException w:name="Light Grid Accent 2" w:uiPriority="62"/>
+    <w:lsdException w:name="Medium Shading 1 Accent 2" w:uiPriority="63"/>
+    <w:lsdException w:name="Medium Shading 2 Accent 2" w:uiPriority="64"/>
+    <w:lsdException w:name="Medium List 1 Accent 2" w:uiPriority="65"/>
+    <w:lsdException w:name="Medium List 2 Accent 2" w:uiPriority="66"/>
+    <w:lsdException w:name="Medium Grid 1 Accent 2" w:uiPriority="67"/>
+    <w:lsdException w:name="Medium Grid 2 Accent 2" w:uiPriority="68"/>
+    <w:lsdException w:name="Medium Grid 3 Accent 2" w:uiPriority="69"/>
+    <w:lsdException w:name="Dark List Accent 2" w:uiPriority="70"/>
+    <w:lsdException w:name="Colorful Shading Accent 2" w:uiPriority="71"/>
+    <w:lsdException w:name="Colorful List Accent 2" w:uiPriority="72"/>
+    <w:lsdException w:name="Colorful Grid Accent 2" w:uiPriority="73"/>
+    <w:lsdException w:name="Light Shading Accent 3" w:uiPriority="60"/>
+    <w:lsdException w:name="Light List Accent 3" w:uiPriority="61"/>
+    <w:lsdException w:name="Light Grid Accent 3" w:uiPriority="62"/>
+    <w:lsdException w:name="Medium Shading 1 Accent 3" w:uiPriority="63"/>
+    <w:lsdException w:name="Medium Shading 2 Accent 3" w:uiPriority="64"/>
+    <w:lsdException w:name="Medium List 1 Accent 3" w:uiPriority="65"/>
+    <w:lsdException w:name="Medium List 2 Accent 3" w:uiPriority="66"/>
+    <w:lsdException w:name="Medium Grid 1 Accent 3" w:uiPriority="67"/>
+    <w:lsdException w:name="Medium Grid 2 Accent 3" w:uiPriority="68"/>
+    <w:lsdException w:name="Medium Grid 3 Accent 3" w:uiPriority="69"/>
+    <w:lsdException w:name="Dark List Accent 3" w:uiPriority="70"/>
+    <w:lsdException w:name="Colorful Shading Accent 3" w:uiPriority="71"/>
+    <w:lsdException w:name="Colorful List Accent 3" w:uiPriority="72"/>
+    <w:lsdException w:name="Colorful Grid Accent 3" w:uiPriority="73"/>
+    <w:lsdException w:name="Light Shading Accent 4" w:uiPriority="60"/>
+    <w:lsdException w:name="Light List Accent 4" w:uiPriority="61"/>
+    <w:lsdException w:name="Light Grid Accent 4" w:uiPriority="62"/>
+    <w:lsdException w:name="Medium Shading 1 Accent 4" w:uiPriority="63"/>
+    <w:lsdException w:name="Medium Shading 2 Accent 4" w:uiPriority="64"/>
+    <w:lsdException w:name="Medium List 1 Accent 4" w:uiPriority="65"/>
+    <w:lsdException w:name="Medium List 2 Accent 4" w:uiPriority="66"/>
+    <w:lsdException w:name="Medium Grid 1 Accent 4" w:uiPriority="67"/>
+    <w:lsdException w:name="Medium Grid 2 Accent 4" w:uiPriority="68"/>
+    <w:lsdException w:name="Medium Grid 3 Accent 4" w:uiPriority="69"/>
+    <w:lsdException w:name="Dark List Accent 4" w:uiPriority="70"/>
+    <w:lsdException w:name="Colorful Shading Accent 4" w:uiPriority="71"/>
+    <w:lsdException w:name="Colorful List Accent 4" w:uiPriority="72"/>
+    <w:lsdException w:name="Colorful Grid Accent 4" w:uiPriority="73"/>
+    <w:lsdException w:name="Light Shading Accent 5" w:uiPriority="60"/>
+    <w:lsdException w:name="Light List Accent 5" w:uiPriority="61"/>
+    <w:lsdException w:name="Light Grid Accent 5" w:uiPriority="62"/>
+    <w:lsdException w:name="Medium Shading 1 Accent 5" w:uiPriority="63"/>
+    <w:lsdException w:name="Medium Shading 2 Accent 5" w:uiPriority="64"/>
+    <w:lsdException w:name="Medium List 1 Accent 5" w:uiPriority="65"/>
+    <w:lsdException w:name="Medium List 2 Accent 5" w:uiPriority="66"/>
+    <w:lsdException w:name="Medium Grid 1 Accent 5" w:uiPriority="67"/>
+    <w:lsdException w:name="Medium Grid 2 Accent 5" w:uiPriority="68"/>
+    <w:lsdException w:name="Medium Grid 3 Accent 5" w:uiPriority="69"/>
+    <w:lsdException w:name="Dark List Accent 5" w:uiPriority="70"/>
+    <w:lsdException w:name="Colorful Shading Accent 5" w:uiPriority="71"/>
+    <w:lsdException w:name="Colorful List Accent 5" w:uiPriority="72"/>
+    <w:lsdException w:name="Colorful Grid Accent 5" w:uiPriority="73"/>
+    <w:lsdException w:name="Light Shading Accent 6" w:uiPriority="60"/>
+    <w:lsdException w:name="Light List Accent 6" w:uiPriority="61"/>
+    <w:lsdException w:name="Light Grid Accent 6" w:uiPriority="62"/>
+    <w:lsdException w:name="Medium Shading 1 Accent 6" w:uiPriority="63"/>
+    <w:lsdException w:name="Medium Shading 2 Accent 6" w:uiPriority="64"/>
+    <w:lsdException w:name="Medium List 1 Accent 6" w:uiPriority="65"/>
+    <w:lsdException w:name="Medium List 2 Accent 6" w:uiPriority="66"/>
+    <w:lsdException w:name="Medium Grid 1 Accent 6" w:uiPriority="67"/>
+    <w:lsdException w:name="Medium Grid 2 Accent 6" w:uiPriority="68"/>
+    <w:lsdException w:name="Medium Grid 3 Accent 6" w:uiPriority="69"/>
+    <w:lsdException w:name="Dark List Accent 6" w:uiPriority="70"/>
+    <w:lsdException w:name="Colorful Shading Accent 6" w:uiPriority="71"/>
+    <w:lsdException w:name="Colorful List Accent 6" w:uiPriority="72"/>
+    <w:lsdException w:name="Colorful Grid Accent 6" w:uiPriority="73"/>
+    <w:lsdException w:name="Subtle Emphasis" w:uiPriority="19" w:qFormat="1"/>
+    <w:lsdException w:name="Intense Emphasis" w:uiPriority="21" w:qFormat="1"/>
+    <w:lsdException w:name="Subtle Reference" w:uiPriority="31" w:qFormat="1"/>
+    <w:lsdException w:name="Intense Reference" w:uiPriority="32" w:qFormat="1"/>
+    <w:lsdException w:name="Book Title" w:uiPriority="33" w:qFormat="1"/>
+    <w:lsdException w:name="Bibliography" w:semiHidden="1" w:uiPriority="37" w:unhideWhenUsed="1"/>
+    <w:lsdException w:name="TOC Heading" w:uiPriority="39" w:qFormat="1"/>
+    <w:lsdException w:name="Plain Table 1" w:uiPriority="41"/>
+    <w:lsdException w:name="Plain Table 2" w:uiPriority="42"/>
+    <w:lsdException w:name="Plain Table 3" w:uiPriority="43"/>
+    <w:lsdException w:name="Plain Table 4" w:uiPriority="44"/>
+    <w:lsdException w:name="Plain Table 5" w:uiPriority="45"/>
+    <w:lsdException w:name="Grid Table Light" w:uiPriority="40"/>
+    <w:lsdException w:name="Grid Table 1 Light" w:uiPriority="46"/>
+    <w:lsdException w:name="Grid Table 2" w:uiPriority="47"/>
+    <w:lsdException w:name="Grid Table 3" w:uiPriority="48"/>
+    <w:lsdException w:name="Grid Table 4" w:uiPriority="49"/>
+    <w:lsdException w:name="Grid Table 5 Dark" w:uiPriority="50"/>
+    <w:lsdException w:name="Grid Table 6 Colorful" w:uiPriority="51"/>
+    <w:lsdException w:name="Grid Table 7 Colorful" w:uiPriority="52"/>
+    <w:lsdException w:name="Grid Table 1 Light Accent 1" w:uiPriority="46"/>
+    <w:lsdException w:name="Grid Table 2 Accent 1" w:uiPriority="47"/>
+    <w:lsdException w:name="Grid Table 3 Accent 1" w:uiPriority="48"/>
+    <w:lsdException w:name="Grid Table 4 Accent 1" w:uiPriority="49"/>
+    <w:lsdException w:name="Grid Table 5 Dark Accent 1" w:uiPriority="50"/>
+    <w:lsdException w:name="Grid Table 6 Colorful Accent 1" w:uiPriority="51"/>
+    <w:lsdException w:name="Grid Table 7 Colorful Accent 1" w:uiPriority="52"/>
+    <w:lsdException w:name="Grid Table 1 Light Accent 2" w:uiPriority="46"/>
+    <w:lsdException w:name="Grid Table 2 Accent 2" w:uiPriority="47"/>
+    <w:lsdException w:name="Grid Table 3 Accent 2" w:uiPriority="48"/>
+    <w:lsdException w:name="Grid Table 4 Accent 2" w:uiPriority="49"/>
+    <w:lsdException w:name="Grid Table 5 Dark Accent 2" w:uiPriority="50"/>
+    <w:lsdException w:name="Grid Table 6 Colorful Accent 2" w:uiPriority="51"/>
+    <w:lsdException w:name="Grid Table 7 Colorful Accent 2" w:uiPriority="52"/>
+    <w:lsdException w:name="Grid Table 1 Light Accent 3" w:uiPriority="46"/>
+    <w:lsdException w:name="Grid Table 2 Accent 3" w:uiPriority="47"/>
+    <w:lsdException w:name="Grid Table 3 Accent 3" w:uiPriority="48"/>
+    <w:lsdException w:name="Grid Table 4 Accent 3" w:uiPriority="49"/>
+    <w:lsdException w:name="Grid Table 5 Dark Accent 3" w:uiPriority="50"/>
+    <w:lsdException w:name="Grid Table 6 Colorful Accent 3" w:uiPriority="51"/>
+    <w:lsdException w:name="Grid Table 7 Colorful Accent 3" w:uiPriority="52"/>
+    <w:lsdException w:name="Grid Table 1 Light Accent 4" w:uiPriority="46"/>
+    <w:lsdException w:name="Grid Table 2 Accent 4" w:uiPriority="47"/>
+    <w:lsdException w:name="Grid Table 3 Accent 4" w:uiPriority="48"/>
+    <w:lsdException w:name="Grid Table 4 Accent 4" w:uiPriority="49"/>
+    <w:lsdException w:name="Grid Table 5 Dark Accent 4" w:uiPriority="50"/>
+    <w:lsdException w:name="Grid Table 6 Colorful Accent 4" w:uiPriority="51"/>
+    <w:lsdException w:name="Grid Table 7 Colorful Accent 4" w:uiPriority="52"/>
+    <w:lsdException w:name="Grid Table 1 Light Accent 5" w:uiPriority="46"/>
+    <w:lsdException w:name="Grid Table 2 Accent 5" w:uiPriority="47"/>
+    <w:lsdException w:name="Grid Table 3 Accent 5" w:uiPriority="48"/>
+    <w:lsdException w:name="Grid Table 4 Accent 5" w:uiPriority="49"/>
+    <w:lsdException w:name="Grid Table 5 Dark Accent 5" w:uiPriority="50"/>
+    <w:lsdException w:name="Grid Table 6 Colorful Accent 5" w:uiPriority="51"/>
+    <w:lsdException w:name="Grid Table 7 Colorful Accent 5" w:uiPriority="52"/>
+    <w:lsdException w:name="Grid Table 1 Light Accent 6" w:uiPriority="46"/>
+    <w:lsdException w:name="Grid Table 2 Accent 6" w:uiPriority="47"/>
+    <w:lsdException w:name="Grid Table 3 Accent 6" w:uiPriority="48"/>
+    <w:lsdException w:name="Grid Table 4 Accent 6" w:uiPriority="49"/>
+    <w:lsdException w:name="Grid Table 5 Dark Accent 6" w:uiPriority="50"/>
+    <w:lsdException w:name="Grid Table 6 Colorful Accent 6" w:uiPriority="51"/>
+    <w:lsdException w:name="Grid Table 7 Colorful Accent 6" w:uiPriority="52"/>
+    <w:lsdException w:name="List Table 1 Light" w:uiPriority="46"/>
+    <w:lsdException w:name="List Table 2" w:uiPriority="47"/>
+    <w:lsdException w:name="List Table 3" w:uiPriority="48"/>
+    <w:lsdException w:name="List Table 4" w:uiPriority="49"/>
+    <w:lsdException w:name="List Table 5 Dark" w:uiPriority="50"/>
+    <w:lsdException w:name="List Table 6 Colorful" w:uiPriority="51"/>
+    <w:lsdException w:name="List Table 7 Colorful" w:uiPriority="52"/>
+    <w:lsdException w:name="List Table 1 Light Accent 1" w:uiPriority="46"/>
+    <w:lsdException w:name="List Table 2 Accent 1" w:uiPriority="47"/>
+    <w:lsdException w:name="List Table 3 Accent 1" w:uiPriority="48"/>
+    <w:lsdException w:name="List Table 4 Accent 1" w:uiPriority="49"/>
+    <w:lsdException w:name="List Table 5 Dark Accent 1" w:uiPriority="50"/>
+    <w:lsdException w:name="List Table 6 Colorful Accent 1" w:uiPriority="51"/>
+    <w:lsdException w:name="List Table 7 Colorful Accent 1" w:uiPriority="52"/>
+    <w:lsdException w:name="List Table 1 Light Accent 2" w:uiPriority="46"/>
+    <w:lsdException w:name="List Table 2 Accent 2" w:uiPriority="47"/>
+    <w:lsdException w:name="List Table 3 Accent 2" w:uiPriority="48"/>
+    <w:lsdException w:name="List Table 4 Accent 2" w:uiPriority="49"/>
+    <w:lsdException w:name="List Table 5 Dark Accent 2" w:uiPriority="50"/>
+    <w:lsdException w:name="List Table 6 Colorful Accent 2" w:uiPriority="51"/>
+    <w:lsdException w:name="List Table 7 Colorful Accent 2" w:uiPriority="52"/>
+    <w:lsdException w:name="List Table 1 Light Accent 3" w:uiPriority="46"/>
+    <w:lsdException w:name="List Table 2 Accent 3" w:uiPriority="47"/>
+    <w:lsdException w:name="List Table 3 Accent 3" w:uiPriority="48"/>
+    <w:lsdException w:name="List Table 4 Accent 3" w:uiPriority="49"/>
+    <w:lsdException w:name="List Table 5 Dark Accent 3" w:uiPriority="50"/>
+    <w:lsdException w:name="List Table 6 Colorful Accent 3" w:uiPriority="51"/>
+    <w:lsdException w:name="List Table 7 Colorful Accent 3" w:uiPriority="52"/>
+    <w:lsdException w:name="List Table 1 Light Accent 4" w:uiPriority="46"/>
+    <w:lsdException w:name="List Table 2 Accent 4" w:uiPriority="47"/>
+    <w:lsdException w:name="List Table 3 Accent 4" w:uiPriority="48"/>
+    <w:lsdException w:name="List Table 4 Accent 4" w:uiPriority="49"/>
+    <w:lsdException w:name="List Table 5 Dark Accent 4" w:uiPriority="50"/>
+    <w:lsdException w:name="List Table 6 Colorful Accent 4" w:uiPriority="51"/>
+    <w:lsdException w:name="List Table 7 Colorful Accent 4" w:uiPriority="52"/>
+    <w:lsdException w:name="List Table 1 Light Accent 5" w:uiPriority="46"/>
+    <w:lsdException w:name="List Table 2 Accent 5" w:uiPriority="47"/>
+    <w:lsdException w:name="List Table 3 Accent 5" w:uiPriority="48"/>
+    <w:lsdException w:name="List Table 4 Accent 5" w:uiPriority="49"/>
+    <w:lsdException w:name="List Table 5 Dark Accent 5" w:uiPriority="50"/>
+    <w:lsdException w:name="List Table 6 Colorful Accent 5" w:uiPriority="51"/>
+    <w:lsdException w:name="List Table 7 Colorful Accent 5" w:uiPriority="52"/>
+    <w:lsdException w:name="List Table 1 Light Accent 6" w:uiPriority="46"/>
+    <w:lsdException w:name="List Table 2 Accent 6" w:uiPriority="47"/>
+    <w:lsdException w:name="List Table 3 Accent 6" w:uiPriority="48"/>
+    <w:lsdException w:name="List Table 4 Accent 6" w:uiPriority="49"/>
+    <w:lsdException w:name="List Table 5 Dark Accent 6" w:uiPriority="50"/>
+    <w:lsdException w:name="List Table 6 Colorful Accent 6" w:uiPriority="51"/>
+    <w:lsdException w:name="List Table 7 Colorful Accent 6" w:uiPriority="52"/>
   </w:latentStyles>
   <w:style w:type="paragraph" w:default="1" w:styleId="Normal">
     <w:name w:val="Normal"/>
@@ -16241,2155 +16216,6 @@
 </w:styles>
 </file>
 
-<file path=word/stylesWithEffects.xml><?xml version="1.0" encoding="utf-8"?>
-<w:styles xmlns:wpc="http://schemas.microsoft.com/office/word/2010/wordprocessingCanvas" xmlns:mc="http://schemas.openxmlformats.org/markup-compatibility/2006" xmlns:o="urn:schemas-microsoft-com:office:office" xmlns:r="http://schemas.openxmlformats.org/officeDocument/2006/relationships" xmlns:m="http://schemas.openxmlformats.org/officeDocument/2006/math" xmlns:v="urn:schemas-microsoft-com:vml" xmlns:wp14="http://schemas.microsoft.com/office/word/2010/wordprocessingDrawing" xmlns:wp="http://schemas.openxmlformats.org/drawingml/2006/wordprocessingDrawing" xmlns:w10="urn:schemas-microsoft-com:office:word" xmlns:w="http://schemas.openxmlformats.org/wordprocessingml/2006/main" xmlns:w14="http://schemas.microsoft.com/office/word/2010/wordml" xmlns:wpg="http://schemas.microsoft.com/office/word/2010/wordprocessingGroup" xmlns:wpi="http://schemas.microsoft.com/office/word/2010/wordprocessingInk" xmlns:wne="http://schemas.microsoft.com/office/word/2006/wordml" xmlns:wps="http://schemas.microsoft.com/office/word/2010/wordprocessingShape" mc:Ignorable="w14 wp14">
-  <w:docDefaults>
-    <w:rPrDefault>
-      <w:rPr>
-        <w:rFonts w:ascii="Calibri" w:eastAsia="Calibri" w:hAnsi="Calibri" w:cs="Times New Roman"/>
-        <w:lang w:val="fr-FR" w:eastAsia="fr-FR" w:bidi="ar-SA"/>
-      </w:rPr>
-    </w:rPrDefault>
-    <w:pPrDefault/>
-  </w:docDefaults>
-  <w:latentStyles w:defLockedState="0" w:defUIPriority="99" w:defSemiHidden="1" w:defUnhideWhenUsed="1" w:defQFormat="0" w:count="267">
-    <w:lsdException w:name="Normal" w:locked="1" w:semiHidden="0" w:uiPriority="0" w:unhideWhenUsed="0" w:qFormat="1"/>
-    <w:lsdException w:name="heading 1" w:locked="1" w:semiHidden="0" w:uiPriority="0" w:unhideWhenUsed="0" w:qFormat="1"/>
-    <w:lsdException w:name="heading 2" w:locked="1" w:semiHidden="0" w:uiPriority="0" w:unhideWhenUsed="0" w:qFormat="1"/>
-    <w:lsdException w:name="heading 3" w:locked="1" w:semiHidden="0" w:uiPriority="0" w:unhideWhenUsed="0" w:qFormat="1"/>
-    <w:lsdException w:name="heading 4" w:locked="1" w:uiPriority="0" w:qFormat="1"/>
-    <w:lsdException w:name="heading 5" w:locked="1" w:uiPriority="0" w:qFormat="1"/>
-    <w:lsdException w:name="heading 6" w:locked="1" w:uiPriority="0" w:qFormat="1"/>
-    <w:lsdException w:name="heading 7" w:locked="1" w:uiPriority="0" w:qFormat="1"/>
-    <w:lsdException w:name="heading 8" w:locked="1" w:uiPriority="0" w:qFormat="1"/>
-    <w:lsdException w:name="heading 9" w:locked="1" w:uiPriority="0" w:qFormat="1"/>
-    <w:lsdException w:name="toc 1" w:locked="1" w:semiHidden="0" w:uiPriority="39" w:unhideWhenUsed="0"/>
-    <w:lsdException w:name="toc 2" w:locked="1" w:semiHidden="0" w:uiPriority="39" w:unhideWhenUsed="0"/>
-    <w:lsdException w:name="toc 3" w:locked="1" w:semiHidden="0" w:uiPriority="39" w:unhideWhenUsed="0"/>
-    <w:lsdException w:name="toc 4" w:locked="1" w:semiHidden="0" w:uiPriority="0" w:unhideWhenUsed="0"/>
-    <w:lsdException w:name="toc 5" w:locked="1" w:semiHidden="0" w:uiPriority="0" w:unhideWhenUsed="0"/>
-    <w:lsdException w:name="toc 6" w:locked="1" w:semiHidden="0" w:uiPriority="0" w:unhideWhenUsed="0"/>
-    <w:lsdException w:name="toc 7" w:locked="1" w:semiHidden="0" w:uiPriority="0" w:unhideWhenUsed="0"/>
-    <w:lsdException w:name="toc 8" w:locked="1" w:semiHidden="0" w:uiPriority="0" w:unhideWhenUsed="0"/>
-    <w:lsdException w:name="toc 9" w:locked="1" w:semiHidden="0" w:uiPriority="0" w:unhideWhenUsed="0"/>
-    <w:lsdException w:name="header" w:locked="1" w:semiHidden="0" w:uiPriority="0" w:unhideWhenUsed="0"/>
-    <w:lsdException w:name="caption" w:locked="1" w:uiPriority="0" w:qFormat="1"/>
-    <w:lsdException w:name="Title" w:locked="1" w:semiHidden="0" w:unhideWhenUsed="0" w:qFormat="1"/>
-    <w:lsdException w:name="Default Paragraph Font" w:locked="1" w:semiHidden="0" w:uiPriority="0" w:unhideWhenUsed="0"/>
-    <w:lsdException w:name="Body Text" w:locked="1" w:semiHidden="0" w:unhideWhenUsed="0"/>
-    <w:lsdException w:name="Subtitle" w:locked="1" w:semiHidden="0" w:uiPriority="0" w:unhideWhenUsed="0" w:qFormat="1"/>
-    <w:lsdException w:name="Strong" w:locked="1" w:semiHidden="0" w:uiPriority="0" w:unhideWhenUsed="0" w:qFormat="1"/>
-    <w:lsdException w:name="Emphasis" w:locked="1" w:semiHidden="0" w:uiPriority="0" w:unhideWhenUsed="0" w:qFormat="1"/>
-    <w:lsdException w:name="Table Grid" w:locked="1" w:semiHidden="0" w:uiPriority="0" w:unhideWhenUsed="0"/>
-    <w:lsdException w:name="Placeholder Text" w:unhideWhenUsed="0"/>
-    <w:lsdException w:name="No Spacing" w:semiHidden="0" w:uiPriority="1" w:unhideWhenUsed="0" w:qFormat="1"/>
-    <w:lsdException w:name="Light Shading" w:semiHidden="0" w:uiPriority="60" w:unhideWhenUsed="0"/>
-    <w:lsdException w:name="Light List" w:semiHidden="0" w:uiPriority="61" w:unhideWhenUsed="0"/>
-    <w:lsdException w:name="Light Grid" w:semiHidden="0" w:uiPriority="62" w:unhideWhenUsed="0"/>
-    <w:lsdException w:name="Medium Shading 1" w:semiHidden="0" w:uiPriority="63" w:unhideWhenUsed="0"/>
-    <w:lsdException w:name="Medium Shading 2" w:semiHidden="0" w:uiPriority="64" w:unhideWhenUsed="0"/>
-    <w:lsdException w:name="Medium List 1" w:semiHidden="0" w:uiPriority="65" w:unhideWhenUsed="0"/>
-    <w:lsdException w:name="Medium List 2" w:semiHidden="0" w:uiPriority="66" w:unhideWhenUsed="0"/>
-    <w:lsdException w:name="Medium Grid 1" w:semiHidden="0" w:uiPriority="67" w:unhideWhenUsed="0"/>
-    <w:lsdException w:name="Medium Grid 2" w:semiHidden="0" w:uiPriority="68" w:unhideWhenUsed="0"/>
-    <w:lsdException w:name="Medium Grid 3" w:semiHidden="0" w:uiPriority="69" w:unhideWhenUsed="0"/>
-    <w:lsdException w:name="Dark List" w:semiHidden="0" w:uiPriority="70" w:unhideWhenUsed="0"/>
-    <w:lsdException w:name="Colorful Shading" w:semiHidden="0" w:uiPriority="71" w:unhideWhenUsed="0"/>
-    <w:lsdException w:name="Colorful List" w:semiHidden="0" w:uiPriority="72" w:unhideWhenUsed="0"/>
-    <w:lsdException w:name="Colorful Grid" w:semiHidden="0" w:uiPriority="73" w:unhideWhenUsed="0"/>
-    <w:lsdException w:name="Light Shading Accent 1" w:semiHidden="0" w:uiPriority="60" w:unhideWhenUsed="0"/>
-    <w:lsdException w:name="Light List Accent 1" w:semiHidden="0" w:uiPriority="61" w:unhideWhenUsed="0"/>
-    <w:lsdException w:name="Light Grid Accent 1" w:semiHidden="0" w:uiPriority="62" w:unhideWhenUsed="0"/>
-    <w:lsdException w:name="Medium Shading 1 Accent 1" w:semiHidden="0" w:uiPriority="63" w:unhideWhenUsed="0"/>
-    <w:lsdException w:name="Medium Shading 2 Accent 1" w:semiHidden="0" w:uiPriority="64" w:unhideWhenUsed="0"/>
-    <w:lsdException w:name="Medium List 1 Accent 1" w:semiHidden="0" w:uiPriority="65" w:unhideWhenUsed="0"/>
-    <w:lsdException w:name="Revision" w:unhideWhenUsed="0"/>
-    <w:lsdException w:name="List Paragraph" w:semiHidden="0" w:uiPriority="34" w:unhideWhenUsed="0" w:qFormat="1"/>
-    <w:lsdException w:name="Quote" w:semiHidden="0" w:uiPriority="29" w:unhideWhenUsed="0" w:qFormat="1"/>
-    <w:lsdException w:name="Intense Quote" w:semiHidden="0" w:uiPriority="30" w:unhideWhenUsed="0" w:qFormat="1"/>
-    <w:lsdException w:name="Medium List 2 Accent 1" w:semiHidden="0" w:uiPriority="66" w:unhideWhenUsed="0"/>
-    <w:lsdException w:name="Medium Grid 1 Accent 1" w:semiHidden="0" w:uiPriority="67" w:unhideWhenUsed="0"/>
-    <w:lsdException w:name="Medium Grid 2 Accent 1" w:semiHidden="0" w:uiPriority="68" w:unhideWhenUsed="0"/>
-    <w:lsdException w:name="Medium Grid 3 Accent 1" w:semiHidden="0" w:uiPriority="69" w:unhideWhenUsed="0"/>
-    <w:lsdException w:name="Dark List Accent 1" w:semiHidden="0" w:uiPriority="70" w:unhideWhenUsed="0"/>
-    <w:lsdException w:name="Colorful Shading Accent 1" w:semiHidden="0" w:uiPriority="71" w:unhideWhenUsed="0"/>
-    <w:lsdException w:name="Colorful List Accent 1" w:semiHidden="0" w:uiPriority="72" w:unhideWhenUsed="0"/>
-    <w:lsdException w:name="Colorful Grid Accent 1" w:semiHidden="0" w:uiPriority="73" w:unhideWhenUsed="0"/>
-    <w:lsdException w:name="Light Shading Accent 2" w:semiHidden="0" w:uiPriority="60" w:unhideWhenUsed="0"/>
-    <w:lsdException w:name="Light List Accent 2" w:semiHidden="0" w:uiPriority="61" w:unhideWhenUsed="0"/>
-    <w:lsdException w:name="Light Grid Accent 2" w:semiHidden="0" w:uiPriority="62" w:unhideWhenUsed="0"/>
-    <w:lsdException w:name="Medium Shading 1 Accent 2" w:semiHidden="0" w:uiPriority="63" w:unhideWhenUsed="0"/>
-    <w:lsdException w:name="Medium Shading 2 Accent 2" w:semiHidden="0" w:uiPriority="64" w:unhideWhenUsed="0"/>
-    <w:lsdException w:name="Medium List 1 Accent 2" w:semiHidden="0" w:uiPriority="65" w:unhideWhenUsed="0"/>
-    <w:lsdException w:name="Medium List 2 Accent 2" w:semiHidden="0" w:uiPriority="66" w:unhideWhenUsed="0"/>
-    <w:lsdException w:name="Medium Grid 1 Accent 2" w:semiHidden="0" w:uiPriority="67" w:unhideWhenUsed="0"/>
-    <w:lsdException w:name="Medium Grid 2 Accent 2" w:semiHidden="0" w:uiPriority="68" w:unhideWhenUsed="0"/>
-    <w:lsdException w:name="Medium Grid 3 Accent 2" w:semiHidden="0" w:uiPriority="69" w:unhideWhenUsed="0"/>
-    <w:lsdException w:name="Dark List Accent 2" w:semiHidden="0" w:uiPriority="70" w:unhideWhenUsed="0"/>
-    <w:lsdException w:name="Colorful Shading Accent 2" w:semiHidden="0" w:uiPriority="71" w:unhideWhenUsed="0"/>
-    <w:lsdException w:name="Colorful List Accent 2" w:semiHidden="0" w:uiPriority="72" w:unhideWhenUsed="0"/>
-    <w:lsdException w:name="Colorful Grid Accent 2" w:semiHidden="0" w:uiPriority="73" w:unhideWhenUsed="0"/>
-    <w:lsdException w:name="Light Shading Accent 3" w:semiHidden="0" w:uiPriority="60" w:unhideWhenUsed="0"/>
-    <w:lsdException w:name="Light List Accent 3" w:semiHidden="0" w:uiPriority="61" w:unhideWhenUsed="0"/>
-    <w:lsdException w:name="Light Grid Accent 3" w:semiHidden="0" w:uiPriority="62" w:unhideWhenUsed="0"/>
-    <w:lsdException w:name="Medium Shading 1 Accent 3" w:semiHidden="0" w:uiPriority="63" w:unhideWhenUsed="0"/>
-    <w:lsdException w:name="Medium Shading 2 Accent 3" w:semiHidden="0" w:uiPriority="64" w:unhideWhenUsed="0"/>
-    <w:lsdException w:name="Medium List 1 Accent 3" w:semiHidden="0" w:uiPriority="65" w:unhideWhenUsed="0"/>
-    <w:lsdException w:name="Medium List 2 Accent 3" w:semiHidden="0" w:uiPriority="66" w:unhideWhenUsed="0"/>
-    <w:lsdException w:name="Medium Grid 1 Accent 3" w:semiHidden="0" w:uiPriority="67" w:unhideWhenUsed="0"/>
-    <w:lsdException w:name="Medium Grid 2 Accent 3" w:semiHidden="0" w:uiPriority="68" w:unhideWhenUsed="0"/>
-    <w:lsdException w:name="Medium Grid 3 Accent 3" w:semiHidden="0" w:uiPriority="69" w:unhideWhenUsed="0"/>
-    <w:lsdException w:name="Dark List Accent 3" w:semiHidden="0" w:uiPriority="70" w:unhideWhenUsed="0"/>
-    <w:lsdException w:name="Colorful Shading Accent 3" w:semiHidden="0" w:uiPriority="71" w:unhideWhenUsed="0"/>
-    <w:lsdException w:name="Colorful List Accent 3" w:semiHidden="0" w:uiPriority="72" w:unhideWhenUsed="0"/>
-    <w:lsdException w:name="Colorful Grid Accent 3" w:semiHidden="0" w:uiPriority="73" w:unhideWhenUsed="0"/>
-    <w:lsdException w:name="Light Shading Accent 4" w:semiHidden="0" w:uiPriority="60" w:unhideWhenUsed="0"/>
-    <w:lsdException w:name="Light List Accent 4" w:semiHidden="0" w:uiPriority="61" w:unhideWhenUsed="0"/>
-    <w:lsdException w:name="Light Grid Accent 4" w:semiHidden="0" w:uiPriority="62" w:unhideWhenUsed="0"/>
-    <w:lsdException w:name="Medium Shading 1 Accent 4" w:semiHidden="0" w:uiPriority="63" w:unhideWhenUsed="0"/>
-    <w:lsdException w:name="Medium Shading 2 Accent 4" w:semiHidden="0" w:uiPriority="64" w:unhideWhenUsed="0"/>
-    <w:lsdException w:name="Medium List 1 Accent 4" w:semiHidden="0" w:uiPriority="65" w:unhideWhenUsed="0"/>
-    <w:lsdException w:name="Medium List 2 Accent 4" w:semiHidden="0" w:uiPriority="66" w:unhideWhenUsed="0"/>
-    <w:lsdException w:name="Medium Grid 1 Accent 4" w:semiHidden="0" w:uiPriority="67" w:unhideWhenUsed="0"/>
-    <w:lsdException w:name="Medium Grid 2 Accent 4" w:semiHidden="0" w:uiPriority="68" w:unhideWhenUsed="0"/>
-    <w:lsdException w:name="Medium Grid 3 Accent 4" w:semiHidden="0" w:uiPriority="69" w:unhideWhenUsed="0"/>
-    <w:lsdException w:name="Dark List Accent 4" w:semiHidden="0" w:uiPriority="70" w:unhideWhenUsed="0"/>
-    <w:lsdException w:name="Colorful Shading Accent 4" w:semiHidden="0" w:uiPriority="71" w:unhideWhenUsed="0"/>
-    <w:lsdException w:name="Colorful List Accent 4" w:semiHidden="0" w:uiPriority="72" w:unhideWhenUsed="0"/>
-    <w:lsdException w:name="Colorful Grid Accent 4" w:semiHidden="0" w:uiPriority="73" w:unhideWhenUsed="0"/>
-    <w:lsdException w:name="Light Shading Accent 5" w:semiHidden="0" w:uiPriority="60" w:unhideWhenUsed="0"/>
-    <w:lsdException w:name="Light List Accent 5" w:semiHidden="0" w:uiPriority="61" w:unhideWhenUsed="0"/>
-    <w:lsdException w:name="Light Grid Accent 5" w:semiHidden="0" w:uiPriority="62" w:unhideWhenUsed="0"/>
-    <w:lsdException w:name="Medium Shading 1 Accent 5" w:semiHidden="0" w:uiPriority="63" w:unhideWhenUsed="0"/>
-    <w:lsdException w:name="Medium Shading 2 Accent 5" w:semiHidden="0" w:uiPriority="64" w:unhideWhenUsed="0"/>
-    <w:lsdException w:name="Medium List 1 Accent 5" w:semiHidden="0" w:uiPriority="65" w:unhideWhenUsed="0"/>
-    <w:lsdException w:name="Medium List 2 Accent 5" w:semiHidden="0" w:uiPriority="66" w:unhideWhenUsed="0"/>
-    <w:lsdException w:name="Medium Grid 1 Accent 5" w:semiHidden="0" w:uiPriority="67" w:unhideWhenUsed="0"/>
-    <w:lsdException w:name="Medium Grid 2 Accent 5" w:semiHidden="0" w:uiPriority="68" w:unhideWhenUsed="0"/>
-    <w:lsdException w:name="Medium Grid 3 Accent 5" w:semiHidden="0" w:uiPriority="69" w:unhideWhenUsed="0"/>
-    <w:lsdException w:name="Dark List Accent 5" w:semiHidden="0" w:uiPriority="70" w:unhideWhenUsed="0"/>
-    <w:lsdException w:name="Colorful Shading Accent 5" w:semiHidden="0" w:uiPriority="71" w:unhideWhenUsed="0"/>
-    <w:lsdException w:name="Colorful List Accent 5" w:semiHidden="0" w:uiPriority="72" w:unhideWhenUsed="0"/>
-    <w:lsdException w:name="Colorful Grid Accent 5" w:semiHidden="0" w:uiPriority="73" w:unhideWhenUsed="0"/>
-    <w:lsdException w:name="Light Shading Accent 6" w:semiHidden="0" w:uiPriority="60" w:unhideWhenUsed="0"/>
-    <w:lsdException w:name="Light List Accent 6" w:semiHidden="0" w:uiPriority="61" w:unhideWhenUsed="0"/>
-    <w:lsdException w:name="Light Grid Accent 6" w:semiHidden="0" w:uiPriority="62" w:unhideWhenUsed="0"/>
-    <w:lsdException w:name="Medium Shading 1 Accent 6" w:semiHidden="0" w:uiPriority="63" w:unhideWhenUsed="0"/>
-    <w:lsdException w:name="Medium Shading 2 Accent 6" w:semiHidden="0" w:uiPriority="64" w:unhideWhenUsed="0"/>
-    <w:lsdException w:name="Medium List 1 Accent 6" w:semiHidden="0" w:uiPriority="65" w:unhideWhenUsed="0"/>
-    <w:lsdException w:name="Medium List 2 Accent 6" w:semiHidden="0" w:uiPriority="66" w:unhideWhenUsed="0"/>
-    <w:lsdException w:name="Medium Grid 1 Accent 6" w:semiHidden="0" w:uiPriority="67" w:unhideWhenUsed="0"/>
-    <w:lsdException w:name="Medium Grid 2 Accent 6" w:semiHidden="0" w:uiPriority="68" w:unhideWhenUsed="0"/>
-    <w:lsdException w:name="Medium Grid 3 Accent 6" w:semiHidden="0" w:uiPriority="69" w:unhideWhenUsed="0"/>
-    <w:lsdException w:name="Dark List Accent 6" w:semiHidden="0" w:uiPriority="70" w:unhideWhenUsed="0"/>
-    <w:lsdException w:name="Colorful Shading Accent 6" w:semiHidden="0" w:uiPriority="71" w:unhideWhenUsed="0"/>
-    <w:lsdException w:name="Colorful List Accent 6" w:semiHidden="0" w:uiPriority="72" w:unhideWhenUsed="0"/>
-    <w:lsdException w:name="Colorful Grid Accent 6" w:semiHidden="0" w:uiPriority="73" w:unhideWhenUsed="0"/>
-    <w:lsdException w:name="Subtle Emphasis" w:semiHidden="0" w:uiPriority="19" w:unhideWhenUsed="0" w:qFormat="1"/>
-    <w:lsdException w:name="Intense Emphasis" w:semiHidden="0" w:uiPriority="21" w:unhideWhenUsed="0" w:qFormat="1"/>
-    <w:lsdException w:name="Subtle Reference" w:semiHidden="0" w:uiPriority="31" w:unhideWhenUsed="0" w:qFormat="1"/>
-    <w:lsdException w:name="Intense Reference" w:semiHidden="0" w:uiPriority="32" w:unhideWhenUsed="0" w:qFormat="1"/>
-    <w:lsdException w:name="Book Title" w:semiHidden="0" w:uiPriority="33" w:unhideWhenUsed="0" w:qFormat="1"/>
-    <w:lsdException w:name="Bibliography" w:uiPriority="37"/>
-    <w:lsdException w:name="TOC Heading" w:semiHidden="0" w:uiPriority="39" w:unhideWhenUsed="0" w:qFormat="1"/>
-  </w:latentStyles>
-  <w:style w:type="paragraph" w:default="1" w:styleId="Normal">
-    <w:name w:val="Normal"/>
-    <w:qFormat/>
-    <w:rsid w:val="00922A85"/>
-    <w:pPr>
-      <w:spacing w:after="200" w:line="276" w:lineRule="auto"/>
-    </w:pPr>
-    <w:rPr>
-      <w:sz w:val="22"/>
-      <w:szCs w:val="22"/>
-      <w:lang w:eastAsia="en-US"/>
-    </w:rPr>
-  </w:style>
-  <w:style w:type="paragraph" w:styleId="Titre1">
-    <w:name w:val="heading 1"/>
-    <w:basedOn w:val="Normal"/>
-    <w:next w:val="Normal"/>
-    <w:link w:val="Titre1Car"/>
-    <w:uiPriority w:val="99"/>
-    <w:qFormat/>
-    <w:rsid w:val="00A93EF8"/>
-    <w:pPr>
-      <w:keepNext/>
-      <w:keepLines/>
-      <w:numPr>
-        <w:numId w:val="20"/>
-      </w:numPr>
-      <w:spacing w:before="480" w:after="240"/>
-      <w:ind w:left="431" w:hanging="431"/>
-      <w:outlineLvl w:val="0"/>
-    </w:pPr>
-    <w:rPr>
-      <w:rFonts w:ascii="Cambria" w:eastAsia="Times New Roman" w:hAnsi="Cambria"/>
-      <w:b/>
-      <w:bCs/>
-      <w:color w:val="365F91"/>
-      <w:sz w:val="28"/>
-      <w:szCs w:val="28"/>
-    </w:rPr>
-  </w:style>
-  <w:style w:type="paragraph" w:styleId="Titre2">
-    <w:name w:val="heading 2"/>
-    <w:basedOn w:val="Normal"/>
-    <w:next w:val="Normal"/>
-    <w:link w:val="Titre2Car"/>
-    <w:uiPriority w:val="99"/>
-    <w:qFormat/>
-    <w:rsid w:val="00ED373C"/>
-    <w:pPr>
-      <w:keepNext/>
-      <w:keepLines/>
-      <w:numPr>
-        <w:ilvl w:val="1"/>
-        <w:numId w:val="20"/>
-      </w:numPr>
-      <w:spacing w:before="200"/>
-      <w:ind w:left="578" w:hanging="578"/>
-      <w:outlineLvl w:val="1"/>
-    </w:pPr>
-    <w:rPr>
-      <w:rFonts w:ascii="Cambria" w:eastAsia="Times New Roman" w:hAnsi="Cambria"/>
-      <w:b/>
-      <w:bCs/>
-      <w:color w:val="7199C9"/>
-      <w:sz w:val="26"/>
-      <w:szCs w:val="26"/>
-    </w:rPr>
-  </w:style>
-  <w:style w:type="paragraph" w:styleId="Titre3">
-    <w:name w:val="heading 3"/>
-    <w:basedOn w:val="Normal"/>
-    <w:next w:val="Normal"/>
-    <w:link w:val="Titre3Car"/>
-    <w:uiPriority w:val="99"/>
-    <w:qFormat/>
-    <w:rsid w:val="00393BBE"/>
-    <w:pPr>
-      <w:keepNext/>
-      <w:keepLines/>
-      <w:numPr>
-        <w:ilvl w:val="2"/>
-        <w:numId w:val="20"/>
-      </w:numPr>
-      <w:spacing w:before="200" w:after="0"/>
-      <w:outlineLvl w:val="2"/>
-    </w:pPr>
-    <w:rPr>
-      <w:rFonts w:ascii="Cambria" w:eastAsia="Times New Roman" w:hAnsi="Cambria"/>
-      <w:b/>
-      <w:bCs/>
-      <w:color w:val="9999FF"/>
-    </w:rPr>
-  </w:style>
-  <w:style w:type="paragraph" w:styleId="Titre4">
-    <w:name w:val="heading 4"/>
-    <w:basedOn w:val="Normal"/>
-    <w:next w:val="Normal"/>
-    <w:link w:val="Titre4Car"/>
-    <w:unhideWhenUsed/>
-    <w:qFormat/>
-    <w:locked/>
-    <w:rsid w:val="008678EF"/>
-    <w:pPr>
-      <w:keepNext/>
-      <w:keepLines/>
-      <w:numPr>
-        <w:ilvl w:val="3"/>
-        <w:numId w:val="20"/>
-      </w:numPr>
-      <w:spacing w:before="200" w:after="0"/>
-      <w:outlineLvl w:val="3"/>
-    </w:pPr>
-    <w:rPr>
-      <w:rFonts w:asciiTheme="majorHAnsi" w:eastAsiaTheme="majorEastAsia" w:hAnsiTheme="majorHAnsi" w:cstheme="majorBidi"/>
-      <w:b/>
-      <w:bCs/>
-      <w:i/>
-      <w:iCs/>
-      <w:color w:val="4F81BD" w:themeColor="accent1"/>
-    </w:rPr>
-  </w:style>
-  <w:style w:type="paragraph" w:styleId="Titre5">
-    <w:name w:val="heading 5"/>
-    <w:basedOn w:val="Normal"/>
-    <w:next w:val="Normal"/>
-    <w:link w:val="Titre5Car"/>
-    <w:semiHidden/>
-    <w:unhideWhenUsed/>
-    <w:qFormat/>
-    <w:locked/>
-    <w:rsid w:val="008678EF"/>
-    <w:pPr>
-      <w:keepNext/>
-      <w:keepLines/>
-      <w:numPr>
-        <w:ilvl w:val="4"/>
-        <w:numId w:val="20"/>
-      </w:numPr>
-      <w:spacing w:before="200" w:after="0"/>
-      <w:outlineLvl w:val="4"/>
-    </w:pPr>
-    <w:rPr>
-      <w:rFonts w:asciiTheme="majorHAnsi" w:eastAsiaTheme="majorEastAsia" w:hAnsiTheme="majorHAnsi" w:cstheme="majorBidi"/>
-      <w:color w:val="243F60" w:themeColor="accent1" w:themeShade="7F"/>
-    </w:rPr>
-  </w:style>
-  <w:style w:type="paragraph" w:styleId="Titre6">
-    <w:name w:val="heading 6"/>
-    <w:basedOn w:val="Normal"/>
-    <w:next w:val="Normal"/>
-    <w:link w:val="Titre6Car"/>
-    <w:semiHidden/>
-    <w:unhideWhenUsed/>
-    <w:qFormat/>
-    <w:locked/>
-    <w:rsid w:val="008678EF"/>
-    <w:pPr>
-      <w:keepNext/>
-      <w:keepLines/>
-      <w:numPr>
-        <w:ilvl w:val="5"/>
-        <w:numId w:val="20"/>
-      </w:numPr>
-      <w:spacing w:before="200" w:after="0"/>
-      <w:outlineLvl w:val="5"/>
-    </w:pPr>
-    <w:rPr>
-      <w:rFonts w:asciiTheme="majorHAnsi" w:eastAsiaTheme="majorEastAsia" w:hAnsiTheme="majorHAnsi" w:cstheme="majorBidi"/>
-      <w:i/>
-      <w:iCs/>
-      <w:color w:val="243F60" w:themeColor="accent1" w:themeShade="7F"/>
-    </w:rPr>
-  </w:style>
-  <w:style w:type="paragraph" w:styleId="Titre7">
-    <w:name w:val="heading 7"/>
-    <w:basedOn w:val="Normal"/>
-    <w:next w:val="Normal"/>
-    <w:link w:val="Titre7Car"/>
-    <w:semiHidden/>
-    <w:unhideWhenUsed/>
-    <w:qFormat/>
-    <w:locked/>
-    <w:rsid w:val="008678EF"/>
-    <w:pPr>
-      <w:keepNext/>
-      <w:keepLines/>
-      <w:numPr>
-        <w:ilvl w:val="6"/>
-        <w:numId w:val="20"/>
-      </w:numPr>
-      <w:spacing w:before="200" w:after="0"/>
-      <w:outlineLvl w:val="6"/>
-    </w:pPr>
-    <w:rPr>
-      <w:rFonts w:asciiTheme="majorHAnsi" w:eastAsiaTheme="majorEastAsia" w:hAnsiTheme="majorHAnsi" w:cstheme="majorBidi"/>
-      <w:i/>
-      <w:iCs/>
-      <w:color w:val="404040" w:themeColor="text1" w:themeTint="BF"/>
-    </w:rPr>
-  </w:style>
-  <w:style w:type="paragraph" w:styleId="Titre8">
-    <w:name w:val="heading 8"/>
-    <w:basedOn w:val="Normal"/>
-    <w:next w:val="Normal"/>
-    <w:link w:val="Titre8Car"/>
-    <w:semiHidden/>
-    <w:unhideWhenUsed/>
-    <w:qFormat/>
-    <w:locked/>
-    <w:rsid w:val="008678EF"/>
-    <w:pPr>
-      <w:keepNext/>
-      <w:keepLines/>
-      <w:numPr>
-        <w:ilvl w:val="7"/>
-        <w:numId w:val="20"/>
-      </w:numPr>
-      <w:spacing w:before="200" w:after="0"/>
-      <w:outlineLvl w:val="7"/>
-    </w:pPr>
-    <w:rPr>
-      <w:rFonts w:asciiTheme="majorHAnsi" w:eastAsiaTheme="majorEastAsia" w:hAnsiTheme="majorHAnsi" w:cstheme="majorBidi"/>
-      <w:color w:val="404040" w:themeColor="text1" w:themeTint="BF"/>
-      <w:sz w:val="20"/>
-      <w:szCs w:val="20"/>
-    </w:rPr>
-  </w:style>
-  <w:style w:type="paragraph" w:styleId="Titre9">
-    <w:name w:val="heading 9"/>
-    <w:basedOn w:val="Normal"/>
-    <w:next w:val="Normal"/>
-    <w:link w:val="Titre9Car"/>
-    <w:semiHidden/>
-    <w:unhideWhenUsed/>
-    <w:qFormat/>
-    <w:locked/>
-    <w:rsid w:val="008678EF"/>
-    <w:pPr>
-      <w:keepNext/>
-      <w:keepLines/>
-      <w:numPr>
-        <w:ilvl w:val="8"/>
-        <w:numId w:val="20"/>
-      </w:numPr>
-      <w:spacing w:before="200" w:after="0"/>
-      <w:outlineLvl w:val="8"/>
-    </w:pPr>
-    <w:rPr>
-      <w:rFonts w:asciiTheme="majorHAnsi" w:eastAsiaTheme="majorEastAsia" w:hAnsiTheme="majorHAnsi" w:cstheme="majorBidi"/>
-      <w:i/>
-      <w:iCs/>
-      <w:color w:val="404040" w:themeColor="text1" w:themeTint="BF"/>
-      <w:sz w:val="20"/>
-      <w:szCs w:val="20"/>
-    </w:rPr>
-  </w:style>
-  <w:style w:type="character" w:default="1" w:styleId="Policepardfaut">
-    <w:name w:val="Default Paragraph Font"/>
-    <w:uiPriority w:val="1"/>
-    <w:semiHidden/>
-    <w:unhideWhenUsed/>
-  </w:style>
-  <w:style w:type="table" w:default="1" w:styleId="TableauNormal">
-    <w:name w:val="Normal Table"/>
-    <w:uiPriority w:val="99"/>
-    <w:semiHidden/>
-    <w:unhideWhenUsed/>
-    <w:tblPr>
-      <w:tblInd w:w="0" w:type="dxa"/>
-      <w:tblCellMar>
-        <w:top w:w="0" w:type="dxa"/>
-        <w:left w:w="108" w:type="dxa"/>
-        <w:bottom w:w="0" w:type="dxa"/>
-        <w:right w:w="108" w:type="dxa"/>
-      </w:tblCellMar>
-    </w:tblPr>
-  </w:style>
-  <w:style w:type="numbering" w:default="1" w:styleId="Aucuneliste">
-    <w:name w:val="No List"/>
-    <w:uiPriority w:val="99"/>
-    <w:semiHidden/>
-    <w:unhideWhenUsed/>
-  </w:style>
-  <w:style w:type="character" w:customStyle="1" w:styleId="Titre1Car">
-    <w:name w:val="Titre 1 Car"/>
-    <w:basedOn w:val="Policepardfaut"/>
-    <w:link w:val="Titre1"/>
-    <w:uiPriority w:val="99"/>
-    <w:locked/>
-    <w:rsid w:val="00A93EF8"/>
-    <w:rPr>
-      <w:rFonts w:ascii="Cambria" w:eastAsia="Times New Roman" w:hAnsi="Cambria"/>
-      <w:b/>
-      <w:bCs/>
-      <w:color w:val="365F91"/>
-      <w:sz w:val="28"/>
-      <w:szCs w:val="28"/>
-      <w:lang w:eastAsia="en-US"/>
-    </w:rPr>
-  </w:style>
-  <w:style w:type="character" w:customStyle="1" w:styleId="Titre2Car">
-    <w:name w:val="Titre 2 Car"/>
-    <w:basedOn w:val="Policepardfaut"/>
-    <w:link w:val="Titre2"/>
-    <w:uiPriority w:val="99"/>
-    <w:locked/>
-    <w:rsid w:val="00ED373C"/>
-    <w:rPr>
-      <w:rFonts w:ascii="Cambria" w:eastAsia="Times New Roman" w:hAnsi="Cambria"/>
-      <w:b/>
-      <w:bCs/>
-      <w:color w:val="7199C9"/>
-      <w:sz w:val="26"/>
-      <w:szCs w:val="26"/>
-      <w:lang w:eastAsia="en-US"/>
-    </w:rPr>
-  </w:style>
-  <w:style w:type="character" w:customStyle="1" w:styleId="Titre3Car">
-    <w:name w:val="Titre 3 Car"/>
-    <w:basedOn w:val="Policepardfaut"/>
-    <w:link w:val="Titre3"/>
-    <w:uiPriority w:val="99"/>
-    <w:locked/>
-    <w:rsid w:val="00393BBE"/>
-    <w:rPr>
-      <w:rFonts w:ascii="Cambria" w:eastAsia="Times New Roman" w:hAnsi="Cambria"/>
-      <w:b/>
-      <w:bCs/>
-      <w:color w:val="9999FF"/>
-      <w:sz w:val="22"/>
-      <w:szCs w:val="22"/>
-      <w:lang w:eastAsia="en-US"/>
-    </w:rPr>
-  </w:style>
-  <w:style w:type="paragraph" w:styleId="Paragraphedeliste">
-    <w:name w:val="List Paragraph"/>
-    <w:basedOn w:val="Normal"/>
-    <w:uiPriority w:val="34"/>
-    <w:qFormat/>
-    <w:rsid w:val="00DB78D8"/>
-    <w:pPr>
-      <w:ind w:left="720"/>
-      <w:contextualSpacing/>
-    </w:pPr>
-  </w:style>
-  <w:style w:type="paragraph" w:styleId="En-ttedetabledesmatires">
-    <w:name w:val="TOC Heading"/>
-    <w:basedOn w:val="Titre1"/>
-    <w:next w:val="Normal"/>
-    <w:uiPriority w:val="39"/>
-    <w:qFormat/>
-    <w:rsid w:val="00292652"/>
-    <w:pPr>
-      <w:outlineLvl w:val="9"/>
-    </w:pPr>
-  </w:style>
-  <w:style w:type="paragraph" w:styleId="TM1">
-    <w:name w:val="toc 1"/>
-    <w:basedOn w:val="Normal"/>
-    <w:next w:val="Normal"/>
-    <w:autoRedefine/>
-    <w:uiPriority w:val="39"/>
-    <w:rsid w:val="00292652"/>
-    <w:pPr>
-      <w:spacing w:after="100"/>
-    </w:pPr>
-  </w:style>
-  <w:style w:type="paragraph" w:styleId="TM2">
-    <w:name w:val="toc 2"/>
-    <w:basedOn w:val="Normal"/>
-    <w:next w:val="Normal"/>
-    <w:autoRedefine/>
-    <w:uiPriority w:val="39"/>
-    <w:rsid w:val="00292652"/>
-    <w:pPr>
-      <w:spacing w:after="100"/>
-      <w:ind w:left="220"/>
-    </w:pPr>
-  </w:style>
-  <w:style w:type="paragraph" w:styleId="TM3">
-    <w:name w:val="toc 3"/>
-    <w:basedOn w:val="Normal"/>
-    <w:next w:val="Normal"/>
-    <w:autoRedefine/>
-    <w:uiPriority w:val="39"/>
-    <w:rsid w:val="00292652"/>
-    <w:pPr>
-      <w:spacing w:after="100"/>
-      <w:ind w:left="440"/>
-    </w:pPr>
-  </w:style>
-  <w:style w:type="character" w:styleId="Lienhypertexte">
-    <w:name w:val="Hyperlink"/>
-    <w:basedOn w:val="Policepardfaut"/>
-    <w:uiPriority w:val="99"/>
-    <w:rsid w:val="00292652"/>
-    <w:rPr>
-      <w:rFonts w:cs="Times New Roman"/>
-      <w:color w:val="0000FF"/>
-      <w:u w:val="single"/>
-    </w:rPr>
-  </w:style>
-  <w:style w:type="paragraph" w:styleId="Textedebulles">
-    <w:name w:val="Balloon Text"/>
-    <w:basedOn w:val="Normal"/>
-    <w:link w:val="TextedebullesCar"/>
-    <w:uiPriority w:val="99"/>
-    <w:semiHidden/>
-    <w:rsid w:val="00292652"/>
-    <w:pPr>
-      <w:spacing w:after="0" w:line="240" w:lineRule="auto"/>
-    </w:pPr>
-    <w:rPr>
-      <w:rFonts w:ascii="Tahoma" w:hAnsi="Tahoma" w:cs="Tahoma"/>
-      <w:sz w:val="16"/>
-      <w:szCs w:val="16"/>
-    </w:rPr>
-  </w:style>
-  <w:style w:type="character" w:customStyle="1" w:styleId="TextedebullesCar">
-    <w:name w:val="Texte de bulles Car"/>
-    <w:basedOn w:val="Policepardfaut"/>
-    <w:link w:val="Textedebulles"/>
-    <w:uiPriority w:val="99"/>
-    <w:semiHidden/>
-    <w:locked/>
-    <w:rsid w:val="00292652"/>
-    <w:rPr>
-      <w:rFonts w:ascii="Tahoma" w:hAnsi="Tahoma" w:cs="Tahoma"/>
-      <w:sz w:val="16"/>
-      <w:szCs w:val="16"/>
-    </w:rPr>
-  </w:style>
-  <w:style w:type="paragraph" w:styleId="En-tte">
-    <w:name w:val="header"/>
-    <w:basedOn w:val="Normal"/>
-    <w:link w:val="En-tteCar"/>
-    <w:uiPriority w:val="99"/>
-    <w:rsid w:val="00196712"/>
-    <w:pPr>
-      <w:tabs>
-        <w:tab w:val="center" w:pos="4536"/>
-        <w:tab w:val="right" w:pos="9072"/>
-      </w:tabs>
-      <w:spacing w:after="0" w:line="240" w:lineRule="auto"/>
-    </w:pPr>
-  </w:style>
-  <w:style w:type="character" w:customStyle="1" w:styleId="En-tteCar">
-    <w:name w:val="En-tête Car"/>
-    <w:basedOn w:val="Policepardfaut"/>
-    <w:link w:val="En-tte"/>
-    <w:uiPriority w:val="99"/>
-    <w:locked/>
-    <w:rsid w:val="00196712"/>
-    <w:rPr>
-      <w:rFonts w:cs="Times New Roman"/>
-    </w:rPr>
-  </w:style>
-  <w:style w:type="paragraph" w:styleId="Pieddepage">
-    <w:name w:val="footer"/>
-    <w:basedOn w:val="Normal"/>
-    <w:link w:val="PieddepageCar"/>
-    <w:uiPriority w:val="99"/>
-    <w:rsid w:val="00196712"/>
-    <w:pPr>
-      <w:tabs>
-        <w:tab w:val="center" w:pos="4536"/>
-        <w:tab w:val="right" w:pos="9072"/>
-      </w:tabs>
-      <w:spacing w:after="0" w:line="240" w:lineRule="auto"/>
-    </w:pPr>
-  </w:style>
-  <w:style w:type="character" w:customStyle="1" w:styleId="PieddepageCar">
-    <w:name w:val="Pied de page Car"/>
-    <w:basedOn w:val="Policepardfaut"/>
-    <w:link w:val="Pieddepage"/>
-    <w:uiPriority w:val="99"/>
-    <w:locked/>
-    <w:rsid w:val="00196712"/>
-    <w:rPr>
-      <w:rFonts w:cs="Times New Roman"/>
-    </w:rPr>
-  </w:style>
-  <w:style w:type="paragraph" w:styleId="Corpsdetexte">
-    <w:name w:val="Body Text"/>
-    <w:basedOn w:val="Normal"/>
-    <w:link w:val="CorpsdetexteCar"/>
-    <w:uiPriority w:val="99"/>
-    <w:rsid w:val="007F7B19"/>
-    <w:pPr>
-      <w:spacing w:before="120" w:after="120" w:line="240" w:lineRule="auto"/>
-    </w:pPr>
-    <w:rPr>
-      <w:rFonts w:ascii="Arial" w:eastAsia="Times New Roman" w:hAnsi="Arial"/>
-      <w:szCs w:val="24"/>
-      <w:lang w:eastAsia="fr-FR"/>
-    </w:rPr>
-  </w:style>
-  <w:style w:type="character" w:customStyle="1" w:styleId="CorpsdetexteCar">
-    <w:name w:val="Corps de texte Car"/>
-    <w:basedOn w:val="Policepardfaut"/>
-    <w:link w:val="Corpsdetexte"/>
-    <w:uiPriority w:val="99"/>
-    <w:locked/>
-    <w:rsid w:val="007F7B19"/>
-    <w:rPr>
-      <w:rFonts w:ascii="Arial" w:hAnsi="Arial" w:cs="Times New Roman"/>
-      <w:sz w:val="24"/>
-      <w:szCs w:val="24"/>
-      <w:lang w:eastAsia="fr-FR"/>
-    </w:rPr>
-  </w:style>
-  <w:style w:type="character" w:customStyle="1" w:styleId="StyleTitreLatin36ptCar">
-    <w:name w:val="Style Titre + (Latin) 36 pt Car"/>
-    <w:basedOn w:val="Policepardfaut"/>
-    <w:rsid w:val="007F7B19"/>
-    <w:rPr>
-      <w:rFonts w:ascii="Arial" w:hAnsi="Arial" w:cs="Arial"/>
-      <w:b/>
-      <w:bCs/>
-      <w:kern w:val="28"/>
-      <w:sz w:val="32"/>
-      <w:szCs w:val="32"/>
-      <w:lang w:val="fr-FR" w:eastAsia="fr-FR" w:bidi="ar-SA"/>
-    </w:rPr>
-  </w:style>
-  <w:style w:type="paragraph" w:customStyle="1" w:styleId="Titredocument">
-    <w:name w:val="Titre document"/>
-    <w:basedOn w:val="Normal"/>
-    <w:rsid w:val="007F7B19"/>
-    <w:pPr>
-      <w:spacing w:before="1200" w:after="360" w:line="240" w:lineRule="auto"/>
-      <w:jc w:val="center"/>
-    </w:pPr>
-    <w:rPr>
-      <w:rFonts w:ascii="Arial" w:eastAsia="Times New Roman" w:hAnsi="Arial" w:cs="Arial"/>
-      <w:b/>
-      <w:bCs/>
-      <w:kern w:val="28"/>
-      <w:sz w:val="56"/>
-      <w:szCs w:val="32"/>
-      <w:lang w:eastAsia="fr-FR"/>
-    </w:rPr>
-  </w:style>
-  <w:style w:type="paragraph" w:customStyle="1" w:styleId="TitreProjet">
-    <w:name w:val="Titre Projet"/>
-    <w:rsid w:val="007F7B19"/>
-    <w:pPr>
-      <w:spacing w:before="2280"/>
-      <w:jc w:val="center"/>
-    </w:pPr>
-    <w:rPr>
-      <w:rFonts w:ascii="Arial" w:eastAsia="Times New Roman" w:hAnsi="Arial" w:cs="Arial"/>
-      <w:b/>
-      <w:bCs/>
-      <w:kern w:val="28"/>
-      <w:sz w:val="72"/>
-      <w:szCs w:val="32"/>
-    </w:rPr>
-  </w:style>
-  <w:style w:type="paragraph" w:customStyle="1" w:styleId="Version">
-    <w:name w:val="Version"/>
-    <w:basedOn w:val="Normal"/>
-    <w:rsid w:val="007F7B19"/>
-    <w:pPr>
-      <w:spacing w:before="1200" w:after="360" w:line="240" w:lineRule="auto"/>
-      <w:jc w:val="center"/>
-    </w:pPr>
-    <w:rPr>
-      <w:rFonts w:ascii="Arial" w:eastAsia="Times New Roman" w:hAnsi="Arial"/>
-      <w:sz w:val="36"/>
-      <w:szCs w:val="36"/>
-      <w:lang w:eastAsia="fr-FR"/>
-    </w:rPr>
-  </w:style>
-  <w:style w:type="table" w:styleId="Grilledutableau">
-    <w:name w:val="Table Grid"/>
-    <w:basedOn w:val="TableauNormal"/>
-    <w:uiPriority w:val="99"/>
-    <w:rsid w:val="00C22AF4"/>
-    <w:tblPr>
-      <w:tblInd w:w="0" w:type="dxa"/>
-      <w:tblBorders>
-        <w:top w:val="single" w:sz="4" w:space="0" w:color="000000"/>
-        <w:left w:val="single" w:sz="4" w:space="0" w:color="000000"/>
-        <w:bottom w:val="single" w:sz="4" w:space="0" w:color="000000"/>
-        <w:right w:val="single" w:sz="4" w:space="0" w:color="000000"/>
-        <w:insideH w:val="single" w:sz="4" w:space="0" w:color="000000"/>
-        <w:insideV w:val="single" w:sz="4" w:space="0" w:color="000000"/>
-      </w:tblBorders>
-      <w:tblCellMar>
-        <w:top w:w="0" w:type="dxa"/>
-        <w:left w:w="108" w:type="dxa"/>
-        <w:bottom w:w="0" w:type="dxa"/>
-        <w:right w:w="108" w:type="dxa"/>
-      </w:tblCellMar>
-    </w:tblPr>
-  </w:style>
-  <w:style w:type="table" w:styleId="Grilleclaire-Accent5">
-    <w:name w:val="Light Grid Accent 5"/>
-    <w:basedOn w:val="TableauNormal"/>
-    <w:uiPriority w:val="99"/>
-    <w:rsid w:val="00C22AF4"/>
-    <w:tblPr>
-      <w:tblStyleRowBandSize w:val="1"/>
-      <w:tblStyleColBandSize w:val="1"/>
-      <w:tblInd w:w="0" w:type="dxa"/>
-      <w:tblBorders>
-        <w:top w:val="single" w:sz="8" w:space="0" w:color="4BACC6"/>
-        <w:left w:val="single" w:sz="8" w:space="0" w:color="4BACC6"/>
-        <w:bottom w:val="single" w:sz="8" w:space="0" w:color="4BACC6"/>
-        <w:right w:val="single" w:sz="8" w:space="0" w:color="4BACC6"/>
-        <w:insideH w:val="single" w:sz="8" w:space="0" w:color="4BACC6"/>
-        <w:insideV w:val="single" w:sz="8" w:space="0" w:color="4BACC6"/>
-      </w:tblBorders>
-      <w:tblCellMar>
-        <w:top w:w="0" w:type="dxa"/>
-        <w:left w:w="108" w:type="dxa"/>
-        <w:bottom w:w="0" w:type="dxa"/>
-        <w:right w:w="108" w:type="dxa"/>
-      </w:tblCellMar>
-    </w:tblPr>
-    <w:tblStylePr w:type="firstRow">
-      <w:pPr>
-        <w:spacing w:before="0" w:after="0"/>
-      </w:pPr>
-      <w:rPr>
-        <w:rFonts w:ascii="Cambria" w:eastAsia="Times New Roman" w:hAnsi="Cambria" w:cs="Times New Roman"/>
-        <w:b/>
-        <w:bCs/>
-      </w:rPr>
-      <w:tblPr/>
-      <w:tcPr>
-        <w:tcBorders>
-          <w:top w:val="single" w:sz="8" w:space="0" w:color="4BACC6"/>
-          <w:left w:val="single" w:sz="8" w:space="0" w:color="4BACC6"/>
-          <w:bottom w:val="single" w:sz="18" w:space="0" w:color="4BACC6"/>
-          <w:right w:val="single" w:sz="8" w:space="0" w:color="4BACC6"/>
-          <w:insideH w:val="nil"/>
-          <w:insideV w:val="single" w:sz="8" w:space="0" w:color="4BACC6"/>
-        </w:tcBorders>
-      </w:tcPr>
-    </w:tblStylePr>
-    <w:tblStylePr w:type="lastRow">
-      <w:pPr>
-        <w:spacing w:before="0" w:after="0"/>
-      </w:pPr>
-      <w:rPr>
-        <w:rFonts w:ascii="Cambria" w:eastAsia="Times New Roman" w:hAnsi="Cambria" w:cs="Times New Roman"/>
-        <w:b/>
-        <w:bCs/>
-      </w:rPr>
-      <w:tblPr/>
-      <w:tcPr>
-        <w:tcBorders>
-          <w:top w:val="double" w:sz="6" w:space="0" w:color="4BACC6"/>
-          <w:left w:val="single" w:sz="8" w:space="0" w:color="4BACC6"/>
-          <w:bottom w:val="single" w:sz="8" w:space="0" w:color="4BACC6"/>
-          <w:right w:val="single" w:sz="8" w:space="0" w:color="4BACC6"/>
-          <w:insideH w:val="nil"/>
-          <w:insideV w:val="single" w:sz="8" w:space="0" w:color="4BACC6"/>
-        </w:tcBorders>
-      </w:tcPr>
-    </w:tblStylePr>
-    <w:tblStylePr w:type="firstCol">
-      <w:rPr>
-        <w:rFonts w:ascii="Cambria" w:eastAsia="Times New Roman" w:hAnsi="Cambria" w:cs="Times New Roman"/>
-        <w:b/>
-        <w:bCs/>
-      </w:rPr>
-    </w:tblStylePr>
-    <w:tblStylePr w:type="lastCol">
-      <w:rPr>
-        <w:rFonts w:ascii="Cambria" w:eastAsia="Times New Roman" w:hAnsi="Cambria" w:cs="Times New Roman"/>
-        <w:b/>
-        <w:bCs/>
-      </w:rPr>
-      <w:tblPr/>
-      <w:tcPr>
-        <w:tcBorders>
-          <w:top w:val="single" w:sz="8" w:space="0" w:color="4BACC6"/>
-          <w:left w:val="single" w:sz="8" w:space="0" w:color="4BACC6"/>
-          <w:bottom w:val="single" w:sz="8" w:space="0" w:color="4BACC6"/>
-          <w:right w:val="single" w:sz="8" w:space="0" w:color="4BACC6"/>
-        </w:tcBorders>
-      </w:tcPr>
-    </w:tblStylePr>
-    <w:tblStylePr w:type="band1Vert">
-      <w:rPr>
-        <w:rFonts w:cs="Times New Roman"/>
-      </w:rPr>
-      <w:tblPr/>
-      <w:tcPr>
-        <w:tcBorders>
-          <w:top w:val="single" w:sz="8" w:space="0" w:color="4BACC6"/>
-          <w:left w:val="single" w:sz="8" w:space="0" w:color="4BACC6"/>
-          <w:bottom w:val="single" w:sz="8" w:space="0" w:color="4BACC6"/>
-          <w:right w:val="single" w:sz="8" w:space="0" w:color="4BACC6"/>
-        </w:tcBorders>
-        <w:shd w:val="clear" w:color="auto" w:fill="D2EAF1"/>
-      </w:tcPr>
-    </w:tblStylePr>
-    <w:tblStylePr w:type="band1Horz">
-      <w:rPr>
-        <w:rFonts w:cs="Times New Roman"/>
-      </w:rPr>
-      <w:tblPr/>
-      <w:tcPr>
-        <w:tcBorders>
-          <w:top w:val="single" w:sz="8" w:space="0" w:color="4BACC6"/>
-          <w:left w:val="single" w:sz="8" w:space="0" w:color="4BACC6"/>
-          <w:bottom w:val="single" w:sz="8" w:space="0" w:color="4BACC6"/>
-          <w:right w:val="single" w:sz="8" w:space="0" w:color="4BACC6"/>
-          <w:insideV w:val="single" w:sz="8" w:space="0" w:color="4BACC6"/>
-        </w:tcBorders>
-        <w:shd w:val="clear" w:color="auto" w:fill="D2EAF1"/>
-      </w:tcPr>
-    </w:tblStylePr>
-    <w:tblStylePr w:type="band2Horz">
-      <w:rPr>
-        <w:rFonts w:cs="Times New Roman"/>
-      </w:rPr>
-      <w:tblPr/>
-      <w:tcPr>
-        <w:tcBorders>
-          <w:top w:val="single" w:sz="8" w:space="0" w:color="4BACC6"/>
-          <w:left w:val="single" w:sz="8" w:space="0" w:color="4BACC6"/>
-          <w:bottom w:val="single" w:sz="8" w:space="0" w:color="4BACC6"/>
-          <w:right w:val="single" w:sz="8" w:space="0" w:color="4BACC6"/>
-          <w:insideV w:val="single" w:sz="8" w:space="0" w:color="4BACC6"/>
-        </w:tcBorders>
-      </w:tcPr>
-    </w:tblStylePr>
-  </w:style>
-  <w:style w:type="table" w:styleId="Trameclaire-Accent5">
-    <w:name w:val="Light Shading Accent 5"/>
-    <w:basedOn w:val="TableauNormal"/>
-    <w:uiPriority w:val="99"/>
-    <w:rsid w:val="00195685"/>
-    <w:rPr>
-      <w:color w:val="31849B"/>
-    </w:rPr>
-    <w:tblPr>
-      <w:tblStyleRowBandSize w:val="1"/>
-      <w:tblStyleColBandSize w:val="1"/>
-      <w:tblInd w:w="0" w:type="dxa"/>
-      <w:tblBorders>
-        <w:top w:val="single" w:sz="8" w:space="0" w:color="4BACC6"/>
-        <w:bottom w:val="single" w:sz="8" w:space="0" w:color="4BACC6"/>
-      </w:tblBorders>
-      <w:tblCellMar>
-        <w:top w:w="0" w:type="dxa"/>
-        <w:left w:w="108" w:type="dxa"/>
-        <w:bottom w:w="0" w:type="dxa"/>
-        <w:right w:w="108" w:type="dxa"/>
-      </w:tblCellMar>
-    </w:tblPr>
-    <w:tblStylePr w:type="firstRow">
-      <w:pPr>
-        <w:spacing w:before="0" w:after="0"/>
-      </w:pPr>
-      <w:rPr>
-        <w:rFonts w:cs="Times New Roman"/>
-        <w:b/>
-        <w:bCs/>
-      </w:rPr>
-      <w:tblPr/>
-      <w:tcPr>
-        <w:tcBorders>
-          <w:top w:val="single" w:sz="8" w:space="0" w:color="4BACC6"/>
-          <w:left w:val="nil"/>
-          <w:bottom w:val="single" w:sz="8" w:space="0" w:color="4BACC6"/>
-          <w:right w:val="nil"/>
-          <w:insideH w:val="nil"/>
-          <w:insideV w:val="nil"/>
-        </w:tcBorders>
-      </w:tcPr>
-    </w:tblStylePr>
-    <w:tblStylePr w:type="lastRow">
-      <w:pPr>
-        <w:spacing w:before="0" w:after="0"/>
-      </w:pPr>
-      <w:rPr>
-        <w:rFonts w:cs="Times New Roman"/>
-        <w:b/>
-        <w:bCs/>
-      </w:rPr>
-      <w:tblPr/>
-      <w:tcPr>
-        <w:tcBorders>
-          <w:top w:val="single" w:sz="8" w:space="0" w:color="4BACC6"/>
-          <w:left w:val="nil"/>
-          <w:bottom w:val="single" w:sz="8" w:space="0" w:color="4BACC6"/>
-          <w:right w:val="nil"/>
-          <w:insideH w:val="nil"/>
-          <w:insideV w:val="nil"/>
-        </w:tcBorders>
-      </w:tcPr>
-    </w:tblStylePr>
-    <w:tblStylePr w:type="firstCol">
-      <w:rPr>
-        <w:rFonts w:cs="Times New Roman"/>
-        <w:b/>
-        <w:bCs/>
-      </w:rPr>
-    </w:tblStylePr>
-    <w:tblStylePr w:type="lastCol">
-      <w:rPr>
-        <w:rFonts w:cs="Times New Roman"/>
-        <w:b/>
-        <w:bCs/>
-      </w:rPr>
-    </w:tblStylePr>
-    <w:tblStylePr w:type="band1Vert">
-      <w:rPr>
-        <w:rFonts w:cs="Times New Roman"/>
-      </w:rPr>
-      <w:tblPr/>
-      <w:tcPr>
-        <w:tcBorders>
-          <w:left w:val="nil"/>
-          <w:right w:val="nil"/>
-          <w:insideH w:val="nil"/>
-          <w:insideV w:val="nil"/>
-        </w:tcBorders>
-        <w:shd w:val="clear" w:color="auto" w:fill="D2EAF1"/>
-      </w:tcPr>
-    </w:tblStylePr>
-    <w:tblStylePr w:type="band1Horz">
-      <w:rPr>
-        <w:rFonts w:cs="Times New Roman"/>
-      </w:rPr>
-      <w:tblPr/>
-      <w:tcPr>
-        <w:tcBorders>
-          <w:left w:val="nil"/>
-          <w:right w:val="nil"/>
-          <w:insideH w:val="nil"/>
-          <w:insideV w:val="nil"/>
-        </w:tcBorders>
-        <w:shd w:val="clear" w:color="auto" w:fill="D2EAF1"/>
-      </w:tcPr>
-    </w:tblStylePr>
-  </w:style>
-  <w:style w:type="table" w:styleId="Tramemoyenne1-Accent5">
-    <w:name w:val="Medium Shading 1 Accent 5"/>
-    <w:basedOn w:val="TableauNormal"/>
-    <w:uiPriority w:val="99"/>
-    <w:rsid w:val="00195685"/>
-    <w:tblPr>
-      <w:tblStyleRowBandSize w:val="1"/>
-      <w:tblStyleColBandSize w:val="1"/>
-      <w:tblInd w:w="0" w:type="dxa"/>
-      <w:tblBorders>
-        <w:top w:val="single" w:sz="8" w:space="0" w:color="78C0D4"/>
-        <w:left w:val="single" w:sz="8" w:space="0" w:color="78C0D4"/>
-        <w:bottom w:val="single" w:sz="8" w:space="0" w:color="78C0D4"/>
-        <w:right w:val="single" w:sz="8" w:space="0" w:color="78C0D4"/>
-        <w:insideH w:val="single" w:sz="8" w:space="0" w:color="78C0D4"/>
-      </w:tblBorders>
-      <w:tblCellMar>
-        <w:top w:w="0" w:type="dxa"/>
-        <w:left w:w="108" w:type="dxa"/>
-        <w:bottom w:w="0" w:type="dxa"/>
-        <w:right w:w="108" w:type="dxa"/>
-      </w:tblCellMar>
-    </w:tblPr>
-    <w:tblStylePr w:type="firstRow">
-      <w:pPr>
-        <w:spacing w:before="0" w:after="0"/>
-      </w:pPr>
-      <w:rPr>
-        <w:rFonts w:cs="Times New Roman"/>
-        <w:b/>
-        <w:bCs/>
-        <w:color w:val="FFFFFF"/>
-      </w:rPr>
-      <w:tblPr/>
-      <w:tcPr>
-        <w:tcBorders>
-          <w:top w:val="single" w:sz="8" w:space="0" w:color="78C0D4"/>
-          <w:left w:val="single" w:sz="8" w:space="0" w:color="78C0D4"/>
-          <w:bottom w:val="single" w:sz="8" w:space="0" w:color="78C0D4"/>
-          <w:right w:val="single" w:sz="8" w:space="0" w:color="78C0D4"/>
-          <w:insideH w:val="nil"/>
-          <w:insideV w:val="nil"/>
-        </w:tcBorders>
-        <w:shd w:val="clear" w:color="auto" w:fill="4BACC6"/>
-      </w:tcPr>
-    </w:tblStylePr>
-    <w:tblStylePr w:type="lastRow">
-      <w:pPr>
-        <w:spacing w:before="0" w:after="0"/>
-      </w:pPr>
-      <w:rPr>
-        <w:rFonts w:cs="Times New Roman"/>
-        <w:b/>
-        <w:bCs/>
-      </w:rPr>
-      <w:tblPr/>
-      <w:tcPr>
-        <w:tcBorders>
-          <w:top w:val="double" w:sz="6" w:space="0" w:color="78C0D4"/>
-          <w:left w:val="single" w:sz="8" w:space="0" w:color="78C0D4"/>
-          <w:bottom w:val="single" w:sz="8" w:space="0" w:color="78C0D4"/>
-          <w:right w:val="single" w:sz="8" w:space="0" w:color="78C0D4"/>
-          <w:insideH w:val="nil"/>
-          <w:insideV w:val="nil"/>
-        </w:tcBorders>
-      </w:tcPr>
-    </w:tblStylePr>
-    <w:tblStylePr w:type="firstCol">
-      <w:rPr>
-        <w:rFonts w:cs="Times New Roman"/>
-        <w:b/>
-        <w:bCs/>
-      </w:rPr>
-    </w:tblStylePr>
-    <w:tblStylePr w:type="lastCol">
-      <w:rPr>
-        <w:rFonts w:cs="Times New Roman"/>
-        <w:b/>
-        <w:bCs/>
-      </w:rPr>
-    </w:tblStylePr>
-    <w:tblStylePr w:type="band1Vert">
-      <w:rPr>
-        <w:rFonts w:cs="Times New Roman"/>
-      </w:rPr>
-      <w:tblPr/>
-      <w:tcPr>
-        <w:shd w:val="clear" w:color="auto" w:fill="D2EAF1"/>
-      </w:tcPr>
-    </w:tblStylePr>
-    <w:tblStylePr w:type="band1Horz">
-      <w:rPr>
-        <w:rFonts w:cs="Times New Roman"/>
-      </w:rPr>
-      <w:tblPr/>
-      <w:tcPr>
-        <w:tcBorders>
-          <w:insideH w:val="nil"/>
-          <w:insideV w:val="nil"/>
-        </w:tcBorders>
-        <w:shd w:val="clear" w:color="auto" w:fill="D2EAF1"/>
-      </w:tcPr>
-    </w:tblStylePr>
-    <w:tblStylePr w:type="band2Horz">
-      <w:rPr>
-        <w:rFonts w:cs="Times New Roman"/>
-      </w:rPr>
-      <w:tblPr/>
-      <w:tcPr>
-        <w:tcBorders>
-          <w:insideH w:val="nil"/>
-          <w:insideV w:val="nil"/>
-        </w:tcBorders>
-      </w:tcPr>
-    </w:tblStylePr>
-  </w:style>
-  <w:style w:type="table" w:styleId="Listemoyenne1-Accent5">
-    <w:name w:val="Medium List 1 Accent 5"/>
-    <w:basedOn w:val="TableauNormal"/>
-    <w:uiPriority w:val="99"/>
-    <w:rsid w:val="00195685"/>
-    <w:rPr>
-      <w:color w:val="000000"/>
-    </w:rPr>
-    <w:tblPr>
-      <w:tblStyleRowBandSize w:val="1"/>
-      <w:tblStyleColBandSize w:val="1"/>
-      <w:tblInd w:w="0" w:type="dxa"/>
-      <w:tblBorders>
-        <w:top w:val="single" w:sz="8" w:space="0" w:color="4BACC6"/>
-        <w:bottom w:val="single" w:sz="8" w:space="0" w:color="4BACC6"/>
-      </w:tblBorders>
-      <w:tblCellMar>
-        <w:top w:w="0" w:type="dxa"/>
-        <w:left w:w="108" w:type="dxa"/>
-        <w:bottom w:w="0" w:type="dxa"/>
-        <w:right w:w="108" w:type="dxa"/>
-      </w:tblCellMar>
-    </w:tblPr>
-    <w:tblStylePr w:type="firstRow">
-      <w:rPr>
-        <w:rFonts w:ascii="Cambria" w:eastAsia="Times New Roman" w:hAnsi="Cambria" w:cs="Times New Roman"/>
-      </w:rPr>
-      <w:tblPr/>
-      <w:tcPr>
-        <w:tcBorders>
-          <w:top w:val="nil"/>
-          <w:bottom w:val="single" w:sz="8" w:space="0" w:color="4BACC6"/>
-        </w:tcBorders>
-      </w:tcPr>
-    </w:tblStylePr>
-    <w:tblStylePr w:type="lastRow">
-      <w:rPr>
-        <w:rFonts w:cs="Times New Roman"/>
-        <w:b/>
-        <w:bCs/>
-        <w:color w:val="1F497D"/>
-      </w:rPr>
-      <w:tblPr/>
-      <w:tcPr>
-        <w:tcBorders>
-          <w:top w:val="single" w:sz="8" w:space="0" w:color="4BACC6"/>
-          <w:bottom w:val="single" w:sz="8" w:space="0" w:color="4BACC6"/>
-        </w:tcBorders>
-      </w:tcPr>
-    </w:tblStylePr>
-    <w:tblStylePr w:type="firstCol">
-      <w:rPr>
-        <w:rFonts w:cs="Times New Roman"/>
-        <w:b/>
-        <w:bCs/>
-      </w:rPr>
-    </w:tblStylePr>
-    <w:tblStylePr w:type="lastCol">
-      <w:rPr>
-        <w:rFonts w:cs="Times New Roman"/>
-        <w:b/>
-        <w:bCs/>
-      </w:rPr>
-      <w:tblPr/>
-      <w:tcPr>
-        <w:tcBorders>
-          <w:top w:val="single" w:sz="8" w:space="0" w:color="4BACC6"/>
-          <w:bottom w:val="single" w:sz="8" w:space="0" w:color="4BACC6"/>
-        </w:tcBorders>
-      </w:tcPr>
-    </w:tblStylePr>
-    <w:tblStylePr w:type="band1Vert">
-      <w:rPr>
-        <w:rFonts w:cs="Times New Roman"/>
-      </w:rPr>
-      <w:tblPr/>
-      <w:tcPr>
-        <w:shd w:val="clear" w:color="auto" w:fill="D2EAF1"/>
-      </w:tcPr>
-    </w:tblStylePr>
-    <w:tblStylePr w:type="band1Horz">
-      <w:rPr>
-        <w:rFonts w:cs="Times New Roman"/>
-      </w:rPr>
-      <w:tblPr/>
-      <w:tcPr>
-        <w:shd w:val="clear" w:color="auto" w:fill="D2EAF1"/>
-      </w:tcPr>
-    </w:tblStylePr>
-  </w:style>
-  <w:style w:type="paragraph" w:styleId="NormalWeb">
-    <w:name w:val="Normal (Web)"/>
-    <w:basedOn w:val="Normal"/>
-    <w:uiPriority w:val="99"/>
-    <w:rsid w:val="00EE04BB"/>
-    <w:pPr>
-      <w:spacing w:before="100" w:beforeAutospacing="1" w:after="100" w:afterAutospacing="1" w:line="240" w:lineRule="auto"/>
-    </w:pPr>
-    <w:rPr>
-      <w:rFonts w:ascii="Times New Roman" w:eastAsia="Times New Roman" w:hAnsi="Times New Roman"/>
-      <w:sz w:val="24"/>
-      <w:szCs w:val="24"/>
-      <w:lang w:eastAsia="fr-FR"/>
-    </w:rPr>
-  </w:style>
-  <w:style w:type="character" w:customStyle="1" w:styleId="spellmod1">
-    <w:name w:val="spellmod1"/>
-    <w:basedOn w:val="Policepardfaut"/>
-    <w:uiPriority w:val="99"/>
-    <w:rsid w:val="00EE04BB"/>
-    <w:rPr>
-      <w:rFonts w:cs="Times New Roman"/>
-      <w:i/>
-      <w:iCs/>
-      <w:color w:val="FF0000"/>
-      <w:u w:val="none"/>
-      <w:effect w:val="none"/>
-    </w:rPr>
-  </w:style>
-  <w:style w:type="character" w:customStyle="1" w:styleId="ver1">
-    <w:name w:val="ver1"/>
-    <w:basedOn w:val="Policepardfaut"/>
-    <w:uiPriority w:val="99"/>
-    <w:rsid w:val="00EE04BB"/>
-    <w:rPr>
-      <w:rFonts w:cs="Times New Roman"/>
-      <w:b/>
-      <w:bCs/>
-      <w:color w:val="000000"/>
-      <w:u w:val="none"/>
-      <w:effect w:val="none"/>
-      <w:bdr w:val="single" w:sz="12" w:space="0" w:color="FFCC33" w:frame="1"/>
-      <w:shd w:val="clear" w:color="auto" w:fill="FFFFDD"/>
-    </w:rPr>
-  </w:style>
-  <w:style w:type="paragraph" w:customStyle="1" w:styleId="Tabletext">
-    <w:name w:val="Tabletext"/>
-    <w:basedOn w:val="Normal"/>
-    <w:rsid w:val="0095384A"/>
-    <w:pPr>
-      <w:keepLines/>
-      <w:widowControl w:val="0"/>
-      <w:spacing w:after="120" w:line="240" w:lineRule="atLeast"/>
-    </w:pPr>
-    <w:rPr>
-      <w:rFonts w:ascii="Times New Roman" w:eastAsia="Times New Roman" w:hAnsi="Times New Roman"/>
-      <w:sz w:val="20"/>
-      <w:szCs w:val="20"/>
-      <w:lang w:val="en-US"/>
-    </w:rPr>
-  </w:style>
-  <w:style w:type="paragraph" w:styleId="Sansinterligne">
-    <w:name w:val="No Spacing"/>
-    <w:link w:val="SansinterligneCar"/>
-    <w:uiPriority w:val="99"/>
-    <w:qFormat/>
-    <w:rsid w:val="009B5EEB"/>
-    <w:rPr>
-      <w:rFonts w:eastAsia="Times New Roman"/>
-      <w:sz w:val="22"/>
-      <w:szCs w:val="22"/>
-      <w:lang w:eastAsia="en-US"/>
-    </w:rPr>
-  </w:style>
-  <w:style w:type="character" w:customStyle="1" w:styleId="SansinterligneCar">
-    <w:name w:val="Sans interligne Car"/>
-    <w:basedOn w:val="Policepardfaut"/>
-    <w:link w:val="Sansinterligne"/>
-    <w:uiPriority w:val="99"/>
-    <w:locked/>
-    <w:rsid w:val="009B5EEB"/>
-    <w:rPr>
-      <w:rFonts w:eastAsia="Times New Roman"/>
-      <w:sz w:val="22"/>
-      <w:szCs w:val="22"/>
-      <w:lang w:val="fr-FR" w:eastAsia="en-US" w:bidi="ar-SA"/>
-    </w:rPr>
-  </w:style>
-  <w:style w:type="table" w:customStyle="1" w:styleId="Grilleclaire-Accent11">
-    <w:name w:val="Grille claire - Accent 11"/>
-    <w:basedOn w:val="TableauNormal"/>
-    <w:uiPriority w:val="62"/>
-    <w:rsid w:val="00BD680A"/>
-    <w:tblPr>
-      <w:tblStyleRowBandSize w:val="1"/>
-      <w:tblStyleColBandSize w:val="1"/>
-      <w:tblInd w:w="0" w:type="dxa"/>
-      <w:tblBorders>
-        <w:top w:val="single" w:sz="8" w:space="0" w:color="4F81BD"/>
-        <w:left w:val="single" w:sz="8" w:space="0" w:color="4F81BD"/>
-        <w:bottom w:val="single" w:sz="8" w:space="0" w:color="4F81BD"/>
-        <w:right w:val="single" w:sz="8" w:space="0" w:color="4F81BD"/>
-        <w:insideH w:val="single" w:sz="8" w:space="0" w:color="4F81BD"/>
-        <w:insideV w:val="single" w:sz="8" w:space="0" w:color="4F81BD"/>
-      </w:tblBorders>
-      <w:tblCellMar>
-        <w:top w:w="0" w:type="dxa"/>
-        <w:left w:w="108" w:type="dxa"/>
-        <w:bottom w:w="0" w:type="dxa"/>
-        <w:right w:w="108" w:type="dxa"/>
-      </w:tblCellMar>
-    </w:tblPr>
-    <w:tblStylePr w:type="firstRow">
-      <w:pPr>
-        <w:spacing w:before="0" w:after="0" w:line="240" w:lineRule="auto"/>
-      </w:pPr>
-      <w:rPr>
-        <w:rFonts w:ascii="Cambria" w:eastAsia="Times New Roman" w:hAnsi="Cambria" w:cs="Times New Roman"/>
-        <w:b/>
-        <w:bCs/>
-      </w:rPr>
-      <w:tblPr/>
-      <w:tcPr>
-        <w:tcBorders>
-          <w:top w:val="single" w:sz="8" w:space="0" w:color="4F81BD"/>
-          <w:left w:val="single" w:sz="8" w:space="0" w:color="4F81BD"/>
-          <w:bottom w:val="single" w:sz="18" w:space="0" w:color="4F81BD"/>
-          <w:right w:val="single" w:sz="8" w:space="0" w:color="4F81BD"/>
-          <w:insideH w:val="nil"/>
-          <w:insideV w:val="single" w:sz="8" w:space="0" w:color="4F81BD"/>
-        </w:tcBorders>
-      </w:tcPr>
-    </w:tblStylePr>
-    <w:tblStylePr w:type="lastRow">
-      <w:pPr>
-        <w:spacing w:before="0" w:after="0" w:line="240" w:lineRule="auto"/>
-      </w:pPr>
-      <w:rPr>
-        <w:rFonts w:ascii="Cambria" w:eastAsia="Times New Roman" w:hAnsi="Cambria" w:cs="Times New Roman"/>
-        <w:b/>
-        <w:bCs/>
-      </w:rPr>
-      <w:tblPr/>
-      <w:tcPr>
-        <w:tcBorders>
-          <w:top w:val="double" w:sz="6" w:space="0" w:color="4F81BD"/>
-          <w:left w:val="single" w:sz="8" w:space="0" w:color="4F81BD"/>
-          <w:bottom w:val="single" w:sz="8" w:space="0" w:color="4F81BD"/>
-          <w:right w:val="single" w:sz="8" w:space="0" w:color="4F81BD"/>
-          <w:insideH w:val="nil"/>
-          <w:insideV w:val="single" w:sz="8" w:space="0" w:color="4F81BD"/>
-        </w:tcBorders>
-      </w:tcPr>
-    </w:tblStylePr>
-    <w:tblStylePr w:type="firstCol">
-      <w:rPr>
-        <w:rFonts w:ascii="Cambria" w:eastAsia="Times New Roman" w:hAnsi="Cambria" w:cs="Times New Roman"/>
-        <w:b/>
-        <w:bCs/>
-      </w:rPr>
-    </w:tblStylePr>
-    <w:tblStylePr w:type="lastCol">
-      <w:rPr>
-        <w:rFonts w:ascii="Cambria" w:eastAsia="Times New Roman" w:hAnsi="Cambria" w:cs="Times New Roman"/>
-        <w:b/>
-        <w:bCs/>
-      </w:rPr>
-      <w:tblPr/>
-      <w:tcPr>
-        <w:tcBorders>
-          <w:top w:val="single" w:sz="8" w:space="0" w:color="4F81BD"/>
-          <w:left w:val="single" w:sz="8" w:space="0" w:color="4F81BD"/>
-          <w:bottom w:val="single" w:sz="8" w:space="0" w:color="4F81BD"/>
-          <w:right w:val="single" w:sz="8" w:space="0" w:color="4F81BD"/>
-        </w:tcBorders>
-      </w:tcPr>
-    </w:tblStylePr>
-    <w:tblStylePr w:type="band1Vert">
-      <w:tblPr/>
-      <w:tcPr>
-        <w:tcBorders>
-          <w:top w:val="single" w:sz="8" w:space="0" w:color="4F81BD"/>
-          <w:left w:val="single" w:sz="8" w:space="0" w:color="4F81BD"/>
-          <w:bottom w:val="single" w:sz="8" w:space="0" w:color="4F81BD"/>
-          <w:right w:val="single" w:sz="8" w:space="0" w:color="4F81BD"/>
-        </w:tcBorders>
-        <w:shd w:val="clear" w:color="auto" w:fill="D3DFEE"/>
-      </w:tcPr>
-    </w:tblStylePr>
-    <w:tblStylePr w:type="band1Horz">
-      <w:tblPr/>
-      <w:tcPr>
-        <w:tcBorders>
-          <w:top w:val="single" w:sz="8" w:space="0" w:color="4F81BD"/>
-          <w:left w:val="single" w:sz="8" w:space="0" w:color="4F81BD"/>
-          <w:bottom w:val="single" w:sz="8" w:space="0" w:color="4F81BD"/>
-          <w:right w:val="single" w:sz="8" w:space="0" w:color="4F81BD"/>
-          <w:insideV w:val="single" w:sz="8" w:space="0" w:color="4F81BD"/>
-        </w:tcBorders>
-        <w:shd w:val="clear" w:color="auto" w:fill="D3DFEE"/>
-      </w:tcPr>
-    </w:tblStylePr>
-    <w:tblStylePr w:type="band2Horz">
-      <w:tblPr/>
-      <w:tcPr>
-        <w:tcBorders>
-          <w:top w:val="single" w:sz="8" w:space="0" w:color="4F81BD"/>
-          <w:left w:val="single" w:sz="8" w:space="0" w:color="4F81BD"/>
-          <w:bottom w:val="single" w:sz="8" w:space="0" w:color="4F81BD"/>
-          <w:right w:val="single" w:sz="8" w:space="0" w:color="4F81BD"/>
-          <w:insideV w:val="single" w:sz="8" w:space="0" w:color="4F81BD"/>
-        </w:tcBorders>
-      </w:tcPr>
-    </w:tblStylePr>
-  </w:style>
-  <w:style w:type="paragraph" w:styleId="Titre">
-    <w:name w:val="Title"/>
-    <w:basedOn w:val="Normal"/>
-    <w:next w:val="Normal"/>
-    <w:link w:val="TitreCar"/>
-    <w:uiPriority w:val="99"/>
-    <w:qFormat/>
-    <w:locked/>
-    <w:rsid w:val="00604EE6"/>
-    <w:pPr>
-      <w:pBdr>
-        <w:bottom w:val="single" w:sz="8" w:space="4" w:color="4F81BD"/>
-      </w:pBdr>
-      <w:spacing w:after="300" w:line="240" w:lineRule="auto"/>
-      <w:contextualSpacing/>
-    </w:pPr>
-    <w:rPr>
-      <w:rFonts w:ascii="Cambria" w:eastAsia="Times New Roman" w:hAnsi="Cambria"/>
-      <w:color w:val="17365D"/>
-      <w:spacing w:val="5"/>
-      <w:kern w:val="28"/>
-      <w:sz w:val="52"/>
-      <w:szCs w:val="52"/>
-    </w:rPr>
-  </w:style>
-  <w:style w:type="character" w:customStyle="1" w:styleId="TitreCar">
-    <w:name w:val="Titre Car"/>
-    <w:basedOn w:val="Policepardfaut"/>
-    <w:link w:val="Titre"/>
-    <w:uiPriority w:val="99"/>
-    <w:rsid w:val="00604EE6"/>
-    <w:rPr>
-      <w:rFonts w:ascii="Cambria" w:eastAsia="Times New Roman" w:hAnsi="Cambria" w:cs="Times New Roman"/>
-      <w:color w:val="17365D"/>
-      <w:spacing w:val="5"/>
-      <w:kern w:val="28"/>
-      <w:sz w:val="52"/>
-      <w:szCs w:val="52"/>
-      <w:lang w:eastAsia="en-US"/>
-    </w:rPr>
-  </w:style>
-  <w:style w:type="table" w:customStyle="1" w:styleId="Trameclaire-Accent11">
-    <w:name w:val="Trame claire - Accent 11"/>
-    <w:basedOn w:val="TableauNormal"/>
-    <w:uiPriority w:val="60"/>
-    <w:rsid w:val="0017276D"/>
-    <w:rPr>
-      <w:color w:val="365F91"/>
-    </w:rPr>
-    <w:tblPr>
-      <w:tblStyleRowBandSize w:val="1"/>
-      <w:tblStyleColBandSize w:val="1"/>
-      <w:tblInd w:w="0" w:type="dxa"/>
-      <w:tblBorders>
-        <w:top w:val="single" w:sz="8" w:space="0" w:color="4F81BD"/>
-        <w:bottom w:val="single" w:sz="8" w:space="0" w:color="4F81BD"/>
-      </w:tblBorders>
-      <w:tblCellMar>
-        <w:top w:w="0" w:type="dxa"/>
-        <w:left w:w="108" w:type="dxa"/>
-        <w:bottom w:w="0" w:type="dxa"/>
-        <w:right w:w="108" w:type="dxa"/>
-      </w:tblCellMar>
-    </w:tblPr>
-    <w:tblStylePr w:type="firstRow">
-      <w:pPr>
-        <w:spacing w:before="0" w:after="0" w:line="240" w:lineRule="auto"/>
-      </w:pPr>
-      <w:rPr>
-        <w:b/>
-        <w:bCs/>
-      </w:rPr>
-      <w:tblPr/>
-      <w:tcPr>
-        <w:tcBorders>
-          <w:top w:val="single" w:sz="8" w:space="0" w:color="4F81BD"/>
-          <w:left w:val="nil"/>
-          <w:bottom w:val="single" w:sz="8" w:space="0" w:color="4F81BD"/>
-          <w:right w:val="nil"/>
-          <w:insideH w:val="nil"/>
-          <w:insideV w:val="nil"/>
-        </w:tcBorders>
-      </w:tcPr>
-    </w:tblStylePr>
-    <w:tblStylePr w:type="lastRow">
-      <w:pPr>
-        <w:spacing w:before="0" w:after="0" w:line="240" w:lineRule="auto"/>
-      </w:pPr>
-      <w:rPr>
-        <w:b/>
-        <w:bCs/>
-      </w:rPr>
-      <w:tblPr/>
-      <w:tcPr>
-        <w:tcBorders>
-          <w:top w:val="single" w:sz="8" w:space="0" w:color="4F81BD"/>
-          <w:left w:val="nil"/>
-          <w:bottom w:val="single" w:sz="8" w:space="0" w:color="4F81BD"/>
-          <w:right w:val="nil"/>
-          <w:insideH w:val="nil"/>
-          <w:insideV w:val="nil"/>
-        </w:tcBorders>
-      </w:tcPr>
-    </w:tblStylePr>
-    <w:tblStylePr w:type="firstCol">
-      <w:rPr>
-        <w:b/>
-        <w:bCs/>
-      </w:rPr>
-    </w:tblStylePr>
-    <w:tblStylePr w:type="lastCol">
-      <w:rPr>
-        <w:b/>
-        <w:bCs/>
-      </w:rPr>
-    </w:tblStylePr>
-    <w:tblStylePr w:type="band1Vert">
-      <w:tblPr/>
-      <w:tcPr>
-        <w:tcBorders>
-          <w:left w:val="nil"/>
-          <w:right w:val="nil"/>
-          <w:insideH w:val="nil"/>
-          <w:insideV w:val="nil"/>
-        </w:tcBorders>
-        <w:shd w:val="clear" w:color="auto" w:fill="D3DFEE"/>
-      </w:tcPr>
-    </w:tblStylePr>
-    <w:tblStylePr w:type="band1Horz">
-      <w:tblPr/>
-      <w:tcPr>
-        <w:tcBorders>
-          <w:left w:val="nil"/>
-          <w:right w:val="nil"/>
-          <w:insideH w:val="nil"/>
-          <w:insideV w:val="nil"/>
-        </w:tcBorders>
-        <w:shd w:val="clear" w:color="auto" w:fill="D3DFEE"/>
-      </w:tcPr>
-    </w:tblStylePr>
-  </w:style>
-  <w:style w:type="character" w:styleId="Lienhypertextesuivivisit">
-    <w:name w:val="FollowedHyperlink"/>
-    <w:basedOn w:val="Policepardfaut"/>
-    <w:uiPriority w:val="99"/>
-    <w:semiHidden/>
-    <w:unhideWhenUsed/>
-    <w:rsid w:val="00E606BA"/>
-    <w:rPr>
-      <w:color w:val="800080"/>
-      <w:u w:val="single"/>
-    </w:rPr>
-  </w:style>
-  <w:style w:type="character" w:styleId="Accentuation">
-    <w:name w:val="Emphasis"/>
-    <w:basedOn w:val="Policepardfaut"/>
-    <w:qFormat/>
-    <w:locked/>
-    <w:rsid w:val="00951E7C"/>
-    <w:rPr>
-      <w:i/>
-      <w:iCs/>
-    </w:rPr>
-  </w:style>
-  <w:style w:type="table" w:styleId="Trameclaire-Accent3">
-    <w:name w:val="Light Shading Accent 3"/>
-    <w:basedOn w:val="TableauNormal"/>
-    <w:uiPriority w:val="60"/>
-    <w:rsid w:val="004769F8"/>
-    <w:rPr>
-      <w:color w:val="76923C"/>
-    </w:rPr>
-    <w:tblPr>
-      <w:tblStyleRowBandSize w:val="1"/>
-      <w:tblStyleColBandSize w:val="1"/>
-      <w:tblInd w:w="0" w:type="dxa"/>
-      <w:tblBorders>
-        <w:top w:val="single" w:sz="8" w:space="0" w:color="9BBB59"/>
-        <w:bottom w:val="single" w:sz="8" w:space="0" w:color="9BBB59"/>
-      </w:tblBorders>
-      <w:tblCellMar>
-        <w:top w:w="0" w:type="dxa"/>
-        <w:left w:w="108" w:type="dxa"/>
-        <w:bottom w:w="0" w:type="dxa"/>
-        <w:right w:w="108" w:type="dxa"/>
-      </w:tblCellMar>
-    </w:tblPr>
-    <w:tblStylePr w:type="firstRow">
-      <w:pPr>
-        <w:spacing w:before="0" w:after="0" w:line="240" w:lineRule="auto"/>
-      </w:pPr>
-      <w:rPr>
-        <w:b/>
-        <w:bCs/>
-      </w:rPr>
-      <w:tblPr/>
-      <w:tcPr>
-        <w:tcBorders>
-          <w:top w:val="single" w:sz="8" w:space="0" w:color="9BBB59"/>
-          <w:left w:val="nil"/>
-          <w:bottom w:val="single" w:sz="8" w:space="0" w:color="9BBB59"/>
-          <w:right w:val="nil"/>
-          <w:insideH w:val="nil"/>
-          <w:insideV w:val="nil"/>
-        </w:tcBorders>
-      </w:tcPr>
-    </w:tblStylePr>
-    <w:tblStylePr w:type="lastRow">
-      <w:pPr>
-        <w:spacing w:before="0" w:after="0" w:line="240" w:lineRule="auto"/>
-      </w:pPr>
-      <w:rPr>
-        <w:b/>
-        <w:bCs/>
-      </w:rPr>
-      <w:tblPr/>
-      <w:tcPr>
-        <w:tcBorders>
-          <w:top w:val="single" w:sz="8" w:space="0" w:color="9BBB59"/>
-          <w:left w:val="nil"/>
-          <w:bottom w:val="single" w:sz="8" w:space="0" w:color="9BBB59"/>
-          <w:right w:val="nil"/>
-          <w:insideH w:val="nil"/>
-          <w:insideV w:val="nil"/>
-        </w:tcBorders>
-      </w:tcPr>
-    </w:tblStylePr>
-    <w:tblStylePr w:type="firstCol">
-      <w:rPr>
-        <w:b/>
-        <w:bCs/>
-      </w:rPr>
-    </w:tblStylePr>
-    <w:tblStylePr w:type="lastCol">
-      <w:rPr>
-        <w:b/>
-        <w:bCs/>
-      </w:rPr>
-    </w:tblStylePr>
-    <w:tblStylePr w:type="band1Vert">
-      <w:tblPr/>
-      <w:tcPr>
-        <w:tcBorders>
-          <w:left w:val="nil"/>
-          <w:right w:val="nil"/>
-          <w:insideH w:val="nil"/>
-          <w:insideV w:val="nil"/>
-        </w:tcBorders>
-        <w:shd w:val="clear" w:color="auto" w:fill="E6EED5"/>
-      </w:tcPr>
-    </w:tblStylePr>
-    <w:tblStylePr w:type="band1Horz">
-      <w:tblPr/>
-      <w:tcPr>
-        <w:tcBorders>
-          <w:left w:val="nil"/>
-          <w:right w:val="nil"/>
-          <w:insideH w:val="nil"/>
-          <w:insideV w:val="nil"/>
-        </w:tcBorders>
-        <w:shd w:val="clear" w:color="auto" w:fill="E6EED5"/>
-      </w:tcPr>
-    </w:tblStylePr>
-  </w:style>
-  <w:style w:type="table" w:styleId="Grilleclaire-Accent3">
-    <w:name w:val="Light Grid Accent 3"/>
-    <w:basedOn w:val="TableauNormal"/>
-    <w:uiPriority w:val="62"/>
-    <w:rsid w:val="009511BD"/>
-    <w:tblPr>
-      <w:tblStyleRowBandSize w:val="1"/>
-      <w:tblStyleColBandSize w:val="1"/>
-      <w:tblInd w:w="0" w:type="dxa"/>
-      <w:tblBorders>
-        <w:top w:val="single" w:sz="8" w:space="0" w:color="9BBB59" w:themeColor="accent3"/>
-        <w:left w:val="single" w:sz="8" w:space="0" w:color="9BBB59" w:themeColor="accent3"/>
-        <w:bottom w:val="single" w:sz="8" w:space="0" w:color="9BBB59" w:themeColor="accent3"/>
-        <w:right w:val="single" w:sz="8" w:space="0" w:color="9BBB59" w:themeColor="accent3"/>
-        <w:insideH w:val="single" w:sz="8" w:space="0" w:color="9BBB59" w:themeColor="accent3"/>
-        <w:insideV w:val="single" w:sz="8" w:space="0" w:color="9BBB59" w:themeColor="accent3"/>
-      </w:tblBorders>
-      <w:tblCellMar>
-        <w:top w:w="0" w:type="dxa"/>
-        <w:left w:w="108" w:type="dxa"/>
-        <w:bottom w:w="0" w:type="dxa"/>
-        <w:right w:w="108" w:type="dxa"/>
-      </w:tblCellMar>
-    </w:tblPr>
-    <w:tblStylePr w:type="firstRow">
-      <w:pPr>
-        <w:spacing w:before="0" w:after="0" w:line="240" w:lineRule="auto"/>
-      </w:pPr>
-      <w:rPr>
-        <w:rFonts w:asciiTheme="majorHAnsi" w:eastAsiaTheme="majorEastAsia" w:hAnsiTheme="majorHAnsi" w:cstheme="majorBidi"/>
-        <w:b/>
-        <w:bCs/>
-      </w:rPr>
-      <w:tblPr/>
-      <w:tcPr>
-        <w:tcBorders>
-          <w:top w:val="single" w:sz="8" w:space="0" w:color="9BBB59" w:themeColor="accent3"/>
-          <w:left w:val="single" w:sz="8" w:space="0" w:color="9BBB59" w:themeColor="accent3"/>
-          <w:bottom w:val="single" w:sz="18" w:space="0" w:color="9BBB59" w:themeColor="accent3"/>
-          <w:right w:val="single" w:sz="8" w:space="0" w:color="9BBB59" w:themeColor="accent3"/>
-          <w:insideH w:val="nil"/>
-          <w:insideV w:val="single" w:sz="8" w:space="0" w:color="9BBB59" w:themeColor="accent3"/>
-        </w:tcBorders>
-      </w:tcPr>
-    </w:tblStylePr>
-    <w:tblStylePr w:type="lastRow">
-      <w:pPr>
-        <w:spacing w:before="0" w:after="0" w:line="240" w:lineRule="auto"/>
-      </w:pPr>
-      <w:rPr>
-        <w:rFonts w:asciiTheme="majorHAnsi" w:eastAsiaTheme="majorEastAsia" w:hAnsiTheme="majorHAnsi" w:cstheme="majorBidi"/>
-        <w:b/>
-        <w:bCs/>
-      </w:rPr>
-      <w:tblPr/>
-      <w:tcPr>
-        <w:tcBorders>
-          <w:top w:val="double" w:sz="6" w:space="0" w:color="9BBB59" w:themeColor="accent3"/>
-          <w:left w:val="single" w:sz="8" w:space="0" w:color="9BBB59" w:themeColor="accent3"/>
-          <w:bottom w:val="single" w:sz="8" w:space="0" w:color="9BBB59" w:themeColor="accent3"/>
-          <w:right w:val="single" w:sz="8" w:space="0" w:color="9BBB59" w:themeColor="accent3"/>
-          <w:insideH w:val="nil"/>
-          <w:insideV w:val="single" w:sz="8" w:space="0" w:color="9BBB59" w:themeColor="accent3"/>
-        </w:tcBorders>
-      </w:tcPr>
-    </w:tblStylePr>
-    <w:tblStylePr w:type="firstCol">
-      <w:rPr>
-        <w:rFonts w:asciiTheme="majorHAnsi" w:eastAsiaTheme="majorEastAsia" w:hAnsiTheme="majorHAnsi" w:cstheme="majorBidi"/>
-        <w:b/>
-        <w:bCs/>
-      </w:rPr>
-    </w:tblStylePr>
-    <w:tblStylePr w:type="lastCol">
-      <w:rPr>
-        <w:rFonts w:asciiTheme="majorHAnsi" w:eastAsiaTheme="majorEastAsia" w:hAnsiTheme="majorHAnsi" w:cstheme="majorBidi"/>
-        <w:b/>
-        <w:bCs/>
-      </w:rPr>
-      <w:tblPr/>
-      <w:tcPr>
-        <w:tcBorders>
-          <w:top w:val="single" w:sz="8" w:space="0" w:color="9BBB59" w:themeColor="accent3"/>
-          <w:left w:val="single" w:sz="8" w:space="0" w:color="9BBB59" w:themeColor="accent3"/>
-          <w:bottom w:val="single" w:sz="8" w:space="0" w:color="9BBB59" w:themeColor="accent3"/>
-          <w:right w:val="single" w:sz="8" w:space="0" w:color="9BBB59" w:themeColor="accent3"/>
-        </w:tcBorders>
-      </w:tcPr>
-    </w:tblStylePr>
-    <w:tblStylePr w:type="band1Vert">
-      <w:tblPr/>
-      <w:tcPr>
-        <w:tcBorders>
-          <w:top w:val="single" w:sz="8" w:space="0" w:color="9BBB59" w:themeColor="accent3"/>
-          <w:left w:val="single" w:sz="8" w:space="0" w:color="9BBB59" w:themeColor="accent3"/>
-          <w:bottom w:val="single" w:sz="8" w:space="0" w:color="9BBB59" w:themeColor="accent3"/>
-          <w:right w:val="single" w:sz="8" w:space="0" w:color="9BBB59" w:themeColor="accent3"/>
-        </w:tcBorders>
-        <w:shd w:val="clear" w:color="auto" w:fill="E6EED5" w:themeFill="accent3" w:themeFillTint="3F"/>
-      </w:tcPr>
-    </w:tblStylePr>
-    <w:tblStylePr w:type="band1Horz">
-      <w:tblPr/>
-      <w:tcPr>
-        <w:tcBorders>
-          <w:top w:val="single" w:sz="8" w:space="0" w:color="9BBB59" w:themeColor="accent3"/>
-          <w:left w:val="single" w:sz="8" w:space="0" w:color="9BBB59" w:themeColor="accent3"/>
-          <w:bottom w:val="single" w:sz="8" w:space="0" w:color="9BBB59" w:themeColor="accent3"/>
-          <w:right w:val="single" w:sz="8" w:space="0" w:color="9BBB59" w:themeColor="accent3"/>
-          <w:insideV w:val="single" w:sz="8" w:space="0" w:color="9BBB59" w:themeColor="accent3"/>
-        </w:tcBorders>
-        <w:shd w:val="clear" w:color="auto" w:fill="E6EED5" w:themeFill="accent3" w:themeFillTint="3F"/>
-      </w:tcPr>
-    </w:tblStylePr>
-    <w:tblStylePr w:type="band2Horz">
-      <w:tblPr/>
-      <w:tcPr>
-        <w:tcBorders>
-          <w:top w:val="single" w:sz="8" w:space="0" w:color="9BBB59" w:themeColor="accent3"/>
-          <w:left w:val="single" w:sz="8" w:space="0" w:color="9BBB59" w:themeColor="accent3"/>
-          <w:bottom w:val="single" w:sz="8" w:space="0" w:color="9BBB59" w:themeColor="accent3"/>
-          <w:right w:val="single" w:sz="8" w:space="0" w:color="9BBB59" w:themeColor="accent3"/>
-          <w:insideV w:val="single" w:sz="8" w:space="0" w:color="9BBB59" w:themeColor="accent3"/>
-        </w:tcBorders>
-      </w:tcPr>
-    </w:tblStylePr>
-  </w:style>
-  <w:style w:type="table" w:customStyle="1" w:styleId="Grilleclaire-Accent12">
-    <w:name w:val="Grille claire - Accent 12"/>
-    <w:basedOn w:val="TableauNormal"/>
-    <w:uiPriority w:val="62"/>
-    <w:rsid w:val="00F30013"/>
-    <w:tblPr>
-      <w:tblStyleRowBandSize w:val="1"/>
-      <w:tblStyleColBandSize w:val="1"/>
-      <w:tblInd w:w="0" w:type="dxa"/>
-      <w:tblBorders>
-        <w:top w:val="single" w:sz="8" w:space="0" w:color="4F81BD" w:themeColor="accent1"/>
-        <w:left w:val="single" w:sz="8" w:space="0" w:color="4F81BD" w:themeColor="accent1"/>
-        <w:bottom w:val="single" w:sz="8" w:space="0" w:color="4F81BD" w:themeColor="accent1"/>
-        <w:right w:val="single" w:sz="8" w:space="0" w:color="4F81BD" w:themeColor="accent1"/>
-        <w:insideH w:val="single" w:sz="8" w:space="0" w:color="4F81BD" w:themeColor="accent1"/>
-        <w:insideV w:val="single" w:sz="8" w:space="0" w:color="4F81BD" w:themeColor="accent1"/>
-      </w:tblBorders>
-      <w:tblCellMar>
-        <w:top w:w="0" w:type="dxa"/>
-        <w:left w:w="108" w:type="dxa"/>
-        <w:bottom w:w="0" w:type="dxa"/>
-        <w:right w:w="108" w:type="dxa"/>
-      </w:tblCellMar>
-    </w:tblPr>
-    <w:tblStylePr w:type="firstRow">
-      <w:pPr>
-        <w:spacing w:before="0" w:after="0" w:line="240" w:lineRule="auto"/>
-      </w:pPr>
-      <w:rPr>
-        <w:rFonts w:asciiTheme="majorHAnsi" w:eastAsiaTheme="majorEastAsia" w:hAnsiTheme="majorHAnsi" w:cstheme="majorBidi"/>
-        <w:b/>
-        <w:bCs/>
-      </w:rPr>
-      <w:tblPr/>
-      <w:tcPr>
-        <w:tcBorders>
-          <w:top w:val="single" w:sz="8" w:space="0" w:color="4F81BD" w:themeColor="accent1"/>
-          <w:left w:val="single" w:sz="8" w:space="0" w:color="4F81BD" w:themeColor="accent1"/>
-          <w:bottom w:val="single" w:sz="18" w:space="0" w:color="4F81BD" w:themeColor="accent1"/>
-          <w:right w:val="single" w:sz="8" w:space="0" w:color="4F81BD" w:themeColor="accent1"/>
-          <w:insideH w:val="nil"/>
-          <w:insideV w:val="single" w:sz="8" w:space="0" w:color="4F81BD" w:themeColor="accent1"/>
-        </w:tcBorders>
-      </w:tcPr>
-    </w:tblStylePr>
-    <w:tblStylePr w:type="lastRow">
-      <w:pPr>
-        <w:spacing w:before="0" w:after="0" w:line="240" w:lineRule="auto"/>
-      </w:pPr>
-      <w:rPr>
-        <w:rFonts w:asciiTheme="majorHAnsi" w:eastAsiaTheme="majorEastAsia" w:hAnsiTheme="majorHAnsi" w:cstheme="majorBidi"/>
-        <w:b/>
-        <w:bCs/>
-      </w:rPr>
-      <w:tblPr/>
-      <w:tcPr>
-        <w:tcBorders>
-          <w:top w:val="double" w:sz="6" w:space="0" w:color="4F81BD" w:themeColor="accent1"/>
-          <w:left w:val="single" w:sz="8" w:space="0" w:color="4F81BD" w:themeColor="accent1"/>
-          <w:bottom w:val="single" w:sz="8" w:space="0" w:color="4F81BD" w:themeColor="accent1"/>
-          <w:right w:val="single" w:sz="8" w:space="0" w:color="4F81BD" w:themeColor="accent1"/>
-          <w:insideH w:val="nil"/>
-          <w:insideV w:val="single" w:sz="8" w:space="0" w:color="4F81BD" w:themeColor="accent1"/>
-        </w:tcBorders>
-      </w:tcPr>
-    </w:tblStylePr>
-    <w:tblStylePr w:type="firstCol">
-      <w:rPr>
-        <w:rFonts w:asciiTheme="majorHAnsi" w:eastAsiaTheme="majorEastAsia" w:hAnsiTheme="majorHAnsi" w:cstheme="majorBidi"/>
-        <w:b/>
-        <w:bCs/>
-      </w:rPr>
-    </w:tblStylePr>
-    <w:tblStylePr w:type="lastCol">
-      <w:rPr>
-        <w:rFonts w:asciiTheme="majorHAnsi" w:eastAsiaTheme="majorEastAsia" w:hAnsiTheme="majorHAnsi" w:cstheme="majorBidi"/>
-        <w:b/>
-        <w:bCs/>
-      </w:rPr>
-      <w:tblPr/>
-      <w:tcPr>
-        <w:tcBorders>
-          <w:top w:val="single" w:sz="8" w:space="0" w:color="4F81BD" w:themeColor="accent1"/>
-          <w:left w:val="single" w:sz="8" w:space="0" w:color="4F81BD" w:themeColor="accent1"/>
-          <w:bottom w:val="single" w:sz="8" w:space="0" w:color="4F81BD" w:themeColor="accent1"/>
-          <w:right w:val="single" w:sz="8" w:space="0" w:color="4F81BD" w:themeColor="accent1"/>
-        </w:tcBorders>
-      </w:tcPr>
-    </w:tblStylePr>
-    <w:tblStylePr w:type="band1Vert">
-      <w:tblPr/>
-      <w:tcPr>
-        <w:tcBorders>
-          <w:top w:val="single" w:sz="8" w:space="0" w:color="4F81BD" w:themeColor="accent1"/>
-          <w:left w:val="single" w:sz="8" w:space="0" w:color="4F81BD" w:themeColor="accent1"/>
-          <w:bottom w:val="single" w:sz="8" w:space="0" w:color="4F81BD" w:themeColor="accent1"/>
-          <w:right w:val="single" w:sz="8" w:space="0" w:color="4F81BD" w:themeColor="accent1"/>
-        </w:tcBorders>
-        <w:shd w:val="clear" w:color="auto" w:fill="D3DFEE" w:themeFill="accent1" w:themeFillTint="3F"/>
-      </w:tcPr>
-    </w:tblStylePr>
-    <w:tblStylePr w:type="band1Horz">
-      <w:tblPr/>
-      <w:tcPr>
-        <w:tcBorders>
-          <w:top w:val="single" w:sz="8" w:space="0" w:color="4F81BD" w:themeColor="accent1"/>
-          <w:left w:val="single" w:sz="8" w:space="0" w:color="4F81BD" w:themeColor="accent1"/>
-          <w:bottom w:val="single" w:sz="8" w:space="0" w:color="4F81BD" w:themeColor="accent1"/>
-          <w:right w:val="single" w:sz="8" w:space="0" w:color="4F81BD" w:themeColor="accent1"/>
-          <w:insideV w:val="single" w:sz="8" w:space="0" w:color="4F81BD" w:themeColor="accent1"/>
-        </w:tcBorders>
-        <w:shd w:val="clear" w:color="auto" w:fill="D3DFEE" w:themeFill="accent1" w:themeFillTint="3F"/>
-      </w:tcPr>
-    </w:tblStylePr>
-    <w:tblStylePr w:type="band2Horz">
-      <w:tblPr/>
-      <w:tcPr>
-        <w:tcBorders>
-          <w:top w:val="single" w:sz="8" w:space="0" w:color="4F81BD" w:themeColor="accent1"/>
-          <w:left w:val="single" w:sz="8" w:space="0" w:color="4F81BD" w:themeColor="accent1"/>
-          <w:bottom w:val="single" w:sz="8" w:space="0" w:color="4F81BD" w:themeColor="accent1"/>
-          <w:right w:val="single" w:sz="8" w:space="0" w:color="4F81BD" w:themeColor="accent1"/>
-          <w:insideV w:val="single" w:sz="8" w:space="0" w:color="4F81BD" w:themeColor="accent1"/>
-        </w:tcBorders>
-      </w:tcPr>
-    </w:tblStylePr>
-  </w:style>
-  <w:style w:type="character" w:styleId="lev">
-    <w:name w:val="Strong"/>
-    <w:basedOn w:val="Policepardfaut"/>
-    <w:qFormat/>
-    <w:locked/>
-    <w:rsid w:val="008678EF"/>
-    <w:rPr>
-      <w:b/>
-      <w:bCs/>
-    </w:rPr>
-  </w:style>
-  <w:style w:type="character" w:customStyle="1" w:styleId="Titre4Car">
-    <w:name w:val="Titre 4 Car"/>
-    <w:basedOn w:val="Policepardfaut"/>
-    <w:link w:val="Titre4"/>
-    <w:rsid w:val="008678EF"/>
-    <w:rPr>
-      <w:rFonts w:asciiTheme="majorHAnsi" w:eastAsiaTheme="majorEastAsia" w:hAnsiTheme="majorHAnsi" w:cstheme="majorBidi"/>
-      <w:b/>
-      <w:bCs/>
-      <w:i/>
-      <w:iCs/>
-      <w:color w:val="4F81BD" w:themeColor="accent1"/>
-      <w:sz w:val="22"/>
-      <w:szCs w:val="22"/>
-      <w:lang w:eastAsia="en-US"/>
-    </w:rPr>
-  </w:style>
-  <w:style w:type="character" w:customStyle="1" w:styleId="Titre5Car">
-    <w:name w:val="Titre 5 Car"/>
-    <w:basedOn w:val="Policepardfaut"/>
-    <w:link w:val="Titre5"/>
-    <w:semiHidden/>
-    <w:rsid w:val="008678EF"/>
-    <w:rPr>
-      <w:rFonts w:asciiTheme="majorHAnsi" w:eastAsiaTheme="majorEastAsia" w:hAnsiTheme="majorHAnsi" w:cstheme="majorBidi"/>
-      <w:color w:val="243F60" w:themeColor="accent1" w:themeShade="7F"/>
-      <w:sz w:val="22"/>
-      <w:szCs w:val="22"/>
-      <w:lang w:eastAsia="en-US"/>
-    </w:rPr>
-  </w:style>
-  <w:style w:type="character" w:customStyle="1" w:styleId="Titre6Car">
-    <w:name w:val="Titre 6 Car"/>
-    <w:basedOn w:val="Policepardfaut"/>
-    <w:link w:val="Titre6"/>
-    <w:semiHidden/>
-    <w:rsid w:val="008678EF"/>
-    <w:rPr>
-      <w:rFonts w:asciiTheme="majorHAnsi" w:eastAsiaTheme="majorEastAsia" w:hAnsiTheme="majorHAnsi" w:cstheme="majorBidi"/>
-      <w:i/>
-      <w:iCs/>
-      <w:color w:val="243F60" w:themeColor="accent1" w:themeShade="7F"/>
-      <w:sz w:val="22"/>
-      <w:szCs w:val="22"/>
-      <w:lang w:eastAsia="en-US"/>
-    </w:rPr>
-  </w:style>
-  <w:style w:type="character" w:customStyle="1" w:styleId="Titre7Car">
-    <w:name w:val="Titre 7 Car"/>
-    <w:basedOn w:val="Policepardfaut"/>
-    <w:link w:val="Titre7"/>
-    <w:semiHidden/>
-    <w:rsid w:val="008678EF"/>
-    <w:rPr>
-      <w:rFonts w:asciiTheme="majorHAnsi" w:eastAsiaTheme="majorEastAsia" w:hAnsiTheme="majorHAnsi" w:cstheme="majorBidi"/>
-      <w:i/>
-      <w:iCs/>
-      <w:color w:val="404040" w:themeColor="text1" w:themeTint="BF"/>
-      <w:sz w:val="22"/>
-      <w:szCs w:val="22"/>
-      <w:lang w:eastAsia="en-US"/>
-    </w:rPr>
-  </w:style>
-  <w:style w:type="character" w:customStyle="1" w:styleId="Titre8Car">
-    <w:name w:val="Titre 8 Car"/>
-    <w:basedOn w:val="Policepardfaut"/>
-    <w:link w:val="Titre8"/>
-    <w:semiHidden/>
-    <w:rsid w:val="008678EF"/>
-    <w:rPr>
-      <w:rFonts w:asciiTheme="majorHAnsi" w:eastAsiaTheme="majorEastAsia" w:hAnsiTheme="majorHAnsi" w:cstheme="majorBidi"/>
-      <w:color w:val="404040" w:themeColor="text1" w:themeTint="BF"/>
-      <w:lang w:eastAsia="en-US"/>
-    </w:rPr>
-  </w:style>
-  <w:style w:type="character" w:customStyle="1" w:styleId="Titre9Car">
-    <w:name w:val="Titre 9 Car"/>
-    <w:basedOn w:val="Policepardfaut"/>
-    <w:link w:val="Titre9"/>
-    <w:semiHidden/>
-    <w:rsid w:val="008678EF"/>
-    <w:rPr>
-      <w:rFonts w:asciiTheme="majorHAnsi" w:eastAsiaTheme="majorEastAsia" w:hAnsiTheme="majorHAnsi" w:cstheme="majorBidi"/>
-      <w:i/>
-      <w:iCs/>
-      <w:color w:val="404040" w:themeColor="text1" w:themeTint="BF"/>
-      <w:lang w:eastAsia="en-US"/>
-    </w:rPr>
-  </w:style>
-  <w:style w:type="character" w:customStyle="1" w:styleId="TitreProjetCar">
-    <w:name w:val="Titre Projet Car"/>
-    <w:basedOn w:val="TitreCar"/>
-    <w:rsid w:val="00A93EF8"/>
-    <w:rPr>
-      <w:rFonts w:ascii="Cambria" w:eastAsia="Times New Roman" w:hAnsi="Cambria" w:cs="Times New Roman"/>
-      <w:color w:val="17365D"/>
-      <w:spacing w:val="5"/>
-      <w:kern w:val="28"/>
-      <w:sz w:val="72"/>
-      <w:szCs w:val="52"/>
-      <w:lang w:eastAsia="en-US"/>
-    </w:rPr>
-  </w:style>
-  <w:style w:type="character" w:customStyle="1" w:styleId="apple-style-span">
-    <w:name w:val="apple-style-span"/>
-    <w:basedOn w:val="Policepardfaut"/>
-    <w:rsid w:val="007C5D47"/>
-  </w:style>
-  <w:style w:type="character" w:customStyle="1" w:styleId="apple-converted-space">
-    <w:name w:val="apple-converted-space"/>
-    <w:basedOn w:val="Policepardfaut"/>
-    <w:rsid w:val="007C5D47"/>
-  </w:style>
-  <w:style w:type="paragraph" w:styleId="Notedebasdepage">
-    <w:name w:val="footnote text"/>
-    <w:basedOn w:val="Normal"/>
-    <w:link w:val="NotedebasdepageCar"/>
-    <w:uiPriority w:val="99"/>
-    <w:semiHidden/>
-    <w:unhideWhenUsed/>
-    <w:rsid w:val="007C5D47"/>
-    <w:pPr>
-      <w:spacing w:after="0" w:line="240" w:lineRule="auto"/>
-    </w:pPr>
-    <w:rPr>
-      <w:sz w:val="20"/>
-      <w:szCs w:val="20"/>
-    </w:rPr>
-  </w:style>
-  <w:style w:type="character" w:customStyle="1" w:styleId="NotedebasdepageCar">
-    <w:name w:val="Note de bas de page Car"/>
-    <w:basedOn w:val="Policepardfaut"/>
-    <w:link w:val="Notedebasdepage"/>
-    <w:uiPriority w:val="99"/>
-    <w:semiHidden/>
-    <w:rsid w:val="007C5D47"/>
-    <w:rPr>
-      <w:lang w:eastAsia="en-US"/>
-    </w:rPr>
-  </w:style>
-  <w:style w:type="character" w:styleId="Appelnotedebasdep">
-    <w:name w:val="footnote reference"/>
-    <w:basedOn w:val="Policepardfaut"/>
-    <w:uiPriority w:val="99"/>
-    <w:semiHidden/>
-    <w:unhideWhenUsed/>
-    <w:rsid w:val="007C5D47"/>
-    <w:rPr>
-      <w:vertAlign w:val="superscript"/>
-    </w:rPr>
-  </w:style>
-  <w:style w:type="paragraph" w:customStyle="1" w:styleId="Commentaires">
-    <w:name w:val="Commentaires"/>
-    <w:basedOn w:val="Normal"/>
-    <w:link w:val="CommentairesCar"/>
-    <w:qFormat/>
-    <w:rsid w:val="00B5147D"/>
-    <w:pPr>
-      <w:tabs>
-        <w:tab w:val="left" w:pos="540"/>
-        <w:tab w:val="left" w:pos="1260"/>
-      </w:tabs>
-      <w:spacing w:after="0"/>
-    </w:pPr>
-    <w:rPr>
-      <w:rFonts w:eastAsia="Times New Roman"/>
-      <w:iCs/>
-      <w:color w:val="0000FF"/>
-      <w:sz w:val="20"/>
-      <w:lang w:bidi="en-US"/>
-    </w:rPr>
-  </w:style>
-  <w:style w:type="character" w:customStyle="1" w:styleId="CommentairesCar">
-    <w:name w:val="Commentaires Car"/>
-    <w:basedOn w:val="Policepardfaut"/>
-    <w:link w:val="Commentaires"/>
-    <w:rsid w:val="00B5147D"/>
-    <w:rPr>
-      <w:rFonts w:eastAsia="Times New Roman"/>
-      <w:iCs/>
-      <w:color w:val="0000FF"/>
-      <w:szCs w:val="22"/>
-      <w:lang w:eastAsia="en-US" w:bidi="en-US"/>
-    </w:rPr>
-  </w:style>
-  <w:style w:type="paragraph" w:customStyle="1" w:styleId="Titrehistorique">
-    <w:name w:val="Titre historique"/>
-    <w:rsid w:val="00230C9C"/>
-    <w:pPr>
-      <w:spacing w:after="360" w:line="276" w:lineRule="auto"/>
-      <w:jc w:val="center"/>
-    </w:pPr>
-    <w:rPr>
-      <w:rFonts w:ascii="Arial" w:eastAsia="Times New Roman" w:hAnsi="Arial" w:cs="Arial"/>
-      <w:b/>
-      <w:bCs/>
-      <w:kern w:val="28"/>
-      <w:sz w:val="40"/>
-      <w:szCs w:val="32"/>
-    </w:rPr>
-  </w:style>
-</w:styles>
-</file>
-
 <file path=word/theme/theme1.xml><?xml version="1.0" encoding="utf-8"?>
 <a:theme xmlns:a="http://schemas.openxmlformats.org/drawingml/2006/main" name="Office Theme">
   <a:themeElements>
@@ -18678,7 +16504,7 @@
 </file>
 
 <file path=customXml/itemProps1.xml><?xml version="1.0" encoding="utf-8"?>
-<ds:datastoreItem xmlns:ds="http://schemas.openxmlformats.org/officeDocument/2006/customXml" ds:itemID="{65D8C602-FBE0-44B9-B8C9-E97C9CACEC5F}">
+<ds:datastoreItem xmlns:ds="http://schemas.openxmlformats.org/officeDocument/2006/customXml" ds:itemID="{5833C8ED-A857-48C6-B019-D550A865C2E4}">
   <ds:schemaRefs>
     <ds:schemaRef ds:uri="http://schemas.openxmlformats.org/officeDocument/2006/bibliography"/>
   </ds:schemaRefs>

</xml_diff>

<commit_message>
je ne sais pas
</commit_message>
<xml_diff>
--- a/Avant-Projet/[S4][SITM] spécifications.docx
+++ b/Avant-Projet/[S4][SITM] spécifications.docx
@@ -12,6 +12,13 @@
         </w:rPr>
       </w:pPr>
       <w:bookmarkStart w:id="0" w:name="_Toc257966703"/>
+      <w:r>
+        <w:rPr>
+          <w:rFonts w:cs="Arial"/>
+          <w:sz w:val="48"/>
+        </w:rPr>
+        <w:t>-</w:t>
+      </w:r>
       <w:r>
         <w:rPr>
           <w:rFonts w:cs="Arial"/>
@@ -7367,6 +7374,12 @@
         </w:rPr>
         <w:t xml:space="preserve"> la plage d’adresse du réseau local.</w:t>
       </w:r>
+      <w:r>
+        <w:rPr>
+          <w:rFonts w:ascii="Arial" w:hAnsi="Arial" w:cs="Arial"/>
+        </w:rPr>
+        <w:tab/>
+      </w:r>
     </w:p>
     <w:p>
       <w:pPr>
@@ -8287,7 +8300,15 @@
         <w:rPr>
           <w:rFonts w:ascii="Arial" w:hAnsi="Arial" w:cs="Arial"/>
         </w:rPr>
-        <w:t>Documents pour les participants</w:t>
+        <w:t>Documents pour les participa</w:t>
+      </w:r>
+      <w:bookmarkStart w:id="53" w:name="_GoBack"/>
+      <w:bookmarkEnd w:id="53"/>
+      <w:r>
+        <w:rPr>
+          <w:rFonts w:ascii="Arial" w:hAnsi="Arial" w:cs="Arial"/>
+        </w:rPr>
+        <w:t>nts</w:t>
       </w:r>
       <w:r>
         <w:rPr>
@@ -8317,7 +8338,7 @@
           <w:rFonts w:ascii="Arial" w:hAnsi="Arial" w:cs="Arial"/>
         </w:rPr>
       </w:pPr>
-      <w:bookmarkStart w:id="53" w:name="_Toc352768804"/>
+      <w:bookmarkStart w:id="54" w:name="_Toc352768804"/>
       <w:bookmarkEnd w:id="51"/>
       <w:bookmarkEnd w:id="52"/>
       <w:r>
@@ -8326,7 +8347,7 @@
         </w:rPr>
         <w:t>Attributs de qualité</w:t>
       </w:r>
-      <w:bookmarkEnd w:id="53"/>
+      <w:bookmarkEnd w:id="54"/>
     </w:p>
     <w:p>
       <w:pPr>
@@ -8387,18 +8408,18 @@
           <w:rFonts w:ascii="Arial" w:hAnsi="Arial" w:cs="Arial"/>
         </w:rPr>
       </w:pPr>
-      <w:bookmarkStart w:id="54" w:name="_Toc257966722"/>
-      <w:bookmarkStart w:id="55" w:name="_Toc258849548"/>
-      <w:bookmarkStart w:id="56" w:name="_Toc352768805"/>
+      <w:bookmarkStart w:id="55" w:name="_Toc257966722"/>
+      <w:bookmarkStart w:id="56" w:name="_Toc258849548"/>
+      <w:bookmarkStart w:id="57" w:name="_Toc352768805"/>
       <w:r>
         <w:rPr>
           <w:rFonts w:ascii="Arial" w:hAnsi="Arial" w:cs="Arial"/>
         </w:rPr>
         <w:t>Exigences de sécurité</w:t>
       </w:r>
-      <w:bookmarkEnd w:id="54"/>
       <w:bookmarkEnd w:id="55"/>
       <w:bookmarkEnd w:id="56"/>
+      <w:bookmarkEnd w:id="57"/>
       <w:r>
         <w:rPr>
           <w:rFonts w:ascii="Arial" w:hAnsi="Arial" w:cs="Arial"/>
@@ -8456,15 +8477,7 @@
         <w:rPr>
           <w:rFonts w:ascii="Arial" w:hAnsi="Arial" w:cs="Arial"/>
         </w:rPr>
-        <w:t>pas interroger les ordinateurs et les routeurs IN’TECH</w:t>
-      </w:r>
-      <w:bookmarkStart w:id="57" w:name="_GoBack"/>
-      <w:bookmarkEnd w:id="57"/>
-      <w:r>
-        <w:rPr>
-          <w:rFonts w:ascii="Arial" w:hAnsi="Arial" w:cs="Arial"/>
-        </w:rPr>
-        <w:t xml:space="preserve"> INFO.</w:t>
+        <w:t>pas interroger les ordinateurs et les routeurs IN’TECH INFO.</w:t>
       </w:r>
     </w:p>
     <w:sectPr>
@@ -17677,7 +17690,7 @@
 </file>
 
 <file path=customXml/itemProps1.xml><?xml version="1.0" encoding="utf-8"?>
-<ds:datastoreItem xmlns:ds="http://schemas.openxmlformats.org/officeDocument/2006/customXml" ds:itemID="{2FDEADD1-20CE-491D-A202-3F1E607990AC}">
+<ds:datastoreItem xmlns:ds="http://schemas.openxmlformats.org/officeDocument/2006/customXml" ds:itemID="{9705D455-B0A4-4D2D-B789-2029D27483E3}">
   <ds:schemaRefs>
     <ds:schemaRef ds:uri="http://schemas.openxmlformats.org/officeDocument/2006/bibliography"/>
   </ds:schemaRefs>

</xml_diff>

<commit_message>
- Mise à jour de la présentation.
</commit_message>
<xml_diff>
--- a/Avant-Projet/[S4][SITM] spécifications.docx
+++ b/Avant-Projet/[S4][SITM] spécifications.docx
@@ -5,21 +5,16 @@
     <w:p>
       <w:pPr>
         <w:pStyle w:val="Corpsdetexte"/>
-        <w:ind w:firstLine="708"/>
+        <w:spacing w:beforeLines="40" w:before="96" w:afterLines="40" w:after="96"/>
         <w:jc w:val="center"/>
         <w:rPr>
-          <w:rFonts w:cs="Arial"/>
+          <w:rStyle w:val="StyleTitreLatin36ptCar"/>
+          <w:b w:val="0"/>
+          <w:bCs w:val="0"/>
           <w:sz w:val="48"/>
         </w:rPr>
       </w:pPr>
       <w:bookmarkStart w:id="0" w:name="_Toc257966703"/>
-      <w:r>
-        <w:rPr>
-          <w:rFonts w:cs="Arial"/>
-          <w:sz w:val="48"/>
-        </w:rPr>
-        <w:t>-</w:t>
-      </w:r>
       <w:r>
         <w:rPr>
           <w:rFonts w:cs="Arial"/>
@@ -27,10 +22,10 @@
           <w:sz w:val="48"/>
         </w:rPr>
         <w:drawing>
-          <wp:inline distT="0" distB="0" distL="0" distR="0" wp14:anchorId="3CCD8661" wp14:editId="33A90936">
-            <wp:extent cx="3632200" cy="740200"/>
+          <wp:inline distT="0" distB="0" distL="0" distR="0">
+            <wp:extent cx="3638550" cy="742950"/>
             <wp:effectExtent l="0" t="0" r="0" b="0"/>
-            <wp:docPr id="1" name="Image 1" descr="H:\espace intechinfo\Communication\Charte graphique\logos\Logos IN'TECH INFO Grands\Logo_InTechinfo_Gd_P.jpg"/>
+            <wp:docPr id="4" name="Image 4" descr="Logo_InTechinfo_Gd_P"/>
             <wp:cNvGraphicFramePr>
               <a:graphicFrameLocks xmlns:a="http://schemas.openxmlformats.org/drawingml/2006/main" noChangeAspect="1"/>
             </wp:cNvGraphicFramePr>
@@ -38,13 +33,13 @@
               <a:graphicData uri="http://schemas.openxmlformats.org/drawingml/2006/picture">
                 <pic:pic xmlns:pic="http://schemas.openxmlformats.org/drawingml/2006/picture">
                   <pic:nvPicPr>
-                    <pic:cNvPr id="0" name="Picture 11" descr="H:\espace intechinfo\Communication\Charte graphique\logos\Logos IN'TECH INFO Grands\Logo_InTechinfo_Gd_P.jpg"/>
+                    <pic:cNvPr id="0" name="Image 1" descr="Logo_InTechinfo_Gd_P"/>
                     <pic:cNvPicPr>
                       <a:picLocks noChangeAspect="1" noChangeArrowheads="1"/>
                     </pic:cNvPicPr>
                   </pic:nvPicPr>
                   <pic:blipFill>
-                    <a:blip r:embed="rId8" cstate="print">
+                    <a:blip r:embed="rId8">
                       <a:extLst>
                         <a:ext uri="{28A0092B-C50C-407E-A947-70E740481C1C}">
                           <a14:useLocalDpi xmlns:a14="http://schemas.microsoft.com/office/drawing/2010/main" val="0"/>
@@ -59,7 +54,7 @@
                   <pic:spPr bwMode="auto">
                     <a:xfrm>
                       <a:off x="0" y="0"/>
-                      <a:ext cx="3646877" cy="743191"/>
+                      <a:ext cx="3638550" cy="742950"/>
                     </a:xfrm>
                     <a:prstGeom prst="rect">
                       <a:avLst/>
@@ -79,43 +74,152 @@
     <w:p>
       <w:pPr>
         <w:pStyle w:val="TitreProjet"/>
-        <w:spacing w:before="0"/>
+        <w:spacing w:beforeLines="40" w:before="96" w:afterLines="40" w:after="96"/>
         <w:rPr>
           <w:rStyle w:val="StyleTitreLatin36ptCar"/>
+          <w:sz w:val="72"/>
         </w:rPr>
       </w:pPr>
     </w:p>
     <w:p>
       <w:pPr>
         <w:pStyle w:val="TitreProjet"/>
-        <w:spacing w:before="0"/>
+        <w:spacing w:beforeLines="40" w:before="96" w:afterLines="40" w:after="96"/>
         <w:rPr>
           <w:rStyle w:val="StyleTitreLatin36ptCar"/>
-        </w:rPr>
-      </w:pPr>
+          <w:lang w:val="en-US"/>
+        </w:rPr>
+      </w:pPr>
+      <w:r>
+        <w:rPr>
+          <w:noProof/>
+        </w:rPr>
+        <w:drawing>
+          <wp:inline distT="0" distB="0" distL="0" distR="0">
+            <wp:extent cx="3724275" cy="2876550"/>
+            <wp:effectExtent l="0" t="0" r="0" b="0"/>
+            <wp:docPr id="2" name="Image 2" descr="LOGO-Big"/>
+            <wp:cNvGraphicFramePr>
+              <a:graphicFrameLocks xmlns:a="http://schemas.openxmlformats.org/drawingml/2006/main" noChangeAspect="1"/>
+            </wp:cNvGraphicFramePr>
+            <a:graphic xmlns:a="http://schemas.openxmlformats.org/drawingml/2006/main">
+              <a:graphicData uri="http://schemas.openxmlformats.org/drawingml/2006/picture">
+                <pic:pic xmlns:pic="http://schemas.openxmlformats.org/drawingml/2006/picture">
+                  <pic:nvPicPr>
+                    <pic:cNvPr id="0" name="Image 6" descr="LOGO-Big"/>
+                    <pic:cNvPicPr>
+                      <a:picLocks noChangeAspect="1" noChangeArrowheads="1"/>
+                    </pic:cNvPicPr>
+                  </pic:nvPicPr>
+                  <pic:blipFill>
+                    <a:blip r:embed="rId9">
+                      <a:extLst>
+                        <a:ext uri="{28A0092B-C50C-407E-A947-70E740481C1C}">
+                          <a14:useLocalDpi xmlns:a14="http://schemas.microsoft.com/office/drawing/2010/main" val="0"/>
+                        </a:ext>
+                      </a:extLst>
+                    </a:blip>
+                    <a:srcRect/>
+                    <a:stretch>
+                      <a:fillRect/>
+                    </a:stretch>
+                  </pic:blipFill>
+                  <pic:spPr bwMode="auto">
+                    <a:xfrm>
+                      <a:off x="0" y="0"/>
+                      <a:ext cx="3724275" cy="2876550"/>
+                    </a:xfrm>
+                    <a:prstGeom prst="rect">
+                      <a:avLst/>
+                    </a:prstGeom>
+                    <a:noFill/>
+                    <a:ln>
+                      <a:noFill/>
+                    </a:ln>
+                  </pic:spPr>
+                </pic:pic>
+              </a:graphicData>
+            </a:graphic>
+          </wp:inline>
+        </w:drawing>
+      </w:r>
     </w:p>
     <w:p>
       <w:pPr>
         <w:pStyle w:val="TitreProjet"/>
-        <w:spacing w:before="0"/>
+        <w:spacing w:beforeLines="40" w:before="96" w:afterLines="40" w:after="96"/>
         <w:rPr>
           <w:rStyle w:val="StyleTitreLatin36ptCar"/>
+          <w:lang w:val="en-US"/>
         </w:rPr>
       </w:pPr>
     </w:p>
     <w:p>
       <w:pPr>
         <w:pStyle w:val="TitreProjet"/>
-        <w:spacing w:before="0"/>
+        <w:spacing w:beforeLines="40" w:before="96" w:afterLines="40" w:after="96"/>
         <w:rPr>
           <w:rStyle w:val="StyleTitreLatin36ptCar"/>
-        </w:rPr>
-      </w:pPr>
+          <w:rFonts w:asciiTheme="minorHAnsi" w:hAnsiTheme="minorHAnsi"/>
+          <w:color w:val="000000" w:themeColor="text1"/>
+        </w:rPr>
+      </w:pPr>
+      <w:r>
+        <w:rPr>
+          <w:rStyle w:val="StyleTitreLatin36ptCar"/>
+          <w:rFonts w:asciiTheme="minorHAnsi" w:hAnsiTheme="minorHAnsi"/>
+          <w:color w:val="000000" w:themeColor="text1"/>
+        </w:rPr>
+        <w:t> </w:t>
+      </w:r>
+      <w:r>
+        <w:rPr>
+          <w:rFonts w:eastAsiaTheme="majorEastAsia"/>
+        </w:rPr>
+        <w:fldChar w:fldCharType="begin"/>
+      </w:r>
+      <w:r>
+        <w:rPr>
+          <w:rFonts w:asciiTheme="minorHAnsi" w:hAnsiTheme="minorHAnsi"/>
+          <w:color w:val="000000" w:themeColor="text1"/>
+        </w:rPr>
+        <w:instrText xml:space="preserve"> DOCPROPERTY "Subject"  \* MERGEFORMAT </w:instrText>
+      </w:r>
+      <w:r>
+        <w:rPr>
+          <w:rFonts w:eastAsiaTheme="majorEastAsia"/>
+        </w:rPr>
+        <w:fldChar w:fldCharType="separate"/>
+      </w:r>
+      <w:r>
+        <w:rPr>
+          <w:rStyle w:val="TitreProjetCar"/>
+          <w:rFonts w:asciiTheme="minorHAnsi" w:eastAsiaTheme="majorEastAsia" w:hAnsiTheme="minorHAnsi"/>
+          <w:color w:val="000000" w:themeColor="text1"/>
+        </w:rPr>
+        <w:t>Stalker In The Middle</w:t>
+      </w:r>
+      <w:r>
+        <w:rPr>
+          <w:rStyle w:val="TitreProjetCar"/>
+          <w:rFonts w:asciiTheme="minorHAnsi" w:eastAsiaTheme="majorEastAsia" w:hAnsiTheme="minorHAnsi"/>
+          <w:color w:val="000000" w:themeColor="text1"/>
+        </w:rPr>
+        <w:fldChar w:fldCharType="end"/>
+      </w:r>
+      <w:r>
+        <w:rPr>
+          <w:rStyle w:val="StyleTitreLatin36ptCar"/>
+          <w:rFonts w:asciiTheme="minorHAnsi" w:hAnsiTheme="minorHAnsi"/>
+          <w:color w:val="000000" w:themeColor="text1"/>
+        </w:rPr>
+        <w:t> </w:t>
+      </w:r>
     </w:p>
     <w:p>
       <w:pPr>
         <w:pStyle w:val="TitreProjet"/>
-        <w:spacing w:before="0"/>
+        <w:spacing w:beforeLines="40" w:before="96" w:afterLines="40" w:after="96"/>
         <w:rPr>
           <w:rStyle w:val="StyleTitreLatin36ptCar"/>
         </w:rPr>
@@ -124,506 +228,192 @@
     <w:p>
       <w:pPr>
         <w:pStyle w:val="TitreProjet"/>
-        <w:spacing w:before="0"/>
+        <w:spacing w:beforeLines="40" w:before="96" w:afterLines="40" w:after="96"/>
         <w:rPr>
           <w:rStyle w:val="StyleTitreLatin36ptCar"/>
-          <w:lang w:val="en-US"/>
-        </w:rPr>
-      </w:pPr>
-      <w:r>
-        <w:rPr>
-          <w:rStyle w:val="StyleTitreLatin36ptCar"/>
-          <w:lang w:val="en-US"/>
-        </w:rPr>
-        <w:t> </w:t>
-      </w:r>
-      <w:r>
-        <w:fldChar w:fldCharType="begin"/>
-      </w:r>
-      <w:r>
-        <w:rPr>
-          <w:lang w:val="en-US"/>
-        </w:rPr>
-        <w:instrText xml:space="preserve"> DOCPROPERTY "Subject"  \* MERGEFORMAT </w:instrText>
-      </w:r>
-      <w:r>
-        <w:fldChar w:fldCharType="separate"/>
-      </w:r>
-      <w:r>
-        <w:rPr>
-          <w:rStyle w:val="TitreProjetCar"/>
-          <w:rFonts w:ascii="Arial" w:hAnsi="Arial" w:cs="Arial"/>
-          <w:lang w:val="en-US"/>
-        </w:rPr>
-        <w:t>[</w:t>
-      </w:r>
-      <w:proofErr w:type="gramStart"/>
-      <w:r>
-        <w:rPr>
-          <w:rStyle w:val="TitreProjetCar"/>
-          <w:rFonts w:ascii="Arial" w:hAnsi="Arial" w:cs="Arial"/>
-          <w:lang w:val="en-US"/>
-        </w:rPr>
-        <w:t>go</w:t>
-      </w:r>
-      <w:proofErr w:type="gramEnd"/>
-      <w:r>
-        <w:rPr>
-          <w:rStyle w:val="TitreProjetCar"/>
-          <w:rFonts w:ascii="Arial" w:hAnsi="Arial" w:cs="Arial"/>
-          <w:lang w:val="en-US"/>
-        </w:rPr>
-        <w:t xml:space="preserve"> du </w:t>
-      </w:r>
-      <w:proofErr w:type="spellStart"/>
-      <w:r>
-        <w:rPr>
-          <w:rStyle w:val="TitreProjetCar"/>
-          <w:rFonts w:ascii="Arial" w:hAnsi="Arial" w:cs="Arial"/>
-          <w:lang w:val="en-US"/>
-        </w:rPr>
-        <w:t>projet</w:t>
-      </w:r>
-      <w:proofErr w:type="spellEnd"/>
-      <w:r>
-        <w:rPr>
-          <w:rStyle w:val="TitreProjetCar"/>
-          <w:rFonts w:ascii="Arial" w:hAnsi="Arial" w:cs="Arial"/>
-          <w:lang w:val="en-US"/>
-        </w:rPr>
-        <w:t>]</w:t>
-      </w:r>
-      <w:r>
-        <w:rPr>
-          <w:rStyle w:val="TitreProjetCar"/>
-          <w:rFonts w:ascii="Arial" w:hAnsi="Arial" w:cs="Arial"/>
-        </w:rPr>
-        <w:fldChar w:fldCharType="end"/>
-      </w:r>
-      <w:r>
-        <w:rPr>
-          <w:rStyle w:val="StyleTitreLatin36ptCar"/>
-          <w:lang w:val="en-US"/>
-        </w:rPr>
-        <w:t> </w:t>
+          <w:rFonts w:asciiTheme="minorHAnsi" w:hAnsiTheme="minorHAnsi"/>
+          <w:b/>
+          <w:bCs/>
+          <w:sz w:val="56"/>
+        </w:rPr>
+      </w:pPr>
+      <w:r>
+        <w:rPr>
+          <w:rFonts w:asciiTheme="minorHAnsi" w:hAnsiTheme="minorHAnsi"/>
+          <w:sz w:val="56"/>
+        </w:rPr>
+        <w:t>Laissez parler leurs paquets !</w:t>
       </w:r>
     </w:p>
     <w:p>
       <w:pPr>
         <w:pStyle w:val="TitreProjet"/>
-        <w:spacing w:before="0"/>
+        <w:spacing w:beforeLines="40" w:before="96" w:afterLines="40" w:after="96"/>
         <w:rPr>
           <w:rStyle w:val="StyleTitreLatin36ptCar"/>
-          <w:lang w:val="en-US"/>
-        </w:rPr>
-      </w:pPr>
+        </w:rPr>
+      </w:pPr>
+      <w:r>
+        <w:rPr>
+          <w:rStyle w:val="StyleTitreLatin36ptCar"/>
+        </w:rPr>
+        <w:t> </w:t>
+      </w:r>
     </w:p>
     <w:p>
       <w:pPr>
         <w:pStyle w:val="TitreProjet"/>
-        <w:spacing w:before="0"/>
-        <w:rPr>
-          <w:rStyle w:val="StyleTitreLatin36ptCar"/>
-          <w:lang w:val="en-US"/>
-        </w:rPr>
-      </w:pPr>
-      <w:r>
-        <w:rPr>
-          <w:rStyle w:val="StyleTitreLatin36ptCar"/>
-          <w:lang w:val="en-US"/>
-        </w:rPr>
-        <w:t> </w:t>
-      </w:r>
-      <w:r>
-        <w:fldChar w:fldCharType="begin"/>
-      </w:r>
-      <w:r>
-        <w:rPr>
-          <w:lang w:val="en-US"/>
-        </w:rPr>
-        <w:instrText xml:space="preserve"> DOCPROPERTY "Subject"  \* MERGEFORMAT </w:instrText>
-      </w:r>
-      <w:r>
-        <w:fldChar w:fldCharType="separate"/>
-      </w:r>
-      <w:r>
-        <w:rPr>
-          <w:rStyle w:val="TitreProjetCar"/>
-          <w:rFonts w:ascii="Arial" w:hAnsi="Arial" w:cs="Arial"/>
-          <w:lang w:val="en-US"/>
-        </w:rPr>
-        <w:t xml:space="preserve">Stalker </w:t>
-      </w:r>
-      <w:proofErr w:type="gramStart"/>
-      <w:r>
-        <w:rPr>
-          <w:rStyle w:val="TitreProjetCar"/>
-          <w:rFonts w:ascii="Arial" w:hAnsi="Arial" w:cs="Arial"/>
-          <w:lang w:val="en-US"/>
-        </w:rPr>
-        <w:t>In</w:t>
-      </w:r>
-      <w:proofErr w:type="gramEnd"/>
-      <w:r>
-        <w:rPr>
-          <w:rStyle w:val="TitreProjetCar"/>
-          <w:rFonts w:ascii="Arial" w:hAnsi="Arial" w:cs="Arial"/>
-          <w:lang w:val="en-US"/>
-        </w:rPr>
-        <w:t xml:space="preserve"> The Middle</w:t>
-      </w:r>
-      <w:r>
-        <w:rPr>
-          <w:rStyle w:val="TitreProjetCar"/>
-          <w:rFonts w:ascii="Arial" w:hAnsi="Arial" w:cs="Arial"/>
-        </w:rPr>
-        <w:fldChar w:fldCharType="end"/>
-      </w:r>
-      <w:r>
-        <w:rPr>
-          <w:rStyle w:val="StyleTitreLatin36ptCar"/>
-          <w:lang w:val="en-US"/>
-        </w:rPr>
-        <w:t> </w:t>
+        <w:spacing w:beforeLines="40" w:before="96" w:afterLines="40" w:after="96"/>
+        <w:rPr>
+          <w:sz w:val="24"/>
+          <w:szCs w:val="24"/>
+        </w:rPr>
+      </w:pPr>
+      <w:r>
+        <w:rPr>
+          <w:b w:val="0"/>
+          <w:sz w:val="24"/>
+          <w:szCs w:val="24"/>
+        </w:rPr>
+        <w:t>Un moyen simple et efficace pour intercepter les paquets destinés à une autre machine et de tester les faiblesses d’un réseau.</w:t>
       </w:r>
     </w:p>
     <w:p>
       <w:pPr>
         <w:pStyle w:val="TitreProjet"/>
-        <w:spacing w:before="0"/>
-        <w:rPr>
-          <w:rStyle w:val="StyleTitreLatin36ptCar"/>
-          <w:lang w:val="en-US"/>
+        <w:spacing w:beforeLines="40" w:before="96" w:afterLines="40" w:after="96"/>
+        <w:rPr>
+          <w:b w:val="0"/>
+          <w:sz w:val="24"/>
+          <w:szCs w:val="24"/>
         </w:rPr>
       </w:pPr>
     </w:p>
     <w:p>
       <w:pPr>
         <w:pStyle w:val="TitreProjet"/>
-        <w:spacing w:before="0"/>
-        <w:rPr>
-          <w:rStyle w:val="StyleTitreLatin36ptCar"/>
-        </w:rPr>
-      </w:pPr>
-      <w:r>
-        <w:rPr>
-          <w:rStyle w:val="StyleTitreLatin36ptCar"/>
-          <w:lang w:val="en-US"/>
-        </w:rPr>
-        <w:t> </w:t>
-      </w:r>
-      <w:r>
-        <w:rPr>
-          <w:rStyle w:val="TitreProjetCar"/>
-          <w:rFonts w:ascii="Arial" w:hAnsi="Arial" w:cs="Arial"/>
-        </w:rPr>
-        <w:t xml:space="preserve">Laissez parler leurs </w:t>
-      </w:r>
-      <w:proofErr w:type="spellStart"/>
-      <w:r>
-        <w:rPr>
-          <w:rStyle w:val="TitreProjetCar"/>
-          <w:rFonts w:ascii="Arial" w:hAnsi="Arial" w:cs="Arial"/>
-        </w:rPr>
-        <w:t>Packets</w:t>
-      </w:r>
-      <w:proofErr w:type="spellEnd"/>
-      <w:r>
-        <w:rPr>
-          <w:rStyle w:val="StyleTitreLatin36ptCar"/>
-        </w:rPr>
-        <w:t> </w:t>
+        <w:spacing w:beforeLines="40" w:before="96" w:afterLines="40" w:after="96"/>
+        <w:rPr>
+          <w:rFonts w:asciiTheme="minorHAnsi" w:hAnsiTheme="minorHAnsi"/>
+          <w:b w:val="0"/>
+          <w:szCs w:val="72"/>
+        </w:rPr>
+      </w:pPr>
+      <w:r>
+        <w:rPr>
+          <w:rFonts w:asciiTheme="minorHAnsi" w:hAnsiTheme="minorHAnsi"/>
+          <w:b w:val="0"/>
+          <w:szCs w:val="72"/>
+        </w:rPr>
+        <w:t>Spécifications</w:t>
       </w:r>
     </w:p>
     <w:p>
       <w:pPr>
         <w:pStyle w:val="TitreProjet"/>
-        <w:spacing w:before="0"/>
-        <w:rPr>
-          <w:rStyle w:val="StyleTitreLatin36ptCar"/>
+        <w:spacing w:beforeLines="40" w:before="96" w:afterLines="40" w:after="96"/>
+        <w:rPr>
+          <w:rFonts w:asciiTheme="minorHAnsi" w:hAnsiTheme="minorHAnsi"/>
+          <w:b w:val="0"/>
+          <w:szCs w:val="72"/>
         </w:rPr>
       </w:pPr>
     </w:p>
     <w:p>
       <w:pPr>
         <w:pStyle w:val="TitreProjet"/>
-        <w:spacing w:before="0"/>
-        <w:rPr>
-          <w:sz w:val="28"/>
-          <w:szCs w:val="28"/>
-        </w:rPr>
-      </w:pPr>
-      <w:r>
-        <w:rPr>
-          <w:sz w:val="28"/>
-          <w:szCs w:val="28"/>
-        </w:rPr>
-        <w:t>Un moyen simple et efficace pour comprendre comment une attaque</w:t>
-      </w:r>
-      <w:r>
-        <w:rPr>
-          <w:sz w:val="28"/>
-          <w:szCs w:val="28"/>
-        </w:rPr>
-        <w:t xml:space="preserve"> </w:t>
-      </w:r>
-      <w:r>
-        <w:rPr>
-          <w:sz w:val="28"/>
-          <w:szCs w:val="28"/>
-        </w:rPr>
-        <w:t>man in the middle se déroule</w:t>
-      </w:r>
-      <w:r>
-        <w:rPr>
-          <w:sz w:val="28"/>
-          <w:szCs w:val="28"/>
-        </w:rPr>
-        <w:t xml:space="preserve"> au sein d'un réseau, il permet </w:t>
-      </w:r>
-      <w:r>
-        <w:rPr>
-          <w:sz w:val="28"/>
-          <w:szCs w:val="28"/>
-        </w:rPr>
-        <w:t>aussi d'auditer ce réseau de</w:t>
-      </w:r>
-      <w:r>
-        <w:rPr>
-          <w:sz w:val="28"/>
-          <w:szCs w:val="28"/>
-        </w:rPr>
-        <w:t xml:space="preserve"> façon à analyser ses failles. </w:t>
-      </w:r>
-      <w:proofErr w:type="spellStart"/>
-      <w:r>
-        <w:rPr>
-          <w:sz w:val="28"/>
-          <w:szCs w:val="28"/>
-        </w:rPr>
-        <w:t>Stalker</w:t>
-      </w:r>
-      <w:proofErr w:type="spellEnd"/>
-      <w:r>
-        <w:rPr>
-          <w:sz w:val="28"/>
-          <w:szCs w:val="28"/>
-        </w:rPr>
-        <w:t xml:space="preserve"> In The Middle permet aussi de s'en protéger</w:t>
-      </w:r>
+        <w:spacing w:beforeLines="40" w:before="96" w:afterLines="40" w:after="96"/>
+        <w:rPr>
+          <w:rFonts w:asciiTheme="minorHAnsi" w:hAnsiTheme="minorHAnsi"/>
+          <w:b w:val="0"/>
+          <w:szCs w:val="72"/>
+        </w:rPr>
+      </w:pPr>
     </w:p>
     <w:p>
       <w:pPr>
-        <w:pStyle w:val="TitreProjet"/>
-        <w:spacing w:before="0"/>
-        <w:rPr>
-          <w:rStyle w:val="StyleTitreLatin36ptCar"/>
-          <w:sz w:val="28"/>
-          <w:szCs w:val="28"/>
-        </w:rPr>
-      </w:pPr>
-      <w:proofErr w:type="gramStart"/>
-      <w:r>
-        <w:rPr>
-          <w:sz w:val="28"/>
-          <w:szCs w:val="28"/>
-        </w:rPr>
-        <w:t>grâce</w:t>
-      </w:r>
-      <w:proofErr w:type="gramEnd"/>
-      <w:r>
-        <w:rPr>
-          <w:sz w:val="28"/>
-          <w:szCs w:val="28"/>
-        </w:rPr>
-        <w:t xml:space="preserve"> à sa fonction de protection.</w:t>
-      </w:r>
+        <w:pStyle w:val="Version"/>
+        <w:spacing w:beforeLines="40" w:before="96" w:afterLines="40" w:after="96"/>
+        <w:rPr>
+          <w:rFonts w:cs="Arial"/>
+        </w:rPr>
+      </w:pPr>
     </w:p>
     <w:p>
       <w:pPr>
-        <w:pStyle w:val="TitreProjet"/>
-        <w:spacing w:before="0"/>
-        <w:rPr>
-          <w:rStyle w:val="StyleTitreLatin36ptCar"/>
-        </w:rPr>
-      </w:pPr>
+        <w:pStyle w:val="Version"/>
+        <w:spacing w:beforeLines="40" w:before="96" w:afterLines="40" w:after="96"/>
+        <w:rPr>
+          <w:rFonts w:cs="Arial"/>
+        </w:rPr>
+      </w:pPr>
+      <w:r>
+        <w:rPr>
+          <w:rFonts w:cs="Arial"/>
+        </w:rPr>
+        <w:t>Version 1.</w:t>
+      </w:r>
+      <w:r>
+        <w:rPr>
+          <w:rFonts w:cs="Arial"/>
+        </w:rPr>
+        <w:t>1</w:t>
+      </w:r>
     </w:p>
     <w:p>
       <w:pPr>
-        <w:pStyle w:val="TitreProjet"/>
-        <w:spacing w:before="0"/>
-        <w:rPr>
-          <w:rStyle w:val="StyleTitreLatin36ptCar"/>
-        </w:rPr>
-      </w:pPr>
+        <w:spacing w:beforeLines="40" w:before="96" w:afterLines="40" w:after="96" w:line="240" w:lineRule="auto"/>
+        <w:jc w:val="center"/>
+        <w:rPr>
+          <w:rFonts w:ascii="Arial" w:hAnsi="Arial" w:cs="Arial"/>
+        </w:rPr>
+        <w:sectPr>
+          <w:pgSz w:w="11906" w:h="16838"/>
+          <w:pgMar w:top="426" w:right="1418" w:bottom="709" w:left="1418" w:header="567" w:footer="567" w:gutter="0"/>
+          <w:cols w:space="720"/>
+        </w:sectPr>
+      </w:pPr>
+      <w:r>
+        <w:rPr>
+          <w:rFonts w:ascii="Arial" w:hAnsi="Arial" w:cs="Arial"/>
+        </w:rPr>
+        <w:fldChar w:fldCharType="begin"/>
+      </w:r>
+      <w:r>
+        <w:rPr>
+          <w:rFonts w:ascii="Arial" w:hAnsi="Arial" w:cs="Arial"/>
+        </w:rPr>
+        <w:instrText xml:space="preserve"> DOCPROPERTY  Date  \* MERGEFORMAT </w:instrText>
+      </w:r>
+      <w:r>
+        <w:rPr>
+          <w:rFonts w:ascii="Arial" w:hAnsi="Arial" w:cs="Arial"/>
+        </w:rPr>
+        <w:fldChar w:fldCharType="separate"/>
+      </w:r>
+      <w:r>
+        <w:rPr>
+          <w:rFonts w:ascii="Arial" w:hAnsi="Arial" w:cs="Arial"/>
+          <w:sz w:val="28"/>
+        </w:rPr>
+        <w:t>03/04/2013</w:t>
+      </w:r>
+      <w:r>
+        <w:rPr>
+          <w:rFonts w:ascii="Arial" w:hAnsi="Arial" w:cs="Arial"/>
+          <w:sz w:val="28"/>
+        </w:rPr>
+        <w:fldChar w:fldCharType="end"/>
+      </w:r>
     </w:p>
     <w:p>
       <w:pPr>
-        <w:pStyle w:val="TitreProjet"/>
-        <w:spacing w:before="0"/>
-        <w:rPr>
-          <w:rStyle w:val="StyleTitreLatin36ptCar"/>
-        </w:rPr>
-      </w:pPr>
-    </w:p>
-    <w:p>
-      <w:pPr>
-        <w:pStyle w:val="TitreProjet"/>
-        <w:spacing w:before="0"/>
-        <w:rPr>
-          <w:rStyle w:val="StyleTitreLatin36ptCar"/>
-        </w:rPr>
-      </w:pPr>
-    </w:p>
-    <w:p>
-      <w:pPr>
-        <w:pStyle w:val="Titredocument"/>
-        <w:spacing w:before="0" w:after="0"/>
-        <w:rPr>
-          <w:b w:val="0"/>
-          <w:sz w:val="72"/>
-          <w:szCs w:val="72"/>
-        </w:rPr>
-      </w:pPr>
-      <w:r>
-        <w:rPr>
-          <w:b w:val="0"/>
-          <w:sz w:val="72"/>
-          <w:szCs w:val="72"/>
-        </w:rPr>
-        <w:t>Spécifications</w:t>
-      </w:r>
-    </w:p>
-    <w:p>
-      <w:pPr>
-        <w:pStyle w:val="Titredocument"/>
-        <w:spacing w:before="0" w:after="0"/>
-      </w:pPr>
-    </w:p>
-    <w:p>
-      <w:pPr>
-        <w:pStyle w:val="Titredocument"/>
-        <w:spacing w:before="0" w:after="0"/>
-      </w:pPr>
-    </w:p>
-    <w:p>
-      <w:pPr>
-        <w:pStyle w:val="Titredocument"/>
-        <w:spacing w:before="0" w:after="0"/>
-      </w:pPr>
-    </w:p>
-    <w:p>
-      <w:pPr>
-        <w:pStyle w:val="Version"/>
-        <w:spacing w:before="0" w:after="0"/>
-        <w:rPr>
-          <w:rFonts w:cs="Arial"/>
-        </w:rPr>
-      </w:pPr>
-      <w:r>
-        <w:rPr>
-          <w:rFonts w:cs="Arial"/>
-        </w:rPr>
-        <w:t xml:space="preserve">Version </w:t>
-      </w:r>
-      <w:r>
-        <w:rPr>
-          <w:rFonts w:cs="Arial"/>
-        </w:rPr>
-        <w:fldChar w:fldCharType="begin"/>
-      </w:r>
-      <w:r>
-        <w:rPr>
-          <w:rFonts w:cs="Arial"/>
-        </w:rPr>
-        <w:instrText xml:space="preserve"> DOCPROPERTY  Version  \* MERGEFORMAT </w:instrText>
-      </w:r>
-      <w:r>
-        <w:rPr>
-          <w:rFonts w:cs="Arial"/>
-        </w:rPr>
-        <w:fldChar w:fldCharType="separate"/>
-      </w:r>
-      <w:r>
-        <w:rPr>
-          <w:rFonts w:cs="Arial"/>
-        </w:rPr>
-        <w:t>1.</w:t>
-      </w:r>
-      <w:r>
-        <w:rPr>
-          <w:rFonts w:cs="Arial"/>
-        </w:rPr>
-        <w:fldChar w:fldCharType="end"/>
-      </w:r>
-      <w:r>
-        <w:rPr>
-          <w:rFonts w:cs="Arial"/>
-        </w:rPr>
-        <w:t>0</w:t>
-      </w:r>
-    </w:p>
-    <w:p>
-      <w:pPr>
         <w:jc w:val="center"/>
         <w:rPr>
           <w:rFonts w:ascii="Arial" w:hAnsi="Arial" w:cs="Arial"/>
           <w:sz w:val="28"/>
         </w:rPr>
       </w:pPr>
-      <w:r>
-        <w:rPr>
-          <w:rFonts w:ascii="Arial" w:hAnsi="Arial" w:cs="Arial"/>
-        </w:rPr>
-        <w:fldChar w:fldCharType="begin"/>
-      </w:r>
-      <w:r>
-        <w:rPr>
-          <w:rFonts w:ascii="Arial" w:hAnsi="Arial" w:cs="Arial"/>
-        </w:rPr>
-        <w:instrText xml:space="preserve"> DOCPROPERTY  Date  \* MERGEFORMAT </w:instrText>
-      </w:r>
-      <w:r>
-        <w:rPr>
-          <w:rFonts w:ascii="Arial" w:hAnsi="Arial" w:cs="Arial"/>
-        </w:rPr>
-        <w:fldChar w:fldCharType="separate"/>
-      </w:r>
-      <w:r>
-        <w:rPr>
-          <w:rFonts w:ascii="Arial" w:hAnsi="Arial" w:cs="Arial"/>
-          <w:sz w:val="28"/>
-        </w:rPr>
-        <w:t>03/04</w:t>
-      </w:r>
-      <w:r>
-        <w:rPr>
-          <w:rFonts w:ascii="Arial" w:hAnsi="Arial" w:cs="Arial"/>
-          <w:sz w:val="28"/>
-        </w:rPr>
-        <w:t>/201</w:t>
-      </w:r>
-      <w:r>
-        <w:rPr>
-          <w:rFonts w:ascii="Arial" w:hAnsi="Arial" w:cs="Arial"/>
-          <w:sz w:val="28"/>
-        </w:rPr>
-        <w:fldChar w:fldCharType="end"/>
-      </w:r>
-      <w:r>
-        <w:rPr>
-          <w:rFonts w:ascii="Arial" w:hAnsi="Arial" w:cs="Arial"/>
-          <w:sz w:val="28"/>
-        </w:rPr>
-        <w:t>3</w:t>
-      </w:r>
-      <w:r>
-        <w:rPr>
-          <w:rFonts w:ascii="Arial" w:hAnsi="Arial" w:cs="Arial"/>
-          <w:sz w:val="28"/>
-        </w:rPr>
-        <w:br w:type="column"/>
-      </w:r>
     </w:p>
     <w:p>
       <w:pPr>
@@ -1405,104 +1195,8 @@
           <w:rFonts w:ascii="Arial" w:hAnsi="Arial" w:cs="Arial"/>
         </w:rPr>
       </w:pPr>
-      <w:r>
-        <w:rPr>
-          <w:rFonts w:ascii="Arial" w:hAnsi="Arial" w:cs="Arial"/>
-          <w:noProof/>
-          <w:lang w:eastAsia="fr-FR"/>
-        </w:rPr>
-        <mc:AlternateContent>
-          <mc:Choice Requires="wps">
-            <w:drawing>
-              <wp:inline distT="0" distB="0" distL="0" distR="0" wp14:anchorId="76D32B83" wp14:editId="1E394B0F">
-                <wp:extent cx="6116320" cy="511810"/>
-                <wp:effectExtent l="19050" t="19050" r="36830" b="59690"/>
-                <wp:docPr id="3" name="Text Box 13"/>
-                <wp:cNvGraphicFramePr>
-                  <a:graphicFrameLocks xmlns:a="http://schemas.openxmlformats.org/drawingml/2006/main"/>
-                </wp:cNvGraphicFramePr>
-                <a:graphic xmlns:a="http://schemas.openxmlformats.org/drawingml/2006/main">
-                  <a:graphicData uri="http://schemas.microsoft.com/office/word/2010/wordprocessingShape">
-                    <wps:wsp>
-                      <wps:cNvSpPr txBox="1">
-                        <a:spLocks noChangeArrowheads="1"/>
-                      </wps:cNvSpPr>
-                      <wps:spPr bwMode="auto">
-                        <a:xfrm>
-                          <a:off x="0" y="0"/>
-                          <a:ext cx="6116320" cy="511810"/>
-                        </a:xfrm>
-                        <a:prstGeom prst="rect">
-                          <a:avLst/>
-                        </a:prstGeom>
-                        <a:solidFill>
-                          <a:schemeClr val="accent3">
-                            <a:lumMod val="100000"/>
-                            <a:lumOff val="0"/>
-                          </a:schemeClr>
-                        </a:solidFill>
-                        <a:ln w="38100">
-                          <a:solidFill>
-                            <a:schemeClr val="lt1">
-                              <a:lumMod val="95000"/>
-                              <a:lumOff val="0"/>
-                            </a:schemeClr>
-                          </a:solidFill>
-                          <a:miter lim="800000"/>
-                          <a:headEnd/>
-                          <a:tailEnd/>
-                        </a:ln>
-                        <a:effectLst>
-                          <a:outerShdw dist="28398" dir="3806097" algn="ctr" rotWithShape="0">
-                            <a:schemeClr val="accent3">
-                              <a:lumMod val="50000"/>
-                              <a:lumOff val="0"/>
-                              <a:alpha val="50000"/>
-                            </a:schemeClr>
-                          </a:outerShdw>
-                        </a:effectLst>
-                      </wps:spPr>
-                      <wps:txbx>
-                        <w:txbxContent>
-                          <w:p>
-                            <w:r>
-                              <w:t>Veillez à la cohérence des dates et des numéros de versions dans ce tableau « Historique des révisions » mais également par rapport à la page de garde.</w:t>
-                            </w:r>
-                          </w:p>
-                        </w:txbxContent>
-                      </wps:txbx>
-                      <wps:bodyPr rot="0" vert="horz" wrap="square" lIns="91440" tIns="45720" rIns="91440" bIns="45720" anchor="t" anchorCtr="0" upright="1">
-                        <a:noAutofit/>
-                      </wps:bodyPr>
-                    </wps:wsp>
-                  </a:graphicData>
-                </a:graphic>
-              </wp:inline>
-            </w:drawing>
-          </mc:Choice>
-          <mc:Fallback>
-            <w:pict>
-              <v:shapetype w14:anchorId="76D32B83" id="_x0000_t202" coordsize="21600,21600" o:spt="202" path="m,l,21600r21600,l21600,xe">
-                <v:stroke joinstyle="miter"/>
-                <v:path gradientshapeok="t" o:connecttype="rect"/>
-              </v:shapetype>
-              <v:shape id="Text Box 13" o:spid="_x0000_s1026" type="#_x0000_t202" style="width:481.6pt;height:40.3pt;visibility:visible;mso-wrap-style:square;mso-left-percent:-10001;mso-top-percent:-10001;mso-position-horizontal:absolute;mso-position-horizontal-relative:char;mso-position-vertical:absolute;mso-position-vertical-relative:line;mso-left-percent:-10001;mso-top-percent:-10001;v-text-anchor:top" o:gfxdata="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" fillcolor="#9bbb59 [3206]" strokecolor="#f2f2f2 [3041]" strokeweight="3pt">
-                <v:shadow on="t" color="#4e6128 [1606]" opacity=".5" offset="1pt"/>
-                <v:textbox>
-                  <w:txbxContent>
-                    <w:p>
-                      <w:r>
-                        <w:t>Veillez à la cohérence des dates et des numéros de versions dans ce tableau « Historique des révisions » mais également par rapport à la page de garde.</w:t>
-                      </w:r>
-                    </w:p>
-                  </w:txbxContent>
-                </v:textbox>
-                <w10:anchorlock/>
-              </v:shape>
-            </w:pict>
-          </mc:Fallback>
-        </mc:AlternateContent>
-      </w:r>
+      <w:bookmarkStart w:id="1" w:name="_GoBack"/>
+      <w:bookmarkEnd w:id="1"/>
     </w:p>
     <w:p>
       <w:pPr>
@@ -4191,10 +3885,10 @@
           <w:rFonts w:ascii="Arial" w:hAnsi="Arial" w:cs="Arial"/>
         </w:rPr>
       </w:pPr>
-      <w:bookmarkStart w:id="1" w:name="_Toc254870962"/>
-      <w:bookmarkStart w:id="2" w:name="_Toc352768778"/>
-      <w:bookmarkStart w:id="3" w:name="_Toc257966707"/>
-      <w:bookmarkStart w:id="4" w:name="_Toc258849533"/>
+      <w:bookmarkStart w:id="2" w:name="_Toc254870962"/>
+      <w:bookmarkStart w:id="3" w:name="_Toc352768778"/>
+      <w:bookmarkStart w:id="4" w:name="_Toc257966707"/>
+      <w:bookmarkStart w:id="5" w:name="_Toc258849533"/>
       <w:bookmarkEnd w:id="0"/>
       <w:r>
         <w:rPr>
@@ -4203,8 +3897,8 @@
         <w:lastRenderedPageBreak/>
         <w:t>Introduction</w:t>
       </w:r>
-      <w:bookmarkEnd w:id="1"/>
       <w:bookmarkEnd w:id="2"/>
+      <w:bookmarkEnd w:id="3"/>
       <w:r>
         <w:rPr>
           <w:rFonts w:ascii="Arial" w:hAnsi="Arial" w:cs="Arial"/>
@@ -4226,8 +3920,8 @@
           <w:rFonts w:ascii="Arial" w:hAnsi="Arial" w:cs="Arial"/>
         </w:rPr>
       </w:pPr>
-      <w:bookmarkStart w:id="5" w:name="_Toc254870963"/>
-      <w:bookmarkStart w:id="6" w:name="_Toc352768779"/>
+      <w:bookmarkStart w:id="6" w:name="_Toc254870963"/>
+      <w:bookmarkStart w:id="7" w:name="_Toc352768779"/>
       <w:r>
         <w:rPr>
           <w:rFonts w:ascii="Arial" w:hAnsi="Arial" w:cs="Arial"/>
@@ -4240,8 +3934,8 @@
         </w:rPr>
         <w:t>, historique et vision</w:t>
       </w:r>
-      <w:bookmarkEnd w:id="5"/>
       <w:bookmarkEnd w:id="6"/>
+      <w:bookmarkEnd w:id="7"/>
     </w:p>
     <w:p>
       <w:pPr>
@@ -4293,16 +3987,16 @@
           <w:rFonts w:ascii="Arial" w:hAnsi="Arial" w:cs="Arial"/>
         </w:rPr>
       </w:pPr>
-      <w:bookmarkStart w:id="7" w:name="_Toc254870964"/>
-      <w:bookmarkStart w:id="8" w:name="_Toc352768780"/>
+      <w:bookmarkStart w:id="8" w:name="_Toc254870964"/>
+      <w:bookmarkStart w:id="9" w:name="_Toc352768780"/>
       <w:r>
         <w:rPr>
           <w:rFonts w:ascii="Arial" w:hAnsi="Arial" w:cs="Arial"/>
         </w:rPr>
         <w:t>Mission</w:t>
       </w:r>
-      <w:bookmarkEnd w:id="7"/>
       <w:bookmarkEnd w:id="8"/>
+      <w:bookmarkEnd w:id="9"/>
     </w:p>
     <w:p>
       <w:pPr>
@@ -4318,7 +4012,7 @@
           <w:b w:val="0"/>
         </w:rPr>
       </w:pPr>
-      <w:bookmarkStart w:id="9" w:name="_Toc254870965"/>
+      <w:bookmarkStart w:id="10" w:name="_Toc254870965"/>
       <w:r>
         <w:rPr>
           <w:rFonts w:ascii="Arial" w:hAnsi="Arial" w:cs="Arial"/>
@@ -4376,15 +4070,15 @@
           <w:rFonts w:ascii="Arial" w:hAnsi="Arial" w:cs="Arial"/>
         </w:rPr>
       </w:pPr>
-      <w:bookmarkStart w:id="10" w:name="_Toc352768781"/>
+      <w:bookmarkStart w:id="11" w:name="_Toc352768781"/>
       <w:r>
         <w:rPr>
           <w:rFonts w:ascii="Arial" w:hAnsi="Arial" w:cs="Arial"/>
         </w:rPr>
         <w:t>Objectifs</w:t>
       </w:r>
-      <w:bookmarkEnd w:id="9"/>
       <w:bookmarkEnd w:id="10"/>
+      <w:bookmarkEnd w:id="11"/>
     </w:p>
     <w:p>
       <w:pPr>
@@ -4549,16 +4243,16 @@
           <w:rFonts w:ascii="Arial" w:hAnsi="Arial" w:cs="Arial"/>
         </w:rPr>
       </w:pPr>
-      <w:bookmarkStart w:id="11" w:name="_Toc254870966"/>
-      <w:bookmarkStart w:id="12" w:name="_Toc352768782"/>
+      <w:bookmarkStart w:id="12" w:name="_Toc254870966"/>
+      <w:bookmarkStart w:id="13" w:name="_Toc352768782"/>
       <w:r>
         <w:rPr>
           <w:rFonts w:ascii="Arial" w:hAnsi="Arial" w:cs="Arial"/>
         </w:rPr>
         <w:t>Glossaire</w:t>
       </w:r>
-      <w:bookmarkEnd w:id="11"/>
       <w:bookmarkEnd w:id="12"/>
+      <w:bookmarkEnd w:id="13"/>
     </w:p>
     <w:p>
       <w:r>
@@ -4604,23 +4298,7 @@
           <w:rFonts w:ascii="Arial" w:hAnsi="Arial" w:cs="Arial"/>
           <w:color w:val="auto"/>
         </w:rPr>
-        <w:t xml:space="preserve"> destinés à un autre ordinateur en modifiant la table ARP de </w:t>
-      </w:r>
-      <w:proofErr w:type="gramStart"/>
-      <w:r>
-        <w:rPr>
-          <w:rFonts w:ascii="Arial" w:hAnsi="Arial" w:cs="Arial"/>
-          <w:color w:val="auto"/>
-        </w:rPr>
-        <w:t>l’ordinateur</w:t>
-      </w:r>
-      <w:proofErr w:type="gramEnd"/>
-      <w:r>
-        <w:rPr>
-          <w:rFonts w:ascii="Arial" w:hAnsi="Arial" w:cs="Arial"/>
-          <w:color w:val="auto"/>
-        </w:rPr>
-        <w:t xml:space="preserve"> victime.</w:t>
+        <w:t xml:space="preserve"> destinés à un autre ordinateur en modifiant la table ARP de l’ordinateur victime.</w:t>
       </w:r>
     </w:p>
     <w:p>
@@ -4637,8 +4315,8 @@
           <w:rFonts w:ascii="Arial" w:hAnsi="Arial" w:cs="Arial"/>
         </w:rPr>
       </w:pPr>
-      <w:bookmarkStart w:id="13" w:name="_Toc254870967"/>
-      <w:bookmarkStart w:id="14" w:name="_Toc352768783"/>
+      <w:bookmarkStart w:id="14" w:name="_Toc254870967"/>
+      <w:bookmarkStart w:id="15" w:name="_Toc352768783"/>
       <w:r>
         <w:rPr>
           <w:rFonts w:ascii="Arial" w:hAnsi="Arial" w:cs="Arial"/>
@@ -4646,8 +4324,8 @@
         <w:lastRenderedPageBreak/>
         <w:t>Documents de référence</w:t>
       </w:r>
-      <w:bookmarkEnd w:id="13"/>
       <w:bookmarkEnd w:id="14"/>
+      <w:bookmarkEnd w:id="15"/>
     </w:p>
     <w:p>
       <w:pPr>
@@ -4870,8 +4548,8 @@
             <w:tcW w:w="1220" w:type="pct"/>
             <w:vAlign w:val="center"/>
           </w:tcPr>
-          <w:bookmarkEnd w:id="3"/>
           <w:bookmarkEnd w:id="4"/>
+          <w:bookmarkEnd w:id="5"/>
           <w:p>
             <w:pPr>
               <w:spacing w:before="120" w:after="120"/>
@@ -5003,7 +4681,6 @@
                 <w:szCs w:val="20"/>
               </w:rPr>
             </w:pPr>
-            <w:proofErr w:type="spellStart"/>
             <w:r>
               <w:rPr>
                 <w:rFonts w:ascii="Arial" w:hAnsi="Arial" w:cs="Arial"/>
@@ -5011,17 +4688,7 @@
                 <w:sz w:val="20"/>
                 <w:szCs w:val="20"/>
               </w:rPr>
-              <w:t>GitHub</w:t>
-            </w:r>
-            <w:proofErr w:type="spellEnd"/>
-            <w:r>
-              <w:rPr>
-                <w:rFonts w:ascii="Arial" w:hAnsi="Arial" w:cs="Arial"/>
-                <w:color w:val="365F91" w:themeColor="accent1" w:themeShade="BF"/>
-                <w:sz w:val="20"/>
-                <w:szCs w:val="20"/>
-              </w:rPr>
-              <w:t xml:space="preserve"> SITM</w:t>
+              <w:t>GitHub SITM</w:t>
             </w:r>
           </w:p>
         </w:tc>
@@ -5131,7 +4798,7 @@
                 <w:lang w:val="en-US"/>
               </w:rPr>
             </w:pPr>
-            <w:hyperlink r:id="rId9" w:history="1">
+            <w:hyperlink r:id="rId10" w:history="1">
               <w:r>
                 <w:rPr>
                   <w:rStyle w:val="Lienhypertexte"/>
@@ -5226,7 +4893,7 @@
                 <w:lang w:val="en-US"/>
               </w:rPr>
             </w:pPr>
-            <w:hyperlink r:id="rId10" w:history="1">
+            <w:hyperlink r:id="rId11" w:history="1">
               <w:r>
                 <w:rPr>
                   <w:rStyle w:val="Lienhypertexte"/>
@@ -5317,7 +4984,7 @@
                 <w:lang w:val="en-US"/>
               </w:rPr>
             </w:pPr>
-            <w:hyperlink r:id="rId11" w:history="1">
+            <w:hyperlink r:id="rId12" w:history="1">
               <w:r>
                 <w:rPr>
                   <w:rStyle w:val="Lienhypertexte"/>
@@ -5423,7 +5090,7 @@
               <w:jc w:val="center"/>
               <w:cnfStyle w:val="000000100000" w:firstRow="0" w:lastRow="0" w:firstColumn="0" w:lastColumn="0" w:oddVBand="0" w:evenVBand="0" w:oddHBand="1" w:evenHBand="0" w:firstRowFirstColumn="0" w:firstRowLastColumn="0" w:lastRowFirstColumn="0" w:lastRowLastColumn="0"/>
             </w:pPr>
-            <w:hyperlink r:id="rId12" w:history="1">
+            <w:hyperlink r:id="rId13" w:history="1">
               <w:r>
                 <w:rPr>
                   <w:rStyle w:val="Lienhypertexte"/>
@@ -5506,7 +5173,7 @@
               <w:jc w:val="center"/>
               <w:cnfStyle w:val="000000010000" w:firstRow="0" w:lastRow="0" w:firstColumn="0" w:lastColumn="0" w:oddVBand="0" w:evenVBand="0" w:oddHBand="0" w:evenHBand="1" w:firstRowFirstColumn="0" w:firstRowLastColumn="0" w:lastRowFirstColumn="0" w:lastRowLastColumn="0"/>
             </w:pPr>
-            <w:hyperlink r:id="rId13" w:history="1">
+            <w:hyperlink r:id="rId14" w:history="1">
               <w:r>
                 <w:rPr>
                   <w:rStyle w:val="Lienhypertexte"/>
@@ -5589,7 +5256,7 @@
               <w:jc w:val="center"/>
               <w:cnfStyle w:val="000000100000" w:firstRow="0" w:lastRow="0" w:firstColumn="0" w:lastColumn="0" w:oddVBand="0" w:evenVBand="0" w:oddHBand="1" w:evenHBand="0" w:firstRowFirstColumn="0" w:firstRowLastColumn="0" w:lastRowFirstColumn="0" w:lastRowLastColumn="0"/>
             </w:pPr>
-            <w:hyperlink r:id="rId14" w:history="1">
+            <w:hyperlink r:id="rId15" w:history="1">
               <w:r>
                 <w:rPr>
                   <w:rStyle w:val="Lienhypertexte"/>
@@ -5672,7 +5339,7 @@
               <w:jc w:val="center"/>
               <w:cnfStyle w:val="000000010000" w:firstRow="0" w:lastRow="0" w:firstColumn="0" w:lastColumn="0" w:oddVBand="0" w:evenVBand="0" w:oddHBand="0" w:evenHBand="1" w:firstRowFirstColumn="0" w:firstRowLastColumn="0" w:lastRowFirstColumn="0" w:lastRowLastColumn="0"/>
             </w:pPr>
-            <w:hyperlink r:id="rId15" w:history="1">
+            <w:hyperlink r:id="rId16" w:history="1">
               <w:r>
                 <w:rPr>
                   <w:rStyle w:val="Lienhypertexte"/>
@@ -5718,18 +5385,18 @@
           <w:rFonts w:ascii="Arial" w:hAnsi="Arial" w:cs="Arial"/>
         </w:rPr>
       </w:pPr>
-      <w:bookmarkStart w:id="15" w:name="_Toc257966708"/>
-      <w:bookmarkStart w:id="16" w:name="_Toc258849534"/>
-      <w:bookmarkStart w:id="17" w:name="_Toc352768784"/>
+      <w:bookmarkStart w:id="16" w:name="_Toc257966708"/>
+      <w:bookmarkStart w:id="17" w:name="_Toc258849534"/>
+      <w:bookmarkStart w:id="18" w:name="_Toc352768784"/>
       <w:r>
         <w:rPr>
           <w:rFonts w:ascii="Arial" w:hAnsi="Arial" w:cs="Arial"/>
         </w:rPr>
         <w:t>Description générale</w:t>
       </w:r>
-      <w:bookmarkEnd w:id="15"/>
       <w:bookmarkEnd w:id="16"/>
       <w:bookmarkEnd w:id="17"/>
+      <w:bookmarkEnd w:id="18"/>
     </w:p>
     <w:p>
       <w:pPr>
@@ -5738,9 +5405,9 @@
           <w:rFonts w:ascii="Arial" w:hAnsi="Arial" w:cs="Arial"/>
         </w:rPr>
       </w:pPr>
-      <w:bookmarkStart w:id="18" w:name="_Toc257966710"/>
-      <w:bookmarkStart w:id="19" w:name="_Toc258849536"/>
-      <w:bookmarkStart w:id="20" w:name="_Toc352768785"/>
+      <w:bookmarkStart w:id="19" w:name="_Toc257966710"/>
+      <w:bookmarkStart w:id="20" w:name="_Toc258849536"/>
+      <w:bookmarkStart w:id="21" w:name="_Toc352768785"/>
       <w:r>
         <w:rPr>
           <w:rFonts w:ascii="Arial" w:hAnsi="Arial" w:cs="Arial"/>
@@ -5753,9 +5420,9 @@
         </w:rPr>
         <w:t xml:space="preserve"> et caractéristiques</w:t>
       </w:r>
-      <w:bookmarkEnd w:id="18"/>
       <w:bookmarkEnd w:id="19"/>
       <w:bookmarkEnd w:id="20"/>
+      <w:bookmarkEnd w:id="21"/>
     </w:p>
     <w:p>
       <w:pPr>
@@ -6074,18 +5741,18 @@
           <w:rFonts w:ascii="Arial" w:hAnsi="Arial" w:cs="Arial"/>
         </w:rPr>
       </w:pPr>
-      <w:bookmarkStart w:id="21" w:name="_Toc257966715"/>
-      <w:bookmarkStart w:id="22" w:name="_Toc258849541"/>
-      <w:bookmarkStart w:id="23" w:name="_Toc352768786"/>
+      <w:bookmarkStart w:id="22" w:name="_Toc257966715"/>
+      <w:bookmarkStart w:id="23" w:name="_Toc258849541"/>
+      <w:bookmarkStart w:id="24" w:name="_Toc352768786"/>
       <w:r>
         <w:rPr>
           <w:rFonts w:ascii="Arial" w:hAnsi="Arial" w:cs="Arial"/>
         </w:rPr>
         <w:t>Caractéristiques du produit</w:t>
       </w:r>
-      <w:bookmarkEnd w:id="21"/>
       <w:bookmarkEnd w:id="22"/>
       <w:bookmarkEnd w:id="23"/>
+      <w:bookmarkEnd w:id="24"/>
     </w:p>
     <w:p>
       <w:pPr>
@@ -6094,27 +5761,27 @@
           <w:rFonts w:ascii="Arial" w:hAnsi="Arial" w:cs="Arial"/>
         </w:rPr>
       </w:pPr>
-      <w:bookmarkStart w:id="24" w:name="_Toc257966716"/>
-      <w:bookmarkStart w:id="25" w:name="_Toc258849542"/>
-      <w:bookmarkStart w:id="26" w:name="_Toc352768787"/>
-      <w:bookmarkStart w:id="27" w:name="_Toc352768788"/>
-      <w:bookmarkStart w:id="28" w:name="_Toc257966717"/>
-      <w:bookmarkStart w:id="29" w:name="_Toc258849543"/>
+      <w:bookmarkStart w:id="25" w:name="_Toc257966716"/>
+      <w:bookmarkStart w:id="26" w:name="_Toc258849542"/>
+      <w:bookmarkStart w:id="27" w:name="_Toc352768787"/>
+      <w:bookmarkStart w:id="28" w:name="_Toc352768788"/>
+      <w:bookmarkStart w:id="29" w:name="_Toc257966717"/>
+      <w:bookmarkStart w:id="30" w:name="_Toc258849543"/>
       <w:r>
         <w:rPr>
           <w:rFonts w:ascii="Arial" w:hAnsi="Arial" w:cs="Arial"/>
         </w:rPr>
         <w:t xml:space="preserve">Description </w:t>
       </w:r>
-      <w:bookmarkEnd w:id="24"/>
       <w:bookmarkEnd w:id="25"/>
+      <w:bookmarkEnd w:id="26"/>
       <w:r>
         <w:rPr>
           <w:rFonts w:ascii="Arial" w:hAnsi="Arial" w:cs="Arial"/>
         </w:rPr>
         <w:t>et priorité</w:t>
       </w:r>
-      <w:bookmarkEnd w:id="26"/>
+      <w:bookmarkEnd w:id="27"/>
     </w:p>
     <w:p>
       <w:pPr>
@@ -6324,7 +5991,6 @@
                 <w:lang w:eastAsia="fr-FR"/>
               </w:rPr>
             </w:pPr>
-            <w:proofErr w:type="gramStart"/>
             <w:r>
               <w:rPr>
                 <w:rFonts w:ascii="Arial" w:eastAsia="Times New Roman" w:hAnsi="Arial" w:cs="Arial"/>
@@ -6335,7 +6001,6 @@
               </w:rPr>
               <w:t>Priorité</w:t>
             </w:r>
-            <w:proofErr w:type="gramEnd"/>
             <w:r>
               <w:rPr>
                 <w:rFonts w:ascii="Arial" w:eastAsia="Times New Roman" w:hAnsi="Arial" w:cs="Arial"/>
@@ -7308,15 +6973,15 @@
         </w:rPr>
         <w:t>Actions / Réalisations par objectif</w:t>
       </w:r>
-      <w:bookmarkEnd w:id="27"/>
+      <w:bookmarkEnd w:id="28"/>
       <w:r>
         <w:rPr>
           <w:rFonts w:ascii="Arial" w:hAnsi="Arial" w:cs="Arial"/>
         </w:rPr>
         <w:t xml:space="preserve"> </w:t>
       </w:r>
-      <w:bookmarkEnd w:id="28"/>
       <w:bookmarkEnd w:id="29"/>
+      <w:bookmarkEnd w:id="30"/>
       <w:r>
         <w:rPr>
           <w:rFonts w:ascii="Arial" w:hAnsi="Arial" w:cs="Arial"/>
@@ -7337,14 +7002,14 @@
         </w:rPr>
         <w:t xml:space="preserve"> </w:t>
       </w:r>
-      <w:bookmarkStart w:id="30" w:name="_Toc352768789"/>
+      <w:bookmarkStart w:id="31" w:name="_Toc352768789"/>
       <w:r>
         <w:rPr>
           <w:rFonts w:ascii="Arial" w:hAnsi="Arial" w:cs="Arial"/>
         </w:rPr>
         <w:t>Pouvoir scanner l’intégralité du réseau avant le 15/04.</w:t>
       </w:r>
-      <w:bookmarkEnd w:id="30"/>
+      <w:bookmarkEnd w:id="31"/>
     </w:p>
     <w:p>
       <w:pPr>
@@ -7449,14 +7114,14 @@
           <w:rFonts w:ascii="Arial" w:hAnsi="Arial" w:cs="Arial"/>
         </w:rPr>
       </w:pPr>
-      <w:bookmarkStart w:id="31" w:name="_Toc352768790"/>
+      <w:bookmarkStart w:id="32" w:name="_Toc352768790"/>
       <w:r>
         <w:rPr>
           <w:rFonts w:ascii="Arial" w:hAnsi="Arial" w:cs="Arial"/>
         </w:rPr>
         <w:t>Pouvoir modifier la table ARP à distance avant le 22/04.</w:t>
       </w:r>
-      <w:bookmarkEnd w:id="31"/>
+      <w:bookmarkEnd w:id="32"/>
       <w:r>
         <w:rPr>
           <w:rFonts w:ascii="Arial" w:hAnsi="Arial" w:cs="Arial"/>
@@ -7534,21 +7199,7 @@
         <w:rPr>
           <w:rFonts w:ascii="Arial" w:hAnsi="Arial" w:cs="Arial"/>
         </w:rPr>
-        <w:t xml:space="preserve"> provenant de </w:t>
-      </w:r>
-      <w:proofErr w:type="gramStart"/>
-      <w:r>
-        <w:rPr>
-          <w:rFonts w:ascii="Arial" w:hAnsi="Arial" w:cs="Arial"/>
-        </w:rPr>
-        <w:t>l’ordinateur</w:t>
-      </w:r>
-      <w:proofErr w:type="gramEnd"/>
-      <w:r>
-        <w:rPr>
-          <w:rFonts w:ascii="Arial" w:hAnsi="Arial" w:cs="Arial"/>
-        </w:rPr>
-        <w:t xml:space="preserve"> </w:t>
+        <w:t xml:space="preserve"> provenant de l’ordinateur </w:t>
       </w:r>
       <w:r>
         <w:rPr>
@@ -7564,14 +7215,14 @@
           <w:rFonts w:ascii="Arial" w:hAnsi="Arial" w:cs="Arial"/>
         </w:rPr>
       </w:pPr>
-      <w:bookmarkStart w:id="32" w:name="_Toc352768791"/>
+      <w:bookmarkStart w:id="33" w:name="_Toc352768791"/>
       <w:r>
         <w:rPr>
           <w:rFonts w:ascii="Arial" w:hAnsi="Arial" w:cs="Arial"/>
         </w:rPr>
         <w:t>Pouvoir intercepter et rerouter les paquets avant le 29/04</w:t>
       </w:r>
-      <w:bookmarkEnd w:id="32"/>
+      <w:bookmarkEnd w:id="33"/>
     </w:p>
     <w:p>
       <w:pPr>
@@ -7588,21 +7239,7 @@
         <w:rPr>
           <w:rFonts w:ascii="Arial" w:hAnsi="Arial" w:cs="Arial"/>
         </w:rPr>
-        <w:t xml:space="preserve">Pouvoir lire et interpréter les paquets à l’aide de la librairie </w:t>
-      </w:r>
-      <w:proofErr w:type="spellStart"/>
-      <w:r>
-        <w:rPr>
-          <w:rFonts w:ascii="Arial" w:hAnsi="Arial" w:cs="Arial"/>
-        </w:rPr>
-        <w:t>libpcap</w:t>
-      </w:r>
-      <w:proofErr w:type="spellEnd"/>
-      <w:r>
-        <w:rPr>
-          <w:rFonts w:ascii="Arial" w:hAnsi="Arial" w:cs="Arial"/>
-        </w:rPr>
-        <w:t>.</w:t>
+        <w:t>Pouvoir lire et interpréter les paquets à l’aide de la librairie libpcap.</w:t>
       </w:r>
     </w:p>
     <w:p>
@@ -7636,14 +7273,14 @@
           <w:rFonts w:ascii="Arial" w:hAnsi="Arial" w:cs="Arial"/>
         </w:rPr>
       </w:pPr>
-      <w:bookmarkStart w:id="33" w:name="_Toc352768792"/>
+      <w:bookmarkStart w:id="34" w:name="_Toc352768792"/>
       <w:r>
         <w:rPr>
           <w:rFonts w:ascii="Arial" w:hAnsi="Arial" w:cs="Arial"/>
         </w:rPr>
         <w:t>Création d’une interface graphique avant le 03/05</w:t>
       </w:r>
-      <w:bookmarkEnd w:id="33"/>
+      <w:bookmarkEnd w:id="34"/>
     </w:p>
     <w:p>
       <w:pPr>
@@ -7706,14 +7343,14 @@
           <w:rFonts w:ascii="Arial" w:hAnsi="Arial" w:cs="Arial"/>
         </w:rPr>
       </w:pPr>
-      <w:bookmarkStart w:id="34" w:name="_Toc352768793"/>
+      <w:bookmarkStart w:id="35" w:name="_Toc352768793"/>
       <w:r>
         <w:rPr>
           <w:rFonts w:ascii="Arial" w:hAnsi="Arial" w:cs="Arial"/>
         </w:rPr>
         <w:t>Pouvoir obtenir les mots de passe transitant en clair avant le 06/05</w:t>
       </w:r>
-      <w:bookmarkEnd w:id="34"/>
+      <w:bookmarkEnd w:id="35"/>
     </w:p>
     <w:p>
       <w:pPr>
@@ -7770,14 +7407,14 @@
           <w:rFonts w:ascii="Arial" w:hAnsi="Arial" w:cs="Arial"/>
         </w:rPr>
       </w:pPr>
-      <w:bookmarkStart w:id="35" w:name="_Toc352768794"/>
+      <w:bookmarkStart w:id="36" w:name="_Toc352768794"/>
       <w:r>
         <w:rPr>
           <w:rFonts w:ascii="Arial" w:hAnsi="Arial" w:cs="Arial"/>
         </w:rPr>
         <w:t>Pouvoir modifier les réponses DNS avant le 15/05</w:t>
       </w:r>
-      <w:bookmarkEnd w:id="35"/>
+      <w:bookmarkEnd w:id="36"/>
     </w:p>
     <w:p>
       <w:pPr>
@@ -7822,14 +7459,14 @@
           <w:rFonts w:ascii="Arial" w:hAnsi="Arial" w:cs="Arial"/>
         </w:rPr>
       </w:pPr>
-      <w:bookmarkStart w:id="36" w:name="_Toc352768795"/>
+      <w:bookmarkStart w:id="37" w:name="_Toc352768795"/>
       <w:r>
         <w:rPr>
           <w:rFonts w:ascii="Arial" w:hAnsi="Arial" w:cs="Arial"/>
         </w:rPr>
         <w:t>Pouvoir intégrer les cookies de la « victime » automatiquement sur la machine attaquante avant le 23/05.</w:t>
       </w:r>
-      <w:bookmarkEnd w:id="36"/>
+      <w:bookmarkEnd w:id="37"/>
     </w:p>
     <w:p>
       <w:pPr>
@@ -7910,14 +7547,14 @@
           <w:rFonts w:ascii="Arial" w:hAnsi="Arial" w:cs="Arial"/>
         </w:rPr>
       </w:pPr>
-      <w:bookmarkStart w:id="37" w:name="_Toc352768796"/>
+      <w:bookmarkStart w:id="38" w:name="_Toc352768796"/>
       <w:r>
         <w:rPr>
           <w:rFonts w:ascii="Arial" w:hAnsi="Arial" w:cs="Arial"/>
         </w:rPr>
         <w:t>Affichage des pages web visitées avant le 30/05.</w:t>
       </w:r>
-      <w:bookmarkEnd w:id="37"/>
+      <w:bookmarkEnd w:id="38"/>
     </w:p>
     <w:p>
       <w:pPr>
@@ -7986,7 +7623,7 @@
           <w:rFonts w:ascii="Arial" w:hAnsi="Arial" w:cs="Arial"/>
         </w:rPr>
       </w:pPr>
-      <w:bookmarkStart w:id="38" w:name="_Toc352768797"/>
+      <w:bookmarkStart w:id="39" w:name="_Toc352768797"/>
       <w:r>
         <w:rPr>
           <w:rFonts w:ascii="Arial" w:hAnsi="Arial" w:cs="Arial"/>
@@ -8005,7 +7642,7 @@
         </w:rPr>
         <w:t>.</w:t>
       </w:r>
-      <w:bookmarkEnd w:id="38"/>
+      <w:bookmarkEnd w:id="39"/>
     </w:p>
     <w:p>
       <w:pPr>
@@ -8056,14 +7693,14 @@
           <w:rFonts w:ascii="Arial" w:hAnsi="Arial" w:cs="Arial"/>
         </w:rPr>
       </w:pPr>
-      <w:bookmarkStart w:id="39" w:name="_Toc352768798"/>
+      <w:bookmarkStart w:id="40" w:name="_Toc352768798"/>
       <w:r>
         <w:rPr>
           <w:rFonts w:ascii="Arial" w:hAnsi="Arial" w:cs="Arial"/>
         </w:rPr>
         <w:t>Pouvoir générer de faux certificats automatiquement avant le 13/06.</w:t>
       </w:r>
-      <w:bookmarkEnd w:id="39"/>
+      <w:bookmarkEnd w:id="40"/>
     </w:p>
     <w:p>
       <w:pPr>
@@ -8129,18 +7766,18 @@
           <w:rFonts w:ascii="Arial" w:hAnsi="Arial" w:cs="Arial"/>
         </w:rPr>
       </w:pPr>
-      <w:bookmarkStart w:id="40" w:name="_Toc257966719"/>
-      <w:bookmarkStart w:id="41" w:name="_Toc258849545"/>
-      <w:bookmarkStart w:id="42" w:name="_Toc352768799"/>
+      <w:bookmarkStart w:id="41" w:name="_Toc257966719"/>
+      <w:bookmarkStart w:id="42" w:name="_Toc258849545"/>
+      <w:bookmarkStart w:id="43" w:name="_Toc352768799"/>
       <w:r>
         <w:rPr>
           <w:rFonts w:ascii="Arial" w:hAnsi="Arial" w:cs="Arial"/>
         </w:rPr>
         <w:t>Autres spécifications non fonctionnelles</w:t>
       </w:r>
-      <w:bookmarkEnd w:id="40"/>
       <w:bookmarkEnd w:id="41"/>
       <w:bookmarkEnd w:id="42"/>
+      <w:bookmarkEnd w:id="43"/>
     </w:p>
     <w:p>
       <w:pPr>
@@ -8149,20 +7786,20 @@
           <w:rFonts w:ascii="Arial" w:hAnsi="Arial" w:cs="Arial"/>
         </w:rPr>
       </w:pPr>
-      <w:bookmarkStart w:id="43" w:name="_Toc257966711"/>
-      <w:bookmarkStart w:id="44" w:name="_Toc258849537"/>
-      <w:bookmarkStart w:id="45" w:name="_Toc352768800"/>
-      <w:bookmarkStart w:id="46" w:name="_Toc257966712"/>
-      <w:bookmarkStart w:id="47" w:name="_Toc258849538"/>
+      <w:bookmarkStart w:id="44" w:name="_Toc257966711"/>
+      <w:bookmarkStart w:id="45" w:name="_Toc258849537"/>
+      <w:bookmarkStart w:id="46" w:name="_Toc352768800"/>
+      <w:bookmarkStart w:id="47" w:name="_Toc257966712"/>
+      <w:bookmarkStart w:id="48" w:name="_Toc258849538"/>
       <w:r>
         <w:rPr>
           <w:rFonts w:ascii="Arial" w:hAnsi="Arial" w:cs="Arial"/>
         </w:rPr>
         <w:t>Environnement opérationnel</w:t>
       </w:r>
-      <w:bookmarkEnd w:id="43"/>
       <w:bookmarkEnd w:id="44"/>
       <w:bookmarkEnd w:id="45"/>
+      <w:bookmarkEnd w:id="46"/>
     </w:p>
     <w:p>
       <w:r>
@@ -8176,22 +7813,22 @@
           <w:rFonts w:ascii="Arial" w:hAnsi="Arial" w:cs="Arial"/>
         </w:rPr>
       </w:pPr>
-      <w:bookmarkStart w:id="48" w:name="_Toc352768801"/>
+      <w:bookmarkStart w:id="49" w:name="_Toc352768801"/>
       <w:r>
         <w:rPr>
           <w:rFonts w:ascii="Arial" w:hAnsi="Arial" w:cs="Arial"/>
         </w:rPr>
         <w:t xml:space="preserve">Contraintes </w:t>
       </w:r>
-      <w:bookmarkEnd w:id="46"/>
       <w:bookmarkEnd w:id="47"/>
+      <w:bookmarkEnd w:id="48"/>
       <w:r>
         <w:rPr>
           <w:rFonts w:ascii="Arial" w:hAnsi="Arial" w:cs="Arial"/>
         </w:rPr>
         <w:t>d’organisation et temporelles</w:t>
       </w:r>
-      <w:bookmarkEnd w:id="48"/>
+      <w:bookmarkEnd w:id="49"/>
     </w:p>
     <w:p>
       <w:pPr>
@@ -8206,21 +7843,7 @@
         <w:rPr>
           <w:rFonts w:ascii="Arial" w:hAnsi="Arial" w:cs="Arial"/>
         </w:rPr>
-        <w:t xml:space="preserve">Les sources du programme SITM doivent être modifiables simultanément, c’est pour cette raison que nous mettons en place un système de gestion de version en ligne, </w:t>
-      </w:r>
-      <w:proofErr w:type="spellStart"/>
-      <w:r>
-        <w:rPr>
-          <w:rFonts w:ascii="Arial" w:hAnsi="Arial" w:cs="Arial"/>
-        </w:rPr>
-        <w:t>GitHub</w:t>
-      </w:r>
-      <w:proofErr w:type="spellEnd"/>
-      <w:r>
-        <w:rPr>
-          <w:rFonts w:ascii="Arial" w:hAnsi="Arial" w:cs="Arial"/>
-        </w:rPr>
-        <w:t>.</w:t>
+        <w:t>Les sources du programme SITM doivent être modifiables simultanément, c’est pour cette raison que nous mettons en place un système de gestion de version en ligne, GitHub.</w:t>
       </w:r>
     </w:p>
     <w:p>
@@ -8265,49 +7888,12 @@
           <w:rFonts w:ascii="Arial" w:hAnsi="Arial" w:cs="Arial"/>
         </w:rPr>
       </w:pPr>
-      <w:bookmarkStart w:id="49" w:name="_Toc352768802"/>
+      <w:bookmarkStart w:id="50" w:name="_Toc352768802"/>
       <w:r>
         <w:rPr>
           <w:rFonts w:ascii="Arial" w:hAnsi="Arial" w:cs="Arial"/>
         </w:rPr>
         <w:t>Contraintes de sécurité</w:t>
-      </w:r>
-      <w:bookmarkEnd w:id="49"/>
-    </w:p>
-    <w:p>
-      <w:pPr>
-        <w:rPr>
-          <w:rFonts w:ascii="Arial" w:hAnsi="Arial" w:cs="Arial"/>
-        </w:rPr>
-      </w:pPr>
-      <w:r>
-        <w:rPr>
-          <w:rFonts w:ascii="Arial" w:hAnsi="Arial" w:cs="Arial"/>
-        </w:rPr>
-        <w:t xml:space="preserve">Nous devons éviter lors de la phase de test d’utiliser le réseau IN’TECH INFO car SITM est un programme dangereux modifiant le routage des ordinateurs d’un réseau. Afin d’éviter ce problème, nous devrons mettre en place notre propre réseau local. </w:t>
-      </w:r>
-    </w:p>
-    <w:p>
-      <w:pPr>
-        <w:pStyle w:val="Titre2"/>
-        <w:rPr>
-          <w:rFonts w:ascii="Arial" w:hAnsi="Arial" w:cs="Arial"/>
-        </w:rPr>
-      </w:pPr>
-      <w:bookmarkStart w:id="50" w:name="_Toc352768803"/>
-      <w:bookmarkStart w:id="51" w:name="_Toc257966720"/>
-      <w:bookmarkStart w:id="52" w:name="_Toc258849546"/>
-      <w:r>
-        <w:rPr>
-          <w:rFonts w:ascii="Arial" w:hAnsi="Arial" w:cs="Arial"/>
-        </w:rPr>
-        <w:t>Documents pour les participants</w:t>
-      </w:r>
-      <w:r>
-        <w:rPr>
-          <w:rFonts w:ascii="Arial" w:hAnsi="Arial" w:cs="Arial"/>
-        </w:rPr>
-        <w:t xml:space="preserve"> (ou clients ou abonnés…)</w:t>
       </w:r>
       <w:bookmarkEnd w:id="50"/>
     </w:p>
@@ -8321,7 +7907,7 @@
         <w:rPr>
           <w:rFonts w:ascii="Arial" w:hAnsi="Arial" w:cs="Arial"/>
         </w:rPr>
-        <w:t>Code source du programme &amp; manuel d’utilisation du programme.</w:t>
+        <w:t xml:space="preserve">Nous devons éviter lors de la phase de test d’utiliser le réseau IN’TECH INFO car SITM est un programme dangereux modifiant le routage des ordinateurs d’un réseau. Afin d’éviter ce problème, nous devrons mettre en place notre propre réseau local. </w:t>
       </w:r>
     </w:p>
     <w:p>
@@ -8331,16 +7917,22 @@
           <w:rFonts w:ascii="Arial" w:hAnsi="Arial" w:cs="Arial"/>
         </w:rPr>
       </w:pPr>
-      <w:bookmarkStart w:id="53" w:name="_Toc352768804"/>
+      <w:bookmarkStart w:id="51" w:name="_Toc352768803"/>
+      <w:bookmarkStart w:id="52" w:name="_Toc257966720"/>
+      <w:bookmarkStart w:id="53" w:name="_Toc258849546"/>
+      <w:r>
+        <w:rPr>
+          <w:rFonts w:ascii="Arial" w:hAnsi="Arial" w:cs="Arial"/>
+        </w:rPr>
+        <w:t>Documents pour les participants</w:t>
+      </w:r>
+      <w:r>
+        <w:rPr>
+          <w:rFonts w:ascii="Arial" w:hAnsi="Arial" w:cs="Arial"/>
+        </w:rPr>
+        <w:t xml:space="preserve"> (ou clients ou abonnés…)</w:t>
+      </w:r>
       <w:bookmarkEnd w:id="51"/>
-      <w:bookmarkEnd w:id="52"/>
-      <w:r>
-        <w:rPr>
-          <w:rFonts w:ascii="Arial" w:hAnsi="Arial" w:cs="Arial"/>
-        </w:rPr>
-        <w:t>Attributs de qualité</w:t>
-      </w:r>
-      <w:bookmarkEnd w:id="53"/>
     </w:p>
     <w:p>
       <w:pPr>
@@ -8352,39 +7944,26 @@
         <w:rPr>
           <w:rFonts w:ascii="Arial" w:hAnsi="Arial" w:cs="Arial"/>
         </w:rPr>
-        <w:t>Le programme devra être fonctionnel sur la grande majorité des distributions Linux, devra être portable et ne devra pas utiliser un grand nombre de dépendances.</w:t>
+        <w:t>Code source du programme &amp; manuel d’utilisation du programme.</w:t>
       </w:r>
     </w:p>
     <w:p>
       <w:pPr>
-        <w:rPr>
-          <w:rFonts w:ascii="Arial" w:hAnsi="Arial" w:cs="Arial"/>
-        </w:rPr>
-      </w:pPr>
-      <w:r>
-        <w:rPr>
-          <w:rFonts w:ascii="Arial" w:hAnsi="Arial" w:cs="Arial"/>
-        </w:rPr>
-        <w:t>SITM d</w:t>
-      </w:r>
-      <w:r>
-        <w:rPr>
-          <w:rFonts w:ascii="Arial" w:hAnsi="Arial" w:cs="Arial"/>
-        </w:rPr>
-        <w:t>oit</w:t>
-      </w:r>
-      <w:r>
-        <w:rPr>
-          <w:rFonts w:ascii="Arial" w:hAnsi="Arial" w:cs="Arial"/>
-        </w:rPr>
-        <w:t xml:space="preserve"> être rapide,</w:t>
-      </w:r>
-      <w:r>
-        <w:rPr>
-          <w:rFonts w:ascii="Arial" w:hAnsi="Arial" w:cs="Arial"/>
-        </w:rPr>
-        <w:t xml:space="preserve"> le programme doit avoir un minimum de temps de chargement, les attaques doivent pouvoir être lancer en quelques minutes.</w:t>
-      </w:r>
+        <w:pStyle w:val="Titre2"/>
+        <w:rPr>
+          <w:rFonts w:ascii="Arial" w:hAnsi="Arial" w:cs="Arial"/>
+        </w:rPr>
+      </w:pPr>
+      <w:bookmarkStart w:id="54" w:name="_Toc352768804"/>
+      <w:bookmarkEnd w:id="52"/>
+      <w:bookmarkEnd w:id="53"/>
+      <w:r>
+        <w:rPr>
+          <w:rFonts w:ascii="Arial" w:hAnsi="Arial" w:cs="Arial"/>
+        </w:rPr>
+        <w:t>Attributs de qualité</w:t>
+      </w:r>
+      <w:bookmarkEnd w:id="54"/>
     </w:p>
     <w:p>
       <w:pPr>
@@ -8396,25 +7975,7 @@
         <w:rPr>
           <w:rFonts w:ascii="Arial" w:hAnsi="Arial" w:cs="Arial"/>
         </w:rPr>
-        <w:t xml:space="preserve">SITM doit être stable, il doit être capable de </w:t>
-      </w:r>
-      <w:r>
-        <w:rPr>
-          <w:rFonts w:ascii="Arial" w:hAnsi="Arial" w:cs="Arial"/>
-        </w:rPr>
-        <w:t>gérer</w:t>
-      </w:r>
-      <w:r>
-        <w:rPr>
-          <w:rFonts w:ascii="Arial" w:hAnsi="Arial" w:cs="Arial"/>
-        </w:rPr>
-        <w:t xml:space="preserve"> les </w:t>
-      </w:r>
-      <w:r>
-        <w:rPr>
-          <w:rFonts w:ascii="Arial" w:hAnsi="Arial" w:cs="Arial"/>
-        </w:rPr>
-        <w:t>erreurs provenant par exemple de paramètres invalides saisis par l’utilisateur.</w:t>
+        <w:t>Le programme devra être fonctionnel sur la grande majorité des distributions Linux, devra être portable et ne devra pas utiliser un grand nombre de dépendances.</w:t>
       </w:r>
     </w:p>
     <w:p>
@@ -8427,10 +7988,70 @@
         <w:rPr>
           <w:rFonts w:ascii="Arial" w:hAnsi="Arial" w:cs="Arial"/>
         </w:rPr>
+        <w:t>SITM d</w:t>
+      </w:r>
+      <w:r>
+        <w:rPr>
+          <w:rFonts w:ascii="Arial" w:hAnsi="Arial" w:cs="Arial"/>
+        </w:rPr>
+        <w:t>oit</w:t>
+      </w:r>
+      <w:r>
+        <w:rPr>
+          <w:rFonts w:ascii="Arial" w:hAnsi="Arial" w:cs="Arial"/>
+        </w:rPr>
+        <w:t xml:space="preserve"> être rapide,</w:t>
+      </w:r>
+      <w:r>
+        <w:rPr>
+          <w:rFonts w:ascii="Arial" w:hAnsi="Arial" w:cs="Arial"/>
+        </w:rPr>
+        <w:t xml:space="preserve"> le programme doit avoir un minimum de temps de chargement, les attaques doivent pouvoir être lancer en quelques minutes.</w:t>
+      </w:r>
+    </w:p>
+    <w:p>
+      <w:pPr>
+        <w:rPr>
+          <w:rFonts w:ascii="Arial" w:hAnsi="Arial" w:cs="Arial"/>
+        </w:rPr>
+      </w:pPr>
+      <w:r>
+        <w:rPr>
+          <w:rFonts w:ascii="Arial" w:hAnsi="Arial" w:cs="Arial"/>
+        </w:rPr>
+        <w:t xml:space="preserve">SITM doit être stable, il doit être capable de </w:t>
+      </w:r>
+      <w:r>
+        <w:rPr>
+          <w:rFonts w:ascii="Arial" w:hAnsi="Arial" w:cs="Arial"/>
+        </w:rPr>
+        <w:t>gérer</w:t>
+      </w:r>
+      <w:r>
+        <w:rPr>
+          <w:rFonts w:ascii="Arial" w:hAnsi="Arial" w:cs="Arial"/>
+        </w:rPr>
+        <w:t xml:space="preserve"> les </w:t>
+      </w:r>
+      <w:r>
+        <w:rPr>
+          <w:rFonts w:ascii="Arial" w:hAnsi="Arial" w:cs="Arial"/>
+        </w:rPr>
+        <w:t>erreurs provenant par exemple de paramètres invalides saisis par l’utilisateur.</w:t>
+      </w:r>
+    </w:p>
+    <w:p>
+      <w:pPr>
+        <w:rPr>
+          <w:rFonts w:ascii="Arial" w:hAnsi="Arial" w:cs="Arial"/>
+        </w:rPr>
+      </w:pPr>
+      <w:r>
+        <w:rPr>
+          <w:rFonts w:ascii="Arial" w:hAnsi="Arial" w:cs="Arial"/>
+        </w:rPr>
         <w:t>SITM doit être performant, l’utilisateur doit avoir un choix entre plusieurs attaques, plusieurs méthodes de scans et devra être capable de traiter un grand nombre de paquet en un temps minimum.</w:t>
       </w:r>
-      <w:bookmarkStart w:id="54" w:name="_GoBack"/>
-      <w:bookmarkEnd w:id="54"/>
     </w:p>
     <w:p>
       <w:pPr>
@@ -8545,7 +8166,7 @@
       </w:r>
     </w:p>
     <w:sectPr>
-      <w:footerReference w:type="default" r:id="rId16"/>
+      <w:footerReference w:type="default" r:id="rId17"/>
       <w:pgSz w:w="11906" w:h="16838"/>
       <w:pgMar w:top="1247" w:right="1417" w:bottom="709" w:left="1417" w:header="708" w:footer="708" w:gutter="0"/>
       <w:cols w:space="708"/>
@@ -8619,7 +8240,7 @@
           <w:rPr>
             <w:noProof/>
           </w:rPr>
-          <w:t>8</w:t>
+          <w:t>6</w:t>
         </w:r>
         <w:r>
           <w:rPr>
@@ -15837,7 +15458,7 @@
 </file>
 
 <file path=customXml/itemProps1.xml><?xml version="1.0" encoding="utf-8"?>
-<ds:datastoreItem xmlns:ds="http://schemas.openxmlformats.org/officeDocument/2006/customXml" ds:itemID="{4F4BB83F-3546-48D4-975E-63F23BB940DB}">
+<ds:datastoreItem xmlns:ds="http://schemas.openxmlformats.org/officeDocument/2006/customXml" ds:itemID="{D1F99071-4867-4A38-ABA0-664D00CFEACD}">
   <ds:schemaRefs>
     <ds:schemaRef ds:uri="http://schemas.openxmlformats.org/officeDocument/2006/bibliography"/>
   </ds:schemaRefs>

</xml_diff>